<commit_message>
Update Gantt-Chart, SRS and SAD
</commit_message>
<xml_diff>
--- a/Software Architecture Document.docx
+++ b/Software Architecture Document.docx
@@ -1,28 +1,48 @@
 
 <file path=word/document.xml><?xml version="1.0" encoding="utf-8"?>
-<w:document xmlns:wpc="http://schemas.microsoft.com/office/word/2010/wordprocessingCanvas" xmlns:mc="http://schemas.openxmlformats.org/markup-compatibility/2006" xmlns:o="urn:schemas-microsoft-com:office:office" xmlns:r="http://schemas.openxmlformats.org/officeDocument/2006/relationships" xmlns:m="http://schemas.openxmlformats.org/officeDocument/2006/math" xmlns:v="urn:schemas-microsoft-com:vml" xmlns:wp14="http://schemas.microsoft.com/office/word/2010/wordprocessingDrawing" xmlns:wp="http://schemas.openxmlformats.org/drawingml/2006/wordprocessingDrawing" xmlns:w10="urn:schemas-microsoft-com:office:word" xmlns:w="http://schemas.openxmlformats.org/wordprocessingml/2006/main" xmlns:w14="http://schemas.microsoft.com/office/word/2010/wordml" xmlns:wpg="http://schemas.microsoft.com/office/word/2010/wordprocessingGroup" xmlns:wpi="http://schemas.microsoft.com/office/word/2010/wordprocessingInk" xmlns:wne="http://schemas.microsoft.com/office/word/2006/wordml" xmlns:wps="http://schemas.microsoft.com/office/word/2010/wordprocessingShape" mc:Ignorable="w14 wp14">
+<w:document xmlns:wpc="http://schemas.microsoft.com/office/word/2010/wordprocessingCanvas" xmlns:mc="http://schemas.openxmlformats.org/markup-compatibility/2006" xmlns:o="urn:schemas-microsoft-com:office:office" xmlns:r="http://schemas.openxmlformats.org/officeDocument/2006/relationships" xmlns:m="http://schemas.openxmlformats.org/officeDocument/2006/math" xmlns:v="urn:schemas-microsoft-com:vml" xmlns:wp14="http://schemas.microsoft.com/office/word/2010/wordprocessingDrawing" xmlns:wp="http://schemas.openxmlformats.org/drawingml/2006/wordprocessingDrawing" xmlns:w10="urn:schemas-microsoft-com:office:word" xmlns:w="http://schemas.openxmlformats.org/wordprocessingml/2006/main" xmlns:w14="http://schemas.microsoft.com/office/word/2010/wordml" xmlns:w15="http://schemas.microsoft.com/office/word/2012/wordml" xmlns:wpg="http://schemas.microsoft.com/office/word/2010/wordprocessingGroup" xmlns:wpi="http://schemas.microsoft.com/office/word/2010/wordprocessingInk" xmlns:wne="http://schemas.microsoft.com/office/word/2006/wordml" xmlns:wps="http://schemas.microsoft.com/office/word/2010/wordprocessingShape" mc:Ignorable="w14 w15 wp14">
   <w:body>
     <w:p>
       <w:pPr>
         <w:pStyle w:val="Titel"/>
         <w:jc w:val="right"/>
       </w:pPr>
-      <w:fldSimple w:instr=" SUBJECT  &quot;Nappy, the ingenious&quot;  \* MERGEFORMAT ">
-        <w:r>
-          <w:t>Nappy, the ingenious</w:t>
-        </w:r>
-      </w:fldSimple>
+      <w:r>
+        <w:fldChar w:fldCharType="begin"/>
+      </w:r>
+      <w:r>
+        <w:instrText xml:space="preserve"> SUBJECT  "Nappy, the ingenious"  \* MERGEFORMAT </w:instrText>
+      </w:r>
+      <w:r>
+        <w:fldChar w:fldCharType="separate"/>
+      </w:r>
+      <w:r>
+        <w:t>Nappy, the ingenious</w:t>
+      </w:r>
+      <w:r>
+        <w:fldChar w:fldCharType="end"/>
+      </w:r>
     </w:p>
     <w:p>
       <w:pPr>
         <w:pStyle w:val="Titel"/>
         <w:jc w:val="right"/>
       </w:pPr>
-      <w:fldSimple w:instr=" TITLE  \* MERGEFORMAT ">
-        <w:r>
-          <w:t>Software Architecture Document</w:t>
-        </w:r>
-      </w:fldSimple>
+      <w:r>
+        <w:fldChar w:fldCharType="begin"/>
+      </w:r>
+      <w:r>
+        <w:instrText xml:space="preserve"> TITLE  \* MERGEFORMAT </w:instrText>
+      </w:r>
+      <w:r>
+        <w:fldChar w:fldCharType="separate"/>
+      </w:r>
+      <w:r>
+        <w:t>Software Architecture Document</w:t>
+      </w:r>
+      <w:r>
+        <w:fldChar w:fldCharType="end"/>
+      </w:r>
     </w:p>
     <w:p>
       <w:pPr>
@@ -45,8 +65,12 @@
     <w:p>
       <w:pPr>
         <w:sectPr>
+          <w:headerReference w:type="even" r:id="rId7"/>
           <w:headerReference w:type="default" r:id="rId8"/>
           <w:footerReference w:type="even" r:id="rId9"/>
+          <w:footerReference w:type="default" r:id="rId10"/>
+          <w:headerReference w:type="first" r:id="rId11"/>
+          <w:footerReference w:type="first" r:id="rId12"/>
           <w:pgSz w:w="12240" w:h="15840" w:code="1"/>
           <w:pgMar w:top="1440" w:right="1440" w:bottom="1440" w:left="1440" w:header="720" w:footer="720" w:gutter="0"/>
           <w:cols w:space="720"/>
@@ -178,7 +202,10 @@
               <w:t>12</w:t>
             </w:r>
             <w:r>
-              <w:t>/11/2015</w:t>
+              <w:t>/11/</w:t>
+            </w:r>
+            <w:r>
+              <w:t>15</w:t>
             </w:r>
           </w:p>
         </w:tc>
@@ -205,6 +232,60 @@
             </w:pPr>
             <w:r>
               <w:t>First version</w:t>
+            </w:r>
+          </w:p>
+        </w:tc>
+        <w:tc>
+          <w:tcPr>
+            <w:tcW w:w="2304" w:type="dxa"/>
+          </w:tcPr>
+          <w:p>
+            <w:pPr>
+              <w:pStyle w:val="Tabletext"/>
+            </w:pPr>
+            <w:r>
+              <w:t>Mehmet Ali Incekara</w:t>
+            </w:r>
+          </w:p>
+        </w:tc>
+      </w:tr>
+      <w:tr>
+        <w:tc>
+          <w:tcPr>
+            <w:tcW w:w="2304" w:type="dxa"/>
+          </w:tcPr>
+          <w:p>
+            <w:pPr>
+              <w:pStyle w:val="Tabletext"/>
+            </w:pPr>
+            <w:r>
+              <w:t>28/11/15</w:t>
+            </w:r>
+          </w:p>
+        </w:tc>
+        <w:tc>
+          <w:tcPr>
+            <w:tcW w:w="1152" w:type="dxa"/>
+          </w:tcPr>
+          <w:p>
+            <w:pPr>
+              <w:pStyle w:val="Tabletext"/>
+            </w:pPr>
+            <w:r>
+              <w:t>1.1</w:t>
+            </w:r>
+          </w:p>
+        </w:tc>
+        <w:tc>
+          <w:tcPr>
+            <w:tcW w:w="3744" w:type="dxa"/>
+          </w:tcPr>
+          <w:p>
+            <w:pPr>
+              <w:pStyle w:val="Tabletext"/>
+            </w:pPr>
+            <w:r>
+              <w:t>Add SRS ref.</w:t>
             </w:r>
           </w:p>
         </w:tc>
@@ -306,54 +387,14 @@
           </w:p>
         </w:tc>
       </w:tr>
-      <w:tr>
-        <w:tc>
-          <w:tcPr>
-            <w:tcW w:w="2304" w:type="dxa"/>
-          </w:tcPr>
-          <w:p>
-            <w:pPr>
-              <w:pStyle w:val="Tabletext"/>
-            </w:pPr>
-          </w:p>
-        </w:tc>
-        <w:tc>
-          <w:tcPr>
-            <w:tcW w:w="1152" w:type="dxa"/>
-          </w:tcPr>
-          <w:p>
-            <w:pPr>
-              <w:pStyle w:val="Tabletext"/>
-            </w:pPr>
-          </w:p>
-        </w:tc>
-        <w:tc>
-          <w:tcPr>
-            <w:tcW w:w="3744" w:type="dxa"/>
-          </w:tcPr>
-          <w:p>
-            <w:pPr>
-              <w:pStyle w:val="Tabletext"/>
-            </w:pPr>
-          </w:p>
-        </w:tc>
-        <w:tc>
-          <w:tcPr>
-            <w:tcW w:w="2304" w:type="dxa"/>
-          </w:tcPr>
-          <w:p>
-            <w:pPr>
-              <w:pStyle w:val="Tabletext"/>
-            </w:pPr>
-          </w:p>
-        </w:tc>
-      </w:tr>
     </w:tbl>
     <w:p/>
     <w:p>
       <w:pPr>
         <w:pStyle w:val="Titel"/>
       </w:pPr>
+      <w:bookmarkStart w:id="0" w:name="_GoBack"/>
+      <w:bookmarkEnd w:id="0"/>
       <w:r>
         <w:br w:type="page"/>
       </w:r>
@@ -1292,7 +1333,7 @@
         <w:rPr>
           <w:noProof/>
         </w:rPr>
-        <w:t>5</w:t>
+        <w:t>6</w:t>
       </w:r>
       <w:r>
         <w:rPr>
@@ -1442,7 +1483,7 @@
         <w:rPr>
           <w:noProof/>
         </w:rPr>
-        <w:t>6</w:t>
+        <w:t>7</w:t>
       </w:r>
       <w:r>
         <w:rPr>
@@ -1520,7 +1561,7 @@
         <w:rPr>
           <w:noProof/>
         </w:rPr>
-        <w:t>6</w:t>
+        <w:t>7</w:t>
       </w:r>
       <w:r>
         <w:rPr>
@@ -1598,7 +1639,7 @@
         <w:rPr>
           <w:noProof/>
         </w:rPr>
-        <w:t>6</w:t>
+        <w:t>7</w:t>
       </w:r>
       <w:r>
         <w:rPr>
@@ -1676,7 +1717,7 @@
         <w:rPr>
           <w:noProof/>
         </w:rPr>
-        <w:t>6</w:t>
+        <w:t>7</w:t>
       </w:r>
       <w:r>
         <w:rPr>
@@ -1754,7 +1795,7 @@
         <w:rPr>
           <w:noProof/>
         </w:rPr>
-        <w:t>7</w:t>
+        <w:t>8</w:t>
       </w:r>
       <w:r>
         <w:rPr>
@@ -1832,7 +1873,7 @@
         <w:rPr>
           <w:noProof/>
         </w:rPr>
-        <w:t>7</w:t>
+        <w:t>8</w:t>
       </w:r>
       <w:r>
         <w:rPr>
@@ -1910,7 +1951,7 @@
         <w:rPr>
           <w:noProof/>
         </w:rPr>
-        <w:t>7</w:t>
+        <w:t>8</w:t>
       </w:r>
       <w:r>
         <w:rPr>
@@ -1929,11 +1970,22 @@
       <w:r>
         <w:br w:type="page"/>
       </w:r>
-      <w:fldSimple w:instr=" TITLE  \* MERGEFORMAT ">
-        <w:r>
-          <w:t>Software Architecture Document</w:t>
-        </w:r>
-      </w:fldSimple>
+      <w:r>
+        <w:lastRenderedPageBreak/>
+        <w:fldChar w:fldCharType="begin"/>
+      </w:r>
+      <w:r>
+        <w:instrText xml:space="preserve"> TITLE  \* MERGEFORMAT </w:instrText>
+      </w:r>
+      <w:r>
+        <w:fldChar w:fldCharType="separate"/>
+      </w:r>
+      <w:r>
+        <w:t>Software Architecture Document</w:t>
+      </w:r>
+      <w:r>
+        <w:fldChar w:fldCharType="end"/>
+      </w:r>
       <w:r>
         <w:t xml:space="preserve"> </w:t>
       </w:r>
@@ -1942,31 +1994,31 @@
       <w:pPr>
         <w:pStyle w:val="berschrift1"/>
       </w:pPr>
-      <w:bookmarkStart w:id="0" w:name="_Toc456598586"/>
-      <w:bookmarkStart w:id="1" w:name="_Toc435084466"/>
+      <w:bookmarkStart w:id="1" w:name="_Toc456598586"/>
+      <w:bookmarkStart w:id="2" w:name="_Toc435084466"/>
       <w:r>
         <w:t>Introduction</w:t>
       </w:r>
-      <w:bookmarkEnd w:id="0"/>
       <w:bookmarkEnd w:id="1"/>
+      <w:bookmarkEnd w:id="2"/>
     </w:p>
     <w:p>
       <w:pPr>
         <w:pStyle w:val="berschrift2"/>
       </w:pPr>
-      <w:bookmarkStart w:id="2" w:name="_Toc456598587"/>
-      <w:bookmarkStart w:id="3" w:name="_Toc435084467"/>
+      <w:bookmarkStart w:id="3" w:name="_Toc456598587"/>
+      <w:bookmarkStart w:id="4" w:name="_Toc435084467"/>
       <w:r>
         <w:t>Purpose</w:t>
       </w:r>
-      <w:bookmarkEnd w:id="2"/>
       <w:bookmarkEnd w:id="3"/>
+      <w:bookmarkEnd w:id="4"/>
     </w:p>
     <w:p>
       <w:pPr>
         <w:ind w:left="720"/>
       </w:pPr>
-      <w:bookmarkStart w:id="4" w:name="_Toc456598588"/>
+      <w:bookmarkStart w:id="5" w:name="_Toc456598588"/>
       <w:r>
         <w:t>This document provides a</w:t>
       </w:r>
@@ -1984,14 +2036,14 @@
       <w:pPr>
         <w:pStyle w:val="berschrift2"/>
       </w:pPr>
-      <w:bookmarkStart w:id="5" w:name="_Toc456598589"/>
-      <w:bookmarkStart w:id="6" w:name="_Toc435084468"/>
-      <w:bookmarkEnd w:id="4"/>
+      <w:bookmarkStart w:id="6" w:name="_Toc456598589"/>
+      <w:bookmarkStart w:id="7" w:name="_Toc435084468"/>
+      <w:bookmarkEnd w:id="5"/>
       <w:r>
         <w:t>Definitions, Acronyms, and Abbreviations</w:t>
       </w:r>
-      <w:bookmarkEnd w:id="5"/>
       <w:bookmarkEnd w:id="6"/>
+      <w:bookmarkEnd w:id="7"/>
     </w:p>
     <w:tbl>
       <w:tblPr>
@@ -2072,13 +2124,13 @@
       <w:pPr>
         <w:pStyle w:val="berschrift2"/>
       </w:pPr>
-      <w:bookmarkStart w:id="7" w:name="_Toc456598590"/>
-      <w:bookmarkStart w:id="8" w:name="_Toc435084469"/>
+      <w:bookmarkStart w:id="8" w:name="_Toc456598590"/>
+      <w:bookmarkStart w:id="9" w:name="_Toc435084469"/>
       <w:r>
         <w:t>References</w:t>
       </w:r>
-      <w:bookmarkEnd w:id="7"/>
       <w:bookmarkEnd w:id="8"/>
+      <w:bookmarkEnd w:id="9"/>
     </w:p>
     <w:p>
       <w:pPr>
@@ -2087,7 +2139,7 @@
       <w:r>
         <w:t xml:space="preserve">GitHub-Docs: </w:t>
       </w:r>
-      <w:hyperlink r:id="rId10" w:history="1">
+      <w:hyperlink r:id="rId13" w:history="1">
         <w:r>
           <w:rPr>
             <w:rStyle w:val="Hyperlink"/>
@@ -2101,13 +2153,49 @@
     </w:p>
     <w:p>
       <w:pPr>
+        <w:ind w:left="720"/>
+      </w:pPr>
+    </w:p>
+    <w:p>
+      <w:pPr>
+        <w:ind w:left="720"/>
+      </w:pPr>
+      <w:r>
+        <w:t>SRS:</w:t>
+      </w:r>
+    </w:p>
+    <w:p>
+      <w:pPr>
+        <w:ind w:left="720"/>
+        <w:rPr>
+          <w:lang w:val="en-GB"/>
+        </w:rPr>
+      </w:pPr>
+      <w:hyperlink r:id="rId14" w:history="1">
+        <w:r>
+          <w:rPr>
+            <w:rStyle w:val="Hyperlink"/>
+            <w:lang w:val="en-GB"/>
+          </w:rPr>
+          <w:t>https://github.com/nappydevelopment/docs/blob/master/pdfs/Software%20Requirements%20Specification.pdf</w:t>
+        </w:r>
+      </w:hyperlink>
+      <w:r>
+        <w:rPr>
+          <w:lang w:val="en-GB"/>
+        </w:rPr>
+        <w:t xml:space="preserve"> </w:t>
+      </w:r>
+    </w:p>
+    <w:p>
+      <w:pPr>
         <w:pStyle w:val="berschrift1"/>
       </w:pPr>
-      <w:bookmarkStart w:id="9" w:name="_Toc435084470"/>
+      <w:bookmarkStart w:id="10" w:name="_Toc435084470"/>
       <w:r>
         <w:t>Architectural Representation</w:t>
       </w:r>
-      <w:bookmarkEnd w:id="9"/>
+      <w:bookmarkEnd w:id="10"/>
       <w:r>
         <w:t xml:space="preserve"> </w:t>
       </w:r>
@@ -2124,11 +2212,11 @@
       <w:pPr>
         <w:pStyle w:val="berschrift1"/>
       </w:pPr>
-      <w:bookmarkStart w:id="10" w:name="_Toc435084471"/>
+      <w:bookmarkStart w:id="11" w:name="_Toc435084471"/>
       <w:r>
         <w:t>Architectural Goals and Constraints</w:t>
       </w:r>
-      <w:bookmarkEnd w:id="10"/>
+      <w:bookmarkEnd w:id="11"/>
       <w:r>
         <w:t xml:space="preserve"> </w:t>
       </w:r>
@@ -2162,11 +2250,11 @@
       <w:pPr>
         <w:pStyle w:val="berschrift1"/>
       </w:pPr>
-      <w:bookmarkStart w:id="11" w:name="_Toc435084472"/>
+      <w:bookmarkStart w:id="12" w:name="_Toc435084472"/>
       <w:r>
         <w:t>Use-Case View</w:t>
       </w:r>
-      <w:bookmarkEnd w:id="11"/>
+      <w:bookmarkEnd w:id="12"/>
       <w:r>
         <w:t xml:space="preserve"> </w:t>
       </w:r>
@@ -2183,11 +2271,11 @@
       <w:pPr>
         <w:pStyle w:val="berschrift1"/>
       </w:pPr>
-      <w:bookmarkStart w:id="12" w:name="_Toc435084473"/>
+      <w:bookmarkStart w:id="13" w:name="_Toc435084473"/>
       <w:r>
         <w:t>Logical View</w:t>
       </w:r>
-      <w:bookmarkEnd w:id="12"/>
+      <w:bookmarkEnd w:id="13"/>
       <w:r>
         <w:t xml:space="preserve"> </w:t>
       </w:r>
@@ -2196,11 +2284,11 @@
       <w:pPr>
         <w:pStyle w:val="berschrift2"/>
       </w:pPr>
-      <w:bookmarkStart w:id="13" w:name="_Toc435084474"/>
+      <w:bookmarkStart w:id="14" w:name="_Toc435084474"/>
       <w:r>
         <w:t>Overview</w:t>
       </w:r>
-      <w:bookmarkEnd w:id="13"/>
+      <w:bookmarkEnd w:id="14"/>
     </w:p>
     <w:p>
       <w:r>
@@ -2224,7 +2312,7 @@
                     <pic:cNvPicPr/>
                   </pic:nvPicPr>
                   <pic:blipFill>
-                    <a:blip r:embed="rId11"/>
+                    <a:blip r:embed="rId15"/>
                     <a:stretch>
                       <a:fillRect/>
                     </a:stretch>
@@ -2251,6 +2339,7 @@
         <w:ind w:left="720"/>
       </w:pPr>
       <w:r>
+        <w:lastRenderedPageBreak/>
         <w:t>You can also find this p</w:t>
       </w:r>
       <w:r>
@@ -2259,7 +2348,7 @@
       <w:r>
         <w:t xml:space="preserve">GitHub: </w:t>
       </w:r>
-      <w:hyperlink r:id="rId12" w:history="1">
+      <w:hyperlink r:id="rId16" w:history="1">
         <w:r>
           <w:rPr>
             <w:rStyle w:val="Hyperlink"/>
@@ -2277,22 +2366,21 @@
       <w:pPr>
         <w:pStyle w:val="berschrift2"/>
       </w:pPr>
-      <w:bookmarkStart w:id="14" w:name="_Toc435084475"/>
-      <w:r>
-        <w:lastRenderedPageBreak/>
+      <w:bookmarkStart w:id="15" w:name="_Toc435084475"/>
+      <w:r>
         <w:t>Separated view</w:t>
       </w:r>
-      <w:bookmarkEnd w:id="14"/>
+      <w:bookmarkEnd w:id="15"/>
     </w:p>
     <w:p>
       <w:pPr>
         <w:pStyle w:val="berschrift3"/>
       </w:pPr>
-      <w:bookmarkStart w:id="15" w:name="_Toc435084476"/>
+      <w:bookmarkStart w:id="16" w:name="_Toc435084476"/>
       <w:r>
         <w:t>Model</w:t>
       </w:r>
-      <w:bookmarkEnd w:id="15"/>
+      <w:bookmarkEnd w:id="16"/>
     </w:p>
     <w:p>
       <w:pPr>
@@ -2319,7 +2407,7 @@
                     <pic:cNvPicPr/>
                   </pic:nvPicPr>
                   <pic:blipFill rotWithShape="1">
-                    <a:blip r:embed="rId13"/>
+                    <a:blip r:embed="rId17"/>
                     <a:srcRect r="11215" b="13468"/>
                     <a:stretch/>
                   </pic:blipFill>
@@ -2351,7 +2439,7 @@
       <w:pPr>
         <w:ind w:left="720"/>
       </w:pPr>
-      <w:hyperlink r:id="rId14" w:history="1">
+      <w:hyperlink r:id="rId18" w:history="1">
         <w:r>
           <w:rPr>
             <w:rStyle w:val="Hyperlink"/>
@@ -2364,11 +2452,12 @@
       <w:pPr>
         <w:pStyle w:val="berschrift3"/>
       </w:pPr>
-      <w:bookmarkStart w:id="16" w:name="_Toc435084477"/>
-      <w:r>
+      <w:bookmarkStart w:id="17" w:name="_Toc435084477"/>
+      <w:r>
+        <w:lastRenderedPageBreak/>
         <w:t>View</w:t>
       </w:r>
-      <w:bookmarkEnd w:id="16"/>
+      <w:bookmarkEnd w:id="17"/>
       <w:r>
         <w:t xml:space="preserve"> </w:t>
       </w:r>
@@ -2400,7 +2489,7 @@
                     </pic:cNvPicPr>
                   </pic:nvPicPr>
                   <pic:blipFill rotWithShape="1">
-                    <a:blip r:embed="rId15" cstate="print">
+                    <a:blip r:embed="rId19" cstate="print">
                       <a:extLst>
                         <a:ext uri="{28A0092B-C50C-407E-A947-70E740481C1C}">
                           <a14:useLocalDpi xmlns:a14="http://schemas.microsoft.com/office/drawing/2010/main" val="0"/>
@@ -2439,7 +2528,7 @@
       <w:pPr>
         <w:ind w:firstLine="720"/>
       </w:pPr>
-      <w:hyperlink r:id="rId16" w:history="1">
+      <w:hyperlink r:id="rId20" w:history="1">
         <w:r>
           <w:rPr>
             <w:rStyle w:val="Hyperlink"/>
@@ -2460,12 +2549,11 @@
       <w:pPr>
         <w:pStyle w:val="berschrift3"/>
       </w:pPr>
-      <w:bookmarkStart w:id="17" w:name="_Toc435084478"/>
-      <w:r>
-        <w:lastRenderedPageBreak/>
+      <w:bookmarkStart w:id="18" w:name="_Toc435084478"/>
+      <w:r>
         <w:t>Control</w:t>
       </w:r>
-      <w:bookmarkEnd w:id="17"/>
+      <w:bookmarkEnd w:id="18"/>
     </w:p>
     <w:p>
       <w:r>
@@ -2489,7 +2577,7 @@
                     <pic:cNvPicPr/>
                   </pic:nvPicPr>
                   <pic:blipFill>
-                    <a:blip r:embed="rId17"/>
+                    <a:blip r:embed="rId21"/>
                     <a:stretch>
                       <a:fillRect/>
                     </a:stretch>
@@ -2514,7 +2602,7 @@
       <w:pPr>
         <w:ind w:left="720"/>
       </w:pPr>
-      <w:hyperlink r:id="rId18" w:history="1">
+      <w:hyperlink r:id="rId22" w:history="1">
         <w:r>
           <w:rPr>
             <w:rStyle w:val="Hyperlink"/>
@@ -2535,11 +2623,12 @@
       <w:pPr>
         <w:pStyle w:val="berschrift3"/>
       </w:pPr>
-      <w:bookmarkStart w:id="18" w:name="_Toc435084479"/>
-      <w:r>
+      <w:bookmarkStart w:id="19" w:name="_Toc435084479"/>
+      <w:r>
+        <w:lastRenderedPageBreak/>
         <w:t>Database</w:t>
       </w:r>
-      <w:bookmarkEnd w:id="18"/>
+      <w:bookmarkEnd w:id="19"/>
     </w:p>
     <w:p>
       <w:pPr>
@@ -2566,7 +2655,7 @@
                     <pic:cNvPicPr/>
                   </pic:nvPicPr>
                   <pic:blipFill rotWithShape="1">
-                    <a:blip r:embed="rId19"/>
+                    <a:blip r:embed="rId23"/>
                     <a:srcRect r="18859" b="17410"/>
                     <a:stretch/>
                   </pic:blipFill>
@@ -2598,7 +2687,7 @@
       <w:pPr>
         <w:ind w:left="720"/>
       </w:pPr>
-      <w:hyperlink r:id="rId20" w:history="1">
+      <w:hyperlink r:id="rId24" w:history="1">
         <w:r>
           <w:rPr>
             <w:rStyle w:val="Hyperlink"/>
@@ -2614,11 +2703,11 @@
       <w:pPr>
         <w:pStyle w:val="berschrift1"/>
       </w:pPr>
-      <w:bookmarkStart w:id="19" w:name="_Toc435084480"/>
+      <w:bookmarkStart w:id="20" w:name="_Toc435084480"/>
       <w:r>
         <w:t>Process View</w:t>
       </w:r>
-      <w:bookmarkEnd w:id="19"/>
+      <w:bookmarkEnd w:id="20"/>
       <w:r>
         <w:t xml:space="preserve"> </w:t>
       </w:r>
@@ -2635,11 +2724,11 @@
       <w:pPr>
         <w:pStyle w:val="berschrift1"/>
       </w:pPr>
-      <w:bookmarkStart w:id="20" w:name="_Toc435084481"/>
+      <w:bookmarkStart w:id="21" w:name="_Toc435084481"/>
       <w:r>
         <w:t>Deployment View</w:t>
       </w:r>
-      <w:bookmarkEnd w:id="20"/>
+      <w:bookmarkEnd w:id="21"/>
     </w:p>
     <w:p>
       <w:pPr>
@@ -2653,11 +2742,11 @@
       <w:pPr>
         <w:pStyle w:val="berschrift1"/>
       </w:pPr>
-      <w:bookmarkStart w:id="21" w:name="_Toc435084482"/>
+      <w:bookmarkStart w:id="22" w:name="_Toc435084482"/>
       <w:r>
         <w:t>Implementation View</w:t>
       </w:r>
-      <w:bookmarkEnd w:id="21"/>
+      <w:bookmarkEnd w:id="22"/>
       <w:r>
         <w:t xml:space="preserve"> </w:t>
       </w:r>
@@ -2689,12 +2778,12 @@
       <w:pPr>
         <w:pStyle w:val="berschrift1"/>
       </w:pPr>
-      <w:bookmarkStart w:id="22" w:name="_Toc435084483"/>
+      <w:bookmarkStart w:id="23" w:name="_Toc435084483"/>
       <w:r>
         <w:lastRenderedPageBreak/>
         <w:t>Data View</w:t>
       </w:r>
-      <w:bookmarkEnd w:id="22"/>
+      <w:bookmarkEnd w:id="23"/>
     </w:p>
     <w:p>
       <w:pPr>
@@ -2721,7 +2810,7 @@
                     <pic:cNvPicPr/>
                   </pic:nvPicPr>
                   <pic:blipFill>
-                    <a:blip r:embed="rId21"/>
+                    <a:blip r:embed="rId25"/>
                     <a:stretch>
                       <a:fillRect/>
                     </a:stretch>
@@ -2754,8 +2843,6 @@
       <w:r>
         <w:t>(tbd)</w:t>
       </w:r>
-      <w:bookmarkStart w:id="23" w:name="_GoBack"/>
-      <w:bookmarkEnd w:id="23"/>
     </w:p>
     <w:p/>
     <w:p>
@@ -2798,10 +2885,10 @@
       </w:r>
     </w:p>
     <w:sectPr>
-      <w:headerReference w:type="default" r:id="rId22"/>
-      <w:footerReference w:type="default" r:id="rId23"/>
-      <w:headerReference w:type="first" r:id="rId24"/>
-      <w:footerReference w:type="first" r:id="rId25"/>
+      <w:headerReference w:type="default" r:id="rId26"/>
+      <w:footerReference w:type="default" r:id="rId27"/>
+      <w:headerReference w:type="first" r:id="rId28"/>
+      <w:footerReference w:type="first" r:id="rId29"/>
       <w:pgSz w:w="12240" w:h="15840" w:code="1"/>
       <w:pgMar w:top="1440" w:right="1440" w:bottom="1440" w:left="1440" w:header="720" w:footer="720" w:gutter="0"/>
       <w:cols w:space="720"/>
@@ -2811,7 +2898,7 @@
 </file>
 
 <file path=word/endnotes.xml><?xml version="1.0" encoding="utf-8"?>
-<w:endnotes xmlns:wpc="http://schemas.microsoft.com/office/word/2010/wordprocessingCanvas" xmlns:mc="http://schemas.openxmlformats.org/markup-compatibility/2006" xmlns:o="urn:schemas-microsoft-com:office:office" xmlns:r="http://schemas.openxmlformats.org/officeDocument/2006/relationships" xmlns:m="http://schemas.openxmlformats.org/officeDocument/2006/math" xmlns:v="urn:schemas-microsoft-com:vml" xmlns:wp14="http://schemas.microsoft.com/office/word/2010/wordprocessingDrawing" xmlns:wp="http://schemas.openxmlformats.org/drawingml/2006/wordprocessingDrawing" xmlns:w10="urn:schemas-microsoft-com:office:word" xmlns:w="http://schemas.openxmlformats.org/wordprocessingml/2006/main" xmlns:w14="http://schemas.microsoft.com/office/word/2010/wordml" xmlns:wpg="http://schemas.microsoft.com/office/word/2010/wordprocessingGroup" xmlns:wpi="http://schemas.microsoft.com/office/word/2010/wordprocessingInk" xmlns:wne="http://schemas.microsoft.com/office/word/2006/wordml" xmlns:wps="http://schemas.microsoft.com/office/word/2010/wordprocessingShape" mc:Ignorable="w14 wp14">
+<w:endnotes xmlns:wpc="http://schemas.microsoft.com/office/word/2010/wordprocessingCanvas" xmlns:mc="http://schemas.openxmlformats.org/markup-compatibility/2006" xmlns:o="urn:schemas-microsoft-com:office:office" xmlns:r="http://schemas.openxmlformats.org/officeDocument/2006/relationships" xmlns:m="http://schemas.openxmlformats.org/officeDocument/2006/math" xmlns:v="urn:schemas-microsoft-com:vml" xmlns:wp14="http://schemas.microsoft.com/office/word/2010/wordprocessingDrawing" xmlns:wp="http://schemas.openxmlformats.org/drawingml/2006/wordprocessingDrawing" xmlns:w10="urn:schemas-microsoft-com:office:word" xmlns:w="http://schemas.openxmlformats.org/wordprocessingml/2006/main" xmlns:w14="http://schemas.microsoft.com/office/word/2010/wordml" xmlns:w15="http://schemas.microsoft.com/office/word/2012/wordml" xmlns:wpg="http://schemas.microsoft.com/office/word/2010/wordprocessingGroup" xmlns:wpi="http://schemas.microsoft.com/office/word/2010/wordprocessingInk" xmlns:wne="http://schemas.microsoft.com/office/word/2006/wordml" xmlns:wps="http://schemas.microsoft.com/office/word/2010/wordprocessingShape" mc:Ignorable="w14 w15 wp14">
   <w:endnote w:type="separator" w:id="-1">
     <w:p>
       <w:pPr>
@@ -2836,7 +2923,7 @@
 </file>
 
 <file path=word/footer1.xml><?xml version="1.0" encoding="utf-8"?>
-<w:ftr xmlns:wpc="http://schemas.microsoft.com/office/word/2010/wordprocessingCanvas" xmlns:mc="http://schemas.openxmlformats.org/markup-compatibility/2006" xmlns:o="urn:schemas-microsoft-com:office:office" xmlns:r="http://schemas.openxmlformats.org/officeDocument/2006/relationships" xmlns:m="http://schemas.openxmlformats.org/officeDocument/2006/math" xmlns:v="urn:schemas-microsoft-com:vml" xmlns:wp14="http://schemas.microsoft.com/office/word/2010/wordprocessingDrawing" xmlns:wp="http://schemas.openxmlformats.org/drawingml/2006/wordprocessingDrawing" xmlns:w10="urn:schemas-microsoft-com:office:word" xmlns:w="http://schemas.openxmlformats.org/wordprocessingml/2006/main" xmlns:w14="http://schemas.microsoft.com/office/word/2010/wordml" xmlns:wpg="http://schemas.microsoft.com/office/word/2010/wordprocessingGroup" xmlns:wpi="http://schemas.microsoft.com/office/word/2010/wordprocessingInk" xmlns:wne="http://schemas.microsoft.com/office/word/2006/wordml" xmlns:wps="http://schemas.microsoft.com/office/word/2010/wordprocessingShape" mc:Ignorable="w14 wp14">
+<w:ftr xmlns:wpc="http://schemas.microsoft.com/office/word/2010/wordprocessingCanvas" xmlns:mc="http://schemas.openxmlformats.org/markup-compatibility/2006" xmlns:o="urn:schemas-microsoft-com:office:office" xmlns:r="http://schemas.openxmlformats.org/officeDocument/2006/relationships" xmlns:m="http://schemas.openxmlformats.org/officeDocument/2006/math" xmlns:v="urn:schemas-microsoft-com:vml" xmlns:wp14="http://schemas.microsoft.com/office/word/2010/wordprocessingDrawing" xmlns:wp="http://schemas.openxmlformats.org/drawingml/2006/wordprocessingDrawing" xmlns:w10="urn:schemas-microsoft-com:office:word" xmlns:w="http://schemas.openxmlformats.org/wordprocessingml/2006/main" xmlns:w14="http://schemas.microsoft.com/office/word/2010/wordml" xmlns:w15="http://schemas.microsoft.com/office/word/2012/wordml" xmlns:wpg="http://schemas.microsoft.com/office/word/2010/wordprocessingGroup" xmlns:wpi="http://schemas.microsoft.com/office/word/2010/wordprocessingInk" xmlns:wne="http://schemas.microsoft.com/office/word/2006/wordml" xmlns:wps="http://schemas.microsoft.com/office/word/2010/wordprocessingShape" mc:Ignorable="w14 w15 wp14">
   <w:p>
     <w:pPr>
       <w:pStyle w:val="Fuzeile"/>
@@ -2874,7 +2961,27 @@
 </file>
 
 <file path=word/footer2.xml><?xml version="1.0" encoding="utf-8"?>
-<w:ftr xmlns:wpc="http://schemas.microsoft.com/office/word/2010/wordprocessingCanvas" xmlns:mc="http://schemas.openxmlformats.org/markup-compatibility/2006" xmlns:o="urn:schemas-microsoft-com:office:office" xmlns:r="http://schemas.openxmlformats.org/officeDocument/2006/relationships" xmlns:m="http://schemas.openxmlformats.org/officeDocument/2006/math" xmlns:v="urn:schemas-microsoft-com:vml" xmlns:wp14="http://schemas.microsoft.com/office/word/2010/wordprocessingDrawing" xmlns:wp="http://schemas.openxmlformats.org/drawingml/2006/wordprocessingDrawing" xmlns:w10="urn:schemas-microsoft-com:office:word" xmlns:w="http://schemas.openxmlformats.org/wordprocessingml/2006/main" xmlns:w14="http://schemas.microsoft.com/office/word/2010/wordml" xmlns:wpg="http://schemas.microsoft.com/office/word/2010/wordprocessingGroup" xmlns:wpi="http://schemas.microsoft.com/office/word/2010/wordprocessingInk" xmlns:wne="http://schemas.microsoft.com/office/word/2006/wordml" xmlns:wps="http://schemas.microsoft.com/office/word/2010/wordprocessingShape" mc:Ignorable="w14 wp14">
+<w:ftr xmlns:wpc="http://schemas.microsoft.com/office/word/2010/wordprocessingCanvas" xmlns:mc="http://schemas.openxmlformats.org/markup-compatibility/2006" xmlns:o="urn:schemas-microsoft-com:office:office" xmlns:r="http://schemas.openxmlformats.org/officeDocument/2006/relationships" xmlns:m="http://schemas.openxmlformats.org/officeDocument/2006/math" xmlns:v="urn:schemas-microsoft-com:vml" xmlns:wp14="http://schemas.microsoft.com/office/word/2010/wordprocessingDrawing" xmlns:wp="http://schemas.openxmlformats.org/drawingml/2006/wordprocessingDrawing" xmlns:w10="urn:schemas-microsoft-com:office:word" xmlns:w="http://schemas.openxmlformats.org/wordprocessingml/2006/main" xmlns:w14="http://schemas.microsoft.com/office/word/2010/wordml" xmlns:w15="http://schemas.microsoft.com/office/word/2012/wordml" xmlns:wpg="http://schemas.microsoft.com/office/word/2010/wordprocessingGroup" xmlns:wpi="http://schemas.microsoft.com/office/word/2010/wordprocessingInk" xmlns:wne="http://schemas.microsoft.com/office/word/2006/wordml" xmlns:wps="http://schemas.microsoft.com/office/word/2010/wordprocessingShape" mc:Ignorable="w14 w15 wp14">
+  <w:p>
+    <w:pPr>
+      <w:pStyle w:val="Fuzeile"/>
+    </w:pPr>
+  </w:p>
+</w:ftr>
+</file>
+
+<file path=word/footer3.xml><?xml version="1.0" encoding="utf-8"?>
+<w:ftr xmlns:wpc="http://schemas.microsoft.com/office/word/2010/wordprocessingCanvas" xmlns:mc="http://schemas.openxmlformats.org/markup-compatibility/2006" xmlns:o="urn:schemas-microsoft-com:office:office" xmlns:r="http://schemas.openxmlformats.org/officeDocument/2006/relationships" xmlns:m="http://schemas.openxmlformats.org/officeDocument/2006/math" xmlns:v="urn:schemas-microsoft-com:vml" xmlns:wp14="http://schemas.microsoft.com/office/word/2010/wordprocessingDrawing" xmlns:wp="http://schemas.openxmlformats.org/drawingml/2006/wordprocessingDrawing" xmlns:w10="urn:schemas-microsoft-com:office:word" xmlns:w="http://schemas.openxmlformats.org/wordprocessingml/2006/main" xmlns:w14="http://schemas.microsoft.com/office/word/2010/wordml" xmlns:w15="http://schemas.microsoft.com/office/word/2012/wordml" xmlns:wpg="http://schemas.microsoft.com/office/word/2010/wordprocessingGroup" xmlns:wpi="http://schemas.microsoft.com/office/word/2010/wordprocessingInk" xmlns:wne="http://schemas.microsoft.com/office/word/2006/wordml" xmlns:wps="http://schemas.microsoft.com/office/word/2010/wordprocessingShape" mc:Ignorable="w14 w15 wp14">
+  <w:p>
+    <w:pPr>
+      <w:pStyle w:val="Fuzeile"/>
+    </w:pPr>
+  </w:p>
+</w:ftr>
+</file>
+
+<file path=word/footer4.xml><?xml version="1.0" encoding="utf-8"?>
+<w:ftr xmlns:wpc="http://schemas.microsoft.com/office/word/2010/wordprocessingCanvas" xmlns:mc="http://schemas.openxmlformats.org/markup-compatibility/2006" xmlns:o="urn:schemas-microsoft-com:office:office" xmlns:r="http://schemas.openxmlformats.org/officeDocument/2006/relationships" xmlns:m="http://schemas.openxmlformats.org/officeDocument/2006/math" xmlns:v="urn:schemas-microsoft-com:vml" xmlns:wp14="http://schemas.microsoft.com/office/word/2010/wordprocessingDrawing" xmlns:wp="http://schemas.openxmlformats.org/drawingml/2006/wordprocessingDrawing" xmlns:w10="urn:schemas-microsoft-com:office:word" xmlns:w="http://schemas.openxmlformats.org/wordprocessingml/2006/main" xmlns:w14="http://schemas.microsoft.com/office/word/2010/wordml" xmlns:w15="http://schemas.microsoft.com/office/word/2012/wordml" xmlns:wpg="http://schemas.microsoft.com/office/word/2010/wordprocessingGroup" xmlns:wpi="http://schemas.microsoft.com/office/word/2010/wordprocessingInk" xmlns:wne="http://schemas.microsoft.com/office/word/2006/wordml" xmlns:wps="http://schemas.microsoft.com/office/word/2010/wordprocessingShape" mc:Ignorable="w14 w15 wp14">
   <w:tbl>
     <w:tblPr>
       <w:tblW w:w="0" w:type="auto"/>
@@ -2931,27 +3038,14 @@
           <w:r>
             <w:sym w:font="Symbol" w:char="F0D3"/>
           </w:r>
-          <w:r>
-            <w:fldChar w:fldCharType="begin"/>
-          </w:r>
-          <w:r>
-            <w:instrText xml:space="preserve"> USERNAME  nappydevelopment  \* MERGEFORMAT </w:instrText>
-          </w:r>
-          <w:r>
-            <w:fldChar w:fldCharType="separate"/>
-          </w:r>
-          <w:r>
-            <w:rPr>
-              <w:noProof/>
-            </w:rPr>
-            <w:t>nappydevelopment</w:t>
-          </w:r>
-          <w:r>
-            <w:rPr>
-              <w:noProof/>
-            </w:rPr>
-            <w:fldChar w:fldCharType="end"/>
-          </w:r>
+          <w:fldSimple w:instr=" USERNAME  nappydevelopment  \* MERGEFORMAT ">
+            <w:r>
+              <w:rPr>
+                <w:noProof/>
+              </w:rPr>
+              <w:t>nappydevelopment</w:t>
+            </w:r>
+          </w:fldSimple>
           <w:r>
             <w:t xml:space="preserve">, </w:t>
           </w:r>
@@ -3015,7 +3109,7 @@
               <w:rStyle w:val="Seitenzahl"/>
               <w:noProof/>
             </w:rPr>
-            <w:t>7</w:t>
+            <w:t>2</w:t>
           </w:r>
           <w:r>
             <w:rPr>
@@ -3052,7 +3146,7 @@
               <w:rStyle w:val="Seitenzahl"/>
               <w:noProof/>
             </w:rPr>
-            <w:t>7</w:t>
+            <w:t>8</w:t>
           </w:r>
           <w:r>
             <w:rPr>
@@ -3072,8 +3166,8 @@
 </w:ftr>
 </file>
 
-<file path=word/footer3.xml><?xml version="1.0" encoding="utf-8"?>
-<w:ftr xmlns:wpc="http://schemas.microsoft.com/office/word/2010/wordprocessingCanvas" xmlns:mc="http://schemas.openxmlformats.org/markup-compatibility/2006" xmlns:o="urn:schemas-microsoft-com:office:office" xmlns:r="http://schemas.openxmlformats.org/officeDocument/2006/relationships" xmlns:m="http://schemas.openxmlformats.org/officeDocument/2006/math" xmlns:v="urn:schemas-microsoft-com:vml" xmlns:wp14="http://schemas.microsoft.com/office/word/2010/wordprocessingDrawing" xmlns:wp="http://schemas.openxmlformats.org/drawingml/2006/wordprocessingDrawing" xmlns:w10="urn:schemas-microsoft-com:office:word" xmlns:w="http://schemas.openxmlformats.org/wordprocessingml/2006/main" xmlns:w14="http://schemas.microsoft.com/office/word/2010/wordml" xmlns:wpg="http://schemas.microsoft.com/office/word/2010/wordprocessingGroup" xmlns:wpi="http://schemas.microsoft.com/office/word/2010/wordprocessingInk" xmlns:wne="http://schemas.microsoft.com/office/word/2006/wordml" xmlns:wps="http://schemas.microsoft.com/office/word/2010/wordprocessingShape" mc:Ignorable="w14 wp14">
+<file path=word/footer5.xml><?xml version="1.0" encoding="utf-8"?>
+<w:ftr xmlns:wpc="http://schemas.microsoft.com/office/word/2010/wordprocessingCanvas" xmlns:mc="http://schemas.openxmlformats.org/markup-compatibility/2006" xmlns:o="urn:schemas-microsoft-com:office:office" xmlns:r="http://schemas.openxmlformats.org/officeDocument/2006/relationships" xmlns:m="http://schemas.openxmlformats.org/officeDocument/2006/math" xmlns:v="urn:schemas-microsoft-com:vml" xmlns:wp14="http://schemas.microsoft.com/office/word/2010/wordprocessingDrawing" xmlns:wp="http://schemas.openxmlformats.org/drawingml/2006/wordprocessingDrawing" xmlns:w10="urn:schemas-microsoft-com:office:word" xmlns:w="http://schemas.openxmlformats.org/wordprocessingml/2006/main" xmlns:w14="http://schemas.microsoft.com/office/word/2010/wordml" xmlns:w15="http://schemas.microsoft.com/office/word/2012/wordml" xmlns:wpg="http://schemas.microsoft.com/office/word/2010/wordprocessingGroup" xmlns:wpi="http://schemas.microsoft.com/office/word/2010/wordprocessingInk" xmlns:wne="http://schemas.microsoft.com/office/word/2006/wordml" xmlns:wps="http://schemas.microsoft.com/office/word/2010/wordprocessingShape" mc:Ignorable="w14 w15 wp14">
   <w:p>
     <w:pPr>
       <w:pStyle w:val="Fuzeile"/>
@@ -3083,7 +3177,7 @@
 </file>
 
 <file path=word/footnotes.xml><?xml version="1.0" encoding="utf-8"?>
-<w:footnotes xmlns:wpc="http://schemas.microsoft.com/office/word/2010/wordprocessingCanvas" xmlns:mc="http://schemas.openxmlformats.org/markup-compatibility/2006" xmlns:o="urn:schemas-microsoft-com:office:office" xmlns:r="http://schemas.openxmlformats.org/officeDocument/2006/relationships" xmlns:m="http://schemas.openxmlformats.org/officeDocument/2006/math" xmlns:v="urn:schemas-microsoft-com:vml" xmlns:wp14="http://schemas.microsoft.com/office/word/2010/wordprocessingDrawing" xmlns:wp="http://schemas.openxmlformats.org/drawingml/2006/wordprocessingDrawing" xmlns:w10="urn:schemas-microsoft-com:office:word" xmlns:w="http://schemas.openxmlformats.org/wordprocessingml/2006/main" xmlns:w14="http://schemas.microsoft.com/office/word/2010/wordml" xmlns:wpg="http://schemas.microsoft.com/office/word/2010/wordprocessingGroup" xmlns:wpi="http://schemas.microsoft.com/office/word/2010/wordprocessingInk" xmlns:wne="http://schemas.microsoft.com/office/word/2006/wordml" xmlns:wps="http://schemas.microsoft.com/office/word/2010/wordprocessingShape" mc:Ignorable="w14 wp14">
+<w:footnotes xmlns:wpc="http://schemas.microsoft.com/office/word/2010/wordprocessingCanvas" xmlns:mc="http://schemas.openxmlformats.org/markup-compatibility/2006" xmlns:o="urn:schemas-microsoft-com:office:office" xmlns:r="http://schemas.openxmlformats.org/officeDocument/2006/relationships" xmlns:m="http://schemas.openxmlformats.org/officeDocument/2006/math" xmlns:v="urn:schemas-microsoft-com:vml" xmlns:wp14="http://schemas.microsoft.com/office/word/2010/wordprocessingDrawing" xmlns:wp="http://schemas.openxmlformats.org/drawingml/2006/wordprocessingDrawing" xmlns:w10="urn:schemas-microsoft-com:office:word" xmlns:w="http://schemas.openxmlformats.org/wordprocessingml/2006/main" xmlns:w14="http://schemas.microsoft.com/office/word/2010/wordml" xmlns:w15="http://schemas.microsoft.com/office/word/2012/wordml" xmlns:wpg="http://schemas.microsoft.com/office/word/2010/wordprocessingGroup" xmlns:wpi="http://schemas.microsoft.com/office/word/2010/wordprocessingInk" xmlns:wne="http://schemas.microsoft.com/office/word/2006/wordml" xmlns:wps="http://schemas.microsoft.com/office/word/2010/wordprocessingShape" mc:Ignorable="w14 w15 wp14">
   <w:footnote w:type="separator" w:id="-1">
     <w:p>
       <w:pPr>
@@ -3108,7 +3202,17 @@
 </file>
 
 <file path=word/header1.xml><?xml version="1.0" encoding="utf-8"?>
-<w:hdr xmlns:wpc="http://schemas.microsoft.com/office/word/2010/wordprocessingCanvas" xmlns:mc="http://schemas.openxmlformats.org/markup-compatibility/2006" xmlns:o="urn:schemas-microsoft-com:office:office" xmlns:r="http://schemas.openxmlformats.org/officeDocument/2006/relationships" xmlns:m="http://schemas.openxmlformats.org/officeDocument/2006/math" xmlns:v="urn:schemas-microsoft-com:vml" xmlns:wp14="http://schemas.microsoft.com/office/word/2010/wordprocessingDrawing" xmlns:wp="http://schemas.openxmlformats.org/drawingml/2006/wordprocessingDrawing" xmlns:w10="urn:schemas-microsoft-com:office:word" xmlns:w="http://schemas.openxmlformats.org/wordprocessingml/2006/main" xmlns:w14="http://schemas.microsoft.com/office/word/2010/wordml" xmlns:wpg="http://schemas.microsoft.com/office/word/2010/wordprocessingGroup" xmlns:wpi="http://schemas.microsoft.com/office/word/2010/wordprocessingInk" xmlns:wne="http://schemas.microsoft.com/office/word/2006/wordml" xmlns:wps="http://schemas.microsoft.com/office/word/2010/wordprocessingShape" mc:Ignorable="w14 wp14">
+<w:hdr xmlns:wpc="http://schemas.microsoft.com/office/word/2010/wordprocessingCanvas" xmlns:mc="http://schemas.openxmlformats.org/markup-compatibility/2006" xmlns:o="urn:schemas-microsoft-com:office:office" xmlns:r="http://schemas.openxmlformats.org/officeDocument/2006/relationships" xmlns:m="http://schemas.openxmlformats.org/officeDocument/2006/math" xmlns:v="urn:schemas-microsoft-com:vml" xmlns:wp14="http://schemas.microsoft.com/office/word/2010/wordprocessingDrawing" xmlns:wp="http://schemas.openxmlformats.org/drawingml/2006/wordprocessingDrawing" xmlns:w10="urn:schemas-microsoft-com:office:word" xmlns:w="http://schemas.openxmlformats.org/wordprocessingml/2006/main" xmlns:w14="http://schemas.microsoft.com/office/word/2010/wordml" xmlns:w15="http://schemas.microsoft.com/office/word/2012/wordml" xmlns:wpg="http://schemas.microsoft.com/office/word/2010/wordprocessingGroup" xmlns:wpi="http://schemas.microsoft.com/office/word/2010/wordprocessingInk" xmlns:wne="http://schemas.microsoft.com/office/word/2006/wordml" xmlns:wps="http://schemas.microsoft.com/office/word/2010/wordprocessingShape" mc:Ignorable="w14 w15 wp14">
+  <w:p>
+    <w:pPr>
+      <w:pStyle w:val="Kopfzeile"/>
+    </w:pPr>
+  </w:p>
+</w:hdr>
+</file>
+
+<file path=word/header2.xml><?xml version="1.0" encoding="utf-8"?>
+<w:hdr xmlns:wpc="http://schemas.microsoft.com/office/word/2010/wordprocessingCanvas" xmlns:mc="http://schemas.openxmlformats.org/markup-compatibility/2006" xmlns:o="urn:schemas-microsoft-com:office:office" xmlns:r="http://schemas.openxmlformats.org/officeDocument/2006/relationships" xmlns:m="http://schemas.openxmlformats.org/officeDocument/2006/math" xmlns:v="urn:schemas-microsoft-com:vml" xmlns:wp14="http://schemas.microsoft.com/office/word/2010/wordprocessingDrawing" xmlns:wp="http://schemas.openxmlformats.org/drawingml/2006/wordprocessingDrawing" xmlns:w10="urn:schemas-microsoft-com:office:word" xmlns:w="http://schemas.openxmlformats.org/wordprocessingml/2006/main" xmlns:w14="http://schemas.microsoft.com/office/word/2010/wordml" xmlns:w15="http://schemas.microsoft.com/office/word/2012/wordml" xmlns:wpg="http://schemas.microsoft.com/office/word/2010/wordprocessingGroup" xmlns:wpi="http://schemas.microsoft.com/office/word/2010/wordprocessingInk" xmlns:wne="http://schemas.microsoft.com/office/word/2006/wordml" xmlns:wps="http://schemas.microsoft.com/office/word/2010/wordprocessingShape" mc:Ignorable="w14 w15 wp14">
   <w:p>
     <w:pPr>
       <w:rPr>
@@ -3199,8 +3303,18 @@
 </w:hdr>
 </file>
 
-<file path=word/header2.xml><?xml version="1.0" encoding="utf-8"?>
-<w:hdr xmlns:wpc="http://schemas.microsoft.com/office/word/2010/wordprocessingCanvas" xmlns:mc="http://schemas.openxmlformats.org/markup-compatibility/2006" xmlns:o="urn:schemas-microsoft-com:office:office" xmlns:r="http://schemas.openxmlformats.org/officeDocument/2006/relationships" xmlns:m="http://schemas.openxmlformats.org/officeDocument/2006/math" xmlns:v="urn:schemas-microsoft-com:vml" xmlns:wp14="http://schemas.microsoft.com/office/word/2010/wordprocessingDrawing" xmlns:wp="http://schemas.openxmlformats.org/drawingml/2006/wordprocessingDrawing" xmlns:w10="urn:schemas-microsoft-com:office:word" xmlns:w="http://schemas.openxmlformats.org/wordprocessingml/2006/main" xmlns:w14="http://schemas.microsoft.com/office/word/2010/wordml" xmlns:wpg="http://schemas.microsoft.com/office/word/2010/wordprocessingGroup" xmlns:wpi="http://schemas.microsoft.com/office/word/2010/wordprocessingInk" xmlns:wne="http://schemas.microsoft.com/office/word/2006/wordml" xmlns:wps="http://schemas.microsoft.com/office/word/2010/wordprocessingShape" mc:Ignorable="w14 wp14">
+<file path=word/header3.xml><?xml version="1.0" encoding="utf-8"?>
+<w:hdr xmlns:wpc="http://schemas.microsoft.com/office/word/2010/wordprocessingCanvas" xmlns:mc="http://schemas.openxmlformats.org/markup-compatibility/2006" xmlns:o="urn:schemas-microsoft-com:office:office" xmlns:r="http://schemas.openxmlformats.org/officeDocument/2006/relationships" xmlns:m="http://schemas.openxmlformats.org/officeDocument/2006/math" xmlns:v="urn:schemas-microsoft-com:vml" xmlns:wp14="http://schemas.microsoft.com/office/word/2010/wordprocessingDrawing" xmlns:wp="http://schemas.openxmlformats.org/drawingml/2006/wordprocessingDrawing" xmlns:w10="urn:schemas-microsoft-com:office:word" xmlns:w="http://schemas.openxmlformats.org/wordprocessingml/2006/main" xmlns:w14="http://schemas.microsoft.com/office/word/2010/wordml" xmlns:w15="http://schemas.microsoft.com/office/word/2012/wordml" xmlns:wpg="http://schemas.microsoft.com/office/word/2010/wordprocessingGroup" xmlns:wpi="http://schemas.microsoft.com/office/word/2010/wordprocessingInk" xmlns:wne="http://schemas.microsoft.com/office/word/2006/wordml" xmlns:wps="http://schemas.microsoft.com/office/word/2010/wordprocessingShape" mc:Ignorable="w14 w15 wp14">
+  <w:p>
+    <w:pPr>
+      <w:pStyle w:val="Kopfzeile"/>
+    </w:pPr>
+  </w:p>
+</w:hdr>
+</file>
+
+<file path=word/header4.xml><?xml version="1.0" encoding="utf-8"?>
+<w:hdr xmlns:wpc="http://schemas.microsoft.com/office/word/2010/wordprocessingCanvas" xmlns:mc="http://schemas.openxmlformats.org/markup-compatibility/2006" xmlns:o="urn:schemas-microsoft-com:office:office" xmlns:r="http://schemas.openxmlformats.org/officeDocument/2006/relationships" xmlns:m="http://schemas.openxmlformats.org/officeDocument/2006/math" xmlns:v="urn:schemas-microsoft-com:vml" xmlns:wp14="http://schemas.microsoft.com/office/word/2010/wordprocessingDrawing" xmlns:wp="http://schemas.openxmlformats.org/drawingml/2006/wordprocessingDrawing" xmlns:w10="urn:schemas-microsoft-com:office:word" xmlns:w="http://schemas.openxmlformats.org/wordprocessingml/2006/main" xmlns:w14="http://schemas.microsoft.com/office/word/2010/wordml" xmlns:w15="http://schemas.microsoft.com/office/word/2012/wordml" xmlns:wpg="http://schemas.microsoft.com/office/word/2010/wordprocessingGroup" xmlns:wpi="http://schemas.microsoft.com/office/word/2010/wordprocessingInk" xmlns:wne="http://schemas.microsoft.com/office/word/2006/wordml" xmlns:wps="http://schemas.microsoft.com/office/word/2010/wordprocessingShape" mc:Ignorable="w14 w15 wp14">
   <w:tbl>
     <w:tblPr>
       <w:tblW w:w="0" w:type="auto"/>
@@ -3225,21 +3339,11 @@
           <w:tcW w:w="6379" w:type="dxa"/>
         </w:tcPr>
         <w:p>
-          <w:r>
-            <w:fldChar w:fldCharType="begin"/>
-          </w:r>
-          <w:r>
-            <w:instrText xml:space="preserve"> SUBJECT  "Nappy, the ingenious"  \* MERGEFORMAT </w:instrText>
-          </w:r>
-          <w:r>
-            <w:fldChar w:fldCharType="separate"/>
-          </w:r>
-          <w:r>
-            <w:t>Nappy, the ingenious</w:t>
-          </w:r>
-          <w:r>
-            <w:fldChar w:fldCharType="end"/>
-          </w:r>
+          <w:fldSimple w:instr=" SUBJECT  &quot;Nappy, the ingenious&quot;  \* MERGEFORMAT ">
+            <w:r>
+              <w:t>Nappy, the ingenious</w:t>
+            </w:r>
+          </w:fldSimple>
         </w:p>
       </w:tc>
       <w:tc>
@@ -3258,7 +3362,7 @@
             <w:t xml:space="preserve">  Version: </w:t>
           </w:r>
           <w:r>
-            <w:t>1.0</w:t>
+            <w:t>1.1</w:t>
           </w:r>
         </w:p>
       </w:tc>
@@ -3269,11 +3373,21 @@
           <w:tcW w:w="6379" w:type="dxa"/>
         </w:tcPr>
         <w:p>
-          <w:fldSimple w:instr=" TITLE  \* MERGEFORMAT ">
-            <w:r>
-              <w:t>Software Architecture Document</w:t>
-            </w:r>
-          </w:fldSimple>
+          <w:r>
+            <w:fldChar w:fldCharType="begin"/>
+          </w:r>
+          <w:r>
+            <w:instrText xml:space="preserve"> TITLE  \* MERGEFORMAT </w:instrText>
+          </w:r>
+          <w:r>
+            <w:fldChar w:fldCharType="separate"/>
+          </w:r>
+          <w:r>
+            <w:t>Software Architecture Document</w:t>
+          </w:r>
+          <w:r>
+            <w:fldChar w:fldCharType="end"/>
+          </w:r>
         </w:p>
       </w:tc>
       <w:tc>
@@ -3282,7 +3396,7 @@
         </w:tcPr>
         <w:p>
           <w:r>
-            <w:t xml:space="preserve">  Date:  12</w:t>
+            <w:t xml:space="preserve">  Date:  18</w:t>
           </w:r>
           <w:r>
             <w:t>/11/2015</w:t>
@@ -3299,8 +3413,8 @@
 </w:hdr>
 </file>
 
-<file path=word/header3.xml><?xml version="1.0" encoding="utf-8"?>
-<w:hdr xmlns:wpc="http://schemas.microsoft.com/office/word/2010/wordprocessingCanvas" xmlns:mc="http://schemas.openxmlformats.org/markup-compatibility/2006" xmlns:o="urn:schemas-microsoft-com:office:office" xmlns:r="http://schemas.openxmlformats.org/officeDocument/2006/relationships" xmlns:m="http://schemas.openxmlformats.org/officeDocument/2006/math" xmlns:v="urn:schemas-microsoft-com:vml" xmlns:wp14="http://schemas.microsoft.com/office/word/2010/wordprocessingDrawing" xmlns:wp="http://schemas.openxmlformats.org/drawingml/2006/wordprocessingDrawing" xmlns:w10="urn:schemas-microsoft-com:office:word" xmlns:w="http://schemas.openxmlformats.org/wordprocessingml/2006/main" xmlns:w14="http://schemas.microsoft.com/office/word/2010/wordml" xmlns:wpg="http://schemas.microsoft.com/office/word/2010/wordprocessingGroup" xmlns:wpi="http://schemas.microsoft.com/office/word/2010/wordprocessingInk" xmlns:wne="http://schemas.microsoft.com/office/word/2006/wordml" xmlns:wps="http://schemas.microsoft.com/office/word/2010/wordprocessingShape" mc:Ignorable="w14 wp14">
+<file path=word/header5.xml><?xml version="1.0" encoding="utf-8"?>
+<w:hdr xmlns:wpc="http://schemas.microsoft.com/office/word/2010/wordprocessingCanvas" xmlns:mc="http://schemas.openxmlformats.org/markup-compatibility/2006" xmlns:o="urn:schemas-microsoft-com:office:office" xmlns:r="http://schemas.openxmlformats.org/officeDocument/2006/relationships" xmlns:m="http://schemas.openxmlformats.org/officeDocument/2006/math" xmlns:v="urn:schemas-microsoft-com:vml" xmlns:wp14="http://schemas.microsoft.com/office/word/2010/wordprocessingDrawing" xmlns:wp="http://schemas.openxmlformats.org/drawingml/2006/wordprocessingDrawing" xmlns:w10="urn:schemas-microsoft-com:office:word" xmlns:w="http://schemas.openxmlformats.org/wordprocessingml/2006/main" xmlns:w14="http://schemas.microsoft.com/office/word/2010/wordml" xmlns:w15="http://schemas.microsoft.com/office/word/2012/wordml" xmlns:wpg="http://schemas.microsoft.com/office/word/2010/wordprocessingGroup" xmlns:wpi="http://schemas.microsoft.com/office/word/2010/wordprocessingInk" xmlns:wne="http://schemas.microsoft.com/office/word/2006/wordml" xmlns:wps="http://schemas.microsoft.com/office/word/2010/wordprocessingShape" mc:Ignorable="w14 w15 wp14">
   <w:p>
     <w:pPr>
       <w:pStyle w:val="Kopfzeile"/>
@@ -3310,8 +3424,8 @@
 </file>
 
 <file path=word/numbering.xml><?xml version="1.0" encoding="utf-8"?>
-<w:numbering xmlns:wpc="http://schemas.microsoft.com/office/word/2010/wordprocessingCanvas" xmlns:mc="http://schemas.openxmlformats.org/markup-compatibility/2006" xmlns:o="urn:schemas-microsoft-com:office:office" xmlns:r="http://schemas.openxmlformats.org/officeDocument/2006/relationships" xmlns:m="http://schemas.openxmlformats.org/officeDocument/2006/math" xmlns:v="urn:schemas-microsoft-com:vml" xmlns:wp14="http://schemas.microsoft.com/office/word/2010/wordprocessingDrawing" xmlns:wp="http://schemas.openxmlformats.org/drawingml/2006/wordprocessingDrawing" xmlns:w10="urn:schemas-microsoft-com:office:word" xmlns:w="http://schemas.openxmlformats.org/wordprocessingml/2006/main" xmlns:w14="http://schemas.microsoft.com/office/word/2010/wordml" xmlns:wpg="http://schemas.microsoft.com/office/word/2010/wordprocessingGroup" xmlns:wpi="http://schemas.microsoft.com/office/word/2010/wordprocessingInk" xmlns:wne="http://schemas.microsoft.com/office/word/2006/wordml" xmlns:wps="http://schemas.microsoft.com/office/word/2010/wordprocessingShape" mc:Ignorable="w14 wp14">
-  <w:abstractNum w:abstractNumId="0">
+<w:numbering xmlns:wpc="http://schemas.microsoft.com/office/word/2010/wordprocessingCanvas" xmlns:mc="http://schemas.openxmlformats.org/markup-compatibility/2006" xmlns:o="urn:schemas-microsoft-com:office:office" xmlns:r="http://schemas.openxmlformats.org/officeDocument/2006/relationships" xmlns:m="http://schemas.openxmlformats.org/officeDocument/2006/math" xmlns:v="urn:schemas-microsoft-com:vml" xmlns:wp14="http://schemas.microsoft.com/office/word/2010/wordprocessingDrawing" xmlns:wp="http://schemas.openxmlformats.org/drawingml/2006/wordprocessingDrawing" xmlns:w10="urn:schemas-microsoft-com:office:word" xmlns:w="http://schemas.openxmlformats.org/wordprocessingml/2006/main" xmlns:w14="http://schemas.microsoft.com/office/word/2010/wordml" xmlns:w15="http://schemas.microsoft.com/office/word/2012/wordml" xmlns:wpg="http://schemas.microsoft.com/office/word/2010/wordprocessingGroup" xmlns:wpi="http://schemas.microsoft.com/office/word/2010/wordprocessingInk" xmlns:wne="http://schemas.microsoft.com/office/word/2006/wordml" xmlns:wps="http://schemas.microsoft.com/office/word/2010/wordprocessingShape" mc:Ignorable="w14 w15 wp14">
+  <w:abstractNum w:abstractNumId="0" w15:restartNumberingAfterBreak="0">
     <w:nsid w:val="FFFFFFFB"/>
     <w:multiLevelType w:val="multilevel"/>
     <w:tmpl w:val="FFFFFFFF"/>
@@ -3388,7 +3502,7 @@
       <w:lvlJc w:val="left"/>
     </w:lvl>
   </w:abstractNum>
-  <w:abstractNum w:abstractNumId="1">
+  <w:abstractNum w:abstractNumId="1" w15:restartNumberingAfterBreak="0">
     <w:nsid w:val="FFFFFFFE"/>
     <w:multiLevelType w:val="singleLevel"/>
     <w:tmpl w:val="FFFFFFFF"/>
@@ -3398,7 +3512,7 @@
       <w:lvlJc w:val="left"/>
     </w:lvl>
   </w:abstractNum>
-  <w:abstractNum w:abstractNumId="2">
+  <w:abstractNum w:abstractNumId="2" w15:restartNumberingAfterBreak="0">
     <w:nsid w:val="00224753"/>
     <w:multiLevelType w:val="singleLevel"/>
     <w:tmpl w:val="04090001"/>
@@ -3418,7 +3532,7 @@
       </w:rPr>
     </w:lvl>
   </w:abstractNum>
-  <w:abstractNum w:abstractNumId="3">
+  <w:abstractNum w:abstractNumId="3" w15:restartNumberingAfterBreak="0">
     <w:nsid w:val="0A117094"/>
     <w:multiLevelType w:val="singleLevel"/>
     <w:tmpl w:val="04090001"/>
@@ -3438,7 +3552,7 @@
       </w:rPr>
     </w:lvl>
   </w:abstractNum>
-  <w:abstractNum w:abstractNumId="4">
+  <w:abstractNum w:abstractNumId="4" w15:restartNumberingAfterBreak="0">
     <w:nsid w:val="17CB6DC4"/>
     <w:multiLevelType w:val="singleLevel"/>
     <w:tmpl w:val="04090001"/>
@@ -3458,7 +3572,7 @@
       </w:rPr>
     </w:lvl>
   </w:abstractNum>
-  <w:abstractNum w:abstractNumId="5">
+  <w:abstractNum w:abstractNumId="5" w15:restartNumberingAfterBreak="0">
     <w:nsid w:val="22443AC4"/>
     <w:multiLevelType w:val="singleLevel"/>
     <w:tmpl w:val="04090001"/>
@@ -3478,7 +3592,7 @@
       </w:rPr>
     </w:lvl>
   </w:abstractNum>
-  <w:abstractNum w:abstractNumId="6">
+  <w:abstractNum w:abstractNumId="6" w15:restartNumberingAfterBreak="0">
     <w:nsid w:val="2D4B634E"/>
     <w:multiLevelType w:val="singleLevel"/>
     <w:tmpl w:val="04090001"/>
@@ -3498,7 +3612,7 @@
       </w:rPr>
     </w:lvl>
   </w:abstractNum>
-  <w:abstractNum w:abstractNumId="7">
+  <w:abstractNum w:abstractNumId="7" w15:restartNumberingAfterBreak="0">
     <w:nsid w:val="31DD2C45"/>
     <w:multiLevelType w:val="singleLevel"/>
     <w:tmpl w:val="04090001"/>
@@ -3518,7 +3632,7 @@
       </w:rPr>
     </w:lvl>
   </w:abstractNum>
-  <w:abstractNum w:abstractNumId="8">
+  <w:abstractNum w:abstractNumId="8" w15:restartNumberingAfterBreak="0">
     <w:nsid w:val="32982B51"/>
     <w:multiLevelType w:val="singleLevel"/>
     <w:tmpl w:val="04090001"/>
@@ -3538,7 +3652,7 @@
       </w:rPr>
     </w:lvl>
   </w:abstractNum>
-  <w:abstractNum w:abstractNumId="9">
+  <w:abstractNum w:abstractNumId="9" w15:restartNumberingAfterBreak="0">
     <w:nsid w:val="3375481C"/>
     <w:multiLevelType w:val="singleLevel"/>
     <w:tmpl w:val="E6747DA6"/>
@@ -3558,7 +3672,7 @@
       </w:rPr>
     </w:lvl>
   </w:abstractNum>
-  <w:abstractNum w:abstractNumId="10">
+  <w:abstractNum w:abstractNumId="10" w15:restartNumberingAfterBreak="0">
     <w:nsid w:val="369D5471"/>
     <w:multiLevelType w:val="singleLevel"/>
     <w:tmpl w:val="04090001"/>
@@ -3578,7 +3692,7 @@
       </w:rPr>
     </w:lvl>
   </w:abstractNum>
-  <w:abstractNum w:abstractNumId="11">
+  <w:abstractNum w:abstractNumId="11" w15:restartNumberingAfterBreak="0">
     <w:nsid w:val="42B97F7B"/>
     <w:multiLevelType w:val="singleLevel"/>
     <w:tmpl w:val="04090001"/>
@@ -3598,7 +3712,7 @@
       </w:rPr>
     </w:lvl>
   </w:abstractNum>
-  <w:abstractNum w:abstractNumId="12">
+  <w:abstractNum w:abstractNumId="12" w15:restartNumberingAfterBreak="0">
     <w:nsid w:val="49E170D0"/>
     <w:multiLevelType w:val="singleLevel"/>
     <w:tmpl w:val="04090001"/>
@@ -3618,7 +3732,7 @@
       </w:rPr>
     </w:lvl>
   </w:abstractNum>
-  <w:abstractNum w:abstractNumId="13">
+  <w:abstractNum w:abstractNumId="13" w15:restartNumberingAfterBreak="0">
     <w:nsid w:val="4F64732B"/>
     <w:multiLevelType w:val="singleLevel"/>
     <w:tmpl w:val="04090001"/>
@@ -3638,7 +3752,7 @@
       </w:rPr>
     </w:lvl>
   </w:abstractNum>
-  <w:abstractNum w:abstractNumId="14">
+  <w:abstractNum w:abstractNumId="14" w15:restartNumberingAfterBreak="0">
     <w:nsid w:val="52DF734E"/>
     <w:multiLevelType w:val="singleLevel"/>
     <w:tmpl w:val="04090001"/>
@@ -3658,7 +3772,7 @@
       </w:rPr>
     </w:lvl>
   </w:abstractNum>
-  <w:abstractNum w:abstractNumId="15">
+  <w:abstractNum w:abstractNumId="15" w15:restartNumberingAfterBreak="0">
     <w:nsid w:val="6D2F7D46"/>
     <w:multiLevelType w:val="singleLevel"/>
     <w:tmpl w:val="04090001"/>
@@ -3678,7 +3792,7 @@
       </w:rPr>
     </w:lvl>
   </w:abstractNum>
-  <w:abstractNum w:abstractNumId="16">
+  <w:abstractNum w:abstractNumId="16" w15:restartNumberingAfterBreak="0">
     <w:nsid w:val="71F21F2A"/>
     <w:multiLevelType w:val="singleLevel"/>
     <w:tmpl w:val="04090001"/>
@@ -3698,7 +3812,7 @@
       </w:rPr>
     </w:lvl>
   </w:abstractNum>
-  <w:abstractNum w:abstractNumId="17">
+  <w:abstractNum w:abstractNumId="17" w15:restartNumberingAfterBreak="0">
     <w:nsid w:val="743601FB"/>
     <w:multiLevelType w:val="singleLevel"/>
     <w:tmpl w:val="04090001"/>
@@ -3718,7 +3832,7 @@
       </w:rPr>
     </w:lvl>
   </w:abstractNum>
-  <w:abstractNum w:abstractNumId="18">
+  <w:abstractNum w:abstractNumId="18" w15:restartNumberingAfterBreak="0">
     <w:nsid w:val="756150CA"/>
     <w:multiLevelType w:val="singleLevel"/>
     <w:tmpl w:val="04090001"/>
@@ -3738,7 +3852,7 @@
       </w:rPr>
     </w:lvl>
   </w:abstractNum>
-  <w:abstractNum w:abstractNumId="19">
+  <w:abstractNum w:abstractNumId="19" w15:restartNumberingAfterBreak="0">
     <w:nsid w:val="7BE434D7"/>
     <w:multiLevelType w:val="singleLevel"/>
     <w:tmpl w:val="04090001"/>
@@ -3854,7 +3968,7 @@
 </file>
 
 <file path=word/styles.xml><?xml version="1.0" encoding="utf-8"?>
-<w:styles xmlns:mc="http://schemas.openxmlformats.org/markup-compatibility/2006" xmlns:r="http://schemas.openxmlformats.org/officeDocument/2006/relationships" xmlns:w="http://schemas.openxmlformats.org/wordprocessingml/2006/main" xmlns:w14="http://schemas.microsoft.com/office/word/2010/wordml" mc:Ignorable="w14">
+<w:styles xmlns:mc="http://schemas.openxmlformats.org/markup-compatibility/2006" xmlns:r="http://schemas.openxmlformats.org/officeDocument/2006/relationships" xmlns:w="http://schemas.openxmlformats.org/wordprocessingml/2006/main" xmlns:w14="http://schemas.microsoft.com/office/word/2010/wordml" xmlns:w15="http://schemas.microsoft.com/office/word/2012/wordml" mc:Ignorable="w14 w15">
   <w:docDefaults>
     <w:rPrDefault>
       <w:rPr>
@@ -3864,920 +3978,378 @@
     </w:rPrDefault>
     <w:pPrDefault/>
   </w:docDefaults>
-  <w:latentStyles w:defLockedState="0" w:defUIPriority="99" w:defSemiHidden="1" w:defUnhideWhenUsed="1" w:defQFormat="0" w:count="267">
-    <w:lsdException w:name="Normal" w:semiHidden="0" w:uiPriority="0" w:unhideWhenUsed="0" w:qFormat="1"/>
-    <w:lsdException w:name="heading 1" w:semiHidden="0" w:uiPriority="9" w:unhideWhenUsed="0" w:qFormat="1"/>
-    <w:lsdException w:name="heading 2" w:semiHidden="0" w:uiPriority="9" w:unhideWhenUsed="0" w:qFormat="1"/>
-    <w:lsdException w:name="heading 3" w:semiHidden="0" w:uiPriority="9" w:unhideWhenUsed="0" w:qFormat="1"/>
-    <w:lsdException w:name="heading 4" w:semiHidden="0" w:uiPriority="9" w:unhideWhenUsed="0" w:qFormat="1"/>
-    <w:lsdException w:name="heading 5" w:semiHidden="0" w:uiPriority="9" w:unhideWhenUsed="0" w:qFormat="1"/>
-    <w:lsdException w:name="heading 6" w:semiHidden="0" w:uiPriority="9" w:unhideWhenUsed="0" w:qFormat="1"/>
-    <w:lsdException w:name="heading 7" w:semiHidden="0" w:uiPriority="9" w:unhideWhenUsed="0" w:qFormat="1"/>
-    <w:lsdException w:name="heading 8" w:semiHidden="0" w:uiPriority="9" w:unhideWhenUsed="0" w:qFormat="1"/>
-    <w:lsdException w:name="heading 9" w:semiHidden="0" w:uiPriority="9" w:unhideWhenUsed="0" w:qFormat="1"/>
-    <w:lsdException w:name="toc 1" w:uiPriority="39"/>
-    <w:lsdException w:name="toc 2" w:uiPriority="39"/>
-    <w:lsdException w:name="toc 3" w:uiPriority="39"/>
-    <w:lsdException w:name="toc 4" w:uiPriority="39"/>
-    <w:lsdException w:name="toc 5" w:uiPriority="39"/>
-    <w:lsdException w:name="toc 6" w:uiPriority="39"/>
-    <w:lsdException w:name="toc 7" w:uiPriority="39"/>
-    <w:lsdException w:name="toc 8" w:uiPriority="39"/>
-    <w:lsdException w:name="toc 9" w:uiPriority="39"/>
-    <w:lsdException w:name="caption" w:uiPriority="35" w:qFormat="1"/>
-    <w:lsdException w:name="Title" w:semiHidden="0" w:uiPriority="10" w:unhideWhenUsed="0" w:qFormat="1"/>
-    <w:lsdException w:name="Default Paragraph Font" w:uiPriority="1"/>
-    <w:lsdException w:name="Subtitle" w:semiHidden="0" w:uiPriority="11" w:unhideWhenUsed="0" w:qFormat="1"/>
-    <w:lsdException w:name="Strong" w:semiHidden="0" w:uiPriority="22" w:unhideWhenUsed="0" w:qFormat="1"/>
-    <w:lsdException w:name="Emphasis" w:semiHidden="0" w:uiPriority="20" w:unhideWhenUsed="0" w:qFormat="1"/>
-    <w:lsdException w:name="Table Grid" w:semiHidden="0" w:uiPriority="59" w:unhideWhenUsed="0"/>
-    <w:lsdException w:name="Placeholder Text" w:unhideWhenUsed="0"/>
-    <w:lsdException w:name="No Spacing" w:semiHidden="0" w:uiPriority="1" w:unhideWhenUsed="0" w:qFormat="1"/>
-    <w:lsdException w:name="Light Shading" w:semiHidden="0" w:uiPriority="60" w:unhideWhenUsed="0"/>
-    <w:lsdException w:name="Light List" w:semiHidden="0" w:uiPriority="61" w:unhideWhenUsed="0"/>
-    <w:lsdException w:name="Light Grid" w:semiHidden="0" w:uiPriority="62" w:unhideWhenUsed="0"/>
-    <w:lsdException w:name="Medium Shading 1" w:semiHidden="0" w:uiPriority="63" w:unhideWhenUsed="0"/>
-    <w:lsdException w:name="Medium Shading 2" w:semiHidden="0" w:uiPriority="64" w:unhideWhenUsed="0"/>
-    <w:lsdException w:name="Medium List 1" w:semiHidden="0" w:uiPriority="65" w:unhideWhenUsed="0"/>
-    <w:lsdException w:name="Medium List 2" w:semiHidden="0" w:uiPriority="66" w:unhideWhenUsed="0"/>
-    <w:lsdException w:name="Medium Grid 1" w:semiHidden="0" w:uiPriority="67" w:unhideWhenUsed="0"/>
-    <w:lsdException w:name="Medium Grid 2" w:semiHidden="0" w:uiPriority="68" w:unhideWhenUsed="0"/>
-    <w:lsdException w:name="Medium Grid 3" w:semiHidden="0" w:uiPriority="69" w:unhideWhenUsed="0"/>
-    <w:lsdException w:name="Dark List" w:semiHidden="0" w:uiPriority="70" w:unhideWhenUsed="0"/>
-    <w:lsdException w:name="Colorful Shading" w:semiHidden="0" w:uiPriority="71" w:unhideWhenUsed="0"/>
-    <w:lsdException w:name="Colorful List" w:semiHidden="0" w:uiPriority="72" w:unhideWhenUsed="0"/>
-    <w:lsdException w:name="Colorful Grid" w:semiHidden="0" w:uiPriority="73" w:unhideWhenUsed="0"/>
-    <w:lsdException w:name="Light Shading Accent 1" w:semiHidden="0" w:uiPriority="60" w:unhideWhenUsed="0"/>
-    <w:lsdException w:name="Light List Accent 1" w:semiHidden="0" w:uiPriority="61" w:unhideWhenUsed="0"/>
-    <w:lsdException w:name="Light Grid Accent 1" w:semiHidden="0" w:uiPriority="62" w:unhideWhenUsed="0"/>
-    <w:lsdException w:name="Medium Shading 1 Accent 1" w:semiHidden="0" w:uiPriority="63" w:unhideWhenUsed="0"/>
-    <w:lsdException w:name="Medium Shading 2 Accent 1" w:semiHidden="0" w:uiPriority="64" w:unhideWhenUsed="0"/>
-    <w:lsdException w:name="Medium List 1 Accent 1" w:semiHidden="0" w:uiPriority="65" w:unhideWhenUsed="0"/>
-    <w:lsdException w:name="Revision" w:unhideWhenUsed="0"/>
-    <w:lsdException w:name="List Paragraph" w:semiHidden="0" w:uiPriority="34" w:unhideWhenUsed="0" w:qFormat="1"/>
-    <w:lsdException w:name="Quote" w:semiHidden="0" w:uiPriority="29" w:unhideWhenUsed="0" w:qFormat="1"/>
-    <w:lsdException w:name="Intense Quote" w:semiHidden="0" w:uiPriority="30" w:unhideWhenUsed="0" w:qFormat="1"/>
-    <w:lsdException w:name="Medium List 2 Accent 1" w:semiHidden="0" w:uiPriority="66" w:unhideWhenUsed="0"/>
-    <w:lsdException w:name="Medium Grid 1 Accent 1" w:semiHidden="0" w:uiPriority="67" w:unhideWhenUsed="0"/>
-    <w:lsdException w:name="Medium Grid 2 Accent 1" w:semiHidden="0" w:uiPriority="68" w:unhideWhenUsed="0"/>
-    <w:lsdException w:name="Medium Grid 3 Accent 1" w:semiHidden="0" w:uiPriority="69" w:unhideWhenUsed="0"/>
-    <w:lsdException w:name="Dark List Accent 1" w:semiHidden="0" w:uiPriority="70" w:unhideWhenUsed="0"/>
-    <w:lsdException w:name="Colorful Shading Accent 1" w:semiHidden="0" w:uiPriority="71" w:unhideWhenUsed="0"/>
-    <w:lsdException w:name="Colorful List Accent 1" w:semiHidden="0" w:uiPriority="72" w:unhideWhenUsed="0"/>
-    <w:lsdException w:name="Colorful Grid Accent 1" w:semiHidden="0" w:uiPriority="73" w:unhideWhenUsed="0"/>
-    <w:lsdException w:name="Light Shading Accent 2" w:semiHidden="0" w:uiPriority="60" w:unhideWhenUsed="0"/>
-    <w:lsdException w:name="Light List Accent 2" w:semiHidden="0" w:uiPriority="61" w:unhideWhenUsed="0"/>
-    <w:lsdException w:name="Light Grid Accent 2" w:semiHidden="0" w:uiPriority="62" w:unhideWhenUsed="0"/>
-    <w:lsdException w:name="Medium Shading 1 Accent 2" w:semiHidden="0" w:uiPriority="63" w:unhideWhenUsed="0"/>
-    <w:lsdException w:name="Medium Shading 2 Accent 2" w:semiHidden="0" w:uiPriority="64" w:unhideWhenUsed="0"/>
-    <w:lsdException w:name="Medium List 1 Accent 2" w:semiHidden="0" w:uiPriority="65" w:unhideWhenUsed="0"/>
-    <w:lsdException w:name="Medium List 2 Accent 2" w:semiHidden="0" w:uiPriority="66" w:unhideWhenUsed="0"/>
-    <w:lsdException w:name="Medium Grid 1 Accent 2" w:semiHidden="0" w:uiPriority="67" w:unhideWhenUsed="0"/>
-    <w:lsdException w:name="Medium Grid 2 Accent 2" w:semiHidden="0" w:uiPriority="68" w:unhideWhenUsed="0"/>
-    <w:lsdException w:name="Medium Grid 3 Accent 2" w:semiHidden="0" w:uiPriority="69" w:unhideWhenUsed="0"/>
-    <w:lsdException w:name="Dark List Accent 2" w:semiHidden="0" w:uiPriority="70" w:unhideWhenUsed="0"/>
-    <w:lsdException w:name="Colorful Shading Accent 2" w:semiHidden="0" w:uiPriority="71" w:unhideWhenUsed="0"/>
-    <w:lsdException w:name="Colorful List Accent 2" w:semiHidden="0" w:uiPriority="72" w:unhideWhenUsed="0"/>
-    <w:lsdException w:name="Colorful Grid Accent 2" w:semiHidden="0" w:uiPriority="73" w:unhideWhenUsed="0"/>
-    <w:lsdException w:name="Light Shading Accent 3" w:semiHidden="0" w:uiPriority="60" w:unhideWhenUsed="0"/>
-    <w:lsdException w:name="Light List Accent 3" w:semiHidden="0" w:uiPriority="61" w:unhideWhenUsed="0"/>
-    <w:lsdException w:name="Light Grid Accent 3" w:semiHidden="0" w:uiPriority="62" w:unhideWhenUsed="0"/>
-    <w:lsdException w:name="Medium Shading 1 Accent 3" w:semiHidden="0" w:uiPriority="63" w:unhideWhenUsed="0"/>
-    <w:lsdException w:name="Medium Shading 2 Accent 3" w:semiHidden="0" w:uiPriority="64" w:unhideWhenUsed="0"/>
-    <w:lsdException w:name="Medium List 1 Accent 3" w:semiHidden="0" w:uiPriority="65" w:unhideWhenUsed="0"/>
-    <w:lsdException w:name="Medium List 2 Accent 3" w:semiHidden="0" w:uiPriority="66" w:unhideWhenUsed="0"/>
-    <w:lsdException w:name="Medium Grid 1 Accent 3" w:semiHidden="0" w:uiPriority="67" w:unhideWhenUsed="0"/>
-    <w:lsdException w:name="Medium Grid 2 Accent 3" w:semiHidden="0" w:uiPriority="68" w:unhideWhenUsed="0"/>
-    <w:lsdException w:name="Medium Grid 3 Accent 3" w:semiHidden="0" w:uiPriority="69" w:unhideWhenUsed="0"/>
-    <w:lsdException w:name="Dark List Accent 3" w:semiHidden="0" w:uiPriority="70" w:unhideWhenUsed="0"/>
-    <w:lsdException w:name="Colorful Shading Accent 3" w:semiHidden="0" w:uiPriority="71" w:unhideWhenUsed="0"/>
-    <w:lsdException w:name="Colorful List Accent 3" w:semiHidden="0" w:uiPriority="72" w:unhideWhenUsed="0"/>
-    <w:lsdException w:name="Colorful Grid Accent 3" w:semiHidden="0" w:uiPriority="73" w:unhideWhenUsed="0"/>
-    <w:lsdException w:name="Light Shading Accent 4" w:semiHidden="0" w:uiPriority="60" w:unhideWhenUsed="0"/>
-    <w:lsdException w:name="Light List Accent 4" w:semiHidden="0" w:uiPriority="61" w:unhideWhenUsed="0"/>
-    <w:lsdException w:name="Light Grid Accent 4" w:semiHidden="0" w:uiPriority="62" w:unhideWhenUsed="0"/>
-    <w:lsdException w:name="Medium Shading 1 Accent 4" w:semiHidden="0" w:uiPriority="63" w:unhideWhenUsed="0"/>
-    <w:lsdException w:name="Medium Shading 2 Accent 4" w:semiHidden="0" w:uiPriority="64" w:unhideWhenUsed="0"/>
-    <w:lsdException w:name="Medium List 1 Accent 4" w:semiHidden="0" w:uiPriority="65" w:unhideWhenUsed="0"/>
-    <w:lsdException w:name="Medium List 2 Accent 4" w:semiHidden="0" w:uiPriority="66" w:unhideWhenUsed="0"/>
-    <w:lsdException w:name="Medium Grid 1 Accent 4" w:semiHidden="0" w:uiPriority="67" w:unhideWhenUsed="0"/>
-    <w:lsdException w:name="Medium Grid 2 Accent 4" w:semiHidden="0" w:uiPriority="68" w:unhideWhenUsed="0"/>
-    <w:lsdException w:name="Medium Grid 3 Accent 4" w:semiHidden="0" w:uiPriority="69" w:unhideWhenUsed="0"/>
-    <w:lsdException w:name="Dark List Accent 4" w:semiHidden="0" w:uiPriority="70" w:unhideWhenUsed="0"/>
-    <w:lsdException w:name="Colorful Shading Accent 4" w:semiHidden="0" w:uiPriority="71" w:unhideWhenUsed="0"/>
-    <w:lsdException w:name="Colorful List Accent 4" w:semiHidden="0" w:uiPriority="72" w:unhideWhenUsed="0"/>
-    <w:lsdException w:name="Colorful Grid Accent 4" w:semiHidden="0" w:uiPriority="73" w:unhideWhenUsed="0"/>
-    <w:lsdException w:name="Light Shading Accent 5" w:semiHidden="0" w:uiPriority="60" w:unhideWhenUsed="0"/>
-    <w:lsdException w:name="Light List Accent 5" w:semiHidden="0" w:uiPriority="61" w:unhideWhenUsed="0"/>
-    <w:lsdException w:name="Light Grid Accent 5" w:semiHidden="0" w:uiPriority="62" w:unhideWhenUsed="0"/>
-    <w:lsdException w:name="Medium Shading 1 Accent 5" w:semiHidden="0" w:uiPriority="63" w:unhideWhenUsed="0"/>
-    <w:lsdException w:name="Medium Shading 2 Accent 5" w:semiHidden="0" w:uiPriority="64" w:unhideWhenUsed="0"/>
-    <w:lsdException w:name="Medium List 1 Accent 5" w:semiHidden="0" w:uiPriority="65" w:unhideWhenUsed="0"/>
-    <w:lsdException w:name="Medium List 2 Accent 5" w:semiHidden="0" w:uiPriority="66" w:unhideWhenUsed="0"/>
-    <w:lsdException w:name="Medium Grid 1 Accent 5" w:semiHidden="0" w:uiPriority="67" w:unhideWhenUsed="0"/>
-    <w:lsdException w:name="Medium Grid 2 Accent 5" w:semiHidden="0" w:uiPriority="68" w:unhideWhenUsed="0"/>
-    <w:lsdException w:name="Medium Grid 3 Accent 5" w:semiHidden="0" w:uiPriority="69" w:unhideWhenUsed="0"/>
-    <w:lsdException w:name="Dark List Accent 5" w:semiHidden="0" w:uiPriority="70" w:unhideWhenUsed="0"/>
-    <w:lsdException w:name="Colorful Shading Accent 5" w:semiHidden="0" w:uiPriority="71" w:unhideWhenUsed="0"/>
-    <w:lsdException w:name="Colorful List Accent 5" w:semiHidden="0" w:uiPriority="72" w:unhideWhenUsed="0"/>
-    <w:lsdException w:name="Colorful Grid Accent 5" w:semiHidden="0" w:uiPriority="73" w:unhideWhenUsed="0"/>
-    <w:lsdException w:name="Light Shading Accent 6" w:semiHidden="0" w:uiPriority="60" w:unhideWhenUsed="0"/>
-    <w:lsdException w:name="Light List Accent 6" w:semiHidden="0" w:uiPriority="61" w:unhideWhenUsed="0"/>
-    <w:lsdException w:name="Light Grid Accent 6" w:semiHidden="0" w:uiPriority="62" w:unhideWhenUsed="0"/>
-    <w:lsdException w:name="Medium Shading 1 Accent 6" w:semiHidden="0" w:uiPriority="63" w:unhideWhenUsed="0"/>
-    <w:lsdException w:name="Medium Shading 2 Accent 6" w:semiHidden="0" w:uiPriority="64" w:unhideWhenUsed="0"/>
-    <w:lsdException w:name="Medium List 1 Accent 6" w:semiHidden="0" w:uiPriority="65" w:unhideWhenUsed="0"/>
-    <w:lsdException w:name="Medium List 2 Accent 6" w:semiHidden="0" w:uiPriority="66" w:unhideWhenUsed="0"/>
-    <w:lsdException w:name="Medium Grid 1 Accent 6" w:semiHidden="0" w:uiPriority="67" w:unhideWhenUsed="0"/>
-    <w:lsdException w:name="Medium Grid 2 Accent 6" w:semiHidden="0" w:uiPriority="68" w:unhideWhenUsed="0"/>
-    <w:lsdException w:name="Medium Grid 3 Accent 6" w:semiHidden="0" w:uiPriority="69" w:unhideWhenUsed="0"/>
-    <w:lsdException w:name="Dark List Accent 6" w:semiHidden="0" w:uiPriority="70" w:unhideWhenUsed="0"/>
-    <w:lsdException w:name="Colorful Shading Accent 6" w:semiHidden="0" w:uiPriority="71" w:unhideWhenUsed="0"/>
-    <w:lsdException w:name="Colorful List Accent 6" w:semiHidden="0" w:uiPriority="72" w:unhideWhenUsed="0"/>
-    <w:lsdException w:name="Colorful Grid Accent 6" w:semiHidden="0" w:uiPriority="73" w:unhideWhenUsed="0"/>
-    <w:lsdException w:name="Subtle Emphasis" w:semiHidden="0" w:uiPriority="19" w:unhideWhenUsed="0" w:qFormat="1"/>
-    <w:lsdException w:name="Intense Emphasis" w:semiHidden="0" w:uiPriority="21" w:unhideWhenUsed="0" w:qFormat="1"/>
-    <w:lsdException w:name="Subtle Reference" w:semiHidden="0" w:uiPriority="31" w:unhideWhenUsed="0" w:qFormat="1"/>
-    <w:lsdException w:name="Intense Reference" w:semiHidden="0" w:uiPriority="32" w:unhideWhenUsed="0" w:qFormat="1"/>
-    <w:lsdException w:name="Book Title" w:semiHidden="0" w:uiPriority="33" w:unhideWhenUsed="0" w:qFormat="1"/>
-    <w:lsdException w:name="Bibliography" w:uiPriority="37"/>
-    <w:lsdException w:name="TOC Heading" w:uiPriority="39" w:qFormat="1"/>
-  </w:latentStyles>
-  <w:style w:type="paragraph" w:default="1" w:styleId="Standard">
-    <w:name w:val="Normal"/>
-    <w:qFormat/>
-    <w:pPr>
-      <w:widowControl w:val="0"/>
-      <w:spacing w:line="240" w:lineRule="atLeast"/>
-    </w:pPr>
-    <w:rPr>
-      <w:lang w:val="en-US" w:eastAsia="en-US"/>
-    </w:rPr>
-  </w:style>
-  <w:style w:type="paragraph" w:styleId="berschrift1">
-    <w:name w:val="heading 1"/>
-    <w:basedOn w:val="Standard"/>
-    <w:next w:val="Standard"/>
-    <w:qFormat/>
-    <w:pPr>
-      <w:keepNext/>
-      <w:numPr>
-        <w:numId w:val="1"/>
-      </w:numPr>
-      <w:spacing w:before="120" w:after="60"/>
-      <w:ind w:left="720" w:hanging="720"/>
-      <w:outlineLvl w:val="0"/>
-    </w:pPr>
-    <w:rPr>
-      <w:rFonts w:ascii="Arial" w:hAnsi="Arial"/>
-      <w:b/>
-      <w:sz w:val="24"/>
-    </w:rPr>
-  </w:style>
-  <w:style w:type="paragraph" w:styleId="berschrift2">
-    <w:name w:val="heading 2"/>
-    <w:basedOn w:val="berschrift1"/>
-    <w:next w:val="Standard"/>
-    <w:qFormat/>
-    <w:pPr>
-      <w:numPr>
-        <w:ilvl w:val="1"/>
-      </w:numPr>
-      <w:outlineLvl w:val="1"/>
-    </w:pPr>
-    <w:rPr>
-      <w:sz w:val="20"/>
-    </w:rPr>
-  </w:style>
-  <w:style w:type="paragraph" w:styleId="berschrift3">
-    <w:name w:val="heading 3"/>
-    <w:basedOn w:val="berschrift1"/>
-    <w:next w:val="Standard"/>
-    <w:qFormat/>
-    <w:pPr>
-      <w:numPr>
-        <w:ilvl w:val="2"/>
-      </w:numPr>
-      <w:outlineLvl w:val="2"/>
-    </w:pPr>
-    <w:rPr>
-      <w:b w:val="0"/>
-      <w:i/>
-      <w:sz w:val="20"/>
-    </w:rPr>
-  </w:style>
-  <w:style w:type="paragraph" w:styleId="berschrift4">
-    <w:name w:val="heading 4"/>
-    <w:basedOn w:val="berschrift1"/>
-    <w:next w:val="Standard"/>
-    <w:qFormat/>
-    <w:pPr>
-      <w:numPr>
-        <w:ilvl w:val="3"/>
-      </w:numPr>
-      <w:outlineLvl w:val="3"/>
-    </w:pPr>
-    <w:rPr>
-      <w:b w:val="0"/>
-      <w:sz w:val="20"/>
-    </w:rPr>
-  </w:style>
-  <w:style w:type="paragraph" w:styleId="berschrift5">
-    <w:name w:val="heading 5"/>
-    <w:basedOn w:val="Standard"/>
-    <w:next w:val="Standard"/>
-    <w:qFormat/>
-    <w:pPr>
-      <w:numPr>
-        <w:ilvl w:val="4"/>
-        <w:numId w:val="1"/>
-      </w:numPr>
-      <w:spacing w:before="240" w:after="60"/>
-      <w:ind w:left="2880"/>
-      <w:outlineLvl w:val="4"/>
-    </w:pPr>
-    <w:rPr>
-      <w:sz w:val="22"/>
-    </w:rPr>
-  </w:style>
-  <w:style w:type="paragraph" w:styleId="berschrift6">
-    <w:name w:val="heading 6"/>
-    <w:basedOn w:val="Standard"/>
-    <w:next w:val="Standard"/>
-    <w:qFormat/>
-    <w:pPr>
-      <w:numPr>
-        <w:ilvl w:val="5"/>
-        <w:numId w:val="1"/>
-      </w:numPr>
-      <w:spacing w:before="240" w:after="60"/>
-      <w:ind w:left="2880"/>
-      <w:outlineLvl w:val="5"/>
-    </w:pPr>
-    <w:rPr>
-      <w:i/>
-      <w:sz w:val="22"/>
-    </w:rPr>
-  </w:style>
-  <w:style w:type="paragraph" w:styleId="berschrift7">
-    <w:name w:val="heading 7"/>
-    <w:basedOn w:val="Standard"/>
-    <w:next w:val="Standard"/>
-    <w:qFormat/>
-    <w:pPr>
-      <w:numPr>
-        <w:ilvl w:val="6"/>
-        <w:numId w:val="1"/>
-      </w:numPr>
-      <w:spacing w:before="240" w:after="60"/>
-      <w:ind w:left="2880"/>
-      <w:outlineLvl w:val="6"/>
-    </w:pPr>
-  </w:style>
-  <w:style w:type="paragraph" w:styleId="berschrift8">
-    <w:name w:val="heading 8"/>
-    <w:basedOn w:val="Standard"/>
-    <w:next w:val="Standard"/>
-    <w:qFormat/>
-    <w:pPr>
-      <w:numPr>
-        <w:ilvl w:val="7"/>
-        <w:numId w:val="1"/>
-      </w:numPr>
-      <w:spacing w:before="240" w:after="60"/>
-      <w:ind w:left="2880"/>
-      <w:outlineLvl w:val="7"/>
-    </w:pPr>
-    <w:rPr>
-      <w:i/>
-    </w:rPr>
-  </w:style>
-  <w:style w:type="paragraph" w:styleId="berschrift9">
-    <w:name w:val="heading 9"/>
-    <w:basedOn w:val="Standard"/>
-    <w:next w:val="Standard"/>
-    <w:qFormat/>
-    <w:pPr>
-      <w:numPr>
-        <w:ilvl w:val="8"/>
-        <w:numId w:val="1"/>
-      </w:numPr>
-      <w:spacing w:before="240" w:after="60"/>
-      <w:ind w:left="2880"/>
-      <w:outlineLvl w:val="8"/>
-    </w:pPr>
-    <w:rPr>
-      <w:b/>
-      <w:i/>
-      <w:sz w:val="18"/>
-    </w:rPr>
-  </w:style>
-  <w:style w:type="character" w:default="1" w:styleId="Absatz-Standardschriftart">
-    <w:name w:val="Default Paragraph Font"/>
-    <w:uiPriority w:val="1"/>
-    <w:semiHidden/>
-    <w:unhideWhenUsed/>
-  </w:style>
-  <w:style w:type="table" w:default="1" w:styleId="NormaleTabelle">
-    <w:name w:val="Normal Table"/>
-    <w:uiPriority w:val="99"/>
-    <w:semiHidden/>
-    <w:unhideWhenUsed/>
-    <w:tblPr>
-      <w:tblInd w:w="0" w:type="dxa"/>
-      <w:tblCellMar>
-        <w:top w:w="0" w:type="dxa"/>
-        <w:left w:w="108" w:type="dxa"/>
-        <w:bottom w:w="0" w:type="dxa"/>
-        <w:right w:w="108" w:type="dxa"/>
-      </w:tblCellMar>
-    </w:tblPr>
-  </w:style>
-  <w:style w:type="numbering" w:default="1" w:styleId="KeineListe">
-    <w:name w:val="No List"/>
-    <w:uiPriority w:val="99"/>
-    <w:semiHidden/>
-    <w:unhideWhenUsed/>
-  </w:style>
-  <w:style w:type="paragraph" w:customStyle="1" w:styleId="Paragraph2">
-    <w:name w:val="Paragraph2"/>
-    <w:basedOn w:val="Standard"/>
-    <w:pPr>
-      <w:spacing w:before="80"/>
-      <w:ind w:left="720"/>
-      <w:jc w:val="both"/>
-    </w:pPr>
-    <w:rPr>
-      <w:color w:val="000000"/>
-      <w:lang w:val="en-AU"/>
-    </w:rPr>
-  </w:style>
-  <w:style w:type="paragraph" w:styleId="Titel">
-    <w:name w:val="Title"/>
-    <w:basedOn w:val="Standard"/>
-    <w:next w:val="Standard"/>
-    <w:qFormat/>
-    <w:pPr>
-      <w:spacing w:line="240" w:lineRule="auto"/>
-      <w:jc w:val="center"/>
-    </w:pPr>
-    <w:rPr>
-      <w:rFonts w:ascii="Arial" w:hAnsi="Arial"/>
-      <w:b/>
-      <w:sz w:val="36"/>
-    </w:rPr>
-  </w:style>
-  <w:style w:type="paragraph" w:styleId="Untertitel">
-    <w:name w:val="Subtitle"/>
-    <w:basedOn w:val="Standard"/>
-    <w:qFormat/>
-    <w:pPr>
-      <w:spacing w:after="60"/>
-      <w:jc w:val="center"/>
-    </w:pPr>
-    <w:rPr>
-      <w:rFonts w:ascii="Arial" w:hAnsi="Arial"/>
-      <w:i/>
-      <w:sz w:val="36"/>
-      <w:lang w:val="en-AU"/>
-    </w:rPr>
-  </w:style>
-  <w:style w:type="paragraph" w:styleId="Standardeinzug">
-    <w:name w:val="Normal Indent"/>
-    <w:basedOn w:val="Standard"/>
-    <w:semiHidden/>
-    <w:pPr>
-      <w:ind w:left="900" w:hanging="900"/>
-    </w:pPr>
-  </w:style>
-  <w:style w:type="paragraph" w:styleId="Verzeichnis1">
-    <w:name w:val="toc 1"/>
-    <w:basedOn w:val="Standard"/>
-    <w:next w:val="Standard"/>
-    <w:uiPriority w:val="39"/>
-    <w:pPr>
-      <w:tabs>
-        <w:tab w:val="right" w:pos="9360"/>
-      </w:tabs>
-      <w:spacing w:before="240" w:after="60"/>
-      <w:ind w:right="720"/>
-    </w:pPr>
-  </w:style>
-  <w:style w:type="paragraph" w:styleId="Verzeichnis2">
-    <w:name w:val="toc 2"/>
-    <w:basedOn w:val="Standard"/>
-    <w:next w:val="Standard"/>
-    <w:uiPriority w:val="39"/>
-    <w:pPr>
-      <w:tabs>
-        <w:tab w:val="right" w:pos="9360"/>
-      </w:tabs>
-      <w:ind w:left="432" w:right="720"/>
-    </w:pPr>
-  </w:style>
-  <w:style w:type="paragraph" w:styleId="Verzeichnis3">
-    <w:name w:val="toc 3"/>
-    <w:basedOn w:val="Standard"/>
-    <w:next w:val="Standard"/>
-    <w:uiPriority w:val="39"/>
-    <w:pPr>
-      <w:tabs>
-        <w:tab w:val="left" w:pos="1440"/>
-        <w:tab w:val="right" w:pos="9360"/>
-      </w:tabs>
-      <w:ind w:left="864"/>
-    </w:pPr>
-  </w:style>
-  <w:style w:type="paragraph" w:styleId="Kopfzeile">
-    <w:name w:val="header"/>
-    <w:basedOn w:val="Standard"/>
-    <w:semiHidden/>
-    <w:pPr>
-      <w:tabs>
-        <w:tab w:val="center" w:pos="4320"/>
-        <w:tab w:val="right" w:pos="8640"/>
-      </w:tabs>
-    </w:pPr>
-  </w:style>
-  <w:style w:type="paragraph" w:styleId="Fuzeile">
-    <w:name w:val="footer"/>
-    <w:basedOn w:val="Standard"/>
-    <w:semiHidden/>
-    <w:pPr>
-      <w:tabs>
-        <w:tab w:val="center" w:pos="4320"/>
-        <w:tab w:val="right" w:pos="8640"/>
-      </w:tabs>
-    </w:pPr>
-  </w:style>
-  <w:style w:type="character" w:styleId="Seitenzahl">
-    <w:name w:val="page number"/>
-    <w:basedOn w:val="Absatz-Standardschriftart"/>
-    <w:semiHidden/>
-  </w:style>
-  <w:style w:type="paragraph" w:customStyle="1" w:styleId="Bullet1">
-    <w:name w:val="Bullet1"/>
-    <w:basedOn w:val="Standard"/>
-    <w:pPr>
-      <w:ind w:left="720" w:hanging="432"/>
-    </w:pPr>
-  </w:style>
-  <w:style w:type="paragraph" w:customStyle="1" w:styleId="Bullet2">
-    <w:name w:val="Bullet2"/>
-    <w:basedOn w:val="Standard"/>
-    <w:pPr>
-      <w:ind w:left="1440" w:hanging="360"/>
-    </w:pPr>
-    <w:rPr>
-      <w:color w:val="000080"/>
-    </w:rPr>
-  </w:style>
-  <w:style w:type="paragraph" w:customStyle="1" w:styleId="Tabletext">
-    <w:name w:val="Tabletext"/>
-    <w:basedOn w:val="Standard"/>
-    <w:pPr>
-      <w:keepLines/>
-      <w:spacing w:after="120"/>
-    </w:pPr>
-  </w:style>
-  <w:style w:type="paragraph" w:styleId="Textkrper">
-    <w:name w:val="Body Text"/>
-    <w:basedOn w:val="Standard"/>
-    <w:semiHidden/>
-    <w:pPr>
-      <w:keepLines/>
-      <w:spacing w:after="120"/>
-      <w:ind w:left="720"/>
-    </w:pPr>
-  </w:style>
-  <w:style w:type="paragraph" w:styleId="Dokumentstruktur">
-    <w:name w:val="Document Map"/>
-    <w:basedOn w:val="Standard"/>
-    <w:semiHidden/>
-    <w:pPr>
-      <w:shd w:val="clear" w:color="auto" w:fill="000080"/>
-    </w:pPr>
-    <w:rPr>
-      <w:rFonts w:ascii="Tahoma" w:hAnsi="Tahoma"/>
-    </w:rPr>
-  </w:style>
-  <w:style w:type="character" w:styleId="Funotenzeichen">
-    <w:name w:val="footnote reference"/>
-    <w:basedOn w:val="Absatz-Standardschriftart"/>
-    <w:semiHidden/>
-    <w:rPr>
-      <w:sz w:val="20"/>
-      <w:vertAlign w:val="superscript"/>
-    </w:rPr>
-  </w:style>
-  <w:style w:type="paragraph" w:styleId="Funotentext">
-    <w:name w:val="footnote text"/>
-    <w:basedOn w:val="Standard"/>
-    <w:semiHidden/>
-    <w:pPr>
-      <w:keepNext/>
-      <w:keepLines/>
-      <w:pBdr>
-        <w:bottom w:val="single" w:sz="6" w:space="0" w:color="000000"/>
-      </w:pBdr>
-      <w:spacing w:before="40" w:after="40"/>
-      <w:ind w:left="360" w:hanging="360"/>
-    </w:pPr>
-    <w:rPr>
-      <w:rFonts w:ascii="Helvetica" w:hAnsi="Helvetica"/>
-      <w:sz w:val="16"/>
-    </w:rPr>
-  </w:style>
-  <w:style w:type="paragraph" w:customStyle="1" w:styleId="MainTitle">
-    <w:name w:val="Main Title"/>
-    <w:basedOn w:val="Standard"/>
-    <w:pPr>
-      <w:spacing w:before="480" w:after="60" w:line="240" w:lineRule="auto"/>
-      <w:jc w:val="center"/>
-    </w:pPr>
-    <w:rPr>
-      <w:rFonts w:ascii="Arial" w:hAnsi="Arial"/>
-      <w:b/>
-      <w:kern w:val="28"/>
-      <w:sz w:val="32"/>
-    </w:rPr>
-  </w:style>
-  <w:style w:type="paragraph" w:customStyle="1" w:styleId="Paragraph1">
-    <w:name w:val="Paragraph1"/>
-    <w:basedOn w:val="Standard"/>
-    <w:pPr>
-      <w:spacing w:before="80" w:line="240" w:lineRule="auto"/>
-      <w:jc w:val="both"/>
-    </w:pPr>
-  </w:style>
-  <w:style w:type="paragraph" w:customStyle="1" w:styleId="Paragraph3">
-    <w:name w:val="Paragraph3"/>
-    <w:basedOn w:val="Standard"/>
-    <w:pPr>
-      <w:spacing w:before="80" w:line="240" w:lineRule="auto"/>
-      <w:ind w:left="1530"/>
-      <w:jc w:val="both"/>
-    </w:pPr>
-  </w:style>
-  <w:style w:type="paragraph" w:customStyle="1" w:styleId="Paragraph4">
-    <w:name w:val="Paragraph4"/>
-    <w:basedOn w:val="Standard"/>
-    <w:pPr>
-      <w:spacing w:before="80" w:line="240" w:lineRule="auto"/>
-      <w:ind w:left="2250"/>
-      <w:jc w:val="both"/>
-    </w:pPr>
-  </w:style>
-  <w:style w:type="paragraph" w:styleId="Verzeichnis4">
-    <w:name w:val="toc 4"/>
-    <w:basedOn w:val="Standard"/>
-    <w:next w:val="Standard"/>
-    <w:autoRedefine/>
-    <w:semiHidden/>
-    <w:pPr>
-      <w:ind w:left="600"/>
-    </w:pPr>
-  </w:style>
-  <w:style w:type="paragraph" w:styleId="Verzeichnis5">
-    <w:name w:val="toc 5"/>
-    <w:basedOn w:val="Standard"/>
-    <w:next w:val="Standard"/>
-    <w:autoRedefine/>
-    <w:semiHidden/>
-    <w:pPr>
-      <w:ind w:left="800"/>
-    </w:pPr>
-  </w:style>
-  <w:style w:type="paragraph" w:styleId="Verzeichnis6">
-    <w:name w:val="toc 6"/>
-    <w:basedOn w:val="Standard"/>
-    <w:next w:val="Standard"/>
-    <w:autoRedefine/>
-    <w:semiHidden/>
-    <w:pPr>
-      <w:ind w:left="1000"/>
-    </w:pPr>
-  </w:style>
-  <w:style w:type="paragraph" w:styleId="Verzeichnis7">
-    <w:name w:val="toc 7"/>
-    <w:basedOn w:val="Standard"/>
-    <w:next w:val="Standard"/>
-    <w:autoRedefine/>
-    <w:semiHidden/>
-    <w:pPr>
-      <w:ind w:left="1200"/>
-    </w:pPr>
-  </w:style>
-  <w:style w:type="paragraph" w:styleId="Verzeichnis8">
-    <w:name w:val="toc 8"/>
-    <w:basedOn w:val="Standard"/>
-    <w:next w:val="Standard"/>
-    <w:autoRedefine/>
-    <w:semiHidden/>
-    <w:pPr>
-      <w:ind w:left="1400"/>
-    </w:pPr>
-  </w:style>
-  <w:style w:type="paragraph" w:styleId="Verzeichnis9">
-    <w:name w:val="toc 9"/>
-    <w:basedOn w:val="Standard"/>
-    <w:next w:val="Standard"/>
-    <w:autoRedefine/>
-    <w:semiHidden/>
-    <w:pPr>
-      <w:ind w:left="1600"/>
-    </w:pPr>
-  </w:style>
-  <w:style w:type="paragraph" w:styleId="Textkrper2">
-    <w:name w:val="Body Text 2"/>
-    <w:basedOn w:val="Standard"/>
-    <w:semiHidden/>
-    <w:rPr>
-      <w:i/>
-      <w:color w:val="0000FF"/>
-    </w:rPr>
-  </w:style>
-  <w:style w:type="paragraph" w:styleId="Textkrper-Zeileneinzug">
-    <w:name w:val="Body Text Indent"/>
-    <w:basedOn w:val="Standard"/>
-    <w:semiHidden/>
-    <w:pPr>
-      <w:ind w:left="720"/>
-    </w:pPr>
-    <w:rPr>
-      <w:i/>
-      <w:color w:val="0000FF"/>
-      <w:u w:val="single"/>
-    </w:rPr>
-  </w:style>
-  <w:style w:type="paragraph" w:customStyle="1" w:styleId="Body">
-    <w:name w:val="Body"/>
-    <w:basedOn w:val="Standard"/>
-    <w:pPr>
-      <w:widowControl/>
-      <w:spacing w:before="120" w:line="240" w:lineRule="auto"/>
-      <w:jc w:val="both"/>
-    </w:pPr>
-    <w:rPr>
-      <w:rFonts w:ascii="Book Antiqua" w:hAnsi="Book Antiqua"/>
-    </w:rPr>
-  </w:style>
-  <w:style w:type="paragraph" w:customStyle="1" w:styleId="Bullet">
-    <w:name w:val="Bullet"/>
-    <w:basedOn w:val="Standard"/>
-    <w:pPr>
-      <w:widowControl/>
-      <w:tabs>
-        <w:tab w:val="num" w:pos="360"/>
-        <w:tab w:val="left" w:pos="720"/>
-      </w:tabs>
-      <w:spacing w:before="120" w:line="240" w:lineRule="auto"/>
-      <w:ind w:left="720" w:right="360"/>
-      <w:jc w:val="both"/>
-    </w:pPr>
-    <w:rPr>
-      <w:rFonts w:ascii="Book Antiqua" w:hAnsi="Book Antiqua"/>
-    </w:rPr>
-  </w:style>
-  <w:style w:type="paragraph" w:customStyle="1" w:styleId="InfoBlue">
-    <w:name w:val="InfoBlue"/>
-    <w:basedOn w:val="Standard"/>
-    <w:next w:val="Textkrper"/>
-    <w:autoRedefine/>
-    <w:pPr>
-      <w:spacing w:after="120"/>
-      <w:ind w:left="720"/>
-    </w:pPr>
-    <w:rPr>
-      <w:i/>
-      <w:color w:val="0000FF"/>
-    </w:rPr>
-  </w:style>
-  <w:style w:type="character" w:styleId="Hyperlink">
-    <w:name w:val="Hyperlink"/>
-    <w:basedOn w:val="Absatz-Standardschriftart"/>
-    <w:semiHidden/>
-    <w:rPr>
-      <w:color w:val="0000FF"/>
-      <w:u w:val="single"/>
-    </w:rPr>
-  </w:style>
-  <w:style w:type="character" w:styleId="Fett">
-    <w:name w:val="Strong"/>
-    <w:basedOn w:val="Absatz-Standardschriftart"/>
-    <w:qFormat/>
-    <w:rPr>
-      <w:b/>
-    </w:rPr>
-  </w:style>
-  <w:style w:type="character" w:styleId="BesuchterHyperlink">
-    <w:name w:val="FollowedHyperlink"/>
-    <w:basedOn w:val="Absatz-Standardschriftart"/>
-    <w:semiHidden/>
-    <w:rPr>
-      <w:color w:val="800080"/>
-      <w:u w:val="single"/>
-    </w:rPr>
-  </w:style>
-  <w:style w:type="paragraph" w:styleId="Sprechblasentext">
-    <w:name w:val="Balloon Text"/>
-    <w:basedOn w:val="Standard"/>
-    <w:link w:val="SprechblasentextZchn"/>
-    <w:uiPriority w:val="99"/>
-    <w:semiHidden/>
-    <w:unhideWhenUsed/>
-    <w:rsid w:val="00AB23D4"/>
-    <w:pPr>
-      <w:spacing w:line="240" w:lineRule="auto"/>
-    </w:pPr>
-    <w:rPr>
-      <w:rFonts w:ascii="Tahoma" w:hAnsi="Tahoma" w:cs="Tahoma"/>
-      <w:sz w:val="16"/>
-      <w:szCs w:val="16"/>
-    </w:rPr>
-  </w:style>
-  <w:style w:type="character" w:customStyle="1" w:styleId="SprechblasentextZchn">
-    <w:name w:val="Sprechblasentext Zchn"/>
-    <w:basedOn w:val="Absatz-Standardschriftart"/>
-    <w:link w:val="Sprechblasentext"/>
-    <w:uiPriority w:val="99"/>
-    <w:semiHidden/>
-    <w:rsid w:val="00AB23D4"/>
-    <w:rPr>
-      <w:rFonts w:ascii="Tahoma" w:hAnsi="Tahoma" w:cs="Tahoma"/>
-      <w:sz w:val="16"/>
-      <w:szCs w:val="16"/>
-      <w:lang w:val="en-US" w:eastAsia="en-US"/>
-    </w:rPr>
-  </w:style>
-  <w:style w:type="table" w:styleId="Tabellenraster">
-    <w:name w:val="Table Grid"/>
-    <w:basedOn w:val="NormaleTabelle"/>
-    <w:uiPriority w:val="59"/>
-    <w:rsid w:val="00832EE5"/>
-    <w:tblPr>
-      <w:tblBorders>
-        <w:top w:val="single" w:sz="4" w:space="0" w:color="auto"/>
-        <w:left w:val="single" w:sz="4" w:space="0" w:color="auto"/>
-        <w:bottom w:val="single" w:sz="4" w:space="0" w:color="auto"/>
-        <w:right w:val="single" w:sz="4" w:space="0" w:color="auto"/>
-        <w:insideH w:val="single" w:sz="4" w:space="0" w:color="auto"/>
-        <w:insideV w:val="single" w:sz="4" w:space="0" w:color="auto"/>
-      </w:tblBorders>
-    </w:tblPr>
-  </w:style>
-</w:styles>
-</file>
-
-<file path=word/stylesWithEffects.xml><?xml version="1.0" encoding="utf-8"?>
-<w:styles xmlns:wpc="http://schemas.microsoft.com/office/word/2010/wordprocessingCanvas" xmlns:mc="http://schemas.openxmlformats.org/markup-compatibility/2006" xmlns:o="urn:schemas-microsoft-com:office:office" xmlns:r="http://schemas.openxmlformats.org/officeDocument/2006/relationships" xmlns:m="http://schemas.openxmlformats.org/officeDocument/2006/math" xmlns:v="urn:schemas-microsoft-com:vml" xmlns:wp14="http://schemas.microsoft.com/office/word/2010/wordprocessingDrawing" xmlns:wp="http://schemas.openxmlformats.org/drawingml/2006/wordprocessingDrawing" xmlns:w10="urn:schemas-microsoft-com:office:word" xmlns:w="http://schemas.openxmlformats.org/wordprocessingml/2006/main" xmlns:w14="http://schemas.microsoft.com/office/word/2010/wordml" xmlns:wpg="http://schemas.microsoft.com/office/word/2010/wordprocessingGroup" xmlns:wpi="http://schemas.microsoft.com/office/word/2010/wordprocessingInk" xmlns:wne="http://schemas.microsoft.com/office/word/2006/wordml" xmlns:wps="http://schemas.microsoft.com/office/word/2010/wordprocessingShape" mc:Ignorable="w14 wp14">
-  <w:docDefaults>
-    <w:rPrDefault>
-      <w:rPr>
-        <w:rFonts w:ascii="Times New Roman" w:eastAsia="Times New Roman" w:hAnsi="Times New Roman" w:cs="Times New Roman"/>
-        <w:lang w:val="de-DE" w:eastAsia="de-DE" w:bidi="ar-SA"/>
-      </w:rPr>
-    </w:rPrDefault>
-    <w:pPrDefault/>
-  </w:docDefaults>
-  <w:latentStyles w:defLockedState="0" w:defUIPriority="99" w:defSemiHidden="1" w:defUnhideWhenUsed="1" w:defQFormat="0" w:count="267">
-    <w:lsdException w:name="Normal" w:semiHidden="0" w:uiPriority="0" w:unhideWhenUsed="0" w:qFormat="1"/>
-    <w:lsdException w:name="heading 1" w:semiHidden="0" w:uiPriority="9" w:unhideWhenUsed="0" w:qFormat="1"/>
-    <w:lsdException w:name="heading 2" w:semiHidden="0" w:uiPriority="9" w:unhideWhenUsed="0" w:qFormat="1"/>
-    <w:lsdException w:name="heading 3" w:semiHidden="0" w:uiPriority="9" w:unhideWhenUsed="0" w:qFormat="1"/>
-    <w:lsdException w:name="heading 4" w:semiHidden="0" w:uiPriority="9" w:unhideWhenUsed="0" w:qFormat="1"/>
-    <w:lsdException w:name="heading 5" w:semiHidden="0" w:uiPriority="9" w:unhideWhenUsed="0" w:qFormat="1"/>
-    <w:lsdException w:name="heading 6" w:semiHidden="0" w:uiPriority="9" w:unhideWhenUsed="0" w:qFormat="1"/>
-    <w:lsdException w:name="heading 7" w:semiHidden="0" w:uiPriority="9" w:unhideWhenUsed="0" w:qFormat="1"/>
-    <w:lsdException w:name="heading 8" w:semiHidden="0" w:uiPriority="9" w:unhideWhenUsed="0" w:qFormat="1"/>
-    <w:lsdException w:name="heading 9" w:semiHidden="0" w:uiPriority="9" w:unhideWhenUsed="0" w:qFormat="1"/>
-    <w:lsdException w:name="toc 1" w:uiPriority="39"/>
-    <w:lsdException w:name="toc 2" w:uiPriority="39"/>
-    <w:lsdException w:name="toc 3" w:uiPriority="39"/>
-    <w:lsdException w:name="toc 4" w:uiPriority="39"/>
-    <w:lsdException w:name="toc 5" w:uiPriority="39"/>
-    <w:lsdException w:name="toc 6" w:uiPriority="39"/>
-    <w:lsdException w:name="toc 7" w:uiPriority="39"/>
-    <w:lsdException w:name="toc 8" w:uiPriority="39"/>
-    <w:lsdException w:name="toc 9" w:uiPriority="39"/>
-    <w:lsdException w:name="caption" w:uiPriority="35" w:qFormat="1"/>
-    <w:lsdException w:name="Title" w:semiHidden="0" w:uiPriority="10" w:unhideWhenUsed="0" w:qFormat="1"/>
-    <w:lsdException w:name="Default Paragraph Font" w:uiPriority="1"/>
-    <w:lsdException w:name="Subtitle" w:semiHidden="0" w:uiPriority="11" w:unhideWhenUsed="0" w:qFormat="1"/>
-    <w:lsdException w:name="Strong" w:semiHidden="0" w:uiPriority="22" w:unhideWhenUsed="0" w:qFormat="1"/>
-    <w:lsdException w:name="Emphasis" w:semiHidden="0" w:uiPriority="20" w:unhideWhenUsed="0" w:qFormat="1"/>
-    <w:lsdException w:name="Table Grid" w:semiHidden="0" w:uiPriority="59" w:unhideWhenUsed="0"/>
-    <w:lsdException w:name="Placeholder Text" w:unhideWhenUsed="0"/>
-    <w:lsdException w:name="No Spacing" w:semiHidden="0" w:uiPriority="1" w:unhideWhenUsed="0" w:qFormat="1"/>
-    <w:lsdException w:name="Light Shading" w:semiHidden="0" w:uiPriority="60" w:unhideWhenUsed="0"/>
-    <w:lsdException w:name="Light List" w:semiHidden="0" w:uiPriority="61" w:unhideWhenUsed="0"/>
-    <w:lsdException w:name="Light Grid" w:semiHidden="0" w:uiPriority="62" w:unhideWhenUsed="0"/>
-    <w:lsdException w:name="Medium Shading 1" w:semiHidden="0" w:uiPriority="63" w:unhideWhenUsed="0"/>
-    <w:lsdException w:name="Medium Shading 2" w:semiHidden="0" w:uiPriority="64" w:unhideWhenUsed="0"/>
-    <w:lsdException w:name="Medium List 1" w:semiHidden="0" w:uiPriority="65" w:unhideWhenUsed="0"/>
-    <w:lsdException w:name="Medium List 2" w:semiHidden="0" w:uiPriority="66" w:unhideWhenUsed="0"/>
-    <w:lsdException w:name="Medium Grid 1" w:semiHidden="0" w:uiPriority="67" w:unhideWhenUsed="0"/>
-    <w:lsdException w:name="Medium Grid 2" w:semiHidden="0" w:uiPriority="68" w:unhideWhenUsed="0"/>
-    <w:lsdException w:name="Medium Grid 3" w:semiHidden="0" w:uiPriority="69" w:unhideWhenUsed="0"/>
-    <w:lsdException w:name="Dark List" w:semiHidden="0" w:uiPriority="70" w:unhideWhenUsed="0"/>
-    <w:lsdException w:name="Colorful Shading" w:semiHidden="0" w:uiPriority="71" w:unhideWhenUsed="0"/>
-    <w:lsdException w:name="Colorful List" w:semiHidden="0" w:uiPriority="72" w:unhideWhenUsed="0"/>
-    <w:lsdException w:name="Colorful Grid" w:semiHidden="0" w:uiPriority="73" w:unhideWhenUsed="0"/>
-    <w:lsdException w:name="Light Shading Accent 1" w:semiHidden="0" w:uiPriority="60" w:unhideWhenUsed="0"/>
-    <w:lsdException w:name="Light List Accent 1" w:semiHidden="0" w:uiPriority="61" w:unhideWhenUsed="0"/>
-    <w:lsdException w:name="Light Grid Accent 1" w:semiHidden="0" w:uiPriority="62" w:unhideWhenUsed="0"/>
-    <w:lsdException w:name="Medium Shading 1 Accent 1" w:semiHidden="0" w:uiPriority="63" w:unhideWhenUsed="0"/>
-    <w:lsdException w:name="Medium Shading 2 Accent 1" w:semiHidden="0" w:uiPriority="64" w:unhideWhenUsed="0"/>
-    <w:lsdException w:name="Medium List 1 Accent 1" w:semiHidden="0" w:uiPriority="65" w:unhideWhenUsed="0"/>
-    <w:lsdException w:name="Revision" w:unhideWhenUsed="0"/>
-    <w:lsdException w:name="List Paragraph" w:semiHidden="0" w:uiPriority="34" w:unhideWhenUsed="0" w:qFormat="1"/>
-    <w:lsdException w:name="Quote" w:semiHidden="0" w:uiPriority="29" w:unhideWhenUsed="0" w:qFormat="1"/>
-    <w:lsdException w:name="Intense Quote" w:semiHidden="0" w:uiPriority="30" w:unhideWhenUsed="0" w:qFormat="1"/>
-    <w:lsdException w:name="Medium List 2 Accent 1" w:semiHidden="0" w:uiPriority="66" w:unhideWhenUsed="0"/>
-    <w:lsdException w:name="Medium Grid 1 Accent 1" w:semiHidden="0" w:uiPriority="67" w:unhideWhenUsed="0"/>
-    <w:lsdException w:name="Medium Grid 2 Accent 1" w:semiHidden="0" w:uiPriority="68" w:unhideWhenUsed="0"/>
-    <w:lsdException w:name="Medium Grid 3 Accent 1" w:semiHidden="0" w:uiPriority="69" w:unhideWhenUsed="0"/>
-    <w:lsdException w:name="Dark List Accent 1" w:semiHidden="0" w:uiPriority="70" w:unhideWhenUsed="0"/>
-    <w:lsdException w:name="Colorful Shading Accent 1" w:semiHidden="0" w:uiPriority="71" w:unhideWhenUsed="0"/>
-    <w:lsdException w:name="Colorful List Accent 1" w:semiHidden="0" w:uiPriority="72" w:unhideWhenUsed="0"/>
-    <w:lsdException w:name="Colorful Grid Accent 1" w:semiHidden="0" w:uiPriority="73" w:unhideWhenUsed="0"/>
-    <w:lsdException w:name="Light Shading Accent 2" w:semiHidden="0" w:uiPriority="60" w:unhideWhenUsed="0"/>
-    <w:lsdException w:name="Light List Accent 2" w:semiHidden="0" w:uiPriority="61" w:unhideWhenUsed="0"/>
-    <w:lsdException w:name="Light Grid Accent 2" w:semiHidden="0" w:uiPriority="62" w:unhideWhenUsed="0"/>
-    <w:lsdException w:name="Medium Shading 1 Accent 2" w:semiHidden="0" w:uiPriority="63" w:unhideWhenUsed="0"/>
-    <w:lsdException w:name="Medium Shading 2 Accent 2" w:semiHidden="0" w:uiPriority="64" w:unhideWhenUsed="0"/>
-    <w:lsdException w:name="Medium List 1 Accent 2" w:semiHidden="0" w:uiPriority="65" w:unhideWhenUsed="0"/>
-    <w:lsdException w:name="Medium List 2 Accent 2" w:semiHidden="0" w:uiPriority="66" w:unhideWhenUsed="0"/>
-    <w:lsdException w:name="Medium Grid 1 Accent 2" w:semiHidden="0" w:uiPriority="67" w:unhideWhenUsed="0"/>
-    <w:lsdException w:name="Medium Grid 2 Accent 2" w:semiHidden="0" w:uiPriority="68" w:unhideWhenUsed="0"/>
-    <w:lsdException w:name="Medium Grid 3 Accent 2" w:semiHidden="0" w:uiPriority="69" w:unhideWhenUsed="0"/>
-    <w:lsdException w:name="Dark List Accent 2" w:semiHidden="0" w:uiPriority="70" w:unhideWhenUsed="0"/>
-    <w:lsdException w:name="Colorful Shading Accent 2" w:semiHidden="0" w:uiPriority="71" w:unhideWhenUsed="0"/>
-    <w:lsdException w:name="Colorful List Accent 2" w:semiHidden="0" w:uiPriority="72" w:unhideWhenUsed="0"/>
-    <w:lsdException w:name="Colorful Grid Accent 2" w:semiHidden="0" w:uiPriority="73" w:unhideWhenUsed="0"/>
-    <w:lsdException w:name="Light Shading Accent 3" w:semiHidden="0" w:uiPriority="60" w:unhideWhenUsed="0"/>
-    <w:lsdException w:name="Light List Accent 3" w:semiHidden="0" w:uiPriority="61" w:unhideWhenUsed="0"/>
-    <w:lsdException w:name="Light Grid Accent 3" w:semiHidden="0" w:uiPriority="62" w:unhideWhenUsed="0"/>
-    <w:lsdException w:name="Medium Shading 1 Accent 3" w:semiHidden="0" w:uiPriority="63" w:unhideWhenUsed="0"/>
-    <w:lsdException w:name="Medium Shading 2 Accent 3" w:semiHidden="0" w:uiPriority="64" w:unhideWhenUsed="0"/>
-    <w:lsdException w:name="Medium List 1 Accent 3" w:semiHidden="0" w:uiPriority="65" w:unhideWhenUsed="0"/>
-    <w:lsdException w:name="Medium List 2 Accent 3" w:semiHidden="0" w:uiPriority="66" w:unhideWhenUsed="0"/>
-    <w:lsdException w:name="Medium Grid 1 Accent 3" w:semiHidden="0" w:uiPriority="67" w:unhideWhenUsed="0"/>
-    <w:lsdException w:name="Medium Grid 2 Accent 3" w:semiHidden="0" w:uiPriority="68" w:unhideWhenUsed="0"/>
-    <w:lsdException w:name="Medium Grid 3 Accent 3" w:semiHidden="0" w:uiPriority="69" w:unhideWhenUsed="0"/>
-    <w:lsdException w:name="Dark List Accent 3" w:semiHidden="0" w:uiPriority="70" w:unhideWhenUsed="0"/>
-    <w:lsdException w:name="Colorful Shading Accent 3" w:semiHidden="0" w:uiPriority="71" w:unhideWhenUsed="0"/>
-    <w:lsdException w:name="Colorful List Accent 3" w:semiHidden="0" w:uiPriority="72" w:unhideWhenUsed="0"/>
-    <w:lsdException w:name="Colorful Grid Accent 3" w:semiHidden="0" w:uiPriority="73" w:unhideWhenUsed="0"/>
-    <w:lsdException w:name="Light Shading Accent 4" w:semiHidden="0" w:uiPriority="60" w:unhideWhenUsed="0"/>
-    <w:lsdException w:name="Light List Accent 4" w:semiHidden="0" w:uiPriority="61" w:unhideWhenUsed="0"/>
-    <w:lsdException w:name="Light Grid Accent 4" w:semiHidden="0" w:uiPriority="62" w:unhideWhenUsed="0"/>
-    <w:lsdException w:name="Medium Shading 1 Accent 4" w:semiHidden="0" w:uiPriority="63" w:unhideWhenUsed="0"/>
-    <w:lsdException w:name="Medium Shading 2 Accent 4" w:semiHidden="0" w:uiPriority="64" w:unhideWhenUsed="0"/>
-    <w:lsdException w:name="Medium List 1 Accent 4" w:semiHidden="0" w:uiPriority="65" w:unhideWhenUsed="0"/>
-    <w:lsdException w:name="Medium List 2 Accent 4" w:semiHidden="0" w:uiPriority="66" w:unhideWhenUsed="0"/>
-    <w:lsdException w:name="Medium Grid 1 Accent 4" w:semiHidden="0" w:uiPriority="67" w:unhideWhenUsed="0"/>
-    <w:lsdException w:name="Medium Grid 2 Accent 4" w:semiHidden="0" w:uiPriority="68" w:unhideWhenUsed="0"/>
-    <w:lsdException w:name="Medium Grid 3 Accent 4" w:semiHidden="0" w:uiPriority="69" w:unhideWhenUsed="0"/>
-    <w:lsdException w:name="Dark List Accent 4" w:semiHidden="0" w:uiPriority="70" w:unhideWhenUsed="0"/>
-    <w:lsdException w:name="Colorful Shading Accent 4" w:semiHidden="0" w:uiPriority="71" w:unhideWhenUsed="0"/>
-    <w:lsdException w:name="Colorful List Accent 4" w:semiHidden="0" w:uiPriority="72" w:unhideWhenUsed="0"/>
-    <w:lsdException w:name="Colorful Grid Accent 4" w:semiHidden="0" w:uiPriority="73" w:unhideWhenUsed="0"/>
-    <w:lsdException w:name="Light Shading Accent 5" w:semiHidden="0" w:uiPriority="60" w:unhideWhenUsed="0"/>
-    <w:lsdException w:name="Light List Accent 5" w:semiHidden="0" w:uiPriority="61" w:unhideWhenUsed="0"/>
-    <w:lsdException w:name="Light Grid Accent 5" w:semiHidden="0" w:uiPriority="62" w:unhideWhenUsed="0"/>
-    <w:lsdException w:name="Medium Shading 1 Accent 5" w:semiHidden="0" w:uiPriority="63" w:unhideWhenUsed="0"/>
-    <w:lsdException w:name="Medium Shading 2 Accent 5" w:semiHidden="0" w:uiPriority="64" w:unhideWhenUsed="0"/>
-    <w:lsdException w:name="Medium List 1 Accent 5" w:semiHidden="0" w:uiPriority="65" w:unhideWhenUsed="0"/>
-    <w:lsdException w:name="Medium List 2 Accent 5" w:semiHidden="0" w:uiPriority="66" w:unhideWhenUsed="0"/>
-    <w:lsdException w:name="Medium Grid 1 Accent 5" w:semiHidden="0" w:uiPriority="67" w:unhideWhenUsed="0"/>
-    <w:lsdException w:name="Medium Grid 2 Accent 5" w:semiHidden="0" w:uiPriority="68" w:unhideWhenUsed="0"/>
-    <w:lsdException w:name="Medium Grid 3 Accent 5" w:semiHidden="0" w:uiPriority="69" w:unhideWhenUsed="0"/>
-    <w:lsdException w:name="Dark List Accent 5" w:semiHidden="0" w:uiPriority="70" w:unhideWhenUsed="0"/>
-    <w:lsdException w:name="Colorful Shading Accent 5" w:semiHidden="0" w:uiPriority="71" w:unhideWhenUsed="0"/>
-    <w:lsdException w:name="Colorful List Accent 5" w:semiHidden="0" w:uiPriority="72" w:unhideWhenUsed="0"/>
-    <w:lsdException w:name="Colorful Grid Accent 5" w:semiHidden="0" w:uiPriority="73" w:unhideWhenUsed="0"/>
-    <w:lsdException w:name="Light Shading Accent 6" w:semiHidden="0" w:uiPriority="60" w:unhideWhenUsed="0"/>
-    <w:lsdException w:name="Light List Accent 6" w:semiHidden="0" w:uiPriority="61" w:unhideWhenUsed="0"/>
-    <w:lsdException w:name="Light Grid Accent 6" w:semiHidden="0" w:uiPriority="62" w:unhideWhenUsed="0"/>
-    <w:lsdException w:name="Medium Shading 1 Accent 6" w:semiHidden="0" w:uiPriority="63" w:unhideWhenUsed="0"/>
-    <w:lsdException w:name="Medium Shading 2 Accent 6" w:semiHidden="0" w:uiPriority="64" w:unhideWhenUsed="0"/>
-    <w:lsdException w:name="Medium List 1 Accent 6" w:semiHidden="0" w:uiPriority="65" w:unhideWhenUsed="0"/>
-    <w:lsdException w:name="Medium List 2 Accent 6" w:semiHidden="0" w:uiPriority="66" w:unhideWhenUsed="0"/>
-    <w:lsdException w:name="Medium Grid 1 Accent 6" w:semiHidden="0" w:uiPriority="67" w:unhideWhenUsed="0"/>
-    <w:lsdException w:name="Medium Grid 2 Accent 6" w:semiHidden="0" w:uiPriority="68" w:unhideWhenUsed="0"/>
-    <w:lsdException w:name="Medium Grid 3 Accent 6" w:semiHidden="0" w:uiPriority="69" w:unhideWhenUsed="0"/>
-    <w:lsdException w:name="Dark List Accent 6" w:semiHidden="0" w:uiPriority="70" w:unhideWhenUsed="0"/>
-    <w:lsdException w:name="Colorful Shading Accent 6" w:semiHidden="0" w:uiPriority="71" w:unhideWhenUsed="0"/>
-    <w:lsdException w:name="Colorful List Accent 6" w:semiHidden="0" w:uiPriority="72" w:unhideWhenUsed="0"/>
-    <w:lsdException w:name="Colorful Grid Accent 6" w:semiHidden="0" w:uiPriority="73" w:unhideWhenUsed="0"/>
-    <w:lsdException w:name="Subtle Emphasis" w:semiHidden="0" w:uiPriority="19" w:unhideWhenUsed="0" w:qFormat="1"/>
-    <w:lsdException w:name="Intense Emphasis" w:semiHidden="0" w:uiPriority="21" w:unhideWhenUsed="0" w:qFormat="1"/>
-    <w:lsdException w:name="Subtle Reference" w:semiHidden="0" w:uiPriority="31" w:unhideWhenUsed="0" w:qFormat="1"/>
-    <w:lsdException w:name="Intense Reference" w:semiHidden="0" w:uiPriority="32" w:unhideWhenUsed="0" w:qFormat="1"/>
-    <w:lsdException w:name="Book Title" w:semiHidden="0" w:uiPriority="33" w:unhideWhenUsed="0" w:qFormat="1"/>
-    <w:lsdException w:name="Bibliography" w:uiPriority="37"/>
-    <w:lsdException w:name="TOC Heading" w:uiPriority="39" w:qFormat="1"/>
+  <w:latentStyles w:defLockedState="0" w:defUIPriority="99" w:defSemiHidden="0" w:defUnhideWhenUsed="0" w:defQFormat="0" w:count="371">
+    <w:lsdException w:name="Normal" w:uiPriority="0" w:qFormat="1"/>
+    <w:lsdException w:name="heading 1" w:uiPriority="9" w:qFormat="1"/>
+    <w:lsdException w:name="heading 2" w:uiPriority="9" w:qFormat="1"/>
+    <w:lsdException w:name="heading 3" w:uiPriority="9" w:qFormat="1"/>
+    <w:lsdException w:name="heading 4" w:uiPriority="9" w:qFormat="1"/>
+    <w:lsdException w:name="heading 5" w:uiPriority="9" w:qFormat="1"/>
+    <w:lsdException w:name="heading 6" w:uiPriority="9" w:qFormat="1"/>
+    <w:lsdException w:name="heading 7" w:uiPriority="9" w:qFormat="1"/>
+    <w:lsdException w:name="heading 8" w:uiPriority="9" w:qFormat="1"/>
+    <w:lsdException w:name="heading 9" w:uiPriority="9" w:qFormat="1"/>
+    <w:lsdException w:name="index 1" w:semiHidden="1" w:unhideWhenUsed="1"/>
+    <w:lsdException w:name="index 2" w:semiHidden="1" w:unhideWhenUsed="1"/>
+    <w:lsdException w:name="index 3" w:semiHidden="1" w:unhideWhenUsed="1"/>
+    <w:lsdException w:name="index 4" w:semiHidden="1" w:unhideWhenUsed="1"/>
+    <w:lsdException w:name="index 5" w:semiHidden="1" w:unhideWhenUsed="1"/>
+    <w:lsdException w:name="index 6" w:semiHidden="1" w:unhideWhenUsed="1"/>
+    <w:lsdException w:name="index 7" w:semiHidden="1" w:unhideWhenUsed="1"/>
+    <w:lsdException w:name="index 8" w:semiHidden="1" w:unhideWhenUsed="1"/>
+    <w:lsdException w:name="index 9" w:semiHidden="1" w:unhideWhenUsed="1"/>
+    <w:lsdException w:name="toc 1" w:semiHidden="1" w:uiPriority="39" w:unhideWhenUsed="1"/>
+    <w:lsdException w:name="toc 2" w:semiHidden="1" w:uiPriority="39" w:unhideWhenUsed="1"/>
+    <w:lsdException w:name="toc 3" w:semiHidden="1" w:uiPriority="39" w:unhideWhenUsed="1"/>
+    <w:lsdException w:name="toc 4" w:semiHidden="1" w:uiPriority="39" w:unhideWhenUsed="1"/>
+    <w:lsdException w:name="toc 5" w:semiHidden="1" w:uiPriority="39" w:unhideWhenUsed="1"/>
+    <w:lsdException w:name="toc 6" w:semiHidden="1" w:uiPriority="39" w:unhideWhenUsed="1"/>
+    <w:lsdException w:name="toc 7" w:semiHidden="1" w:uiPriority="39" w:unhideWhenUsed="1"/>
+    <w:lsdException w:name="toc 8" w:semiHidden="1" w:uiPriority="39" w:unhideWhenUsed="1"/>
+    <w:lsdException w:name="toc 9" w:semiHidden="1" w:uiPriority="39" w:unhideWhenUsed="1"/>
+    <w:lsdException w:name="Normal Indent" w:semiHidden="1" w:unhideWhenUsed="1"/>
+    <w:lsdException w:name="footnote text" w:semiHidden="1" w:unhideWhenUsed="1"/>
+    <w:lsdException w:name="annotation text" w:semiHidden="1" w:unhideWhenUsed="1"/>
+    <w:lsdException w:name="header" w:semiHidden="1" w:unhideWhenUsed="1"/>
+    <w:lsdException w:name="footer" w:semiHidden="1" w:unhideWhenUsed="1"/>
+    <w:lsdException w:name="index heading" w:semiHidden="1" w:unhideWhenUsed="1"/>
+    <w:lsdException w:name="caption" w:semiHidden="1" w:uiPriority="35" w:unhideWhenUsed="1" w:qFormat="1"/>
+    <w:lsdException w:name="table of figures" w:semiHidden="1" w:unhideWhenUsed="1"/>
+    <w:lsdException w:name="envelope address" w:semiHidden="1" w:unhideWhenUsed="1"/>
+    <w:lsdException w:name="envelope return" w:semiHidden="1" w:unhideWhenUsed="1"/>
+    <w:lsdException w:name="footnote reference" w:semiHidden="1" w:unhideWhenUsed="1"/>
+    <w:lsdException w:name="annotation reference" w:semiHidden="1" w:unhideWhenUsed="1"/>
+    <w:lsdException w:name="line number" w:semiHidden="1" w:unhideWhenUsed="1"/>
+    <w:lsdException w:name="page number" w:semiHidden="1" w:unhideWhenUsed="1"/>
+    <w:lsdException w:name="endnote reference" w:semiHidden="1" w:unhideWhenUsed="1"/>
+    <w:lsdException w:name="endnote text" w:semiHidden="1" w:unhideWhenUsed="1"/>
+    <w:lsdException w:name="table of authorities" w:semiHidden="1" w:unhideWhenUsed="1"/>
+    <w:lsdException w:name="macro" w:semiHidden="1" w:unhideWhenUsed="1"/>
+    <w:lsdException w:name="toa heading" w:semiHidden="1" w:unhideWhenUsed="1"/>
+    <w:lsdException w:name="List" w:semiHidden="1" w:unhideWhenUsed="1"/>
+    <w:lsdException w:name="List Bullet" w:semiHidden="1" w:unhideWhenUsed="1"/>
+    <w:lsdException w:name="List Number" w:semiHidden="1" w:unhideWhenUsed="1"/>
+    <w:lsdException w:name="List 2" w:semiHidden="1" w:unhideWhenUsed="1"/>
+    <w:lsdException w:name="List 3" w:semiHidden="1" w:unhideWhenUsed="1"/>
+    <w:lsdException w:name="List 4" w:semiHidden="1" w:unhideWhenUsed="1"/>
+    <w:lsdException w:name="List 5" w:semiHidden="1" w:unhideWhenUsed="1"/>
+    <w:lsdException w:name="List Bullet 2" w:semiHidden="1" w:unhideWhenUsed="1"/>
+    <w:lsdException w:name="List Bullet 3" w:semiHidden="1" w:unhideWhenUsed="1"/>
+    <w:lsdException w:name="List Bullet 4" w:semiHidden="1" w:unhideWhenUsed="1"/>
+    <w:lsdException w:name="List Bullet 5" w:semiHidden="1" w:unhideWhenUsed="1"/>
+    <w:lsdException w:name="List Number 2" w:semiHidden="1" w:unhideWhenUsed="1"/>
+    <w:lsdException w:name="List Number 3" w:semiHidden="1" w:unhideWhenUsed="1"/>
+    <w:lsdException w:name="List Number 4" w:semiHidden="1" w:unhideWhenUsed="1"/>
+    <w:lsdException w:name="List Number 5" w:semiHidden="1" w:unhideWhenUsed="1"/>
+    <w:lsdException w:name="Title" w:uiPriority="10" w:qFormat="1"/>
+    <w:lsdException w:name="Closing" w:semiHidden="1" w:unhideWhenUsed="1"/>
+    <w:lsdException w:name="Signature" w:semiHidden="1" w:unhideWhenUsed="1"/>
+    <w:lsdException w:name="Default Paragraph Font" w:semiHidden="1" w:uiPriority="1" w:unhideWhenUsed="1"/>
+    <w:lsdException w:name="Body Text" w:semiHidden="1" w:unhideWhenUsed="1"/>
+    <w:lsdException w:name="Body Text Indent" w:semiHidden="1" w:unhideWhenUsed="1"/>
+    <w:lsdException w:name="List Continue" w:semiHidden="1" w:unhideWhenUsed="1"/>
+    <w:lsdException w:name="List Continue 2" w:semiHidden="1" w:unhideWhenUsed="1"/>
+    <w:lsdException w:name="List Continue 3" w:semiHidden="1" w:unhideWhenUsed="1"/>
+    <w:lsdException w:name="List Continue 4" w:semiHidden="1" w:unhideWhenUsed="1"/>
+    <w:lsdException w:name="List Continue 5" w:semiHidden="1" w:unhideWhenUsed="1"/>
+    <w:lsdException w:name="Message Header" w:semiHidden="1" w:unhideWhenUsed="1"/>
+    <w:lsdException w:name="Subtitle" w:uiPriority="11" w:qFormat="1"/>
+    <w:lsdException w:name="Salutation" w:semiHidden="1" w:unhideWhenUsed="1"/>
+    <w:lsdException w:name="Date" w:semiHidden="1" w:unhideWhenUsed="1"/>
+    <w:lsdException w:name="Body Text First Indent" w:semiHidden="1" w:unhideWhenUsed="1"/>
+    <w:lsdException w:name="Body Text First Indent 2" w:semiHidden="1" w:unhideWhenUsed="1"/>
+    <w:lsdException w:name="Note Heading" w:semiHidden="1" w:unhideWhenUsed="1"/>
+    <w:lsdException w:name="Body Text 2" w:semiHidden="1" w:unhideWhenUsed="1"/>
+    <w:lsdException w:name="Body Text 3" w:semiHidden="1" w:unhideWhenUsed="1"/>
+    <w:lsdException w:name="Body Text Indent 2" w:semiHidden="1" w:unhideWhenUsed="1"/>
+    <w:lsdException w:name="Body Text Indent 3" w:semiHidden="1" w:unhideWhenUsed="1"/>
+    <w:lsdException w:name="Block Text" w:semiHidden="1" w:unhideWhenUsed="1"/>
+    <w:lsdException w:name="Hyperlink" w:semiHidden="1" w:unhideWhenUsed="1"/>
+    <w:lsdException w:name="FollowedHyperlink" w:semiHidden="1" w:unhideWhenUsed="1"/>
+    <w:lsdException w:name="Strong" w:uiPriority="22" w:qFormat="1"/>
+    <w:lsdException w:name="Emphasis" w:uiPriority="20" w:qFormat="1"/>
+    <w:lsdException w:name="Document Map" w:semiHidden="1" w:unhideWhenUsed="1"/>
+    <w:lsdException w:name="Plain Text" w:semiHidden="1" w:unhideWhenUsed="1"/>
+    <w:lsdException w:name="E-mail Signature" w:semiHidden="1" w:unhideWhenUsed="1"/>
+    <w:lsdException w:name="HTML Top of Form" w:semiHidden="1" w:unhideWhenUsed="1"/>
+    <w:lsdException w:name="HTML Bottom of Form" w:semiHidden="1" w:unhideWhenUsed="1"/>
+    <w:lsdException w:name="Normal (Web)" w:semiHidden="1" w:unhideWhenUsed="1"/>
+    <w:lsdException w:name="HTML Acronym" w:semiHidden="1" w:unhideWhenUsed="1"/>
+    <w:lsdException w:name="HTML Address" w:semiHidden="1" w:unhideWhenUsed="1"/>
+    <w:lsdException w:name="HTML Cite" w:semiHidden="1" w:unhideWhenUsed="1"/>
+    <w:lsdException w:name="HTML Code" w:semiHidden="1" w:unhideWhenUsed="1"/>
+    <w:lsdException w:name="HTML Definition" w:semiHidden="1" w:unhideWhenUsed="1"/>
+    <w:lsdException w:name="HTML Keyboard" w:semiHidden="1" w:unhideWhenUsed="1"/>
+    <w:lsdException w:name="HTML Preformatted" w:semiHidden="1" w:unhideWhenUsed="1"/>
+    <w:lsdException w:name="HTML Sample" w:semiHidden="1" w:unhideWhenUsed="1"/>
+    <w:lsdException w:name="HTML Typewriter" w:semiHidden="1" w:unhideWhenUsed="1"/>
+    <w:lsdException w:name="HTML Variable" w:semiHidden="1" w:unhideWhenUsed="1"/>
+    <w:lsdException w:name="Normal Table" w:semiHidden="1" w:unhideWhenUsed="1"/>
+    <w:lsdException w:name="annotation subject" w:semiHidden="1" w:unhideWhenUsed="1"/>
+    <w:lsdException w:name="No List" w:semiHidden="1" w:unhideWhenUsed="1"/>
+    <w:lsdException w:name="Outline List 1" w:semiHidden="1" w:unhideWhenUsed="1"/>
+    <w:lsdException w:name="Outline List 2" w:semiHidden="1" w:unhideWhenUsed="1"/>
+    <w:lsdException w:name="Outline List 3" w:semiHidden="1" w:unhideWhenUsed="1"/>
+    <w:lsdException w:name="Table Simple 1" w:semiHidden="1" w:unhideWhenUsed="1"/>
+    <w:lsdException w:name="Table Simple 2" w:semiHidden="1" w:unhideWhenUsed="1"/>
+    <w:lsdException w:name="Table Simple 3" w:semiHidden="1" w:unhideWhenUsed="1"/>
+    <w:lsdException w:name="Table Classic 1" w:semiHidden="1" w:unhideWhenUsed="1"/>
+    <w:lsdException w:name="Table Classic 2" w:semiHidden="1" w:unhideWhenUsed="1"/>
+    <w:lsdException w:name="Table Classic 3" w:semiHidden="1" w:unhideWhenUsed="1"/>
+    <w:lsdException w:name="Table Classic 4" w:semiHidden="1" w:unhideWhenUsed="1"/>
+    <w:lsdException w:name="Table Colorful 1" w:semiHidden="1" w:unhideWhenUsed="1"/>
+    <w:lsdException w:name="Table Colorful 2" w:semiHidden="1" w:unhideWhenUsed="1"/>
+    <w:lsdException w:name="Table Colorful 3" w:semiHidden="1" w:unhideWhenUsed="1"/>
+    <w:lsdException w:name="Table Columns 1" w:semiHidden="1" w:unhideWhenUsed="1"/>
+    <w:lsdException w:name="Table Columns 2" w:semiHidden="1" w:unhideWhenUsed="1"/>
+    <w:lsdException w:name="Table Columns 3" w:semiHidden="1" w:unhideWhenUsed="1"/>
+    <w:lsdException w:name="Table Columns 4" w:semiHidden="1" w:unhideWhenUsed="1"/>
+    <w:lsdException w:name="Table Columns 5" w:semiHidden="1" w:unhideWhenUsed="1"/>
+    <w:lsdException w:name="Table Grid 1" w:semiHidden="1" w:unhideWhenUsed="1"/>
+    <w:lsdException w:name="Table Grid 2" w:semiHidden="1" w:unhideWhenUsed="1"/>
+    <w:lsdException w:name="Table Grid 3" w:semiHidden="1" w:unhideWhenUsed="1"/>
+    <w:lsdException w:name="Table Grid 4" w:semiHidden="1" w:unhideWhenUsed="1"/>
+    <w:lsdException w:name="Table Grid 5" w:semiHidden="1" w:unhideWhenUsed="1"/>
+    <w:lsdException w:name="Table Grid 6" w:semiHidden="1" w:unhideWhenUsed="1"/>
+    <w:lsdException w:name="Table Grid 7" w:semiHidden="1" w:unhideWhenUsed="1"/>
+    <w:lsdException w:name="Table Grid 8" w:semiHidden="1" w:unhideWhenUsed="1"/>
+    <w:lsdException w:name="Table List 1" w:semiHidden="1" w:unhideWhenUsed="1"/>
+    <w:lsdException w:name="Table List 2" w:semiHidden="1" w:unhideWhenUsed="1"/>
+    <w:lsdException w:name="Table List 3" w:semiHidden="1" w:unhideWhenUsed="1"/>
+    <w:lsdException w:name="Table List 4" w:semiHidden="1" w:unhideWhenUsed="1"/>
+    <w:lsdException w:name="Table List 5" w:semiHidden="1" w:unhideWhenUsed="1"/>
+    <w:lsdException w:name="Table List 6" w:semiHidden="1" w:unhideWhenUsed="1"/>
+    <w:lsdException w:name="Table List 7" w:semiHidden="1" w:unhideWhenUsed="1"/>
+    <w:lsdException w:name="Table List 8" w:semiHidden="1" w:unhideWhenUsed="1"/>
+    <w:lsdException w:name="Table 3D effects 1" w:semiHidden="1" w:unhideWhenUsed="1"/>
+    <w:lsdException w:name="Table 3D effects 2" w:semiHidden="1" w:unhideWhenUsed="1"/>
+    <w:lsdException w:name="Table 3D effects 3" w:semiHidden="1" w:unhideWhenUsed="1"/>
+    <w:lsdException w:name="Table Contemporary" w:semiHidden="1" w:unhideWhenUsed="1"/>
+    <w:lsdException w:name="Table Elegant" w:semiHidden="1" w:unhideWhenUsed="1"/>
+    <w:lsdException w:name="Table Professional" w:semiHidden="1" w:unhideWhenUsed="1"/>
+    <w:lsdException w:name="Table Subtle 1" w:semiHidden="1" w:unhideWhenUsed="1"/>
+    <w:lsdException w:name="Table Subtle 2" w:semiHidden="1" w:unhideWhenUsed="1"/>
+    <w:lsdException w:name="Table Web 1" w:semiHidden="1" w:unhideWhenUsed="1"/>
+    <w:lsdException w:name="Table Web 2" w:semiHidden="1" w:unhideWhenUsed="1"/>
+    <w:lsdException w:name="Table Web 3" w:semiHidden="1" w:unhideWhenUsed="1"/>
+    <w:lsdException w:name="Balloon Text" w:semiHidden="1" w:unhideWhenUsed="1"/>
+    <w:lsdException w:name="Table Grid" w:uiPriority="59"/>
+    <w:lsdException w:name="Table Theme" w:semiHidden="1" w:unhideWhenUsed="1"/>
+    <w:lsdException w:name="Placeholder Text" w:semiHidden="1"/>
+    <w:lsdException w:name="No Spacing" w:uiPriority="1" w:qFormat="1"/>
+    <w:lsdException w:name="Light Shading" w:uiPriority="60"/>
+    <w:lsdException w:name="Light List" w:uiPriority="61"/>
+    <w:lsdException w:name="Light Grid" w:uiPriority="62"/>
+    <w:lsdException w:name="Medium Shading 1" w:uiPriority="63"/>
+    <w:lsdException w:name="Medium Shading 2" w:uiPriority="64"/>
+    <w:lsdException w:name="Medium List 1" w:uiPriority="65"/>
+    <w:lsdException w:name="Medium List 2" w:uiPriority="66"/>
+    <w:lsdException w:name="Medium Grid 1" w:uiPriority="67"/>
+    <w:lsdException w:name="Medium Grid 2" w:uiPriority="68"/>
+    <w:lsdException w:name="Medium Grid 3" w:uiPriority="69"/>
+    <w:lsdException w:name="Dark List" w:uiPriority="70"/>
+    <w:lsdException w:name="Colorful Shading" w:uiPriority="71"/>
+    <w:lsdException w:name="Colorful List" w:uiPriority="72"/>
+    <w:lsdException w:name="Colorful Grid" w:uiPriority="73"/>
+    <w:lsdException w:name="Light Shading Accent 1" w:uiPriority="60"/>
+    <w:lsdException w:name="Light List Accent 1" w:uiPriority="61"/>
+    <w:lsdException w:name="Light Grid Accent 1" w:uiPriority="62"/>
+    <w:lsdException w:name="Medium Shading 1 Accent 1" w:uiPriority="63"/>
+    <w:lsdException w:name="Medium Shading 2 Accent 1" w:uiPriority="64"/>
+    <w:lsdException w:name="Medium List 1 Accent 1" w:uiPriority="65"/>
+    <w:lsdException w:name="Revision" w:semiHidden="1"/>
+    <w:lsdException w:name="List Paragraph" w:uiPriority="34" w:qFormat="1"/>
+    <w:lsdException w:name="Quote" w:uiPriority="29" w:qFormat="1"/>
+    <w:lsdException w:name="Intense Quote" w:uiPriority="30" w:qFormat="1"/>
+    <w:lsdException w:name="Medium List 2 Accent 1" w:uiPriority="66"/>
+    <w:lsdException w:name="Medium Grid 1 Accent 1" w:uiPriority="67"/>
+    <w:lsdException w:name="Medium Grid 2 Accent 1" w:uiPriority="68"/>
+    <w:lsdException w:name="Medium Grid 3 Accent 1" w:uiPriority="69"/>
+    <w:lsdException w:name="Dark List Accent 1" w:uiPriority="70"/>
+    <w:lsdException w:name="Colorful Shading Accent 1" w:uiPriority="71"/>
+    <w:lsdException w:name="Colorful List Accent 1" w:uiPriority="72"/>
+    <w:lsdException w:name="Colorful Grid Accent 1" w:uiPriority="73"/>
+    <w:lsdException w:name="Light Shading Accent 2" w:uiPriority="60"/>
+    <w:lsdException w:name="Light List Accent 2" w:uiPriority="61"/>
+    <w:lsdException w:name="Light Grid Accent 2" w:uiPriority="62"/>
+    <w:lsdException w:name="Medium Shading 1 Accent 2" w:uiPriority="63"/>
+    <w:lsdException w:name="Medium Shading 2 Accent 2" w:uiPriority="64"/>
+    <w:lsdException w:name="Medium List 1 Accent 2" w:uiPriority="65"/>
+    <w:lsdException w:name="Medium List 2 Accent 2" w:uiPriority="66"/>
+    <w:lsdException w:name="Medium Grid 1 Accent 2" w:uiPriority="67"/>
+    <w:lsdException w:name="Medium Grid 2 Accent 2" w:uiPriority="68"/>
+    <w:lsdException w:name="Medium Grid 3 Accent 2" w:uiPriority="69"/>
+    <w:lsdException w:name="Dark List Accent 2" w:uiPriority="70"/>
+    <w:lsdException w:name="Colorful Shading Accent 2" w:uiPriority="71"/>
+    <w:lsdException w:name="Colorful List Accent 2" w:uiPriority="72"/>
+    <w:lsdException w:name="Colorful Grid Accent 2" w:uiPriority="73"/>
+    <w:lsdException w:name="Light Shading Accent 3" w:uiPriority="60"/>
+    <w:lsdException w:name="Light List Accent 3" w:uiPriority="61"/>
+    <w:lsdException w:name="Light Grid Accent 3" w:uiPriority="62"/>
+    <w:lsdException w:name="Medium Shading 1 Accent 3" w:uiPriority="63"/>
+    <w:lsdException w:name="Medium Shading 2 Accent 3" w:uiPriority="64"/>
+    <w:lsdException w:name="Medium List 1 Accent 3" w:uiPriority="65"/>
+    <w:lsdException w:name="Medium List 2 Accent 3" w:uiPriority="66"/>
+    <w:lsdException w:name="Medium Grid 1 Accent 3" w:uiPriority="67"/>
+    <w:lsdException w:name="Medium Grid 2 Accent 3" w:uiPriority="68"/>
+    <w:lsdException w:name="Medium Grid 3 Accent 3" w:uiPriority="69"/>
+    <w:lsdException w:name="Dark List Accent 3" w:uiPriority="70"/>
+    <w:lsdException w:name="Colorful Shading Accent 3" w:uiPriority="71"/>
+    <w:lsdException w:name="Colorful List Accent 3" w:uiPriority="72"/>
+    <w:lsdException w:name="Colorful Grid Accent 3" w:uiPriority="73"/>
+    <w:lsdException w:name="Light Shading Accent 4" w:uiPriority="60"/>
+    <w:lsdException w:name="Light List Accent 4" w:uiPriority="61"/>
+    <w:lsdException w:name="Light Grid Accent 4" w:uiPriority="62"/>
+    <w:lsdException w:name="Medium Shading 1 Accent 4" w:uiPriority="63"/>
+    <w:lsdException w:name="Medium Shading 2 Accent 4" w:uiPriority="64"/>
+    <w:lsdException w:name="Medium List 1 Accent 4" w:uiPriority="65"/>
+    <w:lsdException w:name="Medium List 2 Accent 4" w:uiPriority="66"/>
+    <w:lsdException w:name="Medium Grid 1 Accent 4" w:uiPriority="67"/>
+    <w:lsdException w:name="Medium Grid 2 Accent 4" w:uiPriority="68"/>
+    <w:lsdException w:name="Medium Grid 3 Accent 4" w:uiPriority="69"/>
+    <w:lsdException w:name="Dark List Accent 4" w:uiPriority="70"/>
+    <w:lsdException w:name="Colorful Shading Accent 4" w:uiPriority="71"/>
+    <w:lsdException w:name="Colorful List Accent 4" w:uiPriority="72"/>
+    <w:lsdException w:name="Colorful Grid Accent 4" w:uiPriority="73"/>
+    <w:lsdException w:name="Light Shading Accent 5" w:uiPriority="60"/>
+    <w:lsdException w:name="Light List Accent 5" w:uiPriority="61"/>
+    <w:lsdException w:name="Light Grid Accent 5" w:uiPriority="62"/>
+    <w:lsdException w:name="Medium Shading 1 Accent 5" w:uiPriority="63"/>
+    <w:lsdException w:name="Medium Shading 2 Accent 5" w:uiPriority="64"/>
+    <w:lsdException w:name="Medium List 1 Accent 5" w:uiPriority="65"/>
+    <w:lsdException w:name="Medium List 2 Accent 5" w:uiPriority="66"/>
+    <w:lsdException w:name="Medium Grid 1 Accent 5" w:uiPriority="67"/>
+    <w:lsdException w:name="Medium Grid 2 Accent 5" w:uiPriority="68"/>
+    <w:lsdException w:name="Medium Grid 3 Accent 5" w:uiPriority="69"/>
+    <w:lsdException w:name="Dark List Accent 5" w:uiPriority="70"/>
+    <w:lsdException w:name="Colorful Shading Accent 5" w:uiPriority="71"/>
+    <w:lsdException w:name="Colorful List Accent 5" w:uiPriority="72"/>
+    <w:lsdException w:name="Colorful Grid Accent 5" w:uiPriority="73"/>
+    <w:lsdException w:name="Light Shading Accent 6" w:uiPriority="60"/>
+    <w:lsdException w:name="Light List Accent 6" w:uiPriority="61"/>
+    <w:lsdException w:name="Light Grid Accent 6" w:uiPriority="62"/>
+    <w:lsdException w:name="Medium Shading 1 Accent 6" w:uiPriority="63"/>
+    <w:lsdException w:name="Medium Shading 2 Accent 6" w:uiPriority="64"/>
+    <w:lsdException w:name="Medium List 1 Accent 6" w:uiPriority="65"/>
+    <w:lsdException w:name="Medium List 2 Accent 6" w:uiPriority="66"/>
+    <w:lsdException w:name="Medium Grid 1 Accent 6" w:uiPriority="67"/>
+    <w:lsdException w:name="Medium Grid 2 Accent 6" w:uiPriority="68"/>
+    <w:lsdException w:name="Medium Grid 3 Accent 6" w:uiPriority="69"/>
+    <w:lsdException w:name="Dark List Accent 6" w:uiPriority="70"/>
+    <w:lsdException w:name="Colorful Shading Accent 6" w:uiPriority="71"/>
+    <w:lsdException w:name="Colorful List Accent 6" w:uiPriority="72"/>
+    <w:lsdException w:name="Colorful Grid Accent 6" w:uiPriority="73"/>
+    <w:lsdException w:name="Subtle Emphasis" w:uiPriority="19" w:qFormat="1"/>
+    <w:lsdException w:name="Intense Emphasis" w:uiPriority="21" w:qFormat="1"/>
+    <w:lsdException w:name="Subtle Reference" w:uiPriority="31" w:qFormat="1"/>
+    <w:lsdException w:name="Intense Reference" w:uiPriority="32" w:qFormat="1"/>
+    <w:lsdException w:name="Book Title" w:uiPriority="33" w:qFormat="1"/>
+    <w:lsdException w:name="Bibliography" w:semiHidden="1" w:uiPriority="37" w:unhideWhenUsed="1"/>
+    <w:lsdException w:name="TOC Heading" w:semiHidden="1" w:uiPriority="39" w:unhideWhenUsed="1" w:qFormat="1"/>
+    <w:lsdException w:name="Plain Table 1" w:uiPriority="41"/>
+    <w:lsdException w:name="Plain Table 2" w:uiPriority="42"/>
+    <w:lsdException w:name="Plain Table 3" w:uiPriority="43"/>
+    <w:lsdException w:name="Plain Table 4" w:uiPriority="44"/>
+    <w:lsdException w:name="Plain Table 5" w:uiPriority="45"/>
+    <w:lsdException w:name="Grid Table Light" w:uiPriority="40"/>
+    <w:lsdException w:name="Grid Table 1 Light" w:uiPriority="46"/>
+    <w:lsdException w:name="Grid Table 2" w:uiPriority="47"/>
+    <w:lsdException w:name="Grid Table 3" w:uiPriority="48"/>
+    <w:lsdException w:name="Grid Table 4" w:uiPriority="49"/>
+    <w:lsdException w:name="Grid Table 5 Dark" w:uiPriority="50"/>
+    <w:lsdException w:name="Grid Table 6 Colorful" w:uiPriority="51"/>
+    <w:lsdException w:name="Grid Table 7 Colorful" w:uiPriority="52"/>
+    <w:lsdException w:name="Grid Table 1 Light Accent 1" w:uiPriority="46"/>
+    <w:lsdException w:name="Grid Table 2 Accent 1" w:uiPriority="47"/>
+    <w:lsdException w:name="Grid Table 3 Accent 1" w:uiPriority="48"/>
+    <w:lsdException w:name="Grid Table 4 Accent 1" w:uiPriority="49"/>
+    <w:lsdException w:name="Grid Table 5 Dark Accent 1" w:uiPriority="50"/>
+    <w:lsdException w:name="Grid Table 6 Colorful Accent 1" w:uiPriority="51"/>
+    <w:lsdException w:name="Grid Table 7 Colorful Accent 1" w:uiPriority="52"/>
+    <w:lsdException w:name="Grid Table 1 Light Accent 2" w:uiPriority="46"/>
+    <w:lsdException w:name="Grid Table 2 Accent 2" w:uiPriority="47"/>
+    <w:lsdException w:name="Grid Table 3 Accent 2" w:uiPriority="48"/>
+    <w:lsdException w:name="Grid Table 4 Accent 2" w:uiPriority="49"/>
+    <w:lsdException w:name="Grid Table 5 Dark Accent 2" w:uiPriority="50"/>
+    <w:lsdException w:name="Grid Table 6 Colorful Accent 2" w:uiPriority="51"/>
+    <w:lsdException w:name="Grid Table 7 Colorful Accent 2" w:uiPriority="52"/>
+    <w:lsdException w:name="Grid Table 1 Light Accent 3" w:uiPriority="46"/>
+    <w:lsdException w:name="Grid Table 2 Accent 3" w:uiPriority="47"/>
+    <w:lsdException w:name="Grid Table 3 Accent 3" w:uiPriority="48"/>
+    <w:lsdException w:name="Grid Table 4 Accent 3" w:uiPriority="49"/>
+    <w:lsdException w:name="Grid Table 5 Dark Accent 3" w:uiPriority="50"/>
+    <w:lsdException w:name="Grid Table 6 Colorful Accent 3" w:uiPriority="51"/>
+    <w:lsdException w:name="Grid Table 7 Colorful Accent 3" w:uiPriority="52"/>
+    <w:lsdException w:name="Grid Table 1 Light Accent 4" w:uiPriority="46"/>
+    <w:lsdException w:name="Grid Table 2 Accent 4" w:uiPriority="47"/>
+    <w:lsdException w:name="Grid Table 3 Accent 4" w:uiPriority="48"/>
+    <w:lsdException w:name="Grid Table 4 Accent 4" w:uiPriority="49"/>
+    <w:lsdException w:name="Grid Table 5 Dark Accent 4" w:uiPriority="50"/>
+    <w:lsdException w:name="Grid Table 6 Colorful Accent 4" w:uiPriority="51"/>
+    <w:lsdException w:name="Grid Table 7 Colorful Accent 4" w:uiPriority="52"/>
+    <w:lsdException w:name="Grid Table 1 Light Accent 5" w:uiPriority="46"/>
+    <w:lsdException w:name="Grid Table 2 Accent 5" w:uiPriority="47"/>
+    <w:lsdException w:name="Grid Table 3 Accent 5" w:uiPriority="48"/>
+    <w:lsdException w:name="Grid Table 4 Accent 5" w:uiPriority="49"/>
+    <w:lsdException w:name="Grid Table 5 Dark Accent 5" w:uiPriority="50"/>
+    <w:lsdException w:name="Grid Table 6 Colorful Accent 5" w:uiPriority="51"/>
+    <w:lsdException w:name="Grid Table 7 Colorful Accent 5" w:uiPriority="52"/>
+    <w:lsdException w:name="Grid Table 1 Light Accent 6" w:uiPriority="46"/>
+    <w:lsdException w:name="Grid Table 2 Accent 6" w:uiPriority="47"/>
+    <w:lsdException w:name="Grid Table 3 Accent 6" w:uiPriority="48"/>
+    <w:lsdException w:name="Grid Table 4 Accent 6" w:uiPriority="49"/>
+    <w:lsdException w:name="Grid Table 5 Dark Accent 6" w:uiPriority="50"/>
+    <w:lsdException w:name="Grid Table 6 Colorful Accent 6" w:uiPriority="51"/>
+    <w:lsdException w:name="Grid Table 7 Colorful Accent 6" w:uiPriority="52"/>
+    <w:lsdException w:name="List Table 1 Light" w:uiPriority="46"/>
+    <w:lsdException w:name="List Table 2" w:uiPriority="47"/>
+    <w:lsdException w:name="List Table 3" w:uiPriority="48"/>
+    <w:lsdException w:name="List Table 4" w:uiPriority="49"/>
+    <w:lsdException w:name="List Table 5 Dark" w:uiPriority="50"/>
+    <w:lsdException w:name="List Table 6 Colorful" w:uiPriority="51"/>
+    <w:lsdException w:name="List Table 7 Colorful" w:uiPriority="52"/>
+    <w:lsdException w:name="List Table 1 Light Accent 1" w:uiPriority="46"/>
+    <w:lsdException w:name="List Table 2 Accent 1" w:uiPriority="47"/>
+    <w:lsdException w:name="List Table 3 Accent 1" w:uiPriority="48"/>
+    <w:lsdException w:name="List Table 4 Accent 1" w:uiPriority="49"/>
+    <w:lsdException w:name="List Table 5 Dark Accent 1" w:uiPriority="50"/>
+    <w:lsdException w:name="List Table 6 Colorful Accent 1" w:uiPriority="51"/>
+    <w:lsdException w:name="List Table 7 Colorful Accent 1" w:uiPriority="52"/>
+    <w:lsdException w:name="List Table 1 Light Accent 2" w:uiPriority="46"/>
+    <w:lsdException w:name="List Table 2 Accent 2" w:uiPriority="47"/>
+    <w:lsdException w:name="List Table 3 Accent 2" w:uiPriority="48"/>
+    <w:lsdException w:name="List Table 4 Accent 2" w:uiPriority="49"/>
+    <w:lsdException w:name="List Table 5 Dark Accent 2" w:uiPriority="50"/>
+    <w:lsdException w:name="List Table 6 Colorful Accent 2" w:uiPriority="51"/>
+    <w:lsdException w:name="List Table 7 Colorful Accent 2" w:uiPriority="52"/>
+    <w:lsdException w:name="List Table 1 Light Accent 3" w:uiPriority="46"/>
+    <w:lsdException w:name="List Table 2 Accent 3" w:uiPriority="47"/>
+    <w:lsdException w:name="List Table 3 Accent 3" w:uiPriority="48"/>
+    <w:lsdException w:name="List Table 4 Accent 3" w:uiPriority="49"/>
+    <w:lsdException w:name="List Table 5 Dark Accent 3" w:uiPriority="50"/>
+    <w:lsdException w:name="List Table 6 Colorful Accent 3" w:uiPriority="51"/>
+    <w:lsdException w:name="List Table 7 Colorful Accent 3" w:uiPriority="52"/>
+    <w:lsdException w:name="List Table 1 Light Accent 4" w:uiPriority="46"/>
+    <w:lsdException w:name="List Table 2 Accent 4" w:uiPriority="47"/>
+    <w:lsdException w:name="List Table 3 Accent 4" w:uiPriority="48"/>
+    <w:lsdException w:name="List Table 4 Accent 4" w:uiPriority="49"/>
+    <w:lsdException w:name="List Table 5 Dark Accent 4" w:uiPriority="50"/>
+    <w:lsdException w:name="List Table 6 Colorful Accent 4" w:uiPriority="51"/>
+    <w:lsdException w:name="List Table 7 Colorful Accent 4" w:uiPriority="52"/>
+    <w:lsdException w:name="List Table 1 Light Accent 5" w:uiPriority="46"/>
+    <w:lsdException w:name="List Table 2 Accent 5" w:uiPriority="47"/>
+    <w:lsdException w:name="List Table 3 Accent 5" w:uiPriority="48"/>
+    <w:lsdException w:name="List Table 4 Accent 5" w:uiPriority="49"/>
+    <w:lsdException w:name="List Table 5 Dark Accent 5" w:uiPriority="50"/>
+    <w:lsdException w:name="List Table 6 Colorful Accent 5" w:uiPriority="51"/>
+    <w:lsdException w:name="List Table 7 Colorful Accent 5" w:uiPriority="52"/>
+    <w:lsdException w:name="List Table 1 Light Accent 6" w:uiPriority="46"/>
+    <w:lsdException w:name="List Table 2 Accent 6" w:uiPriority="47"/>
+    <w:lsdException w:name="List Table 3 Accent 6" w:uiPriority="48"/>
+    <w:lsdException w:name="List Table 4 Accent 6" w:uiPriority="49"/>
+    <w:lsdException w:name="List Table 5 Dark Accent 6" w:uiPriority="50"/>
+    <w:lsdException w:name="List Table 6 Colorful Accent 6" w:uiPriority="51"/>
+    <w:lsdException w:name="List Table 7 Colorful Accent 6" w:uiPriority="52"/>
   </w:latentStyles>
   <w:style w:type="paragraph" w:default="1" w:styleId="Standard">
     <w:name w:val="Normal"/>

</xml_diff>

<commit_message>
Update Table of content SRS / Update Structure SAD
</commit_message>
<xml_diff>
--- a/Software Architecture Document.docx
+++ b/Software Architecture Document.docx
@@ -1,6 +1,6 @@
 
 <file path=word/document.xml><?xml version="1.0" encoding="utf-8"?>
-<w:document xmlns:wpc="http://schemas.microsoft.com/office/word/2010/wordprocessingCanvas" xmlns:mc="http://schemas.openxmlformats.org/markup-compatibility/2006" xmlns:o="urn:schemas-microsoft-com:office:office" xmlns:r="http://schemas.openxmlformats.org/officeDocument/2006/relationships" xmlns:m="http://schemas.openxmlformats.org/officeDocument/2006/math" xmlns:v="urn:schemas-microsoft-com:vml" xmlns:wp14="http://schemas.microsoft.com/office/word/2010/wordprocessingDrawing" xmlns:wp="http://schemas.openxmlformats.org/drawingml/2006/wordprocessingDrawing" xmlns:w10="urn:schemas-microsoft-com:office:word" xmlns:w="http://schemas.openxmlformats.org/wordprocessingml/2006/main" xmlns:w14="http://schemas.microsoft.com/office/word/2010/wordml" xmlns:wpg="http://schemas.microsoft.com/office/word/2010/wordprocessingGroup" xmlns:wpi="http://schemas.microsoft.com/office/word/2010/wordprocessingInk" xmlns:wne="http://schemas.microsoft.com/office/word/2006/wordml" xmlns:wps="http://schemas.microsoft.com/office/word/2010/wordprocessingShape" mc:Ignorable="w14 wp14">
+<w:document xmlns:wpc="http://schemas.microsoft.com/office/word/2010/wordprocessingCanvas" xmlns:cx="http://schemas.microsoft.com/office/drawing/2014/chartex" xmlns:cx1="http://schemas.microsoft.com/office/drawing/2015/9/8/chartex" xmlns:mc="http://schemas.openxmlformats.org/markup-compatibility/2006" xmlns:o="urn:schemas-microsoft-com:office:office" xmlns:r="http://schemas.openxmlformats.org/officeDocument/2006/relationships" xmlns:m="http://schemas.openxmlformats.org/officeDocument/2006/math" xmlns:v="urn:schemas-microsoft-com:vml" xmlns:wp14="http://schemas.microsoft.com/office/word/2010/wordprocessingDrawing" xmlns:wp="http://schemas.openxmlformats.org/drawingml/2006/wordprocessingDrawing" xmlns:w10="urn:schemas-microsoft-com:office:word" xmlns:w="http://schemas.openxmlformats.org/wordprocessingml/2006/main" xmlns:w14="http://schemas.microsoft.com/office/word/2010/wordml" xmlns:w15="http://schemas.microsoft.com/office/word/2012/wordml" xmlns:w16se="http://schemas.microsoft.com/office/word/2015/wordml/symex" xmlns:wpg="http://schemas.microsoft.com/office/word/2010/wordprocessingGroup" xmlns:wpi="http://schemas.microsoft.com/office/word/2010/wordprocessingInk" xmlns:wne="http://schemas.microsoft.com/office/word/2006/wordml" xmlns:wps="http://schemas.microsoft.com/office/word/2010/wordprocessingShape" mc:Ignorable="w14 w15 w16se wp14">
   <w:body>
     <w:p>
       <w:pPr>
@@ -45,12 +45,8 @@
     <w:p>
       <w:pPr>
         <w:sectPr>
-          <w:headerReference w:type="even" r:id="rId8"/>
-          <w:headerReference w:type="default" r:id="rId9"/>
-          <w:footerReference w:type="even" r:id="rId10"/>
-          <w:footerReference w:type="default" r:id="rId11"/>
-          <w:headerReference w:type="first" r:id="rId12"/>
-          <w:footerReference w:type="first" r:id="rId13"/>
+          <w:headerReference w:type="default" r:id="rId7"/>
+          <w:footerReference w:type="even" r:id="rId8"/>
           <w:pgSz w:w="12240" w:h="15840" w:code="1"/>
           <w:pgMar w:top="1440" w:right="1440" w:bottom="1440" w:left="1440" w:header="720" w:footer="720" w:gutter="0"/>
           <w:cols w:space="720"/>
@@ -346,6 +342,9 @@
             <w:pPr>
               <w:pStyle w:val="Tabletext"/>
             </w:pPr>
+            <w:r>
+              <w:t>19/12/15</w:t>
+            </w:r>
           </w:p>
         </w:tc>
         <w:tc>
@@ -356,6 +355,9 @@
             <w:pPr>
               <w:pStyle w:val="Tabletext"/>
             </w:pPr>
+            <w:r>
+              <w:t>1.3</w:t>
+            </w:r>
           </w:p>
         </w:tc>
         <w:tc>
@@ -366,6 +368,9 @@
             <w:pPr>
               <w:pStyle w:val="Tabletext"/>
             </w:pPr>
+            <w:r>
+              <w:t>New structure</w:t>
+            </w:r>
           </w:p>
         </w:tc>
         <w:tc>
@@ -376,6 +381,9 @@
             <w:pPr>
               <w:pStyle w:val="Tabletext"/>
             </w:pPr>
+            <w:r>
+              <w:t>Mehmet Ali Incekara</w:t>
+            </w:r>
           </w:p>
         </w:tc>
       </w:tr>
@@ -404,7 +412,7 @@
           <w:noProof/>
           <w:sz w:val="22"/>
           <w:szCs w:val="22"/>
-          <w:lang w:eastAsia="de-DE"/>
+          <w:lang w:val="de-DE" w:eastAsia="de-DE"/>
         </w:rPr>
       </w:pPr>
       <w:r>
@@ -416,6 +424,8 @@
       <w:r>
         <w:fldChar w:fldCharType="separate"/>
       </w:r>
+      <w:bookmarkStart w:id="0" w:name="_GoBack"/>
+      <w:bookmarkEnd w:id="0"/>
       <w:r>
         <w:rPr>
           <w:noProof/>
@@ -428,7 +438,7 @@
           <w:noProof/>
           <w:sz w:val="22"/>
           <w:szCs w:val="22"/>
-          <w:lang w:eastAsia="de-DE"/>
+          <w:lang w:val="de-DE" w:eastAsia="de-DE"/>
         </w:rPr>
         <w:tab/>
       </w:r>
@@ -454,7 +464,7 @@
         <w:rPr>
           <w:noProof/>
         </w:rPr>
-        <w:instrText xml:space="preserve"> PAGEREF _Toc435084466 \h </w:instrText>
+        <w:instrText xml:space="preserve"> PAGEREF _Toc438288931 \h </w:instrText>
       </w:r>
       <w:r>
         <w:rPr>
@@ -491,7 +501,7 @@
           <w:noProof/>
           <w:sz w:val="22"/>
           <w:szCs w:val="22"/>
-          <w:lang w:eastAsia="de-DE"/>
+          <w:lang w:val="de-DE" w:eastAsia="de-DE"/>
         </w:rPr>
       </w:pPr>
       <w:r>
@@ -506,7 +516,7 @@
           <w:noProof/>
           <w:sz w:val="22"/>
           <w:szCs w:val="22"/>
-          <w:lang w:eastAsia="de-DE"/>
+          <w:lang w:val="de-DE" w:eastAsia="de-DE"/>
         </w:rPr>
         <w:tab/>
       </w:r>
@@ -532,7 +542,7 @@
         <w:rPr>
           <w:noProof/>
         </w:rPr>
-        <w:instrText xml:space="preserve"> PAGEREF _Toc435084467 \h </w:instrText>
+        <w:instrText xml:space="preserve"> PAGEREF _Toc438288932 \h </w:instrText>
       </w:r>
       <w:r>
         <w:rPr>
@@ -569,7 +579,7 @@
           <w:noProof/>
           <w:sz w:val="22"/>
           <w:szCs w:val="22"/>
-          <w:lang w:eastAsia="de-DE"/>
+          <w:lang w:val="de-DE" w:eastAsia="de-DE"/>
         </w:rPr>
       </w:pPr>
       <w:r>
@@ -584,7 +594,7 @@
           <w:noProof/>
           <w:sz w:val="22"/>
           <w:szCs w:val="22"/>
-          <w:lang w:eastAsia="de-DE"/>
+          <w:lang w:val="de-DE" w:eastAsia="de-DE"/>
         </w:rPr>
         <w:tab/>
       </w:r>
@@ -610,7 +620,7 @@
         <w:rPr>
           <w:noProof/>
         </w:rPr>
-        <w:instrText xml:space="preserve"> PAGEREF _Toc435084468 \h </w:instrText>
+        <w:instrText xml:space="preserve"> PAGEREF _Toc438288933 \h </w:instrText>
       </w:r>
       <w:r>
         <w:rPr>
@@ -647,7 +657,7 @@
           <w:noProof/>
           <w:sz w:val="22"/>
           <w:szCs w:val="22"/>
-          <w:lang w:eastAsia="de-DE"/>
+          <w:lang w:val="de-DE" w:eastAsia="de-DE"/>
         </w:rPr>
       </w:pPr>
       <w:r>
@@ -662,7 +672,7 @@
           <w:noProof/>
           <w:sz w:val="22"/>
           <w:szCs w:val="22"/>
-          <w:lang w:eastAsia="de-DE"/>
+          <w:lang w:val="de-DE" w:eastAsia="de-DE"/>
         </w:rPr>
         <w:tab/>
       </w:r>
@@ -688,7 +698,7 @@
         <w:rPr>
           <w:noProof/>
         </w:rPr>
-        <w:instrText xml:space="preserve"> PAGEREF _Toc435084469 \h </w:instrText>
+        <w:instrText xml:space="preserve"> PAGEREF _Toc438288934 \h </w:instrText>
       </w:r>
       <w:r>
         <w:rPr>
@@ -725,7 +735,7 @@
           <w:noProof/>
           <w:sz w:val="22"/>
           <w:szCs w:val="22"/>
-          <w:lang w:eastAsia="de-DE"/>
+          <w:lang w:val="de-DE" w:eastAsia="de-DE"/>
         </w:rPr>
       </w:pPr>
       <w:r>
@@ -740,7 +750,7 @@
           <w:noProof/>
           <w:sz w:val="22"/>
           <w:szCs w:val="22"/>
-          <w:lang w:eastAsia="de-DE"/>
+          <w:lang w:val="de-DE" w:eastAsia="de-DE"/>
         </w:rPr>
         <w:tab/>
       </w:r>
@@ -766,7 +776,7 @@
         <w:rPr>
           <w:noProof/>
         </w:rPr>
-        <w:instrText xml:space="preserve"> PAGEREF _Toc435084470 \h </w:instrText>
+        <w:instrText xml:space="preserve"> PAGEREF _Toc438288935 \h </w:instrText>
       </w:r>
       <w:r>
         <w:rPr>
@@ -803,7 +813,7 @@
           <w:noProof/>
           <w:sz w:val="22"/>
           <w:szCs w:val="22"/>
-          <w:lang w:eastAsia="de-DE"/>
+          <w:lang w:val="de-DE" w:eastAsia="de-DE"/>
         </w:rPr>
       </w:pPr>
       <w:r>
@@ -818,7 +828,7 @@
           <w:noProof/>
           <w:sz w:val="22"/>
           <w:szCs w:val="22"/>
-          <w:lang w:eastAsia="de-DE"/>
+          <w:lang w:val="de-DE" w:eastAsia="de-DE"/>
         </w:rPr>
         <w:tab/>
       </w:r>
@@ -844,7 +854,7 @@
         <w:rPr>
           <w:noProof/>
         </w:rPr>
-        <w:instrText xml:space="preserve"> PAGEREF _Toc435084471 \h </w:instrText>
+        <w:instrText xml:space="preserve"> PAGEREF _Toc438288936 \h </w:instrText>
       </w:r>
       <w:r>
         <w:rPr>
@@ -881,7 +891,7 @@
           <w:noProof/>
           <w:sz w:val="22"/>
           <w:szCs w:val="22"/>
-          <w:lang w:eastAsia="de-DE"/>
+          <w:lang w:val="de-DE" w:eastAsia="de-DE"/>
         </w:rPr>
       </w:pPr>
       <w:r>
@@ -896,7 +906,7 @@
           <w:noProof/>
           <w:sz w:val="22"/>
           <w:szCs w:val="22"/>
-          <w:lang w:eastAsia="de-DE"/>
+          <w:lang w:val="de-DE" w:eastAsia="de-DE"/>
         </w:rPr>
         <w:tab/>
       </w:r>
@@ -922,7 +932,7 @@
         <w:rPr>
           <w:noProof/>
         </w:rPr>
-        <w:instrText xml:space="preserve"> PAGEREF _Toc435084472 \h </w:instrText>
+        <w:instrText xml:space="preserve"> PAGEREF _Toc438288937 \h </w:instrText>
       </w:r>
       <w:r>
         <w:rPr>
@@ -959,7 +969,7 @@
           <w:noProof/>
           <w:sz w:val="22"/>
           <w:szCs w:val="22"/>
-          <w:lang w:eastAsia="de-DE"/>
+          <w:lang w:val="de-DE" w:eastAsia="de-DE"/>
         </w:rPr>
       </w:pPr>
       <w:r>
@@ -974,7 +984,7 @@
           <w:noProof/>
           <w:sz w:val="22"/>
           <w:szCs w:val="22"/>
-          <w:lang w:eastAsia="de-DE"/>
+          <w:lang w:val="de-DE" w:eastAsia="de-DE"/>
         </w:rPr>
         <w:tab/>
       </w:r>
@@ -1000,7 +1010,7 @@
         <w:rPr>
           <w:noProof/>
         </w:rPr>
-        <w:instrText xml:space="preserve"> PAGEREF _Toc435084473 \h </w:instrText>
+        <w:instrText xml:space="preserve"> PAGEREF _Toc438288938 \h </w:instrText>
       </w:r>
       <w:r>
         <w:rPr>
@@ -1017,7 +1027,7 @@
         <w:rPr>
           <w:noProof/>
         </w:rPr>
-        <w:t>4</w:t>
+        <w:t>5</w:t>
       </w:r>
       <w:r>
         <w:rPr>
@@ -1037,7 +1047,7 @@
           <w:noProof/>
           <w:sz w:val="22"/>
           <w:szCs w:val="22"/>
-          <w:lang w:eastAsia="de-DE"/>
+          <w:lang w:val="de-DE" w:eastAsia="de-DE"/>
         </w:rPr>
       </w:pPr>
       <w:r>
@@ -1052,7 +1062,7 @@
           <w:noProof/>
           <w:sz w:val="22"/>
           <w:szCs w:val="22"/>
-          <w:lang w:eastAsia="de-DE"/>
+          <w:lang w:val="de-DE" w:eastAsia="de-DE"/>
         </w:rPr>
         <w:tab/>
       </w:r>
@@ -1078,7 +1088,7 @@
         <w:rPr>
           <w:noProof/>
         </w:rPr>
-        <w:instrText xml:space="preserve"> PAGEREF _Toc435084474 \h </w:instrText>
+        <w:instrText xml:space="preserve"> PAGEREF _Toc438288939 \h </w:instrText>
       </w:r>
       <w:r>
         <w:rPr>
@@ -1095,7 +1105,7 @@
         <w:rPr>
           <w:noProof/>
         </w:rPr>
-        <w:t>4</w:t>
+        <w:t>5</w:t>
       </w:r>
       <w:r>
         <w:rPr>
@@ -1115,7 +1125,7 @@
           <w:noProof/>
           <w:sz w:val="22"/>
           <w:szCs w:val="22"/>
-          <w:lang w:eastAsia="de-DE"/>
+          <w:lang w:val="de-DE" w:eastAsia="de-DE"/>
         </w:rPr>
       </w:pPr>
       <w:r>
@@ -1130,7 +1140,7 @@
           <w:noProof/>
           <w:sz w:val="22"/>
           <w:szCs w:val="22"/>
-          <w:lang w:eastAsia="de-DE"/>
+          <w:lang w:val="de-DE" w:eastAsia="de-DE"/>
         </w:rPr>
         <w:tab/>
       </w:r>
@@ -1156,7 +1166,7 @@
         <w:rPr>
           <w:noProof/>
         </w:rPr>
-        <w:instrText xml:space="preserve"> PAGEREF _Toc435084475 \h </w:instrText>
+        <w:instrText xml:space="preserve"> PAGEREF _Toc438288940 \h </w:instrText>
       </w:r>
       <w:r>
         <w:rPr>
@@ -1173,307 +1183,7 @@
         <w:rPr>
           <w:noProof/>
         </w:rPr>
-        <w:t>5</w:t>
-      </w:r>
-      <w:r>
-        <w:rPr>
-          <w:noProof/>
-        </w:rPr>
-        <w:fldChar w:fldCharType="end"/>
-      </w:r>
-    </w:p>
-    <w:p>
-      <w:pPr>
-        <w:pStyle w:val="Verzeichnis3"/>
-        <w:rPr>
-          <w:rFonts w:asciiTheme="minorHAnsi" w:eastAsiaTheme="minorEastAsia" w:hAnsiTheme="minorHAnsi" w:cstheme="minorBidi"/>
-          <w:noProof/>
-          <w:sz w:val="22"/>
-          <w:szCs w:val="22"/>
-          <w:lang w:eastAsia="de-DE"/>
-        </w:rPr>
-      </w:pPr>
-      <w:r>
-        <w:rPr>
-          <w:noProof/>
-        </w:rPr>
-        <w:t>5.2.1</w:t>
-      </w:r>
-      <w:r>
-        <w:rPr>
-          <w:rFonts w:asciiTheme="minorHAnsi" w:eastAsiaTheme="minorEastAsia" w:hAnsiTheme="minorHAnsi" w:cstheme="minorBidi"/>
-          <w:noProof/>
-          <w:sz w:val="22"/>
-          <w:szCs w:val="22"/>
-          <w:lang w:eastAsia="de-DE"/>
-        </w:rPr>
-        <w:tab/>
-      </w:r>
-      <w:r>
-        <w:rPr>
-          <w:noProof/>
-        </w:rPr>
-        <w:t>Model</w:t>
-      </w:r>
-      <w:r>
-        <w:rPr>
-          <w:noProof/>
-        </w:rPr>
-        <w:tab/>
-      </w:r>
-      <w:r>
-        <w:rPr>
-          <w:noProof/>
-        </w:rPr>
-        <w:fldChar w:fldCharType="begin"/>
-      </w:r>
-      <w:r>
-        <w:rPr>
-          <w:noProof/>
-        </w:rPr>
-        <w:instrText xml:space="preserve"> PAGEREF _Toc435084476 \h </w:instrText>
-      </w:r>
-      <w:r>
-        <w:rPr>
-          <w:noProof/>
-        </w:rPr>
-      </w:r>
-      <w:r>
-        <w:rPr>
-          <w:noProof/>
-        </w:rPr>
-        <w:fldChar w:fldCharType="separate"/>
-      </w:r>
-      <w:r>
-        <w:rPr>
-          <w:noProof/>
-        </w:rPr>
-        <w:t>5</w:t>
-      </w:r>
-      <w:r>
-        <w:rPr>
-          <w:noProof/>
-        </w:rPr>
-        <w:fldChar w:fldCharType="end"/>
-      </w:r>
-    </w:p>
-    <w:p>
-      <w:pPr>
-        <w:pStyle w:val="Verzeichnis3"/>
-        <w:rPr>
-          <w:rFonts w:asciiTheme="minorHAnsi" w:eastAsiaTheme="minorEastAsia" w:hAnsiTheme="minorHAnsi" w:cstheme="minorBidi"/>
-          <w:noProof/>
-          <w:sz w:val="22"/>
-          <w:szCs w:val="22"/>
-          <w:lang w:eastAsia="de-DE"/>
-        </w:rPr>
-      </w:pPr>
-      <w:r>
-        <w:rPr>
-          <w:noProof/>
-        </w:rPr>
-        <w:t>5.2.2</w:t>
-      </w:r>
-      <w:r>
-        <w:rPr>
-          <w:rFonts w:asciiTheme="minorHAnsi" w:eastAsiaTheme="minorEastAsia" w:hAnsiTheme="minorHAnsi" w:cstheme="minorBidi"/>
-          <w:noProof/>
-          <w:sz w:val="22"/>
-          <w:szCs w:val="22"/>
-          <w:lang w:eastAsia="de-DE"/>
-        </w:rPr>
-        <w:tab/>
-      </w:r>
-      <w:r>
-        <w:rPr>
-          <w:noProof/>
-        </w:rPr>
-        <w:t>View</w:t>
-      </w:r>
-      <w:r>
-        <w:rPr>
-          <w:noProof/>
-        </w:rPr>
-        <w:tab/>
-      </w:r>
-      <w:r>
-        <w:rPr>
-          <w:noProof/>
-        </w:rPr>
-        <w:fldChar w:fldCharType="begin"/>
-      </w:r>
-      <w:r>
-        <w:rPr>
-          <w:noProof/>
-        </w:rPr>
-        <w:instrText xml:space="preserve"> PAGEREF _Toc435084477 \h </w:instrText>
-      </w:r>
-      <w:r>
-        <w:rPr>
-          <w:noProof/>
-        </w:rPr>
-      </w:r>
-      <w:r>
-        <w:rPr>
-          <w:noProof/>
-        </w:rPr>
-        <w:fldChar w:fldCharType="separate"/>
-      </w:r>
-      <w:r>
-        <w:rPr>
-          <w:noProof/>
-        </w:rPr>
         <w:t>6</w:t>
-      </w:r>
-      <w:r>
-        <w:rPr>
-          <w:noProof/>
-        </w:rPr>
-        <w:fldChar w:fldCharType="end"/>
-      </w:r>
-    </w:p>
-    <w:p>
-      <w:pPr>
-        <w:pStyle w:val="Verzeichnis3"/>
-        <w:rPr>
-          <w:rFonts w:asciiTheme="minorHAnsi" w:eastAsiaTheme="minorEastAsia" w:hAnsiTheme="minorHAnsi" w:cstheme="minorBidi"/>
-          <w:noProof/>
-          <w:sz w:val="22"/>
-          <w:szCs w:val="22"/>
-          <w:lang w:eastAsia="de-DE"/>
-        </w:rPr>
-      </w:pPr>
-      <w:r>
-        <w:rPr>
-          <w:noProof/>
-        </w:rPr>
-        <w:t>5.2.3</w:t>
-      </w:r>
-      <w:r>
-        <w:rPr>
-          <w:rFonts w:asciiTheme="minorHAnsi" w:eastAsiaTheme="minorEastAsia" w:hAnsiTheme="minorHAnsi" w:cstheme="minorBidi"/>
-          <w:noProof/>
-          <w:sz w:val="22"/>
-          <w:szCs w:val="22"/>
-          <w:lang w:eastAsia="de-DE"/>
-        </w:rPr>
-        <w:tab/>
-      </w:r>
-      <w:r>
-        <w:rPr>
-          <w:noProof/>
-        </w:rPr>
-        <w:t>Control</w:t>
-      </w:r>
-      <w:r>
-        <w:rPr>
-          <w:noProof/>
-        </w:rPr>
-        <w:tab/>
-      </w:r>
-      <w:r>
-        <w:rPr>
-          <w:noProof/>
-        </w:rPr>
-        <w:fldChar w:fldCharType="begin"/>
-      </w:r>
-      <w:r>
-        <w:rPr>
-          <w:noProof/>
-        </w:rPr>
-        <w:instrText xml:space="preserve"> PAGEREF _Toc435084478 \h </w:instrText>
-      </w:r>
-      <w:r>
-        <w:rPr>
-          <w:noProof/>
-        </w:rPr>
-      </w:r>
-      <w:r>
-        <w:rPr>
-          <w:noProof/>
-        </w:rPr>
-        <w:fldChar w:fldCharType="separate"/>
-      </w:r>
-      <w:r>
-        <w:rPr>
-          <w:noProof/>
-        </w:rPr>
-        <w:t>6</w:t>
-      </w:r>
-      <w:r>
-        <w:rPr>
-          <w:noProof/>
-        </w:rPr>
-        <w:fldChar w:fldCharType="end"/>
-      </w:r>
-    </w:p>
-    <w:p>
-      <w:pPr>
-        <w:pStyle w:val="Verzeichnis3"/>
-        <w:rPr>
-          <w:rFonts w:asciiTheme="minorHAnsi" w:eastAsiaTheme="minorEastAsia" w:hAnsiTheme="minorHAnsi" w:cstheme="minorBidi"/>
-          <w:noProof/>
-          <w:sz w:val="22"/>
-          <w:szCs w:val="22"/>
-          <w:lang w:eastAsia="de-DE"/>
-        </w:rPr>
-      </w:pPr>
-      <w:r>
-        <w:rPr>
-          <w:noProof/>
-        </w:rPr>
-        <w:t>5.2.4</w:t>
-      </w:r>
-      <w:r>
-        <w:rPr>
-          <w:rFonts w:asciiTheme="minorHAnsi" w:eastAsiaTheme="minorEastAsia" w:hAnsiTheme="minorHAnsi" w:cstheme="minorBidi"/>
-          <w:noProof/>
-          <w:sz w:val="22"/>
-          <w:szCs w:val="22"/>
-          <w:lang w:eastAsia="de-DE"/>
-        </w:rPr>
-        <w:tab/>
-      </w:r>
-      <w:r>
-        <w:rPr>
-          <w:noProof/>
-        </w:rPr>
-        <w:t>Database</w:t>
-      </w:r>
-      <w:r>
-        <w:rPr>
-          <w:noProof/>
-        </w:rPr>
-        <w:tab/>
-      </w:r>
-      <w:r>
-        <w:rPr>
-          <w:noProof/>
-        </w:rPr>
-        <w:fldChar w:fldCharType="begin"/>
-      </w:r>
-      <w:r>
-        <w:rPr>
-          <w:noProof/>
-        </w:rPr>
-        <w:instrText xml:space="preserve"> PAGEREF _Toc435084479 \h </w:instrText>
-      </w:r>
-      <w:r>
-        <w:rPr>
-          <w:noProof/>
-        </w:rPr>
-      </w:r>
-      <w:r>
-        <w:rPr>
-          <w:noProof/>
-        </w:rPr>
-        <w:fldChar w:fldCharType="separate"/>
-      </w:r>
-      <w:r>
-        <w:rPr>
-          <w:noProof/>
-        </w:rPr>
-        <w:t>7</w:t>
       </w:r>
       <w:r>
         <w:rPr>
@@ -1493,7 +1203,7 @@
           <w:noProof/>
           <w:sz w:val="22"/>
           <w:szCs w:val="22"/>
-          <w:lang w:eastAsia="de-DE"/>
+          <w:lang w:val="de-DE" w:eastAsia="de-DE"/>
         </w:rPr>
       </w:pPr>
       <w:r>
@@ -1508,7 +1218,7 @@
           <w:noProof/>
           <w:sz w:val="22"/>
           <w:szCs w:val="22"/>
-          <w:lang w:eastAsia="de-DE"/>
+          <w:lang w:val="de-DE" w:eastAsia="de-DE"/>
         </w:rPr>
         <w:tab/>
       </w:r>
@@ -1534,7 +1244,7 @@
         <w:rPr>
           <w:noProof/>
         </w:rPr>
-        <w:instrText xml:space="preserve"> PAGEREF _Toc435084480 \h </w:instrText>
+        <w:instrText xml:space="preserve"> PAGEREF _Toc438288941 \h </w:instrText>
       </w:r>
       <w:r>
         <w:rPr>
@@ -1551,7 +1261,7 @@
         <w:rPr>
           <w:noProof/>
         </w:rPr>
-        <w:t>7</w:t>
+        <w:t>6</w:t>
       </w:r>
       <w:r>
         <w:rPr>
@@ -1571,7 +1281,7 @@
           <w:noProof/>
           <w:sz w:val="22"/>
           <w:szCs w:val="22"/>
-          <w:lang w:eastAsia="de-DE"/>
+          <w:lang w:val="de-DE" w:eastAsia="de-DE"/>
         </w:rPr>
       </w:pPr>
       <w:r>
@@ -1586,7 +1296,7 @@
           <w:noProof/>
           <w:sz w:val="22"/>
           <w:szCs w:val="22"/>
-          <w:lang w:eastAsia="de-DE"/>
+          <w:lang w:val="de-DE" w:eastAsia="de-DE"/>
         </w:rPr>
         <w:tab/>
       </w:r>
@@ -1612,7 +1322,7 @@
         <w:rPr>
           <w:noProof/>
         </w:rPr>
-        <w:instrText xml:space="preserve"> PAGEREF _Toc435084481 \h </w:instrText>
+        <w:instrText xml:space="preserve"> PAGEREF _Toc438288942 \h </w:instrText>
       </w:r>
       <w:r>
         <w:rPr>
@@ -1629,7 +1339,7 @@
         <w:rPr>
           <w:noProof/>
         </w:rPr>
-        <w:t>7</w:t>
+        <w:t>6</w:t>
       </w:r>
       <w:r>
         <w:rPr>
@@ -1649,7 +1359,7 @@
           <w:noProof/>
           <w:sz w:val="22"/>
           <w:szCs w:val="22"/>
-          <w:lang w:eastAsia="de-DE"/>
+          <w:lang w:val="de-DE" w:eastAsia="de-DE"/>
         </w:rPr>
       </w:pPr>
       <w:r>
@@ -1664,7 +1374,7 @@
           <w:noProof/>
           <w:sz w:val="22"/>
           <w:szCs w:val="22"/>
-          <w:lang w:eastAsia="de-DE"/>
+          <w:lang w:val="de-DE" w:eastAsia="de-DE"/>
         </w:rPr>
         <w:tab/>
       </w:r>
@@ -1690,7 +1400,7 @@
         <w:rPr>
           <w:noProof/>
         </w:rPr>
-        <w:instrText xml:space="preserve"> PAGEREF _Toc435084482 \h </w:instrText>
+        <w:instrText xml:space="preserve"> PAGEREF _Toc438288943 \h </w:instrText>
       </w:r>
       <w:r>
         <w:rPr>
@@ -1707,7 +1417,7 @@
         <w:rPr>
           <w:noProof/>
         </w:rPr>
-        <w:t>7</w:t>
+        <w:t>6</w:t>
       </w:r>
       <w:r>
         <w:rPr>
@@ -1727,7 +1437,7 @@
           <w:noProof/>
           <w:sz w:val="22"/>
           <w:szCs w:val="22"/>
-          <w:lang w:eastAsia="de-DE"/>
+          <w:lang w:val="de-DE" w:eastAsia="de-DE"/>
         </w:rPr>
       </w:pPr>
       <w:r>
@@ -1742,7 +1452,7 @@
           <w:noProof/>
           <w:sz w:val="22"/>
           <w:szCs w:val="22"/>
-          <w:lang w:eastAsia="de-DE"/>
+          <w:lang w:val="de-DE" w:eastAsia="de-DE"/>
         </w:rPr>
         <w:tab/>
       </w:r>
@@ -1768,7 +1478,7 @@
         <w:rPr>
           <w:noProof/>
         </w:rPr>
-        <w:instrText xml:space="preserve"> PAGEREF _Toc435084483 \h </w:instrText>
+        <w:instrText xml:space="preserve"> PAGEREF _Toc438288944 \h </w:instrText>
       </w:r>
       <w:r>
         <w:rPr>
@@ -1785,7 +1495,7 @@
         <w:rPr>
           <w:noProof/>
         </w:rPr>
-        <w:t>8</w:t>
+        <w:t>7</w:t>
       </w:r>
       <w:r>
         <w:rPr>
@@ -1805,7 +1515,7 @@
           <w:noProof/>
           <w:sz w:val="22"/>
           <w:szCs w:val="22"/>
-          <w:lang w:eastAsia="de-DE"/>
+          <w:lang w:val="de-DE" w:eastAsia="de-DE"/>
         </w:rPr>
       </w:pPr>
       <w:r>
@@ -1820,7 +1530,7 @@
           <w:noProof/>
           <w:sz w:val="22"/>
           <w:szCs w:val="22"/>
-          <w:lang w:eastAsia="de-DE"/>
+          <w:lang w:val="de-DE" w:eastAsia="de-DE"/>
         </w:rPr>
         <w:tab/>
       </w:r>
@@ -1846,7 +1556,7 @@
         <w:rPr>
           <w:noProof/>
         </w:rPr>
-        <w:instrText xml:space="preserve"> PAGEREF _Toc435084484 \h </w:instrText>
+        <w:instrText xml:space="preserve"> PAGEREF _Toc438288945 \h </w:instrText>
       </w:r>
       <w:r>
         <w:rPr>
@@ -1863,7 +1573,7 @@
         <w:rPr>
           <w:noProof/>
         </w:rPr>
-        <w:t>8</w:t>
+        <w:t>7</w:t>
       </w:r>
       <w:r>
         <w:rPr>
@@ -1924,7 +1634,7 @@
         <w:rPr>
           <w:noProof/>
         </w:rPr>
-        <w:instrText xml:space="preserve"> PAGEREF _Toc435084485 \h </w:instrText>
+        <w:instrText xml:space="preserve"> PAGEREF _Toc438288946 \h </w:instrText>
       </w:r>
       <w:r>
         <w:rPr>
@@ -1941,7 +1651,7 @@
         <w:rPr>
           <w:noProof/>
         </w:rPr>
-        <w:t>8</w:t>
+        <w:t>7</w:t>
       </w:r>
       <w:r>
         <w:rPr>
@@ -1973,31 +1683,31 @@
       <w:pPr>
         <w:pStyle w:val="berschrift1"/>
       </w:pPr>
-      <w:bookmarkStart w:id="0" w:name="_Toc456598586"/>
-      <w:bookmarkStart w:id="1" w:name="_Toc435084466"/>
+      <w:bookmarkStart w:id="1" w:name="_Toc456598586"/>
+      <w:bookmarkStart w:id="2" w:name="_Toc438288931"/>
       <w:r>
         <w:t>Introduction</w:t>
       </w:r>
-      <w:bookmarkEnd w:id="0"/>
       <w:bookmarkEnd w:id="1"/>
+      <w:bookmarkEnd w:id="2"/>
     </w:p>
     <w:p>
       <w:pPr>
         <w:pStyle w:val="berschrift2"/>
       </w:pPr>
-      <w:bookmarkStart w:id="2" w:name="_Toc456598587"/>
-      <w:bookmarkStart w:id="3" w:name="_Toc435084467"/>
+      <w:bookmarkStart w:id="3" w:name="_Toc456598587"/>
+      <w:bookmarkStart w:id="4" w:name="_Toc438288932"/>
       <w:r>
         <w:t>Purpose</w:t>
       </w:r>
-      <w:bookmarkEnd w:id="2"/>
       <w:bookmarkEnd w:id="3"/>
-    </w:p>
-    <w:p>
-      <w:pPr>
-        <w:ind w:left="720"/>
-      </w:pPr>
-      <w:bookmarkStart w:id="4" w:name="_Toc456598588"/>
+      <w:bookmarkEnd w:id="4"/>
+    </w:p>
+    <w:p>
+      <w:pPr>
+        <w:ind w:left="720"/>
+      </w:pPr>
+      <w:bookmarkStart w:id="5" w:name="_Toc456598588"/>
       <w:r>
         <w:t>This document provides a</w:t>
       </w:r>
@@ -2015,14 +1725,14 @@
       <w:pPr>
         <w:pStyle w:val="berschrift2"/>
       </w:pPr>
-      <w:bookmarkStart w:id="5" w:name="_Toc456598589"/>
-      <w:bookmarkStart w:id="6" w:name="_Toc435084468"/>
-      <w:bookmarkEnd w:id="4"/>
+      <w:bookmarkStart w:id="6" w:name="_Toc456598589"/>
+      <w:bookmarkStart w:id="7" w:name="_Toc438288933"/>
+      <w:bookmarkEnd w:id="5"/>
       <w:r>
         <w:t>Definitions, Acronyms, and Abbreviations</w:t>
       </w:r>
-      <w:bookmarkEnd w:id="5"/>
       <w:bookmarkEnd w:id="6"/>
+      <w:bookmarkEnd w:id="7"/>
     </w:p>
     <w:tbl>
       <w:tblPr>
@@ -2103,13 +1813,13 @@
       <w:pPr>
         <w:pStyle w:val="berschrift2"/>
       </w:pPr>
-      <w:bookmarkStart w:id="7" w:name="_Toc456598590"/>
-      <w:bookmarkStart w:id="8" w:name="_Toc435084469"/>
+      <w:bookmarkStart w:id="8" w:name="_Toc456598590"/>
+      <w:bookmarkStart w:id="9" w:name="_Toc438288934"/>
       <w:r>
         <w:t>References</w:t>
       </w:r>
-      <w:bookmarkEnd w:id="7"/>
       <w:bookmarkEnd w:id="8"/>
+      <w:bookmarkEnd w:id="9"/>
     </w:p>
     <w:p>
       <w:pPr>
@@ -2118,7 +1828,7 @@
       <w:r>
         <w:t xml:space="preserve">GitHub-Docs: </w:t>
       </w:r>
-      <w:hyperlink r:id="rId14" w:history="1">
+      <w:hyperlink r:id="rId9" w:history="1">
         <w:r>
           <w:rPr>
             <w:rStyle w:val="Hyperlink"/>
@@ -2150,7 +1860,7 @@
           <w:lang w:val="en-GB"/>
         </w:rPr>
       </w:pPr>
-      <w:hyperlink r:id="rId15" w:history="1">
+      <w:hyperlink r:id="rId10" w:history="1">
         <w:r>
           <w:rPr>
             <w:rStyle w:val="Hyperlink"/>
@@ -2170,11 +1880,11 @@
       <w:pPr>
         <w:pStyle w:val="berschrift1"/>
       </w:pPr>
-      <w:bookmarkStart w:id="9" w:name="_Toc435084470"/>
+      <w:bookmarkStart w:id="10" w:name="_Toc438288935"/>
       <w:r>
         <w:t>Architectural Representation</w:t>
       </w:r>
-      <w:bookmarkEnd w:id="9"/>
+      <w:bookmarkEnd w:id="10"/>
       <w:r>
         <w:t xml:space="preserve"> </w:t>
       </w:r>
@@ -2191,11 +1901,11 @@
       <w:pPr>
         <w:pStyle w:val="berschrift1"/>
       </w:pPr>
-      <w:bookmarkStart w:id="10" w:name="_Toc435084471"/>
+      <w:bookmarkStart w:id="11" w:name="_Toc438288936"/>
       <w:r>
         <w:t>Architectural Goals and Constraints</w:t>
       </w:r>
-      <w:bookmarkEnd w:id="10"/>
+      <w:bookmarkEnd w:id="11"/>
       <w:r>
         <w:t xml:space="preserve"> </w:t>
       </w:r>
@@ -2229,11 +1939,11 @@
       <w:pPr>
         <w:pStyle w:val="berschrift1"/>
       </w:pPr>
-      <w:bookmarkStart w:id="11" w:name="_Toc435084472"/>
+      <w:bookmarkStart w:id="12" w:name="_Toc438288937"/>
       <w:r>
         <w:t>Use-Case View</w:t>
       </w:r>
-      <w:bookmarkEnd w:id="11"/>
+      <w:bookmarkEnd w:id="12"/>
       <w:r>
         <w:t xml:space="preserve"> </w:t>
       </w:r>
@@ -2248,13 +1958,109 @@
     </w:p>
     <w:p>
       <w:pPr>
+        <w:ind w:left="720"/>
+      </w:pPr>
+    </w:p>
+    <w:p>
+      <w:pPr>
+        <w:ind w:left="720"/>
+      </w:pPr>
+    </w:p>
+    <w:p>
+      <w:pPr>
+        <w:ind w:left="720"/>
+      </w:pPr>
+    </w:p>
+    <w:p>
+      <w:pPr>
+        <w:ind w:left="720"/>
+      </w:pPr>
+    </w:p>
+    <w:p>
+      <w:pPr>
+        <w:ind w:left="720"/>
+      </w:pPr>
+    </w:p>
+    <w:p>
+      <w:pPr>
+        <w:ind w:left="720"/>
+      </w:pPr>
+    </w:p>
+    <w:p>
+      <w:pPr>
+        <w:ind w:left="720"/>
+      </w:pPr>
+    </w:p>
+    <w:p>
+      <w:pPr>
+        <w:ind w:left="720"/>
+      </w:pPr>
+    </w:p>
+    <w:p>
+      <w:pPr>
+        <w:ind w:left="720"/>
+      </w:pPr>
+    </w:p>
+    <w:p>
+      <w:pPr>
+        <w:ind w:left="720"/>
+      </w:pPr>
+    </w:p>
+    <w:p>
+      <w:pPr>
+        <w:ind w:left="720"/>
+      </w:pPr>
+    </w:p>
+    <w:p>
+      <w:pPr>
+        <w:ind w:left="720"/>
+      </w:pPr>
+    </w:p>
+    <w:p>
+      <w:pPr>
+        <w:ind w:left="720"/>
+      </w:pPr>
+    </w:p>
+    <w:p>
+      <w:pPr>
+        <w:ind w:left="720"/>
+      </w:pPr>
+    </w:p>
+    <w:p>
+      <w:pPr>
+        <w:ind w:left="720"/>
+      </w:pPr>
+    </w:p>
+    <w:p>
+      <w:pPr>
+        <w:ind w:left="720"/>
+      </w:pPr>
+    </w:p>
+    <w:p>
+      <w:pPr>
+        <w:ind w:left="720"/>
+      </w:pPr>
+    </w:p>
+    <w:p>
+      <w:pPr>
+        <w:ind w:left="720"/>
+      </w:pPr>
+    </w:p>
+    <w:p>
+      <w:pPr>
+        <w:ind w:left="720"/>
+      </w:pPr>
+    </w:p>
+    <w:p>
+      <w:pPr>
         <w:pStyle w:val="berschrift1"/>
       </w:pPr>
-      <w:bookmarkStart w:id="12" w:name="_Toc435084473"/>
-      <w:r>
+      <w:bookmarkStart w:id="13" w:name="_Toc438288938"/>
+      <w:r>
+        <w:lastRenderedPageBreak/>
         <w:t>Logical View</w:t>
       </w:r>
-      <w:bookmarkEnd w:id="12"/>
+      <w:bookmarkEnd w:id="13"/>
       <w:r>
         <w:t xml:space="preserve"> </w:t>
       </w:r>
@@ -2263,13 +2069,29 @@
       <w:pPr>
         <w:pStyle w:val="berschrift2"/>
       </w:pPr>
-      <w:bookmarkStart w:id="13" w:name="_Toc435084474"/>
+      <w:bookmarkStart w:id="14" w:name="_Toc438288939"/>
       <w:r>
         <w:t>Overview</w:t>
       </w:r>
-      <w:bookmarkEnd w:id="13"/>
-    </w:p>
-    <w:p>
+      <w:bookmarkEnd w:id="14"/>
+    </w:p>
+    <w:p>
+      <w:pPr>
+        <w:ind w:left="720"/>
+      </w:pPr>
+      <w:r>
+        <w:t>This Class diagram represents how we did plan to design our application.</w:t>
+      </w:r>
+    </w:p>
+    <w:p>
+      <w:pPr>
+        <w:ind w:left="720"/>
+      </w:pPr>
+    </w:p>
+    <w:p>
+      <w:pPr>
+        <w:jc w:val="center"/>
+      </w:pPr>
       <w:r>
         <w:rPr>
           <w:noProof/>
@@ -2291,7 +2113,7 @@
                     <pic:cNvPicPr/>
                   </pic:nvPicPr>
                   <pic:blipFill>
-                    <a:blip r:embed="rId16"/>
+                    <a:blip r:embed="rId11"/>
                     <a:stretch>
                       <a:fillRect/>
                     </a:stretch>
@@ -2321,34 +2143,12 @@
           <w:u w:val="single"/>
         </w:rPr>
       </w:pPr>
-      <w:r>
-        <w:lastRenderedPageBreak/>
-        <w:t>You can also find this p</w:t>
-      </w:r>
-      <w:r>
-        <w:t xml:space="preserve">icture (a little bit bigger) on </w:t>
-      </w:r>
-      <w:r>
-        <w:t xml:space="preserve">GitHub: </w:t>
-      </w:r>
-      <w:hyperlink r:id="rId17" w:history="1">
+      <w:hyperlink r:id="rId12" w:history="1">
         <w:r>
           <w:rPr>
             <w:rStyle w:val="Hyperlink"/>
           </w:rPr>
-          <w:t>https://github.com/nappydev</w:t>
-        </w:r>
-        <w:r>
-          <w:rPr>
-            <w:rStyle w:val="Hyperlink"/>
-          </w:rPr>
-          <w:t>e</w:t>
-        </w:r>
-        <w:r>
-          <w:rPr>
-            <w:rStyle w:val="Hyperlink"/>
-          </w:rPr>
-          <w:t>lopment/docs/blob/master/pdfs/Class_Diagramm.pdf</w:t>
+          <w:t>https://github.com/nappydevelopment/docs/blob/master/pdfs/Class_Diagramm.pdf</w:t>
         </w:r>
       </w:hyperlink>
     </w:p>
@@ -2361,8 +2161,22 @@
       <w:pPr>
         <w:ind w:left="720"/>
       </w:pPr>
-      <w:r>
-        <w:t>After we updated our project, there was a new class diagram produced. In the new Class Diagramm we completed our work on the MCV principle and used the JavaFX Framework to create it.</w:t>
+    </w:p>
+    <w:p>
+      <w:pPr>
+        <w:ind w:left="720"/>
+      </w:pPr>
+      <w:r>
+        <w:t>After we updated our project, there was a new class diagram pr</w:t>
+      </w:r>
+      <w:r>
+        <w:t>oduced. In the new c</w:t>
+      </w:r>
+      <w:r>
+        <w:t>lass diagra</w:t>
+      </w:r>
+      <w:r>
+        <w:t>m we completed our work on the MCV principle and used the JavaFX Framework to create it.</w:t>
       </w:r>
     </w:p>
     <w:p>
@@ -2395,7 +2209,7 @@
       <w:pPr>
         <w:ind w:left="720"/>
       </w:pPr>
-      <w:hyperlink r:id="rId18" w:history="1">
+      <w:hyperlink r:id="rId13" w:history="1">
         <w:r>
           <w:rPr>
             <w:rStyle w:val="Hyperlink"/>
@@ -2410,14 +2224,47 @@
         <w:ind w:left="720"/>
       </w:pPr>
       <w:r>
-        <w:t>Our MVC concept consists in many “stages” as they are called in JavaFX. A stage represents one window or one label inside a window. Every Stage has their own MVC conept, which makes it pretty hard to show a detailed view about Model, View, Control and Database.</w:t>
+        <w:t>Our MVC concept consists in many “stages” as they are called in JavaFX. A stage represents one window or one label inside a window. Every Stage has their own MVC con</w:t>
+      </w:r>
+      <w:r>
+        <w:t>c</w:t>
+      </w:r>
+      <w:r>
+        <w:t>ept, which makes it pretty hard to show a detailed view about Model, View, Control and Database.</w:t>
       </w:r>
       <w:r>
         <w:t xml:space="preserve"> </w:t>
       </w:r>
       <w:r>
-        <w:t xml:space="preserve">That’s why we decided, to add one single stage right here and mention the important parts in the chapters below. </w:t>
-      </w:r>
+        <w:t xml:space="preserve">That’s why we decided, to add one single stage right here and mention the important parts in the chapters </w:t>
+      </w:r>
+      <w:r>
+        <w:t xml:space="preserve">“Separated View” </w:t>
+      </w:r>
+      <w:r>
+        <w:t>below.</w:t>
+      </w:r>
+    </w:p>
+    <w:p>
+      <w:pPr>
+        <w:jc w:val="center"/>
+      </w:pPr>
+    </w:p>
+    <w:p>
+      <w:pPr>
+        <w:pStyle w:val="berschrift2"/>
+      </w:pPr>
+      <w:bookmarkStart w:id="15" w:name="_Toc438288940"/>
+      <w:r>
+        <w:lastRenderedPageBreak/>
+        <w:t>Separated view</w:t>
+      </w:r>
+      <w:bookmarkEnd w:id="15"/>
+    </w:p>
+    <w:p>
+      <w:pPr>
+        <w:jc w:val="center"/>
+      </w:pPr>
       <w:r>
         <w:rPr>
           <w:noProof/>
@@ -2425,8 +2272,8 @@
           <w:lang w:val="de-DE" w:eastAsia="de-DE"/>
         </w:rPr>
         <w:drawing>
-          <wp:inline distT="0" distB="0" distL="0" distR="0" wp14:anchorId="3B48441E" wp14:editId="5E6A180D">
-            <wp:extent cx="5943600" cy="4338320"/>
+          <wp:inline distT="0" distB="0" distL="0" distR="0" wp14:anchorId="49DFD839" wp14:editId="2B76CC70">
+            <wp:extent cx="5448300" cy="3976794"/>
             <wp:effectExtent l="0" t="0" r="0" b="0"/>
             <wp:docPr id="7" name="Grafik 7" descr="C:\Users\xce35l6\Desktop\example.png"/>
             <wp:cNvGraphicFramePr>
@@ -2442,7 +2289,7 @@
                     </pic:cNvPicPr>
                   </pic:nvPicPr>
                   <pic:blipFill>
-                    <a:blip r:embed="rId19">
+                    <a:blip r:embed="rId14">
                       <a:extLst>
                         <a:ext uri="{28A0092B-C50C-407E-A947-70E740481C1C}">
                           <a14:useLocalDpi xmlns:a14="http://schemas.microsoft.com/office/drawing/2010/main" val="0"/>
@@ -2457,7 +2304,7 @@
                   <pic:spPr bwMode="auto">
                     <a:xfrm>
                       <a:off x="0" y="0"/>
-                      <a:ext cx="5943600" cy="4338320"/>
+                      <a:ext cx="5458849" cy="3984494"/>
                     </a:xfrm>
                     <a:prstGeom prst="rect">
                       <a:avLst/>
@@ -2476,24 +2323,155 @@
     </w:p>
     <w:p>
       <w:pPr>
-        <w:pStyle w:val="berschrift2"/>
-      </w:pPr>
-      <w:bookmarkStart w:id="14" w:name="_Toc435084475"/>
+        <w:ind w:left="720"/>
+      </w:pPr>
+    </w:p>
+    <w:p>
+      <w:pPr>
+        <w:ind w:left="720"/>
+      </w:pPr>
+      <w:r>
+        <w:t>The main stage has his own controller, model and view so every stage is independent. We can easily switch every stage or add new stages.</w:t>
+      </w:r>
+    </w:p>
+    <w:p>
+      <w:pPr>
+        <w:pStyle w:val="berschrift1"/>
+      </w:pPr>
+      <w:bookmarkStart w:id="16" w:name="_Toc438288941"/>
+      <w:r>
+        <w:t>Process View</w:t>
+      </w:r>
+      <w:bookmarkEnd w:id="16"/>
+      <w:r>
+        <w:t xml:space="preserve"> </w:t>
+      </w:r>
+    </w:p>
+    <w:p>
+      <w:pPr>
+        <w:ind w:left="720"/>
+      </w:pPr>
+      <w:r>
+        <w:t>(n/a)</w:t>
+      </w:r>
+    </w:p>
+    <w:p>
+      <w:pPr>
+        <w:pStyle w:val="berschrift1"/>
+      </w:pPr>
+      <w:bookmarkStart w:id="17" w:name="_Toc438288942"/>
+      <w:r>
+        <w:t>Deployment View</w:t>
+      </w:r>
+      <w:bookmarkEnd w:id="17"/>
+    </w:p>
+    <w:p>
+      <w:pPr>
+        <w:ind w:left="720"/>
+      </w:pPr>
+      <w:r>
+        <w:t>(n/a)</w:t>
+      </w:r>
+    </w:p>
+    <w:p>
+      <w:pPr>
+        <w:pStyle w:val="berschrift1"/>
+      </w:pPr>
+      <w:bookmarkStart w:id="18" w:name="_Toc438288943"/>
+      <w:r>
+        <w:t>Implementation View</w:t>
+      </w:r>
+      <w:bookmarkEnd w:id="18"/>
+      <w:r>
+        <w:t xml:space="preserve"> </w:t>
+      </w:r>
+    </w:p>
+    <w:p>
+      <w:pPr>
+        <w:ind w:left="720"/>
+      </w:pPr>
+      <w:r>
+        <w:t>(n/a)</w:t>
+      </w:r>
+    </w:p>
+    <w:p>
+      <w:pPr>
+        <w:ind w:left="720"/>
+      </w:pPr>
+    </w:p>
+    <w:p>
+      <w:pPr>
+        <w:ind w:left="720"/>
+      </w:pPr>
+    </w:p>
+    <w:p>
+      <w:pPr>
+        <w:ind w:left="720"/>
+      </w:pPr>
+    </w:p>
+    <w:p>
+      <w:pPr>
+        <w:ind w:left="720"/>
+      </w:pPr>
+    </w:p>
+    <w:p>
+      <w:pPr>
+        <w:ind w:left="720"/>
+      </w:pPr>
+    </w:p>
+    <w:p>
+      <w:pPr>
+        <w:ind w:left="720"/>
+      </w:pPr>
+    </w:p>
+    <w:p>
+      <w:pPr>
+        <w:ind w:left="720"/>
+      </w:pPr>
+    </w:p>
+    <w:p>
+      <w:pPr>
+        <w:ind w:left="720"/>
+      </w:pPr>
+    </w:p>
+    <w:p>
+      <w:pPr>
+        <w:ind w:left="720"/>
+      </w:pPr>
+    </w:p>
+    <w:p>
+      <w:pPr>
+        <w:ind w:left="720"/>
+      </w:pPr>
+    </w:p>
+    <w:p>
+      <w:pPr>
+        <w:ind w:left="720"/>
+      </w:pPr>
+    </w:p>
+    <w:p>
+      <w:pPr>
+        <w:ind w:left="720"/>
+      </w:pPr>
+    </w:p>
+    <w:p>
+      <w:pPr>
+        <w:pStyle w:val="berschrift1"/>
+      </w:pPr>
+      <w:bookmarkStart w:id="19" w:name="_Toc438288944"/>
       <w:r>
         <w:lastRenderedPageBreak/>
-        <w:t>Separated view</w:t>
-      </w:r>
-      <w:bookmarkEnd w:id="14"/>
-    </w:p>
-    <w:p>
-      <w:pPr>
-        <w:pStyle w:val="berschrift3"/>
-      </w:pPr>
-      <w:bookmarkStart w:id="15" w:name="_Toc435084476"/>
-      <w:r>
-        <w:t>Model</w:t>
-      </w:r>
-      <w:bookmarkEnd w:id="15"/>
+        <w:t>Data View</w:t>
+      </w:r>
+      <w:bookmarkEnd w:id="19"/>
+    </w:p>
+    <w:p>
+      <w:pPr>
+        <w:ind w:left="720"/>
+      </w:pPr>
+      <w:r>
+        <w:t>For our Database, we also have a model, that might give you a short look at our Database-structure:</w:t>
+      </w:r>
     </w:p>
     <w:p>
       <w:pPr>
@@ -2505,388 +2483,7 @@
           <w:lang w:val="de-DE" w:eastAsia="de-DE"/>
         </w:rPr>
         <w:drawing>
-          <wp:inline distT="0" distB="0" distL="0" distR="0" wp14:anchorId="296CB349" wp14:editId="4A26C2D2">
-            <wp:extent cx="4103649" cy="3337462"/>
-            <wp:effectExtent l="0" t="0" r="0" b="0"/>
-            <wp:docPr id="3" name="Grafik 3"/>
-            <wp:cNvGraphicFramePr>
-              <a:graphicFrameLocks xmlns:a="http://schemas.openxmlformats.org/drawingml/2006/main" noChangeAspect="1"/>
-            </wp:cNvGraphicFramePr>
-            <a:graphic xmlns:a="http://schemas.openxmlformats.org/drawingml/2006/main">
-              <a:graphicData uri="http://schemas.openxmlformats.org/drawingml/2006/picture">
-                <pic:pic xmlns:pic="http://schemas.openxmlformats.org/drawingml/2006/picture">
-                  <pic:nvPicPr>
-                    <pic:cNvPr id="0" name=""/>
-                    <pic:cNvPicPr/>
-                  </pic:nvPicPr>
-                  <pic:blipFill rotWithShape="1">
-                    <a:blip r:embed="rId20"/>
-                    <a:srcRect r="11215" b="13468"/>
-                    <a:stretch/>
-                  </pic:blipFill>
-                  <pic:spPr bwMode="auto">
-                    <a:xfrm>
-                      <a:off x="0" y="0"/>
-                      <a:ext cx="4115963" cy="3347477"/>
-                    </a:xfrm>
-                    <a:prstGeom prst="rect">
-                      <a:avLst/>
-                    </a:prstGeom>
-                    <a:ln>
-                      <a:noFill/>
-                    </a:ln>
-                    <a:extLst>
-                      <a:ext uri="{53640926-AAD7-44D8-BBD7-CCE9431645EC}">
-                        <a14:shadowObscured xmlns:a14="http://schemas.microsoft.com/office/drawing/2010/main"/>
-                      </a:ext>
-                    </a:extLst>
-                  </pic:spPr>
-                </pic:pic>
-              </a:graphicData>
-            </a:graphic>
-          </wp:inline>
-        </w:drawing>
-      </w:r>
-    </w:p>
-    <w:p>
-      <w:pPr>
-        <w:ind w:left="720"/>
-        <w:rPr>
-          <w:rStyle w:val="Hyperlink"/>
-        </w:rPr>
-      </w:pPr>
-      <w:hyperlink r:id="rId21" w:history="1">
-        <w:r>
-          <w:rPr>
-            <w:rStyle w:val="Hyperlink"/>
-          </w:rPr>
-          <w:t>https://github.com/nappydevelopment/docs/blob/master/pdfs/Model_Class_Diagramm.pdf</w:t>
-        </w:r>
-      </w:hyperlink>
-    </w:p>
-    <w:p>
-      <w:pPr>
-        <w:ind w:left="720"/>
-        <w:rPr>
-          <w:rStyle w:val="Hyperlink"/>
-          <w:color w:val="000000" w:themeColor="text1"/>
-          <w:u w:val="none"/>
-        </w:rPr>
-      </w:pPr>
-    </w:p>
-    <w:p>
-      <w:pPr>
-        <w:ind w:left="720"/>
-        <w:rPr>
-          <w:color w:val="000000" w:themeColor="text1"/>
-        </w:rPr>
-      </w:pPr>
-    </w:p>
-    <w:p>
-      <w:pPr>
-        <w:ind w:left="720"/>
-        <w:rPr>
-          <w:color w:val="000000" w:themeColor="text1"/>
-        </w:rPr>
-      </w:pPr>
-      <w:r>
-        <w:rPr>
-          <w:color w:val="000000" w:themeColor="text1"/>
-        </w:rPr>
-        <w:t>In the picture in the last chapter (one of our stages), there are two classes, which belong to the Model of this Stage. They are the “ViewActionEventHandler” and the “MainStageResources”</w:t>
-      </w:r>
-    </w:p>
-    <w:p>
-      <w:pPr>
-        <w:pStyle w:val="berschrift3"/>
-      </w:pPr>
-      <w:bookmarkStart w:id="16" w:name="_Toc435084477"/>
-      <w:r>
-        <w:lastRenderedPageBreak/>
-        <w:t>View</w:t>
-      </w:r>
-      <w:bookmarkEnd w:id="16"/>
-      <w:r>
-        <w:t xml:space="preserve"> </w:t>
-      </w:r>
-    </w:p>
-    <w:p>
-      <w:pPr>
-        <w:jc w:val="center"/>
-      </w:pPr>
-      <w:r>
-        <w:rPr>
-          <w:noProof/>
-          <w:lang w:val="de-DE" w:eastAsia="de-DE"/>
-        </w:rPr>
-        <w:drawing>
-          <wp:inline distT="0" distB="0" distL="0" distR="0" wp14:anchorId="27776DDD" wp14:editId="2BBE9027">
-            <wp:extent cx="5777345" cy="3474720"/>
-            <wp:effectExtent l="0" t="0" r="0" b="0"/>
-            <wp:docPr id="2" name="Grafik 2" descr="C:\Users\mincekara\Desktop\1index.png"/>
-            <wp:cNvGraphicFramePr>
-              <a:graphicFrameLocks xmlns:a="http://schemas.openxmlformats.org/drawingml/2006/main" noChangeAspect="1"/>
-            </wp:cNvGraphicFramePr>
-            <a:graphic xmlns:a="http://schemas.openxmlformats.org/drawingml/2006/main">
-              <a:graphicData uri="http://schemas.openxmlformats.org/drawingml/2006/picture">
-                <pic:pic xmlns:pic="http://schemas.openxmlformats.org/drawingml/2006/picture">
-                  <pic:nvPicPr>
-                    <pic:cNvPr id="0" name="Picture 1" descr="C:\Users\mincekara\Desktop\1index.png"/>
-                    <pic:cNvPicPr>
-                      <a:picLocks noChangeAspect="1" noChangeArrowheads="1"/>
-                    </pic:cNvPicPr>
-                  </pic:nvPicPr>
-                  <pic:blipFill rotWithShape="1">
-                    <a:blip r:embed="rId22" cstate="print">
-                      <a:extLst>
-                        <a:ext uri="{28A0092B-C50C-407E-A947-70E740481C1C}">
-                          <a14:useLocalDpi xmlns:a14="http://schemas.microsoft.com/office/drawing/2010/main" val="0"/>
-                        </a:ext>
-                      </a:extLst>
-                    </a:blip>
-                    <a:srcRect r="2797" b="5957"/>
-                    <a:stretch/>
-                  </pic:blipFill>
-                  <pic:spPr bwMode="auto">
-                    <a:xfrm>
-                      <a:off x="0" y="0"/>
-                      <a:ext cx="5777345" cy="3474720"/>
-                    </a:xfrm>
-                    <a:prstGeom prst="rect">
-                      <a:avLst/>
-                    </a:prstGeom>
-                    <a:noFill/>
-                    <a:ln>
-                      <a:noFill/>
-                    </a:ln>
-                    <a:extLst>
-                      <a:ext uri="{53640926-AAD7-44D8-BBD7-CCE9431645EC}">
-                        <a14:shadowObscured xmlns:a14="http://schemas.microsoft.com/office/drawing/2010/main"/>
-                      </a:ext>
-                    </a:extLst>
-                  </pic:spPr>
-                </pic:pic>
-              </a:graphicData>
-            </a:graphic>
-          </wp:inline>
-        </w:drawing>
-      </w:r>
-    </w:p>
-    <w:p>
-      <w:pPr>
-        <w:ind w:firstLine="720"/>
-      </w:pPr>
-      <w:hyperlink r:id="rId23" w:history="1">
-        <w:r>
-          <w:rPr>
-            <w:rStyle w:val="Hyperlink"/>
-          </w:rPr>
-          <w:t>https://github.com/nappydevelopment/docs/blob/master/pdfs/View_Class_Diagramm.pdf</w:t>
-        </w:r>
-      </w:hyperlink>
-      <w:r>
-        <w:t xml:space="preserve"> </w:t>
-      </w:r>
-    </w:p>
-    <w:p>
-      <w:pPr>
-        <w:ind w:left="720"/>
-      </w:pPr>
-    </w:p>
-    <w:p>
-      <w:pPr>
-        <w:ind w:left="720"/>
-      </w:pPr>
-      <w:r>
-        <w:t>The view of our new architecture (picture in the chapter “Overall Diagram” shows two classes, that belong to the View of our MainStage, they are “MainStageView” and “VerticalProgressBar”</w:t>
-      </w:r>
-    </w:p>
-    <w:p>
-      <w:pPr>
-        <w:pStyle w:val="berschrift3"/>
-      </w:pPr>
-      <w:bookmarkStart w:id="17" w:name="_Toc435084478"/>
-      <w:r>
-        <w:t>Control</w:t>
-      </w:r>
-      <w:bookmarkEnd w:id="17"/>
-    </w:p>
-    <w:p>
-      <w:r>
-        <w:rPr>
-          <w:noProof/>
-          <w:lang w:val="de-DE" w:eastAsia="de-DE"/>
-        </w:rPr>
-        <w:drawing>
-          <wp:inline distT="0" distB="0" distL="0" distR="0" wp14:anchorId="56EFBBF8" wp14:editId="4CC27EA1">
-            <wp:extent cx="5943600" cy="2808139"/>
-            <wp:effectExtent l="0" t="0" r="0" b="0"/>
-            <wp:docPr id="5" name="Grafik 5"/>
-            <wp:cNvGraphicFramePr>
-              <a:graphicFrameLocks xmlns:a="http://schemas.openxmlformats.org/drawingml/2006/main" noChangeAspect="1"/>
-            </wp:cNvGraphicFramePr>
-            <a:graphic xmlns:a="http://schemas.openxmlformats.org/drawingml/2006/main">
-              <a:graphicData uri="http://schemas.openxmlformats.org/drawingml/2006/picture">
-                <pic:pic xmlns:pic="http://schemas.openxmlformats.org/drawingml/2006/picture">
-                  <pic:nvPicPr>
-                    <pic:cNvPr id="0" name=""/>
-                    <pic:cNvPicPr/>
-                  </pic:nvPicPr>
-                  <pic:blipFill>
-                    <a:blip r:embed="rId24"/>
-                    <a:stretch>
-                      <a:fillRect/>
-                    </a:stretch>
-                  </pic:blipFill>
-                  <pic:spPr>
-                    <a:xfrm>
-                      <a:off x="0" y="0"/>
-                      <a:ext cx="5943600" cy="2808139"/>
-                    </a:xfrm>
-                    <a:prstGeom prst="rect">
-                      <a:avLst/>
-                    </a:prstGeom>
-                  </pic:spPr>
-                </pic:pic>
-              </a:graphicData>
-            </a:graphic>
-          </wp:inline>
-        </w:drawing>
-      </w:r>
-    </w:p>
-    <w:p>
-      <w:pPr>
-        <w:ind w:left="720"/>
-      </w:pPr>
-      <w:hyperlink r:id="rId25" w:history="1">
-        <w:r>
-          <w:rPr>
-            <w:rStyle w:val="Hyperlink"/>
-          </w:rPr>
-          <w:t>https://github.com/nappydevelopment/docs/blob/master/pdfs/Control_Class_Diagramm.pdf</w:t>
-        </w:r>
-      </w:hyperlink>
-      <w:r>
-        <w:t xml:space="preserve"> </w:t>
-      </w:r>
-    </w:p>
-    <w:p>
-      <w:pPr>
-        <w:ind w:left="720"/>
-      </w:pPr>
-    </w:p>
-    <w:p>
-      <w:pPr>
-        <w:ind w:left="720"/>
-      </w:pPr>
-      <w:r>
-        <w:t>At last, the Contol should be mentioned. In The picture of our MainStage, it is the “MainStageController”.</w:t>
-      </w:r>
-    </w:p>
-    <w:p>
-      <w:pPr>
-        <w:pStyle w:val="berschrift3"/>
-      </w:pPr>
-      <w:bookmarkStart w:id="18" w:name="_Toc435084479"/>
-      <w:r>
-        <w:lastRenderedPageBreak/>
-        <w:t>Database</w:t>
-      </w:r>
-      <w:bookmarkEnd w:id="18"/>
-    </w:p>
-    <w:p>
-      <w:pPr>
-        <w:jc w:val="center"/>
-      </w:pPr>
-      <w:r>
-        <w:rPr>
-          <w:noProof/>
-          <w:lang w:val="de-DE" w:eastAsia="de-DE"/>
-        </w:rPr>
-        <w:drawing>
-          <wp:inline distT="0" distB="0" distL="0" distR="0" wp14:anchorId="78AAC51D" wp14:editId="2AF5B569">
-            <wp:extent cx="2210637" cy="2237678"/>
-            <wp:effectExtent l="0" t="0" r="0" b="0"/>
-            <wp:docPr id="4" name="Grafik 4"/>
-            <wp:cNvGraphicFramePr>
-              <a:graphicFrameLocks xmlns:a="http://schemas.openxmlformats.org/drawingml/2006/main" noChangeAspect="1"/>
-            </wp:cNvGraphicFramePr>
-            <a:graphic xmlns:a="http://schemas.openxmlformats.org/drawingml/2006/main">
-              <a:graphicData uri="http://schemas.openxmlformats.org/drawingml/2006/picture">
-                <pic:pic xmlns:pic="http://schemas.openxmlformats.org/drawingml/2006/picture">
-                  <pic:nvPicPr>
-                    <pic:cNvPr id="0" name=""/>
-                    <pic:cNvPicPr/>
-                  </pic:nvPicPr>
-                  <pic:blipFill rotWithShape="1">
-                    <a:blip r:embed="rId26"/>
-                    <a:srcRect r="18859" b="17410"/>
-                    <a:stretch/>
-                  </pic:blipFill>
-                  <pic:spPr bwMode="auto">
-                    <a:xfrm>
-                      <a:off x="0" y="0"/>
-                      <a:ext cx="2206359" cy="2233348"/>
-                    </a:xfrm>
-                    <a:prstGeom prst="rect">
-                      <a:avLst/>
-                    </a:prstGeom>
-                    <a:ln>
-                      <a:noFill/>
-                    </a:ln>
-                    <a:extLst>
-                      <a:ext uri="{53640926-AAD7-44D8-BBD7-CCE9431645EC}">
-                        <a14:shadowObscured xmlns:a14="http://schemas.microsoft.com/office/drawing/2010/main"/>
-                      </a:ext>
-                    </a:extLst>
-                  </pic:spPr>
-                </pic:pic>
-              </a:graphicData>
-            </a:graphic>
-          </wp:inline>
-        </w:drawing>
-      </w:r>
-    </w:p>
-    <w:p>
-      <w:pPr>
-        <w:ind w:left="720"/>
-      </w:pPr>
-      <w:hyperlink r:id="rId27" w:history="1">
-        <w:r>
-          <w:rPr>
-            <w:rStyle w:val="Hyperlink"/>
-          </w:rPr>
-          <w:t>https://github.com/nappydevelopment/docs/blob/master/pdfs/Datenbank_Class_Diagramm.pdf</w:t>
-        </w:r>
-      </w:hyperlink>
-      <w:r>
-        <w:t xml:space="preserve"> </w:t>
-      </w:r>
-    </w:p>
-    <w:p>
-      <w:pPr>
-        <w:ind w:left="720"/>
-      </w:pPr>
-    </w:p>
-    <w:p>
-      <w:pPr>
-        <w:ind w:left="720"/>
-      </w:pPr>
-      <w:r>
-        <w:t>For our Database, we also have a model, that might give you a short look at our Database-structure:</w:t>
-      </w:r>
-    </w:p>
-    <w:p>
-      <w:pPr>
-        <w:ind w:left="720"/>
-      </w:pPr>
-      <w:r>
-        <w:rPr>
-          <w:noProof/>
-          <w:lang w:val="de-DE" w:eastAsia="de-DE"/>
-        </w:rPr>
-        <w:drawing>
-          <wp:inline distT="0" distB="0" distL="0" distR="0">
+          <wp:inline distT="0" distB="0" distL="0" distR="0" wp14:anchorId="32C151D5" wp14:editId="3D6D319E">
             <wp:extent cx="5943600" cy="5029200"/>
             <wp:effectExtent l="0" t="0" r="0" b="0"/>
             <wp:docPr id="8" name="Grafik 8" descr="C:\Users\xce35l6\Desktop\Database Diagram.png"/>
@@ -2903,7 +2500,7 @@
                     </pic:cNvPicPr>
                   </pic:nvPicPr>
                   <pic:blipFill>
-                    <a:blip r:embed="rId28">
+                    <a:blip r:embed="rId15">
                       <a:extLst>
                         <a:ext uri="{28A0092B-C50C-407E-A947-70E740481C1C}">
                           <a14:useLocalDpi xmlns:a14="http://schemas.microsoft.com/office/drawing/2010/main" val="0"/>
@@ -2939,7 +2536,7 @@
       <w:pPr>
         <w:ind w:left="720"/>
       </w:pPr>
-      <w:hyperlink r:id="rId29" w:history="1">
+      <w:hyperlink r:id="rId16" w:history="1">
         <w:r>
           <w:rPr>
             <w:rStyle w:val="Hyperlink"/>
@@ -2950,18 +2547,11 @@
     </w:p>
     <w:p>
       <w:pPr>
-        <w:ind w:left="720"/>
-      </w:pPr>
-      <w:bookmarkStart w:id="19" w:name="_GoBack"/>
-      <w:bookmarkEnd w:id="19"/>
-    </w:p>
-    <w:p>
-      <w:pPr>
         <w:pStyle w:val="berschrift1"/>
       </w:pPr>
-      <w:bookmarkStart w:id="20" w:name="_Toc435084480"/>
-      <w:r>
-        <w:t>Process View</w:t>
+      <w:bookmarkStart w:id="20" w:name="_Toc438288945"/>
+      <w:r>
+        <w:t>Size and Performance</w:t>
       </w:r>
       <w:bookmarkEnd w:id="20"/>
       <w:r>
@@ -2973,16 +2563,16 @@
         <w:ind w:left="720"/>
       </w:pPr>
       <w:r>
-        <w:t>(n/a)</w:t>
+        <w:t>The size and the performance are really important for our project. We are trying to keep the size of the project as small as possible. Also we will load our database into the memory to increase the performance. So we will need a few seconds until the program starts to load all pictures and the database.</w:t>
       </w:r>
     </w:p>
     <w:p>
       <w:pPr>
         <w:pStyle w:val="berschrift1"/>
       </w:pPr>
-      <w:bookmarkStart w:id="21" w:name="_Toc435084481"/>
-      <w:r>
-        <w:t>Deployment View</w:t>
+      <w:bookmarkStart w:id="21" w:name="_Toc438288946"/>
+      <w:r>
+        <w:t>Quality</w:t>
       </w:r>
       <w:bookmarkEnd w:id="21"/>
     </w:p>
@@ -2991,163 +2581,14 @@
         <w:ind w:left="720"/>
       </w:pPr>
       <w:r>
-        <w:t>(n/a)</w:t>
-      </w:r>
-    </w:p>
-    <w:p>
-      <w:pPr>
-        <w:pStyle w:val="berschrift1"/>
-      </w:pPr>
-      <w:bookmarkStart w:id="22" w:name="_Toc435084482"/>
-      <w:r>
-        <w:t>Implementation View</w:t>
-      </w:r>
-      <w:bookmarkEnd w:id="22"/>
-      <w:r>
-        <w:t xml:space="preserve"> </w:t>
-      </w:r>
-    </w:p>
-    <w:p>
-      <w:pPr>
-        <w:ind w:left="720"/>
-      </w:pPr>
-      <w:r>
-        <w:t>(n/a)</w:t>
-      </w:r>
-    </w:p>
-    <w:p>
-      <w:pPr>
-        <w:ind w:left="720"/>
-      </w:pPr>
-    </w:p>
-    <w:p>
-      <w:pPr>
-        <w:ind w:left="720"/>
-      </w:pPr>
-    </w:p>
-    <w:p>
-      <w:pPr>
-        <w:ind w:left="720"/>
-      </w:pPr>
-    </w:p>
-    <w:p>
-      <w:pPr>
-        <w:pStyle w:val="berschrift1"/>
-      </w:pPr>
-      <w:bookmarkStart w:id="23" w:name="_Toc435084483"/>
-      <w:r>
-        <w:t>Data View</w:t>
-      </w:r>
-      <w:bookmarkEnd w:id="23"/>
-    </w:p>
-    <w:p>
-      <w:pPr>
-        <w:jc w:val="center"/>
-      </w:pPr>
-      <w:r>
-        <w:rPr>
-          <w:noProof/>
-          <w:lang w:val="de-DE" w:eastAsia="de-DE"/>
-        </w:rPr>
-        <w:drawing>
-          <wp:inline distT="0" distB="0" distL="0" distR="0" wp14:anchorId="591161D5" wp14:editId="4459F32D">
-            <wp:extent cx="2161905" cy="4780953"/>
-            <wp:effectExtent l="0" t="0" r="0" b="635"/>
-            <wp:docPr id="6" name="Grafik 6"/>
-            <wp:cNvGraphicFramePr>
-              <a:graphicFrameLocks xmlns:a="http://schemas.openxmlformats.org/drawingml/2006/main" noChangeAspect="1"/>
-            </wp:cNvGraphicFramePr>
-            <a:graphic xmlns:a="http://schemas.openxmlformats.org/drawingml/2006/main">
-              <a:graphicData uri="http://schemas.openxmlformats.org/drawingml/2006/picture">
-                <pic:pic xmlns:pic="http://schemas.openxmlformats.org/drawingml/2006/picture">
-                  <pic:nvPicPr>
-                    <pic:cNvPr id="0" name=""/>
-                    <pic:cNvPicPr/>
-                  </pic:nvPicPr>
-                  <pic:blipFill>
-                    <a:blip r:embed="rId30"/>
-                    <a:stretch>
-                      <a:fillRect/>
-                    </a:stretch>
-                  </pic:blipFill>
-                  <pic:spPr>
-                    <a:xfrm>
-                      <a:off x="0" y="0"/>
-                      <a:ext cx="2161905" cy="4780953"/>
-                    </a:xfrm>
-                    <a:prstGeom prst="rect">
-                      <a:avLst/>
-                    </a:prstGeom>
-                  </pic:spPr>
-                </pic:pic>
-              </a:graphicData>
-            </a:graphic>
-          </wp:inline>
-        </w:drawing>
-      </w:r>
-    </w:p>
-    <w:p>
-      <w:pPr>
-        <w:jc w:val="center"/>
-      </w:pPr>
-    </w:p>
-    <w:p>
-      <w:pPr>
-        <w:jc w:val="center"/>
-      </w:pPr>
-      <w:r>
-        <w:t>(tbd)</w:t>
-      </w:r>
-    </w:p>
-    <w:p/>
-    <w:p>
-      <w:pPr>
-        <w:pStyle w:val="berschrift1"/>
-      </w:pPr>
-      <w:bookmarkStart w:id="24" w:name="_Toc435084484"/>
-      <w:r>
-        <w:t>Size and Performance</w:t>
-      </w:r>
-      <w:bookmarkEnd w:id="24"/>
-      <w:r>
-        <w:t xml:space="preserve"> </w:t>
-      </w:r>
-    </w:p>
-    <w:p>
-      <w:pPr>
-        <w:ind w:left="720"/>
-      </w:pPr>
-      <w:r>
-        <w:t xml:space="preserve">The size and the performance are really important for our project. We are trying to keep the size of the project as small as possible. Also we will load our database into the memory to increase the performance. </w:t>
-      </w:r>
-      <w:r>
-        <w:lastRenderedPageBreak/>
-        <w:t>So we will need a few seconds until the program starts to load all pictures and the database.</w:t>
-      </w:r>
-    </w:p>
-    <w:p>
-      <w:pPr>
-        <w:pStyle w:val="berschrift1"/>
-      </w:pPr>
-      <w:bookmarkStart w:id="25" w:name="_Toc435084485"/>
-      <w:r>
-        <w:t>Quality</w:t>
-      </w:r>
-      <w:bookmarkEnd w:id="25"/>
-    </w:p>
-    <w:p>
-      <w:pPr>
-        <w:ind w:left="720"/>
-      </w:pPr>
-      <w:r>
         <w:t>The quality of our project Nappy, the ingenious is also important. We used a lot of sources to get all information about the characters and so our database has a stable foundation.</w:t>
       </w:r>
     </w:p>
     <w:sectPr>
-      <w:headerReference w:type="default" r:id="rId31"/>
-      <w:footerReference w:type="default" r:id="rId32"/>
-      <w:headerReference w:type="first" r:id="rId33"/>
-      <w:footerReference w:type="first" r:id="rId34"/>
+      <w:headerReference w:type="default" r:id="rId17"/>
+      <w:footerReference w:type="default" r:id="rId18"/>
+      <w:headerReference w:type="first" r:id="rId19"/>
+      <w:footerReference w:type="first" r:id="rId20"/>
       <w:pgSz w:w="12240" w:h="15840" w:code="1"/>
       <w:pgMar w:top="1440" w:right="1440" w:bottom="1440" w:left="1440" w:header="720" w:footer="720" w:gutter="0"/>
       <w:cols w:space="720"/>
@@ -3157,7 +2598,7 @@
 </file>
 
 <file path=word/endnotes.xml><?xml version="1.0" encoding="utf-8"?>
-<w:endnotes xmlns:wpc="http://schemas.microsoft.com/office/word/2010/wordprocessingCanvas" xmlns:mc="http://schemas.openxmlformats.org/markup-compatibility/2006" xmlns:o="urn:schemas-microsoft-com:office:office" xmlns:r="http://schemas.openxmlformats.org/officeDocument/2006/relationships" xmlns:m="http://schemas.openxmlformats.org/officeDocument/2006/math" xmlns:v="urn:schemas-microsoft-com:vml" xmlns:wp14="http://schemas.microsoft.com/office/word/2010/wordprocessingDrawing" xmlns:wp="http://schemas.openxmlformats.org/drawingml/2006/wordprocessingDrawing" xmlns:w10="urn:schemas-microsoft-com:office:word" xmlns:w="http://schemas.openxmlformats.org/wordprocessingml/2006/main" xmlns:w14="http://schemas.microsoft.com/office/word/2010/wordml" xmlns:wpg="http://schemas.microsoft.com/office/word/2010/wordprocessingGroup" xmlns:wpi="http://schemas.microsoft.com/office/word/2010/wordprocessingInk" xmlns:wne="http://schemas.microsoft.com/office/word/2006/wordml" xmlns:wps="http://schemas.microsoft.com/office/word/2010/wordprocessingShape" mc:Ignorable="w14 wp14">
+<w:endnotes xmlns:wpc="http://schemas.microsoft.com/office/word/2010/wordprocessingCanvas" xmlns:cx="http://schemas.microsoft.com/office/drawing/2014/chartex" xmlns:cx1="http://schemas.microsoft.com/office/drawing/2015/9/8/chartex" xmlns:mc="http://schemas.openxmlformats.org/markup-compatibility/2006" xmlns:o="urn:schemas-microsoft-com:office:office" xmlns:r="http://schemas.openxmlformats.org/officeDocument/2006/relationships" xmlns:m="http://schemas.openxmlformats.org/officeDocument/2006/math" xmlns:v="urn:schemas-microsoft-com:vml" xmlns:wp14="http://schemas.microsoft.com/office/word/2010/wordprocessingDrawing" xmlns:wp="http://schemas.openxmlformats.org/drawingml/2006/wordprocessingDrawing" xmlns:w10="urn:schemas-microsoft-com:office:word" xmlns:w="http://schemas.openxmlformats.org/wordprocessingml/2006/main" xmlns:w14="http://schemas.microsoft.com/office/word/2010/wordml" xmlns:w15="http://schemas.microsoft.com/office/word/2012/wordml" xmlns:w16se="http://schemas.microsoft.com/office/word/2015/wordml/symex" xmlns:wpg="http://schemas.microsoft.com/office/word/2010/wordprocessingGroup" xmlns:wpi="http://schemas.microsoft.com/office/word/2010/wordprocessingInk" xmlns:wne="http://schemas.microsoft.com/office/word/2006/wordml" xmlns:wps="http://schemas.microsoft.com/office/word/2010/wordprocessingShape" mc:Ignorable="w14 w15 w16se wp14">
   <w:endnote w:type="separator" w:id="-1">
     <w:p>
       <w:pPr>
@@ -3182,7 +2623,7 @@
 </file>
 
 <file path=word/footer1.xml><?xml version="1.0" encoding="utf-8"?>
-<w:ftr xmlns:wpc="http://schemas.microsoft.com/office/word/2010/wordprocessingCanvas" xmlns:mc="http://schemas.openxmlformats.org/markup-compatibility/2006" xmlns:o="urn:schemas-microsoft-com:office:office" xmlns:r="http://schemas.openxmlformats.org/officeDocument/2006/relationships" xmlns:m="http://schemas.openxmlformats.org/officeDocument/2006/math" xmlns:v="urn:schemas-microsoft-com:vml" xmlns:wp14="http://schemas.microsoft.com/office/word/2010/wordprocessingDrawing" xmlns:wp="http://schemas.openxmlformats.org/drawingml/2006/wordprocessingDrawing" xmlns:w10="urn:schemas-microsoft-com:office:word" xmlns:w="http://schemas.openxmlformats.org/wordprocessingml/2006/main" xmlns:w14="http://schemas.microsoft.com/office/word/2010/wordml" xmlns:wpg="http://schemas.microsoft.com/office/word/2010/wordprocessingGroup" xmlns:wpi="http://schemas.microsoft.com/office/word/2010/wordprocessingInk" xmlns:wne="http://schemas.microsoft.com/office/word/2006/wordml" xmlns:wps="http://schemas.microsoft.com/office/word/2010/wordprocessingShape" mc:Ignorable="w14 wp14">
+<w:ftr xmlns:wpc="http://schemas.microsoft.com/office/word/2010/wordprocessingCanvas" xmlns:cx="http://schemas.microsoft.com/office/drawing/2014/chartex" xmlns:cx1="http://schemas.microsoft.com/office/drawing/2015/9/8/chartex" xmlns:mc="http://schemas.openxmlformats.org/markup-compatibility/2006" xmlns:o="urn:schemas-microsoft-com:office:office" xmlns:r="http://schemas.openxmlformats.org/officeDocument/2006/relationships" xmlns:m="http://schemas.openxmlformats.org/officeDocument/2006/math" xmlns:v="urn:schemas-microsoft-com:vml" xmlns:wp14="http://schemas.microsoft.com/office/word/2010/wordprocessingDrawing" xmlns:wp="http://schemas.openxmlformats.org/drawingml/2006/wordprocessingDrawing" xmlns:w10="urn:schemas-microsoft-com:office:word" xmlns:w="http://schemas.openxmlformats.org/wordprocessingml/2006/main" xmlns:w14="http://schemas.microsoft.com/office/word/2010/wordml" xmlns:w15="http://schemas.microsoft.com/office/word/2012/wordml" xmlns:w16se="http://schemas.microsoft.com/office/word/2015/wordml/symex" xmlns:wpg="http://schemas.microsoft.com/office/word/2010/wordprocessingGroup" xmlns:wpi="http://schemas.microsoft.com/office/word/2010/wordprocessingInk" xmlns:wne="http://schemas.microsoft.com/office/word/2006/wordml" xmlns:wps="http://schemas.microsoft.com/office/word/2010/wordprocessingShape" mc:Ignorable="w14 w15 w16se wp14">
   <w:p>
     <w:pPr>
       <w:pStyle w:val="Fuzeile"/>
@@ -3220,27 +2661,7 @@
 </file>
 
 <file path=word/footer2.xml><?xml version="1.0" encoding="utf-8"?>
-<w:ftr xmlns:wpc="http://schemas.microsoft.com/office/word/2010/wordprocessingCanvas" xmlns:mc="http://schemas.openxmlformats.org/markup-compatibility/2006" xmlns:o="urn:schemas-microsoft-com:office:office" xmlns:r="http://schemas.openxmlformats.org/officeDocument/2006/relationships" xmlns:m="http://schemas.openxmlformats.org/officeDocument/2006/math" xmlns:v="urn:schemas-microsoft-com:vml" xmlns:wp14="http://schemas.microsoft.com/office/word/2010/wordprocessingDrawing" xmlns:wp="http://schemas.openxmlformats.org/drawingml/2006/wordprocessingDrawing" xmlns:w10="urn:schemas-microsoft-com:office:word" xmlns:w="http://schemas.openxmlformats.org/wordprocessingml/2006/main" xmlns:w14="http://schemas.microsoft.com/office/word/2010/wordml" xmlns:wpg="http://schemas.microsoft.com/office/word/2010/wordprocessingGroup" xmlns:wpi="http://schemas.microsoft.com/office/word/2010/wordprocessingInk" xmlns:wne="http://schemas.microsoft.com/office/word/2006/wordml" xmlns:wps="http://schemas.microsoft.com/office/word/2010/wordprocessingShape" mc:Ignorable="w14 wp14">
-  <w:p>
-    <w:pPr>
-      <w:pStyle w:val="Fuzeile"/>
-    </w:pPr>
-  </w:p>
-</w:ftr>
-</file>
-
-<file path=word/footer3.xml><?xml version="1.0" encoding="utf-8"?>
-<w:ftr xmlns:wpc="http://schemas.microsoft.com/office/word/2010/wordprocessingCanvas" xmlns:mc="http://schemas.openxmlformats.org/markup-compatibility/2006" xmlns:o="urn:schemas-microsoft-com:office:office" xmlns:r="http://schemas.openxmlformats.org/officeDocument/2006/relationships" xmlns:m="http://schemas.openxmlformats.org/officeDocument/2006/math" xmlns:v="urn:schemas-microsoft-com:vml" xmlns:wp14="http://schemas.microsoft.com/office/word/2010/wordprocessingDrawing" xmlns:wp="http://schemas.openxmlformats.org/drawingml/2006/wordprocessingDrawing" xmlns:w10="urn:schemas-microsoft-com:office:word" xmlns:w="http://schemas.openxmlformats.org/wordprocessingml/2006/main" xmlns:w14="http://schemas.microsoft.com/office/word/2010/wordml" xmlns:wpg="http://schemas.microsoft.com/office/word/2010/wordprocessingGroup" xmlns:wpi="http://schemas.microsoft.com/office/word/2010/wordprocessingInk" xmlns:wne="http://schemas.microsoft.com/office/word/2006/wordml" xmlns:wps="http://schemas.microsoft.com/office/word/2010/wordprocessingShape" mc:Ignorable="w14 wp14">
-  <w:p>
-    <w:pPr>
-      <w:pStyle w:val="Fuzeile"/>
-    </w:pPr>
-  </w:p>
-</w:ftr>
-</file>
-
-<file path=word/footer4.xml><?xml version="1.0" encoding="utf-8"?>
-<w:ftr xmlns:wpc="http://schemas.microsoft.com/office/word/2010/wordprocessingCanvas" xmlns:mc="http://schemas.openxmlformats.org/markup-compatibility/2006" xmlns:o="urn:schemas-microsoft-com:office:office" xmlns:r="http://schemas.openxmlformats.org/officeDocument/2006/relationships" xmlns:m="http://schemas.openxmlformats.org/officeDocument/2006/math" xmlns:v="urn:schemas-microsoft-com:vml" xmlns:wp14="http://schemas.microsoft.com/office/word/2010/wordprocessingDrawing" xmlns:wp="http://schemas.openxmlformats.org/drawingml/2006/wordprocessingDrawing" xmlns:w10="urn:schemas-microsoft-com:office:word" xmlns:w="http://schemas.openxmlformats.org/wordprocessingml/2006/main" xmlns:w14="http://schemas.microsoft.com/office/word/2010/wordml" xmlns:wpg="http://schemas.microsoft.com/office/word/2010/wordprocessingGroup" xmlns:wpi="http://schemas.microsoft.com/office/word/2010/wordprocessingInk" xmlns:wne="http://schemas.microsoft.com/office/word/2006/wordml" xmlns:wps="http://schemas.microsoft.com/office/word/2010/wordprocessingShape" mc:Ignorable="w14 wp14">
+<w:ftr xmlns:wpc="http://schemas.microsoft.com/office/word/2010/wordprocessingCanvas" xmlns:cx="http://schemas.microsoft.com/office/drawing/2014/chartex" xmlns:cx1="http://schemas.microsoft.com/office/drawing/2015/9/8/chartex" xmlns:mc="http://schemas.openxmlformats.org/markup-compatibility/2006" xmlns:o="urn:schemas-microsoft-com:office:office" xmlns:r="http://schemas.openxmlformats.org/officeDocument/2006/relationships" xmlns:m="http://schemas.openxmlformats.org/officeDocument/2006/math" xmlns:v="urn:schemas-microsoft-com:vml" xmlns:wp14="http://schemas.microsoft.com/office/word/2010/wordprocessingDrawing" xmlns:wp="http://schemas.openxmlformats.org/drawingml/2006/wordprocessingDrawing" xmlns:w10="urn:schemas-microsoft-com:office:word" xmlns:w="http://schemas.openxmlformats.org/wordprocessingml/2006/main" xmlns:w14="http://schemas.microsoft.com/office/word/2010/wordml" xmlns:w15="http://schemas.microsoft.com/office/word/2012/wordml" xmlns:w16se="http://schemas.microsoft.com/office/word/2015/wordml/symex" xmlns:wpg="http://schemas.microsoft.com/office/word/2010/wordprocessingGroup" xmlns:wpi="http://schemas.microsoft.com/office/word/2010/wordprocessingInk" xmlns:wne="http://schemas.microsoft.com/office/word/2006/wordml" xmlns:wps="http://schemas.microsoft.com/office/word/2010/wordprocessingShape" mc:Ignorable="w14 w15 w16se wp14">
   <w:tbl>
     <w:tblPr>
       <w:tblW w:w="0" w:type="auto"/>
@@ -3381,7 +2802,7 @@
               <w:rStyle w:val="Seitenzahl"/>
               <w:noProof/>
             </w:rPr>
-            <w:t>10</w:t>
+            <w:t>2</w:t>
           </w:r>
           <w:r>
             <w:rPr>
@@ -3418,7 +2839,7 @@
               <w:rStyle w:val="Seitenzahl"/>
               <w:noProof/>
             </w:rPr>
-            <w:t>10</w:t>
+            <w:t>7</w:t>
           </w:r>
           <w:r>
             <w:rPr>
@@ -3438,8 +2859,8 @@
 </w:ftr>
 </file>
 
-<file path=word/footer5.xml><?xml version="1.0" encoding="utf-8"?>
-<w:ftr xmlns:wpc="http://schemas.microsoft.com/office/word/2010/wordprocessingCanvas" xmlns:mc="http://schemas.openxmlformats.org/markup-compatibility/2006" xmlns:o="urn:schemas-microsoft-com:office:office" xmlns:r="http://schemas.openxmlformats.org/officeDocument/2006/relationships" xmlns:m="http://schemas.openxmlformats.org/officeDocument/2006/math" xmlns:v="urn:schemas-microsoft-com:vml" xmlns:wp14="http://schemas.microsoft.com/office/word/2010/wordprocessingDrawing" xmlns:wp="http://schemas.openxmlformats.org/drawingml/2006/wordprocessingDrawing" xmlns:w10="urn:schemas-microsoft-com:office:word" xmlns:w="http://schemas.openxmlformats.org/wordprocessingml/2006/main" xmlns:w14="http://schemas.microsoft.com/office/word/2010/wordml" xmlns:wpg="http://schemas.microsoft.com/office/word/2010/wordprocessingGroup" xmlns:wpi="http://schemas.microsoft.com/office/word/2010/wordprocessingInk" xmlns:wne="http://schemas.microsoft.com/office/word/2006/wordml" xmlns:wps="http://schemas.microsoft.com/office/word/2010/wordprocessingShape" mc:Ignorable="w14 wp14">
+<file path=word/footer3.xml><?xml version="1.0" encoding="utf-8"?>
+<w:ftr xmlns:wpc="http://schemas.microsoft.com/office/word/2010/wordprocessingCanvas" xmlns:cx="http://schemas.microsoft.com/office/drawing/2014/chartex" xmlns:cx1="http://schemas.microsoft.com/office/drawing/2015/9/8/chartex" xmlns:mc="http://schemas.openxmlformats.org/markup-compatibility/2006" xmlns:o="urn:schemas-microsoft-com:office:office" xmlns:r="http://schemas.openxmlformats.org/officeDocument/2006/relationships" xmlns:m="http://schemas.openxmlformats.org/officeDocument/2006/math" xmlns:v="urn:schemas-microsoft-com:vml" xmlns:wp14="http://schemas.microsoft.com/office/word/2010/wordprocessingDrawing" xmlns:wp="http://schemas.openxmlformats.org/drawingml/2006/wordprocessingDrawing" xmlns:w10="urn:schemas-microsoft-com:office:word" xmlns:w="http://schemas.openxmlformats.org/wordprocessingml/2006/main" xmlns:w14="http://schemas.microsoft.com/office/word/2010/wordml" xmlns:w15="http://schemas.microsoft.com/office/word/2012/wordml" xmlns:w16se="http://schemas.microsoft.com/office/word/2015/wordml/symex" xmlns:wpg="http://schemas.microsoft.com/office/word/2010/wordprocessingGroup" xmlns:wpi="http://schemas.microsoft.com/office/word/2010/wordprocessingInk" xmlns:wne="http://schemas.microsoft.com/office/word/2006/wordml" xmlns:wps="http://schemas.microsoft.com/office/word/2010/wordprocessingShape" mc:Ignorable="w14 w15 w16se wp14">
   <w:p>
     <w:pPr>
       <w:pStyle w:val="Fuzeile"/>
@@ -3449,7 +2870,7 @@
 </file>
 
 <file path=word/footnotes.xml><?xml version="1.0" encoding="utf-8"?>
-<w:footnotes xmlns:wpc="http://schemas.microsoft.com/office/word/2010/wordprocessingCanvas" xmlns:mc="http://schemas.openxmlformats.org/markup-compatibility/2006" xmlns:o="urn:schemas-microsoft-com:office:office" xmlns:r="http://schemas.openxmlformats.org/officeDocument/2006/relationships" xmlns:m="http://schemas.openxmlformats.org/officeDocument/2006/math" xmlns:v="urn:schemas-microsoft-com:vml" xmlns:wp14="http://schemas.microsoft.com/office/word/2010/wordprocessingDrawing" xmlns:wp="http://schemas.openxmlformats.org/drawingml/2006/wordprocessingDrawing" xmlns:w10="urn:schemas-microsoft-com:office:word" xmlns:w="http://schemas.openxmlformats.org/wordprocessingml/2006/main" xmlns:w14="http://schemas.microsoft.com/office/word/2010/wordml" xmlns:wpg="http://schemas.microsoft.com/office/word/2010/wordprocessingGroup" xmlns:wpi="http://schemas.microsoft.com/office/word/2010/wordprocessingInk" xmlns:wne="http://schemas.microsoft.com/office/word/2006/wordml" xmlns:wps="http://schemas.microsoft.com/office/word/2010/wordprocessingShape" mc:Ignorable="w14 wp14">
+<w:footnotes xmlns:wpc="http://schemas.microsoft.com/office/word/2010/wordprocessingCanvas" xmlns:cx="http://schemas.microsoft.com/office/drawing/2014/chartex" xmlns:cx1="http://schemas.microsoft.com/office/drawing/2015/9/8/chartex" xmlns:mc="http://schemas.openxmlformats.org/markup-compatibility/2006" xmlns:o="urn:schemas-microsoft-com:office:office" xmlns:r="http://schemas.openxmlformats.org/officeDocument/2006/relationships" xmlns:m="http://schemas.openxmlformats.org/officeDocument/2006/math" xmlns:v="urn:schemas-microsoft-com:vml" xmlns:wp14="http://schemas.microsoft.com/office/word/2010/wordprocessingDrawing" xmlns:wp="http://schemas.openxmlformats.org/drawingml/2006/wordprocessingDrawing" xmlns:w10="urn:schemas-microsoft-com:office:word" xmlns:w="http://schemas.openxmlformats.org/wordprocessingml/2006/main" xmlns:w14="http://schemas.microsoft.com/office/word/2010/wordml" xmlns:w15="http://schemas.microsoft.com/office/word/2012/wordml" xmlns:w16se="http://schemas.microsoft.com/office/word/2015/wordml/symex" xmlns:wpg="http://schemas.microsoft.com/office/word/2010/wordprocessingGroup" xmlns:wpi="http://schemas.microsoft.com/office/word/2010/wordprocessingInk" xmlns:wne="http://schemas.microsoft.com/office/word/2006/wordml" xmlns:wps="http://schemas.microsoft.com/office/word/2010/wordprocessingShape" mc:Ignorable="w14 w15 w16se wp14">
   <w:footnote w:type="separator" w:id="-1">
     <w:p>
       <w:pPr>
@@ -3474,17 +2895,7 @@
 </file>
 
 <file path=word/header1.xml><?xml version="1.0" encoding="utf-8"?>
-<w:hdr xmlns:wpc="http://schemas.microsoft.com/office/word/2010/wordprocessingCanvas" xmlns:mc="http://schemas.openxmlformats.org/markup-compatibility/2006" xmlns:o="urn:schemas-microsoft-com:office:office" xmlns:r="http://schemas.openxmlformats.org/officeDocument/2006/relationships" xmlns:m="http://schemas.openxmlformats.org/officeDocument/2006/math" xmlns:v="urn:schemas-microsoft-com:vml" xmlns:wp14="http://schemas.microsoft.com/office/word/2010/wordprocessingDrawing" xmlns:wp="http://schemas.openxmlformats.org/drawingml/2006/wordprocessingDrawing" xmlns:w10="urn:schemas-microsoft-com:office:word" xmlns:w="http://schemas.openxmlformats.org/wordprocessingml/2006/main" xmlns:w14="http://schemas.microsoft.com/office/word/2010/wordml" xmlns:wpg="http://schemas.microsoft.com/office/word/2010/wordprocessingGroup" xmlns:wpi="http://schemas.microsoft.com/office/word/2010/wordprocessingInk" xmlns:wne="http://schemas.microsoft.com/office/word/2006/wordml" xmlns:wps="http://schemas.microsoft.com/office/word/2010/wordprocessingShape" mc:Ignorable="w14 wp14">
-  <w:p>
-    <w:pPr>
-      <w:pStyle w:val="Kopfzeile"/>
-    </w:pPr>
-  </w:p>
-</w:hdr>
-</file>
-
-<file path=word/header2.xml><?xml version="1.0" encoding="utf-8"?>
-<w:hdr xmlns:wpc="http://schemas.microsoft.com/office/word/2010/wordprocessingCanvas" xmlns:mc="http://schemas.openxmlformats.org/markup-compatibility/2006" xmlns:o="urn:schemas-microsoft-com:office:office" xmlns:r="http://schemas.openxmlformats.org/officeDocument/2006/relationships" xmlns:m="http://schemas.openxmlformats.org/officeDocument/2006/math" xmlns:v="urn:schemas-microsoft-com:vml" xmlns:wp14="http://schemas.microsoft.com/office/word/2010/wordprocessingDrawing" xmlns:wp="http://schemas.openxmlformats.org/drawingml/2006/wordprocessingDrawing" xmlns:w10="urn:schemas-microsoft-com:office:word" xmlns:w="http://schemas.openxmlformats.org/wordprocessingml/2006/main" xmlns:w14="http://schemas.microsoft.com/office/word/2010/wordml" xmlns:wpg="http://schemas.microsoft.com/office/word/2010/wordprocessingGroup" xmlns:wpi="http://schemas.microsoft.com/office/word/2010/wordprocessingInk" xmlns:wne="http://schemas.microsoft.com/office/word/2006/wordml" xmlns:wps="http://schemas.microsoft.com/office/word/2010/wordprocessingShape" mc:Ignorable="w14 wp14">
+<w:hdr xmlns:wpc="http://schemas.microsoft.com/office/word/2010/wordprocessingCanvas" xmlns:cx="http://schemas.microsoft.com/office/drawing/2014/chartex" xmlns:cx1="http://schemas.microsoft.com/office/drawing/2015/9/8/chartex" xmlns:mc="http://schemas.openxmlformats.org/markup-compatibility/2006" xmlns:o="urn:schemas-microsoft-com:office:office" xmlns:r="http://schemas.openxmlformats.org/officeDocument/2006/relationships" xmlns:m="http://schemas.openxmlformats.org/officeDocument/2006/math" xmlns:v="urn:schemas-microsoft-com:vml" xmlns:wp14="http://schemas.microsoft.com/office/word/2010/wordprocessingDrawing" xmlns:wp="http://schemas.openxmlformats.org/drawingml/2006/wordprocessingDrawing" xmlns:w10="urn:schemas-microsoft-com:office:word" xmlns:w="http://schemas.openxmlformats.org/wordprocessingml/2006/main" xmlns:w14="http://schemas.microsoft.com/office/word/2010/wordml" xmlns:w15="http://schemas.microsoft.com/office/word/2012/wordml" xmlns:w16se="http://schemas.microsoft.com/office/word/2015/wordml/symex" xmlns:wpg="http://schemas.microsoft.com/office/word/2010/wordprocessingGroup" xmlns:wpi="http://schemas.microsoft.com/office/word/2010/wordprocessingInk" xmlns:wne="http://schemas.microsoft.com/office/word/2006/wordml" xmlns:wps="http://schemas.microsoft.com/office/word/2010/wordprocessingShape" mc:Ignorable="w14 w15 w16se wp14">
   <w:p>
     <w:pPr>
       <w:rPr>
@@ -3575,18 +2986,8 @@
 </w:hdr>
 </file>
 
-<file path=word/header3.xml><?xml version="1.0" encoding="utf-8"?>
-<w:hdr xmlns:wpc="http://schemas.microsoft.com/office/word/2010/wordprocessingCanvas" xmlns:mc="http://schemas.openxmlformats.org/markup-compatibility/2006" xmlns:o="urn:schemas-microsoft-com:office:office" xmlns:r="http://schemas.openxmlformats.org/officeDocument/2006/relationships" xmlns:m="http://schemas.openxmlformats.org/officeDocument/2006/math" xmlns:v="urn:schemas-microsoft-com:vml" xmlns:wp14="http://schemas.microsoft.com/office/word/2010/wordprocessingDrawing" xmlns:wp="http://schemas.openxmlformats.org/drawingml/2006/wordprocessingDrawing" xmlns:w10="urn:schemas-microsoft-com:office:word" xmlns:w="http://schemas.openxmlformats.org/wordprocessingml/2006/main" xmlns:w14="http://schemas.microsoft.com/office/word/2010/wordml" xmlns:wpg="http://schemas.microsoft.com/office/word/2010/wordprocessingGroup" xmlns:wpi="http://schemas.microsoft.com/office/word/2010/wordprocessingInk" xmlns:wne="http://schemas.microsoft.com/office/word/2006/wordml" xmlns:wps="http://schemas.microsoft.com/office/word/2010/wordprocessingShape" mc:Ignorable="w14 wp14">
-  <w:p>
-    <w:pPr>
-      <w:pStyle w:val="Kopfzeile"/>
-    </w:pPr>
-  </w:p>
-</w:hdr>
-</file>
-
-<file path=word/header4.xml><?xml version="1.0" encoding="utf-8"?>
-<w:hdr xmlns:wpc="http://schemas.microsoft.com/office/word/2010/wordprocessingCanvas" xmlns:mc="http://schemas.openxmlformats.org/markup-compatibility/2006" xmlns:o="urn:schemas-microsoft-com:office:office" xmlns:r="http://schemas.openxmlformats.org/officeDocument/2006/relationships" xmlns:m="http://schemas.openxmlformats.org/officeDocument/2006/math" xmlns:v="urn:schemas-microsoft-com:vml" xmlns:wp14="http://schemas.microsoft.com/office/word/2010/wordprocessingDrawing" xmlns:wp="http://schemas.openxmlformats.org/drawingml/2006/wordprocessingDrawing" xmlns:w10="urn:schemas-microsoft-com:office:word" xmlns:w="http://schemas.openxmlformats.org/wordprocessingml/2006/main" xmlns:w14="http://schemas.microsoft.com/office/word/2010/wordml" xmlns:wpg="http://schemas.microsoft.com/office/word/2010/wordprocessingGroup" xmlns:wpi="http://schemas.microsoft.com/office/word/2010/wordprocessingInk" xmlns:wne="http://schemas.microsoft.com/office/word/2006/wordml" xmlns:wps="http://schemas.microsoft.com/office/word/2010/wordprocessingShape" mc:Ignorable="w14 wp14">
+<file path=word/header2.xml><?xml version="1.0" encoding="utf-8"?>
+<w:hdr xmlns:wpc="http://schemas.microsoft.com/office/word/2010/wordprocessingCanvas" xmlns:cx="http://schemas.microsoft.com/office/drawing/2014/chartex" xmlns:cx1="http://schemas.microsoft.com/office/drawing/2015/9/8/chartex" xmlns:mc="http://schemas.openxmlformats.org/markup-compatibility/2006" xmlns:o="urn:schemas-microsoft-com:office:office" xmlns:r="http://schemas.openxmlformats.org/officeDocument/2006/relationships" xmlns:m="http://schemas.openxmlformats.org/officeDocument/2006/math" xmlns:v="urn:schemas-microsoft-com:vml" xmlns:wp14="http://schemas.microsoft.com/office/word/2010/wordprocessingDrawing" xmlns:wp="http://schemas.openxmlformats.org/drawingml/2006/wordprocessingDrawing" xmlns:w10="urn:schemas-microsoft-com:office:word" xmlns:w="http://schemas.openxmlformats.org/wordprocessingml/2006/main" xmlns:w14="http://schemas.microsoft.com/office/word/2010/wordml" xmlns:w15="http://schemas.microsoft.com/office/word/2012/wordml" xmlns:w16se="http://schemas.microsoft.com/office/word/2015/wordml/symex" xmlns:wpg="http://schemas.microsoft.com/office/word/2010/wordprocessingGroup" xmlns:wpi="http://schemas.microsoft.com/office/word/2010/wordprocessingInk" xmlns:wne="http://schemas.microsoft.com/office/word/2006/wordml" xmlns:wps="http://schemas.microsoft.com/office/word/2010/wordprocessingShape" mc:Ignorable="w14 w15 w16se wp14">
   <w:tbl>
     <w:tblPr>
       <w:tblW w:w="0" w:type="auto"/>
@@ -3644,7 +3045,7 @@
             <w:t xml:space="preserve">  Version: </w:t>
           </w:r>
           <w:r>
-            <w:t>1.1</w:t>
+            <w:t>1.3</w:t>
           </w:r>
         </w:p>
       </w:tc>
@@ -3668,10 +3069,10 @@
         </w:tcPr>
         <w:p>
           <w:r>
-            <w:t xml:space="preserve">  Date:  18</w:t>
+            <w:t xml:space="preserve">  Date:  19/12</w:t>
           </w:r>
           <w:r>
-            <w:t>/11/2015</w:t>
+            <w:t>/2015</w:t>
           </w:r>
         </w:p>
       </w:tc>
@@ -3685,8 +3086,8 @@
 </w:hdr>
 </file>
 
-<file path=word/header5.xml><?xml version="1.0" encoding="utf-8"?>
-<w:hdr xmlns:wpc="http://schemas.microsoft.com/office/word/2010/wordprocessingCanvas" xmlns:mc="http://schemas.openxmlformats.org/markup-compatibility/2006" xmlns:o="urn:schemas-microsoft-com:office:office" xmlns:r="http://schemas.openxmlformats.org/officeDocument/2006/relationships" xmlns:m="http://schemas.openxmlformats.org/officeDocument/2006/math" xmlns:v="urn:schemas-microsoft-com:vml" xmlns:wp14="http://schemas.microsoft.com/office/word/2010/wordprocessingDrawing" xmlns:wp="http://schemas.openxmlformats.org/drawingml/2006/wordprocessingDrawing" xmlns:w10="urn:schemas-microsoft-com:office:word" xmlns:w="http://schemas.openxmlformats.org/wordprocessingml/2006/main" xmlns:w14="http://schemas.microsoft.com/office/word/2010/wordml" xmlns:wpg="http://schemas.microsoft.com/office/word/2010/wordprocessingGroup" xmlns:wpi="http://schemas.microsoft.com/office/word/2010/wordprocessingInk" xmlns:wne="http://schemas.microsoft.com/office/word/2006/wordml" xmlns:wps="http://schemas.microsoft.com/office/word/2010/wordprocessingShape" mc:Ignorable="w14 wp14">
+<file path=word/header3.xml><?xml version="1.0" encoding="utf-8"?>
+<w:hdr xmlns:wpc="http://schemas.microsoft.com/office/word/2010/wordprocessingCanvas" xmlns:cx="http://schemas.microsoft.com/office/drawing/2014/chartex" xmlns:cx1="http://schemas.microsoft.com/office/drawing/2015/9/8/chartex" xmlns:mc="http://schemas.openxmlformats.org/markup-compatibility/2006" xmlns:o="urn:schemas-microsoft-com:office:office" xmlns:r="http://schemas.openxmlformats.org/officeDocument/2006/relationships" xmlns:m="http://schemas.openxmlformats.org/officeDocument/2006/math" xmlns:v="urn:schemas-microsoft-com:vml" xmlns:wp14="http://schemas.microsoft.com/office/word/2010/wordprocessingDrawing" xmlns:wp="http://schemas.openxmlformats.org/drawingml/2006/wordprocessingDrawing" xmlns:w10="urn:schemas-microsoft-com:office:word" xmlns:w="http://schemas.openxmlformats.org/wordprocessingml/2006/main" xmlns:w14="http://schemas.microsoft.com/office/word/2010/wordml" xmlns:w15="http://schemas.microsoft.com/office/word/2012/wordml" xmlns:w16se="http://schemas.microsoft.com/office/word/2015/wordml/symex" xmlns:wpg="http://schemas.microsoft.com/office/word/2010/wordprocessingGroup" xmlns:wpi="http://schemas.microsoft.com/office/word/2010/wordprocessingInk" xmlns:wne="http://schemas.microsoft.com/office/word/2006/wordml" xmlns:wps="http://schemas.microsoft.com/office/word/2010/wordprocessingShape" mc:Ignorable="w14 w15 w16se wp14">
   <w:p>
     <w:pPr>
       <w:pStyle w:val="Kopfzeile"/>
@@ -3696,8 +3097,8 @@
 </file>
 
 <file path=word/numbering.xml><?xml version="1.0" encoding="utf-8"?>
-<w:numbering xmlns:wpc="http://schemas.microsoft.com/office/word/2010/wordprocessingCanvas" xmlns:mc="http://schemas.openxmlformats.org/markup-compatibility/2006" xmlns:o="urn:schemas-microsoft-com:office:office" xmlns:r="http://schemas.openxmlformats.org/officeDocument/2006/relationships" xmlns:m="http://schemas.openxmlformats.org/officeDocument/2006/math" xmlns:v="urn:schemas-microsoft-com:vml" xmlns:wp14="http://schemas.microsoft.com/office/word/2010/wordprocessingDrawing" xmlns:wp="http://schemas.openxmlformats.org/drawingml/2006/wordprocessingDrawing" xmlns:w10="urn:schemas-microsoft-com:office:word" xmlns:w="http://schemas.openxmlformats.org/wordprocessingml/2006/main" xmlns:w14="http://schemas.microsoft.com/office/word/2010/wordml" xmlns:wpg="http://schemas.microsoft.com/office/word/2010/wordprocessingGroup" xmlns:wpi="http://schemas.microsoft.com/office/word/2010/wordprocessingInk" xmlns:wne="http://schemas.microsoft.com/office/word/2006/wordml" xmlns:wps="http://schemas.microsoft.com/office/word/2010/wordprocessingShape" mc:Ignorable="w14 wp14">
-  <w:abstractNum w:abstractNumId="0">
+<w:numbering xmlns:wpc="http://schemas.microsoft.com/office/word/2010/wordprocessingCanvas" xmlns:cx="http://schemas.microsoft.com/office/drawing/2014/chartex" xmlns:cx1="http://schemas.microsoft.com/office/drawing/2015/9/8/chartex" xmlns:mc="http://schemas.openxmlformats.org/markup-compatibility/2006" xmlns:o="urn:schemas-microsoft-com:office:office" xmlns:r="http://schemas.openxmlformats.org/officeDocument/2006/relationships" xmlns:m="http://schemas.openxmlformats.org/officeDocument/2006/math" xmlns:v="urn:schemas-microsoft-com:vml" xmlns:wp14="http://schemas.microsoft.com/office/word/2010/wordprocessingDrawing" xmlns:wp="http://schemas.openxmlformats.org/drawingml/2006/wordprocessingDrawing" xmlns:w10="urn:schemas-microsoft-com:office:word" xmlns:w="http://schemas.openxmlformats.org/wordprocessingml/2006/main" xmlns:w14="http://schemas.microsoft.com/office/word/2010/wordml" xmlns:w15="http://schemas.microsoft.com/office/word/2012/wordml" xmlns:w16se="http://schemas.microsoft.com/office/word/2015/wordml/symex" xmlns:wpg="http://schemas.microsoft.com/office/word/2010/wordprocessingGroup" xmlns:wpi="http://schemas.microsoft.com/office/word/2010/wordprocessingInk" xmlns:wne="http://schemas.microsoft.com/office/word/2006/wordml" xmlns:wps="http://schemas.microsoft.com/office/word/2010/wordprocessingShape" mc:Ignorable="w14 w15 w16se wp14">
+  <w:abstractNum w:abstractNumId="0" w15:restartNumberingAfterBreak="0">
     <w:nsid w:val="FFFFFFFB"/>
     <w:multiLevelType w:val="multilevel"/>
     <w:tmpl w:val="FFFFFFFF"/>
@@ -3774,7 +3175,7 @@
       <w:lvlJc w:val="left"/>
     </w:lvl>
   </w:abstractNum>
-  <w:abstractNum w:abstractNumId="1">
+  <w:abstractNum w:abstractNumId="1" w15:restartNumberingAfterBreak="0">
     <w:nsid w:val="FFFFFFFE"/>
     <w:multiLevelType w:val="singleLevel"/>
     <w:tmpl w:val="FFFFFFFF"/>
@@ -3784,7 +3185,7 @@
       <w:lvlJc w:val="left"/>
     </w:lvl>
   </w:abstractNum>
-  <w:abstractNum w:abstractNumId="2">
+  <w:abstractNum w:abstractNumId="2" w15:restartNumberingAfterBreak="0">
     <w:nsid w:val="00224753"/>
     <w:multiLevelType w:val="singleLevel"/>
     <w:tmpl w:val="04090001"/>
@@ -3804,7 +3205,7 @@
       </w:rPr>
     </w:lvl>
   </w:abstractNum>
-  <w:abstractNum w:abstractNumId="3">
+  <w:abstractNum w:abstractNumId="3" w15:restartNumberingAfterBreak="0">
     <w:nsid w:val="0A117094"/>
     <w:multiLevelType w:val="singleLevel"/>
     <w:tmpl w:val="04090001"/>
@@ -3824,7 +3225,7 @@
       </w:rPr>
     </w:lvl>
   </w:abstractNum>
-  <w:abstractNum w:abstractNumId="4">
+  <w:abstractNum w:abstractNumId="4" w15:restartNumberingAfterBreak="0">
     <w:nsid w:val="17CB6DC4"/>
     <w:multiLevelType w:val="singleLevel"/>
     <w:tmpl w:val="04090001"/>
@@ -3844,7 +3245,7 @@
       </w:rPr>
     </w:lvl>
   </w:abstractNum>
-  <w:abstractNum w:abstractNumId="5">
+  <w:abstractNum w:abstractNumId="5" w15:restartNumberingAfterBreak="0">
     <w:nsid w:val="22443AC4"/>
     <w:multiLevelType w:val="singleLevel"/>
     <w:tmpl w:val="04090001"/>
@@ -3864,7 +3265,7 @@
       </w:rPr>
     </w:lvl>
   </w:abstractNum>
-  <w:abstractNum w:abstractNumId="6">
+  <w:abstractNum w:abstractNumId="6" w15:restartNumberingAfterBreak="0">
     <w:nsid w:val="2D4B634E"/>
     <w:multiLevelType w:val="singleLevel"/>
     <w:tmpl w:val="04090001"/>
@@ -3884,7 +3285,7 @@
       </w:rPr>
     </w:lvl>
   </w:abstractNum>
-  <w:abstractNum w:abstractNumId="7">
+  <w:abstractNum w:abstractNumId="7" w15:restartNumberingAfterBreak="0">
     <w:nsid w:val="31DD2C45"/>
     <w:multiLevelType w:val="singleLevel"/>
     <w:tmpl w:val="04090001"/>
@@ -3904,7 +3305,7 @@
       </w:rPr>
     </w:lvl>
   </w:abstractNum>
-  <w:abstractNum w:abstractNumId="8">
+  <w:abstractNum w:abstractNumId="8" w15:restartNumberingAfterBreak="0">
     <w:nsid w:val="32982B51"/>
     <w:multiLevelType w:val="singleLevel"/>
     <w:tmpl w:val="04090001"/>
@@ -3924,7 +3325,7 @@
       </w:rPr>
     </w:lvl>
   </w:abstractNum>
-  <w:abstractNum w:abstractNumId="9">
+  <w:abstractNum w:abstractNumId="9" w15:restartNumberingAfterBreak="0">
     <w:nsid w:val="3375481C"/>
     <w:multiLevelType w:val="singleLevel"/>
     <w:tmpl w:val="E6747DA6"/>
@@ -3944,7 +3345,7 @@
       </w:rPr>
     </w:lvl>
   </w:abstractNum>
-  <w:abstractNum w:abstractNumId="10">
+  <w:abstractNum w:abstractNumId="10" w15:restartNumberingAfterBreak="0">
     <w:nsid w:val="369D5471"/>
     <w:multiLevelType w:val="singleLevel"/>
     <w:tmpl w:val="04090001"/>
@@ -3964,7 +3365,7 @@
       </w:rPr>
     </w:lvl>
   </w:abstractNum>
-  <w:abstractNum w:abstractNumId="11">
+  <w:abstractNum w:abstractNumId="11" w15:restartNumberingAfterBreak="0">
     <w:nsid w:val="42B97F7B"/>
     <w:multiLevelType w:val="singleLevel"/>
     <w:tmpl w:val="04090001"/>
@@ -3984,7 +3385,7 @@
       </w:rPr>
     </w:lvl>
   </w:abstractNum>
-  <w:abstractNum w:abstractNumId="12">
+  <w:abstractNum w:abstractNumId="12" w15:restartNumberingAfterBreak="0">
     <w:nsid w:val="49E170D0"/>
     <w:multiLevelType w:val="singleLevel"/>
     <w:tmpl w:val="04090001"/>
@@ -4004,7 +3405,7 @@
       </w:rPr>
     </w:lvl>
   </w:abstractNum>
-  <w:abstractNum w:abstractNumId="13">
+  <w:abstractNum w:abstractNumId="13" w15:restartNumberingAfterBreak="0">
     <w:nsid w:val="4F64732B"/>
     <w:multiLevelType w:val="singleLevel"/>
     <w:tmpl w:val="04090001"/>
@@ -4024,7 +3425,7 @@
       </w:rPr>
     </w:lvl>
   </w:abstractNum>
-  <w:abstractNum w:abstractNumId="14">
+  <w:abstractNum w:abstractNumId="14" w15:restartNumberingAfterBreak="0">
     <w:nsid w:val="52DF734E"/>
     <w:multiLevelType w:val="singleLevel"/>
     <w:tmpl w:val="04090001"/>
@@ -4044,7 +3445,7 @@
       </w:rPr>
     </w:lvl>
   </w:abstractNum>
-  <w:abstractNum w:abstractNumId="15">
+  <w:abstractNum w:abstractNumId="15" w15:restartNumberingAfterBreak="0">
     <w:nsid w:val="6D2F7D46"/>
     <w:multiLevelType w:val="singleLevel"/>
     <w:tmpl w:val="04090001"/>
@@ -4064,7 +3465,7 @@
       </w:rPr>
     </w:lvl>
   </w:abstractNum>
-  <w:abstractNum w:abstractNumId="16">
+  <w:abstractNum w:abstractNumId="16" w15:restartNumberingAfterBreak="0">
     <w:nsid w:val="71F21F2A"/>
     <w:multiLevelType w:val="singleLevel"/>
     <w:tmpl w:val="04090001"/>
@@ -4084,7 +3485,7 @@
       </w:rPr>
     </w:lvl>
   </w:abstractNum>
-  <w:abstractNum w:abstractNumId="17">
+  <w:abstractNum w:abstractNumId="17" w15:restartNumberingAfterBreak="0">
     <w:nsid w:val="743601FB"/>
     <w:multiLevelType w:val="singleLevel"/>
     <w:tmpl w:val="04090001"/>
@@ -4104,7 +3505,7 @@
       </w:rPr>
     </w:lvl>
   </w:abstractNum>
-  <w:abstractNum w:abstractNumId="18">
+  <w:abstractNum w:abstractNumId="18" w15:restartNumberingAfterBreak="0">
     <w:nsid w:val="756150CA"/>
     <w:multiLevelType w:val="singleLevel"/>
     <w:tmpl w:val="04090001"/>
@@ -4124,7 +3525,7 @@
       </w:rPr>
     </w:lvl>
   </w:abstractNum>
-  <w:abstractNum w:abstractNumId="19">
+  <w:abstractNum w:abstractNumId="19" w15:restartNumberingAfterBreak="0">
     <w:nsid w:val="7BE434D7"/>
     <w:multiLevelType w:val="singleLevel"/>
     <w:tmpl w:val="04090001"/>
@@ -4240,7 +3641,7 @@
 </file>
 
 <file path=word/styles.xml><?xml version="1.0" encoding="utf-8"?>
-<w:styles xmlns:mc="http://schemas.openxmlformats.org/markup-compatibility/2006" xmlns:r="http://schemas.openxmlformats.org/officeDocument/2006/relationships" xmlns:w="http://schemas.openxmlformats.org/wordprocessingml/2006/main" xmlns:w14="http://schemas.microsoft.com/office/word/2010/wordml" mc:Ignorable="w14">
+<w:styles xmlns:mc="http://schemas.openxmlformats.org/markup-compatibility/2006" xmlns:r="http://schemas.openxmlformats.org/officeDocument/2006/relationships" xmlns:w="http://schemas.openxmlformats.org/wordprocessingml/2006/main" xmlns:w14="http://schemas.microsoft.com/office/word/2010/wordml" xmlns:w15="http://schemas.microsoft.com/office/word/2012/wordml" xmlns:w16se="http://schemas.microsoft.com/office/word/2015/wordml/symex" mc:Ignorable="w14 w15 w16se">
   <w:docDefaults>
     <w:rPrDefault>
       <w:rPr>
@@ -4250,144 +3651,378 @@
     </w:rPrDefault>
     <w:pPrDefault/>
   </w:docDefaults>
-  <w:latentStyles w:defLockedState="0" w:defUIPriority="99" w:defSemiHidden="1" w:defUnhideWhenUsed="1" w:defQFormat="0" w:count="267">
-    <w:lsdException w:name="Normal" w:semiHidden="0" w:uiPriority="0" w:unhideWhenUsed="0" w:qFormat="1"/>
-    <w:lsdException w:name="heading 1" w:semiHidden="0" w:uiPriority="9" w:unhideWhenUsed="0" w:qFormat="1"/>
-    <w:lsdException w:name="heading 2" w:semiHidden="0" w:uiPriority="9" w:unhideWhenUsed="0" w:qFormat="1"/>
-    <w:lsdException w:name="heading 3" w:semiHidden="0" w:uiPriority="9" w:unhideWhenUsed="0" w:qFormat="1"/>
-    <w:lsdException w:name="heading 4" w:semiHidden="0" w:uiPriority="9" w:unhideWhenUsed="0" w:qFormat="1"/>
-    <w:lsdException w:name="heading 5" w:semiHidden="0" w:uiPriority="9" w:unhideWhenUsed="0" w:qFormat="1"/>
-    <w:lsdException w:name="heading 6" w:semiHidden="0" w:uiPriority="9" w:unhideWhenUsed="0" w:qFormat="1"/>
-    <w:lsdException w:name="heading 7" w:semiHidden="0" w:uiPriority="9" w:unhideWhenUsed="0" w:qFormat="1"/>
-    <w:lsdException w:name="heading 8" w:semiHidden="0" w:uiPriority="9" w:unhideWhenUsed="0" w:qFormat="1"/>
-    <w:lsdException w:name="heading 9" w:semiHidden="0" w:uiPriority="9" w:unhideWhenUsed="0" w:qFormat="1"/>
-    <w:lsdException w:name="toc 1" w:uiPriority="39"/>
-    <w:lsdException w:name="toc 2" w:uiPriority="39"/>
-    <w:lsdException w:name="toc 3" w:uiPriority="39"/>
-    <w:lsdException w:name="toc 4" w:uiPriority="39"/>
-    <w:lsdException w:name="toc 5" w:uiPriority="39"/>
-    <w:lsdException w:name="toc 6" w:uiPriority="39"/>
-    <w:lsdException w:name="toc 7" w:uiPriority="39"/>
-    <w:lsdException w:name="toc 8" w:uiPriority="39"/>
-    <w:lsdException w:name="toc 9" w:uiPriority="39"/>
-    <w:lsdException w:name="caption" w:uiPriority="35" w:qFormat="1"/>
-    <w:lsdException w:name="Title" w:semiHidden="0" w:uiPriority="10" w:unhideWhenUsed="0" w:qFormat="1"/>
-    <w:lsdException w:name="Default Paragraph Font" w:uiPriority="1"/>
-    <w:lsdException w:name="Subtitle" w:semiHidden="0" w:uiPriority="11" w:unhideWhenUsed="0" w:qFormat="1"/>
-    <w:lsdException w:name="Strong" w:semiHidden="0" w:uiPriority="22" w:unhideWhenUsed="0" w:qFormat="1"/>
-    <w:lsdException w:name="Emphasis" w:semiHidden="0" w:uiPriority="20" w:unhideWhenUsed="0" w:qFormat="1"/>
-    <w:lsdException w:name="Table Grid" w:semiHidden="0" w:uiPriority="59" w:unhideWhenUsed="0"/>
-    <w:lsdException w:name="Placeholder Text" w:unhideWhenUsed="0"/>
-    <w:lsdException w:name="No Spacing" w:semiHidden="0" w:uiPriority="1" w:unhideWhenUsed="0" w:qFormat="1"/>
-    <w:lsdException w:name="Light Shading" w:semiHidden="0" w:uiPriority="60" w:unhideWhenUsed="0"/>
-    <w:lsdException w:name="Light List" w:semiHidden="0" w:uiPriority="61" w:unhideWhenUsed="0"/>
-    <w:lsdException w:name="Light Grid" w:semiHidden="0" w:uiPriority="62" w:unhideWhenUsed="0"/>
-    <w:lsdException w:name="Medium Shading 1" w:semiHidden="0" w:uiPriority="63" w:unhideWhenUsed="0"/>
-    <w:lsdException w:name="Medium Shading 2" w:semiHidden="0" w:uiPriority="64" w:unhideWhenUsed="0"/>
-    <w:lsdException w:name="Medium List 1" w:semiHidden="0" w:uiPriority="65" w:unhideWhenUsed="0"/>
-    <w:lsdException w:name="Medium List 2" w:semiHidden="0" w:uiPriority="66" w:unhideWhenUsed="0"/>
-    <w:lsdException w:name="Medium Grid 1" w:semiHidden="0" w:uiPriority="67" w:unhideWhenUsed="0"/>
-    <w:lsdException w:name="Medium Grid 2" w:semiHidden="0" w:uiPriority="68" w:unhideWhenUsed="0"/>
-    <w:lsdException w:name="Medium Grid 3" w:semiHidden="0" w:uiPriority="69" w:unhideWhenUsed="0"/>
-    <w:lsdException w:name="Dark List" w:semiHidden="0" w:uiPriority="70" w:unhideWhenUsed="0"/>
-    <w:lsdException w:name="Colorful Shading" w:semiHidden="0" w:uiPriority="71" w:unhideWhenUsed="0"/>
-    <w:lsdException w:name="Colorful List" w:semiHidden="0" w:uiPriority="72" w:unhideWhenUsed="0"/>
-    <w:lsdException w:name="Colorful Grid" w:semiHidden="0" w:uiPriority="73" w:unhideWhenUsed="0"/>
-    <w:lsdException w:name="Light Shading Accent 1" w:semiHidden="0" w:uiPriority="60" w:unhideWhenUsed="0"/>
-    <w:lsdException w:name="Light List Accent 1" w:semiHidden="0" w:uiPriority="61" w:unhideWhenUsed="0"/>
-    <w:lsdException w:name="Light Grid Accent 1" w:semiHidden="0" w:uiPriority="62" w:unhideWhenUsed="0"/>
-    <w:lsdException w:name="Medium Shading 1 Accent 1" w:semiHidden="0" w:uiPriority="63" w:unhideWhenUsed="0"/>
-    <w:lsdException w:name="Medium Shading 2 Accent 1" w:semiHidden="0" w:uiPriority="64" w:unhideWhenUsed="0"/>
-    <w:lsdException w:name="Medium List 1 Accent 1" w:semiHidden="0" w:uiPriority="65" w:unhideWhenUsed="0"/>
-    <w:lsdException w:name="Revision" w:unhideWhenUsed="0"/>
-    <w:lsdException w:name="List Paragraph" w:semiHidden="0" w:uiPriority="34" w:unhideWhenUsed="0" w:qFormat="1"/>
-    <w:lsdException w:name="Quote" w:semiHidden="0" w:uiPriority="29" w:unhideWhenUsed="0" w:qFormat="1"/>
-    <w:lsdException w:name="Intense Quote" w:semiHidden="0" w:uiPriority="30" w:unhideWhenUsed="0" w:qFormat="1"/>
-    <w:lsdException w:name="Medium List 2 Accent 1" w:semiHidden="0" w:uiPriority="66" w:unhideWhenUsed="0"/>
-    <w:lsdException w:name="Medium Grid 1 Accent 1" w:semiHidden="0" w:uiPriority="67" w:unhideWhenUsed="0"/>
-    <w:lsdException w:name="Medium Grid 2 Accent 1" w:semiHidden="0" w:uiPriority="68" w:unhideWhenUsed="0"/>
-    <w:lsdException w:name="Medium Grid 3 Accent 1" w:semiHidden="0" w:uiPriority="69" w:unhideWhenUsed="0"/>
-    <w:lsdException w:name="Dark List Accent 1" w:semiHidden="0" w:uiPriority="70" w:unhideWhenUsed="0"/>
-    <w:lsdException w:name="Colorful Shading Accent 1" w:semiHidden="0" w:uiPriority="71" w:unhideWhenUsed="0"/>
-    <w:lsdException w:name="Colorful List Accent 1" w:semiHidden="0" w:uiPriority="72" w:unhideWhenUsed="0"/>
-    <w:lsdException w:name="Colorful Grid Accent 1" w:semiHidden="0" w:uiPriority="73" w:unhideWhenUsed="0"/>
-    <w:lsdException w:name="Light Shading Accent 2" w:semiHidden="0" w:uiPriority="60" w:unhideWhenUsed="0"/>
-    <w:lsdException w:name="Light List Accent 2" w:semiHidden="0" w:uiPriority="61" w:unhideWhenUsed="0"/>
-    <w:lsdException w:name="Light Grid Accent 2" w:semiHidden="0" w:uiPriority="62" w:unhideWhenUsed="0"/>
-    <w:lsdException w:name="Medium Shading 1 Accent 2" w:semiHidden="0" w:uiPriority="63" w:unhideWhenUsed="0"/>
-    <w:lsdException w:name="Medium Shading 2 Accent 2" w:semiHidden="0" w:uiPriority="64" w:unhideWhenUsed="0"/>
-    <w:lsdException w:name="Medium List 1 Accent 2" w:semiHidden="0" w:uiPriority="65" w:unhideWhenUsed="0"/>
-    <w:lsdException w:name="Medium List 2 Accent 2" w:semiHidden="0" w:uiPriority="66" w:unhideWhenUsed="0"/>
-    <w:lsdException w:name="Medium Grid 1 Accent 2" w:semiHidden="0" w:uiPriority="67" w:unhideWhenUsed="0"/>
-    <w:lsdException w:name="Medium Grid 2 Accent 2" w:semiHidden="0" w:uiPriority="68" w:unhideWhenUsed="0"/>
-    <w:lsdException w:name="Medium Grid 3 Accent 2" w:semiHidden="0" w:uiPriority="69" w:unhideWhenUsed="0"/>
-    <w:lsdException w:name="Dark List Accent 2" w:semiHidden="0" w:uiPriority="70" w:unhideWhenUsed="0"/>
-    <w:lsdException w:name="Colorful Shading Accent 2" w:semiHidden="0" w:uiPriority="71" w:unhideWhenUsed="0"/>
-    <w:lsdException w:name="Colorful List Accent 2" w:semiHidden="0" w:uiPriority="72" w:unhideWhenUsed="0"/>
-    <w:lsdException w:name="Colorful Grid Accent 2" w:semiHidden="0" w:uiPriority="73" w:unhideWhenUsed="0"/>
-    <w:lsdException w:name="Light Shading Accent 3" w:semiHidden="0" w:uiPriority="60" w:unhideWhenUsed="0"/>
-    <w:lsdException w:name="Light List Accent 3" w:semiHidden="0" w:uiPriority="61" w:unhideWhenUsed="0"/>
-    <w:lsdException w:name="Light Grid Accent 3" w:semiHidden="0" w:uiPriority="62" w:unhideWhenUsed="0"/>
-    <w:lsdException w:name="Medium Shading 1 Accent 3" w:semiHidden="0" w:uiPriority="63" w:unhideWhenUsed="0"/>
-    <w:lsdException w:name="Medium Shading 2 Accent 3" w:semiHidden="0" w:uiPriority="64" w:unhideWhenUsed="0"/>
-    <w:lsdException w:name="Medium List 1 Accent 3" w:semiHidden="0" w:uiPriority="65" w:unhideWhenUsed="0"/>
-    <w:lsdException w:name="Medium List 2 Accent 3" w:semiHidden="0" w:uiPriority="66" w:unhideWhenUsed="0"/>
-    <w:lsdException w:name="Medium Grid 1 Accent 3" w:semiHidden="0" w:uiPriority="67" w:unhideWhenUsed="0"/>
-    <w:lsdException w:name="Medium Grid 2 Accent 3" w:semiHidden="0" w:uiPriority="68" w:unhideWhenUsed="0"/>
-    <w:lsdException w:name="Medium Grid 3 Accent 3" w:semiHidden="0" w:uiPriority="69" w:unhideWhenUsed="0"/>
-    <w:lsdException w:name="Dark List Accent 3" w:semiHidden="0" w:uiPriority="70" w:unhideWhenUsed="0"/>
-    <w:lsdException w:name="Colorful Shading Accent 3" w:semiHidden="0" w:uiPriority="71" w:unhideWhenUsed="0"/>
-    <w:lsdException w:name="Colorful List Accent 3" w:semiHidden="0" w:uiPriority="72" w:unhideWhenUsed="0"/>
-    <w:lsdException w:name="Colorful Grid Accent 3" w:semiHidden="0" w:uiPriority="73" w:unhideWhenUsed="0"/>
-    <w:lsdException w:name="Light Shading Accent 4" w:semiHidden="0" w:uiPriority="60" w:unhideWhenUsed="0"/>
-    <w:lsdException w:name="Light List Accent 4" w:semiHidden="0" w:uiPriority="61" w:unhideWhenUsed="0"/>
-    <w:lsdException w:name="Light Grid Accent 4" w:semiHidden="0" w:uiPriority="62" w:unhideWhenUsed="0"/>
-    <w:lsdException w:name="Medium Shading 1 Accent 4" w:semiHidden="0" w:uiPriority="63" w:unhideWhenUsed="0"/>
-    <w:lsdException w:name="Medium Shading 2 Accent 4" w:semiHidden="0" w:uiPriority="64" w:unhideWhenUsed="0"/>
-    <w:lsdException w:name="Medium List 1 Accent 4" w:semiHidden="0" w:uiPriority="65" w:unhideWhenUsed="0"/>
-    <w:lsdException w:name="Medium List 2 Accent 4" w:semiHidden="0" w:uiPriority="66" w:unhideWhenUsed="0"/>
-    <w:lsdException w:name="Medium Grid 1 Accent 4" w:semiHidden="0" w:uiPriority="67" w:unhideWhenUsed="0"/>
-    <w:lsdException w:name="Medium Grid 2 Accent 4" w:semiHidden="0" w:uiPriority="68" w:unhideWhenUsed="0"/>
-    <w:lsdException w:name="Medium Grid 3 Accent 4" w:semiHidden="0" w:uiPriority="69" w:unhideWhenUsed="0"/>
-    <w:lsdException w:name="Dark List Accent 4" w:semiHidden="0" w:uiPriority="70" w:unhideWhenUsed="0"/>
-    <w:lsdException w:name="Colorful Shading Accent 4" w:semiHidden="0" w:uiPriority="71" w:unhideWhenUsed="0"/>
-    <w:lsdException w:name="Colorful List Accent 4" w:semiHidden="0" w:uiPriority="72" w:unhideWhenUsed="0"/>
-    <w:lsdException w:name="Colorful Grid Accent 4" w:semiHidden="0" w:uiPriority="73" w:unhideWhenUsed="0"/>
-    <w:lsdException w:name="Light Shading Accent 5" w:semiHidden="0" w:uiPriority="60" w:unhideWhenUsed="0"/>
-    <w:lsdException w:name="Light List Accent 5" w:semiHidden="0" w:uiPriority="61" w:unhideWhenUsed="0"/>
-    <w:lsdException w:name="Light Grid Accent 5" w:semiHidden="0" w:uiPriority="62" w:unhideWhenUsed="0"/>
-    <w:lsdException w:name="Medium Shading 1 Accent 5" w:semiHidden="0" w:uiPriority="63" w:unhideWhenUsed="0"/>
-    <w:lsdException w:name="Medium Shading 2 Accent 5" w:semiHidden="0" w:uiPriority="64" w:unhideWhenUsed="0"/>
-    <w:lsdException w:name="Medium List 1 Accent 5" w:semiHidden="0" w:uiPriority="65" w:unhideWhenUsed="0"/>
-    <w:lsdException w:name="Medium List 2 Accent 5" w:semiHidden="0" w:uiPriority="66" w:unhideWhenUsed="0"/>
-    <w:lsdException w:name="Medium Grid 1 Accent 5" w:semiHidden="0" w:uiPriority="67" w:unhideWhenUsed="0"/>
-    <w:lsdException w:name="Medium Grid 2 Accent 5" w:semiHidden="0" w:uiPriority="68" w:unhideWhenUsed="0"/>
-    <w:lsdException w:name="Medium Grid 3 Accent 5" w:semiHidden="0" w:uiPriority="69" w:unhideWhenUsed="0"/>
-    <w:lsdException w:name="Dark List Accent 5" w:semiHidden="0" w:uiPriority="70" w:unhideWhenUsed="0"/>
-    <w:lsdException w:name="Colorful Shading Accent 5" w:semiHidden="0" w:uiPriority="71" w:unhideWhenUsed="0"/>
-    <w:lsdException w:name="Colorful List Accent 5" w:semiHidden="0" w:uiPriority="72" w:unhideWhenUsed="0"/>
-    <w:lsdException w:name="Colorful Grid Accent 5" w:semiHidden="0" w:uiPriority="73" w:unhideWhenUsed="0"/>
-    <w:lsdException w:name="Light Shading Accent 6" w:semiHidden="0" w:uiPriority="60" w:unhideWhenUsed="0"/>
-    <w:lsdException w:name="Light List Accent 6" w:semiHidden="0" w:uiPriority="61" w:unhideWhenUsed="0"/>
-    <w:lsdException w:name="Light Grid Accent 6" w:semiHidden="0" w:uiPriority="62" w:unhideWhenUsed="0"/>
-    <w:lsdException w:name="Medium Shading 1 Accent 6" w:semiHidden="0" w:uiPriority="63" w:unhideWhenUsed="0"/>
-    <w:lsdException w:name="Medium Shading 2 Accent 6" w:semiHidden="0" w:uiPriority="64" w:unhideWhenUsed="0"/>
-    <w:lsdException w:name="Medium List 1 Accent 6" w:semiHidden="0" w:uiPriority="65" w:unhideWhenUsed="0"/>
-    <w:lsdException w:name="Medium List 2 Accent 6" w:semiHidden="0" w:uiPriority="66" w:unhideWhenUsed="0"/>
-    <w:lsdException w:name="Medium Grid 1 Accent 6" w:semiHidden="0" w:uiPriority="67" w:unhideWhenUsed="0"/>
-    <w:lsdException w:name="Medium Grid 2 Accent 6" w:semiHidden="0" w:uiPriority="68" w:unhideWhenUsed="0"/>
-    <w:lsdException w:name="Medium Grid 3 Accent 6" w:semiHidden="0" w:uiPriority="69" w:unhideWhenUsed="0"/>
-    <w:lsdException w:name="Dark List Accent 6" w:semiHidden="0" w:uiPriority="70" w:unhideWhenUsed="0"/>
-    <w:lsdException w:name="Colorful Shading Accent 6" w:semiHidden="0" w:uiPriority="71" w:unhideWhenUsed="0"/>
-    <w:lsdException w:name="Colorful List Accent 6" w:semiHidden="0" w:uiPriority="72" w:unhideWhenUsed="0"/>
-    <w:lsdException w:name="Colorful Grid Accent 6" w:semiHidden="0" w:uiPriority="73" w:unhideWhenUsed="0"/>
-    <w:lsdException w:name="Subtle Emphasis" w:semiHidden="0" w:uiPriority="19" w:unhideWhenUsed="0" w:qFormat="1"/>
-    <w:lsdException w:name="Intense Emphasis" w:semiHidden="0" w:uiPriority="21" w:unhideWhenUsed="0" w:qFormat="1"/>
-    <w:lsdException w:name="Subtle Reference" w:semiHidden="0" w:uiPriority="31" w:unhideWhenUsed="0" w:qFormat="1"/>
-    <w:lsdException w:name="Intense Reference" w:semiHidden="0" w:uiPriority="32" w:unhideWhenUsed="0" w:qFormat="1"/>
-    <w:lsdException w:name="Book Title" w:semiHidden="0" w:uiPriority="33" w:unhideWhenUsed="0" w:qFormat="1"/>
-    <w:lsdException w:name="Bibliography" w:uiPriority="37"/>
-    <w:lsdException w:name="TOC Heading" w:uiPriority="39" w:qFormat="1"/>
+  <w:latentStyles w:defLockedState="0" w:defUIPriority="99" w:defSemiHidden="0" w:defUnhideWhenUsed="0" w:defQFormat="0" w:count="371">
+    <w:lsdException w:name="Normal" w:uiPriority="0" w:qFormat="1"/>
+    <w:lsdException w:name="heading 1" w:uiPriority="9" w:qFormat="1"/>
+    <w:lsdException w:name="heading 2" w:uiPriority="9" w:qFormat="1"/>
+    <w:lsdException w:name="heading 3" w:uiPriority="9" w:qFormat="1"/>
+    <w:lsdException w:name="heading 4" w:uiPriority="9" w:qFormat="1"/>
+    <w:lsdException w:name="heading 5" w:uiPriority="9" w:qFormat="1"/>
+    <w:lsdException w:name="heading 6" w:uiPriority="9" w:qFormat="1"/>
+    <w:lsdException w:name="heading 7" w:uiPriority="9" w:qFormat="1"/>
+    <w:lsdException w:name="heading 8" w:uiPriority="9" w:qFormat="1"/>
+    <w:lsdException w:name="heading 9" w:uiPriority="9" w:qFormat="1"/>
+    <w:lsdException w:name="index 1" w:semiHidden="1" w:unhideWhenUsed="1"/>
+    <w:lsdException w:name="index 2" w:semiHidden="1" w:unhideWhenUsed="1"/>
+    <w:lsdException w:name="index 3" w:semiHidden="1" w:unhideWhenUsed="1"/>
+    <w:lsdException w:name="index 4" w:semiHidden="1" w:unhideWhenUsed="1"/>
+    <w:lsdException w:name="index 5" w:semiHidden="1" w:unhideWhenUsed="1"/>
+    <w:lsdException w:name="index 6" w:semiHidden="1" w:unhideWhenUsed="1"/>
+    <w:lsdException w:name="index 7" w:semiHidden="1" w:unhideWhenUsed="1"/>
+    <w:lsdException w:name="index 8" w:semiHidden="1" w:unhideWhenUsed="1"/>
+    <w:lsdException w:name="index 9" w:semiHidden="1" w:unhideWhenUsed="1"/>
+    <w:lsdException w:name="toc 1" w:semiHidden="1" w:uiPriority="39" w:unhideWhenUsed="1"/>
+    <w:lsdException w:name="toc 2" w:semiHidden="1" w:uiPriority="39" w:unhideWhenUsed="1"/>
+    <w:lsdException w:name="toc 3" w:semiHidden="1" w:uiPriority="39" w:unhideWhenUsed="1"/>
+    <w:lsdException w:name="toc 4" w:semiHidden="1" w:uiPriority="39" w:unhideWhenUsed="1"/>
+    <w:lsdException w:name="toc 5" w:semiHidden="1" w:uiPriority="39" w:unhideWhenUsed="1"/>
+    <w:lsdException w:name="toc 6" w:semiHidden="1" w:uiPriority="39" w:unhideWhenUsed="1"/>
+    <w:lsdException w:name="toc 7" w:semiHidden="1" w:uiPriority="39" w:unhideWhenUsed="1"/>
+    <w:lsdException w:name="toc 8" w:semiHidden="1" w:uiPriority="39" w:unhideWhenUsed="1"/>
+    <w:lsdException w:name="toc 9" w:semiHidden="1" w:uiPriority="39" w:unhideWhenUsed="1"/>
+    <w:lsdException w:name="Normal Indent" w:semiHidden="1" w:unhideWhenUsed="1"/>
+    <w:lsdException w:name="footnote text" w:semiHidden="1" w:unhideWhenUsed="1"/>
+    <w:lsdException w:name="annotation text" w:semiHidden="1" w:unhideWhenUsed="1"/>
+    <w:lsdException w:name="header" w:semiHidden="1" w:unhideWhenUsed="1"/>
+    <w:lsdException w:name="footer" w:semiHidden="1" w:unhideWhenUsed="1"/>
+    <w:lsdException w:name="index heading" w:semiHidden="1" w:unhideWhenUsed="1"/>
+    <w:lsdException w:name="caption" w:semiHidden="1" w:uiPriority="35" w:unhideWhenUsed="1" w:qFormat="1"/>
+    <w:lsdException w:name="table of figures" w:semiHidden="1" w:unhideWhenUsed="1"/>
+    <w:lsdException w:name="envelope address" w:semiHidden="1" w:unhideWhenUsed="1"/>
+    <w:lsdException w:name="envelope return" w:semiHidden="1" w:unhideWhenUsed="1"/>
+    <w:lsdException w:name="footnote reference" w:semiHidden="1" w:unhideWhenUsed="1"/>
+    <w:lsdException w:name="annotation reference" w:semiHidden="1" w:unhideWhenUsed="1"/>
+    <w:lsdException w:name="line number" w:semiHidden="1" w:unhideWhenUsed="1"/>
+    <w:lsdException w:name="page number" w:semiHidden="1" w:unhideWhenUsed="1"/>
+    <w:lsdException w:name="endnote reference" w:semiHidden="1" w:unhideWhenUsed="1"/>
+    <w:lsdException w:name="endnote text" w:semiHidden="1" w:unhideWhenUsed="1"/>
+    <w:lsdException w:name="table of authorities" w:semiHidden="1" w:unhideWhenUsed="1"/>
+    <w:lsdException w:name="macro" w:semiHidden="1" w:unhideWhenUsed="1"/>
+    <w:lsdException w:name="toa heading" w:semiHidden="1" w:unhideWhenUsed="1"/>
+    <w:lsdException w:name="List" w:semiHidden="1" w:unhideWhenUsed="1"/>
+    <w:lsdException w:name="List Bullet" w:semiHidden="1" w:unhideWhenUsed="1"/>
+    <w:lsdException w:name="List Number" w:semiHidden="1" w:unhideWhenUsed="1"/>
+    <w:lsdException w:name="List 2" w:semiHidden="1" w:unhideWhenUsed="1"/>
+    <w:lsdException w:name="List 3" w:semiHidden="1" w:unhideWhenUsed="1"/>
+    <w:lsdException w:name="List 4" w:semiHidden="1" w:unhideWhenUsed="1"/>
+    <w:lsdException w:name="List 5" w:semiHidden="1" w:unhideWhenUsed="1"/>
+    <w:lsdException w:name="List Bullet 2" w:semiHidden="1" w:unhideWhenUsed="1"/>
+    <w:lsdException w:name="List Bullet 3" w:semiHidden="1" w:unhideWhenUsed="1"/>
+    <w:lsdException w:name="List Bullet 4" w:semiHidden="1" w:unhideWhenUsed="1"/>
+    <w:lsdException w:name="List Bullet 5" w:semiHidden="1" w:unhideWhenUsed="1"/>
+    <w:lsdException w:name="List Number 2" w:semiHidden="1" w:unhideWhenUsed="1"/>
+    <w:lsdException w:name="List Number 3" w:semiHidden="1" w:unhideWhenUsed="1"/>
+    <w:lsdException w:name="List Number 4" w:semiHidden="1" w:unhideWhenUsed="1"/>
+    <w:lsdException w:name="List Number 5" w:semiHidden="1" w:unhideWhenUsed="1"/>
+    <w:lsdException w:name="Title" w:uiPriority="10" w:qFormat="1"/>
+    <w:lsdException w:name="Closing" w:semiHidden="1" w:unhideWhenUsed="1"/>
+    <w:lsdException w:name="Signature" w:semiHidden="1" w:unhideWhenUsed="1"/>
+    <w:lsdException w:name="Default Paragraph Font" w:semiHidden="1" w:uiPriority="1" w:unhideWhenUsed="1"/>
+    <w:lsdException w:name="Body Text" w:semiHidden="1" w:unhideWhenUsed="1"/>
+    <w:lsdException w:name="Body Text Indent" w:semiHidden="1" w:unhideWhenUsed="1"/>
+    <w:lsdException w:name="List Continue" w:semiHidden="1" w:unhideWhenUsed="1"/>
+    <w:lsdException w:name="List Continue 2" w:semiHidden="1" w:unhideWhenUsed="1"/>
+    <w:lsdException w:name="List Continue 3" w:semiHidden="1" w:unhideWhenUsed="1"/>
+    <w:lsdException w:name="List Continue 4" w:semiHidden="1" w:unhideWhenUsed="1"/>
+    <w:lsdException w:name="List Continue 5" w:semiHidden="1" w:unhideWhenUsed="1"/>
+    <w:lsdException w:name="Message Header" w:semiHidden="1" w:unhideWhenUsed="1"/>
+    <w:lsdException w:name="Subtitle" w:uiPriority="11" w:qFormat="1"/>
+    <w:lsdException w:name="Salutation" w:semiHidden="1" w:unhideWhenUsed="1"/>
+    <w:lsdException w:name="Date" w:semiHidden="1" w:unhideWhenUsed="1"/>
+    <w:lsdException w:name="Body Text First Indent" w:semiHidden="1" w:unhideWhenUsed="1"/>
+    <w:lsdException w:name="Body Text First Indent 2" w:semiHidden="1" w:unhideWhenUsed="1"/>
+    <w:lsdException w:name="Note Heading" w:semiHidden="1" w:unhideWhenUsed="1"/>
+    <w:lsdException w:name="Body Text 2" w:semiHidden="1" w:unhideWhenUsed="1"/>
+    <w:lsdException w:name="Body Text 3" w:semiHidden="1" w:unhideWhenUsed="1"/>
+    <w:lsdException w:name="Body Text Indent 2" w:semiHidden="1" w:unhideWhenUsed="1"/>
+    <w:lsdException w:name="Body Text Indent 3" w:semiHidden="1" w:unhideWhenUsed="1"/>
+    <w:lsdException w:name="Block Text" w:semiHidden="1" w:unhideWhenUsed="1"/>
+    <w:lsdException w:name="Hyperlink" w:semiHidden="1" w:unhideWhenUsed="1"/>
+    <w:lsdException w:name="FollowedHyperlink" w:semiHidden="1" w:unhideWhenUsed="1"/>
+    <w:lsdException w:name="Strong" w:uiPriority="22" w:qFormat="1"/>
+    <w:lsdException w:name="Emphasis" w:uiPriority="20" w:qFormat="1"/>
+    <w:lsdException w:name="Document Map" w:semiHidden="1" w:unhideWhenUsed="1"/>
+    <w:lsdException w:name="Plain Text" w:semiHidden="1" w:unhideWhenUsed="1"/>
+    <w:lsdException w:name="E-mail Signature" w:semiHidden="1" w:unhideWhenUsed="1"/>
+    <w:lsdException w:name="HTML Top of Form" w:semiHidden="1" w:unhideWhenUsed="1"/>
+    <w:lsdException w:name="HTML Bottom of Form" w:semiHidden="1" w:unhideWhenUsed="1"/>
+    <w:lsdException w:name="Normal (Web)" w:semiHidden="1" w:unhideWhenUsed="1"/>
+    <w:lsdException w:name="HTML Acronym" w:semiHidden="1" w:unhideWhenUsed="1"/>
+    <w:lsdException w:name="HTML Address" w:semiHidden="1" w:unhideWhenUsed="1"/>
+    <w:lsdException w:name="HTML Cite" w:semiHidden="1" w:unhideWhenUsed="1"/>
+    <w:lsdException w:name="HTML Code" w:semiHidden="1" w:unhideWhenUsed="1"/>
+    <w:lsdException w:name="HTML Definition" w:semiHidden="1" w:unhideWhenUsed="1"/>
+    <w:lsdException w:name="HTML Keyboard" w:semiHidden="1" w:unhideWhenUsed="1"/>
+    <w:lsdException w:name="HTML Preformatted" w:semiHidden="1" w:unhideWhenUsed="1"/>
+    <w:lsdException w:name="HTML Sample" w:semiHidden="1" w:unhideWhenUsed="1"/>
+    <w:lsdException w:name="HTML Typewriter" w:semiHidden="1" w:unhideWhenUsed="1"/>
+    <w:lsdException w:name="HTML Variable" w:semiHidden="1" w:unhideWhenUsed="1"/>
+    <w:lsdException w:name="Normal Table" w:semiHidden="1" w:unhideWhenUsed="1"/>
+    <w:lsdException w:name="annotation subject" w:semiHidden="1" w:unhideWhenUsed="1"/>
+    <w:lsdException w:name="No List" w:semiHidden="1" w:unhideWhenUsed="1"/>
+    <w:lsdException w:name="Outline List 1" w:semiHidden="1" w:unhideWhenUsed="1"/>
+    <w:lsdException w:name="Outline List 2" w:semiHidden="1" w:unhideWhenUsed="1"/>
+    <w:lsdException w:name="Outline List 3" w:semiHidden="1" w:unhideWhenUsed="1"/>
+    <w:lsdException w:name="Table Simple 1" w:semiHidden="1" w:unhideWhenUsed="1"/>
+    <w:lsdException w:name="Table Simple 2" w:semiHidden="1" w:unhideWhenUsed="1"/>
+    <w:lsdException w:name="Table Simple 3" w:semiHidden="1" w:unhideWhenUsed="1"/>
+    <w:lsdException w:name="Table Classic 1" w:semiHidden="1" w:unhideWhenUsed="1"/>
+    <w:lsdException w:name="Table Classic 2" w:semiHidden="1" w:unhideWhenUsed="1"/>
+    <w:lsdException w:name="Table Classic 3" w:semiHidden="1" w:unhideWhenUsed="1"/>
+    <w:lsdException w:name="Table Classic 4" w:semiHidden="1" w:unhideWhenUsed="1"/>
+    <w:lsdException w:name="Table Colorful 1" w:semiHidden="1" w:unhideWhenUsed="1"/>
+    <w:lsdException w:name="Table Colorful 2" w:semiHidden="1" w:unhideWhenUsed="1"/>
+    <w:lsdException w:name="Table Colorful 3" w:semiHidden="1" w:unhideWhenUsed="1"/>
+    <w:lsdException w:name="Table Columns 1" w:semiHidden="1" w:unhideWhenUsed="1"/>
+    <w:lsdException w:name="Table Columns 2" w:semiHidden="1" w:unhideWhenUsed="1"/>
+    <w:lsdException w:name="Table Columns 3" w:semiHidden="1" w:unhideWhenUsed="1"/>
+    <w:lsdException w:name="Table Columns 4" w:semiHidden="1" w:unhideWhenUsed="1"/>
+    <w:lsdException w:name="Table Columns 5" w:semiHidden="1" w:unhideWhenUsed="1"/>
+    <w:lsdException w:name="Table Grid 1" w:semiHidden="1" w:unhideWhenUsed="1"/>
+    <w:lsdException w:name="Table Grid 2" w:semiHidden="1" w:unhideWhenUsed="1"/>
+    <w:lsdException w:name="Table Grid 3" w:semiHidden="1" w:unhideWhenUsed="1"/>
+    <w:lsdException w:name="Table Grid 4" w:semiHidden="1" w:unhideWhenUsed="1"/>
+    <w:lsdException w:name="Table Grid 5" w:semiHidden="1" w:unhideWhenUsed="1"/>
+    <w:lsdException w:name="Table Grid 6" w:semiHidden="1" w:unhideWhenUsed="1"/>
+    <w:lsdException w:name="Table Grid 7" w:semiHidden="1" w:unhideWhenUsed="1"/>
+    <w:lsdException w:name="Table Grid 8" w:semiHidden="1" w:unhideWhenUsed="1"/>
+    <w:lsdException w:name="Table List 1" w:semiHidden="1" w:unhideWhenUsed="1"/>
+    <w:lsdException w:name="Table List 2" w:semiHidden="1" w:unhideWhenUsed="1"/>
+    <w:lsdException w:name="Table List 3" w:semiHidden="1" w:unhideWhenUsed="1"/>
+    <w:lsdException w:name="Table List 4" w:semiHidden="1" w:unhideWhenUsed="1"/>
+    <w:lsdException w:name="Table List 5" w:semiHidden="1" w:unhideWhenUsed="1"/>
+    <w:lsdException w:name="Table List 6" w:semiHidden="1" w:unhideWhenUsed="1"/>
+    <w:lsdException w:name="Table List 7" w:semiHidden="1" w:unhideWhenUsed="1"/>
+    <w:lsdException w:name="Table List 8" w:semiHidden="1" w:unhideWhenUsed="1"/>
+    <w:lsdException w:name="Table 3D effects 1" w:semiHidden="1" w:unhideWhenUsed="1"/>
+    <w:lsdException w:name="Table 3D effects 2" w:semiHidden="1" w:unhideWhenUsed="1"/>
+    <w:lsdException w:name="Table 3D effects 3" w:semiHidden="1" w:unhideWhenUsed="1"/>
+    <w:lsdException w:name="Table Contemporary" w:semiHidden="1" w:unhideWhenUsed="1"/>
+    <w:lsdException w:name="Table Elegant" w:semiHidden="1" w:unhideWhenUsed="1"/>
+    <w:lsdException w:name="Table Professional" w:semiHidden="1" w:unhideWhenUsed="1"/>
+    <w:lsdException w:name="Table Subtle 1" w:semiHidden="1" w:unhideWhenUsed="1"/>
+    <w:lsdException w:name="Table Subtle 2" w:semiHidden="1" w:unhideWhenUsed="1"/>
+    <w:lsdException w:name="Table Web 1" w:semiHidden="1" w:unhideWhenUsed="1"/>
+    <w:lsdException w:name="Table Web 2" w:semiHidden="1" w:unhideWhenUsed="1"/>
+    <w:lsdException w:name="Table Web 3" w:semiHidden="1" w:unhideWhenUsed="1"/>
+    <w:lsdException w:name="Balloon Text" w:semiHidden="1" w:unhideWhenUsed="1"/>
+    <w:lsdException w:name="Table Grid" w:uiPriority="59"/>
+    <w:lsdException w:name="Table Theme" w:semiHidden="1" w:unhideWhenUsed="1"/>
+    <w:lsdException w:name="Placeholder Text" w:semiHidden="1"/>
+    <w:lsdException w:name="No Spacing" w:uiPriority="1" w:qFormat="1"/>
+    <w:lsdException w:name="Light Shading" w:uiPriority="60"/>
+    <w:lsdException w:name="Light List" w:uiPriority="61"/>
+    <w:lsdException w:name="Light Grid" w:uiPriority="62"/>
+    <w:lsdException w:name="Medium Shading 1" w:uiPriority="63"/>
+    <w:lsdException w:name="Medium Shading 2" w:uiPriority="64"/>
+    <w:lsdException w:name="Medium List 1" w:uiPriority="65"/>
+    <w:lsdException w:name="Medium List 2" w:uiPriority="66"/>
+    <w:lsdException w:name="Medium Grid 1" w:uiPriority="67"/>
+    <w:lsdException w:name="Medium Grid 2" w:uiPriority="68"/>
+    <w:lsdException w:name="Medium Grid 3" w:uiPriority="69"/>
+    <w:lsdException w:name="Dark List" w:uiPriority="70"/>
+    <w:lsdException w:name="Colorful Shading" w:uiPriority="71"/>
+    <w:lsdException w:name="Colorful List" w:uiPriority="72"/>
+    <w:lsdException w:name="Colorful Grid" w:uiPriority="73"/>
+    <w:lsdException w:name="Light Shading Accent 1" w:uiPriority="60"/>
+    <w:lsdException w:name="Light List Accent 1" w:uiPriority="61"/>
+    <w:lsdException w:name="Light Grid Accent 1" w:uiPriority="62"/>
+    <w:lsdException w:name="Medium Shading 1 Accent 1" w:uiPriority="63"/>
+    <w:lsdException w:name="Medium Shading 2 Accent 1" w:uiPriority="64"/>
+    <w:lsdException w:name="Medium List 1 Accent 1" w:uiPriority="65"/>
+    <w:lsdException w:name="Revision" w:semiHidden="1"/>
+    <w:lsdException w:name="List Paragraph" w:uiPriority="34" w:qFormat="1"/>
+    <w:lsdException w:name="Quote" w:uiPriority="29" w:qFormat="1"/>
+    <w:lsdException w:name="Intense Quote" w:uiPriority="30" w:qFormat="1"/>
+    <w:lsdException w:name="Medium List 2 Accent 1" w:uiPriority="66"/>
+    <w:lsdException w:name="Medium Grid 1 Accent 1" w:uiPriority="67"/>
+    <w:lsdException w:name="Medium Grid 2 Accent 1" w:uiPriority="68"/>
+    <w:lsdException w:name="Medium Grid 3 Accent 1" w:uiPriority="69"/>
+    <w:lsdException w:name="Dark List Accent 1" w:uiPriority="70"/>
+    <w:lsdException w:name="Colorful Shading Accent 1" w:uiPriority="71"/>
+    <w:lsdException w:name="Colorful List Accent 1" w:uiPriority="72"/>
+    <w:lsdException w:name="Colorful Grid Accent 1" w:uiPriority="73"/>
+    <w:lsdException w:name="Light Shading Accent 2" w:uiPriority="60"/>
+    <w:lsdException w:name="Light List Accent 2" w:uiPriority="61"/>
+    <w:lsdException w:name="Light Grid Accent 2" w:uiPriority="62"/>
+    <w:lsdException w:name="Medium Shading 1 Accent 2" w:uiPriority="63"/>
+    <w:lsdException w:name="Medium Shading 2 Accent 2" w:uiPriority="64"/>
+    <w:lsdException w:name="Medium List 1 Accent 2" w:uiPriority="65"/>
+    <w:lsdException w:name="Medium List 2 Accent 2" w:uiPriority="66"/>
+    <w:lsdException w:name="Medium Grid 1 Accent 2" w:uiPriority="67"/>
+    <w:lsdException w:name="Medium Grid 2 Accent 2" w:uiPriority="68"/>
+    <w:lsdException w:name="Medium Grid 3 Accent 2" w:uiPriority="69"/>
+    <w:lsdException w:name="Dark List Accent 2" w:uiPriority="70"/>
+    <w:lsdException w:name="Colorful Shading Accent 2" w:uiPriority="71"/>
+    <w:lsdException w:name="Colorful List Accent 2" w:uiPriority="72"/>
+    <w:lsdException w:name="Colorful Grid Accent 2" w:uiPriority="73"/>
+    <w:lsdException w:name="Light Shading Accent 3" w:uiPriority="60"/>
+    <w:lsdException w:name="Light List Accent 3" w:uiPriority="61"/>
+    <w:lsdException w:name="Light Grid Accent 3" w:uiPriority="62"/>
+    <w:lsdException w:name="Medium Shading 1 Accent 3" w:uiPriority="63"/>
+    <w:lsdException w:name="Medium Shading 2 Accent 3" w:uiPriority="64"/>
+    <w:lsdException w:name="Medium List 1 Accent 3" w:uiPriority="65"/>
+    <w:lsdException w:name="Medium List 2 Accent 3" w:uiPriority="66"/>
+    <w:lsdException w:name="Medium Grid 1 Accent 3" w:uiPriority="67"/>
+    <w:lsdException w:name="Medium Grid 2 Accent 3" w:uiPriority="68"/>
+    <w:lsdException w:name="Medium Grid 3 Accent 3" w:uiPriority="69"/>
+    <w:lsdException w:name="Dark List Accent 3" w:uiPriority="70"/>
+    <w:lsdException w:name="Colorful Shading Accent 3" w:uiPriority="71"/>
+    <w:lsdException w:name="Colorful List Accent 3" w:uiPriority="72"/>
+    <w:lsdException w:name="Colorful Grid Accent 3" w:uiPriority="73"/>
+    <w:lsdException w:name="Light Shading Accent 4" w:uiPriority="60"/>
+    <w:lsdException w:name="Light List Accent 4" w:uiPriority="61"/>
+    <w:lsdException w:name="Light Grid Accent 4" w:uiPriority="62"/>
+    <w:lsdException w:name="Medium Shading 1 Accent 4" w:uiPriority="63"/>
+    <w:lsdException w:name="Medium Shading 2 Accent 4" w:uiPriority="64"/>
+    <w:lsdException w:name="Medium List 1 Accent 4" w:uiPriority="65"/>
+    <w:lsdException w:name="Medium List 2 Accent 4" w:uiPriority="66"/>
+    <w:lsdException w:name="Medium Grid 1 Accent 4" w:uiPriority="67"/>
+    <w:lsdException w:name="Medium Grid 2 Accent 4" w:uiPriority="68"/>
+    <w:lsdException w:name="Medium Grid 3 Accent 4" w:uiPriority="69"/>
+    <w:lsdException w:name="Dark List Accent 4" w:uiPriority="70"/>
+    <w:lsdException w:name="Colorful Shading Accent 4" w:uiPriority="71"/>
+    <w:lsdException w:name="Colorful List Accent 4" w:uiPriority="72"/>
+    <w:lsdException w:name="Colorful Grid Accent 4" w:uiPriority="73"/>
+    <w:lsdException w:name="Light Shading Accent 5" w:uiPriority="60"/>
+    <w:lsdException w:name="Light List Accent 5" w:uiPriority="61"/>
+    <w:lsdException w:name="Light Grid Accent 5" w:uiPriority="62"/>
+    <w:lsdException w:name="Medium Shading 1 Accent 5" w:uiPriority="63"/>
+    <w:lsdException w:name="Medium Shading 2 Accent 5" w:uiPriority="64"/>
+    <w:lsdException w:name="Medium List 1 Accent 5" w:uiPriority="65"/>
+    <w:lsdException w:name="Medium List 2 Accent 5" w:uiPriority="66"/>
+    <w:lsdException w:name="Medium Grid 1 Accent 5" w:uiPriority="67"/>
+    <w:lsdException w:name="Medium Grid 2 Accent 5" w:uiPriority="68"/>
+    <w:lsdException w:name="Medium Grid 3 Accent 5" w:uiPriority="69"/>
+    <w:lsdException w:name="Dark List Accent 5" w:uiPriority="70"/>
+    <w:lsdException w:name="Colorful Shading Accent 5" w:uiPriority="71"/>
+    <w:lsdException w:name="Colorful List Accent 5" w:uiPriority="72"/>
+    <w:lsdException w:name="Colorful Grid Accent 5" w:uiPriority="73"/>
+    <w:lsdException w:name="Light Shading Accent 6" w:uiPriority="60"/>
+    <w:lsdException w:name="Light List Accent 6" w:uiPriority="61"/>
+    <w:lsdException w:name="Light Grid Accent 6" w:uiPriority="62"/>
+    <w:lsdException w:name="Medium Shading 1 Accent 6" w:uiPriority="63"/>
+    <w:lsdException w:name="Medium Shading 2 Accent 6" w:uiPriority="64"/>
+    <w:lsdException w:name="Medium List 1 Accent 6" w:uiPriority="65"/>
+    <w:lsdException w:name="Medium List 2 Accent 6" w:uiPriority="66"/>
+    <w:lsdException w:name="Medium Grid 1 Accent 6" w:uiPriority="67"/>
+    <w:lsdException w:name="Medium Grid 2 Accent 6" w:uiPriority="68"/>
+    <w:lsdException w:name="Medium Grid 3 Accent 6" w:uiPriority="69"/>
+    <w:lsdException w:name="Dark List Accent 6" w:uiPriority="70"/>
+    <w:lsdException w:name="Colorful Shading Accent 6" w:uiPriority="71"/>
+    <w:lsdException w:name="Colorful List Accent 6" w:uiPriority="72"/>
+    <w:lsdException w:name="Colorful Grid Accent 6" w:uiPriority="73"/>
+    <w:lsdException w:name="Subtle Emphasis" w:uiPriority="19" w:qFormat="1"/>
+    <w:lsdException w:name="Intense Emphasis" w:uiPriority="21" w:qFormat="1"/>
+    <w:lsdException w:name="Subtle Reference" w:uiPriority="31" w:qFormat="1"/>
+    <w:lsdException w:name="Intense Reference" w:uiPriority="32" w:qFormat="1"/>
+    <w:lsdException w:name="Book Title" w:uiPriority="33" w:qFormat="1"/>
+    <w:lsdException w:name="Bibliography" w:semiHidden="1" w:uiPriority="37" w:unhideWhenUsed="1"/>
+    <w:lsdException w:name="TOC Heading" w:semiHidden="1" w:uiPriority="39" w:unhideWhenUsed="1" w:qFormat="1"/>
+    <w:lsdException w:name="Plain Table 1" w:uiPriority="41"/>
+    <w:lsdException w:name="Plain Table 2" w:uiPriority="42"/>
+    <w:lsdException w:name="Plain Table 3" w:uiPriority="43"/>
+    <w:lsdException w:name="Plain Table 4" w:uiPriority="44"/>
+    <w:lsdException w:name="Plain Table 5" w:uiPriority="45"/>
+    <w:lsdException w:name="Grid Table Light" w:uiPriority="40"/>
+    <w:lsdException w:name="Grid Table 1 Light" w:uiPriority="46"/>
+    <w:lsdException w:name="Grid Table 2" w:uiPriority="47"/>
+    <w:lsdException w:name="Grid Table 3" w:uiPriority="48"/>
+    <w:lsdException w:name="Grid Table 4" w:uiPriority="49"/>
+    <w:lsdException w:name="Grid Table 5 Dark" w:uiPriority="50"/>
+    <w:lsdException w:name="Grid Table 6 Colorful" w:uiPriority="51"/>
+    <w:lsdException w:name="Grid Table 7 Colorful" w:uiPriority="52"/>
+    <w:lsdException w:name="Grid Table 1 Light Accent 1" w:uiPriority="46"/>
+    <w:lsdException w:name="Grid Table 2 Accent 1" w:uiPriority="47"/>
+    <w:lsdException w:name="Grid Table 3 Accent 1" w:uiPriority="48"/>
+    <w:lsdException w:name="Grid Table 4 Accent 1" w:uiPriority="49"/>
+    <w:lsdException w:name="Grid Table 5 Dark Accent 1" w:uiPriority="50"/>
+    <w:lsdException w:name="Grid Table 6 Colorful Accent 1" w:uiPriority="51"/>
+    <w:lsdException w:name="Grid Table 7 Colorful Accent 1" w:uiPriority="52"/>
+    <w:lsdException w:name="Grid Table 1 Light Accent 2" w:uiPriority="46"/>
+    <w:lsdException w:name="Grid Table 2 Accent 2" w:uiPriority="47"/>
+    <w:lsdException w:name="Grid Table 3 Accent 2" w:uiPriority="48"/>
+    <w:lsdException w:name="Grid Table 4 Accent 2" w:uiPriority="49"/>
+    <w:lsdException w:name="Grid Table 5 Dark Accent 2" w:uiPriority="50"/>
+    <w:lsdException w:name="Grid Table 6 Colorful Accent 2" w:uiPriority="51"/>
+    <w:lsdException w:name="Grid Table 7 Colorful Accent 2" w:uiPriority="52"/>
+    <w:lsdException w:name="Grid Table 1 Light Accent 3" w:uiPriority="46"/>
+    <w:lsdException w:name="Grid Table 2 Accent 3" w:uiPriority="47"/>
+    <w:lsdException w:name="Grid Table 3 Accent 3" w:uiPriority="48"/>
+    <w:lsdException w:name="Grid Table 4 Accent 3" w:uiPriority="49"/>
+    <w:lsdException w:name="Grid Table 5 Dark Accent 3" w:uiPriority="50"/>
+    <w:lsdException w:name="Grid Table 6 Colorful Accent 3" w:uiPriority="51"/>
+    <w:lsdException w:name="Grid Table 7 Colorful Accent 3" w:uiPriority="52"/>
+    <w:lsdException w:name="Grid Table 1 Light Accent 4" w:uiPriority="46"/>
+    <w:lsdException w:name="Grid Table 2 Accent 4" w:uiPriority="47"/>
+    <w:lsdException w:name="Grid Table 3 Accent 4" w:uiPriority="48"/>
+    <w:lsdException w:name="Grid Table 4 Accent 4" w:uiPriority="49"/>
+    <w:lsdException w:name="Grid Table 5 Dark Accent 4" w:uiPriority="50"/>
+    <w:lsdException w:name="Grid Table 6 Colorful Accent 4" w:uiPriority="51"/>
+    <w:lsdException w:name="Grid Table 7 Colorful Accent 4" w:uiPriority="52"/>
+    <w:lsdException w:name="Grid Table 1 Light Accent 5" w:uiPriority="46"/>
+    <w:lsdException w:name="Grid Table 2 Accent 5" w:uiPriority="47"/>
+    <w:lsdException w:name="Grid Table 3 Accent 5" w:uiPriority="48"/>
+    <w:lsdException w:name="Grid Table 4 Accent 5" w:uiPriority="49"/>
+    <w:lsdException w:name="Grid Table 5 Dark Accent 5" w:uiPriority="50"/>
+    <w:lsdException w:name="Grid Table 6 Colorful Accent 5" w:uiPriority="51"/>
+    <w:lsdException w:name="Grid Table 7 Colorful Accent 5" w:uiPriority="52"/>
+    <w:lsdException w:name="Grid Table 1 Light Accent 6" w:uiPriority="46"/>
+    <w:lsdException w:name="Grid Table 2 Accent 6" w:uiPriority="47"/>
+    <w:lsdException w:name="Grid Table 3 Accent 6" w:uiPriority="48"/>
+    <w:lsdException w:name="Grid Table 4 Accent 6" w:uiPriority="49"/>
+    <w:lsdException w:name="Grid Table 5 Dark Accent 6" w:uiPriority="50"/>
+    <w:lsdException w:name="Grid Table 6 Colorful Accent 6" w:uiPriority="51"/>
+    <w:lsdException w:name="Grid Table 7 Colorful Accent 6" w:uiPriority="52"/>
+    <w:lsdException w:name="List Table 1 Light" w:uiPriority="46"/>
+    <w:lsdException w:name="List Table 2" w:uiPriority="47"/>
+    <w:lsdException w:name="List Table 3" w:uiPriority="48"/>
+    <w:lsdException w:name="List Table 4" w:uiPriority="49"/>
+    <w:lsdException w:name="List Table 5 Dark" w:uiPriority="50"/>
+    <w:lsdException w:name="List Table 6 Colorful" w:uiPriority="51"/>
+    <w:lsdException w:name="List Table 7 Colorful" w:uiPriority="52"/>
+    <w:lsdException w:name="List Table 1 Light Accent 1" w:uiPriority="46"/>
+    <w:lsdException w:name="List Table 2 Accent 1" w:uiPriority="47"/>
+    <w:lsdException w:name="List Table 3 Accent 1" w:uiPriority="48"/>
+    <w:lsdException w:name="List Table 4 Accent 1" w:uiPriority="49"/>
+    <w:lsdException w:name="List Table 5 Dark Accent 1" w:uiPriority="50"/>
+    <w:lsdException w:name="List Table 6 Colorful Accent 1" w:uiPriority="51"/>
+    <w:lsdException w:name="List Table 7 Colorful Accent 1" w:uiPriority="52"/>
+    <w:lsdException w:name="List Table 1 Light Accent 2" w:uiPriority="46"/>
+    <w:lsdException w:name="List Table 2 Accent 2" w:uiPriority="47"/>
+    <w:lsdException w:name="List Table 3 Accent 2" w:uiPriority="48"/>
+    <w:lsdException w:name="List Table 4 Accent 2" w:uiPriority="49"/>
+    <w:lsdException w:name="List Table 5 Dark Accent 2" w:uiPriority="50"/>
+    <w:lsdException w:name="List Table 6 Colorful Accent 2" w:uiPriority="51"/>
+    <w:lsdException w:name="List Table 7 Colorful Accent 2" w:uiPriority="52"/>
+    <w:lsdException w:name="List Table 1 Light Accent 3" w:uiPriority="46"/>
+    <w:lsdException w:name="List Table 2 Accent 3" w:uiPriority="47"/>
+    <w:lsdException w:name="List Table 3 Accent 3" w:uiPriority="48"/>
+    <w:lsdException w:name="List Table 4 Accent 3" w:uiPriority="49"/>
+    <w:lsdException w:name="List Table 5 Dark Accent 3" w:uiPriority="50"/>
+    <w:lsdException w:name="List Table 6 Colorful Accent 3" w:uiPriority="51"/>
+    <w:lsdException w:name="List Table 7 Colorful Accent 3" w:uiPriority="52"/>
+    <w:lsdException w:name="List Table 1 Light Accent 4" w:uiPriority="46"/>
+    <w:lsdException w:name="List Table 2 Accent 4" w:uiPriority="47"/>
+    <w:lsdException w:name="List Table 3 Accent 4" w:uiPriority="48"/>
+    <w:lsdException w:name="List Table 4 Accent 4" w:uiPriority="49"/>
+    <w:lsdException w:name="List Table 5 Dark Accent 4" w:uiPriority="50"/>
+    <w:lsdException w:name="List Table 6 Colorful Accent 4" w:uiPriority="51"/>
+    <w:lsdException w:name="List Table 7 Colorful Accent 4" w:uiPriority="52"/>
+    <w:lsdException w:name="List Table 1 Light Accent 5" w:uiPriority="46"/>
+    <w:lsdException w:name="List Table 2 Accent 5" w:uiPriority="47"/>
+    <w:lsdException w:name="List Table 3 Accent 5" w:uiPriority="48"/>
+    <w:lsdException w:name="List Table 4 Accent 5" w:uiPriority="49"/>
+    <w:lsdException w:name="List Table 5 Dark Accent 5" w:uiPriority="50"/>
+    <w:lsdException w:name="List Table 6 Colorful Accent 5" w:uiPriority="51"/>
+    <w:lsdException w:name="List Table 7 Colorful Accent 5" w:uiPriority="52"/>
+    <w:lsdException w:name="List Table 1 Light Accent 6" w:uiPriority="46"/>
+    <w:lsdException w:name="List Table 2 Accent 6" w:uiPriority="47"/>
+    <w:lsdException w:name="List Table 3 Accent 6" w:uiPriority="48"/>
+    <w:lsdException w:name="List Table 4 Accent 6" w:uiPriority="49"/>
+    <w:lsdException w:name="List Table 5 Dark Accent 6" w:uiPriority="50"/>
+    <w:lsdException w:name="List Table 6 Colorful Accent 6" w:uiPriority="51"/>
+    <w:lsdException w:name="List Table 7 Colorful Accent 6" w:uiPriority="52"/>
   </w:latentStyles>
   <w:style w:type="paragraph" w:default="1" w:styleId="Standard">
     <w:name w:val="Normal"/>
@@ -4956,783 +4591,7 @@
       <w:b/>
     </w:rPr>
   </w:style>
-  <w:style w:type="character" w:styleId="BesuchterHyperlink">
-    <w:name w:val="FollowedHyperlink"/>
-    <w:basedOn w:val="Absatz-Standardschriftart"/>
-    <w:semiHidden/>
-    <w:rPr>
-      <w:color w:val="800080"/>
-      <w:u w:val="single"/>
-    </w:rPr>
-  </w:style>
-  <w:style w:type="paragraph" w:styleId="Sprechblasentext">
-    <w:name w:val="Balloon Text"/>
-    <w:basedOn w:val="Standard"/>
-    <w:link w:val="SprechblasentextZchn"/>
-    <w:uiPriority w:val="99"/>
-    <w:semiHidden/>
-    <w:unhideWhenUsed/>
-    <w:rsid w:val="00AB23D4"/>
-    <w:pPr>
-      <w:spacing w:line="240" w:lineRule="auto"/>
-    </w:pPr>
-    <w:rPr>
-      <w:rFonts w:ascii="Tahoma" w:hAnsi="Tahoma" w:cs="Tahoma"/>
-      <w:sz w:val="16"/>
-      <w:szCs w:val="16"/>
-    </w:rPr>
-  </w:style>
-  <w:style w:type="character" w:customStyle="1" w:styleId="SprechblasentextZchn">
-    <w:name w:val="Sprechblasentext Zchn"/>
-    <w:basedOn w:val="Absatz-Standardschriftart"/>
-    <w:link w:val="Sprechblasentext"/>
-    <w:uiPriority w:val="99"/>
-    <w:semiHidden/>
-    <w:rsid w:val="00AB23D4"/>
-    <w:rPr>
-      <w:rFonts w:ascii="Tahoma" w:hAnsi="Tahoma" w:cs="Tahoma"/>
-      <w:sz w:val="16"/>
-      <w:szCs w:val="16"/>
-      <w:lang w:val="en-US" w:eastAsia="en-US"/>
-    </w:rPr>
-  </w:style>
-  <w:style w:type="table" w:styleId="Tabellenraster">
-    <w:name w:val="Table Grid"/>
-    <w:basedOn w:val="NormaleTabelle"/>
-    <w:uiPriority w:val="59"/>
-    <w:rsid w:val="00832EE5"/>
-    <w:tblPr>
-      <w:tblBorders>
-        <w:top w:val="single" w:sz="4" w:space="0" w:color="auto"/>
-        <w:left w:val="single" w:sz="4" w:space="0" w:color="auto"/>
-        <w:bottom w:val="single" w:sz="4" w:space="0" w:color="auto"/>
-        <w:right w:val="single" w:sz="4" w:space="0" w:color="auto"/>
-        <w:insideH w:val="single" w:sz="4" w:space="0" w:color="auto"/>
-        <w:insideV w:val="single" w:sz="4" w:space="0" w:color="auto"/>
-      </w:tblBorders>
-    </w:tblPr>
-  </w:style>
-</w:styles>
-</file>
-
-<file path=word/stylesWithEffects.xml><?xml version="1.0" encoding="utf-8"?>
-<w:styles xmlns:wpc="http://schemas.microsoft.com/office/word/2010/wordprocessingCanvas" xmlns:mc="http://schemas.openxmlformats.org/markup-compatibility/2006" xmlns:o="urn:schemas-microsoft-com:office:office" xmlns:r="http://schemas.openxmlformats.org/officeDocument/2006/relationships" xmlns:m="http://schemas.openxmlformats.org/officeDocument/2006/math" xmlns:v="urn:schemas-microsoft-com:vml" xmlns:wp14="http://schemas.microsoft.com/office/word/2010/wordprocessingDrawing" xmlns:wp="http://schemas.openxmlformats.org/drawingml/2006/wordprocessingDrawing" xmlns:w10="urn:schemas-microsoft-com:office:word" xmlns:w="http://schemas.openxmlformats.org/wordprocessingml/2006/main" xmlns:w14="http://schemas.microsoft.com/office/word/2010/wordml" xmlns:wpg="http://schemas.microsoft.com/office/word/2010/wordprocessingGroup" xmlns:wpi="http://schemas.microsoft.com/office/word/2010/wordprocessingInk" xmlns:wne="http://schemas.microsoft.com/office/word/2006/wordml" xmlns:wps="http://schemas.microsoft.com/office/word/2010/wordprocessingShape" mc:Ignorable="w14 wp14">
-  <w:docDefaults>
-    <w:rPrDefault>
-      <w:rPr>
-        <w:rFonts w:ascii="Times New Roman" w:eastAsia="Times New Roman" w:hAnsi="Times New Roman" w:cs="Times New Roman"/>
-        <w:lang w:val="de-DE" w:eastAsia="de-DE" w:bidi="ar-SA"/>
-      </w:rPr>
-    </w:rPrDefault>
-    <w:pPrDefault/>
-  </w:docDefaults>
-  <w:latentStyles w:defLockedState="0" w:defUIPriority="99" w:defSemiHidden="1" w:defUnhideWhenUsed="1" w:defQFormat="0" w:count="267">
-    <w:lsdException w:name="Normal" w:semiHidden="0" w:uiPriority="0" w:unhideWhenUsed="0" w:qFormat="1"/>
-    <w:lsdException w:name="heading 1" w:semiHidden="0" w:uiPriority="9" w:unhideWhenUsed="0" w:qFormat="1"/>
-    <w:lsdException w:name="heading 2" w:semiHidden="0" w:uiPriority="9" w:unhideWhenUsed="0" w:qFormat="1"/>
-    <w:lsdException w:name="heading 3" w:semiHidden="0" w:uiPriority="9" w:unhideWhenUsed="0" w:qFormat="1"/>
-    <w:lsdException w:name="heading 4" w:semiHidden="0" w:uiPriority="9" w:unhideWhenUsed="0" w:qFormat="1"/>
-    <w:lsdException w:name="heading 5" w:semiHidden="0" w:uiPriority="9" w:unhideWhenUsed="0" w:qFormat="1"/>
-    <w:lsdException w:name="heading 6" w:semiHidden="0" w:uiPriority="9" w:unhideWhenUsed="0" w:qFormat="1"/>
-    <w:lsdException w:name="heading 7" w:semiHidden="0" w:uiPriority="9" w:unhideWhenUsed="0" w:qFormat="1"/>
-    <w:lsdException w:name="heading 8" w:semiHidden="0" w:uiPriority="9" w:unhideWhenUsed="0" w:qFormat="1"/>
-    <w:lsdException w:name="heading 9" w:semiHidden="0" w:uiPriority="9" w:unhideWhenUsed="0" w:qFormat="1"/>
-    <w:lsdException w:name="toc 1" w:uiPriority="39"/>
-    <w:lsdException w:name="toc 2" w:uiPriority="39"/>
-    <w:lsdException w:name="toc 3" w:uiPriority="39"/>
-    <w:lsdException w:name="toc 4" w:uiPriority="39"/>
-    <w:lsdException w:name="toc 5" w:uiPriority="39"/>
-    <w:lsdException w:name="toc 6" w:uiPriority="39"/>
-    <w:lsdException w:name="toc 7" w:uiPriority="39"/>
-    <w:lsdException w:name="toc 8" w:uiPriority="39"/>
-    <w:lsdException w:name="toc 9" w:uiPriority="39"/>
-    <w:lsdException w:name="caption" w:uiPriority="35" w:qFormat="1"/>
-    <w:lsdException w:name="Title" w:semiHidden="0" w:uiPriority="10" w:unhideWhenUsed="0" w:qFormat="1"/>
-    <w:lsdException w:name="Default Paragraph Font" w:uiPriority="1"/>
-    <w:lsdException w:name="Subtitle" w:semiHidden="0" w:uiPriority="11" w:unhideWhenUsed="0" w:qFormat="1"/>
-    <w:lsdException w:name="Strong" w:semiHidden="0" w:uiPriority="22" w:unhideWhenUsed="0" w:qFormat="1"/>
-    <w:lsdException w:name="Emphasis" w:semiHidden="0" w:uiPriority="20" w:unhideWhenUsed="0" w:qFormat="1"/>
-    <w:lsdException w:name="Table Grid" w:semiHidden="0" w:uiPriority="59" w:unhideWhenUsed="0"/>
-    <w:lsdException w:name="Placeholder Text" w:unhideWhenUsed="0"/>
-    <w:lsdException w:name="No Spacing" w:semiHidden="0" w:uiPriority="1" w:unhideWhenUsed="0" w:qFormat="1"/>
-    <w:lsdException w:name="Light Shading" w:semiHidden="0" w:uiPriority="60" w:unhideWhenUsed="0"/>
-    <w:lsdException w:name="Light List" w:semiHidden="0" w:uiPriority="61" w:unhideWhenUsed="0"/>
-    <w:lsdException w:name="Light Grid" w:semiHidden="0" w:uiPriority="62" w:unhideWhenUsed="0"/>
-    <w:lsdException w:name="Medium Shading 1" w:semiHidden="0" w:uiPriority="63" w:unhideWhenUsed="0"/>
-    <w:lsdException w:name="Medium Shading 2" w:semiHidden="0" w:uiPriority="64" w:unhideWhenUsed="0"/>
-    <w:lsdException w:name="Medium List 1" w:semiHidden="0" w:uiPriority="65" w:unhideWhenUsed="0"/>
-    <w:lsdException w:name="Medium List 2" w:semiHidden="0" w:uiPriority="66" w:unhideWhenUsed="0"/>
-    <w:lsdException w:name="Medium Grid 1" w:semiHidden="0" w:uiPriority="67" w:unhideWhenUsed="0"/>
-    <w:lsdException w:name="Medium Grid 2" w:semiHidden="0" w:uiPriority="68" w:unhideWhenUsed="0"/>
-    <w:lsdException w:name="Medium Grid 3" w:semiHidden="0" w:uiPriority="69" w:unhideWhenUsed="0"/>
-    <w:lsdException w:name="Dark List" w:semiHidden="0" w:uiPriority="70" w:unhideWhenUsed="0"/>
-    <w:lsdException w:name="Colorful Shading" w:semiHidden="0" w:uiPriority="71" w:unhideWhenUsed="0"/>
-    <w:lsdException w:name="Colorful List" w:semiHidden="0" w:uiPriority="72" w:unhideWhenUsed="0"/>
-    <w:lsdException w:name="Colorful Grid" w:semiHidden="0" w:uiPriority="73" w:unhideWhenUsed="0"/>
-    <w:lsdException w:name="Light Shading Accent 1" w:semiHidden="0" w:uiPriority="60" w:unhideWhenUsed="0"/>
-    <w:lsdException w:name="Light List Accent 1" w:semiHidden="0" w:uiPriority="61" w:unhideWhenUsed="0"/>
-    <w:lsdException w:name="Light Grid Accent 1" w:semiHidden="0" w:uiPriority="62" w:unhideWhenUsed="0"/>
-    <w:lsdException w:name="Medium Shading 1 Accent 1" w:semiHidden="0" w:uiPriority="63" w:unhideWhenUsed="0"/>
-    <w:lsdException w:name="Medium Shading 2 Accent 1" w:semiHidden="0" w:uiPriority="64" w:unhideWhenUsed="0"/>
-    <w:lsdException w:name="Medium List 1 Accent 1" w:semiHidden="0" w:uiPriority="65" w:unhideWhenUsed="0"/>
-    <w:lsdException w:name="Revision" w:unhideWhenUsed="0"/>
-    <w:lsdException w:name="List Paragraph" w:semiHidden="0" w:uiPriority="34" w:unhideWhenUsed="0" w:qFormat="1"/>
-    <w:lsdException w:name="Quote" w:semiHidden="0" w:uiPriority="29" w:unhideWhenUsed="0" w:qFormat="1"/>
-    <w:lsdException w:name="Intense Quote" w:semiHidden="0" w:uiPriority="30" w:unhideWhenUsed="0" w:qFormat="1"/>
-    <w:lsdException w:name="Medium List 2 Accent 1" w:semiHidden="0" w:uiPriority="66" w:unhideWhenUsed="0"/>
-    <w:lsdException w:name="Medium Grid 1 Accent 1" w:semiHidden="0" w:uiPriority="67" w:unhideWhenUsed="0"/>
-    <w:lsdException w:name="Medium Grid 2 Accent 1" w:semiHidden="0" w:uiPriority="68" w:unhideWhenUsed="0"/>
-    <w:lsdException w:name="Medium Grid 3 Accent 1" w:semiHidden="0" w:uiPriority="69" w:unhideWhenUsed="0"/>
-    <w:lsdException w:name="Dark List Accent 1" w:semiHidden="0" w:uiPriority="70" w:unhideWhenUsed="0"/>
-    <w:lsdException w:name="Colorful Shading Accent 1" w:semiHidden="0" w:uiPriority="71" w:unhideWhenUsed="0"/>
-    <w:lsdException w:name="Colorful List Accent 1" w:semiHidden="0" w:uiPriority="72" w:unhideWhenUsed="0"/>
-    <w:lsdException w:name="Colorful Grid Accent 1" w:semiHidden="0" w:uiPriority="73" w:unhideWhenUsed="0"/>
-    <w:lsdException w:name="Light Shading Accent 2" w:semiHidden="0" w:uiPriority="60" w:unhideWhenUsed="0"/>
-    <w:lsdException w:name="Light List Accent 2" w:semiHidden="0" w:uiPriority="61" w:unhideWhenUsed="0"/>
-    <w:lsdException w:name="Light Grid Accent 2" w:semiHidden="0" w:uiPriority="62" w:unhideWhenUsed="0"/>
-    <w:lsdException w:name="Medium Shading 1 Accent 2" w:semiHidden="0" w:uiPriority="63" w:unhideWhenUsed="0"/>
-    <w:lsdException w:name="Medium Shading 2 Accent 2" w:semiHidden="0" w:uiPriority="64" w:unhideWhenUsed="0"/>
-    <w:lsdException w:name="Medium List 1 Accent 2" w:semiHidden="0" w:uiPriority="65" w:unhideWhenUsed="0"/>
-    <w:lsdException w:name="Medium List 2 Accent 2" w:semiHidden="0" w:uiPriority="66" w:unhideWhenUsed="0"/>
-    <w:lsdException w:name="Medium Grid 1 Accent 2" w:semiHidden="0" w:uiPriority="67" w:unhideWhenUsed="0"/>
-    <w:lsdException w:name="Medium Grid 2 Accent 2" w:semiHidden="0" w:uiPriority="68" w:unhideWhenUsed="0"/>
-    <w:lsdException w:name="Medium Grid 3 Accent 2" w:semiHidden="0" w:uiPriority="69" w:unhideWhenUsed="0"/>
-    <w:lsdException w:name="Dark List Accent 2" w:semiHidden="0" w:uiPriority="70" w:unhideWhenUsed="0"/>
-    <w:lsdException w:name="Colorful Shading Accent 2" w:semiHidden="0" w:uiPriority="71" w:unhideWhenUsed="0"/>
-    <w:lsdException w:name="Colorful List Accent 2" w:semiHidden="0" w:uiPriority="72" w:unhideWhenUsed="0"/>
-    <w:lsdException w:name="Colorful Grid Accent 2" w:semiHidden="0" w:uiPriority="73" w:unhideWhenUsed="0"/>
-    <w:lsdException w:name="Light Shading Accent 3" w:semiHidden="0" w:uiPriority="60" w:unhideWhenUsed="0"/>
-    <w:lsdException w:name="Light List Accent 3" w:semiHidden="0" w:uiPriority="61" w:unhideWhenUsed="0"/>
-    <w:lsdException w:name="Light Grid Accent 3" w:semiHidden="0" w:uiPriority="62" w:unhideWhenUsed="0"/>
-    <w:lsdException w:name="Medium Shading 1 Accent 3" w:semiHidden="0" w:uiPriority="63" w:unhideWhenUsed="0"/>
-    <w:lsdException w:name="Medium Shading 2 Accent 3" w:semiHidden="0" w:uiPriority="64" w:unhideWhenUsed="0"/>
-    <w:lsdException w:name="Medium List 1 Accent 3" w:semiHidden="0" w:uiPriority="65" w:unhideWhenUsed="0"/>
-    <w:lsdException w:name="Medium List 2 Accent 3" w:semiHidden="0" w:uiPriority="66" w:unhideWhenUsed="0"/>
-    <w:lsdException w:name="Medium Grid 1 Accent 3" w:semiHidden="0" w:uiPriority="67" w:unhideWhenUsed="0"/>
-    <w:lsdException w:name="Medium Grid 2 Accent 3" w:semiHidden="0" w:uiPriority="68" w:unhideWhenUsed="0"/>
-    <w:lsdException w:name="Medium Grid 3 Accent 3" w:semiHidden="0" w:uiPriority="69" w:unhideWhenUsed="0"/>
-    <w:lsdException w:name="Dark List Accent 3" w:semiHidden="0" w:uiPriority="70" w:unhideWhenUsed="0"/>
-    <w:lsdException w:name="Colorful Shading Accent 3" w:semiHidden="0" w:uiPriority="71" w:unhideWhenUsed="0"/>
-    <w:lsdException w:name="Colorful List Accent 3" w:semiHidden="0" w:uiPriority="72" w:unhideWhenUsed="0"/>
-    <w:lsdException w:name="Colorful Grid Accent 3" w:semiHidden="0" w:uiPriority="73" w:unhideWhenUsed="0"/>
-    <w:lsdException w:name="Light Shading Accent 4" w:semiHidden="0" w:uiPriority="60" w:unhideWhenUsed="0"/>
-    <w:lsdException w:name="Light List Accent 4" w:semiHidden="0" w:uiPriority="61" w:unhideWhenUsed="0"/>
-    <w:lsdException w:name="Light Grid Accent 4" w:semiHidden="0" w:uiPriority="62" w:unhideWhenUsed="0"/>
-    <w:lsdException w:name="Medium Shading 1 Accent 4" w:semiHidden="0" w:uiPriority="63" w:unhideWhenUsed="0"/>
-    <w:lsdException w:name="Medium Shading 2 Accent 4" w:semiHidden="0" w:uiPriority="64" w:unhideWhenUsed="0"/>
-    <w:lsdException w:name="Medium List 1 Accent 4" w:semiHidden="0" w:uiPriority="65" w:unhideWhenUsed="0"/>
-    <w:lsdException w:name="Medium List 2 Accent 4" w:semiHidden="0" w:uiPriority="66" w:unhideWhenUsed="0"/>
-    <w:lsdException w:name="Medium Grid 1 Accent 4" w:semiHidden="0" w:uiPriority="67" w:unhideWhenUsed="0"/>
-    <w:lsdException w:name="Medium Grid 2 Accent 4" w:semiHidden="0" w:uiPriority="68" w:unhideWhenUsed="0"/>
-    <w:lsdException w:name="Medium Grid 3 Accent 4" w:semiHidden="0" w:uiPriority="69" w:unhideWhenUsed="0"/>
-    <w:lsdException w:name="Dark List Accent 4" w:semiHidden="0" w:uiPriority="70" w:unhideWhenUsed="0"/>
-    <w:lsdException w:name="Colorful Shading Accent 4" w:semiHidden="0" w:uiPriority="71" w:unhideWhenUsed="0"/>
-    <w:lsdException w:name="Colorful List Accent 4" w:semiHidden="0" w:uiPriority="72" w:unhideWhenUsed="0"/>
-    <w:lsdException w:name="Colorful Grid Accent 4" w:semiHidden="0" w:uiPriority="73" w:unhideWhenUsed="0"/>
-    <w:lsdException w:name="Light Shading Accent 5" w:semiHidden="0" w:uiPriority="60" w:unhideWhenUsed="0"/>
-    <w:lsdException w:name="Light List Accent 5" w:semiHidden="0" w:uiPriority="61" w:unhideWhenUsed="0"/>
-    <w:lsdException w:name="Light Grid Accent 5" w:semiHidden="0" w:uiPriority="62" w:unhideWhenUsed="0"/>
-    <w:lsdException w:name="Medium Shading 1 Accent 5" w:semiHidden="0" w:uiPriority="63" w:unhideWhenUsed="0"/>
-    <w:lsdException w:name="Medium Shading 2 Accent 5" w:semiHidden="0" w:uiPriority="64" w:unhideWhenUsed="0"/>
-    <w:lsdException w:name="Medium List 1 Accent 5" w:semiHidden="0" w:uiPriority="65" w:unhideWhenUsed="0"/>
-    <w:lsdException w:name="Medium List 2 Accent 5" w:semiHidden="0" w:uiPriority="66" w:unhideWhenUsed="0"/>
-    <w:lsdException w:name="Medium Grid 1 Accent 5" w:semiHidden="0" w:uiPriority="67" w:unhideWhenUsed="0"/>
-    <w:lsdException w:name="Medium Grid 2 Accent 5" w:semiHidden="0" w:uiPriority="68" w:unhideWhenUsed="0"/>
-    <w:lsdException w:name="Medium Grid 3 Accent 5" w:semiHidden="0" w:uiPriority="69" w:unhideWhenUsed="0"/>
-    <w:lsdException w:name="Dark List Accent 5" w:semiHidden="0" w:uiPriority="70" w:unhideWhenUsed="0"/>
-    <w:lsdException w:name="Colorful Shading Accent 5" w:semiHidden="0" w:uiPriority="71" w:unhideWhenUsed="0"/>
-    <w:lsdException w:name="Colorful List Accent 5" w:semiHidden="0" w:uiPriority="72" w:unhideWhenUsed="0"/>
-    <w:lsdException w:name="Colorful Grid Accent 5" w:semiHidden="0" w:uiPriority="73" w:unhideWhenUsed="0"/>
-    <w:lsdException w:name="Light Shading Accent 6" w:semiHidden="0" w:uiPriority="60" w:unhideWhenUsed="0"/>
-    <w:lsdException w:name="Light List Accent 6" w:semiHidden="0" w:uiPriority="61" w:unhideWhenUsed="0"/>
-    <w:lsdException w:name="Light Grid Accent 6" w:semiHidden="0" w:uiPriority="62" w:unhideWhenUsed="0"/>
-    <w:lsdException w:name="Medium Shading 1 Accent 6" w:semiHidden="0" w:uiPriority="63" w:unhideWhenUsed="0"/>
-    <w:lsdException w:name="Medium Shading 2 Accent 6" w:semiHidden="0" w:uiPriority="64" w:unhideWhenUsed="0"/>
-    <w:lsdException w:name="Medium List 1 Accent 6" w:semiHidden="0" w:uiPriority="65" w:unhideWhenUsed="0"/>
-    <w:lsdException w:name="Medium List 2 Accent 6" w:semiHidden="0" w:uiPriority="66" w:unhideWhenUsed="0"/>
-    <w:lsdException w:name="Medium Grid 1 Accent 6" w:semiHidden="0" w:uiPriority="67" w:unhideWhenUsed="0"/>
-    <w:lsdException w:name="Medium Grid 2 Accent 6" w:semiHidden="0" w:uiPriority="68" w:unhideWhenUsed="0"/>
-    <w:lsdException w:name="Medium Grid 3 Accent 6" w:semiHidden="0" w:uiPriority="69" w:unhideWhenUsed="0"/>
-    <w:lsdException w:name="Dark List Accent 6" w:semiHidden="0" w:uiPriority="70" w:unhideWhenUsed="0"/>
-    <w:lsdException w:name="Colorful Shading Accent 6" w:semiHidden="0" w:uiPriority="71" w:unhideWhenUsed="0"/>
-    <w:lsdException w:name="Colorful List Accent 6" w:semiHidden="0" w:uiPriority="72" w:unhideWhenUsed="0"/>
-    <w:lsdException w:name="Colorful Grid Accent 6" w:semiHidden="0" w:uiPriority="73" w:unhideWhenUsed="0"/>
-    <w:lsdException w:name="Subtle Emphasis" w:semiHidden="0" w:uiPriority="19" w:unhideWhenUsed="0" w:qFormat="1"/>
-    <w:lsdException w:name="Intense Emphasis" w:semiHidden="0" w:uiPriority="21" w:unhideWhenUsed="0" w:qFormat="1"/>
-    <w:lsdException w:name="Subtle Reference" w:semiHidden="0" w:uiPriority="31" w:unhideWhenUsed="0" w:qFormat="1"/>
-    <w:lsdException w:name="Intense Reference" w:semiHidden="0" w:uiPriority="32" w:unhideWhenUsed="0" w:qFormat="1"/>
-    <w:lsdException w:name="Book Title" w:semiHidden="0" w:uiPriority="33" w:unhideWhenUsed="0" w:qFormat="1"/>
-    <w:lsdException w:name="Bibliography" w:uiPriority="37"/>
-    <w:lsdException w:name="TOC Heading" w:uiPriority="39" w:qFormat="1"/>
-  </w:latentStyles>
-  <w:style w:type="paragraph" w:default="1" w:styleId="Standard">
-    <w:name w:val="Normal"/>
-    <w:qFormat/>
-    <w:pPr>
-      <w:widowControl w:val="0"/>
-      <w:spacing w:line="240" w:lineRule="atLeast"/>
-    </w:pPr>
-    <w:rPr>
-      <w:lang w:val="en-US" w:eastAsia="en-US"/>
-    </w:rPr>
-  </w:style>
-  <w:style w:type="paragraph" w:styleId="berschrift1">
-    <w:name w:val="heading 1"/>
-    <w:basedOn w:val="Standard"/>
-    <w:next w:val="Standard"/>
-    <w:qFormat/>
-    <w:pPr>
-      <w:keepNext/>
-      <w:numPr>
-        <w:numId w:val="1"/>
-      </w:numPr>
-      <w:spacing w:before="120" w:after="60"/>
-      <w:ind w:left="720" w:hanging="720"/>
-      <w:outlineLvl w:val="0"/>
-    </w:pPr>
-    <w:rPr>
-      <w:rFonts w:ascii="Arial" w:hAnsi="Arial"/>
-      <w:b/>
-      <w:sz w:val="24"/>
-    </w:rPr>
-  </w:style>
-  <w:style w:type="paragraph" w:styleId="berschrift2">
-    <w:name w:val="heading 2"/>
-    <w:basedOn w:val="berschrift1"/>
-    <w:next w:val="Standard"/>
-    <w:qFormat/>
-    <w:pPr>
-      <w:numPr>
-        <w:ilvl w:val="1"/>
-      </w:numPr>
-      <w:outlineLvl w:val="1"/>
-    </w:pPr>
-    <w:rPr>
-      <w:sz w:val="20"/>
-    </w:rPr>
-  </w:style>
-  <w:style w:type="paragraph" w:styleId="berschrift3">
-    <w:name w:val="heading 3"/>
-    <w:basedOn w:val="berschrift1"/>
-    <w:next w:val="Standard"/>
-    <w:qFormat/>
-    <w:pPr>
-      <w:numPr>
-        <w:ilvl w:val="2"/>
-      </w:numPr>
-      <w:outlineLvl w:val="2"/>
-    </w:pPr>
-    <w:rPr>
-      <w:b w:val="0"/>
-      <w:i/>
-      <w:sz w:val="20"/>
-    </w:rPr>
-  </w:style>
-  <w:style w:type="paragraph" w:styleId="berschrift4">
-    <w:name w:val="heading 4"/>
-    <w:basedOn w:val="berschrift1"/>
-    <w:next w:val="Standard"/>
-    <w:qFormat/>
-    <w:pPr>
-      <w:numPr>
-        <w:ilvl w:val="3"/>
-      </w:numPr>
-      <w:outlineLvl w:val="3"/>
-    </w:pPr>
-    <w:rPr>
-      <w:b w:val="0"/>
-      <w:sz w:val="20"/>
-    </w:rPr>
-  </w:style>
-  <w:style w:type="paragraph" w:styleId="berschrift5">
-    <w:name w:val="heading 5"/>
-    <w:basedOn w:val="Standard"/>
-    <w:next w:val="Standard"/>
-    <w:qFormat/>
-    <w:pPr>
-      <w:numPr>
-        <w:ilvl w:val="4"/>
-        <w:numId w:val="1"/>
-      </w:numPr>
-      <w:spacing w:before="240" w:after="60"/>
-      <w:ind w:left="2880"/>
-      <w:outlineLvl w:val="4"/>
-    </w:pPr>
-    <w:rPr>
-      <w:sz w:val="22"/>
-    </w:rPr>
-  </w:style>
-  <w:style w:type="paragraph" w:styleId="berschrift6">
-    <w:name w:val="heading 6"/>
-    <w:basedOn w:val="Standard"/>
-    <w:next w:val="Standard"/>
-    <w:qFormat/>
-    <w:pPr>
-      <w:numPr>
-        <w:ilvl w:val="5"/>
-        <w:numId w:val="1"/>
-      </w:numPr>
-      <w:spacing w:before="240" w:after="60"/>
-      <w:ind w:left="2880"/>
-      <w:outlineLvl w:val="5"/>
-    </w:pPr>
-    <w:rPr>
-      <w:i/>
-      <w:sz w:val="22"/>
-    </w:rPr>
-  </w:style>
-  <w:style w:type="paragraph" w:styleId="berschrift7">
-    <w:name w:val="heading 7"/>
-    <w:basedOn w:val="Standard"/>
-    <w:next w:val="Standard"/>
-    <w:qFormat/>
-    <w:pPr>
-      <w:numPr>
-        <w:ilvl w:val="6"/>
-        <w:numId w:val="1"/>
-      </w:numPr>
-      <w:spacing w:before="240" w:after="60"/>
-      <w:ind w:left="2880"/>
-      <w:outlineLvl w:val="6"/>
-    </w:pPr>
-  </w:style>
-  <w:style w:type="paragraph" w:styleId="berschrift8">
-    <w:name w:val="heading 8"/>
-    <w:basedOn w:val="Standard"/>
-    <w:next w:val="Standard"/>
-    <w:qFormat/>
-    <w:pPr>
-      <w:numPr>
-        <w:ilvl w:val="7"/>
-        <w:numId w:val="1"/>
-      </w:numPr>
-      <w:spacing w:before="240" w:after="60"/>
-      <w:ind w:left="2880"/>
-      <w:outlineLvl w:val="7"/>
-    </w:pPr>
-    <w:rPr>
-      <w:i/>
-    </w:rPr>
-  </w:style>
-  <w:style w:type="paragraph" w:styleId="berschrift9">
-    <w:name w:val="heading 9"/>
-    <w:basedOn w:val="Standard"/>
-    <w:next w:val="Standard"/>
-    <w:qFormat/>
-    <w:pPr>
-      <w:numPr>
-        <w:ilvl w:val="8"/>
-        <w:numId w:val="1"/>
-      </w:numPr>
-      <w:spacing w:before="240" w:after="60"/>
-      <w:ind w:left="2880"/>
-      <w:outlineLvl w:val="8"/>
-    </w:pPr>
-    <w:rPr>
-      <w:b/>
-      <w:i/>
-      <w:sz w:val="18"/>
-    </w:rPr>
-  </w:style>
-  <w:style w:type="character" w:default="1" w:styleId="Absatz-Standardschriftart">
-    <w:name w:val="Default Paragraph Font"/>
-    <w:uiPriority w:val="1"/>
-    <w:semiHidden/>
-    <w:unhideWhenUsed/>
-  </w:style>
-  <w:style w:type="table" w:default="1" w:styleId="NormaleTabelle">
-    <w:name w:val="Normal Table"/>
-    <w:uiPriority w:val="99"/>
-    <w:semiHidden/>
-    <w:unhideWhenUsed/>
-    <w:tblPr>
-      <w:tblInd w:w="0" w:type="dxa"/>
-      <w:tblCellMar>
-        <w:top w:w="0" w:type="dxa"/>
-        <w:left w:w="108" w:type="dxa"/>
-        <w:bottom w:w="0" w:type="dxa"/>
-        <w:right w:w="108" w:type="dxa"/>
-      </w:tblCellMar>
-    </w:tblPr>
-  </w:style>
-  <w:style w:type="numbering" w:default="1" w:styleId="KeineListe">
-    <w:name w:val="No List"/>
-    <w:uiPriority w:val="99"/>
-    <w:semiHidden/>
-    <w:unhideWhenUsed/>
-  </w:style>
-  <w:style w:type="paragraph" w:customStyle="1" w:styleId="Paragraph2">
-    <w:name w:val="Paragraph2"/>
-    <w:basedOn w:val="Standard"/>
-    <w:pPr>
-      <w:spacing w:before="80"/>
-      <w:ind w:left="720"/>
-      <w:jc w:val="both"/>
-    </w:pPr>
-    <w:rPr>
-      <w:color w:val="000000"/>
-      <w:lang w:val="en-AU"/>
-    </w:rPr>
-  </w:style>
-  <w:style w:type="paragraph" w:styleId="Titel">
-    <w:name w:val="Title"/>
-    <w:basedOn w:val="Standard"/>
-    <w:next w:val="Standard"/>
-    <w:qFormat/>
-    <w:pPr>
-      <w:spacing w:line="240" w:lineRule="auto"/>
-      <w:jc w:val="center"/>
-    </w:pPr>
-    <w:rPr>
-      <w:rFonts w:ascii="Arial" w:hAnsi="Arial"/>
-      <w:b/>
-      <w:sz w:val="36"/>
-    </w:rPr>
-  </w:style>
-  <w:style w:type="paragraph" w:styleId="Untertitel">
-    <w:name w:val="Subtitle"/>
-    <w:basedOn w:val="Standard"/>
-    <w:qFormat/>
-    <w:pPr>
-      <w:spacing w:after="60"/>
-      <w:jc w:val="center"/>
-    </w:pPr>
-    <w:rPr>
-      <w:rFonts w:ascii="Arial" w:hAnsi="Arial"/>
-      <w:i/>
-      <w:sz w:val="36"/>
-      <w:lang w:val="en-AU"/>
-    </w:rPr>
-  </w:style>
-  <w:style w:type="paragraph" w:styleId="Standardeinzug">
-    <w:name w:val="Normal Indent"/>
-    <w:basedOn w:val="Standard"/>
-    <w:semiHidden/>
-    <w:pPr>
-      <w:ind w:left="900" w:hanging="900"/>
-    </w:pPr>
-  </w:style>
-  <w:style w:type="paragraph" w:styleId="Verzeichnis1">
-    <w:name w:val="toc 1"/>
-    <w:basedOn w:val="Standard"/>
-    <w:next w:val="Standard"/>
-    <w:uiPriority w:val="39"/>
-    <w:pPr>
-      <w:tabs>
-        <w:tab w:val="right" w:pos="9360"/>
-      </w:tabs>
-      <w:spacing w:before="240" w:after="60"/>
-      <w:ind w:right="720"/>
-    </w:pPr>
-  </w:style>
-  <w:style w:type="paragraph" w:styleId="Verzeichnis2">
-    <w:name w:val="toc 2"/>
-    <w:basedOn w:val="Standard"/>
-    <w:next w:val="Standard"/>
-    <w:uiPriority w:val="39"/>
-    <w:pPr>
-      <w:tabs>
-        <w:tab w:val="right" w:pos="9360"/>
-      </w:tabs>
-      <w:ind w:left="432" w:right="720"/>
-    </w:pPr>
-  </w:style>
-  <w:style w:type="paragraph" w:styleId="Verzeichnis3">
-    <w:name w:val="toc 3"/>
-    <w:basedOn w:val="Standard"/>
-    <w:next w:val="Standard"/>
-    <w:uiPriority w:val="39"/>
-    <w:pPr>
-      <w:tabs>
-        <w:tab w:val="left" w:pos="1440"/>
-        <w:tab w:val="right" w:pos="9360"/>
-      </w:tabs>
-      <w:ind w:left="864"/>
-    </w:pPr>
-  </w:style>
-  <w:style w:type="paragraph" w:styleId="Kopfzeile">
-    <w:name w:val="header"/>
-    <w:basedOn w:val="Standard"/>
-    <w:semiHidden/>
-    <w:pPr>
-      <w:tabs>
-        <w:tab w:val="center" w:pos="4320"/>
-        <w:tab w:val="right" w:pos="8640"/>
-      </w:tabs>
-    </w:pPr>
-  </w:style>
-  <w:style w:type="paragraph" w:styleId="Fuzeile">
-    <w:name w:val="footer"/>
-    <w:basedOn w:val="Standard"/>
-    <w:semiHidden/>
-    <w:pPr>
-      <w:tabs>
-        <w:tab w:val="center" w:pos="4320"/>
-        <w:tab w:val="right" w:pos="8640"/>
-      </w:tabs>
-    </w:pPr>
-  </w:style>
-  <w:style w:type="character" w:styleId="Seitenzahl">
-    <w:name w:val="page number"/>
-    <w:basedOn w:val="Absatz-Standardschriftart"/>
-    <w:semiHidden/>
-  </w:style>
-  <w:style w:type="paragraph" w:customStyle="1" w:styleId="Bullet1">
-    <w:name w:val="Bullet1"/>
-    <w:basedOn w:val="Standard"/>
-    <w:pPr>
-      <w:ind w:left="720" w:hanging="432"/>
-    </w:pPr>
-  </w:style>
-  <w:style w:type="paragraph" w:customStyle="1" w:styleId="Bullet2">
-    <w:name w:val="Bullet2"/>
-    <w:basedOn w:val="Standard"/>
-    <w:pPr>
-      <w:ind w:left="1440" w:hanging="360"/>
-    </w:pPr>
-    <w:rPr>
-      <w:color w:val="000080"/>
-    </w:rPr>
-  </w:style>
-  <w:style w:type="paragraph" w:customStyle="1" w:styleId="Tabletext">
-    <w:name w:val="Tabletext"/>
-    <w:basedOn w:val="Standard"/>
-    <w:pPr>
-      <w:keepLines/>
-      <w:spacing w:after="120"/>
-    </w:pPr>
-  </w:style>
-  <w:style w:type="paragraph" w:styleId="Textkrper">
-    <w:name w:val="Body Text"/>
-    <w:basedOn w:val="Standard"/>
-    <w:semiHidden/>
-    <w:pPr>
-      <w:keepLines/>
-      <w:spacing w:after="120"/>
-      <w:ind w:left="720"/>
-    </w:pPr>
-  </w:style>
-  <w:style w:type="paragraph" w:styleId="Dokumentstruktur">
-    <w:name w:val="Document Map"/>
-    <w:basedOn w:val="Standard"/>
-    <w:semiHidden/>
-    <w:pPr>
-      <w:shd w:val="clear" w:color="auto" w:fill="000080"/>
-    </w:pPr>
-    <w:rPr>
-      <w:rFonts w:ascii="Tahoma" w:hAnsi="Tahoma"/>
-    </w:rPr>
-  </w:style>
-  <w:style w:type="character" w:styleId="Funotenzeichen">
-    <w:name w:val="footnote reference"/>
-    <w:basedOn w:val="Absatz-Standardschriftart"/>
-    <w:semiHidden/>
-    <w:rPr>
-      <w:sz w:val="20"/>
-      <w:vertAlign w:val="superscript"/>
-    </w:rPr>
-  </w:style>
-  <w:style w:type="paragraph" w:styleId="Funotentext">
-    <w:name w:val="footnote text"/>
-    <w:basedOn w:val="Standard"/>
-    <w:semiHidden/>
-    <w:pPr>
-      <w:keepNext/>
-      <w:keepLines/>
-      <w:pBdr>
-        <w:bottom w:val="single" w:sz="6" w:space="0" w:color="000000"/>
-      </w:pBdr>
-      <w:spacing w:before="40" w:after="40"/>
-      <w:ind w:left="360" w:hanging="360"/>
-    </w:pPr>
-    <w:rPr>
-      <w:rFonts w:ascii="Helvetica" w:hAnsi="Helvetica"/>
-      <w:sz w:val="16"/>
-    </w:rPr>
-  </w:style>
-  <w:style w:type="paragraph" w:customStyle="1" w:styleId="MainTitle">
-    <w:name w:val="Main Title"/>
-    <w:basedOn w:val="Standard"/>
-    <w:pPr>
-      <w:spacing w:before="480" w:after="60" w:line="240" w:lineRule="auto"/>
-      <w:jc w:val="center"/>
-    </w:pPr>
-    <w:rPr>
-      <w:rFonts w:ascii="Arial" w:hAnsi="Arial"/>
-      <w:b/>
-      <w:kern w:val="28"/>
-      <w:sz w:val="32"/>
-    </w:rPr>
-  </w:style>
-  <w:style w:type="paragraph" w:customStyle="1" w:styleId="Paragraph1">
-    <w:name w:val="Paragraph1"/>
-    <w:basedOn w:val="Standard"/>
-    <w:pPr>
-      <w:spacing w:before="80" w:line="240" w:lineRule="auto"/>
-      <w:jc w:val="both"/>
-    </w:pPr>
-  </w:style>
-  <w:style w:type="paragraph" w:customStyle="1" w:styleId="Paragraph3">
-    <w:name w:val="Paragraph3"/>
-    <w:basedOn w:val="Standard"/>
-    <w:pPr>
-      <w:spacing w:before="80" w:line="240" w:lineRule="auto"/>
-      <w:ind w:left="1530"/>
-      <w:jc w:val="both"/>
-    </w:pPr>
-  </w:style>
-  <w:style w:type="paragraph" w:customStyle="1" w:styleId="Paragraph4">
-    <w:name w:val="Paragraph4"/>
-    <w:basedOn w:val="Standard"/>
-    <w:pPr>
-      <w:spacing w:before="80" w:line="240" w:lineRule="auto"/>
-      <w:ind w:left="2250"/>
-      <w:jc w:val="both"/>
-    </w:pPr>
-  </w:style>
-  <w:style w:type="paragraph" w:styleId="Verzeichnis4">
-    <w:name w:val="toc 4"/>
-    <w:basedOn w:val="Standard"/>
-    <w:next w:val="Standard"/>
-    <w:autoRedefine/>
-    <w:semiHidden/>
-    <w:pPr>
-      <w:ind w:left="600"/>
-    </w:pPr>
-  </w:style>
-  <w:style w:type="paragraph" w:styleId="Verzeichnis5">
-    <w:name w:val="toc 5"/>
-    <w:basedOn w:val="Standard"/>
-    <w:next w:val="Standard"/>
-    <w:autoRedefine/>
-    <w:semiHidden/>
-    <w:pPr>
-      <w:ind w:left="800"/>
-    </w:pPr>
-  </w:style>
-  <w:style w:type="paragraph" w:styleId="Verzeichnis6">
-    <w:name w:val="toc 6"/>
-    <w:basedOn w:val="Standard"/>
-    <w:next w:val="Standard"/>
-    <w:autoRedefine/>
-    <w:semiHidden/>
-    <w:pPr>
-      <w:ind w:left="1000"/>
-    </w:pPr>
-  </w:style>
-  <w:style w:type="paragraph" w:styleId="Verzeichnis7">
-    <w:name w:val="toc 7"/>
-    <w:basedOn w:val="Standard"/>
-    <w:next w:val="Standard"/>
-    <w:autoRedefine/>
-    <w:semiHidden/>
-    <w:pPr>
-      <w:ind w:left="1200"/>
-    </w:pPr>
-  </w:style>
-  <w:style w:type="paragraph" w:styleId="Verzeichnis8">
-    <w:name w:val="toc 8"/>
-    <w:basedOn w:val="Standard"/>
-    <w:next w:val="Standard"/>
-    <w:autoRedefine/>
-    <w:semiHidden/>
-    <w:pPr>
-      <w:ind w:left="1400"/>
-    </w:pPr>
-  </w:style>
-  <w:style w:type="paragraph" w:styleId="Verzeichnis9">
-    <w:name w:val="toc 9"/>
-    <w:basedOn w:val="Standard"/>
-    <w:next w:val="Standard"/>
-    <w:autoRedefine/>
-    <w:semiHidden/>
-    <w:pPr>
-      <w:ind w:left="1600"/>
-    </w:pPr>
-  </w:style>
-  <w:style w:type="paragraph" w:styleId="Textkrper2">
-    <w:name w:val="Body Text 2"/>
-    <w:basedOn w:val="Standard"/>
-    <w:semiHidden/>
-    <w:rPr>
-      <w:i/>
-      <w:color w:val="0000FF"/>
-    </w:rPr>
-  </w:style>
-  <w:style w:type="paragraph" w:styleId="Textkrper-Zeileneinzug">
-    <w:name w:val="Body Text Indent"/>
-    <w:basedOn w:val="Standard"/>
-    <w:semiHidden/>
-    <w:pPr>
-      <w:ind w:left="720"/>
-    </w:pPr>
-    <w:rPr>
-      <w:i/>
-      <w:color w:val="0000FF"/>
-      <w:u w:val="single"/>
-    </w:rPr>
-  </w:style>
-  <w:style w:type="paragraph" w:customStyle="1" w:styleId="Body">
-    <w:name w:val="Body"/>
-    <w:basedOn w:val="Standard"/>
-    <w:pPr>
-      <w:widowControl/>
-      <w:spacing w:before="120" w:line="240" w:lineRule="auto"/>
-      <w:jc w:val="both"/>
-    </w:pPr>
-    <w:rPr>
-      <w:rFonts w:ascii="Book Antiqua" w:hAnsi="Book Antiqua"/>
-    </w:rPr>
-  </w:style>
-  <w:style w:type="paragraph" w:customStyle="1" w:styleId="Bullet">
-    <w:name w:val="Bullet"/>
-    <w:basedOn w:val="Standard"/>
-    <w:pPr>
-      <w:widowControl/>
-      <w:tabs>
-        <w:tab w:val="num" w:pos="360"/>
-        <w:tab w:val="left" w:pos="720"/>
-      </w:tabs>
-      <w:spacing w:before="120" w:line="240" w:lineRule="auto"/>
-      <w:ind w:left="720" w:right="360"/>
-      <w:jc w:val="both"/>
-    </w:pPr>
-    <w:rPr>
-      <w:rFonts w:ascii="Book Antiqua" w:hAnsi="Book Antiqua"/>
-    </w:rPr>
-  </w:style>
-  <w:style w:type="paragraph" w:customStyle="1" w:styleId="InfoBlue">
-    <w:name w:val="InfoBlue"/>
-    <w:basedOn w:val="Standard"/>
-    <w:next w:val="Textkrper"/>
-    <w:autoRedefine/>
-    <w:pPr>
-      <w:spacing w:after="120"/>
-      <w:ind w:left="720"/>
-    </w:pPr>
-    <w:rPr>
-      <w:i/>
-      <w:color w:val="0000FF"/>
-    </w:rPr>
-  </w:style>
-  <w:style w:type="character" w:styleId="Hyperlink">
-    <w:name w:val="Hyperlink"/>
-    <w:basedOn w:val="Absatz-Standardschriftart"/>
-    <w:semiHidden/>
-    <w:rPr>
-      <w:color w:val="0000FF"/>
-      <w:u w:val="single"/>
-    </w:rPr>
-  </w:style>
-  <w:style w:type="character" w:styleId="Fett">
-    <w:name w:val="Strong"/>
-    <w:basedOn w:val="Absatz-Standardschriftart"/>
-    <w:qFormat/>
-    <w:rPr>
-      <w:b/>
-    </w:rPr>
-  </w:style>
-  <w:style w:type="character" w:styleId="BesuchterHyperlink">
+  <w:style w:type="character" w:styleId="BesuchterLink">
     <w:name w:val="FollowedHyperlink"/>
     <w:basedOn w:val="Absatz-Standardschriftart"/>
     <w:semiHidden/>

</xml_diff>

<commit_message>
Update SAD -- Add database diagram
</commit_message>
<xml_diff>
--- a/Software Architecture Document.docx
+++ b/Software Architecture Document.docx
@@ -36,11 +36,21 @@
           <w:vAlign w:val="center"/>
         </w:sectPr>
       </w:pPr>
-      <w:fldSimple w:instr=" TITLE  \* MERGEFORMAT ">
-        <w:r>
-          <w:t>Software Architecture Document</w:t>
-        </w:r>
-      </w:fldSimple>
+      <w:r>
+        <w:fldChar w:fldCharType="begin"/>
+      </w:r>
+      <w:r>
+        <w:instrText xml:space="preserve"> TITLE  \* MERGEFORMAT </w:instrText>
+      </w:r>
+      <w:r>
+        <w:fldChar w:fldCharType="separate"/>
+      </w:r>
+      <w:r>
+        <w:t>Software Architecture Document</w:t>
+      </w:r>
+      <w:r>
+        <w:fldChar w:fldCharType="end"/>
+      </w:r>
     </w:p>
     <w:p>
       <w:pPr>
@@ -554,6 +564,186 @@
             <w:pPr>
               <w:pStyle w:val="Tabletext"/>
             </w:pPr>
+            <w:r>
+              <w:t>12/05/16</w:t>
+            </w:r>
+          </w:p>
+        </w:tc>
+        <w:tc>
+          <w:tcPr>
+            <w:tcW w:w="1152" w:type="dxa"/>
+          </w:tcPr>
+          <w:p>
+            <w:pPr>
+              <w:pStyle w:val="Tabletext"/>
+            </w:pPr>
+            <w:r>
+              <w:t>1.7</w:t>
+            </w:r>
+          </w:p>
+        </w:tc>
+        <w:tc>
+          <w:tcPr>
+            <w:tcW w:w="3744" w:type="dxa"/>
+          </w:tcPr>
+          <w:p>
+            <w:pPr>
+              <w:pStyle w:val="Tabletext"/>
+            </w:pPr>
+            <w:r>
+              <w:t>Add new Database Diagram</w:t>
+            </w:r>
+          </w:p>
+        </w:tc>
+        <w:tc>
+          <w:tcPr>
+            <w:tcW w:w="2304" w:type="dxa"/>
+          </w:tcPr>
+          <w:p>
+            <w:pPr>
+              <w:pStyle w:val="Tabletext"/>
+            </w:pPr>
+            <w:r>
+              <w:t>Mehmet Ali Incekara</w:t>
+            </w:r>
+          </w:p>
+        </w:tc>
+      </w:tr>
+      <w:tr>
+        <w:tc>
+          <w:tcPr>
+            <w:tcW w:w="2304" w:type="dxa"/>
+          </w:tcPr>
+          <w:p>
+            <w:pPr>
+              <w:pStyle w:val="Tabletext"/>
+            </w:pPr>
+          </w:p>
+        </w:tc>
+        <w:tc>
+          <w:tcPr>
+            <w:tcW w:w="1152" w:type="dxa"/>
+          </w:tcPr>
+          <w:p>
+            <w:pPr>
+              <w:pStyle w:val="Tabletext"/>
+            </w:pPr>
+          </w:p>
+        </w:tc>
+        <w:tc>
+          <w:tcPr>
+            <w:tcW w:w="3744" w:type="dxa"/>
+          </w:tcPr>
+          <w:p>
+            <w:pPr>
+              <w:pStyle w:val="Tabletext"/>
+            </w:pPr>
+          </w:p>
+        </w:tc>
+        <w:tc>
+          <w:tcPr>
+            <w:tcW w:w="2304" w:type="dxa"/>
+          </w:tcPr>
+          <w:p>
+            <w:pPr>
+              <w:pStyle w:val="Tabletext"/>
+            </w:pPr>
+          </w:p>
+        </w:tc>
+      </w:tr>
+      <w:tr>
+        <w:tc>
+          <w:tcPr>
+            <w:tcW w:w="2304" w:type="dxa"/>
+          </w:tcPr>
+          <w:p>
+            <w:pPr>
+              <w:pStyle w:val="Tabletext"/>
+            </w:pPr>
+          </w:p>
+        </w:tc>
+        <w:tc>
+          <w:tcPr>
+            <w:tcW w:w="1152" w:type="dxa"/>
+          </w:tcPr>
+          <w:p>
+            <w:pPr>
+              <w:pStyle w:val="Tabletext"/>
+            </w:pPr>
+          </w:p>
+        </w:tc>
+        <w:tc>
+          <w:tcPr>
+            <w:tcW w:w="3744" w:type="dxa"/>
+          </w:tcPr>
+          <w:p>
+            <w:pPr>
+              <w:pStyle w:val="Tabletext"/>
+            </w:pPr>
+          </w:p>
+        </w:tc>
+        <w:tc>
+          <w:tcPr>
+            <w:tcW w:w="2304" w:type="dxa"/>
+          </w:tcPr>
+          <w:p>
+            <w:pPr>
+              <w:pStyle w:val="Tabletext"/>
+            </w:pPr>
+          </w:p>
+        </w:tc>
+      </w:tr>
+      <w:tr>
+        <w:tc>
+          <w:tcPr>
+            <w:tcW w:w="2304" w:type="dxa"/>
+          </w:tcPr>
+          <w:p>
+            <w:pPr>
+              <w:pStyle w:val="Tabletext"/>
+            </w:pPr>
+          </w:p>
+        </w:tc>
+        <w:tc>
+          <w:tcPr>
+            <w:tcW w:w="1152" w:type="dxa"/>
+          </w:tcPr>
+          <w:p>
+            <w:pPr>
+              <w:pStyle w:val="Tabletext"/>
+            </w:pPr>
+          </w:p>
+        </w:tc>
+        <w:tc>
+          <w:tcPr>
+            <w:tcW w:w="3744" w:type="dxa"/>
+          </w:tcPr>
+          <w:p>
+            <w:pPr>
+              <w:pStyle w:val="Tabletext"/>
+            </w:pPr>
+          </w:p>
+        </w:tc>
+        <w:tc>
+          <w:tcPr>
+            <w:tcW w:w="2304" w:type="dxa"/>
+          </w:tcPr>
+          <w:p>
+            <w:pPr>
+              <w:pStyle w:val="Tabletext"/>
+            </w:pPr>
+          </w:p>
+        </w:tc>
+      </w:tr>
+      <w:tr>
+        <w:tc>
+          <w:tcPr>
+            <w:tcW w:w="2304" w:type="dxa"/>
+          </w:tcPr>
+          <w:p>
+            <w:pPr>
+              <w:pStyle w:val="Tabletext"/>
+            </w:pPr>
           </w:p>
         </w:tc>
         <w:tc>
@@ -635,8 +825,6 @@
       <w:pPr>
         <w:pStyle w:val="Titel"/>
       </w:pPr>
-      <w:bookmarkStart w:id="0" w:name="_GoBack"/>
-      <w:bookmarkEnd w:id="0"/>
       <w:r>
         <w:br w:type="page"/>
       </w:r>
@@ -656,7 +844,7 @@
           <w:noProof/>
           <w:sz w:val="22"/>
           <w:szCs w:val="22"/>
-          <w:lang w:eastAsia="de-DE"/>
+          <w:lang w:val="de-DE" w:eastAsia="de-DE"/>
         </w:rPr>
       </w:pPr>
       <w:r>
@@ -680,7 +868,7 @@
           <w:noProof/>
           <w:sz w:val="22"/>
           <w:szCs w:val="22"/>
-          <w:lang w:eastAsia="de-DE"/>
+          <w:lang w:val="de-DE" w:eastAsia="de-DE"/>
         </w:rPr>
         <w:tab/>
       </w:r>
@@ -706,7 +894,7 @@
         <w:rPr>
           <w:noProof/>
         </w:rPr>
-        <w:instrText xml:space="preserve"> PAGEREF _Toc449013635 \h </w:instrText>
+        <w:instrText xml:space="preserve"> PAGEREF _Toc450810265 \h </w:instrText>
       </w:r>
       <w:r>
         <w:rPr>
@@ -743,7 +931,7 @@
           <w:noProof/>
           <w:sz w:val="22"/>
           <w:szCs w:val="22"/>
-          <w:lang w:eastAsia="de-DE"/>
+          <w:lang w:val="de-DE" w:eastAsia="de-DE"/>
         </w:rPr>
       </w:pPr>
       <w:r>
@@ -758,7 +946,7 @@
           <w:noProof/>
           <w:sz w:val="22"/>
           <w:szCs w:val="22"/>
-          <w:lang w:eastAsia="de-DE"/>
+          <w:lang w:val="de-DE" w:eastAsia="de-DE"/>
         </w:rPr>
         <w:tab/>
       </w:r>
@@ -784,7 +972,7 @@
         <w:rPr>
           <w:noProof/>
         </w:rPr>
-        <w:instrText xml:space="preserve"> PAGEREF _Toc449013636 \h </w:instrText>
+        <w:instrText xml:space="preserve"> PAGEREF _Toc450810266 \h </w:instrText>
       </w:r>
       <w:r>
         <w:rPr>
@@ -821,7 +1009,7 @@
           <w:noProof/>
           <w:sz w:val="22"/>
           <w:szCs w:val="22"/>
-          <w:lang w:eastAsia="de-DE"/>
+          <w:lang w:val="de-DE" w:eastAsia="de-DE"/>
         </w:rPr>
       </w:pPr>
       <w:r>
@@ -836,7 +1024,7 @@
           <w:noProof/>
           <w:sz w:val="22"/>
           <w:szCs w:val="22"/>
-          <w:lang w:eastAsia="de-DE"/>
+          <w:lang w:val="de-DE" w:eastAsia="de-DE"/>
         </w:rPr>
         <w:tab/>
       </w:r>
@@ -862,7 +1050,7 @@
         <w:rPr>
           <w:noProof/>
         </w:rPr>
-        <w:instrText xml:space="preserve"> PAGEREF _Toc449013637 \h </w:instrText>
+        <w:instrText xml:space="preserve"> PAGEREF _Toc450810267 \h </w:instrText>
       </w:r>
       <w:r>
         <w:rPr>
@@ -899,7 +1087,7 @@
           <w:noProof/>
           <w:sz w:val="22"/>
           <w:szCs w:val="22"/>
-          <w:lang w:eastAsia="de-DE"/>
+          <w:lang w:val="de-DE" w:eastAsia="de-DE"/>
         </w:rPr>
       </w:pPr>
       <w:r>
@@ -914,7 +1102,7 @@
           <w:noProof/>
           <w:sz w:val="22"/>
           <w:szCs w:val="22"/>
-          <w:lang w:eastAsia="de-DE"/>
+          <w:lang w:val="de-DE" w:eastAsia="de-DE"/>
         </w:rPr>
         <w:tab/>
       </w:r>
@@ -940,7 +1128,7 @@
         <w:rPr>
           <w:noProof/>
         </w:rPr>
-        <w:instrText xml:space="preserve"> PAGEREF _Toc449013638 \h </w:instrText>
+        <w:instrText xml:space="preserve"> PAGEREF _Toc450810268 \h </w:instrText>
       </w:r>
       <w:r>
         <w:rPr>
@@ -977,7 +1165,7 @@
           <w:noProof/>
           <w:sz w:val="22"/>
           <w:szCs w:val="22"/>
-          <w:lang w:eastAsia="de-DE"/>
+          <w:lang w:val="de-DE" w:eastAsia="de-DE"/>
         </w:rPr>
       </w:pPr>
       <w:r>
@@ -992,7 +1180,7 @@
           <w:noProof/>
           <w:sz w:val="22"/>
           <w:szCs w:val="22"/>
-          <w:lang w:eastAsia="de-DE"/>
+          <w:lang w:val="de-DE" w:eastAsia="de-DE"/>
         </w:rPr>
         <w:tab/>
       </w:r>
@@ -1018,7 +1206,7 @@
         <w:rPr>
           <w:noProof/>
         </w:rPr>
-        <w:instrText xml:space="preserve"> PAGEREF _Toc449013639 \h </w:instrText>
+        <w:instrText xml:space="preserve"> PAGEREF _Toc450810269 \h </w:instrText>
       </w:r>
       <w:r>
         <w:rPr>
@@ -1055,7 +1243,7 @@
           <w:noProof/>
           <w:sz w:val="22"/>
           <w:szCs w:val="22"/>
-          <w:lang w:eastAsia="de-DE"/>
+          <w:lang w:val="de-DE" w:eastAsia="de-DE"/>
         </w:rPr>
       </w:pPr>
       <w:r>
@@ -1070,7 +1258,7 @@
           <w:noProof/>
           <w:sz w:val="22"/>
           <w:szCs w:val="22"/>
-          <w:lang w:eastAsia="de-DE"/>
+          <w:lang w:val="de-DE" w:eastAsia="de-DE"/>
         </w:rPr>
         <w:tab/>
       </w:r>
@@ -1096,7 +1284,7 @@
         <w:rPr>
           <w:noProof/>
         </w:rPr>
-        <w:instrText xml:space="preserve"> PAGEREF _Toc449013640 \h </w:instrText>
+        <w:instrText xml:space="preserve"> PAGEREF _Toc450810270 \h </w:instrText>
       </w:r>
       <w:r>
         <w:rPr>
@@ -1133,7 +1321,7 @@
           <w:noProof/>
           <w:sz w:val="22"/>
           <w:szCs w:val="22"/>
-          <w:lang w:eastAsia="de-DE"/>
+          <w:lang w:val="de-DE" w:eastAsia="de-DE"/>
         </w:rPr>
       </w:pPr>
       <w:r>
@@ -1148,7 +1336,7 @@
           <w:noProof/>
           <w:sz w:val="22"/>
           <w:szCs w:val="22"/>
-          <w:lang w:eastAsia="de-DE"/>
+          <w:lang w:val="de-DE" w:eastAsia="de-DE"/>
         </w:rPr>
         <w:tab/>
       </w:r>
@@ -1174,7 +1362,7 @@
         <w:rPr>
           <w:noProof/>
         </w:rPr>
-        <w:instrText xml:space="preserve"> PAGEREF _Toc449013641 \h </w:instrText>
+        <w:instrText xml:space="preserve"> PAGEREF _Toc450810271 \h </w:instrText>
       </w:r>
       <w:r>
         <w:rPr>
@@ -1211,7 +1399,7 @@
           <w:noProof/>
           <w:sz w:val="22"/>
           <w:szCs w:val="22"/>
-          <w:lang w:eastAsia="de-DE"/>
+          <w:lang w:val="de-DE" w:eastAsia="de-DE"/>
         </w:rPr>
       </w:pPr>
       <w:r>
@@ -1226,7 +1414,7 @@
           <w:noProof/>
           <w:sz w:val="22"/>
           <w:szCs w:val="22"/>
-          <w:lang w:eastAsia="de-DE"/>
+          <w:lang w:val="de-DE" w:eastAsia="de-DE"/>
         </w:rPr>
         <w:tab/>
       </w:r>
@@ -1252,7 +1440,7 @@
         <w:rPr>
           <w:noProof/>
         </w:rPr>
-        <w:instrText xml:space="preserve"> PAGEREF _Toc449013642 \h </w:instrText>
+        <w:instrText xml:space="preserve"> PAGEREF _Toc450810272 \h </w:instrText>
       </w:r>
       <w:r>
         <w:rPr>
@@ -1269,7 +1457,7 @@
         <w:rPr>
           <w:noProof/>
         </w:rPr>
-        <w:t>5</w:t>
+        <w:t>4</w:t>
       </w:r>
       <w:r>
         <w:rPr>
@@ -1289,7 +1477,7 @@
           <w:noProof/>
           <w:sz w:val="22"/>
           <w:szCs w:val="22"/>
-          <w:lang w:eastAsia="de-DE"/>
+          <w:lang w:val="de-DE" w:eastAsia="de-DE"/>
         </w:rPr>
       </w:pPr>
       <w:r>
@@ -1304,7 +1492,7 @@
           <w:noProof/>
           <w:sz w:val="22"/>
           <w:szCs w:val="22"/>
-          <w:lang w:eastAsia="de-DE"/>
+          <w:lang w:val="de-DE" w:eastAsia="de-DE"/>
         </w:rPr>
         <w:tab/>
       </w:r>
@@ -1330,7 +1518,7 @@
         <w:rPr>
           <w:noProof/>
         </w:rPr>
-        <w:instrText xml:space="preserve"> PAGEREF _Toc449013643 \h </w:instrText>
+        <w:instrText xml:space="preserve"> PAGEREF _Toc450810273 \h </w:instrText>
       </w:r>
       <w:r>
         <w:rPr>
@@ -1347,7 +1535,7 @@
         <w:rPr>
           <w:noProof/>
         </w:rPr>
-        <w:t>5</w:t>
+        <w:t>4</w:t>
       </w:r>
       <w:r>
         <w:rPr>
@@ -1367,7 +1555,7 @@
           <w:noProof/>
           <w:sz w:val="22"/>
           <w:szCs w:val="22"/>
-          <w:lang w:eastAsia="de-DE"/>
+          <w:lang w:val="de-DE" w:eastAsia="de-DE"/>
         </w:rPr>
       </w:pPr>
       <w:r>
@@ -1382,7 +1570,7 @@
           <w:noProof/>
           <w:sz w:val="22"/>
           <w:szCs w:val="22"/>
-          <w:lang w:eastAsia="de-DE"/>
+          <w:lang w:val="de-DE" w:eastAsia="de-DE"/>
         </w:rPr>
         <w:tab/>
       </w:r>
@@ -1408,7 +1596,85 @@
         <w:rPr>
           <w:noProof/>
         </w:rPr>
-        <w:instrText xml:space="preserve"> PAGEREF _Toc449013644 \h </w:instrText>
+        <w:instrText xml:space="preserve"> PAGEREF _Toc450810274 \h </w:instrText>
+      </w:r>
+      <w:r>
+        <w:rPr>
+          <w:noProof/>
+        </w:rPr>
+      </w:r>
+      <w:r>
+        <w:rPr>
+          <w:noProof/>
+        </w:rPr>
+        <w:fldChar w:fldCharType="separate"/>
+      </w:r>
+      <w:r>
+        <w:rPr>
+          <w:noProof/>
+        </w:rPr>
+        <w:t>5</w:t>
+      </w:r>
+      <w:r>
+        <w:rPr>
+          <w:noProof/>
+        </w:rPr>
+        <w:fldChar w:fldCharType="end"/>
+      </w:r>
+    </w:p>
+    <w:p>
+      <w:pPr>
+        <w:pStyle w:val="Verzeichnis2"/>
+        <w:tabs>
+          <w:tab w:val="left" w:pos="1000"/>
+        </w:tabs>
+        <w:rPr>
+          <w:rFonts w:asciiTheme="minorHAnsi" w:eastAsiaTheme="minorEastAsia" w:hAnsiTheme="minorHAnsi" w:cstheme="minorBidi"/>
+          <w:noProof/>
+          <w:sz w:val="22"/>
+          <w:szCs w:val="22"/>
+          <w:lang w:val="de-DE" w:eastAsia="de-DE"/>
+        </w:rPr>
+      </w:pPr>
+      <w:r>
+        <w:rPr>
+          <w:noProof/>
+        </w:rPr>
+        <w:t>5.3</w:t>
+      </w:r>
+      <w:r>
+        <w:rPr>
+          <w:rFonts w:asciiTheme="minorHAnsi" w:eastAsiaTheme="minorEastAsia" w:hAnsiTheme="minorHAnsi" w:cstheme="minorBidi"/>
+          <w:noProof/>
+          <w:sz w:val="22"/>
+          <w:szCs w:val="22"/>
+          <w:lang w:val="de-DE" w:eastAsia="de-DE"/>
+        </w:rPr>
+        <w:tab/>
+      </w:r>
+      <w:r>
+        <w:rPr>
+          <w:noProof/>
+        </w:rPr>
+        <w:t>State Pattern</w:t>
+      </w:r>
+      <w:r>
+        <w:rPr>
+          <w:noProof/>
+        </w:rPr>
+        <w:tab/>
+      </w:r>
+      <w:r>
+        <w:rPr>
+          <w:noProof/>
+        </w:rPr>
+        <w:fldChar w:fldCharType="begin"/>
+      </w:r>
+      <w:r>
+        <w:rPr>
+          <w:noProof/>
+        </w:rPr>
+        <w:instrText xml:space="preserve"> PAGEREF _Toc450810275 \h </w:instrText>
       </w:r>
       <w:r>
         <w:rPr>
@@ -1445,7 +1711,7 @@
           <w:noProof/>
           <w:sz w:val="22"/>
           <w:szCs w:val="22"/>
-          <w:lang w:eastAsia="de-DE"/>
+          <w:lang w:val="de-DE" w:eastAsia="de-DE"/>
         </w:rPr>
       </w:pPr>
       <w:r>
@@ -1460,7 +1726,7 @@
           <w:noProof/>
           <w:sz w:val="22"/>
           <w:szCs w:val="22"/>
-          <w:lang w:eastAsia="de-DE"/>
+          <w:lang w:val="de-DE" w:eastAsia="de-DE"/>
         </w:rPr>
         <w:tab/>
       </w:r>
@@ -1486,7 +1752,7 @@
         <w:rPr>
           <w:noProof/>
         </w:rPr>
-        <w:instrText xml:space="preserve"> PAGEREF _Toc449013645 \h </w:instrText>
+        <w:instrText xml:space="preserve"> PAGEREF _Toc450810276 \h </w:instrText>
       </w:r>
       <w:r>
         <w:rPr>
@@ -1503,7 +1769,7 @@
         <w:rPr>
           <w:noProof/>
         </w:rPr>
-        <w:t>6</w:t>
+        <w:t>7</w:t>
       </w:r>
       <w:r>
         <w:rPr>
@@ -1523,7 +1789,7 @@
           <w:noProof/>
           <w:sz w:val="22"/>
           <w:szCs w:val="22"/>
-          <w:lang w:eastAsia="de-DE"/>
+          <w:lang w:val="de-DE" w:eastAsia="de-DE"/>
         </w:rPr>
       </w:pPr>
       <w:r>
@@ -1538,7 +1804,7 @@
           <w:noProof/>
           <w:sz w:val="22"/>
           <w:szCs w:val="22"/>
-          <w:lang w:eastAsia="de-DE"/>
+          <w:lang w:val="de-DE" w:eastAsia="de-DE"/>
         </w:rPr>
         <w:tab/>
       </w:r>
@@ -1564,7 +1830,7 @@
         <w:rPr>
           <w:noProof/>
         </w:rPr>
-        <w:instrText xml:space="preserve"> PAGEREF _Toc449013646 \h </w:instrText>
+        <w:instrText xml:space="preserve"> PAGEREF _Toc450810277 \h </w:instrText>
       </w:r>
       <w:r>
         <w:rPr>
@@ -1581,7 +1847,7 @@
         <w:rPr>
           <w:noProof/>
         </w:rPr>
-        <w:t>6</w:t>
+        <w:t>7</w:t>
       </w:r>
       <w:r>
         <w:rPr>
@@ -1601,7 +1867,7 @@
           <w:noProof/>
           <w:sz w:val="22"/>
           <w:szCs w:val="22"/>
-          <w:lang w:eastAsia="de-DE"/>
+          <w:lang w:val="de-DE" w:eastAsia="de-DE"/>
         </w:rPr>
       </w:pPr>
       <w:r>
@@ -1616,7 +1882,7 @@
           <w:noProof/>
           <w:sz w:val="22"/>
           <w:szCs w:val="22"/>
-          <w:lang w:eastAsia="de-DE"/>
+          <w:lang w:val="de-DE" w:eastAsia="de-DE"/>
         </w:rPr>
         <w:tab/>
       </w:r>
@@ -1642,7 +1908,7 @@
         <w:rPr>
           <w:noProof/>
         </w:rPr>
-        <w:instrText xml:space="preserve"> PAGEREF _Toc449013647 \h </w:instrText>
+        <w:instrText xml:space="preserve"> PAGEREF _Toc450810278 \h </w:instrText>
       </w:r>
       <w:r>
         <w:rPr>
@@ -1659,7 +1925,7 @@
         <w:rPr>
           <w:noProof/>
         </w:rPr>
-        <w:t>6</w:t>
+        <w:t>7</w:t>
       </w:r>
       <w:r>
         <w:rPr>
@@ -1679,7 +1945,7 @@
           <w:noProof/>
           <w:sz w:val="22"/>
           <w:szCs w:val="22"/>
-          <w:lang w:eastAsia="de-DE"/>
+          <w:lang w:val="de-DE" w:eastAsia="de-DE"/>
         </w:rPr>
       </w:pPr>
       <w:r>
@@ -1694,7 +1960,7 @@
           <w:noProof/>
           <w:sz w:val="22"/>
           <w:szCs w:val="22"/>
-          <w:lang w:eastAsia="de-DE"/>
+          <w:lang w:val="de-DE" w:eastAsia="de-DE"/>
         </w:rPr>
         <w:tab/>
       </w:r>
@@ -1720,7 +1986,7 @@
         <w:rPr>
           <w:noProof/>
         </w:rPr>
-        <w:instrText xml:space="preserve"> PAGEREF _Toc449013648 \h </w:instrText>
+        <w:instrText xml:space="preserve"> PAGEREF _Toc450810279 \h </w:instrText>
       </w:r>
       <w:r>
         <w:rPr>
@@ -1737,7 +2003,7 @@
         <w:rPr>
           <w:noProof/>
         </w:rPr>
-        <w:t>7</w:t>
+        <w:t>8</w:t>
       </w:r>
       <w:r>
         <w:rPr>
@@ -1798,7 +2064,7 @@
         <w:rPr>
           <w:noProof/>
         </w:rPr>
-        <w:instrText xml:space="preserve"> PAGEREF _Toc449013649 \h </w:instrText>
+        <w:instrText xml:space="preserve"> PAGEREF _Toc450810280 \h </w:instrText>
       </w:r>
       <w:r>
         <w:rPr>
@@ -1815,7 +2081,7 @@
         <w:rPr>
           <w:noProof/>
         </w:rPr>
-        <w:t>7</w:t>
+        <w:t>8</w:t>
       </w:r>
       <w:r>
         <w:rPr>
@@ -1876,7 +2142,7 @@
         <w:rPr>
           <w:noProof/>
         </w:rPr>
-        <w:instrText xml:space="preserve"> PAGEREF _Toc449013650 \h </w:instrText>
+        <w:instrText xml:space="preserve"> PAGEREF _Toc450810281 \h </w:instrText>
       </w:r>
       <w:r>
         <w:rPr>
@@ -1893,7 +2159,7 @@
         <w:rPr>
           <w:noProof/>
         </w:rPr>
-        <w:t>7</w:t>
+        <w:t>8</w:t>
       </w:r>
       <w:r>
         <w:rPr>
@@ -1912,11 +2178,22 @@
       <w:r>
         <w:br w:type="page"/>
       </w:r>
-      <w:fldSimple w:instr=" TITLE  \* MERGEFORMAT ">
-        <w:r>
-          <w:t>Software Architecture Document</w:t>
-        </w:r>
-      </w:fldSimple>
+      <w:r>
+        <w:lastRenderedPageBreak/>
+        <w:fldChar w:fldCharType="begin"/>
+      </w:r>
+      <w:r>
+        <w:instrText xml:space="preserve"> TITLE  \* MERGEFORMAT </w:instrText>
+      </w:r>
+      <w:r>
+        <w:fldChar w:fldCharType="separate"/>
+      </w:r>
+      <w:r>
+        <w:t>Software Architecture Document</w:t>
+      </w:r>
+      <w:r>
+        <w:fldChar w:fldCharType="end"/>
+      </w:r>
       <w:r>
         <w:t xml:space="preserve"> </w:t>
       </w:r>
@@ -1925,76 +2202,76 @@
       <w:pPr>
         <w:pStyle w:val="berschrift1"/>
       </w:pPr>
-      <w:bookmarkStart w:id="1" w:name="_Toc456598586"/>
-      <w:bookmarkStart w:id="2" w:name="_Toc449013635"/>
+      <w:bookmarkStart w:id="0" w:name="_Toc456598586"/>
+      <w:bookmarkStart w:id="1" w:name="_Toc450810265"/>
       <w:r>
         <w:t>Introduction</w:t>
       </w:r>
+      <w:bookmarkEnd w:id="0"/>
       <w:bookmarkEnd w:id="1"/>
+    </w:p>
+    <w:p>
+      <w:pPr>
+        <w:pStyle w:val="berschrift2"/>
+      </w:pPr>
+      <w:bookmarkStart w:id="2" w:name="_Toc456598587"/>
+      <w:bookmarkStart w:id="3" w:name="_Toc450810266"/>
+      <w:r>
+        <w:t>Purpose</w:t>
+      </w:r>
       <w:bookmarkEnd w:id="2"/>
+      <w:bookmarkEnd w:id="3"/>
+    </w:p>
+    <w:p>
+      <w:pPr>
+        <w:ind w:left="720"/>
+      </w:pPr>
+      <w:bookmarkStart w:id="4" w:name="_Toc456598588"/>
+      <w:r>
+        <w:t>This document provides a</w:t>
+      </w:r>
+      <w:r>
+        <w:t>n</w:t>
+      </w:r>
+      <w:r>
+        <w:t xml:space="preserve"> arch</w:t>
+      </w:r>
+      <w:r>
+        <w:t>itectural overview of Nappy, the ingenious in aspects of different architectural views.</w:t>
+      </w:r>
     </w:p>
     <w:p>
       <w:pPr>
         <w:pStyle w:val="berschrift2"/>
       </w:pPr>
-      <w:bookmarkStart w:id="3" w:name="_Toc456598587"/>
-      <w:bookmarkStart w:id="4" w:name="_Toc449013636"/>
-      <w:r>
-        <w:t>Purpose</w:t>
-      </w:r>
-      <w:bookmarkEnd w:id="3"/>
+      <w:bookmarkStart w:id="5" w:name="_Toc456598589"/>
+      <w:bookmarkStart w:id="6" w:name="_Toc450810267"/>
       <w:bookmarkEnd w:id="4"/>
+      <w:r>
+        <w:t>Definitions, Acronyms, and Abbreviations</w:t>
+      </w:r>
+      <w:bookmarkEnd w:id="5"/>
+      <w:bookmarkEnd w:id="6"/>
     </w:p>
     <w:p>
       <w:pPr>
         <w:ind w:left="720"/>
       </w:pPr>
-      <w:bookmarkStart w:id="5" w:name="_Toc456598588"/>
-      <w:r>
-        <w:t>This document provides a</w:t>
-      </w:r>
-      <w:r>
-        <w:t>n</w:t>
-      </w:r>
-      <w:r>
-        <w:t xml:space="preserve"> arch</w:t>
-      </w:r>
-      <w:r>
-        <w:t>itectural overview of Nappy, the ingenious in aspects of different architectural views.</w:t>
+      <w:r>
+        <w:t>(n/a)</w:t>
       </w:r>
     </w:p>
     <w:p>
       <w:pPr>
         <w:pStyle w:val="berschrift2"/>
       </w:pPr>
-      <w:bookmarkStart w:id="6" w:name="_Toc456598589"/>
-      <w:bookmarkStart w:id="7" w:name="_Toc449013637"/>
-      <w:bookmarkEnd w:id="5"/>
-      <w:r>
-        <w:t>Definitions, Acronyms, and Abbreviations</w:t>
-      </w:r>
-      <w:bookmarkEnd w:id="6"/>
+      <w:bookmarkStart w:id="7" w:name="_Toc456598590"/>
+      <w:bookmarkStart w:id="8" w:name="_Toc450810268"/>
+      <w:r>
+        <w:t>References</w:t>
+      </w:r>
       <w:bookmarkEnd w:id="7"/>
-    </w:p>
-    <w:p>
-      <w:pPr>
-        <w:ind w:left="720"/>
-      </w:pPr>
-      <w:r>
-        <w:t>(n/a)</w:t>
-      </w:r>
-    </w:p>
-    <w:p>
-      <w:pPr>
-        <w:pStyle w:val="berschrift2"/>
-      </w:pPr>
-      <w:bookmarkStart w:id="8" w:name="_Toc456598590"/>
-      <w:bookmarkStart w:id="9" w:name="_Toc449013638"/>
-      <w:r>
-        <w:t>References</w:t>
-      </w:r>
       <w:bookmarkEnd w:id="8"/>
-      <w:bookmarkEnd w:id="9"/>
     </w:p>
     <w:p>
       <w:pPr>
@@ -2031,10 +2308,48 @@
       <w:pPr>
         <w:pStyle w:val="berschrift1"/>
       </w:pPr>
-      <w:bookmarkStart w:id="10" w:name="_Toc449013639"/>
+      <w:bookmarkStart w:id="9" w:name="_Toc450810269"/>
       <w:r>
         <w:t>Architectural Representation</w:t>
       </w:r>
+      <w:bookmarkEnd w:id="9"/>
+      <w:r>
+        <w:t xml:space="preserve"> </w:t>
+      </w:r>
+    </w:p>
+    <w:p>
+      <w:pPr>
+        <w:ind w:left="720"/>
+      </w:pPr>
+      <w:r>
+        <w:t>The project Nappy, the ingenious will use the MVC-principles.</w:t>
+      </w:r>
+      <w:r>
+        <w:t xml:space="preserve"> We don’t use a framework because we are using JavaFX. </w:t>
+      </w:r>
+      <w:r>
+        <w:t>We implemented our own MVC</w:t>
+      </w:r>
+      <w:r>
+        <w:t xml:space="preserve">. Every GUI has an own Controller and </w:t>
+      </w:r>
+      <w:proofErr w:type="spellStart"/>
+      <w:r>
+        <w:t>Ressource</w:t>
+      </w:r>
+      <w:proofErr w:type="spellEnd"/>
+      <w:r>
+        <w:t xml:space="preserve">. </w:t>
+      </w:r>
+    </w:p>
+    <w:p>
+      <w:pPr>
+        <w:pStyle w:val="berschrift1"/>
+      </w:pPr>
+      <w:bookmarkStart w:id="10" w:name="_Toc450810270"/>
+      <w:r>
+        <w:t>Architectural Goals and Constraints</w:t>
+      </w:r>
       <w:bookmarkEnd w:id="10"/>
       <w:r>
         <w:t xml:space="preserve"> </w:t>
@@ -2045,73 +2360,35 @@
         <w:ind w:left="720"/>
       </w:pPr>
       <w:r>
-        <w:t>The project Nappy, the ingenious will use the MVC-principles.</w:t>
-      </w:r>
-      <w:r>
-        <w:t xml:space="preserve"> We don’t use a framework because we are using JavaFX. </w:t>
-      </w:r>
-      <w:r>
-        <w:t>We implemented our own MVC</w:t>
-      </w:r>
-      <w:r>
-        <w:t xml:space="preserve">. Every GUI has an own Controller and </w:t>
-      </w:r>
-      <w:proofErr w:type="spellStart"/>
-      <w:r>
-        <w:t>Ressource</w:t>
-      </w:r>
-      <w:proofErr w:type="spellEnd"/>
-      <w:r>
-        <w:t xml:space="preserve">. </w:t>
+        <w:t xml:space="preserve">The main goal of this architecture is to separate the view from the logic. The view is “stupid” and knows nothing. </w:t>
+      </w:r>
+    </w:p>
+    <w:p>
+      <w:pPr>
+        <w:ind w:left="720"/>
+      </w:pPr>
+      <w:r>
+        <w:t xml:space="preserve">We will use the Framework </w:t>
+      </w:r>
+      <w:r>
+        <w:t xml:space="preserve">from </w:t>
+      </w:r>
+      <w:r>
+        <w:t>JavaFX</w:t>
+      </w:r>
+      <w:r>
+        <w:t xml:space="preserve"> for our project.</w:t>
       </w:r>
     </w:p>
     <w:p>
       <w:pPr>
         <w:pStyle w:val="berschrift1"/>
       </w:pPr>
-      <w:bookmarkStart w:id="11" w:name="_Toc449013640"/>
-      <w:r>
-        <w:t>Architectural Goals and Constraints</w:t>
+      <w:bookmarkStart w:id="11" w:name="_Toc450810271"/>
+      <w:r>
+        <w:t>Use-Case View</w:t>
       </w:r>
       <w:bookmarkEnd w:id="11"/>
-      <w:r>
-        <w:t xml:space="preserve"> </w:t>
-      </w:r>
-    </w:p>
-    <w:p>
-      <w:pPr>
-        <w:ind w:left="720"/>
-      </w:pPr>
-      <w:r>
-        <w:t xml:space="preserve">The main goal of this architecture is to separate the view from the logic. The view is “stupid” and knows nothing. </w:t>
-      </w:r>
-    </w:p>
-    <w:p>
-      <w:pPr>
-        <w:ind w:left="720"/>
-      </w:pPr>
-      <w:r>
-        <w:t xml:space="preserve">We will use the Framework </w:t>
-      </w:r>
-      <w:r>
-        <w:t xml:space="preserve">from </w:t>
-      </w:r>
-      <w:r>
-        <w:t>JavaFX</w:t>
-      </w:r>
-      <w:r>
-        <w:t xml:space="preserve"> for our project.</w:t>
-      </w:r>
-    </w:p>
-    <w:p>
-      <w:pPr>
-        <w:pStyle w:val="berschrift1"/>
-      </w:pPr>
-      <w:bookmarkStart w:id="12" w:name="_Toc449013641"/>
-      <w:r>
-        <w:t>Use-Case View</w:t>
-      </w:r>
-      <w:bookmarkEnd w:id="12"/>
       <w:r>
         <w:t xml:space="preserve"> </w:t>
       </w:r>
@@ -2139,24 +2416,24 @@
       <w:pPr>
         <w:pStyle w:val="berschrift1"/>
       </w:pPr>
-      <w:bookmarkStart w:id="13" w:name="_Toc449013642"/>
+      <w:bookmarkStart w:id="12" w:name="_Toc450810272"/>
       <w:r>
         <w:t>Logical View</w:t>
       </w:r>
+      <w:bookmarkEnd w:id="12"/>
+      <w:r>
+        <w:t xml:space="preserve"> </w:t>
+      </w:r>
+    </w:p>
+    <w:p>
+      <w:pPr>
+        <w:pStyle w:val="berschrift2"/>
+      </w:pPr>
+      <w:bookmarkStart w:id="13" w:name="_Toc450810273"/>
+      <w:r>
+        <w:t>Overview</w:t>
+      </w:r>
       <w:bookmarkEnd w:id="13"/>
-      <w:r>
-        <w:t xml:space="preserve"> </w:t>
-      </w:r>
-    </w:p>
-    <w:p>
-      <w:pPr>
-        <w:pStyle w:val="berschrift2"/>
-      </w:pPr>
-      <w:bookmarkStart w:id="14" w:name="_Toc449013643"/>
-      <w:r>
-        <w:t>Overview</w:t>
-      </w:r>
-      <w:bookmarkEnd w:id="14"/>
     </w:p>
     <w:p>
       <w:pPr>
@@ -2261,9 +2538,6 @@
     <w:p>
       <w:pPr>
         <w:ind w:left="720"/>
-        <w:rPr>
-          <w:lang w:val="de-DE"/>
-        </w:rPr>
       </w:pPr>
       <w:r>
         <w:t>**ERKLÄRE JAVA FX MANUEL**</w:t>
@@ -2380,11 +2654,11 @@
       <w:pPr>
         <w:pStyle w:val="berschrift2"/>
       </w:pPr>
-      <w:bookmarkStart w:id="15" w:name="_Toc449013644"/>
+      <w:bookmarkStart w:id="14" w:name="_Toc450810274"/>
       <w:r>
         <w:t>Separated view</w:t>
       </w:r>
-      <w:bookmarkEnd w:id="15"/>
+      <w:bookmarkEnd w:id="14"/>
     </w:p>
     <w:p>
       <w:pPr>
@@ -2471,11 +2745,12 @@
       <w:pPr>
         <w:pStyle w:val="berschrift2"/>
       </w:pPr>
-      <w:bookmarkStart w:id="16" w:name="_Toc449013645"/>
+      <w:bookmarkStart w:id="15" w:name="_Toc450810275"/>
       <w:r>
         <w:lastRenderedPageBreak/>
         <w:t>State Pattern</w:t>
       </w:r>
+      <w:bookmarkEnd w:id="15"/>
     </w:p>
     <w:p>
       <w:pPr>
@@ -2564,10 +2839,7 @@
         <w:ind w:left="720"/>
       </w:pPr>
       <w:r>
-        <w:t xml:space="preserve">The state pattern </w:t>
-      </w:r>
-      <w:r>
-        <w:t>helped us eliminate one instance variable which represented the state.</w:t>
+        <w:t>The state pattern helped us eliminate one instance variable which represented the state.</w:t>
       </w:r>
     </w:p>
     <w:p>
@@ -2729,6 +3001,7 @@
       <w:pPr>
         <w:pStyle w:val="berschrift1"/>
       </w:pPr>
+      <w:bookmarkStart w:id="16" w:name="_Toc450810276"/>
       <w:r>
         <w:t>Process View</w:t>
       </w:r>
@@ -2749,7 +3022,7 @@
       <w:pPr>
         <w:pStyle w:val="berschrift1"/>
       </w:pPr>
-      <w:bookmarkStart w:id="17" w:name="_Toc449013646"/>
+      <w:bookmarkStart w:id="17" w:name="_Toc450810277"/>
       <w:r>
         <w:t>Deployment View</w:t>
       </w:r>
@@ -2767,7 +3040,7 @@
       <w:pPr>
         <w:pStyle w:val="berschrift1"/>
       </w:pPr>
-      <w:bookmarkStart w:id="18" w:name="_Toc449013647"/>
+      <w:bookmarkStart w:id="18" w:name="_Toc450810278"/>
       <w:r>
         <w:t>Implementation View</w:t>
       </w:r>
@@ -2793,7 +3066,7 @@
       <w:pPr>
         <w:pStyle w:val="berschrift1"/>
       </w:pPr>
-      <w:bookmarkStart w:id="19" w:name="_Toc449013648"/>
+      <w:bookmarkStart w:id="19" w:name="_Toc450810279"/>
       <w:r>
         <w:lastRenderedPageBreak/>
         <w:t>Data View</w:t>
@@ -2818,81 +3091,45 @@
     </w:p>
     <w:p>
       <w:pPr>
-        <w:jc w:val="center"/>
-      </w:pPr>
-      <w:r>
-        <w:rPr>
-          <w:noProof/>
-          <w:lang w:val="de-DE" w:eastAsia="de-DE"/>
-        </w:rPr>
-        <w:drawing>
-          <wp:inline distT="0" distB="0" distL="0" distR="0" wp14:anchorId="32C151D5" wp14:editId="3D6D319E">
-            <wp:extent cx="5943600" cy="5029200"/>
-            <wp:effectExtent l="0" t="0" r="0" b="0"/>
-            <wp:docPr id="8" name="Grafik 8" descr="C:\Users\xce35l6\Desktop\Database Diagram.png"/>
-            <wp:cNvGraphicFramePr>
-              <a:graphicFrameLocks xmlns:a="http://schemas.openxmlformats.org/drawingml/2006/main" noChangeAspect="1"/>
-            </wp:cNvGraphicFramePr>
-            <a:graphic xmlns:a="http://schemas.openxmlformats.org/drawingml/2006/main">
-              <a:graphicData uri="http://schemas.openxmlformats.org/drawingml/2006/picture">
-                <pic:pic xmlns:pic="http://schemas.openxmlformats.org/drawingml/2006/picture">
-                  <pic:nvPicPr>
-                    <pic:cNvPr id="0" name="Picture 4" descr="C:\Users\xce35l6\Desktop\Database Diagram.png"/>
-                    <pic:cNvPicPr>
-                      <a:picLocks noChangeAspect="1" noChangeArrowheads="1"/>
-                    </pic:cNvPicPr>
-                  </pic:nvPicPr>
-                  <pic:blipFill>
-                    <a:blip r:embed="rId19">
-                      <a:extLst>
-                        <a:ext uri="{28A0092B-C50C-407E-A947-70E740481C1C}">
-                          <a14:useLocalDpi xmlns:a14="http://schemas.microsoft.com/office/drawing/2010/main" val="0"/>
-                        </a:ext>
-                      </a:extLst>
-                    </a:blip>
-                    <a:srcRect/>
-                    <a:stretch>
-                      <a:fillRect/>
-                    </a:stretch>
-                  </pic:blipFill>
-                  <pic:spPr bwMode="auto">
-                    <a:xfrm>
-                      <a:off x="0" y="0"/>
-                      <a:ext cx="5943600" cy="5029200"/>
-                    </a:xfrm>
-                    <a:prstGeom prst="rect">
-                      <a:avLst/>
-                    </a:prstGeom>
-                    <a:noFill/>
-                    <a:ln>
-                      <a:noFill/>
-                    </a:ln>
-                  </pic:spPr>
-                </pic:pic>
-              </a:graphicData>
-            </a:graphic>
-          </wp:inline>
-        </w:drawing>
-      </w:r>
-    </w:p>
-    <w:p>
-      <w:pPr>
         <w:ind w:left="720"/>
       </w:pPr>
-      <w:hyperlink r:id="rId20" w:history="1">
+    </w:p>
+    <w:p>
+      <w:pPr>
+        <w:ind w:left="720"/>
+      </w:pPr>
+      <w:hyperlink r:id="rId19" w:history="1">
         <w:r>
           <w:rPr>
             <w:rStyle w:val="Hyperlink"/>
           </w:rPr>
-          <w:t>https://github.com/nappydevelopment/docs/blob/master/presentation/Database%20Diagram.svg</w:t>
+          <w:t>https://github.com/nappydevelopment/docs/blob/master/pdfs/Database%20Diagram.pdf</w:t>
         </w:r>
       </w:hyperlink>
     </w:p>
     <w:p>
       <w:pPr>
+        <w:ind w:left="720"/>
+      </w:pPr>
+    </w:p>
+    <w:p>
+      <w:pPr>
+        <w:ind w:left="720"/>
+      </w:pPr>
+      <w:r>
+        <w:t>The database structure is too big to add it to this document.</w:t>
+      </w:r>
+    </w:p>
+    <w:p>
+      <w:pPr>
+        <w:jc w:val="center"/>
+      </w:pPr>
+    </w:p>
+    <w:p>
+      <w:pPr>
         <w:pStyle w:val="berschrift1"/>
       </w:pPr>
-      <w:bookmarkStart w:id="20" w:name="_Toc449013649"/>
+      <w:bookmarkStart w:id="20" w:name="_Toc450810280"/>
       <w:r>
         <w:t>Size and Performance</w:t>
       </w:r>
@@ -2906,18 +3143,23 @@
         <w:ind w:left="720"/>
       </w:pPr>
       <w:r>
-        <w:t>The size and the performance are really important for our project. We are trying to keep the size of the project as small as possible. Also we will load our database into the memory to increase the performance. So we will need a few seconds until the program starts to load all pictures and the database.</w:t>
+        <w:t>The size and the performance are really important for our project. We are trying to keep the size of the project as small as possible. Also we will load our database into the memory to increase the performance. So we will need a few seconds until the pro</w:t>
+      </w:r>
+      <w:bookmarkStart w:id="21" w:name="_GoBack"/>
+      <w:bookmarkEnd w:id="21"/>
+      <w:r>
+        <w:t>gram starts to load all pictures and the database.</w:t>
       </w:r>
     </w:p>
     <w:p>
       <w:pPr>
         <w:pStyle w:val="berschrift1"/>
       </w:pPr>
-      <w:bookmarkStart w:id="21" w:name="_Toc449013650"/>
+      <w:bookmarkStart w:id="22" w:name="_Toc450810281"/>
       <w:r>
         <w:t>Quality</w:t>
       </w:r>
-      <w:bookmarkEnd w:id="21"/>
+      <w:bookmarkEnd w:id="22"/>
     </w:p>
     <w:p>
       <w:pPr>
@@ -2928,10 +3170,10 @@
       </w:r>
     </w:p>
     <w:sectPr>
-      <w:headerReference w:type="default" r:id="rId21"/>
-      <w:footerReference w:type="default" r:id="rId22"/>
-      <w:headerReference w:type="first" r:id="rId23"/>
-      <w:footerReference w:type="first" r:id="rId24"/>
+      <w:headerReference w:type="default" r:id="rId20"/>
+      <w:footerReference w:type="default" r:id="rId21"/>
+      <w:headerReference w:type="first" r:id="rId22"/>
+      <w:footerReference w:type="first" r:id="rId23"/>
       <w:pgSz w:w="12240" w:h="15840" w:code="1"/>
       <w:pgMar w:top="1440" w:right="1440" w:bottom="1440" w:left="1440" w:header="720" w:footer="720" w:gutter="0"/>
       <w:cols w:space="720"/>
@@ -3061,27 +3303,14 @@
           <w:r>
             <w:sym w:font="Symbol" w:char="F0D3"/>
           </w:r>
-          <w:r>
-            <w:fldChar w:fldCharType="begin"/>
-          </w:r>
-          <w:r>
-            <w:instrText xml:space="preserve"> USERNAME  nappydevelopment  \* MERGEFORMAT </w:instrText>
-          </w:r>
-          <w:r>
-            <w:fldChar w:fldCharType="separate"/>
-          </w:r>
-          <w:r>
-            <w:rPr>
-              <w:noProof/>
-            </w:rPr>
-            <w:t>nappydevelopment</w:t>
-          </w:r>
-          <w:r>
-            <w:rPr>
-              <w:noProof/>
-            </w:rPr>
-            <w:fldChar w:fldCharType="end"/>
-          </w:r>
+          <w:fldSimple w:instr=" USERNAME  nappydevelopment  \* MERGEFORMAT ">
+            <w:r>
+              <w:rPr>
+                <w:noProof/>
+              </w:rPr>
+              <w:t>nappydevelopment</w:t>
+            </w:r>
+          </w:fldSimple>
           <w:r>
             <w:t xml:space="preserve">, </w:t>
           </w:r>
@@ -3145,7 +3374,7 @@
               <w:rStyle w:val="Seitenzahl"/>
               <w:noProof/>
             </w:rPr>
-            <w:t>2</w:t>
+            <w:t>8</w:t>
           </w:r>
           <w:r>
             <w:rPr>
@@ -3355,24 +3584,11 @@
           <w:tcW w:w="6379" w:type="dxa"/>
         </w:tcPr>
         <w:p>
-          <w:r>
-            <w:fldChar w:fldCharType="begin"/>
-          </w:r>
-          <w:r>
-            <w:instrText xml:space="preserve"> SUBJECT  "Nappy, t</w:instrText>
-          </w:r>
-          <w:r>
-            <w:instrText xml:space="preserve">he ingenious"  \* MERGEFORMAT </w:instrText>
-          </w:r>
-          <w:r>
-            <w:fldChar w:fldCharType="separate"/>
-          </w:r>
-          <w:r>
-            <w:t>Nappy, the ingenious</w:t>
-          </w:r>
-          <w:r>
-            <w:fldChar w:fldCharType="end"/>
-          </w:r>
+          <w:fldSimple w:instr=" SUBJECT  &quot;Nappy, the ingenious&quot;  \* MERGEFORMAT ">
+            <w:r>
+              <w:t>Nappy, the ingenious</w:t>
+            </w:r>
+          </w:fldSimple>
         </w:p>
       </w:tc>
       <w:tc>
@@ -3391,7 +3607,7 @@
             <w:t xml:space="preserve">  Version: </w:t>
           </w:r>
           <w:r>
-            <w:t>1.6</w:t>
+            <w:t>1.7</w:t>
           </w:r>
         </w:p>
       </w:tc>
@@ -3402,11 +3618,21 @@
           <w:tcW w:w="6379" w:type="dxa"/>
         </w:tcPr>
         <w:p>
-          <w:fldSimple w:instr=" TITLE  \* MERGEFORMAT ">
-            <w:r>
-              <w:t>Software Architecture Document</w:t>
-            </w:r>
-          </w:fldSimple>
+          <w:r>
+            <w:fldChar w:fldCharType="begin"/>
+          </w:r>
+          <w:r>
+            <w:instrText xml:space="preserve"> TITLE  \* MERGEFORMAT </w:instrText>
+          </w:r>
+          <w:r>
+            <w:fldChar w:fldCharType="separate"/>
+          </w:r>
+          <w:r>
+            <w:t>Software Architecture Document</w:t>
+          </w:r>
+          <w:r>
+            <w:fldChar w:fldCharType="end"/>
+          </w:r>
         </w:p>
       </w:tc>
       <w:tc>
@@ -3415,7 +3641,10 @@
         </w:tcPr>
         <w:p>
           <w:r>
-            <w:t xml:space="preserve">  Date:  10/05</w:t>
+            <w:t xml:space="preserve">  Date:  12</w:t>
+          </w:r>
+          <w:r>
+            <w:t>/05</w:t>
           </w:r>
           <w:r>
             <w:t>/16</w:t>

</xml_diff>

<commit_message>
Update SAD with state pattern
</commit_message>
<xml_diff>
--- a/Software Architecture Document.docx
+++ b/Software Architecture Document.docx
@@ -36,21 +36,11 @@
           <w:vAlign w:val="center"/>
         </w:sectPr>
       </w:pPr>
-      <w:r>
-        <w:fldChar w:fldCharType="begin"/>
-      </w:r>
-      <w:r>
-        <w:instrText xml:space="preserve"> TITLE  \* MERGEFORMAT </w:instrText>
-      </w:r>
-      <w:r>
-        <w:fldChar w:fldCharType="separate"/>
-      </w:r>
-      <w:r>
-        <w:t>Software Architecture Document</w:t>
-      </w:r>
-      <w:r>
-        <w:fldChar w:fldCharType="end"/>
-      </w:r>
+      <w:fldSimple w:instr=" TITLE  \* MERGEFORMAT ">
+        <w:r>
+          <w:t>Software Architecture Document</w:t>
+        </w:r>
+      </w:fldSimple>
     </w:p>
     <w:p>
       <w:pPr>
@@ -618,6 +608,9 @@
             <w:pPr>
               <w:pStyle w:val="Tabletext"/>
             </w:pPr>
+            <w:r>
+              <w:t>19/05/16</w:t>
+            </w:r>
           </w:p>
         </w:tc>
         <w:tc>
@@ -628,6 +621,9 @@
             <w:pPr>
               <w:pStyle w:val="Tabletext"/>
             </w:pPr>
+            <w:r>
+              <w:t>1.8</w:t>
+            </w:r>
           </w:p>
         </w:tc>
         <w:tc>
@@ -638,6 +634,9 @@
             <w:pPr>
               <w:pStyle w:val="Tabletext"/>
             </w:pPr>
+            <w:r>
+              <w:t>Add final state pattern diagram</w:t>
+            </w:r>
           </w:p>
         </w:tc>
         <w:tc>
@@ -648,6 +647,9 @@
             <w:pPr>
               <w:pStyle w:val="Tabletext"/>
             </w:pPr>
+            <w:r>
+              <w:t>Mehmet Ali Incekara</w:t>
+            </w:r>
           </w:p>
         </w:tc>
       </w:tr>
@@ -894,7 +896,7 @@
         <w:rPr>
           <w:noProof/>
         </w:rPr>
-        <w:instrText xml:space="preserve"> PAGEREF _Toc450810265 \h </w:instrText>
+        <w:instrText xml:space="preserve"> PAGEREF _Toc451435166 \h </w:instrText>
       </w:r>
       <w:r>
         <w:rPr>
@@ -972,7 +974,7 @@
         <w:rPr>
           <w:noProof/>
         </w:rPr>
-        <w:instrText xml:space="preserve"> PAGEREF _Toc450810266 \h </w:instrText>
+        <w:instrText xml:space="preserve"> PAGEREF _Toc451435167 \h </w:instrText>
       </w:r>
       <w:r>
         <w:rPr>
@@ -1050,7 +1052,7 @@
         <w:rPr>
           <w:noProof/>
         </w:rPr>
-        <w:instrText xml:space="preserve"> PAGEREF _Toc450810267 \h </w:instrText>
+        <w:instrText xml:space="preserve"> PAGEREF _Toc451435168 \h </w:instrText>
       </w:r>
       <w:r>
         <w:rPr>
@@ -1128,7 +1130,7 @@
         <w:rPr>
           <w:noProof/>
         </w:rPr>
-        <w:instrText xml:space="preserve"> PAGEREF _Toc450810268 \h </w:instrText>
+        <w:instrText xml:space="preserve"> PAGEREF _Toc451435169 \h </w:instrText>
       </w:r>
       <w:r>
         <w:rPr>
@@ -1206,7 +1208,7 @@
         <w:rPr>
           <w:noProof/>
         </w:rPr>
-        <w:instrText xml:space="preserve"> PAGEREF _Toc450810269 \h </w:instrText>
+        <w:instrText xml:space="preserve"> PAGEREF _Toc451435170 \h </w:instrText>
       </w:r>
       <w:r>
         <w:rPr>
@@ -1284,7 +1286,7 @@
         <w:rPr>
           <w:noProof/>
         </w:rPr>
-        <w:instrText xml:space="preserve"> PAGEREF _Toc450810270 \h </w:instrText>
+        <w:instrText xml:space="preserve"> PAGEREF _Toc451435171 \h </w:instrText>
       </w:r>
       <w:r>
         <w:rPr>
@@ -1362,7 +1364,7 @@
         <w:rPr>
           <w:noProof/>
         </w:rPr>
-        <w:instrText xml:space="preserve"> PAGEREF _Toc450810271 \h </w:instrText>
+        <w:instrText xml:space="preserve"> PAGEREF _Toc451435172 \h </w:instrText>
       </w:r>
       <w:r>
         <w:rPr>
@@ -1440,7 +1442,7 @@
         <w:rPr>
           <w:noProof/>
         </w:rPr>
-        <w:instrText xml:space="preserve"> PAGEREF _Toc450810272 \h </w:instrText>
+        <w:instrText xml:space="preserve"> PAGEREF _Toc451435173 \h </w:instrText>
       </w:r>
       <w:r>
         <w:rPr>
@@ -1518,7 +1520,7 @@
         <w:rPr>
           <w:noProof/>
         </w:rPr>
-        <w:instrText xml:space="preserve"> PAGEREF _Toc450810273 \h </w:instrText>
+        <w:instrText xml:space="preserve"> PAGEREF _Toc451435174 \h </w:instrText>
       </w:r>
       <w:r>
         <w:rPr>
@@ -1596,7 +1598,7 @@
         <w:rPr>
           <w:noProof/>
         </w:rPr>
-        <w:instrText xml:space="preserve"> PAGEREF _Toc450810274 \h </w:instrText>
+        <w:instrText xml:space="preserve"> PAGEREF _Toc451435175 \h </w:instrText>
       </w:r>
       <w:r>
         <w:rPr>
@@ -1674,7 +1676,7 @@
         <w:rPr>
           <w:noProof/>
         </w:rPr>
-        <w:instrText xml:space="preserve"> PAGEREF _Toc450810275 \h </w:instrText>
+        <w:instrText xml:space="preserve"> PAGEREF _Toc451435176 \h </w:instrText>
       </w:r>
       <w:r>
         <w:rPr>
@@ -1752,7 +1754,7 @@
         <w:rPr>
           <w:noProof/>
         </w:rPr>
-        <w:instrText xml:space="preserve"> PAGEREF _Toc450810276 \h </w:instrText>
+        <w:instrText xml:space="preserve"> PAGEREF _Toc451435177 \h </w:instrText>
       </w:r>
       <w:r>
         <w:rPr>
@@ -1830,7 +1832,7 @@
         <w:rPr>
           <w:noProof/>
         </w:rPr>
-        <w:instrText xml:space="preserve"> PAGEREF _Toc450810277 \h </w:instrText>
+        <w:instrText xml:space="preserve"> PAGEREF _Toc451435178 \h </w:instrText>
       </w:r>
       <w:r>
         <w:rPr>
@@ -1908,7 +1910,7 @@
         <w:rPr>
           <w:noProof/>
         </w:rPr>
-        <w:instrText xml:space="preserve"> PAGEREF _Toc450810278 \h </w:instrText>
+        <w:instrText xml:space="preserve"> PAGEREF _Toc451435179 \h </w:instrText>
       </w:r>
       <w:r>
         <w:rPr>
@@ -1986,7 +1988,7 @@
         <w:rPr>
           <w:noProof/>
         </w:rPr>
-        <w:instrText xml:space="preserve"> PAGEREF _Toc450810279 \h </w:instrText>
+        <w:instrText xml:space="preserve"> PAGEREF _Toc451435180 \h </w:instrText>
       </w:r>
       <w:r>
         <w:rPr>
@@ -2064,7 +2066,7 @@
         <w:rPr>
           <w:noProof/>
         </w:rPr>
-        <w:instrText xml:space="preserve"> PAGEREF _Toc450810280 \h </w:instrText>
+        <w:instrText xml:space="preserve"> PAGEREF _Toc451435181 \h </w:instrText>
       </w:r>
       <w:r>
         <w:rPr>
@@ -2142,7 +2144,7 @@
         <w:rPr>
           <w:noProof/>
         </w:rPr>
-        <w:instrText xml:space="preserve"> PAGEREF _Toc450810281 \h </w:instrText>
+        <w:instrText xml:space="preserve"> PAGEREF _Toc451435182 \h </w:instrText>
       </w:r>
       <w:r>
         <w:rPr>
@@ -2178,22 +2180,11 @@
       <w:r>
         <w:br w:type="page"/>
       </w:r>
-      <w:r>
-        <w:lastRenderedPageBreak/>
-        <w:fldChar w:fldCharType="begin"/>
-      </w:r>
-      <w:r>
-        <w:instrText xml:space="preserve"> TITLE  \* MERGEFORMAT </w:instrText>
-      </w:r>
-      <w:r>
-        <w:fldChar w:fldCharType="separate"/>
-      </w:r>
-      <w:r>
-        <w:t>Software Architecture Document</w:t>
-      </w:r>
-      <w:r>
-        <w:fldChar w:fldCharType="end"/>
-      </w:r>
+      <w:fldSimple w:instr=" TITLE  \* MERGEFORMAT ">
+        <w:r>
+          <w:t>Software Architecture Document</w:t>
+        </w:r>
+      </w:fldSimple>
       <w:r>
         <w:t xml:space="preserve"> </w:t>
       </w:r>
@@ -2203,7 +2194,7 @@
         <w:pStyle w:val="berschrift1"/>
       </w:pPr>
       <w:bookmarkStart w:id="0" w:name="_Toc456598586"/>
-      <w:bookmarkStart w:id="1" w:name="_Toc450810265"/>
+      <w:bookmarkStart w:id="1" w:name="_Toc451435166"/>
       <w:r>
         <w:t>Introduction</w:t>
       </w:r>
@@ -2215,7 +2206,7 @@
         <w:pStyle w:val="berschrift2"/>
       </w:pPr>
       <w:bookmarkStart w:id="2" w:name="_Toc456598587"/>
-      <w:bookmarkStart w:id="3" w:name="_Toc450810266"/>
+      <w:bookmarkStart w:id="3" w:name="_Toc451435167"/>
       <w:r>
         <w:t>Purpose</w:t>
       </w:r>
@@ -2245,7 +2236,7 @@
         <w:pStyle w:val="berschrift2"/>
       </w:pPr>
       <w:bookmarkStart w:id="5" w:name="_Toc456598589"/>
-      <w:bookmarkStart w:id="6" w:name="_Toc450810267"/>
+      <w:bookmarkStart w:id="6" w:name="_Toc451435168"/>
       <w:bookmarkEnd w:id="4"/>
       <w:r>
         <w:t>Definitions, Acronyms, and Abbreviations</w:t>
@@ -2266,7 +2257,7 @@
         <w:pStyle w:val="berschrift2"/>
       </w:pPr>
       <w:bookmarkStart w:id="7" w:name="_Toc456598590"/>
-      <w:bookmarkStart w:id="8" w:name="_Toc450810268"/>
+      <w:bookmarkStart w:id="8" w:name="_Toc451435169"/>
       <w:r>
         <w:t>References</w:t>
       </w:r>
@@ -2308,7 +2299,7 @@
       <w:pPr>
         <w:pStyle w:val="berschrift1"/>
       </w:pPr>
-      <w:bookmarkStart w:id="9" w:name="_Toc450810269"/>
+      <w:bookmarkStart w:id="9" w:name="_Toc451435170"/>
       <w:r>
         <w:t>Architectural Representation</w:t>
       </w:r>
@@ -2346,7 +2337,7 @@
       <w:pPr>
         <w:pStyle w:val="berschrift1"/>
       </w:pPr>
-      <w:bookmarkStart w:id="10" w:name="_Toc450810270"/>
+      <w:bookmarkStart w:id="10" w:name="_Toc451435171"/>
       <w:r>
         <w:t>Architectural Goals and Constraints</w:t>
       </w:r>
@@ -2384,7 +2375,7 @@
       <w:pPr>
         <w:pStyle w:val="berschrift1"/>
       </w:pPr>
-      <w:bookmarkStart w:id="11" w:name="_Toc450810271"/>
+      <w:bookmarkStart w:id="11" w:name="_Toc451435172"/>
       <w:r>
         <w:t>Use-Case View</w:t>
       </w:r>
@@ -2416,7 +2407,7 @@
       <w:pPr>
         <w:pStyle w:val="berschrift1"/>
       </w:pPr>
-      <w:bookmarkStart w:id="12" w:name="_Toc450810272"/>
+      <w:bookmarkStart w:id="12" w:name="_Toc451435173"/>
       <w:r>
         <w:t>Logical View</w:t>
       </w:r>
@@ -2429,7 +2420,7 @@
       <w:pPr>
         <w:pStyle w:val="berschrift2"/>
       </w:pPr>
-      <w:bookmarkStart w:id="13" w:name="_Toc450810273"/>
+      <w:bookmarkStart w:id="13" w:name="_Toc451435174"/>
       <w:r>
         <w:t>Overview</w:t>
       </w:r>
@@ -2654,7 +2645,7 @@
       <w:pPr>
         <w:pStyle w:val="berschrift2"/>
       </w:pPr>
-      <w:bookmarkStart w:id="14" w:name="_Toc450810274"/>
+      <w:bookmarkStart w:id="14" w:name="_Toc451435175"/>
       <w:r>
         <w:t>Separated view</w:t>
       </w:r>
@@ -2745,7 +2736,7 @@
       <w:pPr>
         <w:pStyle w:val="berschrift2"/>
       </w:pPr>
-      <w:bookmarkStart w:id="15" w:name="_Toc450810275"/>
+      <w:bookmarkStart w:id="15" w:name="_Toc451435176"/>
       <w:r>
         <w:lastRenderedPageBreak/>
         <w:t>State Pattern</w:t>
@@ -2942,6 +2933,7 @@
       </w:r>
     </w:p>
     <w:p>
+      <w:bookmarkStart w:id="16" w:name="_GoBack"/>
       <w:r>
         <w:rPr>
           <w:noProof/>
@@ -2996,16 +2988,45 @@
           </wp:inline>
         </w:drawing>
       </w:r>
+      <w:bookmarkEnd w:id="16"/>
+    </w:p>
+    <w:p/>
+    <w:p>
+      <w:pPr>
+        <w:ind w:left="720"/>
+      </w:pPr>
+      <w:r>
+        <w:t xml:space="preserve">We did add the state pattern now to </w:t>
+      </w:r>
+      <w:proofErr w:type="spellStart"/>
+      <w:r>
+        <w:t>gamemode</w:t>
+      </w:r>
+      <w:proofErr w:type="spellEnd"/>
+      <w:r>
+        <w:t xml:space="preserve"> 1 and 2: </w:t>
+      </w:r>
+      <w:hyperlink r:id="rId19" w:history="1">
+        <w:r>
+          <w:rPr>
+            <w:rStyle w:val="Hyperlink"/>
+          </w:rPr>
+          <w:t>https://raw.githubusercontent.com/nappydevelopment/docs/master/state-pattern/gm1u2.png</w:t>
+        </w:r>
+      </w:hyperlink>
+      <w:r>
+        <w:t xml:space="preserve"> </w:t>
+      </w:r>
     </w:p>
     <w:p>
       <w:pPr>
         <w:pStyle w:val="berschrift1"/>
       </w:pPr>
-      <w:bookmarkStart w:id="16" w:name="_Toc450810276"/>
+      <w:bookmarkStart w:id="17" w:name="_Toc451435177"/>
       <w:r>
         <w:t>Process View</w:t>
       </w:r>
-      <w:bookmarkEnd w:id="16"/>
+      <w:bookmarkEnd w:id="17"/>
       <w:r>
         <w:t xml:space="preserve"> </w:t>
       </w:r>
@@ -3022,11 +3043,11 @@
       <w:pPr>
         <w:pStyle w:val="berschrift1"/>
       </w:pPr>
-      <w:bookmarkStart w:id="17" w:name="_Toc450810277"/>
+      <w:bookmarkStart w:id="18" w:name="_Toc451435178"/>
       <w:r>
         <w:t>Deployment View</w:t>
       </w:r>
-      <w:bookmarkEnd w:id="17"/>
+      <w:bookmarkEnd w:id="18"/>
     </w:p>
     <w:p>
       <w:pPr>
@@ -3040,11 +3061,11 @@
       <w:pPr>
         <w:pStyle w:val="berschrift1"/>
       </w:pPr>
-      <w:bookmarkStart w:id="18" w:name="_Toc450810278"/>
+      <w:bookmarkStart w:id="19" w:name="_Toc451435179"/>
       <w:r>
         <w:t>Implementation View</w:t>
       </w:r>
-      <w:bookmarkEnd w:id="18"/>
+      <w:bookmarkEnd w:id="19"/>
       <w:r>
         <w:t xml:space="preserve"> </w:t>
       </w:r>
@@ -3066,12 +3087,11 @@
       <w:pPr>
         <w:pStyle w:val="berschrift1"/>
       </w:pPr>
-      <w:bookmarkStart w:id="19" w:name="_Toc450810279"/>
-      <w:r>
-        <w:lastRenderedPageBreak/>
+      <w:bookmarkStart w:id="20" w:name="_Toc451435180"/>
+      <w:r>
         <w:t>Data View</w:t>
       </w:r>
-      <w:bookmarkEnd w:id="19"/>
+      <w:bookmarkEnd w:id="20"/>
     </w:p>
     <w:p>
       <w:pPr>
@@ -3098,7 +3118,7 @@
       <w:pPr>
         <w:ind w:left="720"/>
       </w:pPr>
-      <w:hyperlink r:id="rId19" w:history="1">
+      <w:hyperlink r:id="rId20" w:history="1">
         <w:r>
           <w:rPr>
             <w:rStyle w:val="Hyperlink"/>
@@ -3129,11 +3149,11 @@
       <w:pPr>
         <w:pStyle w:val="berschrift1"/>
       </w:pPr>
-      <w:bookmarkStart w:id="20" w:name="_Toc450810280"/>
+      <w:bookmarkStart w:id="21" w:name="_Toc451435181"/>
       <w:r>
         <w:t>Size and Performance</w:t>
       </w:r>
-      <w:bookmarkEnd w:id="20"/>
+      <w:bookmarkEnd w:id="21"/>
       <w:r>
         <w:t xml:space="preserve"> </w:t>
       </w:r>
@@ -3143,19 +3163,14 @@
         <w:ind w:left="720"/>
       </w:pPr>
       <w:r>
-        <w:t>The size and the performance are really important for our project. We are trying to keep the size of the project as small as possible. Also we will load our database into the memory to increase the performance. So we will need a few seconds until the pro</w:t>
-      </w:r>
-      <w:bookmarkStart w:id="21" w:name="_GoBack"/>
-      <w:bookmarkEnd w:id="21"/>
-      <w:r>
-        <w:t>gram starts to load all pictures and the database.</w:t>
+        <w:t>The size and the performance are really important for our project. We are trying to keep the size of the project as small as possible. Also we will load our database into the memory to increase the performance. So we will need a few seconds until the program starts to load all pictures and the database.</w:t>
       </w:r>
     </w:p>
     <w:p>
       <w:pPr>
         <w:pStyle w:val="berschrift1"/>
       </w:pPr>
-      <w:bookmarkStart w:id="22" w:name="_Toc450810281"/>
+      <w:bookmarkStart w:id="22" w:name="_Toc451435182"/>
       <w:r>
         <w:t>Quality</w:t>
       </w:r>
@@ -3170,10 +3185,10 @@
       </w:r>
     </w:p>
     <w:sectPr>
-      <w:headerReference w:type="default" r:id="rId20"/>
-      <w:footerReference w:type="default" r:id="rId21"/>
-      <w:headerReference w:type="first" r:id="rId22"/>
-      <w:footerReference w:type="first" r:id="rId23"/>
+      <w:headerReference w:type="default" r:id="rId21"/>
+      <w:footerReference w:type="default" r:id="rId22"/>
+      <w:headerReference w:type="first" r:id="rId23"/>
+      <w:footerReference w:type="first" r:id="rId24"/>
       <w:pgSz w:w="12240" w:h="15840" w:code="1"/>
       <w:pgMar w:top="1440" w:right="1440" w:bottom="1440" w:left="1440" w:header="720" w:footer="720" w:gutter="0"/>
       <w:cols w:space="720"/>
@@ -3303,14 +3318,27 @@
           <w:r>
             <w:sym w:font="Symbol" w:char="F0D3"/>
           </w:r>
-          <w:fldSimple w:instr=" USERNAME  nappydevelopment  \* MERGEFORMAT ">
-            <w:r>
-              <w:rPr>
-                <w:noProof/>
-              </w:rPr>
-              <w:t>nappydevelopment</w:t>
-            </w:r>
-          </w:fldSimple>
+          <w:r>
+            <w:fldChar w:fldCharType="begin"/>
+          </w:r>
+          <w:r>
+            <w:instrText xml:space="preserve"> USERNAME  nappydevelopment  \* MERGEFORMAT </w:instrText>
+          </w:r>
+          <w:r>
+            <w:fldChar w:fldCharType="separate"/>
+          </w:r>
+          <w:r>
+            <w:rPr>
+              <w:noProof/>
+            </w:rPr>
+            <w:t>nappydevelopment</w:t>
+          </w:r>
+          <w:r>
+            <w:rPr>
+              <w:noProof/>
+            </w:rPr>
+            <w:fldChar w:fldCharType="end"/>
+          </w:r>
           <w:r>
             <w:t xml:space="preserve">, </w:t>
           </w:r>
@@ -3374,7 +3402,7 @@
               <w:rStyle w:val="Seitenzahl"/>
               <w:noProof/>
             </w:rPr>
-            <w:t>8</w:t>
+            <w:t>7</w:t>
           </w:r>
           <w:r>
             <w:rPr>
@@ -3584,11 +3612,24 @@
           <w:tcW w:w="6379" w:type="dxa"/>
         </w:tcPr>
         <w:p>
-          <w:fldSimple w:instr=" SUBJECT  &quot;Nappy, the ingenious&quot;  \* MERGEFORMAT ">
-            <w:r>
-              <w:t>Nappy, the ingenious</w:t>
-            </w:r>
-          </w:fldSimple>
+          <w:r>
+            <w:fldChar w:fldCharType="begin"/>
+          </w:r>
+          <w:r>
+            <w:instrText xml:space="preserve"> SUBJECT  </w:instrText>
+          </w:r>
+          <w:r>
+            <w:instrText xml:space="preserve">"Nappy, the ingenious"  \* MERGEFORMAT </w:instrText>
+          </w:r>
+          <w:r>
+            <w:fldChar w:fldCharType="separate"/>
+          </w:r>
+          <w:r>
+            <w:t>Nappy, the ingenious</w:t>
+          </w:r>
+          <w:r>
+            <w:fldChar w:fldCharType="end"/>
+          </w:r>
         </w:p>
       </w:tc>
       <w:tc>
@@ -3607,7 +3648,7 @@
             <w:t xml:space="preserve">  Version: </w:t>
           </w:r>
           <w:r>
-            <w:t>1.7</w:t>
+            <w:t>1.8</w:t>
           </w:r>
         </w:p>
       </w:tc>
@@ -3618,21 +3659,11 @@
           <w:tcW w:w="6379" w:type="dxa"/>
         </w:tcPr>
         <w:p>
-          <w:r>
-            <w:fldChar w:fldCharType="begin"/>
-          </w:r>
-          <w:r>
-            <w:instrText xml:space="preserve"> TITLE  \* MERGEFORMAT </w:instrText>
-          </w:r>
-          <w:r>
-            <w:fldChar w:fldCharType="separate"/>
-          </w:r>
-          <w:r>
-            <w:t>Software Architecture Document</w:t>
-          </w:r>
-          <w:r>
-            <w:fldChar w:fldCharType="end"/>
-          </w:r>
+          <w:fldSimple w:instr=" TITLE  \* MERGEFORMAT ">
+            <w:r>
+              <w:t>Software Architecture Document</w:t>
+            </w:r>
+          </w:fldSimple>
         </w:p>
       </w:tc>
       <w:tc>
@@ -3641,7 +3672,7 @@
         </w:tcPr>
         <w:p>
           <w:r>
-            <w:t xml:space="preserve">  Date:  12</w:t>
+            <w:t xml:space="preserve">  Date:  19</w:t>
           </w:r>
           <w:r>
             <w:t>/05</w:t>

</xml_diff>

<commit_message>
Update SAD with deployment view
</commit_message>
<xml_diff>
--- a/Software Architecture Document.docx
+++ b/Software Architecture Document.docx
@@ -36,11 +36,21 @@
           <w:vAlign w:val="center"/>
         </w:sectPr>
       </w:pPr>
-      <w:fldSimple w:instr=" TITLE  \* MERGEFORMAT ">
-        <w:r>
-          <w:t>Software Architecture Document</w:t>
-        </w:r>
-      </w:fldSimple>
+      <w:r>
+        <w:fldChar w:fldCharType="begin"/>
+      </w:r>
+      <w:r>
+        <w:instrText xml:space="preserve"> TITLE  \* MERGEFORMAT </w:instrText>
+      </w:r>
+      <w:r>
+        <w:fldChar w:fldCharType="separate"/>
+      </w:r>
+      <w:r>
+        <w:t>Software Architecture Document</w:t>
+      </w:r>
+      <w:r>
+        <w:fldChar w:fldCharType="end"/>
+      </w:r>
     </w:p>
     <w:p>
       <w:pPr>
@@ -662,6 +672,9 @@
             <w:pPr>
               <w:pStyle w:val="Tabletext"/>
             </w:pPr>
+            <w:r>
+              <w:t>03/06/16</w:t>
+            </w:r>
           </w:p>
         </w:tc>
         <w:tc>
@@ -672,6 +685,9 @@
             <w:pPr>
               <w:pStyle w:val="Tabletext"/>
             </w:pPr>
+            <w:r>
+              <w:t>1.9</w:t>
+            </w:r>
           </w:p>
         </w:tc>
         <w:tc>
@@ -682,6 +698,9 @@
             <w:pPr>
               <w:pStyle w:val="Tabletext"/>
             </w:pPr>
+            <w:r>
+              <w:t>Add deployment view</w:t>
+            </w:r>
           </w:p>
         </w:tc>
         <w:tc>
@@ -692,6 +711,9 @@
             <w:pPr>
               <w:pStyle w:val="Tabletext"/>
             </w:pPr>
+            <w:r>
+              <w:t>Mehmet Ali Incekara</w:t>
+            </w:r>
           </w:p>
         </w:tc>
       </w:tr>
@@ -858,6 +880,8 @@
       <w:r>
         <w:fldChar w:fldCharType="separate"/>
       </w:r>
+      <w:bookmarkStart w:id="0" w:name="_GoBack"/>
+      <w:bookmarkEnd w:id="0"/>
       <w:r>
         <w:rPr>
           <w:noProof/>
@@ -896,7 +920,7 @@
         <w:rPr>
           <w:noProof/>
         </w:rPr>
-        <w:instrText xml:space="preserve"> PAGEREF _Toc451435166 \h </w:instrText>
+        <w:instrText xml:space="preserve"> PAGEREF _Toc452717244 \h </w:instrText>
       </w:r>
       <w:r>
         <w:rPr>
@@ -974,7 +998,7 @@
         <w:rPr>
           <w:noProof/>
         </w:rPr>
-        <w:instrText xml:space="preserve"> PAGEREF _Toc451435167 \h </w:instrText>
+        <w:instrText xml:space="preserve"> PAGEREF _Toc452717245 \h </w:instrText>
       </w:r>
       <w:r>
         <w:rPr>
@@ -1052,7 +1076,7 @@
         <w:rPr>
           <w:noProof/>
         </w:rPr>
-        <w:instrText xml:space="preserve"> PAGEREF _Toc451435168 \h </w:instrText>
+        <w:instrText xml:space="preserve"> PAGEREF _Toc452717246 \h </w:instrText>
       </w:r>
       <w:r>
         <w:rPr>
@@ -1130,7 +1154,7 @@
         <w:rPr>
           <w:noProof/>
         </w:rPr>
-        <w:instrText xml:space="preserve"> PAGEREF _Toc451435169 \h </w:instrText>
+        <w:instrText xml:space="preserve"> PAGEREF _Toc452717247 \h </w:instrText>
       </w:r>
       <w:r>
         <w:rPr>
@@ -1208,7 +1232,7 @@
         <w:rPr>
           <w:noProof/>
         </w:rPr>
-        <w:instrText xml:space="preserve"> PAGEREF _Toc451435170 \h </w:instrText>
+        <w:instrText xml:space="preserve"> PAGEREF _Toc452717248 \h </w:instrText>
       </w:r>
       <w:r>
         <w:rPr>
@@ -1286,7 +1310,7 @@
         <w:rPr>
           <w:noProof/>
         </w:rPr>
-        <w:instrText xml:space="preserve"> PAGEREF _Toc451435171 \h </w:instrText>
+        <w:instrText xml:space="preserve"> PAGEREF _Toc452717249 \h </w:instrText>
       </w:r>
       <w:r>
         <w:rPr>
@@ -1364,7 +1388,7 @@
         <w:rPr>
           <w:noProof/>
         </w:rPr>
-        <w:instrText xml:space="preserve"> PAGEREF _Toc451435172 \h </w:instrText>
+        <w:instrText xml:space="preserve"> PAGEREF _Toc452717250 \h </w:instrText>
       </w:r>
       <w:r>
         <w:rPr>
@@ -1442,7 +1466,7 @@
         <w:rPr>
           <w:noProof/>
         </w:rPr>
-        <w:instrText xml:space="preserve"> PAGEREF _Toc451435173 \h </w:instrText>
+        <w:instrText xml:space="preserve"> PAGEREF _Toc452717251 \h </w:instrText>
       </w:r>
       <w:r>
         <w:rPr>
@@ -1520,7 +1544,7 @@
         <w:rPr>
           <w:noProof/>
         </w:rPr>
-        <w:instrText xml:space="preserve"> PAGEREF _Toc451435174 \h </w:instrText>
+        <w:instrText xml:space="preserve"> PAGEREF _Toc452717252 \h </w:instrText>
       </w:r>
       <w:r>
         <w:rPr>
@@ -1598,7 +1622,7 @@
         <w:rPr>
           <w:noProof/>
         </w:rPr>
-        <w:instrText xml:space="preserve"> PAGEREF _Toc451435175 \h </w:instrText>
+        <w:instrText xml:space="preserve"> PAGEREF _Toc452717253 \h </w:instrText>
       </w:r>
       <w:r>
         <w:rPr>
@@ -1676,7 +1700,7 @@
         <w:rPr>
           <w:noProof/>
         </w:rPr>
-        <w:instrText xml:space="preserve"> PAGEREF _Toc451435176 \h </w:instrText>
+        <w:instrText xml:space="preserve"> PAGEREF _Toc452717254 \h </w:instrText>
       </w:r>
       <w:r>
         <w:rPr>
@@ -1754,7 +1778,7 @@
         <w:rPr>
           <w:noProof/>
         </w:rPr>
-        <w:instrText xml:space="preserve"> PAGEREF _Toc451435177 \h </w:instrText>
+        <w:instrText xml:space="preserve"> PAGEREF _Toc452717255 \h </w:instrText>
       </w:r>
       <w:r>
         <w:rPr>
@@ -1832,7 +1856,7 @@
         <w:rPr>
           <w:noProof/>
         </w:rPr>
-        <w:instrText xml:space="preserve"> PAGEREF _Toc451435178 \h </w:instrText>
+        <w:instrText xml:space="preserve"> PAGEREF _Toc452717256 \h </w:instrText>
       </w:r>
       <w:r>
         <w:rPr>
@@ -1849,7 +1873,7 @@
         <w:rPr>
           <w:noProof/>
         </w:rPr>
-        <w:t>7</w:t>
+        <w:t>8</w:t>
       </w:r>
       <w:r>
         <w:rPr>
@@ -1910,7 +1934,7 @@
         <w:rPr>
           <w:noProof/>
         </w:rPr>
-        <w:instrText xml:space="preserve"> PAGEREF _Toc451435179 \h </w:instrText>
+        <w:instrText xml:space="preserve"> PAGEREF _Toc452717257 \h </w:instrText>
       </w:r>
       <w:r>
         <w:rPr>
@@ -1927,7 +1951,7 @@
         <w:rPr>
           <w:noProof/>
         </w:rPr>
-        <w:t>7</w:t>
+        <w:t>8</w:t>
       </w:r>
       <w:r>
         <w:rPr>
@@ -1988,7 +2012,7 @@
         <w:rPr>
           <w:noProof/>
         </w:rPr>
-        <w:instrText xml:space="preserve"> PAGEREF _Toc451435180 \h </w:instrText>
+        <w:instrText xml:space="preserve"> PAGEREF _Toc452717258 \h </w:instrText>
       </w:r>
       <w:r>
         <w:rPr>
@@ -2066,7 +2090,7 @@
         <w:rPr>
           <w:noProof/>
         </w:rPr>
-        <w:instrText xml:space="preserve"> PAGEREF _Toc451435181 \h </w:instrText>
+        <w:instrText xml:space="preserve"> PAGEREF _Toc452717259 \h </w:instrText>
       </w:r>
       <w:r>
         <w:rPr>
@@ -2144,7 +2168,7 @@
         <w:rPr>
           <w:noProof/>
         </w:rPr>
-        <w:instrText xml:space="preserve"> PAGEREF _Toc451435182 \h </w:instrText>
+        <w:instrText xml:space="preserve"> PAGEREF _Toc452717260 \h </w:instrText>
       </w:r>
       <w:r>
         <w:rPr>
@@ -2180,11 +2204,22 @@
       <w:r>
         <w:br w:type="page"/>
       </w:r>
-      <w:fldSimple w:instr=" TITLE  \* MERGEFORMAT ">
-        <w:r>
-          <w:t>Software Architecture Document</w:t>
-        </w:r>
-      </w:fldSimple>
+      <w:r>
+        <w:lastRenderedPageBreak/>
+        <w:fldChar w:fldCharType="begin"/>
+      </w:r>
+      <w:r>
+        <w:instrText xml:space="preserve"> TITLE  \* MERGEFORMAT </w:instrText>
+      </w:r>
+      <w:r>
+        <w:fldChar w:fldCharType="separate"/>
+      </w:r>
+      <w:r>
+        <w:t>Software Architecture Document</w:t>
+      </w:r>
+      <w:r>
+        <w:fldChar w:fldCharType="end"/>
+      </w:r>
       <w:r>
         <w:t xml:space="preserve"> </w:t>
       </w:r>
@@ -2193,31 +2228,31 @@
       <w:pPr>
         <w:pStyle w:val="berschrift1"/>
       </w:pPr>
-      <w:bookmarkStart w:id="0" w:name="_Toc456598586"/>
-      <w:bookmarkStart w:id="1" w:name="_Toc451435166"/>
+      <w:bookmarkStart w:id="1" w:name="_Toc456598586"/>
+      <w:bookmarkStart w:id="2" w:name="_Toc452717244"/>
       <w:r>
         <w:t>Introduction</w:t>
       </w:r>
-      <w:bookmarkEnd w:id="0"/>
       <w:bookmarkEnd w:id="1"/>
+      <w:bookmarkEnd w:id="2"/>
     </w:p>
     <w:p>
       <w:pPr>
         <w:pStyle w:val="berschrift2"/>
       </w:pPr>
-      <w:bookmarkStart w:id="2" w:name="_Toc456598587"/>
-      <w:bookmarkStart w:id="3" w:name="_Toc451435167"/>
+      <w:bookmarkStart w:id="3" w:name="_Toc456598587"/>
+      <w:bookmarkStart w:id="4" w:name="_Toc452717245"/>
       <w:r>
         <w:t>Purpose</w:t>
       </w:r>
-      <w:bookmarkEnd w:id="2"/>
       <w:bookmarkEnd w:id="3"/>
+      <w:bookmarkEnd w:id="4"/>
     </w:p>
     <w:p>
       <w:pPr>
         <w:ind w:left="720"/>
       </w:pPr>
-      <w:bookmarkStart w:id="4" w:name="_Toc456598588"/>
+      <w:bookmarkStart w:id="5" w:name="_Toc456598588"/>
       <w:r>
         <w:t>This document provides a</w:t>
       </w:r>
@@ -2235,14 +2270,14 @@
       <w:pPr>
         <w:pStyle w:val="berschrift2"/>
       </w:pPr>
-      <w:bookmarkStart w:id="5" w:name="_Toc456598589"/>
-      <w:bookmarkStart w:id="6" w:name="_Toc451435168"/>
-      <w:bookmarkEnd w:id="4"/>
+      <w:bookmarkStart w:id="6" w:name="_Toc456598589"/>
+      <w:bookmarkStart w:id="7" w:name="_Toc452717246"/>
+      <w:bookmarkEnd w:id="5"/>
       <w:r>
         <w:t>Definitions, Acronyms, and Abbreviations</w:t>
       </w:r>
-      <w:bookmarkEnd w:id="5"/>
       <w:bookmarkEnd w:id="6"/>
+      <w:bookmarkEnd w:id="7"/>
     </w:p>
     <w:p>
       <w:pPr>
@@ -2256,142 +2291,181 @@
       <w:pPr>
         <w:pStyle w:val="berschrift2"/>
       </w:pPr>
-      <w:bookmarkStart w:id="7" w:name="_Toc456598590"/>
-      <w:bookmarkStart w:id="8" w:name="_Toc451435169"/>
+      <w:bookmarkStart w:id="8" w:name="_Toc456598590"/>
+      <w:bookmarkStart w:id="9" w:name="_Toc452717247"/>
       <w:r>
         <w:t>References</w:t>
       </w:r>
-      <w:bookmarkEnd w:id="7"/>
       <w:bookmarkEnd w:id="8"/>
+      <w:bookmarkEnd w:id="9"/>
+    </w:p>
+    <w:tbl>
+      <w:tblPr>
+        <w:tblStyle w:val="Tabellenraster"/>
+        <w:tblW w:w="0" w:type="auto"/>
+        <w:tblLayout w:type="fixed"/>
+        <w:tblLook w:val="04A0" w:firstRow="1" w:lastRow="0" w:firstColumn="1" w:lastColumn="0" w:noHBand="0" w:noVBand="1"/>
+      </w:tblPr>
+      <w:tblGrid>
+        <w:gridCol w:w="1951"/>
+        <w:gridCol w:w="7625"/>
+      </w:tblGrid>
+      <w:tr>
+        <w:tc>
+          <w:tcPr>
+            <w:tcW w:w="1951" w:type="dxa"/>
+          </w:tcPr>
+          <w:p>
+            <w:r>
+              <w:t>SRS</w:t>
+            </w:r>
+          </w:p>
+        </w:tc>
+        <w:tc>
+          <w:tcPr>
+            <w:tcW w:w="7625" w:type="dxa"/>
+          </w:tcPr>
+          <w:p>
+            <w:hyperlink r:id="rId10" w:history="1">
+              <w:r>
+                <w:rPr>
+                  <w:rStyle w:val="Hyperlink"/>
+                </w:rPr>
+                <w:t>https://github.com/nappydevelopment/docs/blob/master/pdfs/Software%20Requirements%20Specification.pdf</w:t>
+              </w:r>
+            </w:hyperlink>
+          </w:p>
+        </w:tc>
+      </w:tr>
+      <w:tr>
+        <w:tc>
+          <w:tcPr>
+            <w:tcW w:w="1951" w:type="dxa"/>
+          </w:tcPr>
+          <w:p>
+            <w:r>
+              <w:t>Test Plan</w:t>
+            </w:r>
+          </w:p>
+        </w:tc>
+        <w:tc>
+          <w:tcPr>
+            <w:tcW w:w="7625" w:type="dxa"/>
+          </w:tcPr>
+          <w:p>
+            <w:hyperlink r:id="rId11" w:history="1">
+              <w:r>
+                <w:rPr>
+                  <w:rStyle w:val="Hyperlink"/>
+                </w:rPr>
+                <w:t>https://github.com/nappydevelopment/docs/blob/master/pdfs/Test%20Plan.pdf</w:t>
+              </w:r>
+            </w:hyperlink>
+            <w:r>
+              <w:t xml:space="preserve"> </w:t>
+            </w:r>
+          </w:p>
+        </w:tc>
+      </w:tr>
+    </w:tbl>
+    <w:p/>
+    <w:p>
+      <w:pPr>
+        <w:pStyle w:val="berschrift1"/>
+      </w:pPr>
+      <w:bookmarkStart w:id="10" w:name="_Toc452717248"/>
+      <w:r>
+        <w:t>Architectural Representation</w:t>
+      </w:r>
+      <w:bookmarkEnd w:id="10"/>
+      <w:r>
+        <w:t xml:space="preserve"> </w:t>
+      </w:r>
     </w:p>
     <w:p>
       <w:pPr>
         <w:ind w:left="720"/>
       </w:pPr>
       <w:r>
-        <w:t>SRS:</w:t>
+        <w:t>The project Nappy, the ingenious will use the MVC-principles.</w:t>
+      </w:r>
+      <w:r>
+        <w:t xml:space="preserve"> We don’t use a framework because we are using JavaFX. </w:t>
+      </w:r>
+      <w:r>
+        <w:t>We implemented our own MVC</w:t>
+      </w:r>
+      <w:r>
+        <w:t xml:space="preserve">. Every GUI has an own Controller and </w:t>
+      </w:r>
+      <w:proofErr w:type="spellStart"/>
+      <w:r>
+        <w:t>Ressource</w:t>
+      </w:r>
+      <w:proofErr w:type="spellEnd"/>
+      <w:r>
+        <w:t xml:space="preserve">. </w:t>
+      </w:r>
+    </w:p>
+    <w:p>
+      <w:pPr>
+        <w:pStyle w:val="berschrift1"/>
+      </w:pPr>
+      <w:bookmarkStart w:id="11" w:name="_Toc452717249"/>
+      <w:r>
+        <w:t>Architectural Goals and Constraints</w:t>
+      </w:r>
+      <w:bookmarkEnd w:id="11"/>
+      <w:r>
+        <w:t xml:space="preserve"> </w:t>
       </w:r>
     </w:p>
     <w:p>
       <w:pPr>
         <w:ind w:left="720"/>
-        <w:rPr>
-          <w:lang w:val="en-GB"/>
-        </w:rPr>
-      </w:pPr>
-      <w:hyperlink r:id="rId10" w:history="1">
-        <w:r>
-          <w:rPr>
-            <w:rStyle w:val="Hyperlink"/>
-            <w:lang w:val="en-GB"/>
-          </w:rPr>
-          <w:t>https://github.com/nappydevelopment/docs/blob/master/pdfs/Software%20Requirements%20Specification.pdf</w:t>
-        </w:r>
-      </w:hyperlink>
-      <w:r>
-        <w:rPr>
-          <w:lang w:val="en-GB"/>
-        </w:rPr>
+      </w:pPr>
+      <w:r>
+        <w:t xml:space="preserve">The main goal of this architecture is to separate the view from the logic. The view is “stupid” and knows nothing. </w:t>
+      </w:r>
+    </w:p>
+    <w:p>
+      <w:pPr>
+        <w:ind w:left="720"/>
+      </w:pPr>
+      <w:r>
+        <w:t xml:space="preserve">We will use the Framework </w:t>
+      </w:r>
+      <w:r>
+        <w:t xml:space="preserve">from </w:t>
+      </w:r>
+      <w:r>
+        <w:t>JavaFX</w:t>
+      </w:r>
+      <w:r>
+        <w:t xml:space="preserve"> for our project.</w:t>
+      </w:r>
+    </w:p>
+    <w:p>
+      <w:pPr>
+        <w:pStyle w:val="berschrift1"/>
+      </w:pPr>
+      <w:bookmarkStart w:id="12" w:name="_Toc452717250"/>
+      <w:r>
+        <w:t>Use-Case View</w:t>
+      </w:r>
+      <w:bookmarkEnd w:id="12"/>
+      <w:r>
         <w:t xml:space="preserve"> </w:t>
       </w:r>
     </w:p>
     <w:p>
       <w:pPr>
-        <w:pStyle w:val="berschrift1"/>
-      </w:pPr>
-      <w:bookmarkStart w:id="9" w:name="_Toc451435170"/>
-      <w:r>
-        <w:t>Architectural Representation</w:t>
-      </w:r>
-      <w:bookmarkEnd w:id="9"/>
-      <w:r>
-        <w:t xml:space="preserve"> </w:t>
-      </w:r>
-    </w:p>
-    <w:p>
-      <w:pPr>
         <w:ind w:left="720"/>
       </w:pPr>
       <w:r>
-        <w:t>The project Nappy, the ingenious will use the MVC-principles.</w:t>
-      </w:r>
-      <w:r>
-        <w:t xml:space="preserve"> We don’t use a framework because we are using JavaFX. </w:t>
-      </w:r>
-      <w:r>
-        <w:t>We implemented our own MVC</w:t>
-      </w:r>
-      <w:r>
-        <w:t xml:space="preserve">. Every GUI has an own Controller and </w:t>
-      </w:r>
-      <w:proofErr w:type="spellStart"/>
-      <w:r>
-        <w:t>Ressource</w:t>
-      </w:r>
-      <w:proofErr w:type="spellEnd"/>
-      <w:r>
-        <w:t xml:space="preserve">. </w:t>
-      </w:r>
-    </w:p>
-    <w:p>
-      <w:pPr>
-        <w:pStyle w:val="berschrift1"/>
-      </w:pPr>
-      <w:bookmarkStart w:id="10" w:name="_Toc451435171"/>
-      <w:r>
-        <w:t>Architectural Goals and Constraints</w:t>
-      </w:r>
-      <w:bookmarkEnd w:id="10"/>
-      <w:r>
-        <w:t xml:space="preserve"> </w:t>
-      </w:r>
-    </w:p>
-    <w:p>
-      <w:pPr>
-        <w:ind w:left="720"/>
-      </w:pPr>
-      <w:r>
-        <w:t xml:space="preserve">The main goal of this architecture is to separate the view from the logic. The view is “stupid” and knows nothing. </w:t>
-      </w:r>
-    </w:p>
-    <w:p>
-      <w:pPr>
-        <w:ind w:left="720"/>
-      </w:pPr>
-      <w:r>
-        <w:t xml:space="preserve">We will use the Framework </w:t>
-      </w:r>
-      <w:r>
-        <w:t xml:space="preserve">from </w:t>
-      </w:r>
-      <w:r>
-        <w:t>JavaFX</w:t>
-      </w:r>
-      <w:r>
-        <w:t xml:space="preserve"> for our project.</w:t>
-      </w:r>
-    </w:p>
-    <w:p>
-      <w:pPr>
-        <w:pStyle w:val="berschrift1"/>
-      </w:pPr>
-      <w:bookmarkStart w:id="11" w:name="_Toc451435172"/>
-      <w:r>
-        <w:t>Use-Case View</w:t>
-      </w:r>
-      <w:bookmarkEnd w:id="11"/>
-      <w:r>
-        <w:t xml:space="preserve"> </w:t>
-      </w:r>
-    </w:p>
-    <w:p>
-      <w:pPr>
-        <w:ind w:left="720"/>
-      </w:pPr>
-      <w:r>
         <w:t xml:space="preserve">Overall-Use-Case-Diagram: </w:t>
       </w:r>
-      <w:hyperlink r:id="rId11" w:history="1">
+      <w:hyperlink r:id="rId12" w:history="1">
         <w:r>
           <w:rPr>
             <w:rStyle w:val="Hyperlink"/>
@@ -2407,11 +2481,11 @@
       <w:pPr>
         <w:pStyle w:val="berschrift1"/>
       </w:pPr>
-      <w:bookmarkStart w:id="12" w:name="_Toc451435173"/>
+      <w:bookmarkStart w:id="13" w:name="_Toc452717251"/>
       <w:r>
         <w:t>Logical View</w:t>
       </w:r>
-      <w:bookmarkEnd w:id="12"/>
+      <w:bookmarkEnd w:id="13"/>
       <w:r>
         <w:t xml:space="preserve"> </w:t>
       </w:r>
@@ -2420,11 +2494,11 @@
       <w:pPr>
         <w:pStyle w:val="berschrift2"/>
       </w:pPr>
-      <w:bookmarkStart w:id="13" w:name="_Toc451435174"/>
+      <w:bookmarkStart w:id="14" w:name="_Toc452717252"/>
       <w:r>
         <w:t>Overview</w:t>
       </w:r>
-      <w:bookmarkEnd w:id="13"/>
+      <w:bookmarkEnd w:id="14"/>
     </w:p>
     <w:p>
       <w:pPr>
@@ -2464,7 +2538,7 @@
                     <pic:cNvPicPr/>
                   </pic:nvPicPr>
                   <pic:blipFill>
-                    <a:blip r:embed="rId12"/>
+                    <a:blip r:embed="rId13"/>
                     <a:stretch>
                       <a:fillRect/>
                     </a:stretch>
@@ -2494,7 +2568,7 @@
           <w:u w:val="single"/>
         </w:rPr>
       </w:pPr>
-      <w:hyperlink r:id="rId13" w:history="1">
+      <w:hyperlink r:id="rId14" w:history="1">
         <w:r>
           <w:rPr>
             <w:rStyle w:val="Hyperlink"/>
@@ -2508,7 +2582,6 @@
         <w:ind w:left="720"/>
       </w:pPr>
       <w:r>
-        <w:lastRenderedPageBreak/>
         <w:t>After we updated our project, there was a new class diagram pr</w:t>
       </w:r>
       <w:r>
@@ -2564,7 +2637,7 @@
       <w:pPr>
         <w:ind w:left="720"/>
       </w:pPr>
-      <w:hyperlink r:id="rId14">
+      <w:hyperlink r:id="rId15">
         <w:r>
           <w:rPr>
             <w:rStyle w:val="Internetlink"/>
@@ -2619,7 +2692,7 @@
       <w:pPr>
         <w:ind w:left="720"/>
       </w:pPr>
-      <w:hyperlink r:id="rId15">
+      <w:hyperlink r:id="rId16">
         <w:r>
           <w:rPr>
             <w:rStyle w:val="Internetlink"/>
@@ -2645,11 +2718,11 @@
       <w:pPr>
         <w:pStyle w:val="berschrift2"/>
       </w:pPr>
-      <w:bookmarkStart w:id="14" w:name="_Toc451435175"/>
+      <w:bookmarkStart w:id="15" w:name="_Toc452717253"/>
       <w:r>
         <w:t>Separated view</w:t>
       </w:r>
-      <w:bookmarkEnd w:id="14"/>
+      <w:bookmarkEnd w:id="15"/>
     </w:p>
     <w:p>
       <w:pPr>
@@ -2679,7 +2752,7 @@
                     </pic:cNvPicPr>
                   </pic:nvPicPr>
                   <pic:blipFill>
-                    <a:blip r:embed="rId16">
+                    <a:blip r:embed="rId17">
                       <a:extLst>
                         <a:ext uri="{28A0092B-C50C-407E-A947-70E740481C1C}">
                           <a14:useLocalDpi xmlns:a14="http://schemas.microsoft.com/office/drawing/2010/main" val="0"/>
@@ -2736,12 +2809,12 @@
       <w:pPr>
         <w:pStyle w:val="berschrift2"/>
       </w:pPr>
-      <w:bookmarkStart w:id="15" w:name="_Toc451435176"/>
+      <w:bookmarkStart w:id="16" w:name="_Toc452717254"/>
       <w:r>
         <w:lastRenderedPageBreak/>
         <w:t>State Pattern</w:t>
       </w:r>
-      <w:bookmarkEnd w:id="15"/>
+      <w:bookmarkEnd w:id="16"/>
     </w:p>
     <w:p>
       <w:pPr>
@@ -2788,7 +2861,7 @@
                     </pic:cNvPicPr>
                   </pic:nvPicPr>
                   <pic:blipFill>
-                    <a:blip r:embed="rId17" cstate="print">
+                    <a:blip r:embed="rId18" cstate="print">
                       <a:extLst>
                         <a:ext uri="{28A0092B-C50C-407E-A947-70E740481C1C}">
                           <a14:useLocalDpi xmlns:a14="http://schemas.microsoft.com/office/drawing/2010/main" val="0"/>
@@ -2933,7 +3006,6 @@
       </w:r>
     </w:p>
     <w:p>
-      <w:bookmarkStart w:id="16" w:name="_GoBack"/>
       <w:r>
         <w:rPr>
           <w:noProof/>
@@ -2957,7 +3029,7 @@
                     </pic:cNvPicPr>
                   </pic:nvPicPr>
                   <pic:blipFill>
-                    <a:blip r:embed="rId18" cstate="print">
+                    <a:blip r:embed="rId19" cstate="print">
                       <a:extLst>
                         <a:ext uri="{28A0092B-C50C-407E-A947-70E740481C1C}">
                           <a14:useLocalDpi xmlns:a14="http://schemas.microsoft.com/office/drawing/2010/main" val="0"/>
@@ -2988,7 +3060,6 @@
           </wp:inline>
         </w:drawing>
       </w:r>
-      <w:bookmarkEnd w:id="16"/>
     </w:p>
     <w:p/>
     <w:p>
@@ -3006,7 +3077,7 @@
       <w:r>
         <w:t xml:space="preserve"> 1 and 2: </w:t>
       </w:r>
-      <w:hyperlink r:id="rId19" w:history="1">
+      <w:hyperlink r:id="rId20" w:history="1">
         <w:r>
           <w:rPr>
             <w:rStyle w:val="Hyperlink"/>
@@ -3022,7 +3093,7 @@
       <w:pPr>
         <w:pStyle w:val="berschrift1"/>
       </w:pPr>
-      <w:bookmarkStart w:id="17" w:name="_Toc451435177"/>
+      <w:bookmarkStart w:id="17" w:name="_Toc452717255"/>
       <w:r>
         <w:t>Process View</w:t>
       </w:r>
@@ -3041,10 +3112,31 @@
     </w:p>
     <w:p>
       <w:pPr>
+        <w:ind w:left="720"/>
+      </w:pPr>
+    </w:p>
+    <w:p>
+      <w:pPr>
+        <w:ind w:left="720"/>
+      </w:pPr>
+    </w:p>
+    <w:p>
+      <w:pPr>
+        <w:ind w:left="720"/>
+      </w:pPr>
+    </w:p>
+    <w:p>
+      <w:pPr>
+        <w:ind w:left="720"/>
+      </w:pPr>
+    </w:p>
+    <w:p>
+      <w:pPr>
         <w:pStyle w:val="berschrift1"/>
       </w:pPr>
-      <w:bookmarkStart w:id="18" w:name="_Toc451435178"/>
-      <w:r>
+      <w:bookmarkStart w:id="18" w:name="_Toc452717256"/>
+      <w:r>
+        <w:lastRenderedPageBreak/>
         <w:t>Deployment View</w:t>
       </w:r>
       <w:bookmarkEnd w:id="18"/>
@@ -3052,6 +3144,249 @@
     <w:p>
       <w:pPr>
         <w:ind w:left="720"/>
+        <w:rPr>
+          <w:noProof/>
+          <w:lang w:val="de-DE" w:eastAsia="de-DE"/>
+        </w:rPr>
+      </w:pPr>
+    </w:p>
+    <w:p>
+      <w:pPr>
+        <w:ind w:left="720"/>
+        <w:jc w:val="center"/>
+      </w:pPr>
+      <w:r>
+        <w:rPr>
+          <w:noProof/>
+          <w:lang w:val="de-DE" w:eastAsia="de-DE"/>
+        </w:rPr>
+        <w:drawing>
+          <wp:inline distT="0" distB="0" distL="0" distR="0">
+            <wp:extent cx="4162425" cy="2981325"/>
+            <wp:effectExtent l="0" t="0" r="9525" b="0"/>
+            <wp:docPr id="5" name="Grafik 5" descr="C:\Duales Studium\01 Theorie\4. Semester\03 Software Engineering\docs\class diagram\deployment view.png"/>
+            <wp:cNvGraphicFramePr>
+              <a:graphicFrameLocks xmlns:a="http://schemas.openxmlformats.org/drawingml/2006/main" noChangeAspect="1"/>
+            </wp:cNvGraphicFramePr>
+            <a:graphic xmlns:a="http://schemas.openxmlformats.org/drawingml/2006/main">
+              <a:graphicData uri="http://schemas.openxmlformats.org/drawingml/2006/picture">
+                <pic:pic xmlns:pic="http://schemas.openxmlformats.org/drawingml/2006/picture">
+                  <pic:nvPicPr>
+                    <pic:cNvPr id="0" name="Picture 2" descr="C:\Duales Studium\01 Theorie\4. Semester\03 Software Engineering\docs\class diagram\deployment view.png"/>
+                    <pic:cNvPicPr>
+                      <a:picLocks noChangeAspect="1" noChangeArrowheads="1"/>
+                    </pic:cNvPicPr>
+                  </pic:nvPicPr>
+                  <pic:blipFill>
+                    <a:blip r:embed="rId21">
+                      <a:extLst>
+                        <a:ext uri="{28A0092B-C50C-407E-A947-70E740481C1C}">
+                          <a14:useLocalDpi xmlns:a14="http://schemas.microsoft.com/office/drawing/2010/main" val="0"/>
+                        </a:ext>
+                      </a:extLst>
+                    </a:blip>
+                    <a:srcRect/>
+                    <a:stretch>
+                      <a:fillRect/>
+                    </a:stretch>
+                  </pic:blipFill>
+                  <pic:spPr bwMode="auto">
+                    <a:xfrm>
+                      <a:off x="0" y="0"/>
+                      <a:ext cx="4162425" cy="2981325"/>
+                    </a:xfrm>
+                    <a:prstGeom prst="rect">
+                      <a:avLst/>
+                    </a:prstGeom>
+                    <a:noFill/>
+                    <a:ln>
+                      <a:noFill/>
+                    </a:ln>
+                  </pic:spPr>
+                </pic:pic>
+              </a:graphicData>
+            </a:graphic>
+          </wp:inline>
+        </w:drawing>
+      </w:r>
+    </w:p>
+    <w:p>
+      <w:pPr>
+        <w:ind w:left="720"/>
+      </w:pPr>
+    </w:p>
+    <w:p>
+      <w:pPr>
+        <w:pStyle w:val="Listenabsatz"/>
+        <w:numPr>
+          <w:ilvl w:val="0"/>
+          <w:numId w:val="24"/>
+        </w:numPr>
+      </w:pPr>
+      <w:r>
+        <w:t xml:space="preserve">The User pushes his changes to master on </w:t>
+      </w:r>
+      <w:hyperlink r:id="rId22" w:history="1">
+        <w:r>
+          <w:rPr>
+            <w:rStyle w:val="Hyperlink"/>
+          </w:rPr>
+          <w:t>GitHub</w:t>
+        </w:r>
+      </w:hyperlink>
+      <w:r>
+        <w:t>.</w:t>
+      </w:r>
+    </w:p>
+    <w:p>
+      <w:pPr>
+        <w:pStyle w:val="Listenabsatz"/>
+        <w:numPr>
+          <w:ilvl w:val="0"/>
+          <w:numId w:val="24"/>
+        </w:numPr>
+      </w:pPr>
+      <w:hyperlink r:id="rId23" w:history="1">
+        <w:r>
+          <w:rPr>
+            <w:rStyle w:val="Hyperlink"/>
+          </w:rPr>
+          <w:t>Travis-Ci</w:t>
+        </w:r>
+      </w:hyperlink>
+      <w:r>
+        <w:t xml:space="preserve"> will </w:t>
+      </w:r>
+      <w:r>
+        <w:t xml:space="preserve">start the deployment. </w:t>
+      </w:r>
+      <w:hyperlink r:id="rId24" w:history="1">
+        <w:r>
+          <w:rPr>
+            <w:rStyle w:val="Hyperlink"/>
+          </w:rPr>
+          <w:t>Here</w:t>
+        </w:r>
+      </w:hyperlink>
+      <w:r>
+        <w:t xml:space="preserve"> you can see our </w:t>
+      </w:r>
+      <w:proofErr w:type="spellStart"/>
+      <w:r>
+        <w:t>travis.yml</w:t>
+      </w:r>
+      <w:proofErr w:type="spellEnd"/>
+      <w:r>
+        <w:t xml:space="preserve">. </w:t>
+      </w:r>
+    </w:p>
+    <w:p>
+      <w:pPr>
+        <w:pStyle w:val="Listenabsatz"/>
+        <w:numPr>
+          <w:ilvl w:val="0"/>
+          <w:numId w:val="24"/>
+        </w:numPr>
+      </w:pPr>
+      <w:r>
+        <w:t>Travis-Ci</w:t>
+      </w:r>
+      <w:r>
+        <w:t xml:space="preserve"> will update our c</w:t>
+      </w:r>
+      <w:r>
+        <w:t>overage</w:t>
+      </w:r>
+      <w:r>
+        <w:t xml:space="preserve"> and metric</w:t>
+      </w:r>
+      <w:r>
+        <w:t xml:space="preserve"> tools Coveralls, </w:t>
+      </w:r>
+      <w:proofErr w:type="spellStart"/>
+      <w:r>
+        <w:t>SonarQube</w:t>
+      </w:r>
+      <w:proofErr w:type="spellEnd"/>
+      <w:r>
+        <w:t xml:space="preserve"> and </w:t>
+      </w:r>
+      <w:proofErr w:type="spellStart"/>
+      <w:r>
+        <w:t>Codacy</w:t>
+      </w:r>
+      <w:proofErr w:type="spellEnd"/>
+      <w:r>
+        <w:t>.</w:t>
+      </w:r>
+    </w:p>
+    <w:p>
+      <w:pPr>
+        <w:pStyle w:val="Listenabsatz"/>
+        <w:numPr>
+          <w:ilvl w:val="0"/>
+          <w:numId w:val="24"/>
+        </w:numPr>
+      </w:pPr>
+      <w:r>
+        <w:t>After</w:t>
+      </w:r>
+      <w:r>
+        <w:t xml:space="preserve"> success Travis-Ci will push a new</w:t>
+      </w:r>
+      <w:r>
+        <w:t xml:space="preserve"> JAR to GitHub </w:t>
+      </w:r>
+      <w:hyperlink r:id="rId25" w:history="1">
+        <w:r>
+          <w:rPr>
+            <w:rStyle w:val="Hyperlink"/>
+          </w:rPr>
+          <w:t>where</w:t>
+        </w:r>
+      </w:hyperlink>
+      <w:r>
+        <w:t xml:space="preserve"> everyone can download the game.</w:t>
+      </w:r>
+    </w:p>
+    <w:p>
+      <w:pPr>
+        <w:ind w:left="720" w:firstLine="360"/>
+      </w:pPr>
+      <w:r>
+        <w:t>If the</w:t>
+      </w:r>
+      <w:r>
+        <w:t xml:space="preserve"> deployment fails, Travis-Ci will create a </w:t>
+      </w:r>
+      <w:hyperlink r:id="rId26" w:history="1">
+        <w:r>
+          <w:rPr>
+            <w:rStyle w:val="Hyperlink"/>
+          </w:rPr>
+          <w:t>Jira</w:t>
+        </w:r>
+      </w:hyperlink>
+      <w:r>
+        <w:t xml:space="preserve"> Issue.</w:t>
+      </w:r>
+    </w:p>
+    <w:p>
+      <w:pPr>
+        <w:pStyle w:val="berschrift1"/>
+      </w:pPr>
+      <w:bookmarkStart w:id="19" w:name="_Toc452717257"/>
+      <w:r>
+        <w:t>Implementation View</w:t>
+      </w:r>
+      <w:bookmarkEnd w:id="19"/>
+      <w:r>
+        <w:t xml:space="preserve"> </w:t>
+      </w:r>
+    </w:p>
+    <w:p>
+      <w:pPr>
+        <w:ind w:left="720"/>
       </w:pPr>
       <w:r>
         <w:t>(n/a)</w:t>
@@ -3059,23 +3394,31 @@
     </w:p>
     <w:p>
       <w:pPr>
+        <w:ind w:left="720"/>
+      </w:pPr>
+    </w:p>
+    <w:p>
+      <w:pPr>
         <w:pStyle w:val="berschrift1"/>
       </w:pPr>
-      <w:bookmarkStart w:id="19" w:name="_Toc451435179"/>
-      <w:r>
-        <w:t>Implementation View</w:t>
-      </w:r>
-      <w:bookmarkEnd w:id="19"/>
-      <w:r>
-        <w:t xml:space="preserve"> </w:t>
-      </w:r>
+      <w:bookmarkStart w:id="20" w:name="_Toc452717258"/>
+      <w:r>
+        <w:t>Data View</w:t>
+      </w:r>
+      <w:bookmarkEnd w:id="20"/>
     </w:p>
     <w:p>
       <w:pPr>
         <w:ind w:left="720"/>
       </w:pPr>
       <w:r>
-        <w:t>(n/a)</w:t>
+        <w:t>For our</w:t>
+      </w:r>
+      <w:r>
+        <w:t xml:space="preserve"> Database, we also have a model</w:t>
+      </w:r>
+      <w:r>
+        <w:t xml:space="preserve"> that might give you a short look at our Database-structure:</w:t>
       </w:r>
     </w:p>
     <w:p>
@@ -3085,40 +3428,9 @@
     </w:p>
     <w:p>
       <w:pPr>
-        <w:pStyle w:val="berschrift1"/>
-      </w:pPr>
-      <w:bookmarkStart w:id="20" w:name="_Toc451435180"/>
-      <w:r>
-        <w:t>Data View</w:t>
-      </w:r>
-      <w:bookmarkEnd w:id="20"/>
-    </w:p>
-    <w:p>
-      <w:pPr>
         <w:ind w:left="720"/>
       </w:pPr>
-      <w:r>
-        <w:t xml:space="preserve">For our Database, we also have a </w:t>
-      </w:r>
-      <w:proofErr w:type="gramStart"/>
-      <w:r>
-        <w:t>model, that</w:t>
-      </w:r>
-      <w:proofErr w:type="gramEnd"/>
-      <w:r>
-        <w:t xml:space="preserve"> might give you a short look at our Database-structure:</w:t>
-      </w:r>
-    </w:p>
-    <w:p>
-      <w:pPr>
-        <w:ind w:left="720"/>
-      </w:pPr>
-    </w:p>
-    <w:p>
-      <w:pPr>
-        <w:ind w:left="720"/>
-      </w:pPr>
-      <w:hyperlink r:id="rId20" w:history="1">
+      <w:hyperlink r:id="rId27" w:history="1">
         <w:r>
           <w:rPr>
             <w:rStyle w:val="Hyperlink"/>
@@ -3149,7 +3461,7 @@
       <w:pPr>
         <w:pStyle w:val="berschrift1"/>
       </w:pPr>
-      <w:bookmarkStart w:id="21" w:name="_Toc451435181"/>
+      <w:bookmarkStart w:id="21" w:name="_Toc452717259"/>
       <w:r>
         <w:t>Size and Performance</w:t>
       </w:r>
@@ -3170,7 +3482,7 @@
       <w:pPr>
         <w:pStyle w:val="berschrift1"/>
       </w:pPr>
-      <w:bookmarkStart w:id="22" w:name="_Toc451435182"/>
+      <w:bookmarkStart w:id="22" w:name="_Toc452717260"/>
       <w:r>
         <w:t>Quality</w:t>
       </w:r>
@@ -3185,10 +3497,10 @@
       </w:r>
     </w:p>
     <w:sectPr>
-      <w:headerReference w:type="default" r:id="rId21"/>
-      <w:footerReference w:type="default" r:id="rId22"/>
-      <w:headerReference w:type="first" r:id="rId23"/>
-      <w:footerReference w:type="first" r:id="rId24"/>
+      <w:headerReference w:type="default" r:id="rId28"/>
+      <w:footerReference w:type="default" r:id="rId29"/>
+      <w:headerReference w:type="first" r:id="rId30"/>
+      <w:footerReference w:type="first" r:id="rId31"/>
       <w:pgSz w:w="12240" w:h="15840" w:code="1"/>
       <w:pgMar w:top="1440" w:right="1440" w:bottom="1440" w:left="1440" w:header="720" w:footer="720" w:gutter="0"/>
       <w:cols w:space="720"/>
@@ -3318,27 +3630,14 @@
           <w:r>
             <w:sym w:font="Symbol" w:char="F0D3"/>
           </w:r>
-          <w:r>
-            <w:fldChar w:fldCharType="begin"/>
-          </w:r>
-          <w:r>
-            <w:instrText xml:space="preserve"> USERNAME  nappydevelopment  \* MERGEFORMAT </w:instrText>
-          </w:r>
-          <w:r>
-            <w:fldChar w:fldCharType="separate"/>
-          </w:r>
-          <w:r>
-            <w:rPr>
-              <w:noProof/>
-            </w:rPr>
-            <w:t>nappydevelopment</w:t>
-          </w:r>
-          <w:r>
-            <w:rPr>
-              <w:noProof/>
-            </w:rPr>
-            <w:fldChar w:fldCharType="end"/>
-          </w:r>
+          <w:fldSimple w:instr=" USERNAME  nappydevelopment  \* MERGEFORMAT ">
+            <w:r>
+              <w:rPr>
+                <w:noProof/>
+              </w:rPr>
+              <w:t>nappydevelopment</w:t>
+            </w:r>
+          </w:fldSimple>
           <w:r>
             <w:t xml:space="preserve">, </w:t>
           </w:r>
@@ -3402,7 +3701,7 @@
               <w:rStyle w:val="Seitenzahl"/>
               <w:noProof/>
             </w:rPr>
-            <w:t>7</w:t>
+            <w:t>3</w:t>
           </w:r>
           <w:r>
             <w:rPr>
@@ -3612,20 +3911,52 @@
           <w:tcW w:w="6379" w:type="dxa"/>
         </w:tcPr>
         <w:p>
+          <w:fldSimple w:instr=" SUBJECT  &quot;Nappy, the ingenious&quot;  \* MERGEFORMAT ">
+            <w:r>
+              <w:t>Nappy, the ingenious</w:t>
+            </w:r>
+          </w:fldSimple>
+        </w:p>
+      </w:tc>
+      <w:tc>
+        <w:tcPr>
+          <w:tcW w:w="3179" w:type="dxa"/>
+        </w:tcPr>
+        <w:p>
+          <w:pPr>
+            <w:tabs>
+              <w:tab w:val="left" w:pos="1135"/>
+              <w:tab w:val="left" w:pos="1725"/>
+            </w:tabs>
+            <w:spacing w:before="40"/>
+            <w:ind w:right="68"/>
+          </w:pPr>
+          <w:r>
+            <w:t xml:space="preserve">  Version: </w:t>
+          </w:r>
+          <w:r>
+            <w:t>1.9</w:t>
+          </w:r>
+        </w:p>
+      </w:tc>
+    </w:tr>
+    <w:tr>
+      <w:tc>
+        <w:tcPr>
+          <w:tcW w:w="6379" w:type="dxa"/>
+        </w:tcPr>
+        <w:p>
           <w:r>
             <w:fldChar w:fldCharType="begin"/>
           </w:r>
           <w:r>
-            <w:instrText xml:space="preserve"> SUBJECT  </w:instrText>
-          </w:r>
-          <w:r>
-            <w:instrText xml:space="preserve">"Nappy, the ingenious"  \* MERGEFORMAT </w:instrText>
+            <w:instrText xml:space="preserve"> TITLE  \* MERGEFORMAT </w:instrText>
           </w:r>
           <w:r>
             <w:fldChar w:fldCharType="separate"/>
           </w:r>
           <w:r>
-            <w:t>Nappy, the ingenious</w:t>
+            <w:t>Software Architecture Document</w:t>
           </w:r>
           <w:r>
             <w:fldChar w:fldCharType="end"/>
@@ -3637,45 +3968,8 @@
           <w:tcW w:w="3179" w:type="dxa"/>
         </w:tcPr>
         <w:p>
-          <w:pPr>
-            <w:tabs>
-              <w:tab w:val="left" w:pos="1135"/>
-            </w:tabs>
-            <w:spacing w:before="40"/>
-            <w:ind w:right="68"/>
-          </w:pPr>
           <w:r>
-            <w:t xml:space="preserve">  Version: </w:t>
-          </w:r>
-          <w:r>
-            <w:t>1.8</w:t>
-          </w:r>
-        </w:p>
-      </w:tc>
-    </w:tr>
-    <w:tr>
-      <w:tc>
-        <w:tcPr>
-          <w:tcW w:w="6379" w:type="dxa"/>
-        </w:tcPr>
-        <w:p>
-          <w:fldSimple w:instr=" TITLE  \* MERGEFORMAT ">
-            <w:r>
-              <w:t>Software Architecture Document</w:t>
-            </w:r>
-          </w:fldSimple>
-        </w:p>
-      </w:tc>
-      <w:tc>
-        <w:tcPr>
-          <w:tcW w:w="3179" w:type="dxa"/>
-        </w:tcPr>
-        <w:p>
-          <w:r>
-            <w:t xml:space="preserve">  Date:  19</w:t>
-          </w:r>
-          <w:r>
-            <w:t>/05</w:t>
+            <w:t xml:space="preserve">  Date:  03/06</w:t>
           </w:r>
           <w:r>
             <w:t>/16</w:t>
@@ -4032,6 +4326,95 @@
     </w:lvl>
   </w:abstractNum>
   <w:abstractNum w:abstractNumId="14">
+    <w:nsid w:val="51E61A7E"/>
+    <w:multiLevelType w:val="hybridMultilevel"/>
+    <w:tmpl w:val="4328E5AC"/>
+    <w:lvl w:ilvl="0" w:tplc="A4AA9F2E">
+      <w:start w:val="1"/>
+      <w:numFmt w:val="decimal"/>
+      <w:lvlText w:val="%1."/>
+      <w:lvlJc w:val="left"/>
+      <w:pPr>
+        <w:ind w:left="1080" w:hanging="360"/>
+      </w:pPr>
+      <w:rPr>
+        <w:rFonts w:hint="default"/>
+      </w:rPr>
+    </w:lvl>
+    <w:lvl w:ilvl="1" w:tplc="04070019" w:tentative="1">
+      <w:start w:val="1"/>
+      <w:numFmt w:val="lowerLetter"/>
+      <w:lvlText w:val="%2."/>
+      <w:lvlJc w:val="left"/>
+      <w:pPr>
+        <w:ind w:left="1800" w:hanging="360"/>
+      </w:pPr>
+    </w:lvl>
+    <w:lvl w:ilvl="2" w:tplc="0407001B" w:tentative="1">
+      <w:start w:val="1"/>
+      <w:numFmt w:val="lowerRoman"/>
+      <w:lvlText w:val="%3."/>
+      <w:lvlJc w:val="right"/>
+      <w:pPr>
+        <w:ind w:left="2520" w:hanging="180"/>
+      </w:pPr>
+    </w:lvl>
+    <w:lvl w:ilvl="3" w:tplc="0407000F" w:tentative="1">
+      <w:start w:val="1"/>
+      <w:numFmt w:val="decimal"/>
+      <w:lvlText w:val="%4."/>
+      <w:lvlJc w:val="left"/>
+      <w:pPr>
+        <w:ind w:left="3240" w:hanging="360"/>
+      </w:pPr>
+    </w:lvl>
+    <w:lvl w:ilvl="4" w:tplc="04070019" w:tentative="1">
+      <w:start w:val="1"/>
+      <w:numFmt w:val="lowerLetter"/>
+      <w:lvlText w:val="%5."/>
+      <w:lvlJc w:val="left"/>
+      <w:pPr>
+        <w:ind w:left="3960" w:hanging="360"/>
+      </w:pPr>
+    </w:lvl>
+    <w:lvl w:ilvl="5" w:tplc="0407001B" w:tentative="1">
+      <w:start w:val="1"/>
+      <w:numFmt w:val="lowerRoman"/>
+      <w:lvlText w:val="%6."/>
+      <w:lvlJc w:val="right"/>
+      <w:pPr>
+        <w:ind w:left="4680" w:hanging="180"/>
+      </w:pPr>
+    </w:lvl>
+    <w:lvl w:ilvl="6" w:tplc="0407000F" w:tentative="1">
+      <w:start w:val="1"/>
+      <w:numFmt w:val="decimal"/>
+      <w:lvlText w:val="%7."/>
+      <w:lvlJc w:val="left"/>
+      <w:pPr>
+        <w:ind w:left="5400" w:hanging="360"/>
+      </w:pPr>
+    </w:lvl>
+    <w:lvl w:ilvl="7" w:tplc="04070019" w:tentative="1">
+      <w:start w:val="1"/>
+      <w:numFmt w:val="lowerLetter"/>
+      <w:lvlText w:val="%8."/>
+      <w:lvlJc w:val="left"/>
+      <w:pPr>
+        <w:ind w:left="6120" w:hanging="360"/>
+      </w:pPr>
+    </w:lvl>
+    <w:lvl w:ilvl="8" w:tplc="0407001B" w:tentative="1">
+      <w:start w:val="1"/>
+      <w:numFmt w:val="lowerRoman"/>
+      <w:lvlText w:val="%9."/>
+      <w:lvlJc w:val="right"/>
+      <w:pPr>
+        <w:ind w:left="6840" w:hanging="180"/>
+      </w:pPr>
+    </w:lvl>
+  </w:abstractNum>
+  <w:abstractNum w:abstractNumId="15">
     <w:nsid w:val="52DF734E"/>
     <w:multiLevelType w:val="singleLevel"/>
     <w:tmpl w:val="04090001"/>
@@ -4051,7 +4434,7 @@
       </w:rPr>
     </w:lvl>
   </w:abstractNum>
-  <w:abstractNum w:abstractNumId="15">
+  <w:abstractNum w:abstractNumId="16">
     <w:nsid w:val="61D209BD"/>
     <w:multiLevelType w:val="hybridMultilevel"/>
     <w:tmpl w:val="AD24EEDC"/>
@@ -4137,7 +4520,7 @@
       </w:pPr>
     </w:lvl>
   </w:abstractNum>
-  <w:abstractNum w:abstractNumId="16">
+  <w:abstractNum w:abstractNumId="17">
     <w:nsid w:val="6D2F7D46"/>
     <w:multiLevelType w:val="singleLevel"/>
     <w:tmpl w:val="04090001"/>
@@ -4157,7 +4540,7 @@
       </w:rPr>
     </w:lvl>
   </w:abstractNum>
-  <w:abstractNum w:abstractNumId="17">
+  <w:abstractNum w:abstractNumId="18">
     <w:nsid w:val="71F21F2A"/>
     <w:multiLevelType w:val="singleLevel"/>
     <w:tmpl w:val="04090001"/>
@@ -4177,7 +4560,7 @@
       </w:rPr>
     </w:lvl>
   </w:abstractNum>
-  <w:abstractNum w:abstractNumId="18">
+  <w:abstractNum w:abstractNumId="19">
     <w:nsid w:val="743601FB"/>
     <w:multiLevelType w:val="singleLevel"/>
     <w:tmpl w:val="04090001"/>
@@ -4197,7 +4580,7 @@
       </w:rPr>
     </w:lvl>
   </w:abstractNum>
-  <w:abstractNum w:abstractNumId="19">
+  <w:abstractNum w:abstractNumId="20">
     <w:nsid w:val="756150CA"/>
     <w:multiLevelType w:val="singleLevel"/>
     <w:tmpl w:val="04090001"/>
@@ -4217,7 +4600,7 @@
       </w:rPr>
     </w:lvl>
   </w:abstractNum>
-  <w:abstractNum w:abstractNumId="20">
+  <w:abstractNum w:abstractNumId="21">
     <w:nsid w:val="77344A3C"/>
     <w:multiLevelType w:val="hybridMultilevel"/>
     <w:tmpl w:val="239A2DD8"/>
@@ -4303,7 +4686,7 @@
       </w:pPr>
     </w:lvl>
   </w:abstractNum>
-  <w:abstractNum w:abstractNumId="21">
+  <w:abstractNum w:abstractNumId="22">
     <w:nsid w:val="7BE434D7"/>
     <w:multiLevelType w:val="singleLevel"/>
     <w:tmpl w:val="04090001"/>
@@ -4330,10 +4713,10 @@
     <w:abstractNumId w:val="9"/>
   </w:num>
   <w:num w:numId="3">
-    <w:abstractNumId w:val="21"/>
+    <w:abstractNumId w:val="22"/>
   </w:num>
   <w:num w:numId="4">
-    <w:abstractNumId w:val="14"/>
+    <w:abstractNumId w:val="15"/>
   </w:num>
   <w:num w:numId="5">
     <w:abstractNumId w:val="13"/>
@@ -4359,7 +4742,7 @@
     <w:abstractNumId w:val="2"/>
   </w:num>
   <w:num w:numId="8">
-    <w:abstractNumId w:val="19"/>
+    <w:abstractNumId w:val="20"/>
   </w:num>
   <w:num w:numId="9">
     <w:abstractNumId w:val="3"/>
@@ -4371,7 +4754,7 @@
     <w:abstractNumId w:val="8"/>
   </w:num>
   <w:num w:numId="12">
-    <w:abstractNumId w:val="18"/>
+    <w:abstractNumId w:val="19"/>
   </w:num>
   <w:num w:numId="13">
     <w:abstractNumId w:val="7"/>
@@ -4380,7 +4763,7 @@
     <w:abstractNumId w:val="4"/>
   </w:num>
   <w:num w:numId="15">
-    <w:abstractNumId w:val="17"/>
+    <w:abstractNumId w:val="18"/>
   </w:num>
   <w:num w:numId="16">
     <w:abstractNumId w:val="12"/>
@@ -4413,13 +4796,16 @@
     <w:abstractNumId w:val="6"/>
   </w:num>
   <w:num w:numId="21">
+    <w:abstractNumId w:val="17"/>
+  </w:num>
+  <w:num w:numId="22">
     <w:abstractNumId w:val="16"/>
   </w:num>
-  <w:num w:numId="22">
-    <w:abstractNumId w:val="15"/>
+  <w:num w:numId="23">
+    <w:abstractNumId w:val="21"/>
   </w:num>
-  <w:num w:numId="23">
-    <w:abstractNumId w:val="20"/>
+  <w:num w:numId="24">
+    <w:abstractNumId w:val="14"/>
   </w:num>
 </w:numbering>
 </file>

</xml_diff>

<commit_message>
Update a lot of docs for final
</commit_message>
<xml_diff>
--- a/Software Architecture Document.docx
+++ b/Software Architecture Document.docx
@@ -1,56 +1,36 @@
 
 <file path=word/document.xml><?xml version="1.0" encoding="utf-8"?>
-<w:document xmlns:wpc="http://schemas.microsoft.com/office/word/2010/wordprocessingCanvas" xmlns:mc="http://schemas.openxmlformats.org/markup-compatibility/2006" xmlns:o="urn:schemas-microsoft-com:office:office" xmlns:r="http://schemas.openxmlformats.org/officeDocument/2006/relationships" xmlns:m="http://schemas.openxmlformats.org/officeDocument/2006/math" xmlns:v="urn:schemas-microsoft-com:vml" xmlns:wp14="http://schemas.microsoft.com/office/word/2010/wordprocessingDrawing" xmlns:wp="http://schemas.openxmlformats.org/drawingml/2006/wordprocessingDrawing" xmlns:w10="urn:schemas-microsoft-com:office:word" xmlns:w="http://schemas.openxmlformats.org/wordprocessingml/2006/main" xmlns:w14="http://schemas.microsoft.com/office/word/2010/wordml" xmlns:wpg="http://schemas.microsoft.com/office/word/2010/wordprocessingGroup" xmlns:wpi="http://schemas.microsoft.com/office/word/2010/wordprocessingInk" xmlns:wne="http://schemas.microsoft.com/office/word/2006/wordml" xmlns:wps="http://schemas.microsoft.com/office/word/2010/wordprocessingShape" mc:Ignorable="w14 wp14">
+<w:document xmlns:wpc="http://schemas.microsoft.com/office/word/2010/wordprocessingCanvas" xmlns:cx="http://schemas.microsoft.com/office/drawing/2014/chartex" xmlns:cx1="http://schemas.microsoft.com/office/drawing/2015/9/8/chartex" xmlns:mc="http://schemas.openxmlformats.org/markup-compatibility/2006" xmlns:o="urn:schemas-microsoft-com:office:office" xmlns:r="http://schemas.openxmlformats.org/officeDocument/2006/relationships" xmlns:m="http://schemas.openxmlformats.org/officeDocument/2006/math" xmlns:v="urn:schemas-microsoft-com:vml" xmlns:wp14="http://schemas.microsoft.com/office/word/2010/wordprocessingDrawing" xmlns:wp="http://schemas.openxmlformats.org/drawingml/2006/wordprocessingDrawing" xmlns:w10="urn:schemas-microsoft-com:office:word" xmlns:w="http://schemas.openxmlformats.org/wordprocessingml/2006/main" xmlns:w14="http://schemas.microsoft.com/office/word/2010/wordml" xmlns:w15="http://schemas.microsoft.com/office/word/2012/wordml" xmlns:w16se="http://schemas.microsoft.com/office/word/2015/wordml/symex" xmlns:wpg="http://schemas.microsoft.com/office/word/2010/wordprocessingGroup" xmlns:wpi="http://schemas.microsoft.com/office/word/2010/wordprocessingInk" xmlns:wne="http://schemas.microsoft.com/office/word/2006/wordml" xmlns:wps="http://schemas.microsoft.com/office/word/2010/wordprocessingShape" mc:Ignorable="w14 w15 w16se wp14">
   <w:body>
     <w:p>
       <w:pPr>
         <w:pStyle w:val="Titel"/>
         <w:jc w:val="right"/>
       </w:pPr>
-      <w:r>
-        <w:fldChar w:fldCharType="begin"/>
-      </w:r>
-      <w:r>
-        <w:instrText xml:space="preserve"> SUBJECT  "Nappy, the ingenious"  \* MERGEFORMAT </w:instrText>
-      </w:r>
-      <w:r>
-        <w:fldChar w:fldCharType="separate"/>
-      </w:r>
-      <w:r>
-        <w:t>Nappy, the ingenious</w:t>
-      </w:r>
-      <w:r>
-        <w:fldChar w:fldCharType="end"/>
-      </w:r>
+      <w:fldSimple w:instr=" SUBJECT  &quot;Nappy, the ingenious&quot;  \* MERGEFORMAT ">
+        <w:r>
+          <w:t>Nappy, the ingenious</w:t>
+        </w:r>
+      </w:fldSimple>
     </w:p>
     <w:p>
       <w:pPr>
         <w:pStyle w:val="Titel"/>
         <w:jc w:val="right"/>
         <w:sectPr>
-          <w:headerReference w:type="default" r:id="rId8"/>
-          <w:footerReference w:type="even" r:id="rId9"/>
+          <w:headerReference w:type="default" r:id="rId7"/>
+          <w:footerReference w:type="even" r:id="rId8"/>
           <w:pgSz w:w="12240" w:h="15840" w:code="1"/>
           <w:pgMar w:top="1440" w:right="1440" w:bottom="1440" w:left="1440" w:header="720" w:footer="720" w:gutter="0"/>
           <w:cols w:space="720"/>
           <w:vAlign w:val="center"/>
         </w:sectPr>
       </w:pPr>
-      <w:r>
-        <w:fldChar w:fldCharType="begin"/>
-      </w:r>
-      <w:r>
-        <w:instrText xml:space="preserve"> TITLE  \* MERGEFORMAT </w:instrText>
-      </w:r>
-      <w:r>
-        <w:fldChar w:fldCharType="separate"/>
-      </w:r>
-      <w:r>
-        <w:t>Software Architecture Document</w:t>
-      </w:r>
-      <w:r>
-        <w:fldChar w:fldCharType="end"/>
-      </w:r>
+      <w:fldSimple w:instr=" TITLE  \* MERGEFORMAT ">
+        <w:r>
+          <w:t>Software Architecture Document</w:t>
+        </w:r>
+      </w:fldSimple>
     </w:p>
     <w:p>
       <w:pPr>
@@ -475,13 +455,8 @@
               <w:pStyle w:val="Tabletext"/>
             </w:pPr>
             <w:r>
-              <w:t xml:space="preserve">Updated </w:t>
+              <w:t>Updated Classdiagramm</w:t>
             </w:r>
-            <w:proofErr w:type="spellStart"/>
-            <w:r>
-              <w:t>Classdiagramm</w:t>
-            </w:r>
-            <w:proofErr w:type="spellEnd"/>
           </w:p>
         </w:tc>
         <w:tc>
@@ -880,8 +855,6 @@
       <w:r>
         <w:fldChar w:fldCharType="separate"/>
       </w:r>
-      <w:bookmarkStart w:id="0" w:name="_GoBack"/>
-      <w:bookmarkEnd w:id="0"/>
       <w:r>
         <w:rPr>
           <w:noProof/>
@@ -2204,22 +2177,11 @@
       <w:r>
         <w:br w:type="page"/>
       </w:r>
-      <w:r>
-        <w:lastRenderedPageBreak/>
-        <w:fldChar w:fldCharType="begin"/>
-      </w:r>
-      <w:r>
-        <w:instrText xml:space="preserve"> TITLE  \* MERGEFORMAT </w:instrText>
-      </w:r>
-      <w:r>
-        <w:fldChar w:fldCharType="separate"/>
-      </w:r>
-      <w:r>
-        <w:t>Software Architecture Document</w:t>
-      </w:r>
-      <w:r>
-        <w:fldChar w:fldCharType="end"/>
-      </w:r>
+      <w:fldSimple w:instr=" TITLE  \* MERGEFORMAT ">
+        <w:r>
+          <w:t>Software Architecture Document</w:t>
+        </w:r>
+      </w:fldSimple>
       <w:r>
         <w:t xml:space="preserve"> </w:t>
       </w:r>
@@ -2228,76 +2190,76 @@
       <w:pPr>
         <w:pStyle w:val="berschrift1"/>
       </w:pPr>
-      <w:bookmarkStart w:id="1" w:name="_Toc456598586"/>
-      <w:bookmarkStart w:id="2" w:name="_Toc452717244"/>
+      <w:bookmarkStart w:id="0" w:name="_Toc456598586"/>
+      <w:bookmarkStart w:id="1" w:name="_Toc452717244"/>
       <w:r>
         <w:t>Introduction</w:t>
       </w:r>
+      <w:bookmarkEnd w:id="0"/>
       <w:bookmarkEnd w:id="1"/>
+    </w:p>
+    <w:p>
+      <w:pPr>
+        <w:pStyle w:val="berschrift2"/>
+      </w:pPr>
+      <w:bookmarkStart w:id="2" w:name="_Toc456598587"/>
+      <w:bookmarkStart w:id="3" w:name="_Toc452717245"/>
+      <w:r>
+        <w:t>Purpose</w:t>
+      </w:r>
       <w:bookmarkEnd w:id="2"/>
+      <w:bookmarkEnd w:id="3"/>
+    </w:p>
+    <w:p>
+      <w:pPr>
+        <w:ind w:left="720"/>
+      </w:pPr>
+      <w:bookmarkStart w:id="4" w:name="_Toc456598588"/>
+      <w:r>
+        <w:t>This document provides a</w:t>
+      </w:r>
+      <w:r>
+        <w:t>n</w:t>
+      </w:r>
+      <w:r>
+        <w:t xml:space="preserve"> arch</w:t>
+      </w:r>
+      <w:r>
+        <w:t>itectural overview of Nappy, the ingenious in aspects of different architectural views.</w:t>
+      </w:r>
     </w:p>
     <w:p>
       <w:pPr>
         <w:pStyle w:val="berschrift2"/>
       </w:pPr>
-      <w:bookmarkStart w:id="3" w:name="_Toc456598587"/>
-      <w:bookmarkStart w:id="4" w:name="_Toc452717245"/>
-      <w:r>
-        <w:t>Purpose</w:t>
-      </w:r>
-      <w:bookmarkEnd w:id="3"/>
+      <w:bookmarkStart w:id="5" w:name="_Toc456598589"/>
+      <w:bookmarkStart w:id="6" w:name="_Toc452717246"/>
       <w:bookmarkEnd w:id="4"/>
-    </w:p>
-    <w:p>
-      <w:pPr>
-        <w:ind w:left="720"/>
-      </w:pPr>
-      <w:bookmarkStart w:id="5" w:name="_Toc456598588"/>
-      <w:r>
-        <w:t>This document provides a</w:t>
-      </w:r>
-      <w:r>
-        <w:t>n</w:t>
-      </w:r>
-      <w:r>
-        <w:t xml:space="preserve"> arch</w:t>
-      </w:r>
-      <w:r>
-        <w:t>itectural overview of Nappy, the ingenious in aspects of different architectural views.</w:t>
+      <w:r>
+        <w:t>Definitions, Acronyms, and Abbreviations</w:t>
+      </w:r>
+      <w:bookmarkEnd w:id="5"/>
+      <w:bookmarkEnd w:id="6"/>
+    </w:p>
+    <w:p>
+      <w:pPr>
+        <w:ind w:left="720"/>
+      </w:pPr>
+      <w:r>
+        <w:t>(n/a)</w:t>
       </w:r>
     </w:p>
     <w:p>
       <w:pPr>
         <w:pStyle w:val="berschrift2"/>
       </w:pPr>
-      <w:bookmarkStart w:id="6" w:name="_Toc456598589"/>
-      <w:bookmarkStart w:id="7" w:name="_Toc452717246"/>
-      <w:bookmarkEnd w:id="5"/>
-      <w:r>
-        <w:t>Definitions, Acronyms, and Abbreviations</w:t>
-      </w:r>
-      <w:bookmarkEnd w:id="6"/>
+      <w:bookmarkStart w:id="7" w:name="_Toc456598590"/>
+      <w:bookmarkStart w:id="8" w:name="_Toc452717247"/>
+      <w:r>
+        <w:t>References</w:t>
+      </w:r>
       <w:bookmarkEnd w:id="7"/>
-    </w:p>
-    <w:p>
-      <w:pPr>
-        <w:ind w:left="720"/>
-      </w:pPr>
-      <w:r>
-        <w:t>(n/a)</w:t>
-      </w:r>
-    </w:p>
-    <w:p>
-      <w:pPr>
-        <w:pStyle w:val="berschrift2"/>
-      </w:pPr>
-      <w:bookmarkStart w:id="8" w:name="_Toc456598590"/>
-      <w:bookmarkStart w:id="9" w:name="_Toc452717247"/>
-      <w:r>
-        <w:t>References</w:t>
-      </w:r>
       <w:bookmarkEnd w:id="8"/>
-      <w:bookmarkEnd w:id="9"/>
     </w:p>
     <w:tbl>
       <w:tblPr>
@@ -2326,7 +2288,7 @@
             <w:tcW w:w="7625" w:type="dxa"/>
           </w:tcPr>
           <w:p>
-            <w:hyperlink r:id="rId10" w:history="1">
+            <w:hyperlink r:id="rId9" w:history="1">
               <w:r>
                 <w:rPr>
                   <w:rStyle w:val="Hyperlink"/>
@@ -2353,7 +2315,7 @@
             <w:tcW w:w="7625" w:type="dxa"/>
           </w:tcPr>
           <w:p>
-            <w:hyperlink r:id="rId11" w:history="1">
+            <w:hyperlink r:id="rId10" w:history="1">
               <w:r>
                 <w:rPr>
                   <w:rStyle w:val="Hyperlink"/>
@@ -2367,16 +2329,142 @@
           </w:p>
         </w:tc>
       </w:tr>
+      <w:tr>
+        <w:tc>
+          <w:tcPr>
+            <w:tcW w:w="1951" w:type="dxa"/>
+          </w:tcPr>
+          <w:p>
+            <w:r>
+              <w:t>SonarQube</w:t>
+            </w:r>
+          </w:p>
+        </w:tc>
+        <w:tc>
+          <w:tcPr>
+            <w:tcW w:w="7625" w:type="dxa"/>
+          </w:tcPr>
+          <w:p>
+            <w:hyperlink r:id="rId11" w:history="1">
+              <w:r>
+                <w:rPr>
+                  <w:rStyle w:val="Hyperlink"/>
+                </w:rPr>
+                <w:t>http://193.196.7.25/overview?id=5235</w:t>
+              </w:r>
+            </w:hyperlink>
+            <w:r>
+              <w:t xml:space="preserve"> </w:t>
+            </w:r>
+          </w:p>
+        </w:tc>
+      </w:tr>
+      <w:tr>
+        <w:tc>
+          <w:tcPr>
+            <w:tcW w:w="1951" w:type="dxa"/>
+          </w:tcPr>
+          <w:p>
+            <w:r>
+              <w:t>Coveralls</w:t>
+            </w:r>
+          </w:p>
+        </w:tc>
+        <w:tc>
+          <w:tcPr>
+            <w:tcW w:w="7625" w:type="dxa"/>
+          </w:tcPr>
+          <w:p>
+            <w:hyperlink r:id="rId12" w:history="1">
+              <w:r>
+                <w:rPr>
+                  <w:rStyle w:val="Hyperlink"/>
+                </w:rPr>
+                <w:t>https://coveralls.io/github/nappydevelopment/Nappy-the-ingenious?branch=master</w:t>
+              </w:r>
+            </w:hyperlink>
+            <w:r>
+              <w:t xml:space="preserve"> </w:t>
+            </w:r>
+          </w:p>
+        </w:tc>
+      </w:tr>
+      <w:tr>
+        <w:tc>
+          <w:tcPr>
+            <w:tcW w:w="1951" w:type="dxa"/>
+          </w:tcPr>
+          <w:p>
+            <w:r>
+              <w:t>Codacy</w:t>
+            </w:r>
+          </w:p>
+        </w:tc>
+        <w:tc>
+          <w:tcPr>
+            <w:tcW w:w="7625" w:type="dxa"/>
+          </w:tcPr>
+          <w:p>
+            <w:hyperlink r:id="rId13" w:history="1">
+              <w:r>
+                <w:rPr>
+                  <w:rStyle w:val="Hyperlink"/>
+                </w:rPr>
+                <w:t>https://www.codacy.com/app/NappyDevelopment/Nappy-the-ingenious/dashboard</w:t>
+              </w:r>
+            </w:hyperlink>
+            <w:r>
+              <w:t xml:space="preserve"> </w:t>
+            </w:r>
+          </w:p>
+        </w:tc>
+      </w:tr>
     </w:tbl>
     <w:p/>
     <w:p>
       <w:pPr>
         <w:pStyle w:val="berschrift1"/>
       </w:pPr>
-      <w:bookmarkStart w:id="10" w:name="_Toc452717248"/>
+      <w:bookmarkStart w:id="9" w:name="_Toc452717248"/>
       <w:r>
         <w:t>Architectural Representation</w:t>
       </w:r>
+      <w:bookmarkEnd w:id="9"/>
+      <w:r>
+        <w:t xml:space="preserve"> </w:t>
+      </w:r>
+    </w:p>
+    <w:p>
+      <w:pPr>
+        <w:ind w:left="720"/>
+      </w:pPr>
+      <w:r>
+        <w:t>The project Nappy, the ingenious will use the MVC-principles.</w:t>
+      </w:r>
+      <w:r>
+        <w:t xml:space="preserve"> We don’t use a framework because we are using JavaFX. </w:t>
+      </w:r>
+      <w:r>
+        <w:t>We implemented our own MVC</w:t>
+      </w:r>
+      <w:r>
+        <w:t xml:space="preserve">. Every GUI has an own Controller and </w:t>
+      </w:r>
+      <w:r>
+        <w:t>Resource</w:t>
+      </w:r>
+      <w:r>
+        <w:t xml:space="preserve">. </w:t>
+      </w:r>
+    </w:p>
+    <w:p>
+      <w:pPr>
+        <w:pStyle w:val="berschrift1"/>
+      </w:pPr>
+      <w:bookmarkStart w:id="10" w:name="_Toc452717249"/>
+      <w:r>
+        <w:t>Architectural Goals and Constraints</w:t>
+      </w:r>
       <w:bookmarkEnd w:id="10"/>
       <w:r>
         <w:t xml:space="preserve"> </w:t>
@@ -2387,33 +2475,33 @@
         <w:ind w:left="720"/>
       </w:pPr>
       <w:r>
-        <w:t>The project Nappy, the ingenious will use the MVC-principles.</w:t>
-      </w:r>
-      <w:r>
-        <w:t xml:space="preserve"> We don’t use a framework because we are using JavaFX. </w:t>
-      </w:r>
-      <w:r>
-        <w:t>We implemented our own MVC</w:t>
-      </w:r>
-      <w:r>
-        <w:t xml:space="preserve">. Every GUI has an own Controller and </w:t>
-      </w:r>
-      <w:proofErr w:type="spellStart"/>
-      <w:r>
-        <w:t>Ressource</w:t>
-      </w:r>
-      <w:proofErr w:type="spellEnd"/>
-      <w:r>
-        <w:t xml:space="preserve">. </w:t>
+        <w:t xml:space="preserve">The main goal of this architecture is to separate the view from the logic. The view is “stupid” and knows nothing. </w:t>
+      </w:r>
+    </w:p>
+    <w:p>
+      <w:pPr>
+        <w:ind w:left="720"/>
+      </w:pPr>
+      <w:r>
+        <w:t xml:space="preserve">We will use the Framework </w:t>
+      </w:r>
+      <w:r>
+        <w:t xml:space="preserve">from </w:t>
+      </w:r>
+      <w:r>
+        <w:t>JavaFX</w:t>
+      </w:r>
+      <w:r>
+        <w:t xml:space="preserve"> for our project.</w:t>
       </w:r>
     </w:p>
     <w:p>
       <w:pPr>
         <w:pStyle w:val="berschrift1"/>
       </w:pPr>
-      <w:bookmarkStart w:id="11" w:name="_Toc452717249"/>
-      <w:r>
-        <w:t>Architectural Goals and Constraints</w:t>
+      <w:bookmarkStart w:id="11" w:name="_Toc452717250"/>
+      <w:r>
+        <w:t>Use-Case View</w:t>
       </w:r>
       <w:bookmarkEnd w:id="11"/>
       <w:r>
@@ -2425,47 +2513,9 @@
         <w:ind w:left="720"/>
       </w:pPr>
       <w:r>
-        <w:t xml:space="preserve">The main goal of this architecture is to separate the view from the logic. The view is “stupid” and knows nothing. </w:t>
-      </w:r>
-    </w:p>
-    <w:p>
-      <w:pPr>
-        <w:ind w:left="720"/>
-      </w:pPr>
-      <w:r>
-        <w:t xml:space="preserve">We will use the Framework </w:t>
-      </w:r>
-      <w:r>
-        <w:t xml:space="preserve">from </w:t>
-      </w:r>
-      <w:r>
-        <w:t>JavaFX</w:t>
-      </w:r>
-      <w:r>
-        <w:t xml:space="preserve"> for our project.</w:t>
-      </w:r>
-    </w:p>
-    <w:p>
-      <w:pPr>
-        <w:pStyle w:val="berschrift1"/>
-      </w:pPr>
-      <w:bookmarkStart w:id="12" w:name="_Toc452717250"/>
-      <w:r>
-        <w:t>Use-Case View</w:t>
-      </w:r>
-      <w:bookmarkEnd w:id="12"/>
-      <w:r>
-        <w:t xml:space="preserve"> </w:t>
-      </w:r>
-    </w:p>
-    <w:p>
-      <w:pPr>
-        <w:ind w:left="720"/>
-      </w:pPr>
-      <w:r>
         <w:t xml:space="preserve">Overall-Use-Case-Diagram: </w:t>
       </w:r>
-      <w:hyperlink r:id="rId12" w:history="1">
+      <w:hyperlink r:id="rId14" w:history="1">
         <w:r>
           <w:rPr>
             <w:rStyle w:val="Hyperlink"/>
@@ -2478,27 +2528,33 @@
       </w:r>
     </w:p>
     <w:p>
+      <w:r>
+        <w:br w:type="page"/>
+      </w:r>
+    </w:p>
+    <w:p>
       <w:pPr>
         <w:pStyle w:val="berschrift1"/>
       </w:pPr>
-      <w:bookmarkStart w:id="13" w:name="_Toc452717251"/>
-      <w:r>
+      <w:bookmarkStart w:id="12" w:name="_Toc452717251"/>
+      <w:r>
+        <w:lastRenderedPageBreak/>
         <w:t>Logical View</w:t>
       </w:r>
+      <w:bookmarkEnd w:id="12"/>
+      <w:r>
+        <w:t xml:space="preserve"> </w:t>
+      </w:r>
+    </w:p>
+    <w:p>
+      <w:pPr>
+        <w:pStyle w:val="berschrift2"/>
+      </w:pPr>
+      <w:bookmarkStart w:id="13" w:name="_Toc452717252"/>
+      <w:r>
+        <w:t>Overview</w:t>
+      </w:r>
       <w:bookmarkEnd w:id="13"/>
-      <w:r>
-        <w:t xml:space="preserve"> </w:t>
-      </w:r>
-    </w:p>
-    <w:p>
-      <w:pPr>
-        <w:pStyle w:val="berschrift2"/>
-      </w:pPr>
-      <w:bookmarkStart w:id="14" w:name="_Toc452717252"/>
-      <w:r>
-        <w:t>Overview</w:t>
-      </w:r>
-      <w:bookmarkEnd w:id="14"/>
     </w:p>
     <w:p>
       <w:pPr>
@@ -2538,7 +2594,7 @@
                     <pic:cNvPicPr/>
                   </pic:nvPicPr>
                   <pic:blipFill>
-                    <a:blip r:embed="rId13"/>
+                    <a:blip r:embed="rId15"/>
                     <a:stretch>
                       <a:fillRect/>
                     </a:stretch>
@@ -2568,7 +2624,7 @@
           <w:u w:val="single"/>
         </w:rPr>
       </w:pPr>
-      <w:hyperlink r:id="rId14" w:history="1">
+      <w:hyperlink r:id="rId16" w:history="1">
         <w:r>
           <w:rPr>
             <w:rStyle w:val="Hyperlink"/>
@@ -2594,24 +2650,7 @@
         <w:t>m we completed our work on the MCV principle and used the JavaFX Framework to create it.</w:t>
       </w:r>
     </w:p>
-    <w:p>
-      <w:pPr>
-        <w:ind w:left="720"/>
-      </w:pPr>
-    </w:p>
-    <w:p>
-      <w:pPr>
-        <w:ind w:left="720"/>
-      </w:pPr>
-      <w:r>
-        <w:t>**ERKLÄRE JAVA FX MANUEL**</w:t>
-      </w:r>
-    </w:p>
-    <w:p>
-      <w:pPr>
-        <w:ind w:left="720"/>
-      </w:pPr>
-    </w:p>
+    <w:p/>
     <w:p>
       <w:pPr>
         <w:ind w:left="720"/>
@@ -2637,7 +2676,7 @@
       <w:pPr>
         <w:ind w:left="720"/>
       </w:pPr>
-      <w:hyperlink r:id="rId15">
+      <w:hyperlink r:id="rId17">
         <w:r>
           <w:rPr>
             <w:rStyle w:val="Internetlink"/>
@@ -2656,43 +2695,34 @@
         <w:ind w:left="720"/>
       </w:pPr>
       <w:r>
-        <w:t xml:space="preserve">Our project got updated again, so we have a new Version of our </w:t>
-      </w:r>
-      <w:proofErr w:type="spellStart"/>
-      <w:r>
-        <w:t>classdiagramm</w:t>
-      </w:r>
-      <w:proofErr w:type="spellEnd"/>
-      <w:r>
-        <w:t xml:space="preserve">. It is even bigger than the last one. Because of this, there will again only be a link to </w:t>
-      </w:r>
-      <w:proofErr w:type="spellStart"/>
-      <w:r>
-        <w:t>Github</w:t>
-      </w:r>
-      <w:proofErr w:type="spellEnd"/>
-      <w:r>
-        <w:t xml:space="preserve"> in this document, so you can follow the link to get the </w:t>
-      </w:r>
-      <w:proofErr w:type="spellStart"/>
-      <w:r>
-        <w:t>classdiagramm</w:t>
-      </w:r>
-      <w:proofErr w:type="spellEnd"/>
-      <w:r>
-        <w:t xml:space="preserve"> as an SVG and be able to scroll around in it. Our MVC concept did not change, so everything below can be viewed as it is.</w:t>
-      </w:r>
-    </w:p>
-    <w:p>
-      <w:pPr>
-        <w:ind w:left="720"/>
-      </w:pPr>
-    </w:p>
-    <w:p>
-      <w:pPr>
-        <w:ind w:left="720"/>
-      </w:pPr>
-      <w:hyperlink r:id="rId16">
+        <w:t>Our project got updated again, so we have a new Version of our class</w:t>
+      </w:r>
+      <w:r>
+        <w:t xml:space="preserve"> diagram</w:t>
+      </w:r>
+      <w:r>
+        <w:t>. It is even bigger than the last one. Because of this, there will again only be a link to Github in this document, so you can follow the link to get the class</w:t>
+      </w:r>
+      <w:r>
+        <w:t xml:space="preserve"> </w:t>
+      </w:r>
+      <w:r>
+        <w:t>diagra</w:t>
+      </w:r>
+      <w:r>
+        <w:t>m as an SVG and be able to scroll around in it. Our MVC concept did not change, so everything below can be viewed as it is.</w:t>
+      </w:r>
+    </w:p>
+    <w:p>
+      <w:pPr>
+        <w:ind w:left="720"/>
+      </w:pPr>
+    </w:p>
+    <w:p>
+      <w:pPr>
+        <w:ind w:left="720"/>
+      </w:pPr>
+      <w:hyperlink r:id="rId18">
         <w:r>
           <w:rPr>
             <w:rStyle w:val="Internetlink"/>
@@ -2718,11 +2748,12 @@
       <w:pPr>
         <w:pStyle w:val="berschrift2"/>
       </w:pPr>
-      <w:bookmarkStart w:id="15" w:name="_Toc452717253"/>
-      <w:r>
+      <w:bookmarkStart w:id="14" w:name="_Toc452717253"/>
+      <w:r>
+        <w:lastRenderedPageBreak/>
         <w:t>Separated view</w:t>
       </w:r>
-      <w:bookmarkEnd w:id="15"/>
+      <w:bookmarkEnd w:id="14"/>
     </w:p>
     <w:p>
       <w:pPr>
@@ -2752,7 +2783,7 @@
                     </pic:cNvPicPr>
                   </pic:nvPicPr>
                   <pic:blipFill>
-                    <a:blip r:embed="rId17">
+                    <a:blip r:embed="rId19">
                       <a:extLst>
                         <a:ext uri="{28A0092B-C50C-407E-A947-70E740481C1C}">
                           <a14:useLocalDpi xmlns:a14="http://schemas.microsoft.com/office/drawing/2010/main" val="0"/>
@@ -2794,27 +2825,24 @@
         <w:ind w:left="720"/>
       </w:pPr>
       <w:r>
-        <w:t xml:space="preserve">The main stage has </w:t>
-      </w:r>
-      <w:proofErr w:type="gramStart"/>
-      <w:r>
-        <w:t>his own</w:t>
-      </w:r>
-      <w:proofErr w:type="gramEnd"/>
-      <w:r>
-        <w:t xml:space="preserve"> controller, model and view so every stage is independent. We can easily switch every stage or add new stages.</w:t>
+        <w:t>The main stage has his own controller, model and view so every stage is independent. We can easily switch every stage or add new stages.</w:t>
+      </w:r>
+    </w:p>
+    <w:p>
+      <w:r>
+        <w:br w:type="page"/>
       </w:r>
     </w:p>
     <w:p>
       <w:pPr>
         <w:pStyle w:val="berschrift2"/>
       </w:pPr>
-      <w:bookmarkStart w:id="16" w:name="_Toc452717254"/>
+      <w:bookmarkStart w:id="15" w:name="_Toc452717254"/>
       <w:r>
         <w:lastRenderedPageBreak/>
         <w:t>State Pattern</w:t>
       </w:r>
-      <w:bookmarkEnd w:id="16"/>
+      <w:bookmarkEnd w:id="15"/>
     </w:p>
     <w:p>
       <w:pPr>
@@ -2861,7 +2889,7 @@
                     </pic:cNvPicPr>
                   </pic:nvPicPr>
                   <pic:blipFill>
-                    <a:blip r:embed="rId18" cstate="print">
+                    <a:blip r:embed="rId20" cstate="print">
                       <a:extLst>
                         <a:ext uri="{28A0092B-C50C-407E-A947-70E740481C1C}">
                           <a14:useLocalDpi xmlns:a14="http://schemas.microsoft.com/office/drawing/2010/main" val="0"/>
@@ -3000,8 +3028,17 @@
       <w:pPr>
         <w:ind w:left="720"/>
       </w:pPr>
-      <w:r>
-        <w:lastRenderedPageBreak/>
+    </w:p>
+    <w:p>
+      <w:pPr>
+        <w:ind w:left="720"/>
+      </w:pPr>
+    </w:p>
+    <w:p>
+      <w:pPr>
+        <w:ind w:left="720"/>
+      </w:pPr>
+      <w:r>
         <w:t>After implementing the pattern the UML looks like this:</w:t>
       </w:r>
     </w:p>
@@ -3029,7 +3066,7 @@
                     </pic:cNvPicPr>
                   </pic:nvPicPr>
                   <pic:blipFill>
-                    <a:blip r:embed="rId19" cstate="print">
+                    <a:blip r:embed="rId21" cstate="print">
                       <a:extLst>
                         <a:ext uri="{28A0092B-C50C-407E-A947-70E740481C1C}">
                           <a14:useLocalDpi xmlns:a14="http://schemas.microsoft.com/office/drawing/2010/main" val="0"/>
@@ -3067,17 +3104,15 @@
         <w:ind w:left="720"/>
       </w:pPr>
       <w:r>
-        <w:t xml:space="preserve">We did add the state pattern now to </w:t>
-      </w:r>
-      <w:proofErr w:type="spellStart"/>
-      <w:r>
-        <w:t>gamemode</w:t>
-      </w:r>
-      <w:proofErr w:type="spellEnd"/>
-      <w:r>
-        <w:t xml:space="preserve"> 1 and 2: </w:t>
-      </w:r>
-      <w:hyperlink r:id="rId20" w:history="1">
+        <w:t>We did add the state pattern now to game</w:t>
+      </w:r>
+      <w:r>
+        <w:t xml:space="preserve"> </w:t>
+      </w:r>
+      <w:r>
+        <w:t xml:space="preserve">mode 1 and 2: </w:t>
+      </w:r>
+      <w:hyperlink r:id="rId22" w:history="1">
         <w:r>
           <w:rPr>
             <w:rStyle w:val="Hyperlink"/>
@@ -3093,32 +3128,34 @@
       <w:pPr>
         <w:pStyle w:val="berschrift1"/>
       </w:pPr>
-      <w:bookmarkStart w:id="17" w:name="_Toc452717255"/>
+      <w:bookmarkStart w:id="16" w:name="_Toc452717255"/>
       <w:r>
         <w:t>Process View</w:t>
       </w:r>
+      <w:bookmarkEnd w:id="16"/>
+      <w:r>
+        <w:t xml:space="preserve"> </w:t>
+      </w:r>
+    </w:p>
+    <w:p>
+      <w:pPr>
+        <w:ind w:left="720"/>
+      </w:pPr>
+      <w:r>
+        <w:t>(n/a)</w:t>
+      </w:r>
+    </w:p>
+    <w:p>
+      <w:pPr>
+        <w:ind w:left="720"/>
+      </w:pPr>
+    </w:p>
+    <w:p>
+      <w:pPr>
+        <w:ind w:left="720"/>
+      </w:pPr>
+      <w:bookmarkStart w:id="17" w:name="_GoBack"/>
       <w:bookmarkEnd w:id="17"/>
-      <w:r>
-        <w:t xml:space="preserve"> </w:t>
-      </w:r>
-    </w:p>
-    <w:p>
-      <w:pPr>
-        <w:ind w:left="720"/>
-      </w:pPr>
-      <w:r>
-        <w:t>(n/a)</w:t>
-      </w:r>
-    </w:p>
-    <w:p>
-      <w:pPr>
-        <w:ind w:left="720"/>
-      </w:pPr>
-    </w:p>
-    <w:p>
-      <w:pPr>
-        <w:ind w:left="720"/>
-      </w:pPr>
     </w:p>
     <w:p>
       <w:pPr>
@@ -3136,7 +3173,6 @@
       </w:pPr>
       <w:bookmarkStart w:id="18" w:name="_Toc452717256"/>
       <w:r>
-        <w:lastRenderedPageBreak/>
         <w:t>Deployment View</w:t>
       </w:r>
       <w:bookmarkEnd w:id="18"/>
@@ -3178,7 +3214,7 @@
                     </pic:cNvPicPr>
                   </pic:nvPicPr>
                   <pic:blipFill>
-                    <a:blip r:embed="rId21">
+                    <a:blip r:embed="rId23">
                       <a:extLst>
                         <a:ext uri="{28A0092B-C50C-407E-A947-70E740481C1C}">
                           <a14:useLocalDpi xmlns:a14="http://schemas.microsoft.com/office/drawing/2010/main" val="0"/>
@@ -3226,7 +3262,7 @@
       <w:r>
         <w:t xml:space="preserve">The User pushes his changes to master on </w:t>
       </w:r>
-      <w:hyperlink r:id="rId22" w:history="1">
+      <w:hyperlink r:id="rId24" w:history="1">
         <w:r>
           <w:rPr>
             <w:rStyle w:val="Hyperlink"/>
@@ -3246,7 +3282,7 @@
           <w:numId w:val="24"/>
         </w:numPr>
       </w:pPr>
-      <w:hyperlink r:id="rId23" w:history="1">
+      <w:hyperlink r:id="rId25" w:history="1">
         <w:r>
           <w:rPr>
             <w:rStyle w:val="Hyperlink"/>
@@ -3260,7 +3296,7 @@
       <w:r>
         <w:t xml:space="preserve">start the deployment. </w:t>
       </w:r>
-      <w:hyperlink r:id="rId24" w:history="1">
+      <w:hyperlink r:id="rId26" w:history="1">
         <w:r>
           <w:rPr>
             <w:rStyle w:val="Hyperlink"/>
@@ -3269,15 +3305,7 @@
         </w:r>
       </w:hyperlink>
       <w:r>
-        <w:t xml:space="preserve"> you can see our </w:t>
-      </w:r>
-      <w:proofErr w:type="spellStart"/>
-      <w:r>
-        <w:t>travis.yml</w:t>
-      </w:r>
-      <w:proofErr w:type="spellEnd"/>
-      <w:r>
-        <w:t xml:space="preserve">. </w:t>
+        <w:t xml:space="preserve"> you can see our travis.yml. </w:t>
       </w:r>
     </w:p>
     <w:p>
@@ -3301,23 +3329,7 @@
         <w:t xml:space="preserve"> and metric</w:t>
       </w:r>
       <w:r>
-        <w:t xml:space="preserve"> tools Coveralls, </w:t>
-      </w:r>
-      <w:proofErr w:type="spellStart"/>
-      <w:r>
-        <w:t>SonarQube</w:t>
-      </w:r>
-      <w:proofErr w:type="spellEnd"/>
-      <w:r>
-        <w:t xml:space="preserve"> and </w:t>
-      </w:r>
-      <w:proofErr w:type="spellStart"/>
-      <w:r>
-        <w:t>Codacy</w:t>
-      </w:r>
-      <w:proofErr w:type="spellEnd"/>
-      <w:r>
-        <w:t>.</w:t>
+        <w:t xml:space="preserve"> tools Coveralls, SonarQube and Codacy.</w:t>
       </w:r>
     </w:p>
     <w:p>
@@ -3337,7 +3349,7 @@
       <w:r>
         <w:t xml:space="preserve"> JAR to GitHub </w:t>
       </w:r>
-      <w:hyperlink r:id="rId25" w:history="1">
+      <w:hyperlink r:id="rId27" w:history="1">
         <w:r>
           <w:rPr>
             <w:rStyle w:val="Hyperlink"/>
@@ -3359,7 +3371,7 @@
       <w:r>
         <w:t xml:space="preserve"> deployment fails, Travis-Ci will create a </w:t>
       </w:r>
-      <w:hyperlink r:id="rId26" w:history="1">
+      <w:hyperlink r:id="rId28" w:history="1">
         <w:r>
           <w:rPr>
             <w:rStyle w:val="Hyperlink"/>
@@ -3430,7 +3442,7 @@
       <w:pPr>
         <w:ind w:left="720"/>
       </w:pPr>
-      <w:hyperlink r:id="rId27" w:history="1">
+      <w:hyperlink r:id="rId29" w:history="1">
         <w:r>
           <w:rPr>
             <w:rStyle w:val="Hyperlink"/>
@@ -3497,10 +3509,10 @@
       </w:r>
     </w:p>
     <w:sectPr>
-      <w:headerReference w:type="default" r:id="rId28"/>
-      <w:footerReference w:type="default" r:id="rId29"/>
-      <w:headerReference w:type="first" r:id="rId30"/>
-      <w:footerReference w:type="first" r:id="rId31"/>
+      <w:headerReference w:type="default" r:id="rId30"/>
+      <w:footerReference w:type="default" r:id="rId31"/>
+      <w:headerReference w:type="first" r:id="rId32"/>
+      <w:footerReference w:type="first" r:id="rId33"/>
       <w:pgSz w:w="12240" w:h="15840" w:code="1"/>
       <w:pgMar w:top="1440" w:right="1440" w:bottom="1440" w:left="1440" w:header="720" w:footer="720" w:gutter="0"/>
       <w:cols w:space="720"/>
@@ -3510,7 +3522,7 @@
 </file>
 
 <file path=word/endnotes.xml><?xml version="1.0" encoding="utf-8"?>
-<w:endnotes xmlns:wpc="http://schemas.microsoft.com/office/word/2010/wordprocessingCanvas" xmlns:mc="http://schemas.openxmlformats.org/markup-compatibility/2006" xmlns:o="urn:schemas-microsoft-com:office:office" xmlns:r="http://schemas.openxmlformats.org/officeDocument/2006/relationships" xmlns:m="http://schemas.openxmlformats.org/officeDocument/2006/math" xmlns:v="urn:schemas-microsoft-com:vml" xmlns:wp14="http://schemas.microsoft.com/office/word/2010/wordprocessingDrawing" xmlns:wp="http://schemas.openxmlformats.org/drawingml/2006/wordprocessingDrawing" xmlns:w10="urn:schemas-microsoft-com:office:word" xmlns:w="http://schemas.openxmlformats.org/wordprocessingml/2006/main" xmlns:w14="http://schemas.microsoft.com/office/word/2010/wordml" xmlns:wpg="http://schemas.microsoft.com/office/word/2010/wordprocessingGroup" xmlns:wpi="http://schemas.microsoft.com/office/word/2010/wordprocessingInk" xmlns:wne="http://schemas.microsoft.com/office/word/2006/wordml" xmlns:wps="http://schemas.microsoft.com/office/word/2010/wordprocessingShape" mc:Ignorable="w14 wp14">
+<w:endnotes xmlns:wpc="http://schemas.microsoft.com/office/word/2010/wordprocessingCanvas" xmlns:cx="http://schemas.microsoft.com/office/drawing/2014/chartex" xmlns:cx1="http://schemas.microsoft.com/office/drawing/2015/9/8/chartex" xmlns:mc="http://schemas.openxmlformats.org/markup-compatibility/2006" xmlns:o="urn:schemas-microsoft-com:office:office" xmlns:r="http://schemas.openxmlformats.org/officeDocument/2006/relationships" xmlns:m="http://schemas.openxmlformats.org/officeDocument/2006/math" xmlns:v="urn:schemas-microsoft-com:vml" xmlns:wp14="http://schemas.microsoft.com/office/word/2010/wordprocessingDrawing" xmlns:wp="http://schemas.openxmlformats.org/drawingml/2006/wordprocessingDrawing" xmlns:w10="urn:schemas-microsoft-com:office:word" xmlns:w="http://schemas.openxmlformats.org/wordprocessingml/2006/main" xmlns:w14="http://schemas.microsoft.com/office/word/2010/wordml" xmlns:w15="http://schemas.microsoft.com/office/word/2012/wordml" xmlns:w16se="http://schemas.microsoft.com/office/word/2015/wordml/symex" xmlns:wpg="http://schemas.microsoft.com/office/word/2010/wordprocessingGroup" xmlns:wpi="http://schemas.microsoft.com/office/word/2010/wordprocessingInk" xmlns:wne="http://schemas.microsoft.com/office/word/2006/wordml" xmlns:wps="http://schemas.microsoft.com/office/word/2010/wordprocessingShape" mc:Ignorable="w14 w15 w16se wp14">
   <w:endnote w:type="separator" w:id="-1">
     <w:p>
       <w:pPr>
@@ -3535,7 +3547,7 @@
 </file>
 
 <file path=word/footer1.xml><?xml version="1.0" encoding="utf-8"?>
-<w:ftr xmlns:wpc="http://schemas.microsoft.com/office/word/2010/wordprocessingCanvas" xmlns:mc="http://schemas.openxmlformats.org/markup-compatibility/2006" xmlns:o="urn:schemas-microsoft-com:office:office" xmlns:r="http://schemas.openxmlformats.org/officeDocument/2006/relationships" xmlns:m="http://schemas.openxmlformats.org/officeDocument/2006/math" xmlns:v="urn:schemas-microsoft-com:vml" xmlns:wp14="http://schemas.microsoft.com/office/word/2010/wordprocessingDrawing" xmlns:wp="http://schemas.openxmlformats.org/drawingml/2006/wordprocessingDrawing" xmlns:w10="urn:schemas-microsoft-com:office:word" xmlns:w="http://schemas.openxmlformats.org/wordprocessingml/2006/main" xmlns:w14="http://schemas.microsoft.com/office/word/2010/wordml" xmlns:wpg="http://schemas.microsoft.com/office/word/2010/wordprocessingGroup" xmlns:wpi="http://schemas.microsoft.com/office/word/2010/wordprocessingInk" xmlns:wne="http://schemas.microsoft.com/office/word/2006/wordml" xmlns:wps="http://schemas.microsoft.com/office/word/2010/wordprocessingShape" mc:Ignorable="w14 wp14">
+<w:ftr xmlns:wpc="http://schemas.microsoft.com/office/word/2010/wordprocessingCanvas" xmlns:cx="http://schemas.microsoft.com/office/drawing/2014/chartex" xmlns:cx1="http://schemas.microsoft.com/office/drawing/2015/9/8/chartex" xmlns:mc="http://schemas.openxmlformats.org/markup-compatibility/2006" xmlns:o="urn:schemas-microsoft-com:office:office" xmlns:r="http://schemas.openxmlformats.org/officeDocument/2006/relationships" xmlns:m="http://schemas.openxmlformats.org/officeDocument/2006/math" xmlns:v="urn:schemas-microsoft-com:vml" xmlns:wp14="http://schemas.microsoft.com/office/word/2010/wordprocessingDrawing" xmlns:wp="http://schemas.openxmlformats.org/drawingml/2006/wordprocessingDrawing" xmlns:w10="urn:schemas-microsoft-com:office:word" xmlns:w="http://schemas.openxmlformats.org/wordprocessingml/2006/main" xmlns:w14="http://schemas.microsoft.com/office/word/2010/wordml" xmlns:w15="http://schemas.microsoft.com/office/word/2012/wordml" xmlns:w16se="http://schemas.microsoft.com/office/word/2015/wordml/symex" xmlns:wpg="http://schemas.microsoft.com/office/word/2010/wordprocessingGroup" xmlns:wpi="http://schemas.microsoft.com/office/word/2010/wordprocessingInk" xmlns:wne="http://schemas.microsoft.com/office/word/2006/wordml" xmlns:wps="http://schemas.microsoft.com/office/word/2010/wordprocessingShape" mc:Ignorable="w14 w15 w16se wp14">
   <w:p>
     <w:pPr>
       <w:pStyle w:val="Fuzeile"/>
@@ -3573,7 +3585,7 @@
 </file>
 
 <file path=word/footer2.xml><?xml version="1.0" encoding="utf-8"?>
-<w:ftr xmlns:wpc="http://schemas.microsoft.com/office/word/2010/wordprocessingCanvas" xmlns:mc="http://schemas.openxmlformats.org/markup-compatibility/2006" xmlns:o="urn:schemas-microsoft-com:office:office" xmlns:r="http://schemas.openxmlformats.org/officeDocument/2006/relationships" xmlns:m="http://schemas.openxmlformats.org/officeDocument/2006/math" xmlns:v="urn:schemas-microsoft-com:vml" xmlns:wp14="http://schemas.microsoft.com/office/word/2010/wordprocessingDrawing" xmlns:wp="http://schemas.openxmlformats.org/drawingml/2006/wordprocessingDrawing" xmlns:w10="urn:schemas-microsoft-com:office:word" xmlns:w="http://schemas.openxmlformats.org/wordprocessingml/2006/main" xmlns:w14="http://schemas.microsoft.com/office/word/2010/wordml" xmlns:wpg="http://schemas.microsoft.com/office/word/2010/wordprocessingGroup" xmlns:wpi="http://schemas.microsoft.com/office/word/2010/wordprocessingInk" xmlns:wne="http://schemas.microsoft.com/office/word/2006/wordml" xmlns:wps="http://schemas.microsoft.com/office/word/2010/wordprocessingShape" mc:Ignorable="w14 wp14">
+<w:ftr xmlns:wpc="http://schemas.microsoft.com/office/word/2010/wordprocessingCanvas" xmlns:cx="http://schemas.microsoft.com/office/drawing/2014/chartex" xmlns:cx1="http://schemas.microsoft.com/office/drawing/2015/9/8/chartex" xmlns:mc="http://schemas.openxmlformats.org/markup-compatibility/2006" xmlns:o="urn:schemas-microsoft-com:office:office" xmlns:r="http://schemas.openxmlformats.org/officeDocument/2006/relationships" xmlns:m="http://schemas.openxmlformats.org/officeDocument/2006/math" xmlns:v="urn:schemas-microsoft-com:vml" xmlns:wp14="http://schemas.microsoft.com/office/word/2010/wordprocessingDrawing" xmlns:wp="http://schemas.openxmlformats.org/drawingml/2006/wordprocessingDrawing" xmlns:w10="urn:schemas-microsoft-com:office:word" xmlns:w="http://schemas.openxmlformats.org/wordprocessingml/2006/main" xmlns:w14="http://schemas.microsoft.com/office/word/2010/wordml" xmlns:w15="http://schemas.microsoft.com/office/word/2012/wordml" xmlns:w16se="http://schemas.microsoft.com/office/word/2015/wordml/symex" xmlns:wpg="http://schemas.microsoft.com/office/word/2010/wordprocessingGroup" xmlns:wpi="http://schemas.microsoft.com/office/word/2010/wordprocessingInk" xmlns:wne="http://schemas.microsoft.com/office/word/2006/wordml" xmlns:wps="http://schemas.microsoft.com/office/word/2010/wordprocessingShape" mc:Ignorable="w14 w15 w16se wp14">
   <w:tbl>
     <w:tblPr>
       <w:tblW w:w="0" w:type="auto"/>
@@ -3630,14 +3642,27 @@
           <w:r>
             <w:sym w:font="Symbol" w:char="F0D3"/>
           </w:r>
-          <w:fldSimple w:instr=" USERNAME  nappydevelopment  \* MERGEFORMAT ">
-            <w:r>
-              <w:rPr>
-                <w:noProof/>
-              </w:rPr>
-              <w:t>nappydevelopment</w:t>
-            </w:r>
-          </w:fldSimple>
+          <w:r>
+            <w:fldChar w:fldCharType="begin"/>
+          </w:r>
+          <w:r>
+            <w:instrText xml:space="preserve"> USERNAME  nappydevelopment  \* MERGEFORMAT </w:instrText>
+          </w:r>
+          <w:r>
+            <w:fldChar w:fldCharType="separate"/>
+          </w:r>
+          <w:r>
+            <w:rPr>
+              <w:noProof/>
+            </w:rPr>
+            <w:t>nappydevelopment</w:t>
+          </w:r>
+          <w:r>
+            <w:rPr>
+              <w:noProof/>
+            </w:rPr>
+            <w:fldChar w:fldCharType="end"/>
+          </w:r>
           <w:r>
             <w:t xml:space="preserve">, </w:t>
           </w:r>
@@ -3701,7 +3726,7 @@
               <w:rStyle w:val="Seitenzahl"/>
               <w:noProof/>
             </w:rPr>
-            <w:t>3</w:t>
+            <w:t>9</w:t>
           </w:r>
           <w:r>
             <w:rPr>
@@ -3738,7 +3763,7 @@
               <w:rStyle w:val="Seitenzahl"/>
               <w:noProof/>
             </w:rPr>
-            <w:t>8</w:t>
+            <w:t>9</w:t>
           </w:r>
           <w:r>
             <w:rPr>
@@ -3759,7 +3784,7 @@
 </file>
 
 <file path=word/footer3.xml><?xml version="1.0" encoding="utf-8"?>
-<w:ftr xmlns:wpc="http://schemas.microsoft.com/office/word/2010/wordprocessingCanvas" xmlns:mc="http://schemas.openxmlformats.org/markup-compatibility/2006" xmlns:o="urn:schemas-microsoft-com:office:office" xmlns:r="http://schemas.openxmlformats.org/officeDocument/2006/relationships" xmlns:m="http://schemas.openxmlformats.org/officeDocument/2006/math" xmlns:v="urn:schemas-microsoft-com:vml" xmlns:wp14="http://schemas.microsoft.com/office/word/2010/wordprocessingDrawing" xmlns:wp="http://schemas.openxmlformats.org/drawingml/2006/wordprocessingDrawing" xmlns:w10="urn:schemas-microsoft-com:office:word" xmlns:w="http://schemas.openxmlformats.org/wordprocessingml/2006/main" xmlns:w14="http://schemas.microsoft.com/office/word/2010/wordml" xmlns:wpg="http://schemas.microsoft.com/office/word/2010/wordprocessingGroup" xmlns:wpi="http://schemas.microsoft.com/office/word/2010/wordprocessingInk" xmlns:wne="http://schemas.microsoft.com/office/word/2006/wordml" xmlns:wps="http://schemas.microsoft.com/office/word/2010/wordprocessingShape" mc:Ignorable="w14 wp14">
+<w:ftr xmlns:wpc="http://schemas.microsoft.com/office/word/2010/wordprocessingCanvas" xmlns:cx="http://schemas.microsoft.com/office/drawing/2014/chartex" xmlns:cx1="http://schemas.microsoft.com/office/drawing/2015/9/8/chartex" xmlns:mc="http://schemas.openxmlformats.org/markup-compatibility/2006" xmlns:o="urn:schemas-microsoft-com:office:office" xmlns:r="http://schemas.openxmlformats.org/officeDocument/2006/relationships" xmlns:m="http://schemas.openxmlformats.org/officeDocument/2006/math" xmlns:v="urn:schemas-microsoft-com:vml" xmlns:wp14="http://schemas.microsoft.com/office/word/2010/wordprocessingDrawing" xmlns:wp="http://schemas.openxmlformats.org/drawingml/2006/wordprocessingDrawing" xmlns:w10="urn:schemas-microsoft-com:office:word" xmlns:w="http://schemas.openxmlformats.org/wordprocessingml/2006/main" xmlns:w14="http://schemas.microsoft.com/office/word/2010/wordml" xmlns:w15="http://schemas.microsoft.com/office/word/2012/wordml" xmlns:w16se="http://schemas.microsoft.com/office/word/2015/wordml/symex" xmlns:wpg="http://schemas.microsoft.com/office/word/2010/wordprocessingGroup" xmlns:wpi="http://schemas.microsoft.com/office/word/2010/wordprocessingInk" xmlns:wne="http://schemas.microsoft.com/office/word/2006/wordml" xmlns:wps="http://schemas.microsoft.com/office/word/2010/wordprocessingShape" mc:Ignorable="w14 w15 w16se wp14">
   <w:p>
     <w:pPr>
       <w:pStyle w:val="Fuzeile"/>
@@ -3769,7 +3794,7 @@
 </file>
 
 <file path=word/footnotes.xml><?xml version="1.0" encoding="utf-8"?>
-<w:footnotes xmlns:wpc="http://schemas.microsoft.com/office/word/2010/wordprocessingCanvas" xmlns:mc="http://schemas.openxmlformats.org/markup-compatibility/2006" xmlns:o="urn:schemas-microsoft-com:office:office" xmlns:r="http://schemas.openxmlformats.org/officeDocument/2006/relationships" xmlns:m="http://schemas.openxmlformats.org/officeDocument/2006/math" xmlns:v="urn:schemas-microsoft-com:vml" xmlns:wp14="http://schemas.microsoft.com/office/word/2010/wordprocessingDrawing" xmlns:wp="http://schemas.openxmlformats.org/drawingml/2006/wordprocessingDrawing" xmlns:w10="urn:schemas-microsoft-com:office:word" xmlns:w="http://schemas.openxmlformats.org/wordprocessingml/2006/main" xmlns:w14="http://schemas.microsoft.com/office/word/2010/wordml" xmlns:wpg="http://schemas.microsoft.com/office/word/2010/wordprocessingGroup" xmlns:wpi="http://schemas.microsoft.com/office/word/2010/wordprocessingInk" xmlns:wne="http://schemas.microsoft.com/office/word/2006/wordml" xmlns:wps="http://schemas.microsoft.com/office/word/2010/wordprocessingShape" mc:Ignorable="w14 wp14">
+<w:footnotes xmlns:wpc="http://schemas.microsoft.com/office/word/2010/wordprocessingCanvas" xmlns:cx="http://schemas.microsoft.com/office/drawing/2014/chartex" xmlns:cx1="http://schemas.microsoft.com/office/drawing/2015/9/8/chartex" xmlns:mc="http://schemas.openxmlformats.org/markup-compatibility/2006" xmlns:o="urn:schemas-microsoft-com:office:office" xmlns:r="http://schemas.openxmlformats.org/officeDocument/2006/relationships" xmlns:m="http://schemas.openxmlformats.org/officeDocument/2006/math" xmlns:v="urn:schemas-microsoft-com:vml" xmlns:wp14="http://schemas.microsoft.com/office/word/2010/wordprocessingDrawing" xmlns:wp="http://schemas.openxmlformats.org/drawingml/2006/wordprocessingDrawing" xmlns:w10="urn:schemas-microsoft-com:office:word" xmlns:w="http://schemas.openxmlformats.org/wordprocessingml/2006/main" xmlns:w14="http://schemas.microsoft.com/office/word/2010/wordml" xmlns:w15="http://schemas.microsoft.com/office/word/2012/wordml" xmlns:w16se="http://schemas.microsoft.com/office/word/2015/wordml/symex" xmlns:wpg="http://schemas.microsoft.com/office/word/2010/wordprocessingGroup" xmlns:wpi="http://schemas.microsoft.com/office/word/2010/wordprocessingInk" xmlns:wne="http://schemas.microsoft.com/office/word/2006/wordml" xmlns:wps="http://schemas.microsoft.com/office/word/2010/wordprocessingShape" mc:Ignorable="w14 w15 w16se wp14">
   <w:footnote w:type="separator" w:id="-1">
     <w:p>
       <w:pPr>
@@ -3794,7 +3819,7 @@
 </file>
 
 <file path=word/header1.xml><?xml version="1.0" encoding="utf-8"?>
-<w:hdr xmlns:wpc="http://schemas.microsoft.com/office/word/2010/wordprocessingCanvas" xmlns:mc="http://schemas.openxmlformats.org/markup-compatibility/2006" xmlns:o="urn:schemas-microsoft-com:office:office" xmlns:r="http://schemas.openxmlformats.org/officeDocument/2006/relationships" xmlns:m="http://schemas.openxmlformats.org/officeDocument/2006/math" xmlns:v="urn:schemas-microsoft-com:vml" xmlns:wp14="http://schemas.microsoft.com/office/word/2010/wordprocessingDrawing" xmlns:wp="http://schemas.openxmlformats.org/drawingml/2006/wordprocessingDrawing" xmlns:w10="urn:schemas-microsoft-com:office:word" xmlns:w="http://schemas.openxmlformats.org/wordprocessingml/2006/main" xmlns:w14="http://schemas.microsoft.com/office/word/2010/wordml" xmlns:wpg="http://schemas.microsoft.com/office/word/2010/wordprocessingGroup" xmlns:wpi="http://schemas.microsoft.com/office/word/2010/wordprocessingInk" xmlns:wne="http://schemas.microsoft.com/office/word/2006/wordml" xmlns:wps="http://schemas.microsoft.com/office/word/2010/wordprocessingShape" mc:Ignorable="w14 wp14">
+<w:hdr xmlns:wpc="http://schemas.microsoft.com/office/word/2010/wordprocessingCanvas" xmlns:cx="http://schemas.microsoft.com/office/drawing/2014/chartex" xmlns:cx1="http://schemas.microsoft.com/office/drawing/2015/9/8/chartex" xmlns:mc="http://schemas.openxmlformats.org/markup-compatibility/2006" xmlns:o="urn:schemas-microsoft-com:office:office" xmlns:r="http://schemas.openxmlformats.org/officeDocument/2006/relationships" xmlns:m="http://schemas.openxmlformats.org/officeDocument/2006/math" xmlns:v="urn:schemas-microsoft-com:vml" xmlns:wp14="http://schemas.microsoft.com/office/word/2010/wordprocessingDrawing" xmlns:wp="http://schemas.openxmlformats.org/drawingml/2006/wordprocessingDrawing" xmlns:w10="urn:schemas-microsoft-com:office:word" xmlns:w="http://schemas.openxmlformats.org/wordprocessingml/2006/main" xmlns:w14="http://schemas.microsoft.com/office/word/2010/wordml" xmlns:w15="http://schemas.microsoft.com/office/word/2012/wordml" xmlns:w16se="http://schemas.microsoft.com/office/word/2015/wordml/symex" xmlns:wpg="http://schemas.microsoft.com/office/word/2010/wordprocessingGroup" xmlns:wpi="http://schemas.microsoft.com/office/word/2010/wordprocessingInk" xmlns:wne="http://schemas.microsoft.com/office/word/2006/wordml" xmlns:wps="http://schemas.microsoft.com/office/word/2010/wordprocessingShape" mc:Ignorable="w14 w15 w16se wp14">
   <w:p>
     <w:pPr>
       <w:rPr>
@@ -3886,7 +3911,7 @@
 </file>
 
 <file path=word/header2.xml><?xml version="1.0" encoding="utf-8"?>
-<w:hdr xmlns:wpc="http://schemas.microsoft.com/office/word/2010/wordprocessingCanvas" xmlns:mc="http://schemas.openxmlformats.org/markup-compatibility/2006" xmlns:o="urn:schemas-microsoft-com:office:office" xmlns:r="http://schemas.openxmlformats.org/officeDocument/2006/relationships" xmlns:m="http://schemas.openxmlformats.org/officeDocument/2006/math" xmlns:v="urn:schemas-microsoft-com:vml" xmlns:wp14="http://schemas.microsoft.com/office/word/2010/wordprocessingDrawing" xmlns:wp="http://schemas.openxmlformats.org/drawingml/2006/wordprocessingDrawing" xmlns:w10="urn:schemas-microsoft-com:office:word" xmlns:w="http://schemas.openxmlformats.org/wordprocessingml/2006/main" xmlns:w14="http://schemas.microsoft.com/office/word/2010/wordml" xmlns:wpg="http://schemas.microsoft.com/office/word/2010/wordprocessingGroup" xmlns:wpi="http://schemas.microsoft.com/office/word/2010/wordprocessingInk" xmlns:wne="http://schemas.microsoft.com/office/word/2006/wordml" xmlns:wps="http://schemas.microsoft.com/office/word/2010/wordprocessingShape" mc:Ignorable="w14 wp14">
+<w:hdr xmlns:wpc="http://schemas.microsoft.com/office/word/2010/wordprocessingCanvas" xmlns:cx="http://schemas.microsoft.com/office/drawing/2014/chartex" xmlns:cx1="http://schemas.microsoft.com/office/drawing/2015/9/8/chartex" xmlns:mc="http://schemas.openxmlformats.org/markup-compatibility/2006" xmlns:o="urn:schemas-microsoft-com:office:office" xmlns:r="http://schemas.openxmlformats.org/officeDocument/2006/relationships" xmlns:m="http://schemas.openxmlformats.org/officeDocument/2006/math" xmlns:v="urn:schemas-microsoft-com:vml" xmlns:wp14="http://schemas.microsoft.com/office/word/2010/wordprocessingDrawing" xmlns:wp="http://schemas.openxmlformats.org/drawingml/2006/wordprocessingDrawing" xmlns:w10="urn:schemas-microsoft-com:office:word" xmlns:w="http://schemas.openxmlformats.org/wordprocessingml/2006/main" xmlns:w14="http://schemas.microsoft.com/office/word/2010/wordml" xmlns:w15="http://schemas.microsoft.com/office/word/2012/wordml" xmlns:w16se="http://schemas.microsoft.com/office/word/2015/wordml/symex" xmlns:wpg="http://schemas.microsoft.com/office/word/2010/wordprocessingGroup" xmlns:wpi="http://schemas.microsoft.com/office/word/2010/wordprocessingInk" xmlns:wne="http://schemas.microsoft.com/office/word/2006/wordml" xmlns:wps="http://schemas.microsoft.com/office/word/2010/wordprocessingShape" mc:Ignorable="w14 w15 w16se wp14">
   <w:tbl>
     <w:tblPr>
       <w:tblW w:w="0" w:type="auto"/>
@@ -3911,11 +3936,21 @@
           <w:tcW w:w="6379" w:type="dxa"/>
         </w:tcPr>
         <w:p>
-          <w:fldSimple w:instr=" SUBJECT  &quot;Nappy, the ingenious&quot;  \* MERGEFORMAT ">
-            <w:r>
-              <w:t>Nappy, the ingenious</w:t>
-            </w:r>
-          </w:fldSimple>
+          <w:r>
+            <w:fldChar w:fldCharType="begin"/>
+          </w:r>
+          <w:r>
+            <w:instrText xml:space="preserve"> SUBJECT  "Nappy, the ingenious"  \* MERGEFORMAT </w:instrText>
+          </w:r>
+          <w:r>
+            <w:fldChar w:fldCharType="separate"/>
+          </w:r>
+          <w:r>
+            <w:t>Nappy, the ingenious</w:t>
+          </w:r>
+          <w:r>
+            <w:fldChar w:fldCharType="end"/>
+          </w:r>
         </w:p>
       </w:tc>
       <w:tc>
@@ -3946,21 +3981,11 @@
           <w:tcW w:w="6379" w:type="dxa"/>
         </w:tcPr>
         <w:p>
-          <w:r>
-            <w:fldChar w:fldCharType="begin"/>
-          </w:r>
-          <w:r>
-            <w:instrText xml:space="preserve"> TITLE  \* MERGEFORMAT </w:instrText>
-          </w:r>
-          <w:r>
-            <w:fldChar w:fldCharType="separate"/>
-          </w:r>
-          <w:r>
-            <w:t>Software Architecture Document</w:t>
-          </w:r>
-          <w:r>
-            <w:fldChar w:fldCharType="end"/>
-          </w:r>
+          <w:fldSimple w:instr=" TITLE  \* MERGEFORMAT ">
+            <w:r>
+              <w:t>Software Architecture Document</w:t>
+            </w:r>
+          </w:fldSimple>
         </w:p>
       </w:tc>
       <w:tc>
@@ -3987,7 +4012,7 @@
 </file>
 
 <file path=word/header3.xml><?xml version="1.0" encoding="utf-8"?>
-<w:hdr xmlns:wpc="http://schemas.microsoft.com/office/word/2010/wordprocessingCanvas" xmlns:mc="http://schemas.openxmlformats.org/markup-compatibility/2006" xmlns:o="urn:schemas-microsoft-com:office:office" xmlns:r="http://schemas.openxmlformats.org/officeDocument/2006/relationships" xmlns:m="http://schemas.openxmlformats.org/officeDocument/2006/math" xmlns:v="urn:schemas-microsoft-com:vml" xmlns:wp14="http://schemas.microsoft.com/office/word/2010/wordprocessingDrawing" xmlns:wp="http://schemas.openxmlformats.org/drawingml/2006/wordprocessingDrawing" xmlns:w10="urn:schemas-microsoft-com:office:word" xmlns:w="http://schemas.openxmlformats.org/wordprocessingml/2006/main" xmlns:w14="http://schemas.microsoft.com/office/word/2010/wordml" xmlns:wpg="http://schemas.microsoft.com/office/word/2010/wordprocessingGroup" xmlns:wpi="http://schemas.microsoft.com/office/word/2010/wordprocessingInk" xmlns:wne="http://schemas.microsoft.com/office/word/2006/wordml" xmlns:wps="http://schemas.microsoft.com/office/word/2010/wordprocessingShape" mc:Ignorable="w14 wp14">
+<w:hdr xmlns:wpc="http://schemas.microsoft.com/office/word/2010/wordprocessingCanvas" xmlns:cx="http://schemas.microsoft.com/office/drawing/2014/chartex" xmlns:cx1="http://schemas.microsoft.com/office/drawing/2015/9/8/chartex" xmlns:mc="http://schemas.openxmlformats.org/markup-compatibility/2006" xmlns:o="urn:schemas-microsoft-com:office:office" xmlns:r="http://schemas.openxmlformats.org/officeDocument/2006/relationships" xmlns:m="http://schemas.openxmlformats.org/officeDocument/2006/math" xmlns:v="urn:schemas-microsoft-com:vml" xmlns:wp14="http://schemas.microsoft.com/office/word/2010/wordprocessingDrawing" xmlns:wp="http://schemas.openxmlformats.org/drawingml/2006/wordprocessingDrawing" xmlns:w10="urn:schemas-microsoft-com:office:word" xmlns:w="http://schemas.openxmlformats.org/wordprocessingml/2006/main" xmlns:w14="http://schemas.microsoft.com/office/word/2010/wordml" xmlns:w15="http://schemas.microsoft.com/office/word/2012/wordml" xmlns:w16se="http://schemas.microsoft.com/office/word/2015/wordml/symex" xmlns:wpg="http://schemas.microsoft.com/office/word/2010/wordprocessingGroup" xmlns:wpi="http://schemas.microsoft.com/office/word/2010/wordprocessingInk" xmlns:wne="http://schemas.microsoft.com/office/word/2006/wordml" xmlns:wps="http://schemas.microsoft.com/office/word/2010/wordprocessingShape" mc:Ignorable="w14 w15 w16se wp14">
   <w:p>
     <w:pPr>
       <w:pStyle w:val="Kopfzeile"/>
@@ -3997,8 +4022,8 @@
 </file>
 
 <file path=word/numbering.xml><?xml version="1.0" encoding="utf-8"?>
-<w:numbering xmlns:wpc="http://schemas.microsoft.com/office/word/2010/wordprocessingCanvas" xmlns:mc="http://schemas.openxmlformats.org/markup-compatibility/2006" xmlns:o="urn:schemas-microsoft-com:office:office" xmlns:r="http://schemas.openxmlformats.org/officeDocument/2006/relationships" xmlns:m="http://schemas.openxmlformats.org/officeDocument/2006/math" xmlns:v="urn:schemas-microsoft-com:vml" xmlns:wp14="http://schemas.microsoft.com/office/word/2010/wordprocessingDrawing" xmlns:wp="http://schemas.openxmlformats.org/drawingml/2006/wordprocessingDrawing" xmlns:w10="urn:schemas-microsoft-com:office:word" xmlns:w="http://schemas.openxmlformats.org/wordprocessingml/2006/main" xmlns:w14="http://schemas.microsoft.com/office/word/2010/wordml" xmlns:wpg="http://schemas.microsoft.com/office/word/2010/wordprocessingGroup" xmlns:wpi="http://schemas.microsoft.com/office/word/2010/wordprocessingInk" xmlns:wne="http://schemas.microsoft.com/office/word/2006/wordml" xmlns:wps="http://schemas.microsoft.com/office/word/2010/wordprocessingShape" mc:Ignorable="w14 wp14">
-  <w:abstractNum w:abstractNumId="0">
+<w:numbering xmlns:wpc="http://schemas.microsoft.com/office/word/2010/wordprocessingCanvas" xmlns:cx="http://schemas.microsoft.com/office/drawing/2014/chartex" xmlns:cx1="http://schemas.microsoft.com/office/drawing/2015/9/8/chartex" xmlns:mc="http://schemas.openxmlformats.org/markup-compatibility/2006" xmlns:o="urn:schemas-microsoft-com:office:office" xmlns:r="http://schemas.openxmlformats.org/officeDocument/2006/relationships" xmlns:m="http://schemas.openxmlformats.org/officeDocument/2006/math" xmlns:v="urn:schemas-microsoft-com:vml" xmlns:wp14="http://schemas.microsoft.com/office/word/2010/wordprocessingDrawing" xmlns:wp="http://schemas.openxmlformats.org/drawingml/2006/wordprocessingDrawing" xmlns:w10="urn:schemas-microsoft-com:office:word" xmlns:w="http://schemas.openxmlformats.org/wordprocessingml/2006/main" xmlns:w14="http://schemas.microsoft.com/office/word/2010/wordml" xmlns:w15="http://schemas.microsoft.com/office/word/2012/wordml" xmlns:w16se="http://schemas.microsoft.com/office/word/2015/wordml/symex" xmlns:wpg="http://schemas.microsoft.com/office/word/2010/wordprocessingGroup" xmlns:wpi="http://schemas.microsoft.com/office/word/2010/wordprocessingInk" xmlns:wne="http://schemas.microsoft.com/office/word/2006/wordml" xmlns:wps="http://schemas.microsoft.com/office/word/2010/wordprocessingShape" mc:Ignorable="w14 w15 w16se wp14">
+  <w:abstractNum w:abstractNumId="0" w15:restartNumberingAfterBreak="0">
     <w:nsid w:val="FFFFFFFB"/>
     <w:multiLevelType w:val="multilevel"/>
     <w:tmpl w:val="FFFFFFFF"/>
@@ -4075,7 +4100,7 @@
       <w:lvlJc w:val="left"/>
     </w:lvl>
   </w:abstractNum>
-  <w:abstractNum w:abstractNumId="1">
+  <w:abstractNum w:abstractNumId="1" w15:restartNumberingAfterBreak="0">
     <w:nsid w:val="FFFFFFFE"/>
     <w:multiLevelType w:val="singleLevel"/>
     <w:tmpl w:val="FFFFFFFF"/>
@@ -4085,7 +4110,7 @@
       <w:lvlJc w:val="left"/>
     </w:lvl>
   </w:abstractNum>
-  <w:abstractNum w:abstractNumId="2">
+  <w:abstractNum w:abstractNumId="2" w15:restartNumberingAfterBreak="0">
     <w:nsid w:val="00224753"/>
     <w:multiLevelType w:val="singleLevel"/>
     <w:tmpl w:val="04090001"/>
@@ -4105,7 +4130,7 @@
       </w:rPr>
     </w:lvl>
   </w:abstractNum>
-  <w:abstractNum w:abstractNumId="3">
+  <w:abstractNum w:abstractNumId="3" w15:restartNumberingAfterBreak="0">
     <w:nsid w:val="0A117094"/>
     <w:multiLevelType w:val="singleLevel"/>
     <w:tmpl w:val="04090001"/>
@@ -4125,7 +4150,7 @@
       </w:rPr>
     </w:lvl>
   </w:abstractNum>
-  <w:abstractNum w:abstractNumId="4">
+  <w:abstractNum w:abstractNumId="4" w15:restartNumberingAfterBreak="0">
     <w:nsid w:val="17CB6DC4"/>
     <w:multiLevelType w:val="singleLevel"/>
     <w:tmpl w:val="04090001"/>
@@ -4145,7 +4170,7 @@
       </w:rPr>
     </w:lvl>
   </w:abstractNum>
-  <w:abstractNum w:abstractNumId="5">
+  <w:abstractNum w:abstractNumId="5" w15:restartNumberingAfterBreak="0">
     <w:nsid w:val="22443AC4"/>
     <w:multiLevelType w:val="singleLevel"/>
     <w:tmpl w:val="04090001"/>
@@ -4165,7 +4190,7 @@
       </w:rPr>
     </w:lvl>
   </w:abstractNum>
-  <w:abstractNum w:abstractNumId="6">
+  <w:abstractNum w:abstractNumId="6" w15:restartNumberingAfterBreak="0">
     <w:nsid w:val="2D4B634E"/>
     <w:multiLevelType w:val="singleLevel"/>
     <w:tmpl w:val="04090001"/>
@@ -4185,7 +4210,7 @@
       </w:rPr>
     </w:lvl>
   </w:abstractNum>
-  <w:abstractNum w:abstractNumId="7">
+  <w:abstractNum w:abstractNumId="7" w15:restartNumberingAfterBreak="0">
     <w:nsid w:val="31DD2C45"/>
     <w:multiLevelType w:val="singleLevel"/>
     <w:tmpl w:val="04090001"/>
@@ -4205,7 +4230,7 @@
       </w:rPr>
     </w:lvl>
   </w:abstractNum>
-  <w:abstractNum w:abstractNumId="8">
+  <w:abstractNum w:abstractNumId="8" w15:restartNumberingAfterBreak="0">
     <w:nsid w:val="32982B51"/>
     <w:multiLevelType w:val="singleLevel"/>
     <w:tmpl w:val="04090001"/>
@@ -4225,7 +4250,7 @@
       </w:rPr>
     </w:lvl>
   </w:abstractNum>
-  <w:abstractNum w:abstractNumId="9">
+  <w:abstractNum w:abstractNumId="9" w15:restartNumberingAfterBreak="0">
     <w:nsid w:val="3375481C"/>
     <w:multiLevelType w:val="singleLevel"/>
     <w:tmpl w:val="E6747DA6"/>
@@ -4245,7 +4270,7 @@
       </w:rPr>
     </w:lvl>
   </w:abstractNum>
-  <w:abstractNum w:abstractNumId="10">
+  <w:abstractNum w:abstractNumId="10" w15:restartNumberingAfterBreak="0">
     <w:nsid w:val="369D5471"/>
     <w:multiLevelType w:val="singleLevel"/>
     <w:tmpl w:val="04090001"/>
@@ -4265,7 +4290,7 @@
       </w:rPr>
     </w:lvl>
   </w:abstractNum>
-  <w:abstractNum w:abstractNumId="11">
+  <w:abstractNum w:abstractNumId="11" w15:restartNumberingAfterBreak="0">
     <w:nsid w:val="42B97F7B"/>
     <w:multiLevelType w:val="singleLevel"/>
     <w:tmpl w:val="04090001"/>
@@ -4285,7 +4310,7 @@
       </w:rPr>
     </w:lvl>
   </w:abstractNum>
-  <w:abstractNum w:abstractNumId="12">
+  <w:abstractNum w:abstractNumId="12" w15:restartNumberingAfterBreak="0">
     <w:nsid w:val="49E170D0"/>
     <w:multiLevelType w:val="singleLevel"/>
     <w:tmpl w:val="04090001"/>
@@ -4305,7 +4330,7 @@
       </w:rPr>
     </w:lvl>
   </w:abstractNum>
-  <w:abstractNum w:abstractNumId="13">
+  <w:abstractNum w:abstractNumId="13" w15:restartNumberingAfterBreak="0">
     <w:nsid w:val="4F64732B"/>
     <w:multiLevelType w:val="singleLevel"/>
     <w:tmpl w:val="04090001"/>
@@ -4325,7 +4350,7 @@
       </w:rPr>
     </w:lvl>
   </w:abstractNum>
-  <w:abstractNum w:abstractNumId="14">
+  <w:abstractNum w:abstractNumId="14" w15:restartNumberingAfterBreak="0">
     <w:nsid w:val="51E61A7E"/>
     <w:multiLevelType w:val="hybridMultilevel"/>
     <w:tmpl w:val="4328E5AC"/>
@@ -4414,7 +4439,7 @@
       </w:pPr>
     </w:lvl>
   </w:abstractNum>
-  <w:abstractNum w:abstractNumId="15">
+  <w:abstractNum w:abstractNumId="15" w15:restartNumberingAfterBreak="0">
     <w:nsid w:val="52DF734E"/>
     <w:multiLevelType w:val="singleLevel"/>
     <w:tmpl w:val="04090001"/>
@@ -4434,7 +4459,7 @@
       </w:rPr>
     </w:lvl>
   </w:abstractNum>
-  <w:abstractNum w:abstractNumId="16">
+  <w:abstractNum w:abstractNumId="16" w15:restartNumberingAfterBreak="0">
     <w:nsid w:val="61D209BD"/>
     <w:multiLevelType w:val="hybridMultilevel"/>
     <w:tmpl w:val="AD24EEDC"/>
@@ -4520,7 +4545,7 @@
       </w:pPr>
     </w:lvl>
   </w:abstractNum>
-  <w:abstractNum w:abstractNumId="17">
+  <w:abstractNum w:abstractNumId="17" w15:restartNumberingAfterBreak="0">
     <w:nsid w:val="6D2F7D46"/>
     <w:multiLevelType w:val="singleLevel"/>
     <w:tmpl w:val="04090001"/>
@@ -4540,7 +4565,7 @@
       </w:rPr>
     </w:lvl>
   </w:abstractNum>
-  <w:abstractNum w:abstractNumId="18">
+  <w:abstractNum w:abstractNumId="18" w15:restartNumberingAfterBreak="0">
     <w:nsid w:val="71F21F2A"/>
     <w:multiLevelType w:val="singleLevel"/>
     <w:tmpl w:val="04090001"/>
@@ -4560,7 +4585,7 @@
       </w:rPr>
     </w:lvl>
   </w:abstractNum>
-  <w:abstractNum w:abstractNumId="19">
+  <w:abstractNum w:abstractNumId="19" w15:restartNumberingAfterBreak="0">
     <w:nsid w:val="743601FB"/>
     <w:multiLevelType w:val="singleLevel"/>
     <w:tmpl w:val="04090001"/>
@@ -4580,7 +4605,7 @@
       </w:rPr>
     </w:lvl>
   </w:abstractNum>
-  <w:abstractNum w:abstractNumId="20">
+  <w:abstractNum w:abstractNumId="20" w15:restartNumberingAfterBreak="0">
     <w:nsid w:val="756150CA"/>
     <w:multiLevelType w:val="singleLevel"/>
     <w:tmpl w:val="04090001"/>
@@ -4600,7 +4625,7 @@
       </w:rPr>
     </w:lvl>
   </w:abstractNum>
-  <w:abstractNum w:abstractNumId="21">
+  <w:abstractNum w:abstractNumId="21" w15:restartNumberingAfterBreak="0">
     <w:nsid w:val="77344A3C"/>
     <w:multiLevelType w:val="hybridMultilevel"/>
     <w:tmpl w:val="239A2DD8"/>
@@ -4686,7 +4711,7 @@
       </w:pPr>
     </w:lvl>
   </w:abstractNum>
-  <w:abstractNum w:abstractNumId="22">
+  <w:abstractNum w:abstractNumId="22" w15:restartNumberingAfterBreak="0">
     <w:nsid w:val="7BE434D7"/>
     <w:multiLevelType w:val="singleLevel"/>
     <w:tmpl w:val="04090001"/>
@@ -4811,7 +4836,7 @@
 </file>
 
 <file path=word/styles.xml><?xml version="1.0" encoding="utf-8"?>
-<w:styles xmlns:mc="http://schemas.openxmlformats.org/markup-compatibility/2006" xmlns:r="http://schemas.openxmlformats.org/officeDocument/2006/relationships" xmlns:w="http://schemas.openxmlformats.org/wordprocessingml/2006/main" xmlns:w14="http://schemas.microsoft.com/office/word/2010/wordml" mc:Ignorable="w14">
+<w:styles xmlns:mc="http://schemas.openxmlformats.org/markup-compatibility/2006" xmlns:r="http://schemas.openxmlformats.org/officeDocument/2006/relationships" xmlns:w="http://schemas.openxmlformats.org/wordprocessingml/2006/main" xmlns:w14="http://schemas.microsoft.com/office/word/2010/wordml" xmlns:w15="http://schemas.microsoft.com/office/word/2012/wordml" xmlns:w16se="http://schemas.microsoft.com/office/word/2015/wordml/symex" mc:Ignorable="w14 w15 w16se">
   <w:docDefaults>
     <w:rPrDefault>
       <w:rPr>
@@ -4821,144 +4846,378 @@
     </w:rPrDefault>
     <w:pPrDefault/>
   </w:docDefaults>
-  <w:latentStyles w:defLockedState="0" w:defUIPriority="99" w:defSemiHidden="1" w:defUnhideWhenUsed="1" w:defQFormat="0" w:count="267">
-    <w:lsdException w:name="Normal" w:semiHidden="0" w:uiPriority="0" w:unhideWhenUsed="0" w:qFormat="1"/>
-    <w:lsdException w:name="heading 1" w:semiHidden="0" w:uiPriority="9" w:unhideWhenUsed="0" w:qFormat="1"/>
-    <w:lsdException w:name="heading 2" w:semiHidden="0" w:uiPriority="9" w:unhideWhenUsed="0" w:qFormat="1"/>
-    <w:lsdException w:name="heading 3" w:semiHidden="0" w:uiPriority="9" w:unhideWhenUsed="0" w:qFormat="1"/>
-    <w:lsdException w:name="heading 4" w:semiHidden="0" w:uiPriority="9" w:unhideWhenUsed="0" w:qFormat="1"/>
-    <w:lsdException w:name="heading 5" w:semiHidden="0" w:uiPriority="9" w:unhideWhenUsed="0" w:qFormat="1"/>
-    <w:lsdException w:name="heading 6" w:semiHidden="0" w:uiPriority="9" w:unhideWhenUsed="0" w:qFormat="1"/>
-    <w:lsdException w:name="heading 7" w:semiHidden="0" w:uiPriority="9" w:unhideWhenUsed="0" w:qFormat="1"/>
-    <w:lsdException w:name="heading 8" w:semiHidden="0" w:uiPriority="9" w:unhideWhenUsed="0" w:qFormat="1"/>
-    <w:lsdException w:name="heading 9" w:semiHidden="0" w:uiPriority="9" w:unhideWhenUsed="0" w:qFormat="1"/>
-    <w:lsdException w:name="toc 1" w:uiPriority="39"/>
-    <w:lsdException w:name="toc 2" w:uiPriority="39"/>
-    <w:lsdException w:name="toc 3" w:uiPriority="39"/>
-    <w:lsdException w:name="toc 4" w:uiPriority="39"/>
-    <w:lsdException w:name="toc 5" w:uiPriority="39"/>
-    <w:lsdException w:name="toc 6" w:uiPriority="39"/>
-    <w:lsdException w:name="toc 7" w:uiPriority="39"/>
-    <w:lsdException w:name="toc 8" w:uiPriority="39"/>
-    <w:lsdException w:name="toc 9" w:uiPriority="39"/>
-    <w:lsdException w:name="caption" w:uiPriority="35" w:qFormat="1"/>
-    <w:lsdException w:name="Title" w:semiHidden="0" w:uiPriority="10" w:unhideWhenUsed="0" w:qFormat="1"/>
-    <w:lsdException w:name="Default Paragraph Font" w:uiPriority="1"/>
-    <w:lsdException w:name="Subtitle" w:semiHidden="0" w:uiPriority="11" w:unhideWhenUsed="0" w:qFormat="1"/>
-    <w:lsdException w:name="Strong" w:semiHidden="0" w:uiPriority="22" w:unhideWhenUsed="0" w:qFormat="1"/>
-    <w:lsdException w:name="Emphasis" w:semiHidden="0" w:uiPriority="20" w:unhideWhenUsed="0" w:qFormat="1"/>
-    <w:lsdException w:name="Table Grid" w:semiHidden="0" w:uiPriority="59" w:unhideWhenUsed="0"/>
-    <w:lsdException w:name="Placeholder Text" w:unhideWhenUsed="0"/>
-    <w:lsdException w:name="No Spacing" w:semiHidden="0" w:uiPriority="1" w:unhideWhenUsed="0" w:qFormat="1"/>
-    <w:lsdException w:name="Light Shading" w:semiHidden="0" w:uiPriority="60" w:unhideWhenUsed="0"/>
-    <w:lsdException w:name="Light List" w:semiHidden="0" w:uiPriority="61" w:unhideWhenUsed="0"/>
-    <w:lsdException w:name="Light Grid" w:semiHidden="0" w:uiPriority="62" w:unhideWhenUsed="0"/>
-    <w:lsdException w:name="Medium Shading 1" w:semiHidden="0" w:uiPriority="63" w:unhideWhenUsed="0"/>
-    <w:lsdException w:name="Medium Shading 2" w:semiHidden="0" w:uiPriority="64" w:unhideWhenUsed="0"/>
-    <w:lsdException w:name="Medium List 1" w:semiHidden="0" w:uiPriority="65" w:unhideWhenUsed="0"/>
-    <w:lsdException w:name="Medium List 2" w:semiHidden="0" w:uiPriority="66" w:unhideWhenUsed="0"/>
-    <w:lsdException w:name="Medium Grid 1" w:semiHidden="0" w:uiPriority="67" w:unhideWhenUsed="0"/>
-    <w:lsdException w:name="Medium Grid 2" w:semiHidden="0" w:uiPriority="68" w:unhideWhenUsed="0"/>
-    <w:lsdException w:name="Medium Grid 3" w:semiHidden="0" w:uiPriority="69" w:unhideWhenUsed="0"/>
-    <w:lsdException w:name="Dark List" w:semiHidden="0" w:uiPriority="70" w:unhideWhenUsed="0"/>
-    <w:lsdException w:name="Colorful Shading" w:semiHidden="0" w:uiPriority="71" w:unhideWhenUsed="0"/>
-    <w:lsdException w:name="Colorful List" w:semiHidden="0" w:uiPriority="72" w:unhideWhenUsed="0"/>
-    <w:lsdException w:name="Colorful Grid" w:semiHidden="0" w:uiPriority="73" w:unhideWhenUsed="0"/>
-    <w:lsdException w:name="Light Shading Accent 1" w:semiHidden="0" w:uiPriority="60" w:unhideWhenUsed="0"/>
-    <w:lsdException w:name="Light List Accent 1" w:semiHidden="0" w:uiPriority="61" w:unhideWhenUsed="0"/>
-    <w:lsdException w:name="Light Grid Accent 1" w:semiHidden="0" w:uiPriority="62" w:unhideWhenUsed="0"/>
-    <w:lsdException w:name="Medium Shading 1 Accent 1" w:semiHidden="0" w:uiPriority="63" w:unhideWhenUsed="0"/>
-    <w:lsdException w:name="Medium Shading 2 Accent 1" w:semiHidden="0" w:uiPriority="64" w:unhideWhenUsed="0"/>
-    <w:lsdException w:name="Medium List 1 Accent 1" w:semiHidden="0" w:uiPriority="65" w:unhideWhenUsed="0"/>
-    <w:lsdException w:name="Revision" w:unhideWhenUsed="0"/>
-    <w:lsdException w:name="List Paragraph" w:semiHidden="0" w:uiPriority="34" w:unhideWhenUsed="0" w:qFormat="1"/>
-    <w:lsdException w:name="Quote" w:semiHidden="0" w:uiPriority="29" w:unhideWhenUsed="0" w:qFormat="1"/>
-    <w:lsdException w:name="Intense Quote" w:semiHidden="0" w:uiPriority="30" w:unhideWhenUsed="0" w:qFormat="1"/>
-    <w:lsdException w:name="Medium List 2 Accent 1" w:semiHidden="0" w:uiPriority="66" w:unhideWhenUsed="0"/>
-    <w:lsdException w:name="Medium Grid 1 Accent 1" w:semiHidden="0" w:uiPriority="67" w:unhideWhenUsed="0"/>
-    <w:lsdException w:name="Medium Grid 2 Accent 1" w:semiHidden="0" w:uiPriority="68" w:unhideWhenUsed="0"/>
-    <w:lsdException w:name="Medium Grid 3 Accent 1" w:semiHidden="0" w:uiPriority="69" w:unhideWhenUsed="0"/>
-    <w:lsdException w:name="Dark List Accent 1" w:semiHidden="0" w:uiPriority="70" w:unhideWhenUsed="0"/>
-    <w:lsdException w:name="Colorful Shading Accent 1" w:semiHidden="0" w:uiPriority="71" w:unhideWhenUsed="0"/>
-    <w:lsdException w:name="Colorful List Accent 1" w:semiHidden="0" w:uiPriority="72" w:unhideWhenUsed="0"/>
-    <w:lsdException w:name="Colorful Grid Accent 1" w:semiHidden="0" w:uiPriority="73" w:unhideWhenUsed="0"/>
-    <w:lsdException w:name="Light Shading Accent 2" w:semiHidden="0" w:uiPriority="60" w:unhideWhenUsed="0"/>
-    <w:lsdException w:name="Light List Accent 2" w:semiHidden="0" w:uiPriority="61" w:unhideWhenUsed="0"/>
-    <w:lsdException w:name="Light Grid Accent 2" w:semiHidden="0" w:uiPriority="62" w:unhideWhenUsed="0"/>
-    <w:lsdException w:name="Medium Shading 1 Accent 2" w:semiHidden="0" w:uiPriority="63" w:unhideWhenUsed="0"/>
-    <w:lsdException w:name="Medium Shading 2 Accent 2" w:semiHidden="0" w:uiPriority="64" w:unhideWhenUsed="0"/>
-    <w:lsdException w:name="Medium List 1 Accent 2" w:semiHidden="0" w:uiPriority="65" w:unhideWhenUsed="0"/>
-    <w:lsdException w:name="Medium List 2 Accent 2" w:semiHidden="0" w:uiPriority="66" w:unhideWhenUsed="0"/>
-    <w:lsdException w:name="Medium Grid 1 Accent 2" w:semiHidden="0" w:uiPriority="67" w:unhideWhenUsed="0"/>
-    <w:lsdException w:name="Medium Grid 2 Accent 2" w:semiHidden="0" w:uiPriority="68" w:unhideWhenUsed="0"/>
-    <w:lsdException w:name="Medium Grid 3 Accent 2" w:semiHidden="0" w:uiPriority="69" w:unhideWhenUsed="0"/>
-    <w:lsdException w:name="Dark List Accent 2" w:semiHidden="0" w:uiPriority="70" w:unhideWhenUsed="0"/>
-    <w:lsdException w:name="Colorful Shading Accent 2" w:semiHidden="0" w:uiPriority="71" w:unhideWhenUsed="0"/>
-    <w:lsdException w:name="Colorful List Accent 2" w:semiHidden="0" w:uiPriority="72" w:unhideWhenUsed="0"/>
-    <w:lsdException w:name="Colorful Grid Accent 2" w:semiHidden="0" w:uiPriority="73" w:unhideWhenUsed="0"/>
-    <w:lsdException w:name="Light Shading Accent 3" w:semiHidden="0" w:uiPriority="60" w:unhideWhenUsed="0"/>
-    <w:lsdException w:name="Light List Accent 3" w:semiHidden="0" w:uiPriority="61" w:unhideWhenUsed="0"/>
-    <w:lsdException w:name="Light Grid Accent 3" w:semiHidden="0" w:uiPriority="62" w:unhideWhenUsed="0"/>
-    <w:lsdException w:name="Medium Shading 1 Accent 3" w:semiHidden="0" w:uiPriority="63" w:unhideWhenUsed="0"/>
-    <w:lsdException w:name="Medium Shading 2 Accent 3" w:semiHidden="0" w:uiPriority="64" w:unhideWhenUsed="0"/>
-    <w:lsdException w:name="Medium List 1 Accent 3" w:semiHidden="0" w:uiPriority="65" w:unhideWhenUsed="0"/>
-    <w:lsdException w:name="Medium List 2 Accent 3" w:semiHidden="0" w:uiPriority="66" w:unhideWhenUsed="0"/>
-    <w:lsdException w:name="Medium Grid 1 Accent 3" w:semiHidden="0" w:uiPriority="67" w:unhideWhenUsed="0"/>
-    <w:lsdException w:name="Medium Grid 2 Accent 3" w:semiHidden="0" w:uiPriority="68" w:unhideWhenUsed="0"/>
-    <w:lsdException w:name="Medium Grid 3 Accent 3" w:semiHidden="0" w:uiPriority="69" w:unhideWhenUsed="0"/>
-    <w:lsdException w:name="Dark List Accent 3" w:semiHidden="0" w:uiPriority="70" w:unhideWhenUsed="0"/>
-    <w:lsdException w:name="Colorful Shading Accent 3" w:semiHidden="0" w:uiPriority="71" w:unhideWhenUsed="0"/>
-    <w:lsdException w:name="Colorful List Accent 3" w:semiHidden="0" w:uiPriority="72" w:unhideWhenUsed="0"/>
-    <w:lsdException w:name="Colorful Grid Accent 3" w:semiHidden="0" w:uiPriority="73" w:unhideWhenUsed="0"/>
-    <w:lsdException w:name="Light Shading Accent 4" w:semiHidden="0" w:uiPriority="60" w:unhideWhenUsed="0"/>
-    <w:lsdException w:name="Light List Accent 4" w:semiHidden="0" w:uiPriority="61" w:unhideWhenUsed="0"/>
-    <w:lsdException w:name="Light Grid Accent 4" w:semiHidden="0" w:uiPriority="62" w:unhideWhenUsed="0"/>
-    <w:lsdException w:name="Medium Shading 1 Accent 4" w:semiHidden="0" w:uiPriority="63" w:unhideWhenUsed="0"/>
-    <w:lsdException w:name="Medium Shading 2 Accent 4" w:semiHidden="0" w:uiPriority="64" w:unhideWhenUsed="0"/>
-    <w:lsdException w:name="Medium List 1 Accent 4" w:semiHidden="0" w:uiPriority="65" w:unhideWhenUsed="0"/>
-    <w:lsdException w:name="Medium List 2 Accent 4" w:semiHidden="0" w:uiPriority="66" w:unhideWhenUsed="0"/>
-    <w:lsdException w:name="Medium Grid 1 Accent 4" w:semiHidden="0" w:uiPriority="67" w:unhideWhenUsed="0"/>
-    <w:lsdException w:name="Medium Grid 2 Accent 4" w:semiHidden="0" w:uiPriority="68" w:unhideWhenUsed="0"/>
-    <w:lsdException w:name="Medium Grid 3 Accent 4" w:semiHidden="0" w:uiPriority="69" w:unhideWhenUsed="0"/>
-    <w:lsdException w:name="Dark List Accent 4" w:semiHidden="0" w:uiPriority="70" w:unhideWhenUsed="0"/>
-    <w:lsdException w:name="Colorful Shading Accent 4" w:semiHidden="0" w:uiPriority="71" w:unhideWhenUsed="0"/>
-    <w:lsdException w:name="Colorful List Accent 4" w:semiHidden="0" w:uiPriority="72" w:unhideWhenUsed="0"/>
-    <w:lsdException w:name="Colorful Grid Accent 4" w:semiHidden="0" w:uiPriority="73" w:unhideWhenUsed="0"/>
-    <w:lsdException w:name="Light Shading Accent 5" w:semiHidden="0" w:uiPriority="60" w:unhideWhenUsed="0"/>
-    <w:lsdException w:name="Light List Accent 5" w:semiHidden="0" w:uiPriority="61" w:unhideWhenUsed="0"/>
-    <w:lsdException w:name="Light Grid Accent 5" w:semiHidden="0" w:uiPriority="62" w:unhideWhenUsed="0"/>
-    <w:lsdException w:name="Medium Shading 1 Accent 5" w:semiHidden="0" w:uiPriority="63" w:unhideWhenUsed="0"/>
-    <w:lsdException w:name="Medium Shading 2 Accent 5" w:semiHidden="0" w:uiPriority="64" w:unhideWhenUsed="0"/>
-    <w:lsdException w:name="Medium List 1 Accent 5" w:semiHidden="0" w:uiPriority="65" w:unhideWhenUsed="0"/>
-    <w:lsdException w:name="Medium List 2 Accent 5" w:semiHidden="0" w:uiPriority="66" w:unhideWhenUsed="0"/>
-    <w:lsdException w:name="Medium Grid 1 Accent 5" w:semiHidden="0" w:uiPriority="67" w:unhideWhenUsed="0"/>
-    <w:lsdException w:name="Medium Grid 2 Accent 5" w:semiHidden="0" w:uiPriority="68" w:unhideWhenUsed="0"/>
-    <w:lsdException w:name="Medium Grid 3 Accent 5" w:semiHidden="0" w:uiPriority="69" w:unhideWhenUsed="0"/>
-    <w:lsdException w:name="Dark List Accent 5" w:semiHidden="0" w:uiPriority="70" w:unhideWhenUsed="0"/>
-    <w:lsdException w:name="Colorful Shading Accent 5" w:semiHidden="0" w:uiPriority="71" w:unhideWhenUsed="0"/>
-    <w:lsdException w:name="Colorful List Accent 5" w:semiHidden="0" w:uiPriority="72" w:unhideWhenUsed="0"/>
-    <w:lsdException w:name="Colorful Grid Accent 5" w:semiHidden="0" w:uiPriority="73" w:unhideWhenUsed="0"/>
-    <w:lsdException w:name="Light Shading Accent 6" w:semiHidden="0" w:uiPriority="60" w:unhideWhenUsed="0"/>
-    <w:lsdException w:name="Light List Accent 6" w:semiHidden="0" w:uiPriority="61" w:unhideWhenUsed="0"/>
-    <w:lsdException w:name="Light Grid Accent 6" w:semiHidden="0" w:uiPriority="62" w:unhideWhenUsed="0"/>
-    <w:lsdException w:name="Medium Shading 1 Accent 6" w:semiHidden="0" w:uiPriority="63" w:unhideWhenUsed="0"/>
-    <w:lsdException w:name="Medium Shading 2 Accent 6" w:semiHidden="0" w:uiPriority="64" w:unhideWhenUsed="0"/>
-    <w:lsdException w:name="Medium List 1 Accent 6" w:semiHidden="0" w:uiPriority="65" w:unhideWhenUsed="0"/>
-    <w:lsdException w:name="Medium List 2 Accent 6" w:semiHidden="0" w:uiPriority="66" w:unhideWhenUsed="0"/>
-    <w:lsdException w:name="Medium Grid 1 Accent 6" w:semiHidden="0" w:uiPriority="67" w:unhideWhenUsed="0"/>
-    <w:lsdException w:name="Medium Grid 2 Accent 6" w:semiHidden="0" w:uiPriority="68" w:unhideWhenUsed="0"/>
-    <w:lsdException w:name="Medium Grid 3 Accent 6" w:semiHidden="0" w:uiPriority="69" w:unhideWhenUsed="0"/>
-    <w:lsdException w:name="Dark List Accent 6" w:semiHidden="0" w:uiPriority="70" w:unhideWhenUsed="0"/>
-    <w:lsdException w:name="Colorful Shading Accent 6" w:semiHidden="0" w:uiPriority="71" w:unhideWhenUsed="0"/>
-    <w:lsdException w:name="Colorful List Accent 6" w:semiHidden="0" w:uiPriority="72" w:unhideWhenUsed="0"/>
-    <w:lsdException w:name="Colorful Grid Accent 6" w:semiHidden="0" w:uiPriority="73" w:unhideWhenUsed="0"/>
-    <w:lsdException w:name="Subtle Emphasis" w:semiHidden="0" w:uiPriority="19" w:unhideWhenUsed="0" w:qFormat="1"/>
-    <w:lsdException w:name="Intense Emphasis" w:semiHidden="0" w:uiPriority="21" w:unhideWhenUsed="0" w:qFormat="1"/>
-    <w:lsdException w:name="Subtle Reference" w:semiHidden="0" w:uiPriority="31" w:unhideWhenUsed="0" w:qFormat="1"/>
-    <w:lsdException w:name="Intense Reference" w:semiHidden="0" w:uiPriority="32" w:unhideWhenUsed="0" w:qFormat="1"/>
-    <w:lsdException w:name="Book Title" w:semiHidden="0" w:uiPriority="33" w:unhideWhenUsed="0" w:qFormat="1"/>
-    <w:lsdException w:name="Bibliography" w:uiPriority="37"/>
-    <w:lsdException w:name="TOC Heading" w:uiPriority="39" w:qFormat="1"/>
+  <w:latentStyles w:defLockedState="0" w:defUIPriority="99" w:defSemiHidden="0" w:defUnhideWhenUsed="0" w:defQFormat="0" w:count="371">
+    <w:lsdException w:name="Normal" w:uiPriority="0" w:qFormat="1"/>
+    <w:lsdException w:name="heading 1" w:uiPriority="9" w:qFormat="1"/>
+    <w:lsdException w:name="heading 2" w:uiPriority="9" w:qFormat="1"/>
+    <w:lsdException w:name="heading 3" w:uiPriority="9" w:qFormat="1"/>
+    <w:lsdException w:name="heading 4" w:uiPriority="9" w:qFormat="1"/>
+    <w:lsdException w:name="heading 5" w:uiPriority="9" w:qFormat="1"/>
+    <w:lsdException w:name="heading 6" w:uiPriority="9" w:qFormat="1"/>
+    <w:lsdException w:name="heading 7" w:uiPriority="9" w:qFormat="1"/>
+    <w:lsdException w:name="heading 8" w:uiPriority="9" w:qFormat="1"/>
+    <w:lsdException w:name="heading 9" w:uiPriority="9" w:qFormat="1"/>
+    <w:lsdException w:name="index 1" w:semiHidden="1" w:unhideWhenUsed="1"/>
+    <w:lsdException w:name="index 2" w:semiHidden="1" w:unhideWhenUsed="1"/>
+    <w:lsdException w:name="index 3" w:semiHidden="1" w:unhideWhenUsed="1"/>
+    <w:lsdException w:name="index 4" w:semiHidden="1" w:unhideWhenUsed="1"/>
+    <w:lsdException w:name="index 5" w:semiHidden="1" w:unhideWhenUsed="1"/>
+    <w:lsdException w:name="index 6" w:semiHidden="1" w:unhideWhenUsed="1"/>
+    <w:lsdException w:name="index 7" w:semiHidden="1" w:unhideWhenUsed="1"/>
+    <w:lsdException w:name="index 8" w:semiHidden="1" w:unhideWhenUsed="1"/>
+    <w:lsdException w:name="index 9" w:semiHidden="1" w:unhideWhenUsed="1"/>
+    <w:lsdException w:name="toc 1" w:semiHidden="1" w:uiPriority="39" w:unhideWhenUsed="1"/>
+    <w:lsdException w:name="toc 2" w:semiHidden="1" w:uiPriority="39" w:unhideWhenUsed="1"/>
+    <w:lsdException w:name="toc 3" w:semiHidden="1" w:uiPriority="39" w:unhideWhenUsed="1"/>
+    <w:lsdException w:name="toc 4" w:semiHidden="1" w:uiPriority="39" w:unhideWhenUsed="1"/>
+    <w:lsdException w:name="toc 5" w:semiHidden="1" w:uiPriority="39" w:unhideWhenUsed="1"/>
+    <w:lsdException w:name="toc 6" w:semiHidden="1" w:uiPriority="39" w:unhideWhenUsed="1"/>
+    <w:lsdException w:name="toc 7" w:semiHidden="1" w:uiPriority="39" w:unhideWhenUsed="1"/>
+    <w:lsdException w:name="toc 8" w:semiHidden="1" w:uiPriority="39" w:unhideWhenUsed="1"/>
+    <w:lsdException w:name="toc 9" w:semiHidden="1" w:uiPriority="39" w:unhideWhenUsed="1"/>
+    <w:lsdException w:name="Normal Indent" w:semiHidden="1" w:unhideWhenUsed="1"/>
+    <w:lsdException w:name="footnote text" w:semiHidden="1" w:unhideWhenUsed="1"/>
+    <w:lsdException w:name="annotation text" w:semiHidden="1" w:unhideWhenUsed="1"/>
+    <w:lsdException w:name="header" w:semiHidden="1" w:unhideWhenUsed="1"/>
+    <w:lsdException w:name="footer" w:semiHidden="1" w:unhideWhenUsed="1"/>
+    <w:lsdException w:name="index heading" w:semiHidden="1" w:unhideWhenUsed="1"/>
+    <w:lsdException w:name="caption" w:semiHidden="1" w:uiPriority="35" w:unhideWhenUsed="1" w:qFormat="1"/>
+    <w:lsdException w:name="table of figures" w:semiHidden="1" w:unhideWhenUsed="1"/>
+    <w:lsdException w:name="envelope address" w:semiHidden="1" w:unhideWhenUsed="1"/>
+    <w:lsdException w:name="envelope return" w:semiHidden="1" w:unhideWhenUsed="1"/>
+    <w:lsdException w:name="footnote reference" w:semiHidden="1" w:unhideWhenUsed="1"/>
+    <w:lsdException w:name="annotation reference" w:semiHidden="1" w:unhideWhenUsed="1"/>
+    <w:lsdException w:name="line number" w:semiHidden="1" w:unhideWhenUsed="1"/>
+    <w:lsdException w:name="page number" w:semiHidden="1" w:unhideWhenUsed="1"/>
+    <w:lsdException w:name="endnote reference" w:semiHidden="1" w:unhideWhenUsed="1"/>
+    <w:lsdException w:name="endnote text" w:semiHidden="1" w:unhideWhenUsed="1"/>
+    <w:lsdException w:name="table of authorities" w:semiHidden="1" w:unhideWhenUsed="1"/>
+    <w:lsdException w:name="macro" w:semiHidden="1" w:unhideWhenUsed="1"/>
+    <w:lsdException w:name="toa heading" w:semiHidden="1" w:unhideWhenUsed="1"/>
+    <w:lsdException w:name="List" w:semiHidden="1" w:unhideWhenUsed="1"/>
+    <w:lsdException w:name="List Bullet" w:semiHidden="1" w:unhideWhenUsed="1"/>
+    <w:lsdException w:name="List Number" w:semiHidden="1" w:unhideWhenUsed="1"/>
+    <w:lsdException w:name="List 2" w:semiHidden="1" w:unhideWhenUsed="1"/>
+    <w:lsdException w:name="List 3" w:semiHidden="1" w:unhideWhenUsed="1"/>
+    <w:lsdException w:name="List 4" w:semiHidden="1" w:unhideWhenUsed="1"/>
+    <w:lsdException w:name="List 5" w:semiHidden="1" w:unhideWhenUsed="1"/>
+    <w:lsdException w:name="List Bullet 2" w:semiHidden="1" w:unhideWhenUsed="1"/>
+    <w:lsdException w:name="List Bullet 3" w:semiHidden="1" w:unhideWhenUsed="1"/>
+    <w:lsdException w:name="List Bullet 4" w:semiHidden="1" w:unhideWhenUsed="1"/>
+    <w:lsdException w:name="List Bullet 5" w:semiHidden="1" w:unhideWhenUsed="1"/>
+    <w:lsdException w:name="List Number 2" w:semiHidden="1" w:unhideWhenUsed="1"/>
+    <w:lsdException w:name="List Number 3" w:semiHidden="1" w:unhideWhenUsed="1"/>
+    <w:lsdException w:name="List Number 4" w:semiHidden="1" w:unhideWhenUsed="1"/>
+    <w:lsdException w:name="List Number 5" w:semiHidden="1" w:unhideWhenUsed="1"/>
+    <w:lsdException w:name="Title" w:uiPriority="10" w:qFormat="1"/>
+    <w:lsdException w:name="Closing" w:semiHidden="1" w:unhideWhenUsed="1"/>
+    <w:lsdException w:name="Signature" w:semiHidden="1" w:unhideWhenUsed="1"/>
+    <w:lsdException w:name="Default Paragraph Font" w:semiHidden="1" w:uiPriority="1" w:unhideWhenUsed="1"/>
+    <w:lsdException w:name="Body Text" w:semiHidden="1" w:unhideWhenUsed="1"/>
+    <w:lsdException w:name="Body Text Indent" w:semiHidden="1" w:unhideWhenUsed="1"/>
+    <w:lsdException w:name="List Continue" w:semiHidden="1" w:unhideWhenUsed="1"/>
+    <w:lsdException w:name="List Continue 2" w:semiHidden="1" w:unhideWhenUsed="1"/>
+    <w:lsdException w:name="List Continue 3" w:semiHidden="1" w:unhideWhenUsed="1"/>
+    <w:lsdException w:name="List Continue 4" w:semiHidden="1" w:unhideWhenUsed="1"/>
+    <w:lsdException w:name="List Continue 5" w:semiHidden="1" w:unhideWhenUsed="1"/>
+    <w:lsdException w:name="Message Header" w:semiHidden="1" w:unhideWhenUsed="1"/>
+    <w:lsdException w:name="Subtitle" w:uiPriority="11" w:qFormat="1"/>
+    <w:lsdException w:name="Salutation" w:semiHidden="1" w:unhideWhenUsed="1"/>
+    <w:lsdException w:name="Date" w:semiHidden="1" w:unhideWhenUsed="1"/>
+    <w:lsdException w:name="Body Text First Indent" w:semiHidden="1" w:unhideWhenUsed="1"/>
+    <w:lsdException w:name="Body Text First Indent 2" w:semiHidden="1" w:unhideWhenUsed="1"/>
+    <w:lsdException w:name="Note Heading" w:semiHidden="1" w:unhideWhenUsed="1"/>
+    <w:lsdException w:name="Body Text 2" w:semiHidden="1" w:unhideWhenUsed="1"/>
+    <w:lsdException w:name="Body Text 3" w:semiHidden="1" w:unhideWhenUsed="1"/>
+    <w:lsdException w:name="Body Text Indent 2" w:semiHidden="1" w:unhideWhenUsed="1"/>
+    <w:lsdException w:name="Body Text Indent 3" w:semiHidden="1" w:unhideWhenUsed="1"/>
+    <w:lsdException w:name="Block Text" w:semiHidden="1" w:unhideWhenUsed="1"/>
+    <w:lsdException w:name="Hyperlink" w:semiHidden="1" w:unhideWhenUsed="1"/>
+    <w:lsdException w:name="FollowedHyperlink" w:semiHidden="1" w:unhideWhenUsed="1"/>
+    <w:lsdException w:name="Strong" w:uiPriority="22" w:qFormat="1"/>
+    <w:lsdException w:name="Emphasis" w:uiPriority="20" w:qFormat="1"/>
+    <w:lsdException w:name="Document Map" w:semiHidden="1" w:unhideWhenUsed="1"/>
+    <w:lsdException w:name="Plain Text" w:semiHidden="1" w:unhideWhenUsed="1"/>
+    <w:lsdException w:name="E-mail Signature" w:semiHidden="1" w:unhideWhenUsed="1"/>
+    <w:lsdException w:name="HTML Top of Form" w:semiHidden="1" w:unhideWhenUsed="1"/>
+    <w:lsdException w:name="HTML Bottom of Form" w:semiHidden="1" w:unhideWhenUsed="1"/>
+    <w:lsdException w:name="Normal (Web)" w:semiHidden="1" w:unhideWhenUsed="1"/>
+    <w:lsdException w:name="HTML Acronym" w:semiHidden="1" w:unhideWhenUsed="1"/>
+    <w:lsdException w:name="HTML Address" w:semiHidden="1" w:unhideWhenUsed="1"/>
+    <w:lsdException w:name="HTML Cite" w:semiHidden="1" w:unhideWhenUsed="1"/>
+    <w:lsdException w:name="HTML Code" w:semiHidden="1" w:unhideWhenUsed="1"/>
+    <w:lsdException w:name="HTML Definition" w:semiHidden="1" w:unhideWhenUsed="1"/>
+    <w:lsdException w:name="HTML Keyboard" w:semiHidden="1" w:unhideWhenUsed="1"/>
+    <w:lsdException w:name="HTML Preformatted" w:semiHidden="1" w:unhideWhenUsed="1"/>
+    <w:lsdException w:name="HTML Sample" w:semiHidden="1" w:unhideWhenUsed="1"/>
+    <w:lsdException w:name="HTML Typewriter" w:semiHidden="1" w:unhideWhenUsed="1"/>
+    <w:lsdException w:name="HTML Variable" w:semiHidden="1" w:unhideWhenUsed="1"/>
+    <w:lsdException w:name="Normal Table" w:semiHidden="1" w:unhideWhenUsed="1"/>
+    <w:lsdException w:name="annotation subject" w:semiHidden="1" w:unhideWhenUsed="1"/>
+    <w:lsdException w:name="No List" w:semiHidden="1" w:unhideWhenUsed="1"/>
+    <w:lsdException w:name="Outline List 1" w:semiHidden="1" w:unhideWhenUsed="1"/>
+    <w:lsdException w:name="Outline List 2" w:semiHidden="1" w:unhideWhenUsed="1"/>
+    <w:lsdException w:name="Outline List 3" w:semiHidden="1" w:unhideWhenUsed="1"/>
+    <w:lsdException w:name="Table Simple 1" w:semiHidden="1" w:unhideWhenUsed="1"/>
+    <w:lsdException w:name="Table Simple 2" w:semiHidden="1" w:unhideWhenUsed="1"/>
+    <w:lsdException w:name="Table Simple 3" w:semiHidden="1" w:unhideWhenUsed="1"/>
+    <w:lsdException w:name="Table Classic 1" w:semiHidden="1" w:unhideWhenUsed="1"/>
+    <w:lsdException w:name="Table Classic 2" w:semiHidden="1" w:unhideWhenUsed="1"/>
+    <w:lsdException w:name="Table Classic 3" w:semiHidden="1" w:unhideWhenUsed="1"/>
+    <w:lsdException w:name="Table Classic 4" w:semiHidden="1" w:unhideWhenUsed="1"/>
+    <w:lsdException w:name="Table Colorful 1" w:semiHidden="1" w:unhideWhenUsed="1"/>
+    <w:lsdException w:name="Table Colorful 2" w:semiHidden="1" w:unhideWhenUsed="1"/>
+    <w:lsdException w:name="Table Colorful 3" w:semiHidden="1" w:unhideWhenUsed="1"/>
+    <w:lsdException w:name="Table Columns 1" w:semiHidden="1" w:unhideWhenUsed="1"/>
+    <w:lsdException w:name="Table Columns 2" w:semiHidden="1" w:unhideWhenUsed="1"/>
+    <w:lsdException w:name="Table Columns 3" w:semiHidden="1" w:unhideWhenUsed="1"/>
+    <w:lsdException w:name="Table Columns 4" w:semiHidden="1" w:unhideWhenUsed="1"/>
+    <w:lsdException w:name="Table Columns 5" w:semiHidden="1" w:unhideWhenUsed="1"/>
+    <w:lsdException w:name="Table Grid 1" w:semiHidden="1" w:unhideWhenUsed="1"/>
+    <w:lsdException w:name="Table Grid 2" w:semiHidden="1" w:unhideWhenUsed="1"/>
+    <w:lsdException w:name="Table Grid 3" w:semiHidden="1" w:unhideWhenUsed="1"/>
+    <w:lsdException w:name="Table Grid 4" w:semiHidden="1" w:unhideWhenUsed="1"/>
+    <w:lsdException w:name="Table Grid 5" w:semiHidden="1" w:unhideWhenUsed="1"/>
+    <w:lsdException w:name="Table Grid 6" w:semiHidden="1" w:unhideWhenUsed="1"/>
+    <w:lsdException w:name="Table Grid 7" w:semiHidden="1" w:unhideWhenUsed="1"/>
+    <w:lsdException w:name="Table Grid 8" w:semiHidden="1" w:unhideWhenUsed="1"/>
+    <w:lsdException w:name="Table List 1" w:semiHidden="1" w:unhideWhenUsed="1"/>
+    <w:lsdException w:name="Table List 2" w:semiHidden="1" w:unhideWhenUsed="1"/>
+    <w:lsdException w:name="Table List 3" w:semiHidden="1" w:unhideWhenUsed="1"/>
+    <w:lsdException w:name="Table List 4" w:semiHidden="1" w:unhideWhenUsed="1"/>
+    <w:lsdException w:name="Table List 5" w:semiHidden="1" w:unhideWhenUsed="1"/>
+    <w:lsdException w:name="Table List 6" w:semiHidden="1" w:unhideWhenUsed="1"/>
+    <w:lsdException w:name="Table List 7" w:semiHidden="1" w:unhideWhenUsed="1"/>
+    <w:lsdException w:name="Table List 8" w:semiHidden="1" w:unhideWhenUsed="1"/>
+    <w:lsdException w:name="Table 3D effects 1" w:semiHidden="1" w:unhideWhenUsed="1"/>
+    <w:lsdException w:name="Table 3D effects 2" w:semiHidden="1" w:unhideWhenUsed="1"/>
+    <w:lsdException w:name="Table 3D effects 3" w:semiHidden="1" w:unhideWhenUsed="1"/>
+    <w:lsdException w:name="Table Contemporary" w:semiHidden="1" w:unhideWhenUsed="1"/>
+    <w:lsdException w:name="Table Elegant" w:semiHidden="1" w:unhideWhenUsed="1"/>
+    <w:lsdException w:name="Table Professional" w:semiHidden="1" w:unhideWhenUsed="1"/>
+    <w:lsdException w:name="Table Subtle 1" w:semiHidden="1" w:unhideWhenUsed="1"/>
+    <w:lsdException w:name="Table Subtle 2" w:semiHidden="1" w:unhideWhenUsed="1"/>
+    <w:lsdException w:name="Table Web 1" w:semiHidden="1" w:unhideWhenUsed="1"/>
+    <w:lsdException w:name="Table Web 2" w:semiHidden="1" w:unhideWhenUsed="1"/>
+    <w:lsdException w:name="Table Web 3" w:semiHidden="1" w:unhideWhenUsed="1"/>
+    <w:lsdException w:name="Balloon Text" w:semiHidden="1" w:unhideWhenUsed="1"/>
+    <w:lsdException w:name="Table Grid" w:uiPriority="59"/>
+    <w:lsdException w:name="Table Theme" w:semiHidden="1" w:unhideWhenUsed="1"/>
+    <w:lsdException w:name="Placeholder Text" w:semiHidden="1"/>
+    <w:lsdException w:name="No Spacing" w:uiPriority="1" w:qFormat="1"/>
+    <w:lsdException w:name="Light Shading" w:uiPriority="60"/>
+    <w:lsdException w:name="Light List" w:uiPriority="61"/>
+    <w:lsdException w:name="Light Grid" w:uiPriority="62"/>
+    <w:lsdException w:name="Medium Shading 1" w:uiPriority="63"/>
+    <w:lsdException w:name="Medium Shading 2" w:uiPriority="64"/>
+    <w:lsdException w:name="Medium List 1" w:uiPriority="65"/>
+    <w:lsdException w:name="Medium List 2" w:uiPriority="66"/>
+    <w:lsdException w:name="Medium Grid 1" w:uiPriority="67"/>
+    <w:lsdException w:name="Medium Grid 2" w:uiPriority="68"/>
+    <w:lsdException w:name="Medium Grid 3" w:uiPriority="69"/>
+    <w:lsdException w:name="Dark List" w:uiPriority="70"/>
+    <w:lsdException w:name="Colorful Shading" w:uiPriority="71"/>
+    <w:lsdException w:name="Colorful List" w:uiPriority="72"/>
+    <w:lsdException w:name="Colorful Grid" w:uiPriority="73"/>
+    <w:lsdException w:name="Light Shading Accent 1" w:uiPriority="60"/>
+    <w:lsdException w:name="Light List Accent 1" w:uiPriority="61"/>
+    <w:lsdException w:name="Light Grid Accent 1" w:uiPriority="62"/>
+    <w:lsdException w:name="Medium Shading 1 Accent 1" w:uiPriority="63"/>
+    <w:lsdException w:name="Medium Shading 2 Accent 1" w:uiPriority="64"/>
+    <w:lsdException w:name="Medium List 1 Accent 1" w:uiPriority="65"/>
+    <w:lsdException w:name="Revision" w:semiHidden="1"/>
+    <w:lsdException w:name="List Paragraph" w:uiPriority="34" w:qFormat="1"/>
+    <w:lsdException w:name="Quote" w:uiPriority="29" w:qFormat="1"/>
+    <w:lsdException w:name="Intense Quote" w:uiPriority="30" w:qFormat="1"/>
+    <w:lsdException w:name="Medium List 2 Accent 1" w:uiPriority="66"/>
+    <w:lsdException w:name="Medium Grid 1 Accent 1" w:uiPriority="67"/>
+    <w:lsdException w:name="Medium Grid 2 Accent 1" w:uiPriority="68"/>
+    <w:lsdException w:name="Medium Grid 3 Accent 1" w:uiPriority="69"/>
+    <w:lsdException w:name="Dark List Accent 1" w:uiPriority="70"/>
+    <w:lsdException w:name="Colorful Shading Accent 1" w:uiPriority="71"/>
+    <w:lsdException w:name="Colorful List Accent 1" w:uiPriority="72"/>
+    <w:lsdException w:name="Colorful Grid Accent 1" w:uiPriority="73"/>
+    <w:lsdException w:name="Light Shading Accent 2" w:uiPriority="60"/>
+    <w:lsdException w:name="Light List Accent 2" w:uiPriority="61"/>
+    <w:lsdException w:name="Light Grid Accent 2" w:uiPriority="62"/>
+    <w:lsdException w:name="Medium Shading 1 Accent 2" w:uiPriority="63"/>
+    <w:lsdException w:name="Medium Shading 2 Accent 2" w:uiPriority="64"/>
+    <w:lsdException w:name="Medium List 1 Accent 2" w:uiPriority="65"/>
+    <w:lsdException w:name="Medium List 2 Accent 2" w:uiPriority="66"/>
+    <w:lsdException w:name="Medium Grid 1 Accent 2" w:uiPriority="67"/>
+    <w:lsdException w:name="Medium Grid 2 Accent 2" w:uiPriority="68"/>
+    <w:lsdException w:name="Medium Grid 3 Accent 2" w:uiPriority="69"/>
+    <w:lsdException w:name="Dark List Accent 2" w:uiPriority="70"/>
+    <w:lsdException w:name="Colorful Shading Accent 2" w:uiPriority="71"/>
+    <w:lsdException w:name="Colorful List Accent 2" w:uiPriority="72"/>
+    <w:lsdException w:name="Colorful Grid Accent 2" w:uiPriority="73"/>
+    <w:lsdException w:name="Light Shading Accent 3" w:uiPriority="60"/>
+    <w:lsdException w:name="Light List Accent 3" w:uiPriority="61"/>
+    <w:lsdException w:name="Light Grid Accent 3" w:uiPriority="62"/>
+    <w:lsdException w:name="Medium Shading 1 Accent 3" w:uiPriority="63"/>
+    <w:lsdException w:name="Medium Shading 2 Accent 3" w:uiPriority="64"/>
+    <w:lsdException w:name="Medium List 1 Accent 3" w:uiPriority="65"/>
+    <w:lsdException w:name="Medium List 2 Accent 3" w:uiPriority="66"/>
+    <w:lsdException w:name="Medium Grid 1 Accent 3" w:uiPriority="67"/>
+    <w:lsdException w:name="Medium Grid 2 Accent 3" w:uiPriority="68"/>
+    <w:lsdException w:name="Medium Grid 3 Accent 3" w:uiPriority="69"/>
+    <w:lsdException w:name="Dark List Accent 3" w:uiPriority="70"/>
+    <w:lsdException w:name="Colorful Shading Accent 3" w:uiPriority="71"/>
+    <w:lsdException w:name="Colorful List Accent 3" w:uiPriority="72"/>
+    <w:lsdException w:name="Colorful Grid Accent 3" w:uiPriority="73"/>
+    <w:lsdException w:name="Light Shading Accent 4" w:uiPriority="60"/>
+    <w:lsdException w:name="Light List Accent 4" w:uiPriority="61"/>
+    <w:lsdException w:name="Light Grid Accent 4" w:uiPriority="62"/>
+    <w:lsdException w:name="Medium Shading 1 Accent 4" w:uiPriority="63"/>
+    <w:lsdException w:name="Medium Shading 2 Accent 4" w:uiPriority="64"/>
+    <w:lsdException w:name="Medium List 1 Accent 4" w:uiPriority="65"/>
+    <w:lsdException w:name="Medium List 2 Accent 4" w:uiPriority="66"/>
+    <w:lsdException w:name="Medium Grid 1 Accent 4" w:uiPriority="67"/>
+    <w:lsdException w:name="Medium Grid 2 Accent 4" w:uiPriority="68"/>
+    <w:lsdException w:name="Medium Grid 3 Accent 4" w:uiPriority="69"/>
+    <w:lsdException w:name="Dark List Accent 4" w:uiPriority="70"/>
+    <w:lsdException w:name="Colorful Shading Accent 4" w:uiPriority="71"/>
+    <w:lsdException w:name="Colorful List Accent 4" w:uiPriority="72"/>
+    <w:lsdException w:name="Colorful Grid Accent 4" w:uiPriority="73"/>
+    <w:lsdException w:name="Light Shading Accent 5" w:uiPriority="60"/>
+    <w:lsdException w:name="Light List Accent 5" w:uiPriority="61"/>
+    <w:lsdException w:name="Light Grid Accent 5" w:uiPriority="62"/>
+    <w:lsdException w:name="Medium Shading 1 Accent 5" w:uiPriority="63"/>
+    <w:lsdException w:name="Medium Shading 2 Accent 5" w:uiPriority="64"/>
+    <w:lsdException w:name="Medium List 1 Accent 5" w:uiPriority="65"/>
+    <w:lsdException w:name="Medium List 2 Accent 5" w:uiPriority="66"/>
+    <w:lsdException w:name="Medium Grid 1 Accent 5" w:uiPriority="67"/>
+    <w:lsdException w:name="Medium Grid 2 Accent 5" w:uiPriority="68"/>
+    <w:lsdException w:name="Medium Grid 3 Accent 5" w:uiPriority="69"/>
+    <w:lsdException w:name="Dark List Accent 5" w:uiPriority="70"/>
+    <w:lsdException w:name="Colorful Shading Accent 5" w:uiPriority="71"/>
+    <w:lsdException w:name="Colorful List Accent 5" w:uiPriority="72"/>
+    <w:lsdException w:name="Colorful Grid Accent 5" w:uiPriority="73"/>
+    <w:lsdException w:name="Light Shading Accent 6" w:uiPriority="60"/>
+    <w:lsdException w:name="Light List Accent 6" w:uiPriority="61"/>
+    <w:lsdException w:name="Light Grid Accent 6" w:uiPriority="62"/>
+    <w:lsdException w:name="Medium Shading 1 Accent 6" w:uiPriority="63"/>
+    <w:lsdException w:name="Medium Shading 2 Accent 6" w:uiPriority="64"/>
+    <w:lsdException w:name="Medium List 1 Accent 6" w:uiPriority="65"/>
+    <w:lsdException w:name="Medium List 2 Accent 6" w:uiPriority="66"/>
+    <w:lsdException w:name="Medium Grid 1 Accent 6" w:uiPriority="67"/>
+    <w:lsdException w:name="Medium Grid 2 Accent 6" w:uiPriority="68"/>
+    <w:lsdException w:name="Medium Grid 3 Accent 6" w:uiPriority="69"/>
+    <w:lsdException w:name="Dark List Accent 6" w:uiPriority="70"/>
+    <w:lsdException w:name="Colorful Shading Accent 6" w:uiPriority="71"/>
+    <w:lsdException w:name="Colorful List Accent 6" w:uiPriority="72"/>
+    <w:lsdException w:name="Colorful Grid Accent 6" w:uiPriority="73"/>
+    <w:lsdException w:name="Subtle Emphasis" w:uiPriority="19" w:qFormat="1"/>
+    <w:lsdException w:name="Intense Emphasis" w:uiPriority="21" w:qFormat="1"/>
+    <w:lsdException w:name="Subtle Reference" w:uiPriority="31" w:qFormat="1"/>
+    <w:lsdException w:name="Intense Reference" w:uiPriority="32" w:qFormat="1"/>
+    <w:lsdException w:name="Book Title" w:uiPriority="33" w:qFormat="1"/>
+    <w:lsdException w:name="Bibliography" w:semiHidden="1" w:uiPriority="37" w:unhideWhenUsed="1"/>
+    <w:lsdException w:name="TOC Heading" w:semiHidden="1" w:uiPriority="39" w:unhideWhenUsed="1" w:qFormat="1"/>
+    <w:lsdException w:name="Plain Table 1" w:uiPriority="41"/>
+    <w:lsdException w:name="Plain Table 2" w:uiPriority="42"/>
+    <w:lsdException w:name="Plain Table 3" w:uiPriority="43"/>
+    <w:lsdException w:name="Plain Table 4" w:uiPriority="44"/>
+    <w:lsdException w:name="Plain Table 5" w:uiPriority="45"/>
+    <w:lsdException w:name="Grid Table Light" w:uiPriority="40"/>
+    <w:lsdException w:name="Grid Table 1 Light" w:uiPriority="46"/>
+    <w:lsdException w:name="Grid Table 2" w:uiPriority="47"/>
+    <w:lsdException w:name="Grid Table 3" w:uiPriority="48"/>
+    <w:lsdException w:name="Grid Table 4" w:uiPriority="49"/>
+    <w:lsdException w:name="Grid Table 5 Dark" w:uiPriority="50"/>
+    <w:lsdException w:name="Grid Table 6 Colorful" w:uiPriority="51"/>
+    <w:lsdException w:name="Grid Table 7 Colorful" w:uiPriority="52"/>
+    <w:lsdException w:name="Grid Table 1 Light Accent 1" w:uiPriority="46"/>
+    <w:lsdException w:name="Grid Table 2 Accent 1" w:uiPriority="47"/>
+    <w:lsdException w:name="Grid Table 3 Accent 1" w:uiPriority="48"/>
+    <w:lsdException w:name="Grid Table 4 Accent 1" w:uiPriority="49"/>
+    <w:lsdException w:name="Grid Table 5 Dark Accent 1" w:uiPriority="50"/>
+    <w:lsdException w:name="Grid Table 6 Colorful Accent 1" w:uiPriority="51"/>
+    <w:lsdException w:name="Grid Table 7 Colorful Accent 1" w:uiPriority="52"/>
+    <w:lsdException w:name="Grid Table 1 Light Accent 2" w:uiPriority="46"/>
+    <w:lsdException w:name="Grid Table 2 Accent 2" w:uiPriority="47"/>
+    <w:lsdException w:name="Grid Table 3 Accent 2" w:uiPriority="48"/>
+    <w:lsdException w:name="Grid Table 4 Accent 2" w:uiPriority="49"/>
+    <w:lsdException w:name="Grid Table 5 Dark Accent 2" w:uiPriority="50"/>
+    <w:lsdException w:name="Grid Table 6 Colorful Accent 2" w:uiPriority="51"/>
+    <w:lsdException w:name="Grid Table 7 Colorful Accent 2" w:uiPriority="52"/>
+    <w:lsdException w:name="Grid Table 1 Light Accent 3" w:uiPriority="46"/>
+    <w:lsdException w:name="Grid Table 2 Accent 3" w:uiPriority="47"/>
+    <w:lsdException w:name="Grid Table 3 Accent 3" w:uiPriority="48"/>
+    <w:lsdException w:name="Grid Table 4 Accent 3" w:uiPriority="49"/>
+    <w:lsdException w:name="Grid Table 5 Dark Accent 3" w:uiPriority="50"/>
+    <w:lsdException w:name="Grid Table 6 Colorful Accent 3" w:uiPriority="51"/>
+    <w:lsdException w:name="Grid Table 7 Colorful Accent 3" w:uiPriority="52"/>
+    <w:lsdException w:name="Grid Table 1 Light Accent 4" w:uiPriority="46"/>
+    <w:lsdException w:name="Grid Table 2 Accent 4" w:uiPriority="47"/>
+    <w:lsdException w:name="Grid Table 3 Accent 4" w:uiPriority="48"/>
+    <w:lsdException w:name="Grid Table 4 Accent 4" w:uiPriority="49"/>
+    <w:lsdException w:name="Grid Table 5 Dark Accent 4" w:uiPriority="50"/>
+    <w:lsdException w:name="Grid Table 6 Colorful Accent 4" w:uiPriority="51"/>
+    <w:lsdException w:name="Grid Table 7 Colorful Accent 4" w:uiPriority="52"/>
+    <w:lsdException w:name="Grid Table 1 Light Accent 5" w:uiPriority="46"/>
+    <w:lsdException w:name="Grid Table 2 Accent 5" w:uiPriority="47"/>
+    <w:lsdException w:name="Grid Table 3 Accent 5" w:uiPriority="48"/>
+    <w:lsdException w:name="Grid Table 4 Accent 5" w:uiPriority="49"/>
+    <w:lsdException w:name="Grid Table 5 Dark Accent 5" w:uiPriority="50"/>
+    <w:lsdException w:name="Grid Table 6 Colorful Accent 5" w:uiPriority="51"/>
+    <w:lsdException w:name="Grid Table 7 Colorful Accent 5" w:uiPriority="52"/>
+    <w:lsdException w:name="Grid Table 1 Light Accent 6" w:uiPriority="46"/>
+    <w:lsdException w:name="Grid Table 2 Accent 6" w:uiPriority="47"/>
+    <w:lsdException w:name="Grid Table 3 Accent 6" w:uiPriority="48"/>
+    <w:lsdException w:name="Grid Table 4 Accent 6" w:uiPriority="49"/>
+    <w:lsdException w:name="Grid Table 5 Dark Accent 6" w:uiPriority="50"/>
+    <w:lsdException w:name="Grid Table 6 Colorful Accent 6" w:uiPriority="51"/>
+    <w:lsdException w:name="Grid Table 7 Colorful Accent 6" w:uiPriority="52"/>
+    <w:lsdException w:name="List Table 1 Light" w:uiPriority="46"/>
+    <w:lsdException w:name="List Table 2" w:uiPriority="47"/>
+    <w:lsdException w:name="List Table 3" w:uiPriority="48"/>
+    <w:lsdException w:name="List Table 4" w:uiPriority="49"/>
+    <w:lsdException w:name="List Table 5 Dark" w:uiPriority="50"/>
+    <w:lsdException w:name="List Table 6 Colorful" w:uiPriority="51"/>
+    <w:lsdException w:name="List Table 7 Colorful" w:uiPriority="52"/>
+    <w:lsdException w:name="List Table 1 Light Accent 1" w:uiPriority="46"/>
+    <w:lsdException w:name="List Table 2 Accent 1" w:uiPriority="47"/>
+    <w:lsdException w:name="List Table 3 Accent 1" w:uiPriority="48"/>
+    <w:lsdException w:name="List Table 4 Accent 1" w:uiPriority="49"/>
+    <w:lsdException w:name="List Table 5 Dark Accent 1" w:uiPriority="50"/>
+    <w:lsdException w:name="List Table 6 Colorful Accent 1" w:uiPriority="51"/>
+    <w:lsdException w:name="List Table 7 Colorful Accent 1" w:uiPriority="52"/>
+    <w:lsdException w:name="List Table 1 Light Accent 2" w:uiPriority="46"/>
+    <w:lsdException w:name="List Table 2 Accent 2" w:uiPriority="47"/>
+    <w:lsdException w:name="List Table 3 Accent 2" w:uiPriority="48"/>
+    <w:lsdException w:name="List Table 4 Accent 2" w:uiPriority="49"/>
+    <w:lsdException w:name="List Table 5 Dark Accent 2" w:uiPriority="50"/>
+    <w:lsdException w:name="List Table 6 Colorful Accent 2" w:uiPriority="51"/>
+    <w:lsdException w:name="List Table 7 Colorful Accent 2" w:uiPriority="52"/>
+    <w:lsdException w:name="List Table 1 Light Accent 3" w:uiPriority="46"/>
+    <w:lsdException w:name="List Table 2 Accent 3" w:uiPriority="47"/>
+    <w:lsdException w:name="List Table 3 Accent 3" w:uiPriority="48"/>
+    <w:lsdException w:name="List Table 4 Accent 3" w:uiPriority="49"/>
+    <w:lsdException w:name="List Table 5 Dark Accent 3" w:uiPriority="50"/>
+    <w:lsdException w:name="List Table 6 Colorful Accent 3" w:uiPriority="51"/>
+    <w:lsdException w:name="List Table 7 Colorful Accent 3" w:uiPriority="52"/>
+    <w:lsdException w:name="List Table 1 Light Accent 4" w:uiPriority="46"/>
+    <w:lsdException w:name="List Table 2 Accent 4" w:uiPriority="47"/>
+    <w:lsdException w:name="List Table 3 Accent 4" w:uiPriority="48"/>
+    <w:lsdException w:name="List Table 4 Accent 4" w:uiPriority="49"/>
+    <w:lsdException w:name="List Table 5 Dark Accent 4" w:uiPriority="50"/>
+    <w:lsdException w:name="List Table 6 Colorful Accent 4" w:uiPriority="51"/>
+    <w:lsdException w:name="List Table 7 Colorful Accent 4" w:uiPriority="52"/>
+    <w:lsdException w:name="List Table 1 Light Accent 5" w:uiPriority="46"/>
+    <w:lsdException w:name="List Table 2 Accent 5" w:uiPriority="47"/>
+    <w:lsdException w:name="List Table 3 Accent 5" w:uiPriority="48"/>
+    <w:lsdException w:name="List Table 4 Accent 5" w:uiPriority="49"/>
+    <w:lsdException w:name="List Table 5 Dark Accent 5" w:uiPriority="50"/>
+    <w:lsdException w:name="List Table 6 Colorful Accent 5" w:uiPriority="51"/>
+    <w:lsdException w:name="List Table 7 Colorful Accent 5" w:uiPriority="52"/>
+    <w:lsdException w:name="List Table 1 Light Accent 6" w:uiPriority="46"/>
+    <w:lsdException w:name="List Table 2 Accent 6" w:uiPriority="47"/>
+    <w:lsdException w:name="List Table 3 Accent 6" w:uiPriority="48"/>
+    <w:lsdException w:name="List Table 4 Accent 6" w:uiPriority="49"/>
+    <w:lsdException w:name="List Table 5 Dark Accent 6" w:uiPriority="50"/>
+    <w:lsdException w:name="List Table 6 Colorful Accent 6" w:uiPriority="51"/>
+    <w:lsdException w:name="List Table 7 Colorful Accent 6" w:uiPriority="52"/>
   </w:latentStyles>
   <w:style w:type="paragraph" w:default="1" w:styleId="Standard">
     <w:name w:val="Normal"/>
@@ -5528,805 +5787,7 @@
       <w:b/>
     </w:rPr>
   </w:style>
-  <w:style w:type="character" w:styleId="BesuchterHyperlink">
-    <w:name w:val="FollowedHyperlink"/>
-    <w:basedOn w:val="Absatz-Standardschriftart"/>
-    <w:semiHidden/>
-    <w:rPr>
-      <w:color w:val="800080"/>
-      <w:u w:val="single"/>
-    </w:rPr>
-  </w:style>
-  <w:style w:type="paragraph" w:styleId="Sprechblasentext">
-    <w:name w:val="Balloon Text"/>
-    <w:basedOn w:val="Standard"/>
-    <w:link w:val="SprechblasentextZchn"/>
-    <w:uiPriority w:val="99"/>
-    <w:semiHidden/>
-    <w:unhideWhenUsed/>
-    <w:rsid w:val="00AB23D4"/>
-    <w:pPr>
-      <w:spacing w:line="240" w:lineRule="auto"/>
-    </w:pPr>
-    <w:rPr>
-      <w:rFonts w:ascii="Tahoma" w:hAnsi="Tahoma" w:cs="Tahoma"/>
-      <w:sz w:val="16"/>
-      <w:szCs w:val="16"/>
-    </w:rPr>
-  </w:style>
-  <w:style w:type="character" w:customStyle="1" w:styleId="SprechblasentextZchn">
-    <w:name w:val="Sprechblasentext Zchn"/>
-    <w:basedOn w:val="Absatz-Standardschriftart"/>
-    <w:link w:val="Sprechblasentext"/>
-    <w:uiPriority w:val="99"/>
-    <w:semiHidden/>
-    <w:rsid w:val="00AB23D4"/>
-    <w:rPr>
-      <w:rFonts w:ascii="Tahoma" w:hAnsi="Tahoma" w:cs="Tahoma"/>
-      <w:sz w:val="16"/>
-      <w:szCs w:val="16"/>
-      <w:lang w:val="en-US" w:eastAsia="en-US"/>
-    </w:rPr>
-  </w:style>
-  <w:style w:type="table" w:styleId="Tabellenraster">
-    <w:name w:val="Table Grid"/>
-    <w:basedOn w:val="NormaleTabelle"/>
-    <w:uiPriority w:val="59"/>
-    <w:rsid w:val="00832EE5"/>
-    <w:tblPr>
-      <w:tblBorders>
-        <w:top w:val="single" w:sz="4" w:space="0" w:color="auto"/>
-        <w:left w:val="single" w:sz="4" w:space="0" w:color="auto"/>
-        <w:bottom w:val="single" w:sz="4" w:space="0" w:color="auto"/>
-        <w:right w:val="single" w:sz="4" w:space="0" w:color="auto"/>
-        <w:insideH w:val="single" w:sz="4" w:space="0" w:color="auto"/>
-        <w:insideV w:val="single" w:sz="4" w:space="0" w:color="auto"/>
-      </w:tblBorders>
-    </w:tblPr>
-  </w:style>
-  <w:style w:type="character" w:customStyle="1" w:styleId="Internetlink">
-    <w:name w:val="Internetlink"/>
-    <w:basedOn w:val="Absatz-Standardschriftart"/>
-    <w:semiHidden/>
-    <w:rsid w:val="00C16448"/>
-    <w:rPr>
-      <w:color w:val="0000FF"/>
-      <w:u w:val="single"/>
-    </w:rPr>
-  </w:style>
-  <w:style w:type="paragraph" w:styleId="Listenabsatz">
-    <w:name w:val="List Paragraph"/>
-    <w:basedOn w:val="Standard"/>
-    <w:uiPriority w:val="34"/>
-    <w:qFormat/>
-    <w:rsid w:val="00A17350"/>
-    <w:pPr>
-      <w:ind w:left="720"/>
-      <w:contextualSpacing/>
-    </w:pPr>
-  </w:style>
-</w:styles>
-</file>
-
-<file path=word/stylesWithEffects.xml><?xml version="1.0" encoding="utf-8"?>
-<w:styles xmlns:wpc="http://schemas.microsoft.com/office/word/2010/wordprocessingCanvas" xmlns:mc="http://schemas.openxmlformats.org/markup-compatibility/2006" xmlns:o="urn:schemas-microsoft-com:office:office" xmlns:r="http://schemas.openxmlformats.org/officeDocument/2006/relationships" xmlns:m="http://schemas.openxmlformats.org/officeDocument/2006/math" xmlns:v="urn:schemas-microsoft-com:vml" xmlns:wp14="http://schemas.microsoft.com/office/word/2010/wordprocessingDrawing" xmlns:wp="http://schemas.openxmlformats.org/drawingml/2006/wordprocessingDrawing" xmlns:w10="urn:schemas-microsoft-com:office:word" xmlns:w="http://schemas.openxmlformats.org/wordprocessingml/2006/main" xmlns:w14="http://schemas.microsoft.com/office/word/2010/wordml" xmlns:wpg="http://schemas.microsoft.com/office/word/2010/wordprocessingGroup" xmlns:wpi="http://schemas.microsoft.com/office/word/2010/wordprocessingInk" xmlns:wne="http://schemas.microsoft.com/office/word/2006/wordml" xmlns:wps="http://schemas.microsoft.com/office/word/2010/wordprocessingShape" mc:Ignorable="w14 wp14">
-  <w:docDefaults>
-    <w:rPrDefault>
-      <w:rPr>
-        <w:rFonts w:ascii="Times New Roman" w:eastAsia="Times New Roman" w:hAnsi="Times New Roman" w:cs="Times New Roman"/>
-        <w:lang w:val="de-DE" w:eastAsia="de-DE" w:bidi="ar-SA"/>
-      </w:rPr>
-    </w:rPrDefault>
-    <w:pPrDefault/>
-  </w:docDefaults>
-  <w:latentStyles w:defLockedState="0" w:defUIPriority="99" w:defSemiHidden="1" w:defUnhideWhenUsed="1" w:defQFormat="0" w:count="267">
-    <w:lsdException w:name="Normal" w:semiHidden="0" w:uiPriority="0" w:unhideWhenUsed="0" w:qFormat="1"/>
-    <w:lsdException w:name="heading 1" w:semiHidden="0" w:uiPriority="9" w:unhideWhenUsed="0" w:qFormat="1"/>
-    <w:lsdException w:name="heading 2" w:semiHidden="0" w:uiPriority="9" w:unhideWhenUsed="0" w:qFormat="1"/>
-    <w:lsdException w:name="heading 3" w:semiHidden="0" w:uiPriority="9" w:unhideWhenUsed="0" w:qFormat="1"/>
-    <w:lsdException w:name="heading 4" w:semiHidden="0" w:uiPriority="9" w:unhideWhenUsed="0" w:qFormat="1"/>
-    <w:lsdException w:name="heading 5" w:semiHidden="0" w:uiPriority="9" w:unhideWhenUsed="0" w:qFormat="1"/>
-    <w:lsdException w:name="heading 6" w:semiHidden="0" w:uiPriority="9" w:unhideWhenUsed="0" w:qFormat="1"/>
-    <w:lsdException w:name="heading 7" w:semiHidden="0" w:uiPriority="9" w:unhideWhenUsed="0" w:qFormat="1"/>
-    <w:lsdException w:name="heading 8" w:semiHidden="0" w:uiPriority="9" w:unhideWhenUsed="0" w:qFormat="1"/>
-    <w:lsdException w:name="heading 9" w:semiHidden="0" w:uiPriority="9" w:unhideWhenUsed="0" w:qFormat="1"/>
-    <w:lsdException w:name="toc 1" w:uiPriority="39"/>
-    <w:lsdException w:name="toc 2" w:uiPriority="39"/>
-    <w:lsdException w:name="toc 3" w:uiPriority="39"/>
-    <w:lsdException w:name="toc 4" w:uiPriority="39"/>
-    <w:lsdException w:name="toc 5" w:uiPriority="39"/>
-    <w:lsdException w:name="toc 6" w:uiPriority="39"/>
-    <w:lsdException w:name="toc 7" w:uiPriority="39"/>
-    <w:lsdException w:name="toc 8" w:uiPriority="39"/>
-    <w:lsdException w:name="toc 9" w:uiPriority="39"/>
-    <w:lsdException w:name="caption" w:uiPriority="35" w:qFormat="1"/>
-    <w:lsdException w:name="Title" w:semiHidden="0" w:uiPriority="10" w:unhideWhenUsed="0" w:qFormat="1"/>
-    <w:lsdException w:name="Default Paragraph Font" w:uiPriority="1"/>
-    <w:lsdException w:name="Subtitle" w:semiHidden="0" w:uiPriority="11" w:unhideWhenUsed="0" w:qFormat="1"/>
-    <w:lsdException w:name="Strong" w:semiHidden="0" w:uiPriority="22" w:unhideWhenUsed="0" w:qFormat="1"/>
-    <w:lsdException w:name="Emphasis" w:semiHidden="0" w:uiPriority="20" w:unhideWhenUsed="0" w:qFormat="1"/>
-    <w:lsdException w:name="Table Grid" w:semiHidden="0" w:uiPriority="59" w:unhideWhenUsed="0"/>
-    <w:lsdException w:name="Placeholder Text" w:unhideWhenUsed="0"/>
-    <w:lsdException w:name="No Spacing" w:semiHidden="0" w:uiPriority="1" w:unhideWhenUsed="0" w:qFormat="1"/>
-    <w:lsdException w:name="Light Shading" w:semiHidden="0" w:uiPriority="60" w:unhideWhenUsed="0"/>
-    <w:lsdException w:name="Light List" w:semiHidden="0" w:uiPriority="61" w:unhideWhenUsed="0"/>
-    <w:lsdException w:name="Light Grid" w:semiHidden="0" w:uiPriority="62" w:unhideWhenUsed="0"/>
-    <w:lsdException w:name="Medium Shading 1" w:semiHidden="0" w:uiPriority="63" w:unhideWhenUsed="0"/>
-    <w:lsdException w:name="Medium Shading 2" w:semiHidden="0" w:uiPriority="64" w:unhideWhenUsed="0"/>
-    <w:lsdException w:name="Medium List 1" w:semiHidden="0" w:uiPriority="65" w:unhideWhenUsed="0"/>
-    <w:lsdException w:name="Medium List 2" w:semiHidden="0" w:uiPriority="66" w:unhideWhenUsed="0"/>
-    <w:lsdException w:name="Medium Grid 1" w:semiHidden="0" w:uiPriority="67" w:unhideWhenUsed="0"/>
-    <w:lsdException w:name="Medium Grid 2" w:semiHidden="0" w:uiPriority="68" w:unhideWhenUsed="0"/>
-    <w:lsdException w:name="Medium Grid 3" w:semiHidden="0" w:uiPriority="69" w:unhideWhenUsed="0"/>
-    <w:lsdException w:name="Dark List" w:semiHidden="0" w:uiPriority="70" w:unhideWhenUsed="0"/>
-    <w:lsdException w:name="Colorful Shading" w:semiHidden="0" w:uiPriority="71" w:unhideWhenUsed="0"/>
-    <w:lsdException w:name="Colorful List" w:semiHidden="0" w:uiPriority="72" w:unhideWhenUsed="0"/>
-    <w:lsdException w:name="Colorful Grid" w:semiHidden="0" w:uiPriority="73" w:unhideWhenUsed="0"/>
-    <w:lsdException w:name="Light Shading Accent 1" w:semiHidden="0" w:uiPriority="60" w:unhideWhenUsed="0"/>
-    <w:lsdException w:name="Light List Accent 1" w:semiHidden="0" w:uiPriority="61" w:unhideWhenUsed="0"/>
-    <w:lsdException w:name="Light Grid Accent 1" w:semiHidden="0" w:uiPriority="62" w:unhideWhenUsed="0"/>
-    <w:lsdException w:name="Medium Shading 1 Accent 1" w:semiHidden="0" w:uiPriority="63" w:unhideWhenUsed="0"/>
-    <w:lsdException w:name="Medium Shading 2 Accent 1" w:semiHidden="0" w:uiPriority="64" w:unhideWhenUsed="0"/>
-    <w:lsdException w:name="Medium List 1 Accent 1" w:semiHidden="0" w:uiPriority="65" w:unhideWhenUsed="0"/>
-    <w:lsdException w:name="Revision" w:unhideWhenUsed="0"/>
-    <w:lsdException w:name="List Paragraph" w:semiHidden="0" w:uiPriority="34" w:unhideWhenUsed="0" w:qFormat="1"/>
-    <w:lsdException w:name="Quote" w:semiHidden="0" w:uiPriority="29" w:unhideWhenUsed="0" w:qFormat="1"/>
-    <w:lsdException w:name="Intense Quote" w:semiHidden="0" w:uiPriority="30" w:unhideWhenUsed="0" w:qFormat="1"/>
-    <w:lsdException w:name="Medium List 2 Accent 1" w:semiHidden="0" w:uiPriority="66" w:unhideWhenUsed="0"/>
-    <w:lsdException w:name="Medium Grid 1 Accent 1" w:semiHidden="0" w:uiPriority="67" w:unhideWhenUsed="0"/>
-    <w:lsdException w:name="Medium Grid 2 Accent 1" w:semiHidden="0" w:uiPriority="68" w:unhideWhenUsed="0"/>
-    <w:lsdException w:name="Medium Grid 3 Accent 1" w:semiHidden="0" w:uiPriority="69" w:unhideWhenUsed="0"/>
-    <w:lsdException w:name="Dark List Accent 1" w:semiHidden="0" w:uiPriority="70" w:unhideWhenUsed="0"/>
-    <w:lsdException w:name="Colorful Shading Accent 1" w:semiHidden="0" w:uiPriority="71" w:unhideWhenUsed="0"/>
-    <w:lsdException w:name="Colorful List Accent 1" w:semiHidden="0" w:uiPriority="72" w:unhideWhenUsed="0"/>
-    <w:lsdException w:name="Colorful Grid Accent 1" w:semiHidden="0" w:uiPriority="73" w:unhideWhenUsed="0"/>
-    <w:lsdException w:name="Light Shading Accent 2" w:semiHidden="0" w:uiPriority="60" w:unhideWhenUsed="0"/>
-    <w:lsdException w:name="Light List Accent 2" w:semiHidden="0" w:uiPriority="61" w:unhideWhenUsed="0"/>
-    <w:lsdException w:name="Light Grid Accent 2" w:semiHidden="0" w:uiPriority="62" w:unhideWhenUsed="0"/>
-    <w:lsdException w:name="Medium Shading 1 Accent 2" w:semiHidden="0" w:uiPriority="63" w:unhideWhenUsed="0"/>
-    <w:lsdException w:name="Medium Shading 2 Accent 2" w:semiHidden="0" w:uiPriority="64" w:unhideWhenUsed="0"/>
-    <w:lsdException w:name="Medium List 1 Accent 2" w:semiHidden="0" w:uiPriority="65" w:unhideWhenUsed="0"/>
-    <w:lsdException w:name="Medium List 2 Accent 2" w:semiHidden="0" w:uiPriority="66" w:unhideWhenUsed="0"/>
-    <w:lsdException w:name="Medium Grid 1 Accent 2" w:semiHidden="0" w:uiPriority="67" w:unhideWhenUsed="0"/>
-    <w:lsdException w:name="Medium Grid 2 Accent 2" w:semiHidden="0" w:uiPriority="68" w:unhideWhenUsed="0"/>
-    <w:lsdException w:name="Medium Grid 3 Accent 2" w:semiHidden="0" w:uiPriority="69" w:unhideWhenUsed="0"/>
-    <w:lsdException w:name="Dark List Accent 2" w:semiHidden="0" w:uiPriority="70" w:unhideWhenUsed="0"/>
-    <w:lsdException w:name="Colorful Shading Accent 2" w:semiHidden="0" w:uiPriority="71" w:unhideWhenUsed="0"/>
-    <w:lsdException w:name="Colorful List Accent 2" w:semiHidden="0" w:uiPriority="72" w:unhideWhenUsed="0"/>
-    <w:lsdException w:name="Colorful Grid Accent 2" w:semiHidden="0" w:uiPriority="73" w:unhideWhenUsed="0"/>
-    <w:lsdException w:name="Light Shading Accent 3" w:semiHidden="0" w:uiPriority="60" w:unhideWhenUsed="0"/>
-    <w:lsdException w:name="Light List Accent 3" w:semiHidden="0" w:uiPriority="61" w:unhideWhenUsed="0"/>
-    <w:lsdException w:name="Light Grid Accent 3" w:semiHidden="0" w:uiPriority="62" w:unhideWhenUsed="0"/>
-    <w:lsdException w:name="Medium Shading 1 Accent 3" w:semiHidden="0" w:uiPriority="63" w:unhideWhenUsed="0"/>
-    <w:lsdException w:name="Medium Shading 2 Accent 3" w:semiHidden="0" w:uiPriority="64" w:unhideWhenUsed="0"/>
-    <w:lsdException w:name="Medium List 1 Accent 3" w:semiHidden="0" w:uiPriority="65" w:unhideWhenUsed="0"/>
-    <w:lsdException w:name="Medium List 2 Accent 3" w:semiHidden="0" w:uiPriority="66" w:unhideWhenUsed="0"/>
-    <w:lsdException w:name="Medium Grid 1 Accent 3" w:semiHidden="0" w:uiPriority="67" w:unhideWhenUsed="0"/>
-    <w:lsdException w:name="Medium Grid 2 Accent 3" w:semiHidden="0" w:uiPriority="68" w:unhideWhenUsed="0"/>
-    <w:lsdException w:name="Medium Grid 3 Accent 3" w:semiHidden="0" w:uiPriority="69" w:unhideWhenUsed="0"/>
-    <w:lsdException w:name="Dark List Accent 3" w:semiHidden="0" w:uiPriority="70" w:unhideWhenUsed="0"/>
-    <w:lsdException w:name="Colorful Shading Accent 3" w:semiHidden="0" w:uiPriority="71" w:unhideWhenUsed="0"/>
-    <w:lsdException w:name="Colorful List Accent 3" w:semiHidden="0" w:uiPriority="72" w:unhideWhenUsed="0"/>
-    <w:lsdException w:name="Colorful Grid Accent 3" w:semiHidden="0" w:uiPriority="73" w:unhideWhenUsed="0"/>
-    <w:lsdException w:name="Light Shading Accent 4" w:semiHidden="0" w:uiPriority="60" w:unhideWhenUsed="0"/>
-    <w:lsdException w:name="Light List Accent 4" w:semiHidden="0" w:uiPriority="61" w:unhideWhenUsed="0"/>
-    <w:lsdException w:name="Light Grid Accent 4" w:semiHidden="0" w:uiPriority="62" w:unhideWhenUsed="0"/>
-    <w:lsdException w:name="Medium Shading 1 Accent 4" w:semiHidden="0" w:uiPriority="63" w:unhideWhenUsed="0"/>
-    <w:lsdException w:name="Medium Shading 2 Accent 4" w:semiHidden="0" w:uiPriority="64" w:unhideWhenUsed="0"/>
-    <w:lsdException w:name="Medium List 1 Accent 4" w:semiHidden="0" w:uiPriority="65" w:unhideWhenUsed="0"/>
-    <w:lsdException w:name="Medium List 2 Accent 4" w:semiHidden="0" w:uiPriority="66" w:unhideWhenUsed="0"/>
-    <w:lsdException w:name="Medium Grid 1 Accent 4" w:semiHidden="0" w:uiPriority="67" w:unhideWhenUsed="0"/>
-    <w:lsdException w:name="Medium Grid 2 Accent 4" w:semiHidden="0" w:uiPriority="68" w:unhideWhenUsed="0"/>
-    <w:lsdException w:name="Medium Grid 3 Accent 4" w:semiHidden="0" w:uiPriority="69" w:unhideWhenUsed="0"/>
-    <w:lsdException w:name="Dark List Accent 4" w:semiHidden="0" w:uiPriority="70" w:unhideWhenUsed="0"/>
-    <w:lsdException w:name="Colorful Shading Accent 4" w:semiHidden="0" w:uiPriority="71" w:unhideWhenUsed="0"/>
-    <w:lsdException w:name="Colorful List Accent 4" w:semiHidden="0" w:uiPriority="72" w:unhideWhenUsed="0"/>
-    <w:lsdException w:name="Colorful Grid Accent 4" w:semiHidden="0" w:uiPriority="73" w:unhideWhenUsed="0"/>
-    <w:lsdException w:name="Light Shading Accent 5" w:semiHidden="0" w:uiPriority="60" w:unhideWhenUsed="0"/>
-    <w:lsdException w:name="Light List Accent 5" w:semiHidden="0" w:uiPriority="61" w:unhideWhenUsed="0"/>
-    <w:lsdException w:name="Light Grid Accent 5" w:semiHidden="0" w:uiPriority="62" w:unhideWhenUsed="0"/>
-    <w:lsdException w:name="Medium Shading 1 Accent 5" w:semiHidden="0" w:uiPriority="63" w:unhideWhenUsed="0"/>
-    <w:lsdException w:name="Medium Shading 2 Accent 5" w:semiHidden="0" w:uiPriority="64" w:unhideWhenUsed="0"/>
-    <w:lsdException w:name="Medium List 1 Accent 5" w:semiHidden="0" w:uiPriority="65" w:unhideWhenUsed="0"/>
-    <w:lsdException w:name="Medium List 2 Accent 5" w:semiHidden="0" w:uiPriority="66" w:unhideWhenUsed="0"/>
-    <w:lsdException w:name="Medium Grid 1 Accent 5" w:semiHidden="0" w:uiPriority="67" w:unhideWhenUsed="0"/>
-    <w:lsdException w:name="Medium Grid 2 Accent 5" w:semiHidden="0" w:uiPriority="68" w:unhideWhenUsed="0"/>
-    <w:lsdException w:name="Medium Grid 3 Accent 5" w:semiHidden="0" w:uiPriority="69" w:unhideWhenUsed="0"/>
-    <w:lsdException w:name="Dark List Accent 5" w:semiHidden="0" w:uiPriority="70" w:unhideWhenUsed="0"/>
-    <w:lsdException w:name="Colorful Shading Accent 5" w:semiHidden="0" w:uiPriority="71" w:unhideWhenUsed="0"/>
-    <w:lsdException w:name="Colorful List Accent 5" w:semiHidden="0" w:uiPriority="72" w:unhideWhenUsed="0"/>
-    <w:lsdException w:name="Colorful Grid Accent 5" w:semiHidden="0" w:uiPriority="73" w:unhideWhenUsed="0"/>
-    <w:lsdException w:name="Light Shading Accent 6" w:semiHidden="0" w:uiPriority="60" w:unhideWhenUsed="0"/>
-    <w:lsdException w:name="Light List Accent 6" w:semiHidden="0" w:uiPriority="61" w:unhideWhenUsed="0"/>
-    <w:lsdException w:name="Light Grid Accent 6" w:semiHidden="0" w:uiPriority="62" w:unhideWhenUsed="0"/>
-    <w:lsdException w:name="Medium Shading 1 Accent 6" w:semiHidden="0" w:uiPriority="63" w:unhideWhenUsed="0"/>
-    <w:lsdException w:name="Medium Shading 2 Accent 6" w:semiHidden="0" w:uiPriority="64" w:unhideWhenUsed="0"/>
-    <w:lsdException w:name="Medium List 1 Accent 6" w:semiHidden="0" w:uiPriority="65" w:unhideWhenUsed="0"/>
-    <w:lsdException w:name="Medium List 2 Accent 6" w:semiHidden="0" w:uiPriority="66" w:unhideWhenUsed="0"/>
-    <w:lsdException w:name="Medium Grid 1 Accent 6" w:semiHidden="0" w:uiPriority="67" w:unhideWhenUsed="0"/>
-    <w:lsdException w:name="Medium Grid 2 Accent 6" w:semiHidden="0" w:uiPriority="68" w:unhideWhenUsed="0"/>
-    <w:lsdException w:name="Medium Grid 3 Accent 6" w:semiHidden="0" w:uiPriority="69" w:unhideWhenUsed="0"/>
-    <w:lsdException w:name="Dark List Accent 6" w:semiHidden="0" w:uiPriority="70" w:unhideWhenUsed="0"/>
-    <w:lsdException w:name="Colorful Shading Accent 6" w:semiHidden="0" w:uiPriority="71" w:unhideWhenUsed="0"/>
-    <w:lsdException w:name="Colorful List Accent 6" w:semiHidden="0" w:uiPriority="72" w:unhideWhenUsed="0"/>
-    <w:lsdException w:name="Colorful Grid Accent 6" w:semiHidden="0" w:uiPriority="73" w:unhideWhenUsed="0"/>
-    <w:lsdException w:name="Subtle Emphasis" w:semiHidden="0" w:uiPriority="19" w:unhideWhenUsed="0" w:qFormat="1"/>
-    <w:lsdException w:name="Intense Emphasis" w:semiHidden="0" w:uiPriority="21" w:unhideWhenUsed="0" w:qFormat="1"/>
-    <w:lsdException w:name="Subtle Reference" w:semiHidden="0" w:uiPriority="31" w:unhideWhenUsed="0" w:qFormat="1"/>
-    <w:lsdException w:name="Intense Reference" w:semiHidden="0" w:uiPriority="32" w:unhideWhenUsed="0" w:qFormat="1"/>
-    <w:lsdException w:name="Book Title" w:semiHidden="0" w:uiPriority="33" w:unhideWhenUsed="0" w:qFormat="1"/>
-    <w:lsdException w:name="Bibliography" w:uiPriority="37"/>
-    <w:lsdException w:name="TOC Heading" w:uiPriority="39" w:qFormat="1"/>
-  </w:latentStyles>
-  <w:style w:type="paragraph" w:default="1" w:styleId="Standard">
-    <w:name w:val="Normal"/>
-    <w:qFormat/>
-    <w:pPr>
-      <w:widowControl w:val="0"/>
-      <w:spacing w:line="240" w:lineRule="atLeast"/>
-    </w:pPr>
-    <w:rPr>
-      <w:lang w:val="en-US" w:eastAsia="en-US"/>
-    </w:rPr>
-  </w:style>
-  <w:style w:type="paragraph" w:styleId="berschrift1">
-    <w:name w:val="heading 1"/>
-    <w:basedOn w:val="Standard"/>
-    <w:next w:val="Standard"/>
-    <w:qFormat/>
-    <w:pPr>
-      <w:keepNext/>
-      <w:numPr>
-        <w:numId w:val="1"/>
-      </w:numPr>
-      <w:spacing w:before="120" w:after="60"/>
-      <w:ind w:left="720" w:hanging="720"/>
-      <w:outlineLvl w:val="0"/>
-    </w:pPr>
-    <w:rPr>
-      <w:rFonts w:ascii="Arial" w:hAnsi="Arial"/>
-      <w:b/>
-      <w:sz w:val="24"/>
-    </w:rPr>
-  </w:style>
-  <w:style w:type="paragraph" w:styleId="berschrift2">
-    <w:name w:val="heading 2"/>
-    <w:basedOn w:val="berschrift1"/>
-    <w:next w:val="Standard"/>
-    <w:qFormat/>
-    <w:pPr>
-      <w:numPr>
-        <w:ilvl w:val="1"/>
-      </w:numPr>
-      <w:outlineLvl w:val="1"/>
-    </w:pPr>
-    <w:rPr>
-      <w:sz w:val="20"/>
-    </w:rPr>
-  </w:style>
-  <w:style w:type="paragraph" w:styleId="berschrift3">
-    <w:name w:val="heading 3"/>
-    <w:basedOn w:val="berschrift1"/>
-    <w:next w:val="Standard"/>
-    <w:qFormat/>
-    <w:pPr>
-      <w:numPr>
-        <w:ilvl w:val="2"/>
-      </w:numPr>
-      <w:outlineLvl w:val="2"/>
-    </w:pPr>
-    <w:rPr>
-      <w:b w:val="0"/>
-      <w:i/>
-      <w:sz w:val="20"/>
-    </w:rPr>
-  </w:style>
-  <w:style w:type="paragraph" w:styleId="berschrift4">
-    <w:name w:val="heading 4"/>
-    <w:basedOn w:val="berschrift1"/>
-    <w:next w:val="Standard"/>
-    <w:qFormat/>
-    <w:pPr>
-      <w:numPr>
-        <w:ilvl w:val="3"/>
-      </w:numPr>
-      <w:outlineLvl w:val="3"/>
-    </w:pPr>
-    <w:rPr>
-      <w:b w:val="0"/>
-      <w:sz w:val="20"/>
-    </w:rPr>
-  </w:style>
-  <w:style w:type="paragraph" w:styleId="berschrift5">
-    <w:name w:val="heading 5"/>
-    <w:basedOn w:val="Standard"/>
-    <w:next w:val="Standard"/>
-    <w:qFormat/>
-    <w:pPr>
-      <w:numPr>
-        <w:ilvl w:val="4"/>
-        <w:numId w:val="1"/>
-      </w:numPr>
-      <w:spacing w:before="240" w:after="60"/>
-      <w:ind w:left="2880"/>
-      <w:outlineLvl w:val="4"/>
-    </w:pPr>
-    <w:rPr>
-      <w:sz w:val="22"/>
-    </w:rPr>
-  </w:style>
-  <w:style w:type="paragraph" w:styleId="berschrift6">
-    <w:name w:val="heading 6"/>
-    <w:basedOn w:val="Standard"/>
-    <w:next w:val="Standard"/>
-    <w:qFormat/>
-    <w:pPr>
-      <w:numPr>
-        <w:ilvl w:val="5"/>
-        <w:numId w:val="1"/>
-      </w:numPr>
-      <w:spacing w:before="240" w:after="60"/>
-      <w:ind w:left="2880"/>
-      <w:outlineLvl w:val="5"/>
-    </w:pPr>
-    <w:rPr>
-      <w:i/>
-      <w:sz w:val="22"/>
-    </w:rPr>
-  </w:style>
-  <w:style w:type="paragraph" w:styleId="berschrift7">
-    <w:name w:val="heading 7"/>
-    <w:basedOn w:val="Standard"/>
-    <w:next w:val="Standard"/>
-    <w:qFormat/>
-    <w:pPr>
-      <w:numPr>
-        <w:ilvl w:val="6"/>
-        <w:numId w:val="1"/>
-      </w:numPr>
-      <w:spacing w:before="240" w:after="60"/>
-      <w:ind w:left="2880"/>
-      <w:outlineLvl w:val="6"/>
-    </w:pPr>
-  </w:style>
-  <w:style w:type="paragraph" w:styleId="berschrift8">
-    <w:name w:val="heading 8"/>
-    <w:basedOn w:val="Standard"/>
-    <w:next w:val="Standard"/>
-    <w:qFormat/>
-    <w:pPr>
-      <w:numPr>
-        <w:ilvl w:val="7"/>
-        <w:numId w:val="1"/>
-      </w:numPr>
-      <w:spacing w:before="240" w:after="60"/>
-      <w:ind w:left="2880"/>
-      <w:outlineLvl w:val="7"/>
-    </w:pPr>
-    <w:rPr>
-      <w:i/>
-    </w:rPr>
-  </w:style>
-  <w:style w:type="paragraph" w:styleId="berschrift9">
-    <w:name w:val="heading 9"/>
-    <w:basedOn w:val="Standard"/>
-    <w:next w:val="Standard"/>
-    <w:qFormat/>
-    <w:pPr>
-      <w:numPr>
-        <w:ilvl w:val="8"/>
-        <w:numId w:val="1"/>
-      </w:numPr>
-      <w:spacing w:before="240" w:after="60"/>
-      <w:ind w:left="2880"/>
-      <w:outlineLvl w:val="8"/>
-    </w:pPr>
-    <w:rPr>
-      <w:b/>
-      <w:i/>
-      <w:sz w:val="18"/>
-    </w:rPr>
-  </w:style>
-  <w:style w:type="character" w:default="1" w:styleId="Absatz-Standardschriftart">
-    <w:name w:val="Default Paragraph Font"/>
-    <w:uiPriority w:val="1"/>
-    <w:semiHidden/>
-    <w:unhideWhenUsed/>
-  </w:style>
-  <w:style w:type="table" w:default="1" w:styleId="NormaleTabelle">
-    <w:name w:val="Normal Table"/>
-    <w:uiPriority w:val="99"/>
-    <w:semiHidden/>
-    <w:unhideWhenUsed/>
-    <w:tblPr>
-      <w:tblInd w:w="0" w:type="dxa"/>
-      <w:tblCellMar>
-        <w:top w:w="0" w:type="dxa"/>
-        <w:left w:w="108" w:type="dxa"/>
-        <w:bottom w:w="0" w:type="dxa"/>
-        <w:right w:w="108" w:type="dxa"/>
-      </w:tblCellMar>
-    </w:tblPr>
-  </w:style>
-  <w:style w:type="numbering" w:default="1" w:styleId="KeineListe">
-    <w:name w:val="No List"/>
-    <w:uiPriority w:val="99"/>
-    <w:semiHidden/>
-    <w:unhideWhenUsed/>
-  </w:style>
-  <w:style w:type="paragraph" w:customStyle="1" w:styleId="Paragraph2">
-    <w:name w:val="Paragraph2"/>
-    <w:basedOn w:val="Standard"/>
-    <w:pPr>
-      <w:spacing w:before="80"/>
-      <w:ind w:left="720"/>
-      <w:jc w:val="both"/>
-    </w:pPr>
-    <w:rPr>
-      <w:color w:val="000000"/>
-      <w:lang w:val="en-AU"/>
-    </w:rPr>
-  </w:style>
-  <w:style w:type="paragraph" w:styleId="Titel">
-    <w:name w:val="Title"/>
-    <w:basedOn w:val="Standard"/>
-    <w:next w:val="Standard"/>
-    <w:qFormat/>
-    <w:pPr>
-      <w:spacing w:line="240" w:lineRule="auto"/>
-      <w:jc w:val="center"/>
-    </w:pPr>
-    <w:rPr>
-      <w:rFonts w:ascii="Arial" w:hAnsi="Arial"/>
-      <w:b/>
-      <w:sz w:val="36"/>
-    </w:rPr>
-  </w:style>
-  <w:style w:type="paragraph" w:styleId="Untertitel">
-    <w:name w:val="Subtitle"/>
-    <w:basedOn w:val="Standard"/>
-    <w:qFormat/>
-    <w:pPr>
-      <w:spacing w:after="60"/>
-      <w:jc w:val="center"/>
-    </w:pPr>
-    <w:rPr>
-      <w:rFonts w:ascii="Arial" w:hAnsi="Arial"/>
-      <w:i/>
-      <w:sz w:val="36"/>
-      <w:lang w:val="en-AU"/>
-    </w:rPr>
-  </w:style>
-  <w:style w:type="paragraph" w:styleId="Standardeinzug">
-    <w:name w:val="Normal Indent"/>
-    <w:basedOn w:val="Standard"/>
-    <w:semiHidden/>
-    <w:pPr>
-      <w:ind w:left="900" w:hanging="900"/>
-    </w:pPr>
-  </w:style>
-  <w:style w:type="paragraph" w:styleId="Verzeichnis1">
-    <w:name w:val="toc 1"/>
-    <w:basedOn w:val="Standard"/>
-    <w:next w:val="Standard"/>
-    <w:uiPriority w:val="39"/>
-    <w:pPr>
-      <w:tabs>
-        <w:tab w:val="right" w:pos="9360"/>
-      </w:tabs>
-      <w:spacing w:before="240" w:after="60"/>
-      <w:ind w:right="720"/>
-    </w:pPr>
-  </w:style>
-  <w:style w:type="paragraph" w:styleId="Verzeichnis2">
-    <w:name w:val="toc 2"/>
-    <w:basedOn w:val="Standard"/>
-    <w:next w:val="Standard"/>
-    <w:uiPriority w:val="39"/>
-    <w:pPr>
-      <w:tabs>
-        <w:tab w:val="right" w:pos="9360"/>
-      </w:tabs>
-      <w:ind w:left="432" w:right="720"/>
-    </w:pPr>
-  </w:style>
-  <w:style w:type="paragraph" w:styleId="Verzeichnis3">
-    <w:name w:val="toc 3"/>
-    <w:basedOn w:val="Standard"/>
-    <w:next w:val="Standard"/>
-    <w:uiPriority w:val="39"/>
-    <w:pPr>
-      <w:tabs>
-        <w:tab w:val="left" w:pos="1440"/>
-        <w:tab w:val="right" w:pos="9360"/>
-      </w:tabs>
-      <w:ind w:left="864"/>
-    </w:pPr>
-  </w:style>
-  <w:style w:type="paragraph" w:styleId="Kopfzeile">
-    <w:name w:val="header"/>
-    <w:basedOn w:val="Standard"/>
-    <w:semiHidden/>
-    <w:pPr>
-      <w:tabs>
-        <w:tab w:val="center" w:pos="4320"/>
-        <w:tab w:val="right" w:pos="8640"/>
-      </w:tabs>
-    </w:pPr>
-  </w:style>
-  <w:style w:type="paragraph" w:styleId="Fuzeile">
-    <w:name w:val="footer"/>
-    <w:basedOn w:val="Standard"/>
-    <w:semiHidden/>
-    <w:pPr>
-      <w:tabs>
-        <w:tab w:val="center" w:pos="4320"/>
-        <w:tab w:val="right" w:pos="8640"/>
-      </w:tabs>
-    </w:pPr>
-  </w:style>
-  <w:style w:type="character" w:styleId="Seitenzahl">
-    <w:name w:val="page number"/>
-    <w:basedOn w:val="Absatz-Standardschriftart"/>
-    <w:semiHidden/>
-  </w:style>
-  <w:style w:type="paragraph" w:customStyle="1" w:styleId="Bullet1">
-    <w:name w:val="Bullet1"/>
-    <w:basedOn w:val="Standard"/>
-    <w:pPr>
-      <w:ind w:left="720" w:hanging="432"/>
-    </w:pPr>
-  </w:style>
-  <w:style w:type="paragraph" w:customStyle="1" w:styleId="Bullet2">
-    <w:name w:val="Bullet2"/>
-    <w:basedOn w:val="Standard"/>
-    <w:pPr>
-      <w:ind w:left="1440" w:hanging="360"/>
-    </w:pPr>
-    <w:rPr>
-      <w:color w:val="000080"/>
-    </w:rPr>
-  </w:style>
-  <w:style w:type="paragraph" w:customStyle="1" w:styleId="Tabletext">
-    <w:name w:val="Tabletext"/>
-    <w:basedOn w:val="Standard"/>
-    <w:qFormat/>
-    <w:pPr>
-      <w:keepLines/>
-      <w:spacing w:after="120"/>
-    </w:pPr>
-  </w:style>
-  <w:style w:type="paragraph" w:styleId="Textkrper">
-    <w:name w:val="Body Text"/>
-    <w:basedOn w:val="Standard"/>
-    <w:semiHidden/>
-    <w:pPr>
-      <w:keepLines/>
-      <w:spacing w:after="120"/>
-      <w:ind w:left="720"/>
-    </w:pPr>
-  </w:style>
-  <w:style w:type="paragraph" w:styleId="Dokumentstruktur">
-    <w:name w:val="Document Map"/>
-    <w:basedOn w:val="Standard"/>
-    <w:semiHidden/>
-    <w:pPr>
-      <w:shd w:val="clear" w:color="auto" w:fill="000080"/>
-    </w:pPr>
-    <w:rPr>
-      <w:rFonts w:ascii="Tahoma" w:hAnsi="Tahoma"/>
-    </w:rPr>
-  </w:style>
-  <w:style w:type="character" w:styleId="Funotenzeichen">
-    <w:name w:val="footnote reference"/>
-    <w:basedOn w:val="Absatz-Standardschriftart"/>
-    <w:semiHidden/>
-    <w:rPr>
-      <w:sz w:val="20"/>
-      <w:vertAlign w:val="superscript"/>
-    </w:rPr>
-  </w:style>
-  <w:style w:type="paragraph" w:styleId="Funotentext">
-    <w:name w:val="footnote text"/>
-    <w:basedOn w:val="Standard"/>
-    <w:semiHidden/>
-    <w:pPr>
-      <w:keepNext/>
-      <w:keepLines/>
-      <w:pBdr>
-        <w:bottom w:val="single" w:sz="6" w:space="0" w:color="000000"/>
-      </w:pBdr>
-      <w:spacing w:before="40" w:after="40"/>
-      <w:ind w:left="360" w:hanging="360"/>
-    </w:pPr>
-    <w:rPr>
-      <w:rFonts w:ascii="Helvetica" w:hAnsi="Helvetica"/>
-      <w:sz w:val="16"/>
-    </w:rPr>
-  </w:style>
-  <w:style w:type="paragraph" w:customStyle="1" w:styleId="MainTitle">
-    <w:name w:val="Main Title"/>
-    <w:basedOn w:val="Standard"/>
-    <w:pPr>
-      <w:spacing w:before="480" w:after="60" w:line="240" w:lineRule="auto"/>
-      <w:jc w:val="center"/>
-    </w:pPr>
-    <w:rPr>
-      <w:rFonts w:ascii="Arial" w:hAnsi="Arial"/>
-      <w:b/>
-      <w:kern w:val="28"/>
-      <w:sz w:val="32"/>
-    </w:rPr>
-  </w:style>
-  <w:style w:type="paragraph" w:customStyle="1" w:styleId="Paragraph1">
-    <w:name w:val="Paragraph1"/>
-    <w:basedOn w:val="Standard"/>
-    <w:pPr>
-      <w:spacing w:before="80" w:line="240" w:lineRule="auto"/>
-      <w:jc w:val="both"/>
-    </w:pPr>
-  </w:style>
-  <w:style w:type="paragraph" w:customStyle="1" w:styleId="Paragraph3">
-    <w:name w:val="Paragraph3"/>
-    <w:basedOn w:val="Standard"/>
-    <w:pPr>
-      <w:spacing w:before="80" w:line="240" w:lineRule="auto"/>
-      <w:ind w:left="1530"/>
-      <w:jc w:val="both"/>
-    </w:pPr>
-  </w:style>
-  <w:style w:type="paragraph" w:customStyle="1" w:styleId="Paragraph4">
-    <w:name w:val="Paragraph4"/>
-    <w:basedOn w:val="Standard"/>
-    <w:pPr>
-      <w:spacing w:before="80" w:line="240" w:lineRule="auto"/>
-      <w:ind w:left="2250"/>
-      <w:jc w:val="both"/>
-    </w:pPr>
-  </w:style>
-  <w:style w:type="paragraph" w:styleId="Verzeichnis4">
-    <w:name w:val="toc 4"/>
-    <w:basedOn w:val="Standard"/>
-    <w:next w:val="Standard"/>
-    <w:autoRedefine/>
-    <w:semiHidden/>
-    <w:pPr>
-      <w:ind w:left="600"/>
-    </w:pPr>
-  </w:style>
-  <w:style w:type="paragraph" w:styleId="Verzeichnis5">
-    <w:name w:val="toc 5"/>
-    <w:basedOn w:val="Standard"/>
-    <w:next w:val="Standard"/>
-    <w:autoRedefine/>
-    <w:semiHidden/>
-    <w:pPr>
-      <w:ind w:left="800"/>
-    </w:pPr>
-  </w:style>
-  <w:style w:type="paragraph" w:styleId="Verzeichnis6">
-    <w:name w:val="toc 6"/>
-    <w:basedOn w:val="Standard"/>
-    <w:next w:val="Standard"/>
-    <w:autoRedefine/>
-    <w:semiHidden/>
-    <w:pPr>
-      <w:ind w:left="1000"/>
-    </w:pPr>
-  </w:style>
-  <w:style w:type="paragraph" w:styleId="Verzeichnis7">
-    <w:name w:val="toc 7"/>
-    <w:basedOn w:val="Standard"/>
-    <w:next w:val="Standard"/>
-    <w:autoRedefine/>
-    <w:semiHidden/>
-    <w:pPr>
-      <w:ind w:left="1200"/>
-    </w:pPr>
-  </w:style>
-  <w:style w:type="paragraph" w:styleId="Verzeichnis8">
-    <w:name w:val="toc 8"/>
-    <w:basedOn w:val="Standard"/>
-    <w:next w:val="Standard"/>
-    <w:autoRedefine/>
-    <w:semiHidden/>
-    <w:pPr>
-      <w:ind w:left="1400"/>
-    </w:pPr>
-  </w:style>
-  <w:style w:type="paragraph" w:styleId="Verzeichnis9">
-    <w:name w:val="toc 9"/>
-    <w:basedOn w:val="Standard"/>
-    <w:next w:val="Standard"/>
-    <w:autoRedefine/>
-    <w:semiHidden/>
-    <w:pPr>
-      <w:ind w:left="1600"/>
-    </w:pPr>
-  </w:style>
-  <w:style w:type="paragraph" w:styleId="Textkrper2">
-    <w:name w:val="Body Text 2"/>
-    <w:basedOn w:val="Standard"/>
-    <w:semiHidden/>
-    <w:rPr>
-      <w:i/>
-      <w:color w:val="0000FF"/>
-    </w:rPr>
-  </w:style>
-  <w:style w:type="paragraph" w:styleId="Textkrper-Zeileneinzug">
-    <w:name w:val="Body Text Indent"/>
-    <w:basedOn w:val="Standard"/>
-    <w:semiHidden/>
-    <w:pPr>
-      <w:ind w:left="720"/>
-    </w:pPr>
-    <w:rPr>
-      <w:i/>
-      <w:color w:val="0000FF"/>
-      <w:u w:val="single"/>
-    </w:rPr>
-  </w:style>
-  <w:style w:type="paragraph" w:customStyle="1" w:styleId="Body">
-    <w:name w:val="Body"/>
-    <w:basedOn w:val="Standard"/>
-    <w:pPr>
-      <w:widowControl/>
-      <w:spacing w:before="120" w:line="240" w:lineRule="auto"/>
-      <w:jc w:val="both"/>
-    </w:pPr>
-    <w:rPr>
-      <w:rFonts w:ascii="Book Antiqua" w:hAnsi="Book Antiqua"/>
-    </w:rPr>
-  </w:style>
-  <w:style w:type="paragraph" w:customStyle="1" w:styleId="Bullet">
-    <w:name w:val="Bullet"/>
-    <w:basedOn w:val="Standard"/>
-    <w:pPr>
-      <w:widowControl/>
-      <w:tabs>
-        <w:tab w:val="num" w:pos="360"/>
-        <w:tab w:val="left" w:pos="720"/>
-      </w:tabs>
-      <w:spacing w:before="120" w:line="240" w:lineRule="auto"/>
-      <w:ind w:left="720" w:right="360"/>
-      <w:jc w:val="both"/>
-    </w:pPr>
-    <w:rPr>
-      <w:rFonts w:ascii="Book Antiqua" w:hAnsi="Book Antiqua"/>
-    </w:rPr>
-  </w:style>
-  <w:style w:type="paragraph" w:customStyle="1" w:styleId="InfoBlue">
-    <w:name w:val="InfoBlue"/>
-    <w:basedOn w:val="Standard"/>
-    <w:next w:val="Textkrper"/>
-    <w:autoRedefine/>
-    <w:pPr>
-      <w:spacing w:after="120"/>
-      <w:ind w:left="720"/>
-    </w:pPr>
-    <w:rPr>
-      <w:i/>
-      <w:color w:val="0000FF"/>
-    </w:rPr>
-  </w:style>
-  <w:style w:type="character" w:styleId="Hyperlink">
-    <w:name w:val="Hyperlink"/>
-    <w:basedOn w:val="Absatz-Standardschriftart"/>
-    <w:semiHidden/>
-    <w:rPr>
-      <w:color w:val="0000FF"/>
-      <w:u w:val="single"/>
-    </w:rPr>
-  </w:style>
-  <w:style w:type="character" w:styleId="Fett">
-    <w:name w:val="Strong"/>
-    <w:basedOn w:val="Absatz-Standardschriftart"/>
-    <w:qFormat/>
-    <w:rPr>
-      <w:b/>
-    </w:rPr>
-  </w:style>
-  <w:style w:type="character" w:styleId="BesuchterHyperlink">
+  <w:style w:type="character" w:styleId="BesuchterLink">
     <w:name w:val="FollowedHyperlink"/>
     <w:basedOn w:val="Absatz-Standardschriftart"/>
     <w:semiHidden/>

</xml_diff>

<commit_message>
Update SAD for final
</commit_message>
<xml_diff>
--- a/Software Architecture Document.docx
+++ b/Software Architecture Document.docx
@@ -1,36 +1,56 @@
 
 <file path=word/document.xml><?xml version="1.0" encoding="utf-8"?>
-<w:document xmlns:wpc="http://schemas.microsoft.com/office/word/2010/wordprocessingCanvas" xmlns:cx="http://schemas.microsoft.com/office/drawing/2014/chartex" xmlns:cx1="http://schemas.microsoft.com/office/drawing/2015/9/8/chartex" xmlns:mc="http://schemas.openxmlformats.org/markup-compatibility/2006" xmlns:o="urn:schemas-microsoft-com:office:office" xmlns:r="http://schemas.openxmlformats.org/officeDocument/2006/relationships" xmlns:m="http://schemas.openxmlformats.org/officeDocument/2006/math" xmlns:v="urn:schemas-microsoft-com:vml" xmlns:wp14="http://schemas.microsoft.com/office/word/2010/wordprocessingDrawing" xmlns:wp="http://schemas.openxmlformats.org/drawingml/2006/wordprocessingDrawing" xmlns:w10="urn:schemas-microsoft-com:office:word" xmlns:w="http://schemas.openxmlformats.org/wordprocessingml/2006/main" xmlns:w14="http://schemas.microsoft.com/office/word/2010/wordml" xmlns:w15="http://schemas.microsoft.com/office/word/2012/wordml" xmlns:w16se="http://schemas.microsoft.com/office/word/2015/wordml/symex" xmlns:wpg="http://schemas.microsoft.com/office/word/2010/wordprocessingGroup" xmlns:wpi="http://schemas.microsoft.com/office/word/2010/wordprocessingInk" xmlns:wne="http://schemas.microsoft.com/office/word/2006/wordml" xmlns:wps="http://schemas.microsoft.com/office/word/2010/wordprocessingShape" mc:Ignorable="w14 w15 w16se wp14">
+<w:document xmlns:wpc="http://schemas.microsoft.com/office/word/2010/wordprocessingCanvas" xmlns:mc="http://schemas.openxmlformats.org/markup-compatibility/2006" xmlns:o="urn:schemas-microsoft-com:office:office" xmlns:r="http://schemas.openxmlformats.org/officeDocument/2006/relationships" xmlns:m="http://schemas.openxmlformats.org/officeDocument/2006/math" xmlns:v="urn:schemas-microsoft-com:vml" xmlns:wp14="http://schemas.microsoft.com/office/word/2010/wordprocessingDrawing" xmlns:wp="http://schemas.openxmlformats.org/drawingml/2006/wordprocessingDrawing" xmlns:w10="urn:schemas-microsoft-com:office:word" xmlns:w="http://schemas.openxmlformats.org/wordprocessingml/2006/main" xmlns:w14="http://schemas.microsoft.com/office/word/2010/wordml" xmlns:wpg="http://schemas.microsoft.com/office/word/2010/wordprocessingGroup" xmlns:wpi="http://schemas.microsoft.com/office/word/2010/wordprocessingInk" xmlns:wne="http://schemas.microsoft.com/office/word/2006/wordml" xmlns:wps="http://schemas.microsoft.com/office/word/2010/wordprocessingShape" mc:Ignorable="w14 wp14">
   <w:body>
     <w:p>
       <w:pPr>
         <w:pStyle w:val="Titel"/>
         <w:jc w:val="right"/>
       </w:pPr>
-      <w:fldSimple w:instr=" SUBJECT  &quot;Nappy, the ingenious&quot;  \* MERGEFORMAT ">
-        <w:r>
-          <w:t>Nappy, the ingenious</w:t>
-        </w:r>
-      </w:fldSimple>
+      <w:r>
+        <w:fldChar w:fldCharType="begin"/>
+      </w:r>
+      <w:r>
+        <w:instrText xml:space="preserve"> SUBJECT  "Nappy, the ingenious"  \* MERGEFORMAT </w:instrText>
+      </w:r>
+      <w:r>
+        <w:fldChar w:fldCharType="separate"/>
+      </w:r>
+      <w:r>
+        <w:t>Nappy, the ingenious</w:t>
+      </w:r>
+      <w:r>
+        <w:fldChar w:fldCharType="end"/>
+      </w:r>
     </w:p>
     <w:p>
       <w:pPr>
         <w:pStyle w:val="Titel"/>
         <w:jc w:val="right"/>
         <w:sectPr>
-          <w:headerReference w:type="default" r:id="rId7"/>
-          <w:footerReference w:type="even" r:id="rId8"/>
+          <w:headerReference w:type="default" r:id="rId8"/>
+          <w:footerReference w:type="even" r:id="rId9"/>
           <w:pgSz w:w="12240" w:h="15840" w:code="1"/>
           <w:pgMar w:top="1440" w:right="1440" w:bottom="1440" w:left="1440" w:header="720" w:footer="720" w:gutter="0"/>
           <w:cols w:space="720"/>
           <w:vAlign w:val="center"/>
         </w:sectPr>
       </w:pPr>
-      <w:fldSimple w:instr=" TITLE  \* MERGEFORMAT ">
-        <w:r>
-          <w:t>Software Architecture Document</w:t>
-        </w:r>
-      </w:fldSimple>
+      <w:r>
+        <w:fldChar w:fldCharType="begin"/>
+      </w:r>
+      <w:r>
+        <w:instrText xml:space="preserve"> TITLE  \* MERGEFORMAT </w:instrText>
+      </w:r>
+      <w:r>
+        <w:fldChar w:fldCharType="separate"/>
+      </w:r>
+      <w:r>
+        <w:t>Software Architecture Document</w:t>
+      </w:r>
+      <w:r>
+        <w:fldChar w:fldCharType="end"/>
+      </w:r>
     </w:p>
     <w:p>
       <w:pPr>
@@ -701,6 +721,9 @@
             <w:pPr>
               <w:pStyle w:val="Tabletext"/>
             </w:pPr>
+            <w:r>
+              <w:t>14/06/16</w:t>
+            </w:r>
           </w:p>
         </w:tc>
         <w:tc>
@@ -711,6 +734,9 @@
             <w:pPr>
               <w:pStyle w:val="Tabletext"/>
             </w:pPr>
+            <w:r>
+              <w:t>2.0</w:t>
+            </w:r>
           </w:p>
         </w:tc>
         <w:tc>
@@ -721,6 +747,9 @@
             <w:pPr>
               <w:pStyle w:val="Tabletext"/>
             </w:pPr>
+            <w:r>
+              <w:t>Update SAD for final</w:t>
+            </w:r>
           </w:p>
         </w:tc>
         <w:tc>
@@ -731,6 +760,11 @@
             <w:pPr>
               <w:pStyle w:val="Tabletext"/>
             </w:pPr>
+            <w:r>
+              <w:t>Mehmet Ali Incekara</w:t>
+            </w:r>
+            <w:bookmarkStart w:id="0" w:name="_GoBack"/>
+            <w:bookmarkEnd w:id="0"/>
           </w:p>
         </w:tc>
       </w:tr>
@@ -2177,11 +2211,22 @@
       <w:r>
         <w:br w:type="page"/>
       </w:r>
-      <w:fldSimple w:instr=" TITLE  \* MERGEFORMAT ">
-        <w:r>
-          <w:t>Software Architecture Document</w:t>
-        </w:r>
-      </w:fldSimple>
+      <w:r>
+        <w:lastRenderedPageBreak/>
+        <w:fldChar w:fldCharType="begin"/>
+      </w:r>
+      <w:r>
+        <w:instrText xml:space="preserve"> TITLE  \* MERGEFORMAT </w:instrText>
+      </w:r>
+      <w:r>
+        <w:fldChar w:fldCharType="separate"/>
+      </w:r>
+      <w:r>
+        <w:t>Software Architecture Document</w:t>
+      </w:r>
+      <w:r>
+        <w:fldChar w:fldCharType="end"/>
+      </w:r>
       <w:r>
         <w:t xml:space="preserve"> </w:t>
       </w:r>
@@ -2190,31 +2235,31 @@
       <w:pPr>
         <w:pStyle w:val="berschrift1"/>
       </w:pPr>
-      <w:bookmarkStart w:id="0" w:name="_Toc456598586"/>
-      <w:bookmarkStart w:id="1" w:name="_Toc452717244"/>
+      <w:bookmarkStart w:id="1" w:name="_Toc456598586"/>
+      <w:bookmarkStart w:id="2" w:name="_Toc452717244"/>
       <w:r>
         <w:t>Introduction</w:t>
       </w:r>
-      <w:bookmarkEnd w:id="0"/>
       <w:bookmarkEnd w:id="1"/>
+      <w:bookmarkEnd w:id="2"/>
     </w:p>
     <w:p>
       <w:pPr>
         <w:pStyle w:val="berschrift2"/>
       </w:pPr>
-      <w:bookmarkStart w:id="2" w:name="_Toc456598587"/>
-      <w:bookmarkStart w:id="3" w:name="_Toc452717245"/>
+      <w:bookmarkStart w:id="3" w:name="_Toc456598587"/>
+      <w:bookmarkStart w:id="4" w:name="_Toc452717245"/>
       <w:r>
         <w:t>Purpose</w:t>
       </w:r>
-      <w:bookmarkEnd w:id="2"/>
       <w:bookmarkEnd w:id="3"/>
+      <w:bookmarkEnd w:id="4"/>
     </w:p>
     <w:p>
       <w:pPr>
         <w:ind w:left="720"/>
       </w:pPr>
-      <w:bookmarkStart w:id="4" w:name="_Toc456598588"/>
+      <w:bookmarkStart w:id="5" w:name="_Toc456598588"/>
       <w:r>
         <w:t>This document provides a</w:t>
       </w:r>
@@ -2232,14 +2277,14 @@
       <w:pPr>
         <w:pStyle w:val="berschrift2"/>
       </w:pPr>
-      <w:bookmarkStart w:id="5" w:name="_Toc456598589"/>
-      <w:bookmarkStart w:id="6" w:name="_Toc452717246"/>
-      <w:bookmarkEnd w:id="4"/>
+      <w:bookmarkStart w:id="6" w:name="_Toc456598589"/>
+      <w:bookmarkStart w:id="7" w:name="_Toc452717246"/>
+      <w:bookmarkEnd w:id="5"/>
       <w:r>
         <w:t>Definitions, Acronyms, and Abbreviations</w:t>
       </w:r>
-      <w:bookmarkEnd w:id="5"/>
       <w:bookmarkEnd w:id="6"/>
+      <w:bookmarkEnd w:id="7"/>
     </w:p>
     <w:p>
       <w:pPr>
@@ -2253,13 +2298,13 @@
       <w:pPr>
         <w:pStyle w:val="berschrift2"/>
       </w:pPr>
-      <w:bookmarkStart w:id="7" w:name="_Toc456598590"/>
-      <w:bookmarkStart w:id="8" w:name="_Toc452717247"/>
+      <w:bookmarkStart w:id="8" w:name="_Toc456598590"/>
+      <w:bookmarkStart w:id="9" w:name="_Toc452717247"/>
       <w:r>
         <w:t>References</w:t>
       </w:r>
-      <w:bookmarkEnd w:id="7"/>
       <w:bookmarkEnd w:id="8"/>
+      <w:bookmarkEnd w:id="9"/>
     </w:p>
     <w:tbl>
       <w:tblPr>
@@ -2288,7 +2333,7 @@
             <w:tcW w:w="7625" w:type="dxa"/>
           </w:tcPr>
           <w:p>
-            <w:hyperlink r:id="rId9" w:history="1">
+            <w:hyperlink r:id="rId10" w:history="1">
               <w:r>
                 <w:rPr>
                   <w:rStyle w:val="Hyperlink"/>
@@ -2315,7 +2360,7 @@
             <w:tcW w:w="7625" w:type="dxa"/>
           </w:tcPr>
           <w:p>
-            <w:hyperlink r:id="rId10" w:history="1">
+            <w:hyperlink r:id="rId11" w:history="1">
               <w:r>
                 <w:rPr>
                   <w:rStyle w:val="Hyperlink"/>
@@ -2345,7 +2390,7 @@
             <w:tcW w:w="7625" w:type="dxa"/>
           </w:tcPr>
           <w:p>
-            <w:hyperlink r:id="rId11" w:history="1">
+            <w:hyperlink r:id="rId12" w:history="1">
               <w:r>
                 <w:rPr>
                   <w:rStyle w:val="Hyperlink"/>
@@ -2375,7 +2420,7 @@
             <w:tcW w:w="7625" w:type="dxa"/>
           </w:tcPr>
           <w:p>
-            <w:hyperlink r:id="rId12" w:history="1">
+            <w:hyperlink r:id="rId13" w:history="1">
               <w:r>
                 <w:rPr>
                   <w:rStyle w:val="Hyperlink"/>
@@ -2405,7 +2450,7 @@
             <w:tcW w:w="7625" w:type="dxa"/>
           </w:tcPr>
           <w:p>
-            <w:hyperlink r:id="rId13" w:history="1">
+            <w:hyperlink r:id="rId14" w:history="1">
               <w:r>
                 <w:rPr>
                   <w:rStyle w:val="Hyperlink"/>
@@ -2425,11 +2470,11 @@
       <w:pPr>
         <w:pStyle w:val="berschrift1"/>
       </w:pPr>
-      <w:bookmarkStart w:id="9" w:name="_Toc452717248"/>
+      <w:bookmarkStart w:id="10" w:name="_Toc452717248"/>
       <w:r>
         <w:t>Architectural Representation</w:t>
       </w:r>
-      <w:bookmarkEnd w:id="9"/>
+      <w:bookmarkEnd w:id="10"/>
       <w:r>
         <w:t xml:space="preserve"> </w:t>
       </w:r>
@@ -2461,11 +2506,11 @@
       <w:pPr>
         <w:pStyle w:val="berschrift1"/>
       </w:pPr>
-      <w:bookmarkStart w:id="10" w:name="_Toc452717249"/>
+      <w:bookmarkStart w:id="11" w:name="_Toc452717249"/>
       <w:r>
         <w:t>Architectural Goals and Constraints</w:t>
       </w:r>
-      <w:bookmarkEnd w:id="10"/>
+      <w:bookmarkEnd w:id="11"/>
       <w:r>
         <w:t xml:space="preserve"> </w:t>
       </w:r>
@@ -2499,11 +2544,11 @@
       <w:pPr>
         <w:pStyle w:val="berschrift1"/>
       </w:pPr>
-      <w:bookmarkStart w:id="11" w:name="_Toc452717250"/>
+      <w:bookmarkStart w:id="12" w:name="_Toc452717250"/>
       <w:r>
         <w:t>Use-Case View</w:t>
       </w:r>
-      <w:bookmarkEnd w:id="11"/>
+      <w:bookmarkEnd w:id="12"/>
       <w:r>
         <w:t xml:space="preserve"> </w:t>
       </w:r>
@@ -2515,7 +2560,7 @@
       <w:r>
         <w:t xml:space="preserve">Overall-Use-Case-Diagram: </w:t>
       </w:r>
-      <w:hyperlink r:id="rId14" w:history="1">
+      <w:hyperlink r:id="rId15" w:history="1">
         <w:r>
           <w:rPr>
             <w:rStyle w:val="Hyperlink"/>
@@ -2536,12 +2581,12 @@
       <w:pPr>
         <w:pStyle w:val="berschrift1"/>
       </w:pPr>
-      <w:bookmarkStart w:id="12" w:name="_Toc452717251"/>
+      <w:bookmarkStart w:id="13" w:name="_Toc452717251"/>
       <w:r>
         <w:lastRenderedPageBreak/>
         <w:t>Logical View</w:t>
       </w:r>
-      <w:bookmarkEnd w:id="12"/>
+      <w:bookmarkEnd w:id="13"/>
       <w:r>
         <w:t xml:space="preserve"> </w:t>
       </w:r>
@@ -2550,11 +2595,11 @@
       <w:pPr>
         <w:pStyle w:val="berschrift2"/>
       </w:pPr>
-      <w:bookmarkStart w:id="13" w:name="_Toc452717252"/>
+      <w:bookmarkStart w:id="14" w:name="_Toc452717252"/>
       <w:r>
         <w:t>Overview</w:t>
       </w:r>
-      <w:bookmarkEnd w:id="13"/>
+      <w:bookmarkEnd w:id="14"/>
     </w:p>
     <w:p>
       <w:pPr>
@@ -2594,7 +2639,7 @@
                     <pic:cNvPicPr/>
                   </pic:nvPicPr>
                   <pic:blipFill>
-                    <a:blip r:embed="rId15"/>
+                    <a:blip r:embed="rId16"/>
                     <a:stretch>
                       <a:fillRect/>
                     </a:stretch>
@@ -2624,7 +2669,7 @@
           <w:u w:val="single"/>
         </w:rPr>
       </w:pPr>
-      <w:hyperlink r:id="rId16" w:history="1">
+      <w:hyperlink r:id="rId17" w:history="1">
         <w:r>
           <w:rPr>
             <w:rStyle w:val="Hyperlink"/>
@@ -2637,6 +2682,11 @@
       <w:pPr>
         <w:ind w:left="720"/>
       </w:pPr>
+    </w:p>
+    <w:p>
+      <w:pPr>
+        <w:ind w:left="720"/>
+      </w:pPr>
       <w:r>
         <w:t>After we updated our project, there was a new class diagram pr</w:t>
       </w:r>
@@ -2649,34 +2699,26 @@
       <w:r>
         <w:t>m we completed our work on the MCV principle and used the JavaFX Framework to create it.</w:t>
       </w:r>
-    </w:p>
-    <w:p/>
+      <w:r>
+        <w:t xml:space="preserve"> </w:t>
+      </w:r>
+      <w:r>
+        <w:t xml:space="preserve">The new Class Diagram is pretty huge, so you won’t be able to read what is in there in this document. </w:t>
+      </w:r>
+    </w:p>
     <w:p>
       <w:pPr>
         <w:ind w:left="720"/>
       </w:pPr>
       <w:r>
-        <w:t xml:space="preserve">The new Class Diagram is pretty huge, so you won’t be able to read what is in there in this document. </w:t>
-      </w:r>
-    </w:p>
-    <w:p>
-      <w:pPr>
-        <w:ind w:left="720"/>
-      </w:pPr>
-      <w:r>
         <w:t>You can follow the provided link to see the full Class Diagram as an SVG and zoom and scroll in it.</w:t>
       </w:r>
     </w:p>
     <w:p>
       <w:pPr>
-        <w:ind w:left="720"/>
-      </w:pPr>
-    </w:p>
-    <w:p>
-      <w:pPr>
-        <w:ind w:left="720"/>
-      </w:pPr>
-      <w:hyperlink r:id="rId17">
+        <w:ind w:firstLine="720"/>
+      </w:pPr>
+      <w:hyperlink r:id="rId18">
         <w:r>
           <w:rPr>
             <w:rStyle w:val="Internetlink"/>
@@ -2701,7 +2743,13 @@
         <w:t xml:space="preserve"> diagram</w:t>
       </w:r>
       <w:r>
-        <w:t>. It is even bigger than the last one. Because of this, there will again only be a link to Github in this document, so you can follow the link to get the class</w:t>
+        <w:t>. It is even bigger than the last one. Because of this, there will</w:t>
+      </w:r>
+      <w:r>
+        <w:t xml:space="preserve"> again only be a link to GitH</w:t>
+      </w:r>
+      <w:r>
+        <w:t>ub in this document, so you can follow the link to get the class</w:t>
       </w:r>
       <w:r>
         <w:t xml:space="preserve"> </w:t>
@@ -2717,12 +2765,7 @@
       <w:pPr>
         <w:ind w:left="720"/>
       </w:pPr>
-    </w:p>
-    <w:p>
-      <w:pPr>
-        <w:ind w:left="720"/>
-      </w:pPr>
-      <w:hyperlink r:id="rId18">
+      <w:hyperlink r:id="rId19">
         <w:r>
           <w:rPr>
             <w:rStyle w:val="Internetlink"/>
@@ -2738,22 +2781,14 @@
     </w:p>
     <w:p>
       <w:pPr>
-        <w:ind w:left="720"/>
-      </w:pPr>
-      <w:r>
-        <w:t xml:space="preserve">Our MVC concept consists in many “stages” as they are called in JavaFX. A stage represents one window or one label inside a window. Every Stage has their own MVC concept, which makes it pretty hard to show a detailed view about Model, View, Control and Database. That’s why we decided, to add one single stage right here and mention the important parts in the chapters “Separated View” below. </w:t>
-      </w:r>
-    </w:p>
-    <w:p>
-      <w:pPr>
         <w:pStyle w:val="berschrift2"/>
       </w:pPr>
-      <w:bookmarkStart w:id="14" w:name="_Toc452717253"/>
+      <w:bookmarkStart w:id="15" w:name="_Toc452717253"/>
       <w:r>
         <w:lastRenderedPageBreak/>
         <w:t>Separated view</w:t>
       </w:r>
-      <w:bookmarkEnd w:id="14"/>
+      <w:bookmarkEnd w:id="15"/>
     </w:p>
     <w:p>
       <w:pPr>
@@ -2783,7 +2818,7 @@
                     </pic:cNvPicPr>
                   </pic:nvPicPr>
                   <pic:blipFill>
-                    <a:blip r:embed="rId19">
+                    <a:blip r:embed="rId20">
                       <a:extLst>
                         <a:ext uri="{28A0092B-C50C-407E-A947-70E740481C1C}">
                           <a14:useLocalDpi xmlns:a14="http://schemas.microsoft.com/office/drawing/2010/main" val="0"/>
@@ -2829,6 +2864,24 @@
       </w:r>
     </w:p>
     <w:p>
+      <w:pPr>
+        <w:ind w:left="720"/>
+      </w:pPr>
+    </w:p>
+    <w:p>
+      <w:pPr>
+        <w:ind w:left="720"/>
+      </w:pPr>
+      <w:r>
+        <w:t xml:space="preserve">Our MVC concept consists in many “stages” as they are called in JavaFX. A stage represents one window or one label inside a window. Every Stage has their own MVC concept, which makes it pretty hard to show a detailed view about Model, View, Control and Database. That’s why we decided, to add one single stage right here and mention the important parts in the chapters “Separated View” below. </w:t>
+      </w:r>
+    </w:p>
+    <w:p>
+      <w:pPr>
+        <w:ind w:left="720"/>
+      </w:pPr>
+    </w:p>
+    <w:p>
       <w:r>
         <w:br w:type="page"/>
       </w:r>
@@ -2837,12 +2890,12 @@
       <w:pPr>
         <w:pStyle w:val="berschrift2"/>
       </w:pPr>
-      <w:bookmarkStart w:id="15" w:name="_Toc452717254"/>
+      <w:bookmarkStart w:id="16" w:name="_Toc452717254"/>
       <w:r>
         <w:lastRenderedPageBreak/>
         <w:t>State Pattern</w:t>
       </w:r>
-      <w:bookmarkEnd w:id="15"/>
+      <w:bookmarkEnd w:id="16"/>
     </w:p>
     <w:p>
       <w:pPr>
@@ -2889,7 +2942,7 @@
                     </pic:cNvPicPr>
                   </pic:nvPicPr>
                   <pic:blipFill>
-                    <a:blip r:embed="rId20" cstate="print">
+                    <a:blip r:embed="rId21" cstate="print">
                       <a:extLst>
                         <a:ext uri="{28A0092B-C50C-407E-A947-70E740481C1C}">
                           <a14:useLocalDpi xmlns:a14="http://schemas.microsoft.com/office/drawing/2010/main" val="0"/>
@@ -3066,7 +3119,7 @@
                     </pic:cNvPicPr>
                   </pic:nvPicPr>
                   <pic:blipFill>
-                    <a:blip r:embed="rId21" cstate="print">
+                    <a:blip r:embed="rId22" cstate="print">
                       <a:extLst>
                         <a:ext uri="{28A0092B-C50C-407E-A947-70E740481C1C}">
                           <a14:useLocalDpi xmlns:a14="http://schemas.microsoft.com/office/drawing/2010/main" val="0"/>
@@ -3112,7 +3165,7 @@
       <w:r>
         <w:t xml:space="preserve">mode 1 and 2: </w:t>
       </w:r>
-      <w:hyperlink r:id="rId22" w:history="1">
+      <w:hyperlink r:id="rId23" w:history="1">
         <w:r>
           <w:rPr>
             <w:rStyle w:val="Hyperlink"/>
@@ -3128,11 +3181,11 @@
       <w:pPr>
         <w:pStyle w:val="berschrift1"/>
       </w:pPr>
-      <w:bookmarkStart w:id="16" w:name="_Toc452717255"/>
+      <w:bookmarkStart w:id="17" w:name="_Toc452717255"/>
       <w:r>
         <w:t>Process View</w:t>
       </w:r>
-      <w:bookmarkEnd w:id="16"/>
+      <w:bookmarkEnd w:id="17"/>
       <w:r>
         <w:t xml:space="preserve"> </w:t>
       </w:r>
@@ -3154,8 +3207,6 @@
       <w:pPr>
         <w:ind w:left="720"/>
       </w:pPr>
-      <w:bookmarkStart w:id="17" w:name="_GoBack"/>
-      <w:bookmarkEnd w:id="17"/>
     </w:p>
     <w:p>
       <w:pPr>
@@ -3214,7 +3265,7 @@
                     </pic:cNvPicPr>
                   </pic:nvPicPr>
                   <pic:blipFill>
-                    <a:blip r:embed="rId23">
+                    <a:blip r:embed="rId24">
                       <a:extLst>
                         <a:ext uri="{28A0092B-C50C-407E-A947-70E740481C1C}">
                           <a14:useLocalDpi xmlns:a14="http://schemas.microsoft.com/office/drawing/2010/main" val="0"/>
@@ -3262,7 +3313,7 @@
       <w:r>
         <w:t xml:space="preserve">The User pushes his changes to master on </w:t>
       </w:r>
-      <w:hyperlink r:id="rId24" w:history="1">
+      <w:hyperlink r:id="rId25" w:history="1">
         <w:r>
           <w:rPr>
             <w:rStyle w:val="Hyperlink"/>
@@ -3282,7 +3333,7 @@
           <w:numId w:val="24"/>
         </w:numPr>
       </w:pPr>
-      <w:hyperlink r:id="rId25" w:history="1">
+      <w:hyperlink r:id="rId26" w:history="1">
         <w:r>
           <w:rPr>
             <w:rStyle w:val="Hyperlink"/>
@@ -3296,7 +3347,7 @@
       <w:r>
         <w:t xml:space="preserve">start the deployment. </w:t>
       </w:r>
-      <w:hyperlink r:id="rId26" w:history="1">
+      <w:hyperlink r:id="rId27" w:history="1">
         <w:r>
           <w:rPr>
             <w:rStyle w:val="Hyperlink"/>
@@ -3349,7 +3400,7 @@
       <w:r>
         <w:t xml:space="preserve"> JAR to GitHub </w:t>
       </w:r>
-      <w:hyperlink r:id="rId27" w:history="1">
+      <w:hyperlink r:id="rId28" w:history="1">
         <w:r>
           <w:rPr>
             <w:rStyle w:val="Hyperlink"/>
@@ -3371,7 +3422,7 @@
       <w:r>
         <w:t xml:space="preserve"> deployment fails, Travis-Ci will create a </w:t>
       </w:r>
-      <w:hyperlink r:id="rId28" w:history="1">
+      <w:hyperlink r:id="rId29" w:history="1">
         <w:r>
           <w:rPr>
             <w:rStyle w:val="Hyperlink"/>
@@ -3442,7 +3493,7 @@
       <w:pPr>
         <w:ind w:left="720"/>
       </w:pPr>
-      <w:hyperlink r:id="rId29" w:history="1">
+      <w:hyperlink r:id="rId30" w:history="1">
         <w:r>
           <w:rPr>
             <w:rStyle w:val="Hyperlink"/>
@@ -3492,6 +3543,11 @@
     </w:p>
     <w:p>
       <w:pPr>
+        <w:ind w:left="720"/>
+      </w:pPr>
+    </w:p>
+    <w:p>
+      <w:pPr>
         <w:pStyle w:val="berschrift1"/>
       </w:pPr>
       <w:bookmarkStart w:id="22" w:name="_Toc452717260"/>
@@ -3509,10 +3565,10 @@
       </w:r>
     </w:p>
     <w:sectPr>
-      <w:headerReference w:type="default" r:id="rId30"/>
-      <w:footerReference w:type="default" r:id="rId31"/>
-      <w:headerReference w:type="first" r:id="rId32"/>
-      <w:footerReference w:type="first" r:id="rId33"/>
+      <w:headerReference w:type="default" r:id="rId31"/>
+      <w:footerReference w:type="default" r:id="rId32"/>
+      <w:headerReference w:type="first" r:id="rId33"/>
+      <w:footerReference w:type="first" r:id="rId34"/>
       <w:pgSz w:w="12240" w:h="15840" w:code="1"/>
       <w:pgMar w:top="1440" w:right="1440" w:bottom="1440" w:left="1440" w:header="720" w:footer="720" w:gutter="0"/>
       <w:cols w:space="720"/>
@@ -3522,7 +3578,7 @@
 </file>
 
 <file path=word/endnotes.xml><?xml version="1.0" encoding="utf-8"?>
-<w:endnotes xmlns:wpc="http://schemas.microsoft.com/office/word/2010/wordprocessingCanvas" xmlns:cx="http://schemas.microsoft.com/office/drawing/2014/chartex" xmlns:cx1="http://schemas.microsoft.com/office/drawing/2015/9/8/chartex" xmlns:mc="http://schemas.openxmlformats.org/markup-compatibility/2006" xmlns:o="urn:schemas-microsoft-com:office:office" xmlns:r="http://schemas.openxmlformats.org/officeDocument/2006/relationships" xmlns:m="http://schemas.openxmlformats.org/officeDocument/2006/math" xmlns:v="urn:schemas-microsoft-com:vml" xmlns:wp14="http://schemas.microsoft.com/office/word/2010/wordprocessingDrawing" xmlns:wp="http://schemas.openxmlformats.org/drawingml/2006/wordprocessingDrawing" xmlns:w10="urn:schemas-microsoft-com:office:word" xmlns:w="http://schemas.openxmlformats.org/wordprocessingml/2006/main" xmlns:w14="http://schemas.microsoft.com/office/word/2010/wordml" xmlns:w15="http://schemas.microsoft.com/office/word/2012/wordml" xmlns:w16se="http://schemas.microsoft.com/office/word/2015/wordml/symex" xmlns:wpg="http://schemas.microsoft.com/office/word/2010/wordprocessingGroup" xmlns:wpi="http://schemas.microsoft.com/office/word/2010/wordprocessingInk" xmlns:wne="http://schemas.microsoft.com/office/word/2006/wordml" xmlns:wps="http://schemas.microsoft.com/office/word/2010/wordprocessingShape" mc:Ignorable="w14 w15 w16se wp14">
+<w:endnotes xmlns:wpc="http://schemas.microsoft.com/office/word/2010/wordprocessingCanvas" xmlns:mc="http://schemas.openxmlformats.org/markup-compatibility/2006" xmlns:o="urn:schemas-microsoft-com:office:office" xmlns:r="http://schemas.openxmlformats.org/officeDocument/2006/relationships" xmlns:m="http://schemas.openxmlformats.org/officeDocument/2006/math" xmlns:v="urn:schemas-microsoft-com:vml" xmlns:wp14="http://schemas.microsoft.com/office/word/2010/wordprocessingDrawing" xmlns:wp="http://schemas.openxmlformats.org/drawingml/2006/wordprocessingDrawing" xmlns:w10="urn:schemas-microsoft-com:office:word" xmlns:w="http://schemas.openxmlformats.org/wordprocessingml/2006/main" xmlns:w14="http://schemas.microsoft.com/office/word/2010/wordml" xmlns:wpg="http://schemas.microsoft.com/office/word/2010/wordprocessingGroup" xmlns:wpi="http://schemas.microsoft.com/office/word/2010/wordprocessingInk" xmlns:wne="http://schemas.microsoft.com/office/word/2006/wordml" xmlns:wps="http://schemas.microsoft.com/office/word/2010/wordprocessingShape" mc:Ignorable="w14 wp14">
   <w:endnote w:type="separator" w:id="-1">
     <w:p>
       <w:pPr>
@@ -3547,7 +3603,7 @@
 </file>
 
 <file path=word/footer1.xml><?xml version="1.0" encoding="utf-8"?>
-<w:ftr xmlns:wpc="http://schemas.microsoft.com/office/word/2010/wordprocessingCanvas" xmlns:cx="http://schemas.microsoft.com/office/drawing/2014/chartex" xmlns:cx1="http://schemas.microsoft.com/office/drawing/2015/9/8/chartex" xmlns:mc="http://schemas.openxmlformats.org/markup-compatibility/2006" xmlns:o="urn:schemas-microsoft-com:office:office" xmlns:r="http://schemas.openxmlformats.org/officeDocument/2006/relationships" xmlns:m="http://schemas.openxmlformats.org/officeDocument/2006/math" xmlns:v="urn:schemas-microsoft-com:vml" xmlns:wp14="http://schemas.microsoft.com/office/word/2010/wordprocessingDrawing" xmlns:wp="http://schemas.openxmlformats.org/drawingml/2006/wordprocessingDrawing" xmlns:w10="urn:schemas-microsoft-com:office:word" xmlns:w="http://schemas.openxmlformats.org/wordprocessingml/2006/main" xmlns:w14="http://schemas.microsoft.com/office/word/2010/wordml" xmlns:w15="http://schemas.microsoft.com/office/word/2012/wordml" xmlns:w16se="http://schemas.microsoft.com/office/word/2015/wordml/symex" xmlns:wpg="http://schemas.microsoft.com/office/word/2010/wordprocessingGroup" xmlns:wpi="http://schemas.microsoft.com/office/word/2010/wordprocessingInk" xmlns:wne="http://schemas.microsoft.com/office/word/2006/wordml" xmlns:wps="http://schemas.microsoft.com/office/word/2010/wordprocessingShape" mc:Ignorable="w14 w15 w16se wp14">
+<w:ftr xmlns:wpc="http://schemas.microsoft.com/office/word/2010/wordprocessingCanvas" xmlns:mc="http://schemas.openxmlformats.org/markup-compatibility/2006" xmlns:o="urn:schemas-microsoft-com:office:office" xmlns:r="http://schemas.openxmlformats.org/officeDocument/2006/relationships" xmlns:m="http://schemas.openxmlformats.org/officeDocument/2006/math" xmlns:v="urn:schemas-microsoft-com:vml" xmlns:wp14="http://schemas.microsoft.com/office/word/2010/wordprocessingDrawing" xmlns:wp="http://schemas.openxmlformats.org/drawingml/2006/wordprocessingDrawing" xmlns:w10="urn:schemas-microsoft-com:office:word" xmlns:w="http://schemas.openxmlformats.org/wordprocessingml/2006/main" xmlns:w14="http://schemas.microsoft.com/office/word/2010/wordml" xmlns:wpg="http://schemas.microsoft.com/office/word/2010/wordprocessingGroup" xmlns:wpi="http://schemas.microsoft.com/office/word/2010/wordprocessingInk" xmlns:wne="http://schemas.microsoft.com/office/word/2006/wordml" xmlns:wps="http://schemas.microsoft.com/office/word/2010/wordprocessingShape" mc:Ignorable="w14 wp14">
   <w:p>
     <w:pPr>
       <w:pStyle w:val="Fuzeile"/>
@@ -3585,7 +3641,7 @@
 </file>
 
 <file path=word/footer2.xml><?xml version="1.0" encoding="utf-8"?>
-<w:ftr xmlns:wpc="http://schemas.microsoft.com/office/word/2010/wordprocessingCanvas" xmlns:cx="http://schemas.microsoft.com/office/drawing/2014/chartex" xmlns:cx1="http://schemas.microsoft.com/office/drawing/2015/9/8/chartex" xmlns:mc="http://schemas.openxmlformats.org/markup-compatibility/2006" xmlns:o="urn:schemas-microsoft-com:office:office" xmlns:r="http://schemas.openxmlformats.org/officeDocument/2006/relationships" xmlns:m="http://schemas.openxmlformats.org/officeDocument/2006/math" xmlns:v="urn:schemas-microsoft-com:vml" xmlns:wp14="http://schemas.microsoft.com/office/word/2010/wordprocessingDrawing" xmlns:wp="http://schemas.openxmlformats.org/drawingml/2006/wordprocessingDrawing" xmlns:w10="urn:schemas-microsoft-com:office:word" xmlns:w="http://schemas.openxmlformats.org/wordprocessingml/2006/main" xmlns:w14="http://schemas.microsoft.com/office/word/2010/wordml" xmlns:w15="http://schemas.microsoft.com/office/word/2012/wordml" xmlns:w16se="http://schemas.microsoft.com/office/word/2015/wordml/symex" xmlns:wpg="http://schemas.microsoft.com/office/word/2010/wordprocessingGroup" xmlns:wpi="http://schemas.microsoft.com/office/word/2010/wordprocessingInk" xmlns:wne="http://schemas.microsoft.com/office/word/2006/wordml" xmlns:wps="http://schemas.microsoft.com/office/word/2010/wordprocessingShape" mc:Ignorable="w14 w15 w16se wp14">
+<w:ftr xmlns:wpc="http://schemas.microsoft.com/office/word/2010/wordprocessingCanvas" xmlns:mc="http://schemas.openxmlformats.org/markup-compatibility/2006" xmlns:o="urn:schemas-microsoft-com:office:office" xmlns:r="http://schemas.openxmlformats.org/officeDocument/2006/relationships" xmlns:m="http://schemas.openxmlformats.org/officeDocument/2006/math" xmlns:v="urn:schemas-microsoft-com:vml" xmlns:wp14="http://schemas.microsoft.com/office/word/2010/wordprocessingDrawing" xmlns:wp="http://schemas.openxmlformats.org/drawingml/2006/wordprocessingDrawing" xmlns:w10="urn:schemas-microsoft-com:office:word" xmlns:w="http://schemas.openxmlformats.org/wordprocessingml/2006/main" xmlns:w14="http://schemas.microsoft.com/office/word/2010/wordml" xmlns:wpg="http://schemas.microsoft.com/office/word/2010/wordprocessingGroup" xmlns:wpi="http://schemas.microsoft.com/office/word/2010/wordprocessingInk" xmlns:wne="http://schemas.microsoft.com/office/word/2006/wordml" xmlns:wps="http://schemas.microsoft.com/office/word/2010/wordprocessingShape" mc:Ignorable="w14 wp14">
   <w:tbl>
     <w:tblPr>
       <w:tblW w:w="0" w:type="auto"/>
@@ -3642,27 +3698,14 @@
           <w:r>
             <w:sym w:font="Symbol" w:char="F0D3"/>
           </w:r>
-          <w:r>
-            <w:fldChar w:fldCharType="begin"/>
-          </w:r>
-          <w:r>
-            <w:instrText xml:space="preserve"> USERNAME  nappydevelopment  \* MERGEFORMAT </w:instrText>
-          </w:r>
-          <w:r>
-            <w:fldChar w:fldCharType="separate"/>
-          </w:r>
-          <w:r>
-            <w:rPr>
-              <w:noProof/>
-            </w:rPr>
-            <w:t>nappydevelopment</w:t>
-          </w:r>
-          <w:r>
-            <w:rPr>
-              <w:noProof/>
-            </w:rPr>
-            <w:fldChar w:fldCharType="end"/>
-          </w:r>
+          <w:fldSimple w:instr=" USERNAME  nappydevelopment  \* MERGEFORMAT ">
+            <w:r>
+              <w:rPr>
+                <w:noProof/>
+              </w:rPr>
+              <w:t>nappydevelopment</w:t>
+            </w:r>
+          </w:fldSimple>
           <w:r>
             <w:t xml:space="preserve">, </w:t>
           </w:r>
@@ -3726,7 +3769,7 @@
               <w:rStyle w:val="Seitenzahl"/>
               <w:noProof/>
             </w:rPr>
-            <w:t>9</w:t>
+            <w:t>2</w:t>
           </w:r>
           <w:r>
             <w:rPr>
@@ -3784,7 +3827,7 @@
 </file>
 
 <file path=word/footer3.xml><?xml version="1.0" encoding="utf-8"?>
-<w:ftr xmlns:wpc="http://schemas.microsoft.com/office/word/2010/wordprocessingCanvas" xmlns:cx="http://schemas.microsoft.com/office/drawing/2014/chartex" xmlns:cx1="http://schemas.microsoft.com/office/drawing/2015/9/8/chartex" xmlns:mc="http://schemas.openxmlformats.org/markup-compatibility/2006" xmlns:o="urn:schemas-microsoft-com:office:office" xmlns:r="http://schemas.openxmlformats.org/officeDocument/2006/relationships" xmlns:m="http://schemas.openxmlformats.org/officeDocument/2006/math" xmlns:v="urn:schemas-microsoft-com:vml" xmlns:wp14="http://schemas.microsoft.com/office/word/2010/wordprocessingDrawing" xmlns:wp="http://schemas.openxmlformats.org/drawingml/2006/wordprocessingDrawing" xmlns:w10="urn:schemas-microsoft-com:office:word" xmlns:w="http://schemas.openxmlformats.org/wordprocessingml/2006/main" xmlns:w14="http://schemas.microsoft.com/office/word/2010/wordml" xmlns:w15="http://schemas.microsoft.com/office/word/2012/wordml" xmlns:w16se="http://schemas.microsoft.com/office/word/2015/wordml/symex" xmlns:wpg="http://schemas.microsoft.com/office/word/2010/wordprocessingGroup" xmlns:wpi="http://schemas.microsoft.com/office/word/2010/wordprocessingInk" xmlns:wne="http://schemas.microsoft.com/office/word/2006/wordml" xmlns:wps="http://schemas.microsoft.com/office/word/2010/wordprocessingShape" mc:Ignorable="w14 w15 w16se wp14">
+<w:ftr xmlns:wpc="http://schemas.microsoft.com/office/word/2010/wordprocessingCanvas" xmlns:mc="http://schemas.openxmlformats.org/markup-compatibility/2006" xmlns:o="urn:schemas-microsoft-com:office:office" xmlns:r="http://schemas.openxmlformats.org/officeDocument/2006/relationships" xmlns:m="http://schemas.openxmlformats.org/officeDocument/2006/math" xmlns:v="urn:schemas-microsoft-com:vml" xmlns:wp14="http://schemas.microsoft.com/office/word/2010/wordprocessingDrawing" xmlns:wp="http://schemas.openxmlformats.org/drawingml/2006/wordprocessingDrawing" xmlns:w10="urn:schemas-microsoft-com:office:word" xmlns:w="http://schemas.openxmlformats.org/wordprocessingml/2006/main" xmlns:w14="http://schemas.microsoft.com/office/word/2010/wordml" xmlns:wpg="http://schemas.microsoft.com/office/word/2010/wordprocessingGroup" xmlns:wpi="http://schemas.microsoft.com/office/word/2010/wordprocessingInk" xmlns:wne="http://schemas.microsoft.com/office/word/2006/wordml" xmlns:wps="http://schemas.microsoft.com/office/word/2010/wordprocessingShape" mc:Ignorable="w14 wp14">
   <w:p>
     <w:pPr>
       <w:pStyle w:val="Fuzeile"/>
@@ -3794,7 +3837,7 @@
 </file>
 
 <file path=word/footnotes.xml><?xml version="1.0" encoding="utf-8"?>
-<w:footnotes xmlns:wpc="http://schemas.microsoft.com/office/word/2010/wordprocessingCanvas" xmlns:cx="http://schemas.microsoft.com/office/drawing/2014/chartex" xmlns:cx1="http://schemas.microsoft.com/office/drawing/2015/9/8/chartex" xmlns:mc="http://schemas.openxmlformats.org/markup-compatibility/2006" xmlns:o="urn:schemas-microsoft-com:office:office" xmlns:r="http://schemas.openxmlformats.org/officeDocument/2006/relationships" xmlns:m="http://schemas.openxmlformats.org/officeDocument/2006/math" xmlns:v="urn:schemas-microsoft-com:vml" xmlns:wp14="http://schemas.microsoft.com/office/word/2010/wordprocessingDrawing" xmlns:wp="http://schemas.openxmlformats.org/drawingml/2006/wordprocessingDrawing" xmlns:w10="urn:schemas-microsoft-com:office:word" xmlns:w="http://schemas.openxmlformats.org/wordprocessingml/2006/main" xmlns:w14="http://schemas.microsoft.com/office/word/2010/wordml" xmlns:w15="http://schemas.microsoft.com/office/word/2012/wordml" xmlns:w16se="http://schemas.microsoft.com/office/word/2015/wordml/symex" xmlns:wpg="http://schemas.microsoft.com/office/word/2010/wordprocessingGroup" xmlns:wpi="http://schemas.microsoft.com/office/word/2010/wordprocessingInk" xmlns:wne="http://schemas.microsoft.com/office/word/2006/wordml" xmlns:wps="http://schemas.microsoft.com/office/word/2010/wordprocessingShape" mc:Ignorable="w14 w15 w16se wp14">
+<w:footnotes xmlns:wpc="http://schemas.microsoft.com/office/word/2010/wordprocessingCanvas" xmlns:mc="http://schemas.openxmlformats.org/markup-compatibility/2006" xmlns:o="urn:schemas-microsoft-com:office:office" xmlns:r="http://schemas.openxmlformats.org/officeDocument/2006/relationships" xmlns:m="http://schemas.openxmlformats.org/officeDocument/2006/math" xmlns:v="urn:schemas-microsoft-com:vml" xmlns:wp14="http://schemas.microsoft.com/office/word/2010/wordprocessingDrawing" xmlns:wp="http://schemas.openxmlformats.org/drawingml/2006/wordprocessingDrawing" xmlns:w10="urn:schemas-microsoft-com:office:word" xmlns:w="http://schemas.openxmlformats.org/wordprocessingml/2006/main" xmlns:w14="http://schemas.microsoft.com/office/word/2010/wordml" xmlns:wpg="http://schemas.microsoft.com/office/word/2010/wordprocessingGroup" xmlns:wpi="http://schemas.microsoft.com/office/word/2010/wordprocessingInk" xmlns:wne="http://schemas.microsoft.com/office/word/2006/wordml" xmlns:wps="http://schemas.microsoft.com/office/word/2010/wordprocessingShape" mc:Ignorable="w14 wp14">
   <w:footnote w:type="separator" w:id="-1">
     <w:p>
       <w:pPr>
@@ -3819,7 +3862,7 @@
 </file>
 
 <file path=word/header1.xml><?xml version="1.0" encoding="utf-8"?>
-<w:hdr xmlns:wpc="http://schemas.microsoft.com/office/word/2010/wordprocessingCanvas" xmlns:cx="http://schemas.microsoft.com/office/drawing/2014/chartex" xmlns:cx1="http://schemas.microsoft.com/office/drawing/2015/9/8/chartex" xmlns:mc="http://schemas.openxmlformats.org/markup-compatibility/2006" xmlns:o="urn:schemas-microsoft-com:office:office" xmlns:r="http://schemas.openxmlformats.org/officeDocument/2006/relationships" xmlns:m="http://schemas.openxmlformats.org/officeDocument/2006/math" xmlns:v="urn:schemas-microsoft-com:vml" xmlns:wp14="http://schemas.microsoft.com/office/word/2010/wordprocessingDrawing" xmlns:wp="http://schemas.openxmlformats.org/drawingml/2006/wordprocessingDrawing" xmlns:w10="urn:schemas-microsoft-com:office:word" xmlns:w="http://schemas.openxmlformats.org/wordprocessingml/2006/main" xmlns:w14="http://schemas.microsoft.com/office/word/2010/wordml" xmlns:w15="http://schemas.microsoft.com/office/word/2012/wordml" xmlns:w16se="http://schemas.microsoft.com/office/word/2015/wordml/symex" xmlns:wpg="http://schemas.microsoft.com/office/word/2010/wordprocessingGroup" xmlns:wpi="http://schemas.microsoft.com/office/word/2010/wordprocessingInk" xmlns:wne="http://schemas.microsoft.com/office/word/2006/wordml" xmlns:wps="http://schemas.microsoft.com/office/word/2010/wordprocessingShape" mc:Ignorable="w14 w15 w16se wp14">
+<w:hdr xmlns:wpc="http://schemas.microsoft.com/office/word/2010/wordprocessingCanvas" xmlns:mc="http://schemas.openxmlformats.org/markup-compatibility/2006" xmlns:o="urn:schemas-microsoft-com:office:office" xmlns:r="http://schemas.openxmlformats.org/officeDocument/2006/relationships" xmlns:m="http://schemas.openxmlformats.org/officeDocument/2006/math" xmlns:v="urn:schemas-microsoft-com:vml" xmlns:wp14="http://schemas.microsoft.com/office/word/2010/wordprocessingDrawing" xmlns:wp="http://schemas.openxmlformats.org/drawingml/2006/wordprocessingDrawing" xmlns:w10="urn:schemas-microsoft-com:office:word" xmlns:w="http://schemas.openxmlformats.org/wordprocessingml/2006/main" xmlns:w14="http://schemas.microsoft.com/office/word/2010/wordml" xmlns:wpg="http://schemas.microsoft.com/office/word/2010/wordprocessingGroup" xmlns:wpi="http://schemas.microsoft.com/office/word/2010/wordprocessingInk" xmlns:wne="http://schemas.microsoft.com/office/word/2006/wordml" xmlns:wps="http://schemas.microsoft.com/office/word/2010/wordprocessingShape" mc:Ignorable="w14 wp14">
   <w:p>
     <w:pPr>
       <w:rPr>
@@ -3911,7 +3954,7 @@
 </file>
 
 <file path=word/header2.xml><?xml version="1.0" encoding="utf-8"?>
-<w:hdr xmlns:wpc="http://schemas.microsoft.com/office/word/2010/wordprocessingCanvas" xmlns:cx="http://schemas.microsoft.com/office/drawing/2014/chartex" xmlns:cx1="http://schemas.microsoft.com/office/drawing/2015/9/8/chartex" xmlns:mc="http://schemas.openxmlformats.org/markup-compatibility/2006" xmlns:o="urn:schemas-microsoft-com:office:office" xmlns:r="http://schemas.openxmlformats.org/officeDocument/2006/relationships" xmlns:m="http://schemas.openxmlformats.org/officeDocument/2006/math" xmlns:v="urn:schemas-microsoft-com:vml" xmlns:wp14="http://schemas.microsoft.com/office/word/2010/wordprocessingDrawing" xmlns:wp="http://schemas.openxmlformats.org/drawingml/2006/wordprocessingDrawing" xmlns:w10="urn:schemas-microsoft-com:office:word" xmlns:w="http://schemas.openxmlformats.org/wordprocessingml/2006/main" xmlns:w14="http://schemas.microsoft.com/office/word/2010/wordml" xmlns:w15="http://schemas.microsoft.com/office/word/2012/wordml" xmlns:w16se="http://schemas.microsoft.com/office/word/2015/wordml/symex" xmlns:wpg="http://schemas.microsoft.com/office/word/2010/wordprocessingGroup" xmlns:wpi="http://schemas.microsoft.com/office/word/2010/wordprocessingInk" xmlns:wne="http://schemas.microsoft.com/office/word/2006/wordml" xmlns:wps="http://schemas.microsoft.com/office/word/2010/wordprocessingShape" mc:Ignorable="w14 w15 w16se wp14">
+<w:hdr xmlns:wpc="http://schemas.microsoft.com/office/word/2010/wordprocessingCanvas" xmlns:mc="http://schemas.openxmlformats.org/markup-compatibility/2006" xmlns:o="urn:schemas-microsoft-com:office:office" xmlns:r="http://schemas.openxmlformats.org/officeDocument/2006/relationships" xmlns:m="http://schemas.openxmlformats.org/officeDocument/2006/math" xmlns:v="urn:schemas-microsoft-com:vml" xmlns:wp14="http://schemas.microsoft.com/office/word/2010/wordprocessingDrawing" xmlns:wp="http://schemas.openxmlformats.org/drawingml/2006/wordprocessingDrawing" xmlns:w10="urn:schemas-microsoft-com:office:word" xmlns:w="http://schemas.openxmlformats.org/wordprocessingml/2006/main" xmlns:w14="http://schemas.microsoft.com/office/word/2010/wordml" xmlns:wpg="http://schemas.microsoft.com/office/word/2010/wordprocessingGroup" xmlns:wpi="http://schemas.microsoft.com/office/word/2010/wordprocessingInk" xmlns:wne="http://schemas.microsoft.com/office/word/2006/wordml" xmlns:wps="http://schemas.microsoft.com/office/word/2010/wordprocessingShape" mc:Ignorable="w14 wp14">
   <w:tbl>
     <w:tblPr>
       <w:tblW w:w="0" w:type="auto"/>
@@ -3936,21 +3979,11 @@
           <w:tcW w:w="6379" w:type="dxa"/>
         </w:tcPr>
         <w:p>
-          <w:r>
-            <w:fldChar w:fldCharType="begin"/>
-          </w:r>
-          <w:r>
-            <w:instrText xml:space="preserve"> SUBJECT  "Nappy, the ingenious"  \* MERGEFORMAT </w:instrText>
-          </w:r>
-          <w:r>
-            <w:fldChar w:fldCharType="separate"/>
-          </w:r>
-          <w:r>
-            <w:t>Nappy, the ingenious</w:t>
-          </w:r>
-          <w:r>
-            <w:fldChar w:fldCharType="end"/>
-          </w:r>
+          <w:fldSimple w:instr=" SUBJECT  &quot;Nappy, the ingenious&quot;  \* MERGEFORMAT ">
+            <w:r>
+              <w:t>Nappy, the ingenious</w:t>
+            </w:r>
+          </w:fldSimple>
         </w:p>
       </w:tc>
       <w:tc>
@@ -3970,7 +4003,7 @@
             <w:t xml:space="preserve">  Version: </w:t>
           </w:r>
           <w:r>
-            <w:t>1.9</w:t>
+            <w:t>2.0</w:t>
           </w:r>
         </w:p>
       </w:tc>
@@ -3981,11 +4014,21 @@
           <w:tcW w:w="6379" w:type="dxa"/>
         </w:tcPr>
         <w:p>
-          <w:fldSimple w:instr=" TITLE  \* MERGEFORMAT ">
-            <w:r>
-              <w:t>Software Architecture Document</w:t>
-            </w:r>
-          </w:fldSimple>
+          <w:r>
+            <w:fldChar w:fldCharType="begin"/>
+          </w:r>
+          <w:r>
+            <w:instrText xml:space="preserve"> TITLE  \* MERGEFORMAT </w:instrText>
+          </w:r>
+          <w:r>
+            <w:fldChar w:fldCharType="separate"/>
+          </w:r>
+          <w:r>
+            <w:t>Software Architecture Document</w:t>
+          </w:r>
+          <w:r>
+            <w:fldChar w:fldCharType="end"/>
+          </w:r>
         </w:p>
       </w:tc>
       <w:tc>
@@ -3994,7 +4037,10 @@
         </w:tcPr>
         <w:p>
           <w:r>
-            <w:t xml:space="preserve">  Date:  03/06</w:t>
+            <w:t xml:space="preserve">  Date:  14</w:t>
+          </w:r>
+          <w:r>
+            <w:t>/06</w:t>
           </w:r>
           <w:r>
             <w:t>/16</w:t>
@@ -4012,7 +4058,7 @@
 </file>
 
 <file path=word/header3.xml><?xml version="1.0" encoding="utf-8"?>
-<w:hdr xmlns:wpc="http://schemas.microsoft.com/office/word/2010/wordprocessingCanvas" xmlns:cx="http://schemas.microsoft.com/office/drawing/2014/chartex" xmlns:cx1="http://schemas.microsoft.com/office/drawing/2015/9/8/chartex" xmlns:mc="http://schemas.openxmlformats.org/markup-compatibility/2006" xmlns:o="urn:schemas-microsoft-com:office:office" xmlns:r="http://schemas.openxmlformats.org/officeDocument/2006/relationships" xmlns:m="http://schemas.openxmlformats.org/officeDocument/2006/math" xmlns:v="urn:schemas-microsoft-com:vml" xmlns:wp14="http://schemas.microsoft.com/office/word/2010/wordprocessingDrawing" xmlns:wp="http://schemas.openxmlformats.org/drawingml/2006/wordprocessingDrawing" xmlns:w10="urn:schemas-microsoft-com:office:word" xmlns:w="http://schemas.openxmlformats.org/wordprocessingml/2006/main" xmlns:w14="http://schemas.microsoft.com/office/word/2010/wordml" xmlns:w15="http://schemas.microsoft.com/office/word/2012/wordml" xmlns:w16se="http://schemas.microsoft.com/office/word/2015/wordml/symex" xmlns:wpg="http://schemas.microsoft.com/office/word/2010/wordprocessingGroup" xmlns:wpi="http://schemas.microsoft.com/office/word/2010/wordprocessingInk" xmlns:wne="http://schemas.microsoft.com/office/word/2006/wordml" xmlns:wps="http://schemas.microsoft.com/office/word/2010/wordprocessingShape" mc:Ignorable="w14 w15 w16se wp14">
+<w:hdr xmlns:wpc="http://schemas.microsoft.com/office/word/2010/wordprocessingCanvas" xmlns:mc="http://schemas.openxmlformats.org/markup-compatibility/2006" xmlns:o="urn:schemas-microsoft-com:office:office" xmlns:r="http://schemas.openxmlformats.org/officeDocument/2006/relationships" xmlns:m="http://schemas.openxmlformats.org/officeDocument/2006/math" xmlns:v="urn:schemas-microsoft-com:vml" xmlns:wp14="http://schemas.microsoft.com/office/word/2010/wordprocessingDrawing" xmlns:wp="http://schemas.openxmlformats.org/drawingml/2006/wordprocessingDrawing" xmlns:w10="urn:schemas-microsoft-com:office:word" xmlns:w="http://schemas.openxmlformats.org/wordprocessingml/2006/main" xmlns:w14="http://schemas.microsoft.com/office/word/2010/wordml" xmlns:wpg="http://schemas.microsoft.com/office/word/2010/wordprocessingGroup" xmlns:wpi="http://schemas.microsoft.com/office/word/2010/wordprocessingInk" xmlns:wne="http://schemas.microsoft.com/office/word/2006/wordml" xmlns:wps="http://schemas.microsoft.com/office/word/2010/wordprocessingShape" mc:Ignorable="w14 wp14">
   <w:p>
     <w:pPr>
       <w:pStyle w:val="Kopfzeile"/>
@@ -4022,8 +4068,8 @@
 </file>
 
 <file path=word/numbering.xml><?xml version="1.0" encoding="utf-8"?>
-<w:numbering xmlns:wpc="http://schemas.microsoft.com/office/word/2010/wordprocessingCanvas" xmlns:cx="http://schemas.microsoft.com/office/drawing/2014/chartex" xmlns:cx1="http://schemas.microsoft.com/office/drawing/2015/9/8/chartex" xmlns:mc="http://schemas.openxmlformats.org/markup-compatibility/2006" xmlns:o="urn:schemas-microsoft-com:office:office" xmlns:r="http://schemas.openxmlformats.org/officeDocument/2006/relationships" xmlns:m="http://schemas.openxmlformats.org/officeDocument/2006/math" xmlns:v="urn:schemas-microsoft-com:vml" xmlns:wp14="http://schemas.microsoft.com/office/word/2010/wordprocessingDrawing" xmlns:wp="http://schemas.openxmlformats.org/drawingml/2006/wordprocessingDrawing" xmlns:w10="urn:schemas-microsoft-com:office:word" xmlns:w="http://schemas.openxmlformats.org/wordprocessingml/2006/main" xmlns:w14="http://schemas.microsoft.com/office/word/2010/wordml" xmlns:w15="http://schemas.microsoft.com/office/word/2012/wordml" xmlns:w16se="http://schemas.microsoft.com/office/word/2015/wordml/symex" xmlns:wpg="http://schemas.microsoft.com/office/word/2010/wordprocessingGroup" xmlns:wpi="http://schemas.microsoft.com/office/word/2010/wordprocessingInk" xmlns:wne="http://schemas.microsoft.com/office/word/2006/wordml" xmlns:wps="http://schemas.microsoft.com/office/word/2010/wordprocessingShape" mc:Ignorable="w14 w15 w16se wp14">
-  <w:abstractNum w:abstractNumId="0" w15:restartNumberingAfterBreak="0">
+<w:numbering xmlns:wpc="http://schemas.microsoft.com/office/word/2010/wordprocessingCanvas" xmlns:mc="http://schemas.openxmlformats.org/markup-compatibility/2006" xmlns:o="urn:schemas-microsoft-com:office:office" xmlns:r="http://schemas.openxmlformats.org/officeDocument/2006/relationships" xmlns:m="http://schemas.openxmlformats.org/officeDocument/2006/math" xmlns:v="urn:schemas-microsoft-com:vml" xmlns:wp14="http://schemas.microsoft.com/office/word/2010/wordprocessingDrawing" xmlns:wp="http://schemas.openxmlformats.org/drawingml/2006/wordprocessingDrawing" xmlns:w10="urn:schemas-microsoft-com:office:word" xmlns:w="http://schemas.openxmlformats.org/wordprocessingml/2006/main" xmlns:w14="http://schemas.microsoft.com/office/word/2010/wordml" xmlns:wpg="http://schemas.microsoft.com/office/word/2010/wordprocessingGroup" xmlns:wpi="http://schemas.microsoft.com/office/word/2010/wordprocessingInk" xmlns:wne="http://schemas.microsoft.com/office/word/2006/wordml" xmlns:wps="http://schemas.microsoft.com/office/word/2010/wordprocessingShape" mc:Ignorable="w14 wp14">
+  <w:abstractNum w:abstractNumId="0">
     <w:nsid w:val="FFFFFFFB"/>
     <w:multiLevelType w:val="multilevel"/>
     <w:tmpl w:val="FFFFFFFF"/>
@@ -4100,7 +4146,7 @@
       <w:lvlJc w:val="left"/>
     </w:lvl>
   </w:abstractNum>
-  <w:abstractNum w:abstractNumId="1" w15:restartNumberingAfterBreak="0">
+  <w:abstractNum w:abstractNumId="1">
     <w:nsid w:val="FFFFFFFE"/>
     <w:multiLevelType w:val="singleLevel"/>
     <w:tmpl w:val="FFFFFFFF"/>
@@ -4110,7 +4156,7 @@
       <w:lvlJc w:val="left"/>
     </w:lvl>
   </w:abstractNum>
-  <w:abstractNum w:abstractNumId="2" w15:restartNumberingAfterBreak="0">
+  <w:abstractNum w:abstractNumId="2">
     <w:nsid w:val="00224753"/>
     <w:multiLevelType w:val="singleLevel"/>
     <w:tmpl w:val="04090001"/>
@@ -4130,7 +4176,7 @@
       </w:rPr>
     </w:lvl>
   </w:abstractNum>
-  <w:abstractNum w:abstractNumId="3" w15:restartNumberingAfterBreak="0">
+  <w:abstractNum w:abstractNumId="3">
     <w:nsid w:val="0A117094"/>
     <w:multiLevelType w:val="singleLevel"/>
     <w:tmpl w:val="04090001"/>
@@ -4150,7 +4196,7 @@
       </w:rPr>
     </w:lvl>
   </w:abstractNum>
-  <w:abstractNum w:abstractNumId="4" w15:restartNumberingAfterBreak="0">
+  <w:abstractNum w:abstractNumId="4">
     <w:nsid w:val="17CB6DC4"/>
     <w:multiLevelType w:val="singleLevel"/>
     <w:tmpl w:val="04090001"/>
@@ -4170,7 +4216,7 @@
       </w:rPr>
     </w:lvl>
   </w:abstractNum>
-  <w:abstractNum w:abstractNumId="5" w15:restartNumberingAfterBreak="0">
+  <w:abstractNum w:abstractNumId="5">
     <w:nsid w:val="22443AC4"/>
     <w:multiLevelType w:val="singleLevel"/>
     <w:tmpl w:val="04090001"/>
@@ -4190,7 +4236,7 @@
       </w:rPr>
     </w:lvl>
   </w:abstractNum>
-  <w:abstractNum w:abstractNumId="6" w15:restartNumberingAfterBreak="0">
+  <w:abstractNum w:abstractNumId="6">
     <w:nsid w:val="2D4B634E"/>
     <w:multiLevelType w:val="singleLevel"/>
     <w:tmpl w:val="04090001"/>
@@ -4210,7 +4256,7 @@
       </w:rPr>
     </w:lvl>
   </w:abstractNum>
-  <w:abstractNum w:abstractNumId="7" w15:restartNumberingAfterBreak="0">
+  <w:abstractNum w:abstractNumId="7">
     <w:nsid w:val="31DD2C45"/>
     <w:multiLevelType w:val="singleLevel"/>
     <w:tmpl w:val="04090001"/>
@@ -4230,7 +4276,7 @@
       </w:rPr>
     </w:lvl>
   </w:abstractNum>
-  <w:abstractNum w:abstractNumId="8" w15:restartNumberingAfterBreak="0">
+  <w:abstractNum w:abstractNumId="8">
     <w:nsid w:val="32982B51"/>
     <w:multiLevelType w:val="singleLevel"/>
     <w:tmpl w:val="04090001"/>
@@ -4250,7 +4296,7 @@
       </w:rPr>
     </w:lvl>
   </w:abstractNum>
-  <w:abstractNum w:abstractNumId="9" w15:restartNumberingAfterBreak="0">
+  <w:abstractNum w:abstractNumId="9">
     <w:nsid w:val="3375481C"/>
     <w:multiLevelType w:val="singleLevel"/>
     <w:tmpl w:val="E6747DA6"/>
@@ -4270,7 +4316,7 @@
       </w:rPr>
     </w:lvl>
   </w:abstractNum>
-  <w:abstractNum w:abstractNumId="10" w15:restartNumberingAfterBreak="0">
+  <w:abstractNum w:abstractNumId="10">
     <w:nsid w:val="369D5471"/>
     <w:multiLevelType w:val="singleLevel"/>
     <w:tmpl w:val="04090001"/>
@@ -4290,7 +4336,7 @@
       </w:rPr>
     </w:lvl>
   </w:abstractNum>
-  <w:abstractNum w:abstractNumId="11" w15:restartNumberingAfterBreak="0">
+  <w:abstractNum w:abstractNumId="11">
     <w:nsid w:val="42B97F7B"/>
     <w:multiLevelType w:val="singleLevel"/>
     <w:tmpl w:val="04090001"/>
@@ -4310,7 +4356,7 @@
       </w:rPr>
     </w:lvl>
   </w:abstractNum>
-  <w:abstractNum w:abstractNumId="12" w15:restartNumberingAfterBreak="0">
+  <w:abstractNum w:abstractNumId="12">
     <w:nsid w:val="49E170D0"/>
     <w:multiLevelType w:val="singleLevel"/>
     <w:tmpl w:val="04090001"/>
@@ -4330,7 +4376,7 @@
       </w:rPr>
     </w:lvl>
   </w:abstractNum>
-  <w:abstractNum w:abstractNumId="13" w15:restartNumberingAfterBreak="0">
+  <w:abstractNum w:abstractNumId="13">
     <w:nsid w:val="4F64732B"/>
     <w:multiLevelType w:val="singleLevel"/>
     <w:tmpl w:val="04090001"/>
@@ -4350,7 +4396,7 @@
       </w:rPr>
     </w:lvl>
   </w:abstractNum>
-  <w:abstractNum w:abstractNumId="14" w15:restartNumberingAfterBreak="0">
+  <w:abstractNum w:abstractNumId="14">
     <w:nsid w:val="51E61A7E"/>
     <w:multiLevelType w:val="hybridMultilevel"/>
     <w:tmpl w:val="4328E5AC"/>
@@ -4439,7 +4485,7 @@
       </w:pPr>
     </w:lvl>
   </w:abstractNum>
-  <w:abstractNum w:abstractNumId="15" w15:restartNumberingAfterBreak="0">
+  <w:abstractNum w:abstractNumId="15">
     <w:nsid w:val="52DF734E"/>
     <w:multiLevelType w:val="singleLevel"/>
     <w:tmpl w:val="04090001"/>
@@ -4459,7 +4505,7 @@
       </w:rPr>
     </w:lvl>
   </w:abstractNum>
-  <w:abstractNum w:abstractNumId="16" w15:restartNumberingAfterBreak="0">
+  <w:abstractNum w:abstractNumId="16">
     <w:nsid w:val="61D209BD"/>
     <w:multiLevelType w:val="hybridMultilevel"/>
     <w:tmpl w:val="AD24EEDC"/>
@@ -4545,7 +4591,7 @@
       </w:pPr>
     </w:lvl>
   </w:abstractNum>
-  <w:abstractNum w:abstractNumId="17" w15:restartNumberingAfterBreak="0">
+  <w:abstractNum w:abstractNumId="17">
     <w:nsid w:val="6D2F7D46"/>
     <w:multiLevelType w:val="singleLevel"/>
     <w:tmpl w:val="04090001"/>
@@ -4565,7 +4611,7 @@
       </w:rPr>
     </w:lvl>
   </w:abstractNum>
-  <w:abstractNum w:abstractNumId="18" w15:restartNumberingAfterBreak="0">
+  <w:abstractNum w:abstractNumId="18">
     <w:nsid w:val="71F21F2A"/>
     <w:multiLevelType w:val="singleLevel"/>
     <w:tmpl w:val="04090001"/>
@@ -4585,7 +4631,7 @@
       </w:rPr>
     </w:lvl>
   </w:abstractNum>
-  <w:abstractNum w:abstractNumId="19" w15:restartNumberingAfterBreak="0">
+  <w:abstractNum w:abstractNumId="19">
     <w:nsid w:val="743601FB"/>
     <w:multiLevelType w:val="singleLevel"/>
     <w:tmpl w:val="04090001"/>
@@ -4605,7 +4651,7 @@
       </w:rPr>
     </w:lvl>
   </w:abstractNum>
-  <w:abstractNum w:abstractNumId="20" w15:restartNumberingAfterBreak="0">
+  <w:abstractNum w:abstractNumId="20">
     <w:nsid w:val="756150CA"/>
     <w:multiLevelType w:val="singleLevel"/>
     <w:tmpl w:val="04090001"/>
@@ -4625,7 +4671,7 @@
       </w:rPr>
     </w:lvl>
   </w:abstractNum>
-  <w:abstractNum w:abstractNumId="21" w15:restartNumberingAfterBreak="0">
+  <w:abstractNum w:abstractNumId="21">
     <w:nsid w:val="77344A3C"/>
     <w:multiLevelType w:val="hybridMultilevel"/>
     <w:tmpl w:val="239A2DD8"/>
@@ -4711,7 +4757,7 @@
       </w:pPr>
     </w:lvl>
   </w:abstractNum>
-  <w:abstractNum w:abstractNumId="22" w15:restartNumberingAfterBreak="0">
+  <w:abstractNum w:abstractNumId="22">
     <w:nsid w:val="7BE434D7"/>
     <w:multiLevelType w:val="singleLevel"/>
     <w:tmpl w:val="04090001"/>
@@ -4836,7 +4882,7 @@
 </file>
 
 <file path=word/styles.xml><?xml version="1.0" encoding="utf-8"?>
-<w:styles xmlns:mc="http://schemas.openxmlformats.org/markup-compatibility/2006" xmlns:r="http://schemas.openxmlformats.org/officeDocument/2006/relationships" xmlns:w="http://schemas.openxmlformats.org/wordprocessingml/2006/main" xmlns:w14="http://schemas.microsoft.com/office/word/2010/wordml" xmlns:w15="http://schemas.microsoft.com/office/word/2012/wordml" xmlns:w16se="http://schemas.microsoft.com/office/word/2015/wordml/symex" mc:Ignorable="w14 w15 w16se">
+<w:styles xmlns:mc="http://schemas.openxmlformats.org/markup-compatibility/2006" xmlns:r="http://schemas.openxmlformats.org/officeDocument/2006/relationships" xmlns:w="http://schemas.openxmlformats.org/wordprocessingml/2006/main" xmlns:w14="http://schemas.microsoft.com/office/word/2010/wordml" mc:Ignorable="w14">
   <w:docDefaults>
     <w:rPrDefault>
       <w:rPr>
@@ -4846,378 +4892,144 @@
     </w:rPrDefault>
     <w:pPrDefault/>
   </w:docDefaults>
-  <w:latentStyles w:defLockedState="0" w:defUIPriority="99" w:defSemiHidden="0" w:defUnhideWhenUsed="0" w:defQFormat="0" w:count="371">
-    <w:lsdException w:name="Normal" w:uiPriority="0" w:qFormat="1"/>
-    <w:lsdException w:name="heading 1" w:uiPriority="9" w:qFormat="1"/>
-    <w:lsdException w:name="heading 2" w:uiPriority="9" w:qFormat="1"/>
-    <w:lsdException w:name="heading 3" w:uiPriority="9" w:qFormat="1"/>
-    <w:lsdException w:name="heading 4" w:uiPriority="9" w:qFormat="1"/>
-    <w:lsdException w:name="heading 5" w:uiPriority="9" w:qFormat="1"/>
-    <w:lsdException w:name="heading 6" w:uiPriority="9" w:qFormat="1"/>
-    <w:lsdException w:name="heading 7" w:uiPriority="9" w:qFormat="1"/>
-    <w:lsdException w:name="heading 8" w:uiPriority="9" w:qFormat="1"/>
-    <w:lsdException w:name="heading 9" w:uiPriority="9" w:qFormat="1"/>
-    <w:lsdException w:name="index 1" w:semiHidden="1" w:unhideWhenUsed="1"/>
-    <w:lsdException w:name="index 2" w:semiHidden="1" w:unhideWhenUsed="1"/>
-    <w:lsdException w:name="index 3" w:semiHidden="1" w:unhideWhenUsed="1"/>
-    <w:lsdException w:name="index 4" w:semiHidden="1" w:unhideWhenUsed="1"/>
-    <w:lsdException w:name="index 5" w:semiHidden="1" w:unhideWhenUsed="1"/>
-    <w:lsdException w:name="index 6" w:semiHidden="1" w:unhideWhenUsed="1"/>
-    <w:lsdException w:name="index 7" w:semiHidden="1" w:unhideWhenUsed="1"/>
-    <w:lsdException w:name="index 8" w:semiHidden="1" w:unhideWhenUsed="1"/>
-    <w:lsdException w:name="index 9" w:semiHidden="1" w:unhideWhenUsed="1"/>
-    <w:lsdException w:name="toc 1" w:semiHidden="1" w:uiPriority="39" w:unhideWhenUsed="1"/>
-    <w:lsdException w:name="toc 2" w:semiHidden="1" w:uiPriority="39" w:unhideWhenUsed="1"/>
-    <w:lsdException w:name="toc 3" w:semiHidden="1" w:uiPriority="39" w:unhideWhenUsed="1"/>
-    <w:lsdException w:name="toc 4" w:semiHidden="1" w:uiPriority="39" w:unhideWhenUsed="1"/>
-    <w:lsdException w:name="toc 5" w:semiHidden="1" w:uiPriority="39" w:unhideWhenUsed="1"/>
-    <w:lsdException w:name="toc 6" w:semiHidden="1" w:uiPriority="39" w:unhideWhenUsed="1"/>
-    <w:lsdException w:name="toc 7" w:semiHidden="1" w:uiPriority="39" w:unhideWhenUsed="1"/>
-    <w:lsdException w:name="toc 8" w:semiHidden="1" w:uiPriority="39" w:unhideWhenUsed="1"/>
-    <w:lsdException w:name="toc 9" w:semiHidden="1" w:uiPriority="39" w:unhideWhenUsed="1"/>
-    <w:lsdException w:name="Normal Indent" w:semiHidden="1" w:unhideWhenUsed="1"/>
-    <w:lsdException w:name="footnote text" w:semiHidden="1" w:unhideWhenUsed="1"/>
-    <w:lsdException w:name="annotation text" w:semiHidden="1" w:unhideWhenUsed="1"/>
-    <w:lsdException w:name="header" w:semiHidden="1" w:unhideWhenUsed="1"/>
-    <w:lsdException w:name="footer" w:semiHidden="1" w:unhideWhenUsed="1"/>
-    <w:lsdException w:name="index heading" w:semiHidden="1" w:unhideWhenUsed="1"/>
-    <w:lsdException w:name="caption" w:semiHidden="1" w:uiPriority="35" w:unhideWhenUsed="1" w:qFormat="1"/>
-    <w:lsdException w:name="table of figures" w:semiHidden="1" w:unhideWhenUsed="1"/>
-    <w:lsdException w:name="envelope address" w:semiHidden="1" w:unhideWhenUsed="1"/>
-    <w:lsdException w:name="envelope return" w:semiHidden="1" w:unhideWhenUsed="1"/>
-    <w:lsdException w:name="footnote reference" w:semiHidden="1" w:unhideWhenUsed="1"/>
-    <w:lsdException w:name="annotation reference" w:semiHidden="1" w:unhideWhenUsed="1"/>
-    <w:lsdException w:name="line number" w:semiHidden="1" w:unhideWhenUsed="1"/>
-    <w:lsdException w:name="page number" w:semiHidden="1" w:unhideWhenUsed="1"/>
-    <w:lsdException w:name="endnote reference" w:semiHidden="1" w:unhideWhenUsed="1"/>
-    <w:lsdException w:name="endnote text" w:semiHidden="1" w:unhideWhenUsed="1"/>
-    <w:lsdException w:name="table of authorities" w:semiHidden="1" w:unhideWhenUsed="1"/>
-    <w:lsdException w:name="macro" w:semiHidden="1" w:unhideWhenUsed="1"/>
-    <w:lsdException w:name="toa heading" w:semiHidden="1" w:unhideWhenUsed="1"/>
-    <w:lsdException w:name="List" w:semiHidden="1" w:unhideWhenUsed="1"/>
-    <w:lsdException w:name="List Bullet" w:semiHidden="1" w:unhideWhenUsed="1"/>
-    <w:lsdException w:name="List Number" w:semiHidden="1" w:unhideWhenUsed="1"/>
-    <w:lsdException w:name="List 2" w:semiHidden="1" w:unhideWhenUsed="1"/>
-    <w:lsdException w:name="List 3" w:semiHidden="1" w:unhideWhenUsed="1"/>
-    <w:lsdException w:name="List 4" w:semiHidden="1" w:unhideWhenUsed="1"/>
-    <w:lsdException w:name="List 5" w:semiHidden="1" w:unhideWhenUsed="1"/>
-    <w:lsdException w:name="List Bullet 2" w:semiHidden="1" w:unhideWhenUsed="1"/>
-    <w:lsdException w:name="List Bullet 3" w:semiHidden="1" w:unhideWhenUsed="1"/>
-    <w:lsdException w:name="List Bullet 4" w:semiHidden="1" w:unhideWhenUsed="1"/>
-    <w:lsdException w:name="List Bullet 5" w:semiHidden="1" w:unhideWhenUsed="1"/>
-    <w:lsdException w:name="List Number 2" w:semiHidden="1" w:unhideWhenUsed="1"/>
-    <w:lsdException w:name="List Number 3" w:semiHidden="1" w:unhideWhenUsed="1"/>
-    <w:lsdException w:name="List Number 4" w:semiHidden="1" w:unhideWhenUsed="1"/>
-    <w:lsdException w:name="List Number 5" w:semiHidden="1" w:unhideWhenUsed="1"/>
-    <w:lsdException w:name="Title" w:uiPriority="10" w:qFormat="1"/>
-    <w:lsdException w:name="Closing" w:semiHidden="1" w:unhideWhenUsed="1"/>
-    <w:lsdException w:name="Signature" w:semiHidden="1" w:unhideWhenUsed="1"/>
-    <w:lsdException w:name="Default Paragraph Font" w:semiHidden="1" w:uiPriority="1" w:unhideWhenUsed="1"/>
-    <w:lsdException w:name="Body Text" w:semiHidden="1" w:unhideWhenUsed="1"/>
-    <w:lsdException w:name="Body Text Indent" w:semiHidden="1" w:unhideWhenUsed="1"/>
-    <w:lsdException w:name="List Continue" w:semiHidden="1" w:unhideWhenUsed="1"/>
-    <w:lsdException w:name="List Continue 2" w:semiHidden="1" w:unhideWhenUsed="1"/>
-    <w:lsdException w:name="List Continue 3" w:semiHidden="1" w:unhideWhenUsed="1"/>
-    <w:lsdException w:name="List Continue 4" w:semiHidden="1" w:unhideWhenUsed="1"/>
-    <w:lsdException w:name="List Continue 5" w:semiHidden="1" w:unhideWhenUsed="1"/>
-    <w:lsdException w:name="Message Header" w:semiHidden="1" w:unhideWhenUsed="1"/>
-    <w:lsdException w:name="Subtitle" w:uiPriority="11" w:qFormat="1"/>
-    <w:lsdException w:name="Salutation" w:semiHidden="1" w:unhideWhenUsed="1"/>
-    <w:lsdException w:name="Date" w:semiHidden="1" w:unhideWhenUsed="1"/>
-    <w:lsdException w:name="Body Text First Indent" w:semiHidden="1" w:unhideWhenUsed="1"/>
-    <w:lsdException w:name="Body Text First Indent 2" w:semiHidden="1" w:unhideWhenUsed="1"/>
-    <w:lsdException w:name="Note Heading" w:semiHidden="1" w:unhideWhenUsed="1"/>
-    <w:lsdException w:name="Body Text 2" w:semiHidden="1" w:unhideWhenUsed="1"/>
-    <w:lsdException w:name="Body Text 3" w:semiHidden="1" w:unhideWhenUsed="1"/>
-    <w:lsdException w:name="Body Text Indent 2" w:semiHidden="1" w:unhideWhenUsed="1"/>
-    <w:lsdException w:name="Body Text Indent 3" w:semiHidden="1" w:unhideWhenUsed="1"/>
-    <w:lsdException w:name="Block Text" w:semiHidden="1" w:unhideWhenUsed="1"/>
-    <w:lsdException w:name="Hyperlink" w:semiHidden="1" w:unhideWhenUsed="1"/>
-    <w:lsdException w:name="FollowedHyperlink" w:semiHidden="1" w:unhideWhenUsed="1"/>
-    <w:lsdException w:name="Strong" w:uiPriority="22" w:qFormat="1"/>
-    <w:lsdException w:name="Emphasis" w:uiPriority="20" w:qFormat="1"/>
-    <w:lsdException w:name="Document Map" w:semiHidden="1" w:unhideWhenUsed="1"/>
-    <w:lsdException w:name="Plain Text" w:semiHidden="1" w:unhideWhenUsed="1"/>
-    <w:lsdException w:name="E-mail Signature" w:semiHidden="1" w:unhideWhenUsed="1"/>
-    <w:lsdException w:name="HTML Top of Form" w:semiHidden="1" w:unhideWhenUsed="1"/>
-    <w:lsdException w:name="HTML Bottom of Form" w:semiHidden="1" w:unhideWhenUsed="1"/>
-    <w:lsdException w:name="Normal (Web)" w:semiHidden="1" w:unhideWhenUsed="1"/>
-    <w:lsdException w:name="HTML Acronym" w:semiHidden="1" w:unhideWhenUsed="1"/>
-    <w:lsdException w:name="HTML Address" w:semiHidden="1" w:unhideWhenUsed="1"/>
-    <w:lsdException w:name="HTML Cite" w:semiHidden="1" w:unhideWhenUsed="1"/>
-    <w:lsdException w:name="HTML Code" w:semiHidden="1" w:unhideWhenUsed="1"/>
-    <w:lsdException w:name="HTML Definition" w:semiHidden="1" w:unhideWhenUsed="1"/>
-    <w:lsdException w:name="HTML Keyboard" w:semiHidden="1" w:unhideWhenUsed="1"/>
-    <w:lsdException w:name="HTML Preformatted" w:semiHidden="1" w:unhideWhenUsed="1"/>
-    <w:lsdException w:name="HTML Sample" w:semiHidden="1" w:unhideWhenUsed="1"/>
-    <w:lsdException w:name="HTML Typewriter" w:semiHidden="1" w:unhideWhenUsed="1"/>
-    <w:lsdException w:name="HTML Variable" w:semiHidden="1" w:unhideWhenUsed="1"/>
-    <w:lsdException w:name="Normal Table" w:semiHidden="1" w:unhideWhenUsed="1"/>
-    <w:lsdException w:name="annotation subject" w:semiHidden="1" w:unhideWhenUsed="1"/>
-    <w:lsdException w:name="No List" w:semiHidden="1" w:unhideWhenUsed="1"/>
-    <w:lsdException w:name="Outline List 1" w:semiHidden="1" w:unhideWhenUsed="1"/>
-    <w:lsdException w:name="Outline List 2" w:semiHidden="1" w:unhideWhenUsed="1"/>
-    <w:lsdException w:name="Outline List 3" w:semiHidden="1" w:unhideWhenUsed="1"/>
-    <w:lsdException w:name="Table Simple 1" w:semiHidden="1" w:unhideWhenUsed="1"/>
-    <w:lsdException w:name="Table Simple 2" w:semiHidden="1" w:unhideWhenUsed="1"/>
-    <w:lsdException w:name="Table Simple 3" w:semiHidden="1" w:unhideWhenUsed="1"/>
-    <w:lsdException w:name="Table Classic 1" w:semiHidden="1" w:unhideWhenUsed="1"/>
-    <w:lsdException w:name="Table Classic 2" w:semiHidden="1" w:unhideWhenUsed="1"/>
-    <w:lsdException w:name="Table Classic 3" w:semiHidden="1" w:unhideWhenUsed="1"/>
-    <w:lsdException w:name="Table Classic 4" w:semiHidden="1" w:unhideWhenUsed="1"/>
-    <w:lsdException w:name="Table Colorful 1" w:semiHidden="1" w:unhideWhenUsed="1"/>
-    <w:lsdException w:name="Table Colorful 2" w:semiHidden="1" w:unhideWhenUsed="1"/>
-    <w:lsdException w:name="Table Colorful 3" w:semiHidden="1" w:unhideWhenUsed="1"/>
-    <w:lsdException w:name="Table Columns 1" w:semiHidden="1" w:unhideWhenUsed="1"/>
-    <w:lsdException w:name="Table Columns 2" w:semiHidden="1" w:unhideWhenUsed="1"/>
-    <w:lsdException w:name="Table Columns 3" w:semiHidden="1" w:unhideWhenUsed="1"/>
-    <w:lsdException w:name="Table Columns 4" w:semiHidden="1" w:unhideWhenUsed="1"/>
-    <w:lsdException w:name="Table Columns 5" w:semiHidden="1" w:unhideWhenUsed="1"/>
-    <w:lsdException w:name="Table Grid 1" w:semiHidden="1" w:unhideWhenUsed="1"/>
-    <w:lsdException w:name="Table Grid 2" w:semiHidden="1" w:unhideWhenUsed="1"/>
-    <w:lsdException w:name="Table Grid 3" w:semiHidden="1" w:unhideWhenUsed="1"/>
-    <w:lsdException w:name="Table Grid 4" w:semiHidden="1" w:unhideWhenUsed="1"/>
-    <w:lsdException w:name="Table Grid 5" w:semiHidden="1" w:unhideWhenUsed="1"/>
-    <w:lsdException w:name="Table Grid 6" w:semiHidden="1" w:unhideWhenUsed="1"/>
-    <w:lsdException w:name="Table Grid 7" w:semiHidden="1" w:unhideWhenUsed="1"/>
-    <w:lsdException w:name="Table Grid 8" w:semiHidden="1" w:unhideWhenUsed="1"/>
-    <w:lsdException w:name="Table List 1" w:semiHidden="1" w:unhideWhenUsed="1"/>
-    <w:lsdException w:name="Table List 2" w:semiHidden="1" w:unhideWhenUsed="1"/>
-    <w:lsdException w:name="Table List 3" w:semiHidden="1" w:unhideWhenUsed="1"/>
-    <w:lsdException w:name="Table List 4" w:semiHidden="1" w:unhideWhenUsed="1"/>
-    <w:lsdException w:name="Table List 5" w:semiHidden="1" w:unhideWhenUsed="1"/>
-    <w:lsdException w:name="Table List 6" w:semiHidden="1" w:unhideWhenUsed="1"/>
-    <w:lsdException w:name="Table List 7" w:semiHidden="1" w:unhideWhenUsed="1"/>
-    <w:lsdException w:name="Table List 8" w:semiHidden="1" w:unhideWhenUsed="1"/>
-    <w:lsdException w:name="Table 3D effects 1" w:semiHidden="1" w:unhideWhenUsed="1"/>
-    <w:lsdException w:name="Table 3D effects 2" w:semiHidden="1" w:unhideWhenUsed="1"/>
-    <w:lsdException w:name="Table 3D effects 3" w:semiHidden="1" w:unhideWhenUsed="1"/>
-    <w:lsdException w:name="Table Contemporary" w:semiHidden="1" w:unhideWhenUsed="1"/>
-    <w:lsdException w:name="Table Elegant" w:semiHidden="1" w:unhideWhenUsed="1"/>
-    <w:lsdException w:name="Table Professional" w:semiHidden="1" w:unhideWhenUsed="1"/>
-    <w:lsdException w:name="Table Subtle 1" w:semiHidden="1" w:unhideWhenUsed="1"/>
-    <w:lsdException w:name="Table Subtle 2" w:semiHidden="1" w:unhideWhenUsed="1"/>
-    <w:lsdException w:name="Table Web 1" w:semiHidden="1" w:unhideWhenUsed="1"/>
-    <w:lsdException w:name="Table Web 2" w:semiHidden="1" w:unhideWhenUsed="1"/>
-    <w:lsdException w:name="Table Web 3" w:semiHidden="1" w:unhideWhenUsed="1"/>
-    <w:lsdException w:name="Balloon Text" w:semiHidden="1" w:unhideWhenUsed="1"/>
-    <w:lsdException w:name="Table Grid" w:uiPriority="59"/>
-    <w:lsdException w:name="Table Theme" w:semiHidden="1" w:unhideWhenUsed="1"/>
-    <w:lsdException w:name="Placeholder Text" w:semiHidden="1"/>
-    <w:lsdException w:name="No Spacing" w:uiPriority="1" w:qFormat="1"/>
-    <w:lsdException w:name="Light Shading" w:uiPriority="60"/>
-    <w:lsdException w:name="Light List" w:uiPriority="61"/>
-    <w:lsdException w:name="Light Grid" w:uiPriority="62"/>
-    <w:lsdException w:name="Medium Shading 1" w:uiPriority="63"/>
-    <w:lsdException w:name="Medium Shading 2" w:uiPriority="64"/>
-    <w:lsdException w:name="Medium List 1" w:uiPriority="65"/>
-    <w:lsdException w:name="Medium List 2" w:uiPriority="66"/>
-    <w:lsdException w:name="Medium Grid 1" w:uiPriority="67"/>
-    <w:lsdException w:name="Medium Grid 2" w:uiPriority="68"/>
-    <w:lsdException w:name="Medium Grid 3" w:uiPriority="69"/>
-    <w:lsdException w:name="Dark List" w:uiPriority="70"/>
-    <w:lsdException w:name="Colorful Shading" w:uiPriority="71"/>
-    <w:lsdException w:name="Colorful List" w:uiPriority="72"/>
-    <w:lsdException w:name="Colorful Grid" w:uiPriority="73"/>
-    <w:lsdException w:name="Light Shading Accent 1" w:uiPriority="60"/>
-    <w:lsdException w:name="Light List Accent 1" w:uiPriority="61"/>
-    <w:lsdException w:name="Light Grid Accent 1" w:uiPriority="62"/>
-    <w:lsdException w:name="Medium Shading 1 Accent 1" w:uiPriority="63"/>
-    <w:lsdException w:name="Medium Shading 2 Accent 1" w:uiPriority="64"/>
-    <w:lsdException w:name="Medium List 1 Accent 1" w:uiPriority="65"/>
-    <w:lsdException w:name="Revision" w:semiHidden="1"/>
-    <w:lsdException w:name="List Paragraph" w:uiPriority="34" w:qFormat="1"/>
-    <w:lsdException w:name="Quote" w:uiPriority="29" w:qFormat="1"/>
-    <w:lsdException w:name="Intense Quote" w:uiPriority="30" w:qFormat="1"/>
-    <w:lsdException w:name="Medium List 2 Accent 1" w:uiPriority="66"/>
-    <w:lsdException w:name="Medium Grid 1 Accent 1" w:uiPriority="67"/>
-    <w:lsdException w:name="Medium Grid 2 Accent 1" w:uiPriority="68"/>
-    <w:lsdException w:name="Medium Grid 3 Accent 1" w:uiPriority="69"/>
-    <w:lsdException w:name="Dark List Accent 1" w:uiPriority="70"/>
-    <w:lsdException w:name="Colorful Shading Accent 1" w:uiPriority="71"/>
-    <w:lsdException w:name="Colorful List Accent 1" w:uiPriority="72"/>
-    <w:lsdException w:name="Colorful Grid Accent 1" w:uiPriority="73"/>
-    <w:lsdException w:name="Light Shading Accent 2" w:uiPriority="60"/>
-    <w:lsdException w:name="Light List Accent 2" w:uiPriority="61"/>
-    <w:lsdException w:name="Light Grid Accent 2" w:uiPriority="62"/>
-    <w:lsdException w:name="Medium Shading 1 Accent 2" w:uiPriority="63"/>
-    <w:lsdException w:name="Medium Shading 2 Accent 2" w:uiPriority="64"/>
-    <w:lsdException w:name="Medium List 1 Accent 2" w:uiPriority="65"/>
-    <w:lsdException w:name="Medium List 2 Accent 2" w:uiPriority="66"/>
-    <w:lsdException w:name="Medium Grid 1 Accent 2" w:uiPriority="67"/>
-    <w:lsdException w:name="Medium Grid 2 Accent 2" w:uiPriority="68"/>
-    <w:lsdException w:name="Medium Grid 3 Accent 2" w:uiPriority="69"/>
-    <w:lsdException w:name="Dark List Accent 2" w:uiPriority="70"/>
-    <w:lsdException w:name="Colorful Shading Accent 2" w:uiPriority="71"/>
-    <w:lsdException w:name="Colorful List Accent 2" w:uiPriority="72"/>
-    <w:lsdException w:name="Colorful Grid Accent 2" w:uiPriority="73"/>
-    <w:lsdException w:name="Light Shading Accent 3" w:uiPriority="60"/>
-    <w:lsdException w:name="Light List Accent 3" w:uiPriority="61"/>
-    <w:lsdException w:name="Light Grid Accent 3" w:uiPriority="62"/>
-    <w:lsdException w:name="Medium Shading 1 Accent 3" w:uiPriority="63"/>
-    <w:lsdException w:name="Medium Shading 2 Accent 3" w:uiPriority="64"/>
-    <w:lsdException w:name="Medium List 1 Accent 3" w:uiPriority="65"/>
-    <w:lsdException w:name="Medium List 2 Accent 3" w:uiPriority="66"/>
-    <w:lsdException w:name="Medium Grid 1 Accent 3" w:uiPriority="67"/>
-    <w:lsdException w:name="Medium Grid 2 Accent 3" w:uiPriority="68"/>
-    <w:lsdException w:name="Medium Grid 3 Accent 3" w:uiPriority="69"/>
-    <w:lsdException w:name="Dark List Accent 3" w:uiPriority="70"/>
-    <w:lsdException w:name="Colorful Shading Accent 3" w:uiPriority="71"/>
-    <w:lsdException w:name="Colorful List Accent 3" w:uiPriority="72"/>
-    <w:lsdException w:name="Colorful Grid Accent 3" w:uiPriority="73"/>
-    <w:lsdException w:name="Light Shading Accent 4" w:uiPriority="60"/>
-    <w:lsdException w:name="Light List Accent 4" w:uiPriority="61"/>
-    <w:lsdException w:name="Light Grid Accent 4" w:uiPriority="62"/>
-    <w:lsdException w:name="Medium Shading 1 Accent 4" w:uiPriority="63"/>
-    <w:lsdException w:name="Medium Shading 2 Accent 4" w:uiPriority="64"/>
-    <w:lsdException w:name="Medium List 1 Accent 4" w:uiPriority="65"/>
-    <w:lsdException w:name="Medium List 2 Accent 4" w:uiPriority="66"/>
-    <w:lsdException w:name="Medium Grid 1 Accent 4" w:uiPriority="67"/>
-    <w:lsdException w:name="Medium Grid 2 Accent 4" w:uiPriority="68"/>
-    <w:lsdException w:name="Medium Grid 3 Accent 4" w:uiPriority="69"/>
-    <w:lsdException w:name="Dark List Accent 4" w:uiPriority="70"/>
-    <w:lsdException w:name="Colorful Shading Accent 4" w:uiPriority="71"/>
-    <w:lsdException w:name="Colorful List Accent 4" w:uiPriority="72"/>
-    <w:lsdException w:name="Colorful Grid Accent 4" w:uiPriority="73"/>
-    <w:lsdException w:name="Light Shading Accent 5" w:uiPriority="60"/>
-    <w:lsdException w:name="Light List Accent 5" w:uiPriority="61"/>
-    <w:lsdException w:name="Light Grid Accent 5" w:uiPriority="62"/>
-    <w:lsdException w:name="Medium Shading 1 Accent 5" w:uiPriority="63"/>
-    <w:lsdException w:name="Medium Shading 2 Accent 5" w:uiPriority="64"/>
-    <w:lsdException w:name="Medium List 1 Accent 5" w:uiPriority="65"/>
-    <w:lsdException w:name="Medium List 2 Accent 5" w:uiPriority="66"/>
-    <w:lsdException w:name="Medium Grid 1 Accent 5" w:uiPriority="67"/>
-    <w:lsdException w:name="Medium Grid 2 Accent 5" w:uiPriority="68"/>
-    <w:lsdException w:name="Medium Grid 3 Accent 5" w:uiPriority="69"/>
-    <w:lsdException w:name="Dark List Accent 5" w:uiPriority="70"/>
-    <w:lsdException w:name="Colorful Shading Accent 5" w:uiPriority="71"/>
-    <w:lsdException w:name="Colorful List Accent 5" w:uiPriority="72"/>
-    <w:lsdException w:name="Colorful Grid Accent 5" w:uiPriority="73"/>
-    <w:lsdException w:name="Light Shading Accent 6" w:uiPriority="60"/>
-    <w:lsdException w:name="Light List Accent 6" w:uiPriority="61"/>
-    <w:lsdException w:name="Light Grid Accent 6" w:uiPriority="62"/>
-    <w:lsdException w:name="Medium Shading 1 Accent 6" w:uiPriority="63"/>
-    <w:lsdException w:name="Medium Shading 2 Accent 6" w:uiPriority="64"/>
-    <w:lsdException w:name="Medium List 1 Accent 6" w:uiPriority="65"/>
-    <w:lsdException w:name="Medium List 2 Accent 6" w:uiPriority="66"/>
-    <w:lsdException w:name="Medium Grid 1 Accent 6" w:uiPriority="67"/>
-    <w:lsdException w:name="Medium Grid 2 Accent 6" w:uiPriority="68"/>
-    <w:lsdException w:name="Medium Grid 3 Accent 6" w:uiPriority="69"/>
-    <w:lsdException w:name="Dark List Accent 6" w:uiPriority="70"/>
-    <w:lsdException w:name="Colorful Shading Accent 6" w:uiPriority="71"/>
-    <w:lsdException w:name="Colorful List Accent 6" w:uiPriority="72"/>
-    <w:lsdException w:name="Colorful Grid Accent 6" w:uiPriority="73"/>
-    <w:lsdException w:name="Subtle Emphasis" w:uiPriority="19" w:qFormat="1"/>
-    <w:lsdException w:name="Intense Emphasis" w:uiPriority="21" w:qFormat="1"/>
-    <w:lsdException w:name="Subtle Reference" w:uiPriority="31" w:qFormat="1"/>
-    <w:lsdException w:name="Intense Reference" w:uiPriority="32" w:qFormat="1"/>
-    <w:lsdException w:name="Book Title" w:uiPriority="33" w:qFormat="1"/>
-    <w:lsdException w:name="Bibliography" w:semiHidden="1" w:uiPriority="37" w:unhideWhenUsed="1"/>
-    <w:lsdException w:name="TOC Heading" w:semiHidden="1" w:uiPriority="39" w:unhideWhenUsed="1" w:qFormat="1"/>
-    <w:lsdException w:name="Plain Table 1" w:uiPriority="41"/>
-    <w:lsdException w:name="Plain Table 2" w:uiPriority="42"/>
-    <w:lsdException w:name="Plain Table 3" w:uiPriority="43"/>
-    <w:lsdException w:name="Plain Table 4" w:uiPriority="44"/>
-    <w:lsdException w:name="Plain Table 5" w:uiPriority="45"/>
-    <w:lsdException w:name="Grid Table Light" w:uiPriority="40"/>
-    <w:lsdException w:name="Grid Table 1 Light" w:uiPriority="46"/>
-    <w:lsdException w:name="Grid Table 2" w:uiPriority="47"/>
-    <w:lsdException w:name="Grid Table 3" w:uiPriority="48"/>
-    <w:lsdException w:name="Grid Table 4" w:uiPriority="49"/>
-    <w:lsdException w:name="Grid Table 5 Dark" w:uiPriority="50"/>
-    <w:lsdException w:name="Grid Table 6 Colorful" w:uiPriority="51"/>
-    <w:lsdException w:name="Grid Table 7 Colorful" w:uiPriority="52"/>
-    <w:lsdException w:name="Grid Table 1 Light Accent 1" w:uiPriority="46"/>
-    <w:lsdException w:name="Grid Table 2 Accent 1" w:uiPriority="47"/>
-    <w:lsdException w:name="Grid Table 3 Accent 1" w:uiPriority="48"/>
-    <w:lsdException w:name="Grid Table 4 Accent 1" w:uiPriority="49"/>
-    <w:lsdException w:name="Grid Table 5 Dark Accent 1" w:uiPriority="50"/>
-    <w:lsdException w:name="Grid Table 6 Colorful Accent 1" w:uiPriority="51"/>
-    <w:lsdException w:name="Grid Table 7 Colorful Accent 1" w:uiPriority="52"/>
-    <w:lsdException w:name="Grid Table 1 Light Accent 2" w:uiPriority="46"/>
-    <w:lsdException w:name="Grid Table 2 Accent 2" w:uiPriority="47"/>
-    <w:lsdException w:name="Grid Table 3 Accent 2" w:uiPriority="48"/>
-    <w:lsdException w:name="Grid Table 4 Accent 2" w:uiPriority="49"/>
-    <w:lsdException w:name="Grid Table 5 Dark Accent 2" w:uiPriority="50"/>
-    <w:lsdException w:name="Grid Table 6 Colorful Accent 2" w:uiPriority="51"/>
-    <w:lsdException w:name="Grid Table 7 Colorful Accent 2" w:uiPriority="52"/>
-    <w:lsdException w:name="Grid Table 1 Light Accent 3" w:uiPriority="46"/>
-    <w:lsdException w:name="Grid Table 2 Accent 3" w:uiPriority="47"/>
-    <w:lsdException w:name="Grid Table 3 Accent 3" w:uiPriority="48"/>
-    <w:lsdException w:name="Grid Table 4 Accent 3" w:uiPriority="49"/>
-    <w:lsdException w:name="Grid Table 5 Dark Accent 3" w:uiPriority="50"/>
-    <w:lsdException w:name="Grid Table 6 Colorful Accent 3" w:uiPriority="51"/>
-    <w:lsdException w:name="Grid Table 7 Colorful Accent 3" w:uiPriority="52"/>
-    <w:lsdException w:name="Grid Table 1 Light Accent 4" w:uiPriority="46"/>
-    <w:lsdException w:name="Grid Table 2 Accent 4" w:uiPriority="47"/>
-    <w:lsdException w:name="Grid Table 3 Accent 4" w:uiPriority="48"/>
-    <w:lsdException w:name="Grid Table 4 Accent 4" w:uiPriority="49"/>
-    <w:lsdException w:name="Grid Table 5 Dark Accent 4" w:uiPriority="50"/>
-    <w:lsdException w:name="Grid Table 6 Colorful Accent 4" w:uiPriority="51"/>
-    <w:lsdException w:name="Grid Table 7 Colorful Accent 4" w:uiPriority="52"/>
-    <w:lsdException w:name="Grid Table 1 Light Accent 5" w:uiPriority="46"/>
-    <w:lsdException w:name="Grid Table 2 Accent 5" w:uiPriority="47"/>
-    <w:lsdException w:name="Grid Table 3 Accent 5" w:uiPriority="48"/>
-    <w:lsdException w:name="Grid Table 4 Accent 5" w:uiPriority="49"/>
-    <w:lsdException w:name="Grid Table 5 Dark Accent 5" w:uiPriority="50"/>
-    <w:lsdException w:name="Grid Table 6 Colorful Accent 5" w:uiPriority="51"/>
-    <w:lsdException w:name="Grid Table 7 Colorful Accent 5" w:uiPriority="52"/>
-    <w:lsdException w:name="Grid Table 1 Light Accent 6" w:uiPriority="46"/>
-    <w:lsdException w:name="Grid Table 2 Accent 6" w:uiPriority="47"/>
-    <w:lsdException w:name="Grid Table 3 Accent 6" w:uiPriority="48"/>
-    <w:lsdException w:name="Grid Table 4 Accent 6" w:uiPriority="49"/>
-    <w:lsdException w:name="Grid Table 5 Dark Accent 6" w:uiPriority="50"/>
-    <w:lsdException w:name="Grid Table 6 Colorful Accent 6" w:uiPriority="51"/>
-    <w:lsdException w:name="Grid Table 7 Colorful Accent 6" w:uiPriority="52"/>
-    <w:lsdException w:name="List Table 1 Light" w:uiPriority="46"/>
-    <w:lsdException w:name="List Table 2" w:uiPriority="47"/>
-    <w:lsdException w:name="List Table 3" w:uiPriority="48"/>
-    <w:lsdException w:name="List Table 4" w:uiPriority="49"/>
-    <w:lsdException w:name="List Table 5 Dark" w:uiPriority="50"/>
-    <w:lsdException w:name="List Table 6 Colorful" w:uiPriority="51"/>
-    <w:lsdException w:name="List Table 7 Colorful" w:uiPriority="52"/>
-    <w:lsdException w:name="List Table 1 Light Accent 1" w:uiPriority="46"/>
-    <w:lsdException w:name="List Table 2 Accent 1" w:uiPriority="47"/>
-    <w:lsdException w:name="List Table 3 Accent 1" w:uiPriority="48"/>
-    <w:lsdException w:name="List Table 4 Accent 1" w:uiPriority="49"/>
-    <w:lsdException w:name="List Table 5 Dark Accent 1" w:uiPriority="50"/>
-    <w:lsdException w:name="List Table 6 Colorful Accent 1" w:uiPriority="51"/>
-    <w:lsdException w:name="List Table 7 Colorful Accent 1" w:uiPriority="52"/>
-    <w:lsdException w:name="List Table 1 Light Accent 2" w:uiPriority="46"/>
-    <w:lsdException w:name="List Table 2 Accent 2" w:uiPriority="47"/>
-    <w:lsdException w:name="List Table 3 Accent 2" w:uiPriority="48"/>
-    <w:lsdException w:name="List Table 4 Accent 2" w:uiPriority="49"/>
-    <w:lsdException w:name="List Table 5 Dark Accent 2" w:uiPriority="50"/>
-    <w:lsdException w:name="List Table 6 Colorful Accent 2" w:uiPriority="51"/>
-    <w:lsdException w:name="List Table 7 Colorful Accent 2" w:uiPriority="52"/>
-    <w:lsdException w:name="List Table 1 Light Accent 3" w:uiPriority="46"/>
-    <w:lsdException w:name="List Table 2 Accent 3" w:uiPriority="47"/>
-    <w:lsdException w:name="List Table 3 Accent 3" w:uiPriority="48"/>
-    <w:lsdException w:name="List Table 4 Accent 3" w:uiPriority="49"/>
-    <w:lsdException w:name="List Table 5 Dark Accent 3" w:uiPriority="50"/>
-    <w:lsdException w:name="List Table 6 Colorful Accent 3" w:uiPriority="51"/>
-    <w:lsdException w:name="List Table 7 Colorful Accent 3" w:uiPriority="52"/>
-    <w:lsdException w:name="List Table 1 Light Accent 4" w:uiPriority="46"/>
-    <w:lsdException w:name="List Table 2 Accent 4" w:uiPriority="47"/>
-    <w:lsdException w:name="List Table 3 Accent 4" w:uiPriority="48"/>
-    <w:lsdException w:name="List Table 4 Accent 4" w:uiPriority="49"/>
-    <w:lsdException w:name="List Table 5 Dark Accent 4" w:uiPriority="50"/>
-    <w:lsdException w:name="List Table 6 Colorful Accent 4" w:uiPriority="51"/>
-    <w:lsdException w:name="List Table 7 Colorful Accent 4" w:uiPriority="52"/>
-    <w:lsdException w:name="List Table 1 Light Accent 5" w:uiPriority="46"/>
-    <w:lsdException w:name="List Table 2 Accent 5" w:uiPriority="47"/>
-    <w:lsdException w:name="List Table 3 Accent 5" w:uiPriority="48"/>
-    <w:lsdException w:name="List Table 4 Accent 5" w:uiPriority="49"/>
-    <w:lsdException w:name="List Table 5 Dark Accent 5" w:uiPriority="50"/>
-    <w:lsdException w:name="List Table 6 Colorful Accent 5" w:uiPriority="51"/>
-    <w:lsdException w:name="List Table 7 Colorful Accent 5" w:uiPriority="52"/>
-    <w:lsdException w:name="List Table 1 Light Accent 6" w:uiPriority="46"/>
-    <w:lsdException w:name="List Table 2 Accent 6" w:uiPriority="47"/>
-    <w:lsdException w:name="List Table 3 Accent 6" w:uiPriority="48"/>
-    <w:lsdException w:name="List Table 4 Accent 6" w:uiPriority="49"/>
-    <w:lsdException w:name="List Table 5 Dark Accent 6" w:uiPriority="50"/>
-    <w:lsdException w:name="List Table 6 Colorful Accent 6" w:uiPriority="51"/>
-    <w:lsdException w:name="List Table 7 Colorful Accent 6" w:uiPriority="52"/>
+  <w:latentStyles w:defLockedState="0" w:defUIPriority="99" w:defSemiHidden="1" w:defUnhideWhenUsed="1" w:defQFormat="0" w:count="267">
+    <w:lsdException w:name="Normal" w:semiHidden="0" w:uiPriority="0" w:unhideWhenUsed="0" w:qFormat="1"/>
+    <w:lsdException w:name="heading 1" w:semiHidden="0" w:uiPriority="9" w:unhideWhenUsed="0" w:qFormat="1"/>
+    <w:lsdException w:name="heading 2" w:semiHidden="0" w:uiPriority="9" w:unhideWhenUsed="0" w:qFormat="1"/>
+    <w:lsdException w:name="heading 3" w:semiHidden="0" w:uiPriority="9" w:unhideWhenUsed="0" w:qFormat="1"/>
+    <w:lsdException w:name="heading 4" w:semiHidden="0" w:uiPriority="9" w:unhideWhenUsed="0" w:qFormat="1"/>
+    <w:lsdException w:name="heading 5" w:semiHidden="0" w:uiPriority="9" w:unhideWhenUsed="0" w:qFormat="1"/>
+    <w:lsdException w:name="heading 6" w:semiHidden="0" w:uiPriority="9" w:unhideWhenUsed="0" w:qFormat="1"/>
+    <w:lsdException w:name="heading 7" w:semiHidden="0" w:uiPriority="9" w:unhideWhenUsed="0" w:qFormat="1"/>
+    <w:lsdException w:name="heading 8" w:semiHidden="0" w:uiPriority="9" w:unhideWhenUsed="0" w:qFormat="1"/>
+    <w:lsdException w:name="heading 9" w:semiHidden="0" w:uiPriority="9" w:unhideWhenUsed="0" w:qFormat="1"/>
+    <w:lsdException w:name="toc 1" w:uiPriority="39"/>
+    <w:lsdException w:name="toc 2" w:uiPriority="39"/>
+    <w:lsdException w:name="toc 3" w:uiPriority="39"/>
+    <w:lsdException w:name="toc 4" w:uiPriority="39"/>
+    <w:lsdException w:name="toc 5" w:uiPriority="39"/>
+    <w:lsdException w:name="toc 6" w:uiPriority="39"/>
+    <w:lsdException w:name="toc 7" w:uiPriority="39"/>
+    <w:lsdException w:name="toc 8" w:uiPriority="39"/>
+    <w:lsdException w:name="toc 9" w:uiPriority="39"/>
+    <w:lsdException w:name="caption" w:uiPriority="35" w:qFormat="1"/>
+    <w:lsdException w:name="Title" w:semiHidden="0" w:uiPriority="10" w:unhideWhenUsed="0" w:qFormat="1"/>
+    <w:lsdException w:name="Default Paragraph Font" w:uiPriority="1"/>
+    <w:lsdException w:name="Subtitle" w:semiHidden="0" w:uiPriority="11" w:unhideWhenUsed="0" w:qFormat="1"/>
+    <w:lsdException w:name="Strong" w:semiHidden="0" w:uiPriority="22" w:unhideWhenUsed="0" w:qFormat="1"/>
+    <w:lsdException w:name="Emphasis" w:semiHidden="0" w:uiPriority="20" w:unhideWhenUsed="0" w:qFormat="1"/>
+    <w:lsdException w:name="Table Grid" w:semiHidden="0" w:uiPriority="59" w:unhideWhenUsed="0"/>
+    <w:lsdException w:name="Placeholder Text" w:unhideWhenUsed="0"/>
+    <w:lsdException w:name="No Spacing" w:semiHidden="0" w:uiPriority="1" w:unhideWhenUsed="0" w:qFormat="1"/>
+    <w:lsdException w:name="Light Shading" w:semiHidden="0" w:uiPriority="60" w:unhideWhenUsed="0"/>
+    <w:lsdException w:name="Light List" w:semiHidden="0" w:uiPriority="61" w:unhideWhenUsed="0"/>
+    <w:lsdException w:name="Light Grid" w:semiHidden="0" w:uiPriority="62" w:unhideWhenUsed="0"/>
+    <w:lsdException w:name="Medium Shading 1" w:semiHidden="0" w:uiPriority="63" w:unhideWhenUsed="0"/>
+    <w:lsdException w:name="Medium Shading 2" w:semiHidden="0" w:uiPriority="64" w:unhideWhenUsed="0"/>
+    <w:lsdException w:name="Medium List 1" w:semiHidden="0" w:uiPriority="65" w:unhideWhenUsed="0"/>
+    <w:lsdException w:name="Medium List 2" w:semiHidden="0" w:uiPriority="66" w:unhideWhenUsed="0"/>
+    <w:lsdException w:name="Medium Grid 1" w:semiHidden="0" w:uiPriority="67" w:unhideWhenUsed="0"/>
+    <w:lsdException w:name="Medium Grid 2" w:semiHidden="0" w:uiPriority="68" w:unhideWhenUsed="0"/>
+    <w:lsdException w:name="Medium Grid 3" w:semiHidden="0" w:uiPriority="69" w:unhideWhenUsed="0"/>
+    <w:lsdException w:name="Dark List" w:semiHidden="0" w:uiPriority="70" w:unhideWhenUsed="0"/>
+    <w:lsdException w:name="Colorful Shading" w:semiHidden="0" w:uiPriority="71" w:unhideWhenUsed="0"/>
+    <w:lsdException w:name="Colorful List" w:semiHidden="0" w:uiPriority="72" w:unhideWhenUsed="0"/>
+    <w:lsdException w:name="Colorful Grid" w:semiHidden="0" w:uiPriority="73" w:unhideWhenUsed="0"/>
+    <w:lsdException w:name="Light Shading Accent 1" w:semiHidden="0" w:uiPriority="60" w:unhideWhenUsed="0"/>
+    <w:lsdException w:name="Light List Accent 1" w:semiHidden="0" w:uiPriority="61" w:unhideWhenUsed="0"/>
+    <w:lsdException w:name="Light Grid Accent 1" w:semiHidden="0" w:uiPriority="62" w:unhideWhenUsed="0"/>
+    <w:lsdException w:name="Medium Shading 1 Accent 1" w:semiHidden="0" w:uiPriority="63" w:unhideWhenUsed="0"/>
+    <w:lsdException w:name="Medium Shading 2 Accent 1" w:semiHidden="0" w:uiPriority="64" w:unhideWhenUsed="0"/>
+    <w:lsdException w:name="Medium List 1 Accent 1" w:semiHidden="0" w:uiPriority="65" w:unhideWhenUsed="0"/>
+    <w:lsdException w:name="Revision" w:unhideWhenUsed="0"/>
+    <w:lsdException w:name="List Paragraph" w:semiHidden="0" w:uiPriority="34" w:unhideWhenUsed="0" w:qFormat="1"/>
+    <w:lsdException w:name="Quote" w:semiHidden="0" w:uiPriority="29" w:unhideWhenUsed="0" w:qFormat="1"/>
+    <w:lsdException w:name="Intense Quote" w:semiHidden="0" w:uiPriority="30" w:unhideWhenUsed="0" w:qFormat="1"/>
+    <w:lsdException w:name="Medium List 2 Accent 1" w:semiHidden="0" w:uiPriority="66" w:unhideWhenUsed="0"/>
+    <w:lsdException w:name="Medium Grid 1 Accent 1" w:semiHidden="0" w:uiPriority="67" w:unhideWhenUsed="0"/>
+    <w:lsdException w:name="Medium Grid 2 Accent 1" w:semiHidden="0" w:uiPriority="68" w:unhideWhenUsed="0"/>
+    <w:lsdException w:name="Medium Grid 3 Accent 1" w:semiHidden="0" w:uiPriority="69" w:unhideWhenUsed="0"/>
+    <w:lsdException w:name="Dark List Accent 1" w:semiHidden="0" w:uiPriority="70" w:unhideWhenUsed="0"/>
+    <w:lsdException w:name="Colorful Shading Accent 1" w:semiHidden="0" w:uiPriority="71" w:unhideWhenUsed="0"/>
+    <w:lsdException w:name="Colorful List Accent 1" w:semiHidden="0" w:uiPriority="72" w:unhideWhenUsed="0"/>
+    <w:lsdException w:name="Colorful Grid Accent 1" w:semiHidden="0" w:uiPriority="73" w:unhideWhenUsed="0"/>
+    <w:lsdException w:name="Light Shading Accent 2" w:semiHidden="0" w:uiPriority="60" w:unhideWhenUsed="0"/>
+    <w:lsdException w:name="Light List Accent 2" w:semiHidden="0" w:uiPriority="61" w:unhideWhenUsed="0"/>
+    <w:lsdException w:name="Light Grid Accent 2" w:semiHidden="0" w:uiPriority="62" w:unhideWhenUsed="0"/>
+    <w:lsdException w:name="Medium Shading 1 Accent 2" w:semiHidden="0" w:uiPriority="63" w:unhideWhenUsed="0"/>
+    <w:lsdException w:name="Medium Shading 2 Accent 2" w:semiHidden="0" w:uiPriority="64" w:unhideWhenUsed="0"/>
+    <w:lsdException w:name="Medium List 1 Accent 2" w:semiHidden="0" w:uiPriority="65" w:unhideWhenUsed="0"/>
+    <w:lsdException w:name="Medium List 2 Accent 2" w:semiHidden="0" w:uiPriority="66" w:unhideWhenUsed="0"/>
+    <w:lsdException w:name="Medium Grid 1 Accent 2" w:semiHidden="0" w:uiPriority="67" w:unhideWhenUsed="0"/>
+    <w:lsdException w:name="Medium Grid 2 Accent 2" w:semiHidden="0" w:uiPriority="68" w:unhideWhenUsed="0"/>
+    <w:lsdException w:name="Medium Grid 3 Accent 2" w:semiHidden="0" w:uiPriority="69" w:unhideWhenUsed="0"/>
+    <w:lsdException w:name="Dark List Accent 2" w:semiHidden="0" w:uiPriority="70" w:unhideWhenUsed="0"/>
+    <w:lsdException w:name="Colorful Shading Accent 2" w:semiHidden="0" w:uiPriority="71" w:unhideWhenUsed="0"/>
+    <w:lsdException w:name="Colorful List Accent 2" w:semiHidden="0" w:uiPriority="72" w:unhideWhenUsed="0"/>
+    <w:lsdException w:name="Colorful Grid Accent 2" w:semiHidden="0" w:uiPriority="73" w:unhideWhenUsed="0"/>
+    <w:lsdException w:name="Light Shading Accent 3" w:semiHidden="0" w:uiPriority="60" w:unhideWhenUsed="0"/>
+    <w:lsdException w:name="Light List Accent 3" w:semiHidden="0" w:uiPriority="61" w:unhideWhenUsed="0"/>
+    <w:lsdException w:name="Light Grid Accent 3" w:semiHidden="0" w:uiPriority="62" w:unhideWhenUsed="0"/>
+    <w:lsdException w:name="Medium Shading 1 Accent 3" w:semiHidden="0" w:uiPriority="63" w:unhideWhenUsed="0"/>
+    <w:lsdException w:name="Medium Shading 2 Accent 3" w:semiHidden="0" w:uiPriority="64" w:unhideWhenUsed="0"/>
+    <w:lsdException w:name="Medium List 1 Accent 3" w:semiHidden="0" w:uiPriority="65" w:unhideWhenUsed="0"/>
+    <w:lsdException w:name="Medium List 2 Accent 3" w:semiHidden="0" w:uiPriority="66" w:unhideWhenUsed="0"/>
+    <w:lsdException w:name="Medium Grid 1 Accent 3" w:semiHidden="0" w:uiPriority="67" w:unhideWhenUsed="0"/>
+    <w:lsdException w:name="Medium Grid 2 Accent 3" w:semiHidden="0" w:uiPriority="68" w:unhideWhenUsed="0"/>
+    <w:lsdException w:name="Medium Grid 3 Accent 3" w:semiHidden="0" w:uiPriority="69" w:unhideWhenUsed="0"/>
+    <w:lsdException w:name="Dark List Accent 3" w:semiHidden="0" w:uiPriority="70" w:unhideWhenUsed="0"/>
+    <w:lsdException w:name="Colorful Shading Accent 3" w:semiHidden="0" w:uiPriority="71" w:unhideWhenUsed="0"/>
+    <w:lsdException w:name="Colorful List Accent 3" w:semiHidden="0" w:uiPriority="72" w:unhideWhenUsed="0"/>
+    <w:lsdException w:name="Colorful Grid Accent 3" w:semiHidden="0" w:uiPriority="73" w:unhideWhenUsed="0"/>
+    <w:lsdException w:name="Light Shading Accent 4" w:semiHidden="0" w:uiPriority="60" w:unhideWhenUsed="0"/>
+    <w:lsdException w:name="Light List Accent 4" w:semiHidden="0" w:uiPriority="61" w:unhideWhenUsed="0"/>
+    <w:lsdException w:name="Light Grid Accent 4" w:semiHidden="0" w:uiPriority="62" w:unhideWhenUsed="0"/>
+    <w:lsdException w:name="Medium Shading 1 Accent 4" w:semiHidden="0" w:uiPriority="63" w:unhideWhenUsed="0"/>
+    <w:lsdException w:name="Medium Shading 2 Accent 4" w:semiHidden="0" w:uiPriority="64" w:unhideWhenUsed="0"/>
+    <w:lsdException w:name="Medium List 1 Accent 4" w:semiHidden="0" w:uiPriority="65" w:unhideWhenUsed="0"/>
+    <w:lsdException w:name="Medium List 2 Accent 4" w:semiHidden="0" w:uiPriority="66" w:unhideWhenUsed="0"/>
+    <w:lsdException w:name="Medium Grid 1 Accent 4" w:semiHidden="0" w:uiPriority="67" w:unhideWhenUsed="0"/>
+    <w:lsdException w:name="Medium Grid 2 Accent 4" w:semiHidden="0" w:uiPriority="68" w:unhideWhenUsed="0"/>
+    <w:lsdException w:name="Medium Grid 3 Accent 4" w:semiHidden="0" w:uiPriority="69" w:unhideWhenUsed="0"/>
+    <w:lsdException w:name="Dark List Accent 4" w:semiHidden="0" w:uiPriority="70" w:unhideWhenUsed="0"/>
+    <w:lsdException w:name="Colorful Shading Accent 4" w:semiHidden="0" w:uiPriority="71" w:unhideWhenUsed="0"/>
+    <w:lsdException w:name="Colorful List Accent 4" w:semiHidden="0" w:uiPriority="72" w:unhideWhenUsed="0"/>
+    <w:lsdException w:name="Colorful Grid Accent 4" w:semiHidden="0" w:uiPriority="73" w:unhideWhenUsed="0"/>
+    <w:lsdException w:name="Light Shading Accent 5" w:semiHidden="0" w:uiPriority="60" w:unhideWhenUsed="0"/>
+    <w:lsdException w:name="Light List Accent 5" w:semiHidden="0" w:uiPriority="61" w:unhideWhenUsed="0"/>
+    <w:lsdException w:name="Light Grid Accent 5" w:semiHidden="0" w:uiPriority="62" w:unhideWhenUsed="0"/>
+    <w:lsdException w:name="Medium Shading 1 Accent 5" w:semiHidden="0" w:uiPriority="63" w:unhideWhenUsed="0"/>
+    <w:lsdException w:name="Medium Shading 2 Accent 5" w:semiHidden="0" w:uiPriority="64" w:unhideWhenUsed="0"/>
+    <w:lsdException w:name="Medium List 1 Accent 5" w:semiHidden="0" w:uiPriority="65" w:unhideWhenUsed="0"/>
+    <w:lsdException w:name="Medium List 2 Accent 5" w:semiHidden="0" w:uiPriority="66" w:unhideWhenUsed="0"/>
+    <w:lsdException w:name="Medium Grid 1 Accent 5" w:semiHidden="0" w:uiPriority="67" w:unhideWhenUsed="0"/>
+    <w:lsdException w:name="Medium Grid 2 Accent 5" w:semiHidden="0" w:uiPriority="68" w:unhideWhenUsed="0"/>
+    <w:lsdException w:name="Medium Grid 3 Accent 5" w:semiHidden="0" w:uiPriority="69" w:unhideWhenUsed="0"/>
+    <w:lsdException w:name="Dark List Accent 5" w:semiHidden="0" w:uiPriority="70" w:unhideWhenUsed="0"/>
+    <w:lsdException w:name="Colorful Shading Accent 5" w:semiHidden="0" w:uiPriority="71" w:unhideWhenUsed="0"/>
+    <w:lsdException w:name="Colorful List Accent 5" w:semiHidden="0" w:uiPriority="72" w:unhideWhenUsed="0"/>
+    <w:lsdException w:name="Colorful Grid Accent 5" w:semiHidden="0" w:uiPriority="73" w:unhideWhenUsed="0"/>
+    <w:lsdException w:name="Light Shading Accent 6" w:semiHidden="0" w:uiPriority="60" w:unhideWhenUsed="0"/>
+    <w:lsdException w:name="Light List Accent 6" w:semiHidden="0" w:uiPriority="61" w:unhideWhenUsed="0"/>
+    <w:lsdException w:name="Light Grid Accent 6" w:semiHidden="0" w:uiPriority="62" w:unhideWhenUsed="0"/>
+    <w:lsdException w:name="Medium Shading 1 Accent 6" w:semiHidden="0" w:uiPriority="63" w:unhideWhenUsed="0"/>
+    <w:lsdException w:name="Medium Shading 2 Accent 6" w:semiHidden="0" w:uiPriority="64" w:unhideWhenUsed="0"/>
+    <w:lsdException w:name="Medium List 1 Accent 6" w:semiHidden="0" w:uiPriority="65" w:unhideWhenUsed="0"/>
+    <w:lsdException w:name="Medium List 2 Accent 6" w:semiHidden="0" w:uiPriority="66" w:unhideWhenUsed="0"/>
+    <w:lsdException w:name="Medium Grid 1 Accent 6" w:semiHidden="0" w:uiPriority="67" w:unhideWhenUsed="0"/>
+    <w:lsdException w:name="Medium Grid 2 Accent 6" w:semiHidden="0" w:uiPriority="68" w:unhideWhenUsed="0"/>
+    <w:lsdException w:name="Medium Grid 3 Accent 6" w:semiHidden="0" w:uiPriority="69" w:unhideWhenUsed="0"/>
+    <w:lsdException w:name="Dark List Accent 6" w:semiHidden="0" w:uiPriority="70" w:unhideWhenUsed="0"/>
+    <w:lsdException w:name="Colorful Shading Accent 6" w:semiHidden="0" w:uiPriority="71" w:unhideWhenUsed="0"/>
+    <w:lsdException w:name="Colorful List Accent 6" w:semiHidden="0" w:uiPriority="72" w:unhideWhenUsed="0"/>
+    <w:lsdException w:name="Colorful Grid Accent 6" w:semiHidden="0" w:uiPriority="73" w:unhideWhenUsed="0"/>
+    <w:lsdException w:name="Subtle Emphasis" w:semiHidden="0" w:uiPriority="19" w:unhideWhenUsed="0" w:qFormat="1"/>
+    <w:lsdException w:name="Intense Emphasis" w:semiHidden="0" w:uiPriority="21" w:unhideWhenUsed="0" w:qFormat="1"/>
+    <w:lsdException w:name="Subtle Reference" w:semiHidden="0" w:uiPriority="31" w:unhideWhenUsed="0" w:qFormat="1"/>
+    <w:lsdException w:name="Intense Reference" w:semiHidden="0" w:uiPriority="32" w:unhideWhenUsed="0" w:qFormat="1"/>
+    <w:lsdException w:name="Book Title" w:semiHidden="0" w:uiPriority="33" w:unhideWhenUsed="0" w:qFormat="1"/>
+    <w:lsdException w:name="Bibliography" w:uiPriority="37"/>
+    <w:lsdException w:name="TOC Heading" w:uiPriority="39" w:qFormat="1"/>
   </w:latentStyles>
   <w:style w:type="paragraph" w:default="1" w:styleId="Standard">
     <w:name w:val="Normal"/>
@@ -5787,7 +5599,805 @@
       <w:b/>
     </w:rPr>
   </w:style>
-  <w:style w:type="character" w:styleId="BesuchterLink">
+  <w:style w:type="character" w:styleId="BesuchterHyperlink">
+    <w:name w:val="FollowedHyperlink"/>
+    <w:basedOn w:val="Absatz-Standardschriftart"/>
+    <w:semiHidden/>
+    <w:rPr>
+      <w:color w:val="800080"/>
+      <w:u w:val="single"/>
+    </w:rPr>
+  </w:style>
+  <w:style w:type="paragraph" w:styleId="Sprechblasentext">
+    <w:name w:val="Balloon Text"/>
+    <w:basedOn w:val="Standard"/>
+    <w:link w:val="SprechblasentextZchn"/>
+    <w:uiPriority w:val="99"/>
+    <w:semiHidden/>
+    <w:unhideWhenUsed/>
+    <w:rsid w:val="00AB23D4"/>
+    <w:pPr>
+      <w:spacing w:line="240" w:lineRule="auto"/>
+    </w:pPr>
+    <w:rPr>
+      <w:rFonts w:ascii="Tahoma" w:hAnsi="Tahoma" w:cs="Tahoma"/>
+      <w:sz w:val="16"/>
+      <w:szCs w:val="16"/>
+    </w:rPr>
+  </w:style>
+  <w:style w:type="character" w:customStyle="1" w:styleId="SprechblasentextZchn">
+    <w:name w:val="Sprechblasentext Zchn"/>
+    <w:basedOn w:val="Absatz-Standardschriftart"/>
+    <w:link w:val="Sprechblasentext"/>
+    <w:uiPriority w:val="99"/>
+    <w:semiHidden/>
+    <w:rsid w:val="00AB23D4"/>
+    <w:rPr>
+      <w:rFonts w:ascii="Tahoma" w:hAnsi="Tahoma" w:cs="Tahoma"/>
+      <w:sz w:val="16"/>
+      <w:szCs w:val="16"/>
+      <w:lang w:val="en-US" w:eastAsia="en-US"/>
+    </w:rPr>
+  </w:style>
+  <w:style w:type="table" w:styleId="Tabellenraster">
+    <w:name w:val="Table Grid"/>
+    <w:basedOn w:val="NormaleTabelle"/>
+    <w:uiPriority w:val="59"/>
+    <w:rsid w:val="00832EE5"/>
+    <w:tblPr>
+      <w:tblBorders>
+        <w:top w:val="single" w:sz="4" w:space="0" w:color="auto"/>
+        <w:left w:val="single" w:sz="4" w:space="0" w:color="auto"/>
+        <w:bottom w:val="single" w:sz="4" w:space="0" w:color="auto"/>
+        <w:right w:val="single" w:sz="4" w:space="0" w:color="auto"/>
+        <w:insideH w:val="single" w:sz="4" w:space="0" w:color="auto"/>
+        <w:insideV w:val="single" w:sz="4" w:space="0" w:color="auto"/>
+      </w:tblBorders>
+    </w:tblPr>
+  </w:style>
+  <w:style w:type="character" w:customStyle="1" w:styleId="Internetlink">
+    <w:name w:val="Internetlink"/>
+    <w:basedOn w:val="Absatz-Standardschriftart"/>
+    <w:semiHidden/>
+    <w:rsid w:val="00C16448"/>
+    <w:rPr>
+      <w:color w:val="0000FF"/>
+      <w:u w:val="single"/>
+    </w:rPr>
+  </w:style>
+  <w:style w:type="paragraph" w:styleId="Listenabsatz">
+    <w:name w:val="List Paragraph"/>
+    <w:basedOn w:val="Standard"/>
+    <w:uiPriority w:val="34"/>
+    <w:qFormat/>
+    <w:rsid w:val="00A17350"/>
+    <w:pPr>
+      <w:ind w:left="720"/>
+      <w:contextualSpacing/>
+    </w:pPr>
+  </w:style>
+</w:styles>
+</file>
+
+<file path=word/stylesWithEffects.xml><?xml version="1.0" encoding="utf-8"?>
+<w:styles xmlns:wpc="http://schemas.microsoft.com/office/word/2010/wordprocessingCanvas" xmlns:mc="http://schemas.openxmlformats.org/markup-compatibility/2006" xmlns:o="urn:schemas-microsoft-com:office:office" xmlns:r="http://schemas.openxmlformats.org/officeDocument/2006/relationships" xmlns:m="http://schemas.openxmlformats.org/officeDocument/2006/math" xmlns:v="urn:schemas-microsoft-com:vml" xmlns:wp14="http://schemas.microsoft.com/office/word/2010/wordprocessingDrawing" xmlns:wp="http://schemas.openxmlformats.org/drawingml/2006/wordprocessingDrawing" xmlns:w10="urn:schemas-microsoft-com:office:word" xmlns:w="http://schemas.openxmlformats.org/wordprocessingml/2006/main" xmlns:w14="http://schemas.microsoft.com/office/word/2010/wordml" xmlns:wpg="http://schemas.microsoft.com/office/word/2010/wordprocessingGroup" xmlns:wpi="http://schemas.microsoft.com/office/word/2010/wordprocessingInk" xmlns:wne="http://schemas.microsoft.com/office/word/2006/wordml" xmlns:wps="http://schemas.microsoft.com/office/word/2010/wordprocessingShape" mc:Ignorable="w14 wp14">
+  <w:docDefaults>
+    <w:rPrDefault>
+      <w:rPr>
+        <w:rFonts w:ascii="Times New Roman" w:eastAsia="Times New Roman" w:hAnsi="Times New Roman" w:cs="Times New Roman"/>
+        <w:lang w:val="de-DE" w:eastAsia="de-DE" w:bidi="ar-SA"/>
+      </w:rPr>
+    </w:rPrDefault>
+    <w:pPrDefault/>
+  </w:docDefaults>
+  <w:latentStyles w:defLockedState="0" w:defUIPriority="99" w:defSemiHidden="1" w:defUnhideWhenUsed="1" w:defQFormat="0" w:count="267">
+    <w:lsdException w:name="Normal" w:semiHidden="0" w:uiPriority="0" w:unhideWhenUsed="0" w:qFormat="1"/>
+    <w:lsdException w:name="heading 1" w:semiHidden="0" w:uiPriority="9" w:unhideWhenUsed="0" w:qFormat="1"/>
+    <w:lsdException w:name="heading 2" w:semiHidden="0" w:uiPriority="9" w:unhideWhenUsed="0" w:qFormat="1"/>
+    <w:lsdException w:name="heading 3" w:semiHidden="0" w:uiPriority="9" w:unhideWhenUsed="0" w:qFormat="1"/>
+    <w:lsdException w:name="heading 4" w:semiHidden="0" w:uiPriority="9" w:unhideWhenUsed="0" w:qFormat="1"/>
+    <w:lsdException w:name="heading 5" w:semiHidden="0" w:uiPriority="9" w:unhideWhenUsed="0" w:qFormat="1"/>
+    <w:lsdException w:name="heading 6" w:semiHidden="0" w:uiPriority="9" w:unhideWhenUsed="0" w:qFormat="1"/>
+    <w:lsdException w:name="heading 7" w:semiHidden="0" w:uiPriority="9" w:unhideWhenUsed="0" w:qFormat="1"/>
+    <w:lsdException w:name="heading 8" w:semiHidden="0" w:uiPriority="9" w:unhideWhenUsed="0" w:qFormat="1"/>
+    <w:lsdException w:name="heading 9" w:semiHidden="0" w:uiPriority="9" w:unhideWhenUsed="0" w:qFormat="1"/>
+    <w:lsdException w:name="toc 1" w:uiPriority="39"/>
+    <w:lsdException w:name="toc 2" w:uiPriority="39"/>
+    <w:lsdException w:name="toc 3" w:uiPriority="39"/>
+    <w:lsdException w:name="toc 4" w:uiPriority="39"/>
+    <w:lsdException w:name="toc 5" w:uiPriority="39"/>
+    <w:lsdException w:name="toc 6" w:uiPriority="39"/>
+    <w:lsdException w:name="toc 7" w:uiPriority="39"/>
+    <w:lsdException w:name="toc 8" w:uiPriority="39"/>
+    <w:lsdException w:name="toc 9" w:uiPriority="39"/>
+    <w:lsdException w:name="caption" w:uiPriority="35" w:qFormat="1"/>
+    <w:lsdException w:name="Title" w:semiHidden="0" w:uiPriority="10" w:unhideWhenUsed="0" w:qFormat="1"/>
+    <w:lsdException w:name="Default Paragraph Font" w:uiPriority="1"/>
+    <w:lsdException w:name="Subtitle" w:semiHidden="0" w:uiPriority="11" w:unhideWhenUsed="0" w:qFormat="1"/>
+    <w:lsdException w:name="Strong" w:semiHidden="0" w:uiPriority="22" w:unhideWhenUsed="0" w:qFormat="1"/>
+    <w:lsdException w:name="Emphasis" w:semiHidden="0" w:uiPriority="20" w:unhideWhenUsed="0" w:qFormat="1"/>
+    <w:lsdException w:name="Table Grid" w:semiHidden="0" w:uiPriority="59" w:unhideWhenUsed="0"/>
+    <w:lsdException w:name="Placeholder Text" w:unhideWhenUsed="0"/>
+    <w:lsdException w:name="No Spacing" w:semiHidden="0" w:uiPriority="1" w:unhideWhenUsed="0" w:qFormat="1"/>
+    <w:lsdException w:name="Light Shading" w:semiHidden="0" w:uiPriority="60" w:unhideWhenUsed="0"/>
+    <w:lsdException w:name="Light List" w:semiHidden="0" w:uiPriority="61" w:unhideWhenUsed="0"/>
+    <w:lsdException w:name="Light Grid" w:semiHidden="0" w:uiPriority="62" w:unhideWhenUsed="0"/>
+    <w:lsdException w:name="Medium Shading 1" w:semiHidden="0" w:uiPriority="63" w:unhideWhenUsed="0"/>
+    <w:lsdException w:name="Medium Shading 2" w:semiHidden="0" w:uiPriority="64" w:unhideWhenUsed="0"/>
+    <w:lsdException w:name="Medium List 1" w:semiHidden="0" w:uiPriority="65" w:unhideWhenUsed="0"/>
+    <w:lsdException w:name="Medium List 2" w:semiHidden="0" w:uiPriority="66" w:unhideWhenUsed="0"/>
+    <w:lsdException w:name="Medium Grid 1" w:semiHidden="0" w:uiPriority="67" w:unhideWhenUsed="0"/>
+    <w:lsdException w:name="Medium Grid 2" w:semiHidden="0" w:uiPriority="68" w:unhideWhenUsed="0"/>
+    <w:lsdException w:name="Medium Grid 3" w:semiHidden="0" w:uiPriority="69" w:unhideWhenUsed="0"/>
+    <w:lsdException w:name="Dark List" w:semiHidden="0" w:uiPriority="70" w:unhideWhenUsed="0"/>
+    <w:lsdException w:name="Colorful Shading" w:semiHidden="0" w:uiPriority="71" w:unhideWhenUsed="0"/>
+    <w:lsdException w:name="Colorful List" w:semiHidden="0" w:uiPriority="72" w:unhideWhenUsed="0"/>
+    <w:lsdException w:name="Colorful Grid" w:semiHidden="0" w:uiPriority="73" w:unhideWhenUsed="0"/>
+    <w:lsdException w:name="Light Shading Accent 1" w:semiHidden="0" w:uiPriority="60" w:unhideWhenUsed="0"/>
+    <w:lsdException w:name="Light List Accent 1" w:semiHidden="0" w:uiPriority="61" w:unhideWhenUsed="0"/>
+    <w:lsdException w:name="Light Grid Accent 1" w:semiHidden="0" w:uiPriority="62" w:unhideWhenUsed="0"/>
+    <w:lsdException w:name="Medium Shading 1 Accent 1" w:semiHidden="0" w:uiPriority="63" w:unhideWhenUsed="0"/>
+    <w:lsdException w:name="Medium Shading 2 Accent 1" w:semiHidden="0" w:uiPriority="64" w:unhideWhenUsed="0"/>
+    <w:lsdException w:name="Medium List 1 Accent 1" w:semiHidden="0" w:uiPriority="65" w:unhideWhenUsed="0"/>
+    <w:lsdException w:name="Revision" w:unhideWhenUsed="0"/>
+    <w:lsdException w:name="List Paragraph" w:semiHidden="0" w:uiPriority="34" w:unhideWhenUsed="0" w:qFormat="1"/>
+    <w:lsdException w:name="Quote" w:semiHidden="0" w:uiPriority="29" w:unhideWhenUsed="0" w:qFormat="1"/>
+    <w:lsdException w:name="Intense Quote" w:semiHidden="0" w:uiPriority="30" w:unhideWhenUsed="0" w:qFormat="1"/>
+    <w:lsdException w:name="Medium List 2 Accent 1" w:semiHidden="0" w:uiPriority="66" w:unhideWhenUsed="0"/>
+    <w:lsdException w:name="Medium Grid 1 Accent 1" w:semiHidden="0" w:uiPriority="67" w:unhideWhenUsed="0"/>
+    <w:lsdException w:name="Medium Grid 2 Accent 1" w:semiHidden="0" w:uiPriority="68" w:unhideWhenUsed="0"/>
+    <w:lsdException w:name="Medium Grid 3 Accent 1" w:semiHidden="0" w:uiPriority="69" w:unhideWhenUsed="0"/>
+    <w:lsdException w:name="Dark List Accent 1" w:semiHidden="0" w:uiPriority="70" w:unhideWhenUsed="0"/>
+    <w:lsdException w:name="Colorful Shading Accent 1" w:semiHidden="0" w:uiPriority="71" w:unhideWhenUsed="0"/>
+    <w:lsdException w:name="Colorful List Accent 1" w:semiHidden="0" w:uiPriority="72" w:unhideWhenUsed="0"/>
+    <w:lsdException w:name="Colorful Grid Accent 1" w:semiHidden="0" w:uiPriority="73" w:unhideWhenUsed="0"/>
+    <w:lsdException w:name="Light Shading Accent 2" w:semiHidden="0" w:uiPriority="60" w:unhideWhenUsed="0"/>
+    <w:lsdException w:name="Light List Accent 2" w:semiHidden="0" w:uiPriority="61" w:unhideWhenUsed="0"/>
+    <w:lsdException w:name="Light Grid Accent 2" w:semiHidden="0" w:uiPriority="62" w:unhideWhenUsed="0"/>
+    <w:lsdException w:name="Medium Shading 1 Accent 2" w:semiHidden="0" w:uiPriority="63" w:unhideWhenUsed="0"/>
+    <w:lsdException w:name="Medium Shading 2 Accent 2" w:semiHidden="0" w:uiPriority="64" w:unhideWhenUsed="0"/>
+    <w:lsdException w:name="Medium List 1 Accent 2" w:semiHidden="0" w:uiPriority="65" w:unhideWhenUsed="0"/>
+    <w:lsdException w:name="Medium List 2 Accent 2" w:semiHidden="0" w:uiPriority="66" w:unhideWhenUsed="0"/>
+    <w:lsdException w:name="Medium Grid 1 Accent 2" w:semiHidden="0" w:uiPriority="67" w:unhideWhenUsed="0"/>
+    <w:lsdException w:name="Medium Grid 2 Accent 2" w:semiHidden="0" w:uiPriority="68" w:unhideWhenUsed="0"/>
+    <w:lsdException w:name="Medium Grid 3 Accent 2" w:semiHidden="0" w:uiPriority="69" w:unhideWhenUsed="0"/>
+    <w:lsdException w:name="Dark List Accent 2" w:semiHidden="0" w:uiPriority="70" w:unhideWhenUsed="0"/>
+    <w:lsdException w:name="Colorful Shading Accent 2" w:semiHidden="0" w:uiPriority="71" w:unhideWhenUsed="0"/>
+    <w:lsdException w:name="Colorful List Accent 2" w:semiHidden="0" w:uiPriority="72" w:unhideWhenUsed="0"/>
+    <w:lsdException w:name="Colorful Grid Accent 2" w:semiHidden="0" w:uiPriority="73" w:unhideWhenUsed="0"/>
+    <w:lsdException w:name="Light Shading Accent 3" w:semiHidden="0" w:uiPriority="60" w:unhideWhenUsed="0"/>
+    <w:lsdException w:name="Light List Accent 3" w:semiHidden="0" w:uiPriority="61" w:unhideWhenUsed="0"/>
+    <w:lsdException w:name="Light Grid Accent 3" w:semiHidden="0" w:uiPriority="62" w:unhideWhenUsed="0"/>
+    <w:lsdException w:name="Medium Shading 1 Accent 3" w:semiHidden="0" w:uiPriority="63" w:unhideWhenUsed="0"/>
+    <w:lsdException w:name="Medium Shading 2 Accent 3" w:semiHidden="0" w:uiPriority="64" w:unhideWhenUsed="0"/>
+    <w:lsdException w:name="Medium List 1 Accent 3" w:semiHidden="0" w:uiPriority="65" w:unhideWhenUsed="0"/>
+    <w:lsdException w:name="Medium List 2 Accent 3" w:semiHidden="0" w:uiPriority="66" w:unhideWhenUsed="0"/>
+    <w:lsdException w:name="Medium Grid 1 Accent 3" w:semiHidden="0" w:uiPriority="67" w:unhideWhenUsed="0"/>
+    <w:lsdException w:name="Medium Grid 2 Accent 3" w:semiHidden="0" w:uiPriority="68" w:unhideWhenUsed="0"/>
+    <w:lsdException w:name="Medium Grid 3 Accent 3" w:semiHidden="0" w:uiPriority="69" w:unhideWhenUsed="0"/>
+    <w:lsdException w:name="Dark List Accent 3" w:semiHidden="0" w:uiPriority="70" w:unhideWhenUsed="0"/>
+    <w:lsdException w:name="Colorful Shading Accent 3" w:semiHidden="0" w:uiPriority="71" w:unhideWhenUsed="0"/>
+    <w:lsdException w:name="Colorful List Accent 3" w:semiHidden="0" w:uiPriority="72" w:unhideWhenUsed="0"/>
+    <w:lsdException w:name="Colorful Grid Accent 3" w:semiHidden="0" w:uiPriority="73" w:unhideWhenUsed="0"/>
+    <w:lsdException w:name="Light Shading Accent 4" w:semiHidden="0" w:uiPriority="60" w:unhideWhenUsed="0"/>
+    <w:lsdException w:name="Light List Accent 4" w:semiHidden="0" w:uiPriority="61" w:unhideWhenUsed="0"/>
+    <w:lsdException w:name="Light Grid Accent 4" w:semiHidden="0" w:uiPriority="62" w:unhideWhenUsed="0"/>
+    <w:lsdException w:name="Medium Shading 1 Accent 4" w:semiHidden="0" w:uiPriority="63" w:unhideWhenUsed="0"/>
+    <w:lsdException w:name="Medium Shading 2 Accent 4" w:semiHidden="0" w:uiPriority="64" w:unhideWhenUsed="0"/>
+    <w:lsdException w:name="Medium List 1 Accent 4" w:semiHidden="0" w:uiPriority="65" w:unhideWhenUsed="0"/>
+    <w:lsdException w:name="Medium List 2 Accent 4" w:semiHidden="0" w:uiPriority="66" w:unhideWhenUsed="0"/>
+    <w:lsdException w:name="Medium Grid 1 Accent 4" w:semiHidden="0" w:uiPriority="67" w:unhideWhenUsed="0"/>
+    <w:lsdException w:name="Medium Grid 2 Accent 4" w:semiHidden="0" w:uiPriority="68" w:unhideWhenUsed="0"/>
+    <w:lsdException w:name="Medium Grid 3 Accent 4" w:semiHidden="0" w:uiPriority="69" w:unhideWhenUsed="0"/>
+    <w:lsdException w:name="Dark List Accent 4" w:semiHidden="0" w:uiPriority="70" w:unhideWhenUsed="0"/>
+    <w:lsdException w:name="Colorful Shading Accent 4" w:semiHidden="0" w:uiPriority="71" w:unhideWhenUsed="0"/>
+    <w:lsdException w:name="Colorful List Accent 4" w:semiHidden="0" w:uiPriority="72" w:unhideWhenUsed="0"/>
+    <w:lsdException w:name="Colorful Grid Accent 4" w:semiHidden="0" w:uiPriority="73" w:unhideWhenUsed="0"/>
+    <w:lsdException w:name="Light Shading Accent 5" w:semiHidden="0" w:uiPriority="60" w:unhideWhenUsed="0"/>
+    <w:lsdException w:name="Light List Accent 5" w:semiHidden="0" w:uiPriority="61" w:unhideWhenUsed="0"/>
+    <w:lsdException w:name="Light Grid Accent 5" w:semiHidden="0" w:uiPriority="62" w:unhideWhenUsed="0"/>
+    <w:lsdException w:name="Medium Shading 1 Accent 5" w:semiHidden="0" w:uiPriority="63" w:unhideWhenUsed="0"/>
+    <w:lsdException w:name="Medium Shading 2 Accent 5" w:semiHidden="0" w:uiPriority="64" w:unhideWhenUsed="0"/>
+    <w:lsdException w:name="Medium List 1 Accent 5" w:semiHidden="0" w:uiPriority="65" w:unhideWhenUsed="0"/>
+    <w:lsdException w:name="Medium List 2 Accent 5" w:semiHidden="0" w:uiPriority="66" w:unhideWhenUsed="0"/>
+    <w:lsdException w:name="Medium Grid 1 Accent 5" w:semiHidden="0" w:uiPriority="67" w:unhideWhenUsed="0"/>
+    <w:lsdException w:name="Medium Grid 2 Accent 5" w:semiHidden="0" w:uiPriority="68" w:unhideWhenUsed="0"/>
+    <w:lsdException w:name="Medium Grid 3 Accent 5" w:semiHidden="0" w:uiPriority="69" w:unhideWhenUsed="0"/>
+    <w:lsdException w:name="Dark List Accent 5" w:semiHidden="0" w:uiPriority="70" w:unhideWhenUsed="0"/>
+    <w:lsdException w:name="Colorful Shading Accent 5" w:semiHidden="0" w:uiPriority="71" w:unhideWhenUsed="0"/>
+    <w:lsdException w:name="Colorful List Accent 5" w:semiHidden="0" w:uiPriority="72" w:unhideWhenUsed="0"/>
+    <w:lsdException w:name="Colorful Grid Accent 5" w:semiHidden="0" w:uiPriority="73" w:unhideWhenUsed="0"/>
+    <w:lsdException w:name="Light Shading Accent 6" w:semiHidden="0" w:uiPriority="60" w:unhideWhenUsed="0"/>
+    <w:lsdException w:name="Light List Accent 6" w:semiHidden="0" w:uiPriority="61" w:unhideWhenUsed="0"/>
+    <w:lsdException w:name="Light Grid Accent 6" w:semiHidden="0" w:uiPriority="62" w:unhideWhenUsed="0"/>
+    <w:lsdException w:name="Medium Shading 1 Accent 6" w:semiHidden="0" w:uiPriority="63" w:unhideWhenUsed="0"/>
+    <w:lsdException w:name="Medium Shading 2 Accent 6" w:semiHidden="0" w:uiPriority="64" w:unhideWhenUsed="0"/>
+    <w:lsdException w:name="Medium List 1 Accent 6" w:semiHidden="0" w:uiPriority="65" w:unhideWhenUsed="0"/>
+    <w:lsdException w:name="Medium List 2 Accent 6" w:semiHidden="0" w:uiPriority="66" w:unhideWhenUsed="0"/>
+    <w:lsdException w:name="Medium Grid 1 Accent 6" w:semiHidden="0" w:uiPriority="67" w:unhideWhenUsed="0"/>
+    <w:lsdException w:name="Medium Grid 2 Accent 6" w:semiHidden="0" w:uiPriority="68" w:unhideWhenUsed="0"/>
+    <w:lsdException w:name="Medium Grid 3 Accent 6" w:semiHidden="0" w:uiPriority="69" w:unhideWhenUsed="0"/>
+    <w:lsdException w:name="Dark List Accent 6" w:semiHidden="0" w:uiPriority="70" w:unhideWhenUsed="0"/>
+    <w:lsdException w:name="Colorful Shading Accent 6" w:semiHidden="0" w:uiPriority="71" w:unhideWhenUsed="0"/>
+    <w:lsdException w:name="Colorful List Accent 6" w:semiHidden="0" w:uiPriority="72" w:unhideWhenUsed="0"/>
+    <w:lsdException w:name="Colorful Grid Accent 6" w:semiHidden="0" w:uiPriority="73" w:unhideWhenUsed="0"/>
+    <w:lsdException w:name="Subtle Emphasis" w:semiHidden="0" w:uiPriority="19" w:unhideWhenUsed="0" w:qFormat="1"/>
+    <w:lsdException w:name="Intense Emphasis" w:semiHidden="0" w:uiPriority="21" w:unhideWhenUsed="0" w:qFormat="1"/>
+    <w:lsdException w:name="Subtle Reference" w:semiHidden="0" w:uiPriority="31" w:unhideWhenUsed="0" w:qFormat="1"/>
+    <w:lsdException w:name="Intense Reference" w:semiHidden="0" w:uiPriority="32" w:unhideWhenUsed="0" w:qFormat="1"/>
+    <w:lsdException w:name="Book Title" w:semiHidden="0" w:uiPriority="33" w:unhideWhenUsed="0" w:qFormat="1"/>
+    <w:lsdException w:name="Bibliography" w:uiPriority="37"/>
+    <w:lsdException w:name="TOC Heading" w:uiPriority="39" w:qFormat="1"/>
+  </w:latentStyles>
+  <w:style w:type="paragraph" w:default="1" w:styleId="Standard">
+    <w:name w:val="Normal"/>
+    <w:qFormat/>
+    <w:pPr>
+      <w:widowControl w:val="0"/>
+      <w:spacing w:line="240" w:lineRule="atLeast"/>
+    </w:pPr>
+    <w:rPr>
+      <w:lang w:val="en-US" w:eastAsia="en-US"/>
+    </w:rPr>
+  </w:style>
+  <w:style w:type="paragraph" w:styleId="berschrift1">
+    <w:name w:val="heading 1"/>
+    <w:basedOn w:val="Standard"/>
+    <w:next w:val="Standard"/>
+    <w:qFormat/>
+    <w:pPr>
+      <w:keepNext/>
+      <w:numPr>
+        <w:numId w:val="1"/>
+      </w:numPr>
+      <w:spacing w:before="120" w:after="60"/>
+      <w:ind w:left="720" w:hanging="720"/>
+      <w:outlineLvl w:val="0"/>
+    </w:pPr>
+    <w:rPr>
+      <w:rFonts w:ascii="Arial" w:hAnsi="Arial"/>
+      <w:b/>
+      <w:sz w:val="24"/>
+    </w:rPr>
+  </w:style>
+  <w:style w:type="paragraph" w:styleId="berschrift2">
+    <w:name w:val="heading 2"/>
+    <w:basedOn w:val="berschrift1"/>
+    <w:next w:val="Standard"/>
+    <w:qFormat/>
+    <w:pPr>
+      <w:numPr>
+        <w:ilvl w:val="1"/>
+      </w:numPr>
+      <w:outlineLvl w:val="1"/>
+    </w:pPr>
+    <w:rPr>
+      <w:sz w:val="20"/>
+    </w:rPr>
+  </w:style>
+  <w:style w:type="paragraph" w:styleId="berschrift3">
+    <w:name w:val="heading 3"/>
+    <w:basedOn w:val="berschrift1"/>
+    <w:next w:val="Standard"/>
+    <w:qFormat/>
+    <w:pPr>
+      <w:numPr>
+        <w:ilvl w:val="2"/>
+      </w:numPr>
+      <w:outlineLvl w:val="2"/>
+    </w:pPr>
+    <w:rPr>
+      <w:b w:val="0"/>
+      <w:i/>
+      <w:sz w:val="20"/>
+    </w:rPr>
+  </w:style>
+  <w:style w:type="paragraph" w:styleId="berschrift4">
+    <w:name w:val="heading 4"/>
+    <w:basedOn w:val="berschrift1"/>
+    <w:next w:val="Standard"/>
+    <w:qFormat/>
+    <w:pPr>
+      <w:numPr>
+        <w:ilvl w:val="3"/>
+      </w:numPr>
+      <w:outlineLvl w:val="3"/>
+    </w:pPr>
+    <w:rPr>
+      <w:b w:val="0"/>
+      <w:sz w:val="20"/>
+    </w:rPr>
+  </w:style>
+  <w:style w:type="paragraph" w:styleId="berschrift5">
+    <w:name w:val="heading 5"/>
+    <w:basedOn w:val="Standard"/>
+    <w:next w:val="Standard"/>
+    <w:qFormat/>
+    <w:pPr>
+      <w:numPr>
+        <w:ilvl w:val="4"/>
+        <w:numId w:val="1"/>
+      </w:numPr>
+      <w:spacing w:before="240" w:after="60"/>
+      <w:ind w:left="2880"/>
+      <w:outlineLvl w:val="4"/>
+    </w:pPr>
+    <w:rPr>
+      <w:sz w:val="22"/>
+    </w:rPr>
+  </w:style>
+  <w:style w:type="paragraph" w:styleId="berschrift6">
+    <w:name w:val="heading 6"/>
+    <w:basedOn w:val="Standard"/>
+    <w:next w:val="Standard"/>
+    <w:qFormat/>
+    <w:pPr>
+      <w:numPr>
+        <w:ilvl w:val="5"/>
+        <w:numId w:val="1"/>
+      </w:numPr>
+      <w:spacing w:before="240" w:after="60"/>
+      <w:ind w:left="2880"/>
+      <w:outlineLvl w:val="5"/>
+    </w:pPr>
+    <w:rPr>
+      <w:i/>
+      <w:sz w:val="22"/>
+    </w:rPr>
+  </w:style>
+  <w:style w:type="paragraph" w:styleId="berschrift7">
+    <w:name w:val="heading 7"/>
+    <w:basedOn w:val="Standard"/>
+    <w:next w:val="Standard"/>
+    <w:qFormat/>
+    <w:pPr>
+      <w:numPr>
+        <w:ilvl w:val="6"/>
+        <w:numId w:val="1"/>
+      </w:numPr>
+      <w:spacing w:before="240" w:after="60"/>
+      <w:ind w:left="2880"/>
+      <w:outlineLvl w:val="6"/>
+    </w:pPr>
+  </w:style>
+  <w:style w:type="paragraph" w:styleId="berschrift8">
+    <w:name w:val="heading 8"/>
+    <w:basedOn w:val="Standard"/>
+    <w:next w:val="Standard"/>
+    <w:qFormat/>
+    <w:pPr>
+      <w:numPr>
+        <w:ilvl w:val="7"/>
+        <w:numId w:val="1"/>
+      </w:numPr>
+      <w:spacing w:before="240" w:after="60"/>
+      <w:ind w:left="2880"/>
+      <w:outlineLvl w:val="7"/>
+    </w:pPr>
+    <w:rPr>
+      <w:i/>
+    </w:rPr>
+  </w:style>
+  <w:style w:type="paragraph" w:styleId="berschrift9">
+    <w:name w:val="heading 9"/>
+    <w:basedOn w:val="Standard"/>
+    <w:next w:val="Standard"/>
+    <w:qFormat/>
+    <w:pPr>
+      <w:numPr>
+        <w:ilvl w:val="8"/>
+        <w:numId w:val="1"/>
+      </w:numPr>
+      <w:spacing w:before="240" w:after="60"/>
+      <w:ind w:left="2880"/>
+      <w:outlineLvl w:val="8"/>
+    </w:pPr>
+    <w:rPr>
+      <w:b/>
+      <w:i/>
+      <w:sz w:val="18"/>
+    </w:rPr>
+  </w:style>
+  <w:style w:type="character" w:default="1" w:styleId="Absatz-Standardschriftart">
+    <w:name w:val="Default Paragraph Font"/>
+    <w:uiPriority w:val="1"/>
+    <w:semiHidden/>
+    <w:unhideWhenUsed/>
+  </w:style>
+  <w:style w:type="table" w:default="1" w:styleId="NormaleTabelle">
+    <w:name w:val="Normal Table"/>
+    <w:uiPriority w:val="99"/>
+    <w:semiHidden/>
+    <w:unhideWhenUsed/>
+    <w:tblPr>
+      <w:tblInd w:w="0" w:type="dxa"/>
+      <w:tblCellMar>
+        <w:top w:w="0" w:type="dxa"/>
+        <w:left w:w="108" w:type="dxa"/>
+        <w:bottom w:w="0" w:type="dxa"/>
+        <w:right w:w="108" w:type="dxa"/>
+      </w:tblCellMar>
+    </w:tblPr>
+  </w:style>
+  <w:style w:type="numbering" w:default="1" w:styleId="KeineListe">
+    <w:name w:val="No List"/>
+    <w:uiPriority w:val="99"/>
+    <w:semiHidden/>
+    <w:unhideWhenUsed/>
+  </w:style>
+  <w:style w:type="paragraph" w:customStyle="1" w:styleId="Paragraph2">
+    <w:name w:val="Paragraph2"/>
+    <w:basedOn w:val="Standard"/>
+    <w:pPr>
+      <w:spacing w:before="80"/>
+      <w:ind w:left="720"/>
+      <w:jc w:val="both"/>
+    </w:pPr>
+    <w:rPr>
+      <w:color w:val="000000"/>
+      <w:lang w:val="en-AU"/>
+    </w:rPr>
+  </w:style>
+  <w:style w:type="paragraph" w:styleId="Titel">
+    <w:name w:val="Title"/>
+    <w:basedOn w:val="Standard"/>
+    <w:next w:val="Standard"/>
+    <w:qFormat/>
+    <w:pPr>
+      <w:spacing w:line="240" w:lineRule="auto"/>
+      <w:jc w:val="center"/>
+    </w:pPr>
+    <w:rPr>
+      <w:rFonts w:ascii="Arial" w:hAnsi="Arial"/>
+      <w:b/>
+      <w:sz w:val="36"/>
+    </w:rPr>
+  </w:style>
+  <w:style w:type="paragraph" w:styleId="Untertitel">
+    <w:name w:val="Subtitle"/>
+    <w:basedOn w:val="Standard"/>
+    <w:qFormat/>
+    <w:pPr>
+      <w:spacing w:after="60"/>
+      <w:jc w:val="center"/>
+    </w:pPr>
+    <w:rPr>
+      <w:rFonts w:ascii="Arial" w:hAnsi="Arial"/>
+      <w:i/>
+      <w:sz w:val="36"/>
+      <w:lang w:val="en-AU"/>
+    </w:rPr>
+  </w:style>
+  <w:style w:type="paragraph" w:styleId="Standardeinzug">
+    <w:name w:val="Normal Indent"/>
+    <w:basedOn w:val="Standard"/>
+    <w:semiHidden/>
+    <w:pPr>
+      <w:ind w:left="900" w:hanging="900"/>
+    </w:pPr>
+  </w:style>
+  <w:style w:type="paragraph" w:styleId="Verzeichnis1">
+    <w:name w:val="toc 1"/>
+    <w:basedOn w:val="Standard"/>
+    <w:next w:val="Standard"/>
+    <w:uiPriority w:val="39"/>
+    <w:pPr>
+      <w:tabs>
+        <w:tab w:val="right" w:pos="9360"/>
+      </w:tabs>
+      <w:spacing w:before="240" w:after="60"/>
+      <w:ind w:right="720"/>
+    </w:pPr>
+  </w:style>
+  <w:style w:type="paragraph" w:styleId="Verzeichnis2">
+    <w:name w:val="toc 2"/>
+    <w:basedOn w:val="Standard"/>
+    <w:next w:val="Standard"/>
+    <w:uiPriority w:val="39"/>
+    <w:pPr>
+      <w:tabs>
+        <w:tab w:val="right" w:pos="9360"/>
+      </w:tabs>
+      <w:ind w:left="432" w:right="720"/>
+    </w:pPr>
+  </w:style>
+  <w:style w:type="paragraph" w:styleId="Verzeichnis3">
+    <w:name w:val="toc 3"/>
+    <w:basedOn w:val="Standard"/>
+    <w:next w:val="Standard"/>
+    <w:uiPriority w:val="39"/>
+    <w:pPr>
+      <w:tabs>
+        <w:tab w:val="left" w:pos="1440"/>
+        <w:tab w:val="right" w:pos="9360"/>
+      </w:tabs>
+      <w:ind w:left="864"/>
+    </w:pPr>
+  </w:style>
+  <w:style w:type="paragraph" w:styleId="Kopfzeile">
+    <w:name w:val="header"/>
+    <w:basedOn w:val="Standard"/>
+    <w:semiHidden/>
+    <w:pPr>
+      <w:tabs>
+        <w:tab w:val="center" w:pos="4320"/>
+        <w:tab w:val="right" w:pos="8640"/>
+      </w:tabs>
+    </w:pPr>
+  </w:style>
+  <w:style w:type="paragraph" w:styleId="Fuzeile">
+    <w:name w:val="footer"/>
+    <w:basedOn w:val="Standard"/>
+    <w:semiHidden/>
+    <w:pPr>
+      <w:tabs>
+        <w:tab w:val="center" w:pos="4320"/>
+        <w:tab w:val="right" w:pos="8640"/>
+      </w:tabs>
+    </w:pPr>
+  </w:style>
+  <w:style w:type="character" w:styleId="Seitenzahl">
+    <w:name w:val="page number"/>
+    <w:basedOn w:val="Absatz-Standardschriftart"/>
+    <w:semiHidden/>
+  </w:style>
+  <w:style w:type="paragraph" w:customStyle="1" w:styleId="Bullet1">
+    <w:name w:val="Bullet1"/>
+    <w:basedOn w:val="Standard"/>
+    <w:pPr>
+      <w:ind w:left="720" w:hanging="432"/>
+    </w:pPr>
+  </w:style>
+  <w:style w:type="paragraph" w:customStyle="1" w:styleId="Bullet2">
+    <w:name w:val="Bullet2"/>
+    <w:basedOn w:val="Standard"/>
+    <w:pPr>
+      <w:ind w:left="1440" w:hanging="360"/>
+    </w:pPr>
+    <w:rPr>
+      <w:color w:val="000080"/>
+    </w:rPr>
+  </w:style>
+  <w:style w:type="paragraph" w:customStyle="1" w:styleId="Tabletext">
+    <w:name w:val="Tabletext"/>
+    <w:basedOn w:val="Standard"/>
+    <w:qFormat/>
+    <w:pPr>
+      <w:keepLines/>
+      <w:spacing w:after="120"/>
+    </w:pPr>
+  </w:style>
+  <w:style w:type="paragraph" w:styleId="Textkrper">
+    <w:name w:val="Body Text"/>
+    <w:basedOn w:val="Standard"/>
+    <w:semiHidden/>
+    <w:pPr>
+      <w:keepLines/>
+      <w:spacing w:after="120"/>
+      <w:ind w:left="720"/>
+    </w:pPr>
+  </w:style>
+  <w:style w:type="paragraph" w:styleId="Dokumentstruktur">
+    <w:name w:val="Document Map"/>
+    <w:basedOn w:val="Standard"/>
+    <w:semiHidden/>
+    <w:pPr>
+      <w:shd w:val="clear" w:color="auto" w:fill="000080"/>
+    </w:pPr>
+    <w:rPr>
+      <w:rFonts w:ascii="Tahoma" w:hAnsi="Tahoma"/>
+    </w:rPr>
+  </w:style>
+  <w:style w:type="character" w:styleId="Funotenzeichen">
+    <w:name w:val="footnote reference"/>
+    <w:basedOn w:val="Absatz-Standardschriftart"/>
+    <w:semiHidden/>
+    <w:rPr>
+      <w:sz w:val="20"/>
+      <w:vertAlign w:val="superscript"/>
+    </w:rPr>
+  </w:style>
+  <w:style w:type="paragraph" w:styleId="Funotentext">
+    <w:name w:val="footnote text"/>
+    <w:basedOn w:val="Standard"/>
+    <w:semiHidden/>
+    <w:pPr>
+      <w:keepNext/>
+      <w:keepLines/>
+      <w:pBdr>
+        <w:bottom w:val="single" w:sz="6" w:space="0" w:color="000000"/>
+      </w:pBdr>
+      <w:spacing w:before="40" w:after="40"/>
+      <w:ind w:left="360" w:hanging="360"/>
+    </w:pPr>
+    <w:rPr>
+      <w:rFonts w:ascii="Helvetica" w:hAnsi="Helvetica"/>
+      <w:sz w:val="16"/>
+    </w:rPr>
+  </w:style>
+  <w:style w:type="paragraph" w:customStyle="1" w:styleId="MainTitle">
+    <w:name w:val="Main Title"/>
+    <w:basedOn w:val="Standard"/>
+    <w:pPr>
+      <w:spacing w:before="480" w:after="60" w:line="240" w:lineRule="auto"/>
+      <w:jc w:val="center"/>
+    </w:pPr>
+    <w:rPr>
+      <w:rFonts w:ascii="Arial" w:hAnsi="Arial"/>
+      <w:b/>
+      <w:kern w:val="28"/>
+      <w:sz w:val="32"/>
+    </w:rPr>
+  </w:style>
+  <w:style w:type="paragraph" w:customStyle="1" w:styleId="Paragraph1">
+    <w:name w:val="Paragraph1"/>
+    <w:basedOn w:val="Standard"/>
+    <w:pPr>
+      <w:spacing w:before="80" w:line="240" w:lineRule="auto"/>
+      <w:jc w:val="both"/>
+    </w:pPr>
+  </w:style>
+  <w:style w:type="paragraph" w:customStyle="1" w:styleId="Paragraph3">
+    <w:name w:val="Paragraph3"/>
+    <w:basedOn w:val="Standard"/>
+    <w:pPr>
+      <w:spacing w:before="80" w:line="240" w:lineRule="auto"/>
+      <w:ind w:left="1530"/>
+      <w:jc w:val="both"/>
+    </w:pPr>
+  </w:style>
+  <w:style w:type="paragraph" w:customStyle="1" w:styleId="Paragraph4">
+    <w:name w:val="Paragraph4"/>
+    <w:basedOn w:val="Standard"/>
+    <w:pPr>
+      <w:spacing w:before="80" w:line="240" w:lineRule="auto"/>
+      <w:ind w:left="2250"/>
+      <w:jc w:val="both"/>
+    </w:pPr>
+  </w:style>
+  <w:style w:type="paragraph" w:styleId="Verzeichnis4">
+    <w:name w:val="toc 4"/>
+    <w:basedOn w:val="Standard"/>
+    <w:next w:val="Standard"/>
+    <w:autoRedefine/>
+    <w:semiHidden/>
+    <w:pPr>
+      <w:ind w:left="600"/>
+    </w:pPr>
+  </w:style>
+  <w:style w:type="paragraph" w:styleId="Verzeichnis5">
+    <w:name w:val="toc 5"/>
+    <w:basedOn w:val="Standard"/>
+    <w:next w:val="Standard"/>
+    <w:autoRedefine/>
+    <w:semiHidden/>
+    <w:pPr>
+      <w:ind w:left="800"/>
+    </w:pPr>
+  </w:style>
+  <w:style w:type="paragraph" w:styleId="Verzeichnis6">
+    <w:name w:val="toc 6"/>
+    <w:basedOn w:val="Standard"/>
+    <w:next w:val="Standard"/>
+    <w:autoRedefine/>
+    <w:semiHidden/>
+    <w:pPr>
+      <w:ind w:left="1000"/>
+    </w:pPr>
+  </w:style>
+  <w:style w:type="paragraph" w:styleId="Verzeichnis7">
+    <w:name w:val="toc 7"/>
+    <w:basedOn w:val="Standard"/>
+    <w:next w:val="Standard"/>
+    <w:autoRedefine/>
+    <w:semiHidden/>
+    <w:pPr>
+      <w:ind w:left="1200"/>
+    </w:pPr>
+  </w:style>
+  <w:style w:type="paragraph" w:styleId="Verzeichnis8">
+    <w:name w:val="toc 8"/>
+    <w:basedOn w:val="Standard"/>
+    <w:next w:val="Standard"/>
+    <w:autoRedefine/>
+    <w:semiHidden/>
+    <w:pPr>
+      <w:ind w:left="1400"/>
+    </w:pPr>
+  </w:style>
+  <w:style w:type="paragraph" w:styleId="Verzeichnis9">
+    <w:name w:val="toc 9"/>
+    <w:basedOn w:val="Standard"/>
+    <w:next w:val="Standard"/>
+    <w:autoRedefine/>
+    <w:semiHidden/>
+    <w:pPr>
+      <w:ind w:left="1600"/>
+    </w:pPr>
+  </w:style>
+  <w:style w:type="paragraph" w:styleId="Textkrper2">
+    <w:name w:val="Body Text 2"/>
+    <w:basedOn w:val="Standard"/>
+    <w:semiHidden/>
+    <w:rPr>
+      <w:i/>
+      <w:color w:val="0000FF"/>
+    </w:rPr>
+  </w:style>
+  <w:style w:type="paragraph" w:styleId="Textkrper-Zeileneinzug">
+    <w:name w:val="Body Text Indent"/>
+    <w:basedOn w:val="Standard"/>
+    <w:semiHidden/>
+    <w:pPr>
+      <w:ind w:left="720"/>
+    </w:pPr>
+    <w:rPr>
+      <w:i/>
+      <w:color w:val="0000FF"/>
+      <w:u w:val="single"/>
+    </w:rPr>
+  </w:style>
+  <w:style w:type="paragraph" w:customStyle="1" w:styleId="Body">
+    <w:name w:val="Body"/>
+    <w:basedOn w:val="Standard"/>
+    <w:pPr>
+      <w:widowControl/>
+      <w:spacing w:before="120" w:line="240" w:lineRule="auto"/>
+      <w:jc w:val="both"/>
+    </w:pPr>
+    <w:rPr>
+      <w:rFonts w:ascii="Book Antiqua" w:hAnsi="Book Antiqua"/>
+    </w:rPr>
+  </w:style>
+  <w:style w:type="paragraph" w:customStyle="1" w:styleId="Bullet">
+    <w:name w:val="Bullet"/>
+    <w:basedOn w:val="Standard"/>
+    <w:pPr>
+      <w:widowControl/>
+      <w:tabs>
+        <w:tab w:val="num" w:pos="360"/>
+        <w:tab w:val="left" w:pos="720"/>
+      </w:tabs>
+      <w:spacing w:before="120" w:line="240" w:lineRule="auto"/>
+      <w:ind w:left="720" w:right="360"/>
+      <w:jc w:val="both"/>
+    </w:pPr>
+    <w:rPr>
+      <w:rFonts w:ascii="Book Antiqua" w:hAnsi="Book Antiqua"/>
+    </w:rPr>
+  </w:style>
+  <w:style w:type="paragraph" w:customStyle="1" w:styleId="InfoBlue">
+    <w:name w:val="InfoBlue"/>
+    <w:basedOn w:val="Standard"/>
+    <w:next w:val="Textkrper"/>
+    <w:autoRedefine/>
+    <w:pPr>
+      <w:spacing w:after="120"/>
+      <w:ind w:left="720"/>
+    </w:pPr>
+    <w:rPr>
+      <w:i/>
+      <w:color w:val="0000FF"/>
+    </w:rPr>
+  </w:style>
+  <w:style w:type="character" w:styleId="Hyperlink">
+    <w:name w:val="Hyperlink"/>
+    <w:basedOn w:val="Absatz-Standardschriftart"/>
+    <w:semiHidden/>
+    <w:rPr>
+      <w:color w:val="0000FF"/>
+      <w:u w:val="single"/>
+    </w:rPr>
+  </w:style>
+  <w:style w:type="character" w:styleId="Fett">
+    <w:name w:val="Strong"/>
+    <w:basedOn w:val="Absatz-Standardschriftart"/>
+    <w:qFormat/>
+    <w:rPr>
+      <w:b/>
+    </w:rPr>
+  </w:style>
+  <w:style w:type="character" w:styleId="BesuchterHyperlink">
     <w:name w:val="FollowedHyperlink"/>
     <w:basedOn w:val="Absatz-Standardschriftart"/>
     <w:semiHidden/>

</xml_diff>

<commit_message>
Almost final version for presentation
</commit_message>
<xml_diff>
--- a/Software Architecture Document.docx
+++ b/Software Architecture Document.docx
@@ -36,21 +36,11 @@
           <w:vAlign w:val="center"/>
         </w:sectPr>
       </w:pPr>
-      <w:r>
-        <w:fldChar w:fldCharType="begin"/>
-      </w:r>
-      <w:r>
-        <w:instrText xml:space="preserve"> TITLE  \* MERGEFORMAT </w:instrText>
-      </w:r>
-      <w:r>
-        <w:fldChar w:fldCharType="separate"/>
-      </w:r>
-      <w:r>
-        <w:t>Software Architecture Document</w:t>
-      </w:r>
-      <w:r>
-        <w:fldChar w:fldCharType="end"/>
-      </w:r>
+      <w:fldSimple w:instr=" TITLE  \* MERGEFORMAT ">
+        <w:r>
+          <w:t>Software Architecture Document</w:t>
+        </w:r>
+      </w:fldSimple>
     </w:p>
     <w:p>
       <w:pPr>
@@ -475,8 +465,13 @@
               <w:pStyle w:val="Tabletext"/>
             </w:pPr>
             <w:r>
-              <w:t>Updated Classdiagramm</w:t>
+              <w:t xml:space="preserve">Updated </w:t>
             </w:r>
+            <w:proofErr w:type="spellStart"/>
+            <w:r>
+              <w:t>Classdiagramm</w:t>
+            </w:r>
+            <w:proofErr w:type="spellEnd"/>
           </w:p>
         </w:tc>
         <w:tc>
@@ -763,8 +758,6 @@
             <w:r>
               <w:t>Mehmet Ali Incekara</w:t>
             </w:r>
-            <w:bookmarkStart w:id="0" w:name="_GoBack"/>
-            <w:bookmarkEnd w:id="0"/>
           </w:p>
         </w:tc>
       </w:tr>
@@ -927,7 +920,7 @@
         <w:rPr>
           <w:noProof/>
         </w:rPr>
-        <w:instrText xml:space="preserve"> PAGEREF _Toc452717244 \h </w:instrText>
+        <w:instrText xml:space="preserve"> PAGEREF _Toc453754634 \h </w:instrText>
       </w:r>
       <w:r>
         <w:rPr>
@@ -1005,7 +998,7 @@
         <w:rPr>
           <w:noProof/>
         </w:rPr>
-        <w:instrText xml:space="preserve"> PAGEREF _Toc452717245 \h </w:instrText>
+        <w:instrText xml:space="preserve"> PAGEREF _Toc453754635 \h </w:instrText>
       </w:r>
       <w:r>
         <w:rPr>
@@ -1083,7 +1076,7 @@
         <w:rPr>
           <w:noProof/>
         </w:rPr>
-        <w:instrText xml:space="preserve"> PAGEREF _Toc452717246 \h </w:instrText>
+        <w:instrText xml:space="preserve"> PAGEREF _Toc453754636 \h </w:instrText>
       </w:r>
       <w:r>
         <w:rPr>
@@ -1161,7 +1154,7 @@
         <w:rPr>
           <w:noProof/>
         </w:rPr>
-        <w:instrText xml:space="preserve"> PAGEREF _Toc452717247 \h </w:instrText>
+        <w:instrText xml:space="preserve"> PAGEREF _Toc453754637 \h </w:instrText>
       </w:r>
       <w:r>
         <w:rPr>
@@ -1239,7 +1232,7 @@
         <w:rPr>
           <w:noProof/>
         </w:rPr>
-        <w:instrText xml:space="preserve"> PAGEREF _Toc452717248 \h </w:instrText>
+        <w:instrText xml:space="preserve"> PAGEREF _Toc453754638 \h </w:instrText>
       </w:r>
       <w:r>
         <w:rPr>
@@ -1317,7 +1310,7 @@
         <w:rPr>
           <w:noProof/>
         </w:rPr>
-        <w:instrText xml:space="preserve"> PAGEREF _Toc452717249 \h </w:instrText>
+        <w:instrText xml:space="preserve"> PAGEREF _Toc453754639 \h </w:instrText>
       </w:r>
       <w:r>
         <w:rPr>
@@ -1395,7 +1388,7 @@
         <w:rPr>
           <w:noProof/>
         </w:rPr>
-        <w:instrText xml:space="preserve"> PAGEREF _Toc452717250 \h </w:instrText>
+        <w:instrText xml:space="preserve"> PAGEREF _Toc453754640 \h </w:instrText>
       </w:r>
       <w:r>
         <w:rPr>
@@ -1473,7 +1466,7 @@
         <w:rPr>
           <w:noProof/>
         </w:rPr>
-        <w:instrText xml:space="preserve"> PAGEREF _Toc452717251 \h </w:instrText>
+        <w:instrText xml:space="preserve"> PAGEREF _Toc453754641 \h </w:instrText>
       </w:r>
       <w:r>
         <w:rPr>
@@ -1490,7 +1483,7 @@
         <w:rPr>
           <w:noProof/>
         </w:rPr>
-        <w:t>4</w:t>
+        <w:t>5</w:t>
       </w:r>
       <w:r>
         <w:rPr>
@@ -1551,7 +1544,7 @@
         <w:rPr>
           <w:noProof/>
         </w:rPr>
-        <w:instrText xml:space="preserve"> PAGEREF _Toc452717252 \h </w:instrText>
+        <w:instrText xml:space="preserve"> PAGEREF _Toc453754642 \h </w:instrText>
       </w:r>
       <w:r>
         <w:rPr>
@@ -1568,7 +1561,7 @@
         <w:rPr>
           <w:noProof/>
         </w:rPr>
-        <w:t>4</w:t>
+        <w:t>5</w:t>
       </w:r>
       <w:r>
         <w:rPr>
@@ -1629,7 +1622,7 @@
         <w:rPr>
           <w:noProof/>
         </w:rPr>
-        <w:instrText xml:space="preserve"> PAGEREF _Toc452717253 \h </w:instrText>
+        <w:instrText xml:space="preserve"> PAGEREF _Toc453754643 \h </w:instrText>
       </w:r>
       <w:r>
         <w:rPr>
@@ -1646,7 +1639,7 @@
         <w:rPr>
           <w:noProof/>
         </w:rPr>
-        <w:t>5</w:t>
+        <w:t>6</w:t>
       </w:r>
       <w:r>
         <w:rPr>
@@ -1707,7 +1700,7 @@
         <w:rPr>
           <w:noProof/>
         </w:rPr>
-        <w:instrText xml:space="preserve"> PAGEREF _Toc452717254 \h </w:instrText>
+        <w:instrText xml:space="preserve"> PAGEREF _Toc453754644 \h </w:instrText>
       </w:r>
       <w:r>
         <w:rPr>
@@ -1724,7 +1717,7 @@
         <w:rPr>
           <w:noProof/>
         </w:rPr>
-        <w:t>6</w:t>
+        <w:t>7</w:t>
       </w:r>
       <w:r>
         <w:rPr>
@@ -1785,7 +1778,7 @@
         <w:rPr>
           <w:noProof/>
         </w:rPr>
-        <w:instrText xml:space="preserve"> PAGEREF _Toc452717255 \h </w:instrText>
+        <w:instrText xml:space="preserve"> PAGEREF _Toc453754645 \h </w:instrText>
       </w:r>
       <w:r>
         <w:rPr>
@@ -1802,7 +1795,7 @@
         <w:rPr>
           <w:noProof/>
         </w:rPr>
-        <w:t>7</w:t>
+        <w:t>8</w:t>
       </w:r>
       <w:r>
         <w:rPr>
@@ -1847,6 +1840,8 @@
         </w:rPr>
         <w:t>Deployment View</w:t>
       </w:r>
+      <w:bookmarkStart w:id="0" w:name="_GoBack"/>
+      <w:bookmarkEnd w:id="0"/>
       <w:r>
         <w:rPr>
           <w:noProof/>
@@ -1863,7 +1858,7 @@
         <w:rPr>
           <w:noProof/>
         </w:rPr>
-        <w:instrText xml:space="preserve"> PAGEREF _Toc452717256 \h </w:instrText>
+        <w:instrText xml:space="preserve"> PAGEREF _Toc453754646 \h </w:instrText>
       </w:r>
       <w:r>
         <w:rPr>
@@ -1880,7 +1875,7 @@
         <w:rPr>
           <w:noProof/>
         </w:rPr>
-        <w:t>8</w:t>
+        <w:t>9</w:t>
       </w:r>
       <w:r>
         <w:rPr>
@@ -1941,7 +1936,7 @@
         <w:rPr>
           <w:noProof/>
         </w:rPr>
-        <w:instrText xml:space="preserve"> PAGEREF _Toc452717257 \h </w:instrText>
+        <w:instrText xml:space="preserve"> PAGEREF _Toc453754647 \h </w:instrText>
       </w:r>
       <w:r>
         <w:rPr>
@@ -1958,7 +1953,7 @@
         <w:rPr>
           <w:noProof/>
         </w:rPr>
-        <w:t>8</w:t>
+        <w:t>9</w:t>
       </w:r>
       <w:r>
         <w:rPr>
@@ -2019,7 +2014,7 @@
         <w:rPr>
           <w:noProof/>
         </w:rPr>
-        <w:instrText xml:space="preserve"> PAGEREF _Toc452717258 \h </w:instrText>
+        <w:instrText xml:space="preserve"> PAGEREF _Toc453754648 \h </w:instrText>
       </w:r>
       <w:r>
         <w:rPr>
@@ -2036,7 +2031,7 @@
         <w:rPr>
           <w:noProof/>
         </w:rPr>
-        <w:t>8</w:t>
+        <w:t>9</w:t>
       </w:r>
       <w:r>
         <w:rPr>
@@ -2097,7 +2092,7 @@
         <w:rPr>
           <w:noProof/>
         </w:rPr>
-        <w:instrText xml:space="preserve"> PAGEREF _Toc452717259 \h </w:instrText>
+        <w:instrText xml:space="preserve"> PAGEREF _Toc453754649 \h </w:instrText>
       </w:r>
       <w:r>
         <w:rPr>
@@ -2114,7 +2109,7 @@
         <w:rPr>
           <w:noProof/>
         </w:rPr>
-        <w:t>8</w:t>
+        <w:t>9</w:t>
       </w:r>
       <w:r>
         <w:rPr>
@@ -2175,7 +2170,7 @@
         <w:rPr>
           <w:noProof/>
         </w:rPr>
-        <w:instrText xml:space="preserve"> PAGEREF _Toc452717260 \h </w:instrText>
+        <w:instrText xml:space="preserve"> PAGEREF _Toc453754650 \h </w:instrText>
       </w:r>
       <w:r>
         <w:rPr>
@@ -2192,7 +2187,7 @@
         <w:rPr>
           <w:noProof/>
         </w:rPr>
-        <w:t>8</w:t>
+        <w:t>9</w:t>
       </w:r>
       <w:r>
         <w:rPr>
@@ -2211,22 +2206,11 @@
       <w:r>
         <w:br w:type="page"/>
       </w:r>
-      <w:r>
-        <w:lastRenderedPageBreak/>
-        <w:fldChar w:fldCharType="begin"/>
-      </w:r>
-      <w:r>
-        <w:instrText xml:space="preserve"> TITLE  \* MERGEFORMAT </w:instrText>
-      </w:r>
-      <w:r>
-        <w:fldChar w:fldCharType="separate"/>
-      </w:r>
-      <w:r>
-        <w:t>Software Architecture Document</w:t>
-      </w:r>
-      <w:r>
-        <w:fldChar w:fldCharType="end"/>
-      </w:r>
+      <w:fldSimple w:instr=" TITLE  \* MERGEFORMAT ">
+        <w:r>
+          <w:t>Software Architecture Document</w:t>
+        </w:r>
+      </w:fldSimple>
       <w:r>
         <w:t xml:space="preserve"> </w:t>
       </w:r>
@@ -2236,7 +2220,7 @@
         <w:pStyle w:val="berschrift1"/>
       </w:pPr>
       <w:bookmarkStart w:id="1" w:name="_Toc456598586"/>
-      <w:bookmarkStart w:id="2" w:name="_Toc452717244"/>
+      <w:bookmarkStart w:id="2" w:name="_Toc453754634"/>
       <w:r>
         <w:t>Introduction</w:t>
       </w:r>
@@ -2248,7 +2232,7 @@
         <w:pStyle w:val="berschrift2"/>
       </w:pPr>
       <w:bookmarkStart w:id="3" w:name="_Toc456598587"/>
-      <w:bookmarkStart w:id="4" w:name="_Toc452717245"/>
+      <w:bookmarkStart w:id="4" w:name="_Toc453754635"/>
       <w:r>
         <w:t>Purpose</w:t>
       </w:r>
@@ -2278,7 +2262,7 @@
         <w:pStyle w:val="berschrift2"/>
       </w:pPr>
       <w:bookmarkStart w:id="6" w:name="_Toc456598589"/>
-      <w:bookmarkStart w:id="7" w:name="_Toc452717246"/>
+      <w:bookmarkStart w:id="7" w:name="_Toc453754636"/>
       <w:bookmarkEnd w:id="5"/>
       <w:r>
         <w:t>Definitions, Acronyms, and Abbreviations</w:t>
@@ -2299,7 +2283,7 @@
         <w:pStyle w:val="berschrift2"/>
       </w:pPr>
       <w:bookmarkStart w:id="8" w:name="_Toc456598590"/>
-      <w:bookmarkStart w:id="9" w:name="_Toc452717247"/>
+      <w:bookmarkStart w:id="9" w:name="_Toc453754637"/>
       <w:r>
         <w:t>References</w:t>
       </w:r>
@@ -2380,9 +2364,11 @@
             <w:tcW w:w="1951" w:type="dxa"/>
           </w:tcPr>
           <w:p>
+            <w:proofErr w:type="spellStart"/>
             <w:r>
               <w:t>SonarQube</w:t>
             </w:r>
+            <w:proofErr w:type="spellEnd"/>
           </w:p>
         </w:tc>
         <w:tc>
@@ -2440,9 +2426,11 @@
             <w:tcW w:w="1951" w:type="dxa"/>
           </w:tcPr>
           <w:p>
+            <w:proofErr w:type="spellStart"/>
             <w:r>
               <w:t>Codacy</w:t>
             </w:r>
+            <w:proofErr w:type="spellEnd"/>
           </w:p>
         </w:tc>
         <w:tc>
@@ -2470,7 +2458,7 @@
       <w:pPr>
         <w:pStyle w:val="berschrift1"/>
       </w:pPr>
-      <w:bookmarkStart w:id="10" w:name="_Toc452717248"/>
+      <w:bookmarkStart w:id="10" w:name="_Toc453754638"/>
       <w:r>
         <w:t>Architectural Representation</w:t>
       </w:r>
@@ -2506,7 +2494,7 @@
       <w:pPr>
         <w:pStyle w:val="berschrift1"/>
       </w:pPr>
-      <w:bookmarkStart w:id="11" w:name="_Toc452717249"/>
+      <w:bookmarkStart w:id="11" w:name="_Toc453754639"/>
       <w:r>
         <w:t>Architectural Goals and Constraints</w:t>
       </w:r>
@@ -2544,7 +2532,7 @@
       <w:pPr>
         <w:pStyle w:val="berschrift1"/>
       </w:pPr>
-      <w:bookmarkStart w:id="12" w:name="_Toc452717250"/>
+      <w:bookmarkStart w:id="12" w:name="_Toc453754640"/>
       <w:r>
         <w:t>Use-Case View</w:t>
       </w:r>
@@ -2581,7 +2569,7 @@
       <w:pPr>
         <w:pStyle w:val="berschrift1"/>
       </w:pPr>
-      <w:bookmarkStart w:id="13" w:name="_Toc452717251"/>
+      <w:bookmarkStart w:id="13" w:name="_Toc453754641"/>
       <w:r>
         <w:lastRenderedPageBreak/>
         <w:t>Logical View</w:t>
@@ -2595,7 +2583,7 @@
       <w:pPr>
         <w:pStyle w:val="berschrift2"/>
       </w:pPr>
-      <w:bookmarkStart w:id="14" w:name="_Toc452717252"/>
+      <w:bookmarkStart w:id="14" w:name="_Toc453754642"/>
       <w:r>
         <w:t>Overview</w:t>
       </w:r>
@@ -2783,7 +2771,7 @@
       <w:pPr>
         <w:pStyle w:val="berschrift2"/>
       </w:pPr>
-      <w:bookmarkStart w:id="15" w:name="_Toc452717253"/>
+      <w:bookmarkStart w:id="15" w:name="_Toc453754643"/>
       <w:r>
         <w:lastRenderedPageBreak/>
         <w:t>Separated view</w:t>
@@ -2860,7 +2848,15 @@
         <w:ind w:left="720"/>
       </w:pPr>
       <w:r>
-        <w:t>The main stage has his own controller, model and view so every stage is independent. We can easily switch every stage or add new stages.</w:t>
+        <w:t xml:space="preserve">The main stage has </w:t>
+      </w:r>
+      <w:proofErr w:type="gramStart"/>
+      <w:r>
+        <w:t>his own</w:t>
+      </w:r>
+      <w:proofErr w:type="gramEnd"/>
+      <w:r>
+        <w:t xml:space="preserve"> controller, model and view so every stage is independent. We can easily switch every stage or add new stages.</w:t>
       </w:r>
     </w:p>
     <w:p>
@@ -2890,7 +2886,7 @@
       <w:pPr>
         <w:pStyle w:val="berschrift2"/>
       </w:pPr>
-      <w:bookmarkStart w:id="16" w:name="_Toc452717254"/>
+      <w:bookmarkStart w:id="16" w:name="_Toc453754644"/>
       <w:r>
         <w:lastRenderedPageBreak/>
         <w:t>State Pattern</w:t>
@@ -3102,10 +3098,10 @@
           <w:lang w:val="de-DE" w:eastAsia="de-DE"/>
         </w:rPr>
         <w:drawing>
-          <wp:inline distT="0" distB="0" distL="0" distR="0" wp14:anchorId="31EF7509" wp14:editId="4A699AB5">
-            <wp:extent cx="5857875" cy="6209275"/>
-            <wp:effectExtent l="0" t="0" r="0" b="1270"/>
-            <wp:docPr id="3" name="Grafik 3" descr="after_pattern.png"/>
+          <wp:inline distT="0" distB="0" distL="0" distR="0">
+            <wp:extent cx="5943600" cy="2870441"/>
+            <wp:effectExtent l="0" t="0" r="0" b="6350"/>
+            <wp:docPr id="4" name="Grafik 4" descr="C:\Duales Studium\01 Theorie\4. Semester\03 Software Engineering\docs\presentation\Final\state pattern.jpg"/>
             <wp:cNvGraphicFramePr>
               <a:graphicFrameLocks xmlns:a="http://schemas.openxmlformats.org/drawingml/2006/main" noChangeAspect="1"/>
             </wp:cNvGraphicFramePr>
@@ -3113,13 +3109,13 @@
               <a:graphicData uri="http://schemas.openxmlformats.org/drawingml/2006/picture">
                 <pic:pic xmlns:pic="http://schemas.openxmlformats.org/drawingml/2006/picture">
                   <pic:nvPicPr>
-                    <pic:cNvPr id="0" name="Picture 3" descr="after_pattern.png"/>
+                    <pic:cNvPr id="0" name="Picture 1" descr="C:\Duales Studium\01 Theorie\4. Semester\03 Software Engineering\docs\presentation\Final\state pattern.jpg"/>
                     <pic:cNvPicPr>
                       <a:picLocks noChangeAspect="1" noChangeArrowheads="1"/>
                     </pic:cNvPicPr>
                   </pic:nvPicPr>
                   <pic:blipFill>
-                    <a:blip r:embed="rId22" cstate="print">
+                    <a:blip r:embed="rId22">
                       <a:extLst>
                         <a:ext uri="{28A0092B-C50C-407E-A947-70E740481C1C}">
                           <a14:useLocalDpi xmlns:a14="http://schemas.microsoft.com/office/drawing/2010/main" val="0"/>
@@ -3134,7 +3130,7 @@
                   <pic:spPr bwMode="auto">
                     <a:xfrm>
                       <a:off x="0" y="0"/>
-                      <a:ext cx="5862986" cy="6214692"/>
+                      <a:ext cx="5943600" cy="2870441"/>
                     </a:xfrm>
                     <a:prstGeom prst="rect">
                       <a:avLst/>
@@ -3181,7 +3177,7 @@
       <w:pPr>
         <w:pStyle w:val="berschrift1"/>
       </w:pPr>
-      <w:bookmarkStart w:id="17" w:name="_Toc452717255"/>
+      <w:bookmarkStart w:id="17" w:name="_Toc453754645"/>
       <w:r>
         <w:t>Process View</w:t>
       </w:r>
@@ -3215,15 +3211,20 @@
     </w:p>
     <w:p>
       <w:pPr>
-        <w:ind w:left="720"/>
-      </w:pPr>
+        <w:widowControl/>
+        <w:spacing w:line="240" w:lineRule="auto"/>
+      </w:pPr>
+      <w:r>
+        <w:br w:type="page"/>
+      </w:r>
     </w:p>
     <w:p>
       <w:pPr>
         <w:pStyle w:val="berschrift1"/>
       </w:pPr>
-      <w:bookmarkStart w:id="18" w:name="_Toc452717256"/>
-      <w:r>
+      <w:bookmarkStart w:id="18" w:name="_Toc453754646"/>
+      <w:r>
+        <w:lastRenderedPageBreak/>
         <w:t>Deployment View</w:t>
       </w:r>
       <w:bookmarkEnd w:id="18"/>
@@ -3356,7 +3357,15 @@
         </w:r>
       </w:hyperlink>
       <w:r>
-        <w:t xml:space="preserve"> you can see our travis.yml. </w:t>
+        <w:t xml:space="preserve"> you can see our </w:t>
+      </w:r>
+      <w:proofErr w:type="spellStart"/>
+      <w:r>
+        <w:t>travis.yml</w:t>
+      </w:r>
+      <w:proofErr w:type="spellEnd"/>
+      <w:r>
+        <w:t xml:space="preserve">. </w:t>
       </w:r>
     </w:p>
     <w:p>
@@ -3380,7 +3389,23 @@
         <w:t xml:space="preserve"> and metric</w:t>
       </w:r>
       <w:r>
-        <w:t xml:space="preserve"> tools Coveralls, SonarQube and Codacy.</w:t>
+        <w:t xml:space="preserve"> tools Coveralls, </w:t>
+      </w:r>
+      <w:proofErr w:type="spellStart"/>
+      <w:r>
+        <w:t>SonarQube</w:t>
+      </w:r>
+      <w:proofErr w:type="spellEnd"/>
+      <w:r>
+        <w:t xml:space="preserve"> and </w:t>
+      </w:r>
+      <w:proofErr w:type="spellStart"/>
+      <w:r>
+        <w:t>Codacy</w:t>
+      </w:r>
+      <w:proofErr w:type="spellEnd"/>
+      <w:r>
+        <w:t>.</w:t>
       </w:r>
     </w:p>
     <w:p>
@@ -3438,7 +3463,7 @@
       <w:pPr>
         <w:pStyle w:val="berschrift1"/>
       </w:pPr>
-      <w:bookmarkStart w:id="19" w:name="_Toc452717257"/>
+      <w:bookmarkStart w:id="19" w:name="_Toc453754647"/>
       <w:r>
         <w:t>Implementation View</w:t>
       </w:r>
@@ -3464,7 +3489,7 @@
       <w:pPr>
         <w:pStyle w:val="berschrift1"/>
       </w:pPr>
-      <w:bookmarkStart w:id="20" w:name="_Toc452717258"/>
+      <w:bookmarkStart w:id="20" w:name="_Toc453754648"/>
       <w:r>
         <w:t>Data View</w:t>
       </w:r>
@@ -3524,7 +3549,7 @@
       <w:pPr>
         <w:pStyle w:val="berschrift1"/>
       </w:pPr>
-      <w:bookmarkStart w:id="21" w:name="_Toc452717259"/>
+      <w:bookmarkStart w:id="21" w:name="_Toc453754649"/>
       <w:r>
         <w:t>Size and Performance</w:t>
       </w:r>
@@ -3550,7 +3575,7 @@
       <w:pPr>
         <w:pStyle w:val="berschrift1"/>
       </w:pPr>
-      <w:bookmarkStart w:id="22" w:name="_Toc452717260"/>
+      <w:bookmarkStart w:id="22" w:name="_Toc453754650"/>
       <w:r>
         <w:t>Quality</w:t>
       </w:r>
@@ -3698,14 +3723,27 @@
           <w:r>
             <w:sym w:font="Symbol" w:char="F0D3"/>
           </w:r>
-          <w:fldSimple w:instr=" USERNAME  nappydevelopment  \* MERGEFORMAT ">
-            <w:r>
-              <w:rPr>
-                <w:noProof/>
-              </w:rPr>
-              <w:t>nappydevelopment</w:t>
-            </w:r>
-          </w:fldSimple>
+          <w:r>
+            <w:fldChar w:fldCharType="begin"/>
+          </w:r>
+          <w:r>
+            <w:instrText xml:space="preserve"> USERNAME  nappydevelopment  \* MERGEFORMAT </w:instrText>
+          </w:r>
+          <w:r>
+            <w:fldChar w:fldCharType="separate"/>
+          </w:r>
+          <w:r>
+            <w:rPr>
+              <w:noProof/>
+            </w:rPr>
+            <w:t>nappydevelopment</w:t>
+          </w:r>
+          <w:r>
+            <w:rPr>
+              <w:noProof/>
+            </w:rPr>
+            <w:fldChar w:fldCharType="end"/>
+          </w:r>
           <w:r>
             <w:t xml:space="preserve">, </w:t>
           </w:r>
@@ -3769,7 +3807,7 @@
               <w:rStyle w:val="Seitenzahl"/>
               <w:noProof/>
             </w:rPr>
-            <w:t>2</w:t>
+            <w:t>3</w:t>
           </w:r>
           <w:r>
             <w:rPr>
@@ -3979,11 +4017,21 @@
           <w:tcW w:w="6379" w:type="dxa"/>
         </w:tcPr>
         <w:p>
-          <w:fldSimple w:instr=" SUBJECT  &quot;Nappy, the ingenious&quot;  \* MERGEFORMAT ">
-            <w:r>
-              <w:t>Nappy, the ingenious</w:t>
-            </w:r>
-          </w:fldSimple>
+          <w:r>
+            <w:fldChar w:fldCharType="begin"/>
+          </w:r>
+          <w:r>
+            <w:instrText xml:space="preserve"> SUBJECT  "Nappy, the ingenious"  \* MERGEFORMAT </w:instrText>
+          </w:r>
+          <w:r>
+            <w:fldChar w:fldCharType="separate"/>
+          </w:r>
+          <w:r>
+            <w:t>Nappy, the ingenious</w:t>
+          </w:r>
+          <w:r>
+            <w:fldChar w:fldCharType="end"/>
+          </w:r>
         </w:p>
       </w:tc>
       <w:tc>
@@ -4014,21 +4062,11 @@
           <w:tcW w:w="6379" w:type="dxa"/>
         </w:tcPr>
         <w:p>
-          <w:r>
-            <w:fldChar w:fldCharType="begin"/>
-          </w:r>
-          <w:r>
-            <w:instrText xml:space="preserve"> TITLE  \* MERGEFORMAT </w:instrText>
-          </w:r>
-          <w:r>
-            <w:fldChar w:fldCharType="separate"/>
-          </w:r>
-          <w:r>
-            <w:t>Software Architecture Document</w:t>
-          </w:r>
-          <w:r>
-            <w:fldChar w:fldCharType="end"/>
-          </w:r>
+          <w:fldSimple w:instr=" TITLE  \* MERGEFORMAT ">
+            <w:r>
+              <w:t>Software Architecture Document</w:t>
+            </w:r>
+          </w:fldSimple>
         </w:p>
       </w:tc>
       <w:tc>

</xml_diff>